<commit_message>
Update Roles on SDD
</commit_message>
<xml_diff>
--- a/Software Detailed Design.docx
+++ b/Software Detailed Design.docx
@@ -169,25 +169,7 @@
               <w:pStyle w:val="Tabletext"/>
             </w:pPr>
             <w:r>
-              <w:t>&lt;</w:t>
-            </w:r>
-            <w:proofErr w:type="spellStart"/>
-            <w:proofErr w:type="gramStart"/>
-            <w:r>
-              <w:t>dd</w:t>
-            </w:r>
-            <w:proofErr w:type="spellEnd"/>
-            <w:proofErr w:type="gramEnd"/>
-            <w:r>
-              <w:t>/mm/</w:t>
-            </w:r>
-            <w:proofErr w:type="spellStart"/>
-            <w:r>
-              <w:t>yy</w:t>
-            </w:r>
-            <w:proofErr w:type="spellEnd"/>
-            <w:r>
-              <w:t>&gt;</w:t>
+              <w:t>&lt;dd/mm/yy&gt;</w:t>
             </w:r>
           </w:p>
         </w:tc>
@@ -207,20 +189,7 @@
               <w:pStyle w:val="Tabletext"/>
             </w:pPr>
             <w:r>
-              <w:t>&lt;</w:t>
-            </w:r>
-            <w:proofErr w:type="spellStart"/>
-            <w:proofErr w:type="gramStart"/>
-            <w:r>
-              <w:t>x</w:t>
-            </w:r>
-            <w:proofErr w:type="gramEnd"/>
-            <w:r>
-              <w:t>.x</w:t>
-            </w:r>
-            <w:proofErr w:type="spellEnd"/>
-            <w:r>
-              <w:t>&gt;</w:t>
+              <w:t>&lt;x.x&gt;</w:t>
             </w:r>
           </w:p>
         </w:tc>
@@ -240,15 +209,7 @@
               <w:pStyle w:val="Tabletext"/>
             </w:pPr>
             <w:r>
-              <w:t>&lt;</w:t>
-            </w:r>
-            <w:proofErr w:type="gramStart"/>
-            <w:r>
-              <w:t>details</w:t>
-            </w:r>
-            <w:proofErr w:type="gramEnd"/>
-            <w:r>
-              <w:t>&gt;</w:t>
+              <w:t>&lt;details&gt;</w:t>
             </w:r>
           </w:p>
         </w:tc>
@@ -268,15 +229,7 @@
               <w:pStyle w:val="Tabletext"/>
             </w:pPr>
             <w:r>
-              <w:t>&lt;</w:t>
-            </w:r>
-            <w:proofErr w:type="gramStart"/>
-            <w:r>
-              <w:t>name</w:t>
-            </w:r>
-            <w:proofErr w:type="gramEnd"/>
-            <w:r>
-              <w:t>&gt;</w:t>
+              <w:t>&lt;name&gt;</w:t>
             </w:r>
           </w:p>
         </w:tc>
@@ -2283,6 +2236,7 @@
       </w:pPr>
       <w:bookmarkStart w:id="2" w:name="_Toc382474292"/>
       <w:r>
+        <w:lastRenderedPageBreak/>
         <w:t>Introduction</w:t>
       </w:r>
       <w:bookmarkEnd w:id="2"/>
@@ -2292,7 +2246,6 @@
     </w:p>
     <w:p/>
     <w:p>
-      <w:proofErr w:type="gramStart"/>
       <w:r>
         <w:rPr>
           <w:highlight w:val="lightGray"/>
@@ -2305,7 +2258,6 @@
         </w:rPr>
         <w:t>.</w:t>
       </w:r>
-      <w:proofErr w:type="gramEnd"/>
     </w:p>
     <w:p>
       <w:r>
@@ -2366,7 +2318,7 @@
           <w:insideH w:val="single" w:sz="4" w:space="0" w:color="auto"/>
           <w:insideV w:val="single" w:sz="4" w:space="0" w:color="auto"/>
         </w:tblBorders>
-        <w:tblLook w:val="00BF" w:firstRow="1" w:lastRow="0" w:firstColumn="1" w:lastColumn="0" w:noHBand="0" w:noVBand="0"/>
+        <w:tblLook w:val="00A0" w:firstRow="1" w:lastRow="0" w:firstColumn="1" w:lastColumn="0" w:noHBand="0" w:noVBand="0"/>
       </w:tblPr>
       <w:tblGrid>
         <w:gridCol w:w="808"/>
@@ -2514,21 +2466,7 @@
         <w:rPr>
           <w:highlight w:val="lightGray"/>
         </w:rPr>
-        <w:t xml:space="preserve">the </w:t>
-      </w:r>
-      <w:proofErr w:type="gramStart"/>
-      <w:r>
-        <w:rPr>
-          <w:highlight w:val="lightGray"/>
-        </w:rPr>
-        <w:t>top level</w:t>
-      </w:r>
-      <w:proofErr w:type="gramEnd"/>
-      <w:r>
-        <w:rPr>
-          <w:highlight w:val="lightGray"/>
-        </w:rPr>
-        <w:t xml:space="preserve"> software components and their interactions/relationships.</w:t>
+        <w:t>the top level software components and their interactions/relationships.</w:t>
       </w:r>
     </w:p>
     <w:p>
@@ -2574,19 +2512,11 @@
         </w:rPr>
         <w:t xml:space="preserve">escribe each </w:t>
       </w:r>
-      <w:proofErr w:type="gramStart"/>
       <w:r>
         <w:rPr>
           <w:highlight w:val="lightGray"/>
         </w:rPr>
-        <w:t>top level</w:t>
-      </w:r>
-      <w:proofErr w:type="gramEnd"/>
-      <w:r>
-        <w:rPr>
-          <w:highlight w:val="lightGray"/>
-        </w:rPr>
-        <w:t xml:space="preserve"> package/</w:t>
+        <w:t>top level package/</w:t>
       </w:r>
       <w:r>
         <w:rPr>
@@ -2731,21 +2661,7 @@
         <w:rPr>
           <w:highlight w:val="lightGray"/>
         </w:rPr>
-        <w:t xml:space="preserve">Describe the design of the </w:t>
-      </w:r>
-      <w:proofErr w:type="gramStart"/>
-      <w:r>
-        <w:rPr>
-          <w:highlight w:val="lightGray"/>
-        </w:rPr>
-        <w:t>component,</w:t>
-      </w:r>
-      <w:proofErr w:type="gramEnd"/>
-      <w:r>
-        <w:rPr>
-          <w:highlight w:val="lightGray"/>
-        </w:rPr>
-        <w:t xml:space="preserve"> Use class diagrams to show the links between sub-components/sub-packages and or classes inside the component.</w:t>
+        <w:t>Describe the design of the component, Use class diagrams to show the links between sub-components/sub-packages and or classes inside the component.</w:t>
       </w:r>
     </w:p>
     <w:p>
@@ -2798,17 +2714,17 @@
       <w:pPr>
         <w:pStyle w:val="Heading3"/>
       </w:pPr>
-      <w:bookmarkStart w:id="15" w:name="_Toc126390264"/>
-      <w:bookmarkStart w:id="16" w:name="_Toc126390260"/>
-      <w:bookmarkStart w:id="17" w:name="_Toc382474301"/>
+      <w:bookmarkStart w:id="15" w:name="_Toc126390260"/>
+      <w:bookmarkStart w:id="16" w:name="_Toc382474301"/>
+      <w:bookmarkStart w:id="17" w:name="_Toc126390264"/>
       <w:r>
         <w:t xml:space="preserve">Software requirements </w:t>
       </w:r>
+      <w:bookmarkEnd w:id="15"/>
+      <w:r>
+        <w:t>mapping</w:t>
+      </w:r>
       <w:bookmarkEnd w:id="16"/>
-      <w:r>
-        <w:t>mapping</w:t>
-      </w:r>
-      <w:bookmarkEnd w:id="17"/>
     </w:p>
     <w:p>
       <w:r>
@@ -2829,7 +2745,12 @@
         <w:pStyle w:val="Heading2"/>
       </w:pPr>
       <w:r>
-        <w:t>Controller [EMRE, ERDI]</w:t>
+        <w:t>Controller [EMRE</w:t>
+      </w:r>
+      <w:bookmarkStart w:id="18" w:name="_GoBack"/>
+      <w:bookmarkEnd w:id="18"/>
+      <w:r>
+        <w:t>]</w:t>
       </w:r>
     </w:p>
     <w:p>
@@ -2844,7 +2765,7 @@
       <w:pPr>
         <w:pStyle w:val="Heading3"/>
       </w:pPr>
-      <w:bookmarkStart w:id="18" w:name="_Toc382474303"/>
+      <w:bookmarkStart w:id="19" w:name="_Toc382474303"/>
       <w:r>
         <w:t>Component</w:t>
       </w:r>
@@ -2853,25 +2774,6 @@
       </w:r>
       <w:r>
         <w:t>interfaces</w:t>
-      </w:r>
-      <w:bookmarkEnd w:id="18"/>
-    </w:p>
-    <w:p>
-      <w:r>
-        <w:rPr>
-          <w:highlight w:val="darkGray"/>
-        </w:rPr>
-        <w:t>Describe the interfaces of the component and input output data</w:t>
-      </w:r>
-    </w:p>
-    <w:p>
-      <w:pPr>
-        <w:pStyle w:val="Heading3"/>
-      </w:pPr>
-      <w:bookmarkStart w:id="19" w:name="_Toc382474304"/>
-      <w:r>
-        <w:lastRenderedPageBreak/>
-        <w:t>Component design description</w:t>
       </w:r>
       <w:bookmarkEnd w:id="19"/>
     </w:p>
@@ -2880,132 +2782,122 @@
         <w:rPr>
           <w:highlight w:val="darkGray"/>
         </w:rPr>
-        <w:t xml:space="preserve">Describe the design of the </w:t>
-      </w:r>
-      <w:proofErr w:type="gramStart"/>
-      <w:r>
-        <w:rPr>
-          <w:highlight w:val="darkGray"/>
-        </w:rPr>
-        <w:t>component,</w:t>
-      </w:r>
-      <w:proofErr w:type="gramEnd"/>
-      <w:r>
-        <w:rPr>
-          <w:highlight w:val="darkGray"/>
-        </w:rPr>
-        <w:t xml:space="preserve"> Use class diagrams to show the links between sub-components/sub-packages and or classes inside the component.</w:t>
+        <w:t>Describe the interfaces of the component and input output data</w:t>
       </w:r>
     </w:p>
     <w:p>
       <w:pPr>
         <w:pStyle w:val="Heading3"/>
       </w:pPr>
-      <w:r>
-        <w:t xml:space="preserve"> </w:t>
-      </w:r>
-      <w:bookmarkStart w:id="20" w:name="_Toc382474305"/>
-      <w:r>
-        <w:t>Workflows and algorithms</w:t>
+      <w:bookmarkStart w:id="20" w:name="_Toc382474304"/>
+      <w:r>
+        <w:lastRenderedPageBreak/>
+        <w:t>Component design description</w:t>
       </w:r>
       <w:bookmarkEnd w:id="20"/>
     </w:p>
     <w:p>
-      <w:pPr>
+      <w:r>
         <w:rPr>
           <w:highlight w:val="darkGray"/>
         </w:rPr>
-      </w:pPr>
-      <w:r>
-        <w:rPr>
-          <w:highlight w:val="darkGray"/>
-        </w:rPr>
-        <w:t>Use sequence diagrams to show the workflows of components/packages/classes inside the component.</w:t>
+        <w:t>Describe the design of the component, Use class diagrams to show the links between sub-components/sub-packages and or classes inside the component.</w:t>
       </w:r>
     </w:p>
     <w:p>
-      <w:r>
-        <w:rPr>
-          <w:highlight w:val="darkGray"/>
-        </w:rPr>
-        <w:t>Describe algorithms, if possible. An algorithm may be described outside this document, in this case, add the reference to that document.</w:t>
-      </w:r>
-    </w:p>
-    <w:p>
       <w:pPr>
         <w:pStyle w:val="Heading3"/>
       </w:pPr>
-      <w:bookmarkStart w:id="21" w:name="_Toc382474306"/>
-      <w:r>
-        <w:t xml:space="preserve">Software requirements </w:t>
-      </w:r>
-      <w:r>
-        <w:t>mapping</w:t>
+      <w:r>
+        <w:t xml:space="preserve"> </w:t>
+      </w:r>
+      <w:bookmarkStart w:id="21" w:name="_Toc382474305"/>
+      <w:r>
+        <w:t>Workflows and algorithms</w:t>
       </w:r>
       <w:bookmarkEnd w:id="21"/>
     </w:p>
     <w:p>
-      <w:r>
+      <w:pPr>
         <w:rPr>
           <w:highlight w:val="darkGray"/>
         </w:rPr>
-        <w:t>L</w:t>
-      </w:r>
+      </w:pPr>
       <w:r>
         <w:rPr>
           <w:highlight w:val="darkGray"/>
         </w:rPr>
-        <w:t>ist the SRS requirements handled by this component</w:t>
-      </w:r>
-    </w:p>
-    <w:bookmarkEnd w:id="15"/>
-    <w:p>
-      <w:pPr>
-        <w:pStyle w:val="Heading2"/>
-      </w:pPr>
-      <w:r>
-        <w:t>Network [DENIZ, EREN]</w:t>
+        <w:t>Use sequence diagrams to show the workflows of components/packages/classes inside the component.</w:t>
       </w:r>
     </w:p>
     <w:p>
       <w:r>
         <w:rPr>
-          <w:highlight w:val="lightGray"/>
-        </w:rPr>
-        <w:t>Repeat the pattern for each component.</w:t>
+          <w:highlight w:val="darkGray"/>
+        </w:rPr>
+        <w:t>Describe algorithms, if possible. An algorithm may be described outside this document, in this case, add the reference to that document.</w:t>
       </w:r>
     </w:p>
     <w:p>
       <w:pPr>
         <w:pStyle w:val="Heading3"/>
       </w:pPr>
-      <w:bookmarkStart w:id="22" w:name="_Toc382474308"/>
-      <w:r>
-        <w:t>Component</w:t>
-      </w:r>
-      <w:r>
-        <w:t xml:space="preserve"> </w:t>
-      </w:r>
-      <w:r>
-        <w:t>interfaces</w:t>
+      <w:bookmarkStart w:id="22" w:name="_Toc382474306"/>
+      <w:r>
+        <w:t xml:space="preserve">Software requirements </w:t>
+      </w:r>
+      <w:r>
+        <w:t>mapping</w:t>
       </w:r>
       <w:bookmarkEnd w:id="22"/>
     </w:p>
     <w:p>
       <w:r>
         <w:rPr>
-          <w:highlight w:val="lightGray"/>
-        </w:rPr>
-        <w:t>Describe the interfaces of the component and input output data</w:t>
+          <w:highlight w:val="darkGray"/>
+        </w:rPr>
+        <w:t>L</w:t>
+      </w:r>
+      <w:r>
+        <w:rPr>
+          <w:highlight w:val="darkGray"/>
+        </w:rPr>
+        <w:t>ist the SRS requirements handled by this component</w:t>
+      </w:r>
+    </w:p>
+    <w:bookmarkEnd w:id="17"/>
+    <w:p>
+      <w:pPr>
+        <w:pStyle w:val="Heading2"/>
+      </w:pPr>
+      <w:r>
+        <w:t>Network [DENIZ</w:t>
+      </w:r>
+      <w:r>
+        <w:t>]</w:t>
       </w:r>
     </w:p>
     <w:p>
+      <w:r>
+        <w:rPr>
+          <w:highlight w:val="lightGray"/>
+        </w:rPr>
+        <w:t>Repeat the pattern for each component.</w:t>
+      </w:r>
+    </w:p>
+    <w:p>
       <w:pPr>
         <w:pStyle w:val="Heading3"/>
       </w:pPr>
-      <w:bookmarkStart w:id="23" w:name="_Toc382474309"/>
-      <w:r>
-        <w:t>Component design description</w:t>
+      <w:bookmarkStart w:id="23" w:name="_Toc382474308"/>
+      <w:r>
+        <w:t>Component</w:t>
+      </w:r>
+      <w:r>
+        <w:t xml:space="preserve"> </w:t>
+      </w:r>
+      <w:r>
+        <w:t>interfaces</w:t>
       </w:r>
       <w:bookmarkEnd w:id="23"/>
     </w:p>
@@ -3014,119 +2906,241 @@
         <w:rPr>
           <w:highlight w:val="lightGray"/>
         </w:rPr>
-        <w:t>Describe the design of the component, Use package diagrams and/or class diagrams to show the links between sub-components/sub-packages and or classes inside the component.</w:t>
+        <w:t>Describe the interfaces of the component and input output data</w:t>
       </w:r>
     </w:p>
     <w:p>
       <w:pPr>
         <w:pStyle w:val="Heading3"/>
       </w:pPr>
-      <w:r>
-        <w:t xml:space="preserve"> </w:t>
-      </w:r>
-      <w:bookmarkStart w:id="24" w:name="_Toc382474310"/>
-      <w:r>
-        <w:t>Workflows and algorithms</w:t>
+      <w:bookmarkStart w:id="24" w:name="_Toc382474309"/>
+      <w:r>
+        <w:t>Component design description</w:t>
       </w:r>
       <w:bookmarkEnd w:id="24"/>
     </w:p>
     <w:p>
-      <w:pPr>
+      <w:r>
         <w:rPr>
           <w:highlight w:val="lightGray"/>
         </w:rPr>
-      </w:pPr>
-      <w:r>
-        <w:rPr>
-          <w:highlight w:val="lightGray"/>
-        </w:rPr>
-        <w:t>Use sequence diagrams to show the workflows of components/packages/classes inside the component.</w:t>
+        <w:t>Describe the design of the component, Use package diagrams and/or class diagrams to show the links between sub-components/sub-packages and or classes inside the component.</w:t>
       </w:r>
     </w:p>
     <w:p>
-      <w:r>
-        <w:rPr>
-          <w:highlight w:val="lightGray"/>
-        </w:rPr>
-        <w:t>Describe algorithms, if possible. An algorithm may be described outside this document, in this case, add the reference to that document.</w:t>
-      </w:r>
-    </w:p>
-    <w:p>
       <w:pPr>
         <w:pStyle w:val="Heading3"/>
       </w:pPr>
-      <w:bookmarkStart w:id="25" w:name="_Toc382474311"/>
-      <w:r>
-        <w:t xml:space="preserve">Software requirements </w:t>
-      </w:r>
-      <w:r>
-        <w:t>mapping</w:t>
+      <w:r>
+        <w:t xml:space="preserve"> </w:t>
+      </w:r>
+      <w:bookmarkStart w:id="25" w:name="_Toc382474310"/>
+      <w:r>
+        <w:t>Workflows and algorithms</w:t>
       </w:r>
       <w:bookmarkEnd w:id="25"/>
     </w:p>
     <w:p>
-      <w:r>
+      <w:pPr>
         <w:rPr>
           <w:highlight w:val="lightGray"/>
         </w:rPr>
-        <w:t>L</w:t>
-      </w:r>
+      </w:pPr>
       <w:r>
         <w:rPr>
           <w:highlight w:val="lightGray"/>
         </w:rPr>
-        <w:t>ist the SRS requirements handled by this component</w:t>
+        <w:t>Use sequence diagrams to show the workflows of components/packages/classes inside the component.</w:t>
       </w:r>
     </w:p>
     <w:p>
-      <w:pPr>
-        <w:pStyle w:val="Heading1"/>
-      </w:pPr>
-      <w:bookmarkStart w:id="26" w:name="_Toc382474312"/>
-      <w:r>
-        <w:t xml:space="preserve">COTS </w:t>
-      </w:r>
-      <w:r>
-        <w:t>I</w:t>
-      </w:r>
-      <w:r>
-        <w:t>dentification</w:t>
-      </w:r>
-      <w:bookmarkEnd w:id="26"/>
-      <w:r>
-        <w:t xml:space="preserve"> [A</w:t>
-      </w:r>
-      <w:bookmarkStart w:id="27" w:name="_GoBack"/>
-      <w:bookmarkEnd w:id="27"/>
-      <w:r>
-        <w:t>LL]</w:t>
+      <w:r>
+        <w:rPr>
+          <w:highlight w:val="lightGray"/>
+        </w:rPr>
+        <w:t>Describe algorithms, if possible. An algorithm may be described outside this document, in this case, add the reference to that document.</w:t>
       </w:r>
     </w:p>
     <w:p>
       <w:pPr>
+        <w:pStyle w:val="Heading3"/>
+      </w:pPr>
+      <w:bookmarkStart w:id="26" w:name="_Toc382474311"/>
+      <w:r>
+        <w:t xml:space="preserve">Software requirements </w:t>
+      </w:r>
+      <w:r>
+        <w:t>mapping</w:t>
+      </w:r>
+      <w:bookmarkEnd w:id="26"/>
+    </w:p>
+    <w:p>
+      <w:r>
         <w:rPr>
           <w:highlight w:val="lightGray"/>
         </w:rPr>
-      </w:pPr>
+        <w:t>L</w:t>
+      </w:r>
       <w:r>
         <w:rPr>
           <w:highlight w:val="lightGray"/>
         </w:rPr>
-        <w:t xml:space="preserve">List external software components/libraries that your </w:t>
-      </w:r>
-      <w:proofErr w:type="gramStart"/>
-      <w:r>
+        <w:t>ist the SRS requirements handled by this component</w:t>
+      </w:r>
+    </w:p>
+    <w:p/>
+    <w:p>
+      <w:pPr>
+        <w:pStyle w:val="Heading2"/>
+      </w:pPr>
+      <w:r>
+        <w:t>Logic</w:t>
+      </w:r>
+      <w:r>
+        <w:t xml:space="preserve"> [</w:t>
+      </w:r>
+      <w:r>
+        <w:t>Eren</w:t>
+      </w:r>
+      <w:r>
+        <w:t>]</w:t>
+      </w:r>
+    </w:p>
+    <w:p>
+      <w:r>
+        <w:rPr>
+          <w:highlight w:val="darkGray"/>
+        </w:rPr>
+        <w:t>Repeat the pattern for each component.</w:t>
+      </w:r>
+    </w:p>
+    <w:p>
+      <w:pPr>
+        <w:pStyle w:val="Heading3"/>
+      </w:pPr>
+      <w:r>
+        <w:t>Component</w:t>
+      </w:r>
+      <w:r>
+        <w:t xml:space="preserve"> </w:t>
+      </w:r>
+      <w:r>
+        <w:t>interfaces</w:t>
+      </w:r>
+    </w:p>
+    <w:p>
+      <w:r>
+        <w:rPr>
+          <w:highlight w:val="darkGray"/>
+        </w:rPr>
+        <w:t>Describe the interfaces of the component and input output data</w:t>
+      </w:r>
+    </w:p>
+    <w:p>
+      <w:pPr>
+        <w:pStyle w:val="Heading3"/>
+      </w:pPr>
+      <w:r>
+        <w:t>Component design description</w:t>
+      </w:r>
+    </w:p>
+    <w:p>
+      <w:r>
+        <w:rPr>
+          <w:highlight w:val="darkGray"/>
+        </w:rPr>
+        <w:t>Describe the design of the component, Use class diagrams to show the links between sub-components/sub-packages and or classes inside the component.</w:t>
+      </w:r>
+    </w:p>
+    <w:p>
+      <w:pPr>
+        <w:pStyle w:val="Heading3"/>
+      </w:pPr>
+      <w:r>
+        <w:t xml:space="preserve"> </w:t>
+      </w:r>
+      <w:r>
+        <w:t>Workflows and algorithms</w:t>
+      </w:r>
+    </w:p>
+    <w:p>
+      <w:pPr>
+        <w:rPr>
+          <w:highlight w:val="darkGray"/>
+        </w:rPr>
+      </w:pPr>
+      <w:r>
+        <w:rPr>
+          <w:highlight w:val="darkGray"/>
+        </w:rPr>
+        <w:t>Use sequence diagrams to show the workflows of components/packages/classes inside the component.</w:t>
+      </w:r>
+    </w:p>
+    <w:p>
+      <w:r>
+        <w:rPr>
+          <w:highlight w:val="darkGray"/>
+        </w:rPr>
+        <w:t>Describe algorithms, if possible. An algorithm may be described outside this document, in this case, add the reference to that document.</w:t>
+      </w:r>
+    </w:p>
+    <w:p>
+      <w:pPr>
+        <w:pStyle w:val="Heading3"/>
+      </w:pPr>
+      <w:r>
+        <w:lastRenderedPageBreak/>
+        <w:t xml:space="preserve">Software requirements </w:t>
+      </w:r>
+      <w:r>
+        <w:t>mapping</w:t>
+      </w:r>
+    </w:p>
+    <w:p>
+      <w:r>
+        <w:rPr>
+          <w:highlight w:val="darkGray"/>
+        </w:rPr>
+        <w:t>L</w:t>
+      </w:r>
+      <w:r>
+        <w:rPr>
+          <w:highlight w:val="darkGray"/>
+        </w:rPr>
+        <w:t>ist the SRS requirements handled by this component</w:t>
+      </w:r>
+    </w:p>
+    <w:p/>
+    <w:p>
+      <w:pPr>
+        <w:pStyle w:val="Heading1"/>
+      </w:pPr>
+      <w:bookmarkStart w:id="27" w:name="_Toc382474312"/>
+      <w:r>
+        <w:t xml:space="preserve">COTS </w:t>
+      </w:r>
+      <w:r>
+        <w:t>I</w:t>
+      </w:r>
+      <w:r>
+        <w:t>dentification</w:t>
+      </w:r>
+      <w:bookmarkEnd w:id="27"/>
+      <w:r>
+        <w:t xml:space="preserve"> [ALL]</w:t>
+      </w:r>
+    </w:p>
+    <w:p>
+      <w:pPr>
         <w:rPr>
           <w:highlight w:val="lightGray"/>
         </w:rPr>
-        <w:t>system rely</w:t>
-      </w:r>
-      <w:proofErr w:type="gramEnd"/>
+      </w:pPr>
       <w:r>
         <w:rPr>
           <w:highlight w:val="lightGray"/>
         </w:rPr>
-        <w:t xml:space="preserve"> on, if there are any.</w:t>
+        <w:t>List external software components/libraries that your system rely on, if there are any.</w:t>
       </w:r>
     </w:p>
     <w:p>
@@ -3172,19 +3186,11 @@
           <w:highlight w:val="lightGray"/>
         </w:rPr>
       </w:pPr>
-      <w:proofErr w:type="gramStart"/>
       <w:r>
         <w:rPr>
           <w:highlight w:val="lightGray"/>
         </w:rPr>
-        <w:t>foo.jar</w:t>
-      </w:r>
-      <w:proofErr w:type="gramEnd"/>
-      <w:r>
-        <w:rPr>
-          <w:highlight w:val="lightGray"/>
-        </w:rPr>
-        <w:t xml:space="preserve">, version id, download URL, License type, </w:t>
+        <w:t xml:space="preserve">foo.jar, version id, download URL, License type, </w:t>
       </w:r>
     </w:p>
     <w:p>
@@ -3197,19 +3203,11 @@
           <w:highlight w:val="lightGray"/>
         </w:rPr>
       </w:pPr>
-      <w:proofErr w:type="gramStart"/>
       <w:r>
         <w:rPr>
           <w:highlight w:val="lightGray"/>
         </w:rPr>
-        <w:t>bar.jar</w:t>
-      </w:r>
-      <w:proofErr w:type="gramEnd"/>
-      <w:r>
-        <w:rPr>
-          <w:highlight w:val="lightGray"/>
-        </w:rPr>
-        <w:t xml:space="preserve">, version id, download URL, License type, </w:t>
+        <w:t xml:space="preserve">bar.jar, version id, download URL, License type, </w:t>
       </w:r>
     </w:p>
     <w:sectPr>
@@ -3251,19 +3249,11 @@
         <w:sz w:val="16"/>
       </w:rPr>
     </w:pPr>
-    <w:proofErr w:type="spellStart"/>
     <w:r>
       <w:rPr>
         <w:sz w:val="16"/>
       </w:rPr>
-      <w:t>Ozyegin</w:t>
-    </w:r>
-    <w:proofErr w:type="spellEnd"/>
-    <w:r>
-      <w:rPr>
-        <w:sz w:val="16"/>
-      </w:rPr>
-      <w:t xml:space="preserve"> University: School of Engineering</w:t>
+      <w:t>Ozyegin University: School of Engineering</w:t>
     </w:r>
   </w:p>
   <w:p>
@@ -3291,35 +3281,7 @@
       <w:rPr>
         <w:sz w:val="16"/>
       </w:rPr>
-      <w:t>(</w:t>
-    </w:r>
-    <w:proofErr w:type="gramStart"/>
-    <w:r>
-      <w:rPr>
-        <w:sz w:val="16"/>
-      </w:rPr>
-      <w:t>template</w:t>
-    </w:r>
-    <w:proofErr w:type="gramEnd"/>
-    <w:r>
-      <w:rPr>
-        <w:sz w:val="16"/>
-      </w:rPr>
-      <w:t xml:space="preserve"> by </w:t>
-    </w:r>
-    <w:proofErr w:type="spellStart"/>
-    <w:r>
-      <w:rPr>
-        <w:sz w:val="16"/>
-      </w:rPr>
-      <w:t>Cyrille</w:t>
-    </w:r>
-    <w:proofErr w:type="spellEnd"/>
-    <w:r>
-      <w:rPr>
-        <w:sz w:val="16"/>
-      </w:rPr>
-      <w:t xml:space="preserve"> Michaud)</w:t>
+      <w:t>(template by Cyrille Michaud)</w:t>
     </w:r>
   </w:p>
 </w:ftr>
@@ -3371,12 +3333,6 @@
       <w:gridCol w:w="2551"/>
     </w:tblGrid>
     <w:tr>
-      <w:tblPrEx>
-        <w:tblCellMar>
-          <w:top w:w="0" w:type="dxa"/>
-          <w:bottom w:w="0" w:type="dxa"/>
-        </w:tblCellMar>
-      </w:tblPrEx>
       <w:trPr>
         <w:trHeight w:val="473"/>
       </w:trPr>
@@ -3404,12 +3360,6 @@
       </w:tc>
     </w:tr>
     <w:tr>
-      <w:tblPrEx>
-        <w:tblCellMar>
-          <w:top w:w="0" w:type="dxa"/>
-          <w:bottom w:w="0" w:type="dxa"/>
-        </w:tblCellMar>
-      </w:tblPrEx>
       <w:trPr>
         <w:trHeight w:val="428"/>
       </w:trPr>
@@ -3524,7 +3474,7 @@
               <w:noProof/>
               <w:snapToGrid w:val="0"/>
             </w:rPr>
-            <w:t>2</w:t>
+            <w:t>4</w:t>
           </w:r>
           <w:r>
             <w:rPr>
@@ -3581,7 +3531,7 @@
               <w:noProof/>
               <w:snapToGrid w:val="0"/>
             </w:rPr>
-            <w:t>4</w:t>
+            <w:t>5</w:t>
           </w:r>
           <w:r>
             <w:rPr>
@@ -3603,7 +3553,7 @@
   <w:abstractNum w:abstractNumId="0">
     <w:nsid w:val="FFFFFF1D"/>
     <w:multiLevelType w:val="multilevel"/>
-    <w:tmpl w:val="18EECB52"/>
+    <w:tmpl w:val="5442CC32"/>
     <w:lvl w:ilvl="0">
       <w:start w:val="1"/>
       <w:numFmt w:val="bullet"/>
@@ -5965,6 +5915,122 @@
     </w:lvl>
   </w:abstractNum>
   <w:abstractNum w:abstractNumId="26">
+    <w:nsid w:val="44B771BA"/>
+    <w:multiLevelType w:val="multilevel"/>
+    <w:tmpl w:val="040C0025"/>
+    <w:lvl w:ilvl="0">
+      <w:start w:val="1"/>
+      <w:numFmt w:val="decimal"/>
+      <w:lvlText w:val="%1"/>
+      <w:lvlJc w:val="left"/>
+      <w:pPr>
+        <w:tabs>
+          <w:tab w:val="num" w:pos="432"/>
+        </w:tabs>
+        <w:ind w:left="432" w:hanging="432"/>
+      </w:pPr>
+      <w:rPr>
+        <w:rFonts w:hint="default"/>
+      </w:rPr>
+    </w:lvl>
+    <w:lvl w:ilvl="1">
+      <w:start w:val="1"/>
+      <w:numFmt w:val="decimal"/>
+      <w:lvlText w:val="%1.%2"/>
+      <w:lvlJc w:val="left"/>
+      <w:pPr>
+        <w:tabs>
+          <w:tab w:val="num" w:pos="576"/>
+        </w:tabs>
+        <w:ind w:left="576" w:hanging="576"/>
+      </w:pPr>
+    </w:lvl>
+    <w:lvl w:ilvl="2">
+      <w:start w:val="1"/>
+      <w:numFmt w:val="decimal"/>
+      <w:lvlText w:val="%1.%2.%3"/>
+      <w:lvlJc w:val="left"/>
+      <w:pPr>
+        <w:tabs>
+          <w:tab w:val="num" w:pos="720"/>
+        </w:tabs>
+        <w:ind w:left="720" w:hanging="720"/>
+      </w:pPr>
+    </w:lvl>
+    <w:lvl w:ilvl="3">
+      <w:start w:val="1"/>
+      <w:numFmt w:val="decimal"/>
+      <w:lvlText w:val="%1.%2.%3.%4"/>
+      <w:lvlJc w:val="left"/>
+      <w:pPr>
+        <w:tabs>
+          <w:tab w:val="num" w:pos="864"/>
+        </w:tabs>
+        <w:ind w:left="864" w:hanging="864"/>
+      </w:pPr>
+    </w:lvl>
+    <w:lvl w:ilvl="4">
+      <w:start w:val="1"/>
+      <w:numFmt w:val="decimal"/>
+      <w:lvlText w:val="%1.%2.%3.%4.%5"/>
+      <w:lvlJc w:val="left"/>
+      <w:pPr>
+        <w:tabs>
+          <w:tab w:val="num" w:pos="1008"/>
+        </w:tabs>
+        <w:ind w:left="1008" w:hanging="1008"/>
+      </w:pPr>
+    </w:lvl>
+    <w:lvl w:ilvl="5">
+      <w:start w:val="1"/>
+      <w:numFmt w:val="decimal"/>
+      <w:lvlText w:val="%1.%2.%3.%4.%5.%6"/>
+      <w:lvlJc w:val="left"/>
+      <w:pPr>
+        <w:tabs>
+          <w:tab w:val="num" w:pos="1152"/>
+        </w:tabs>
+        <w:ind w:left="1152" w:hanging="1152"/>
+      </w:pPr>
+    </w:lvl>
+    <w:lvl w:ilvl="6">
+      <w:start w:val="1"/>
+      <w:numFmt w:val="decimal"/>
+      <w:lvlText w:val="%1.%2.%3.%4.%5.%6.%7"/>
+      <w:lvlJc w:val="left"/>
+      <w:pPr>
+        <w:tabs>
+          <w:tab w:val="num" w:pos="1296"/>
+        </w:tabs>
+        <w:ind w:left="1296" w:hanging="1296"/>
+      </w:pPr>
+    </w:lvl>
+    <w:lvl w:ilvl="7">
+      <w:start w:val="1"/>
+      <w:numFmt w:val="decimal"/>
+      <w:lvlText w:val="%1.%2.%3.%4.%5.%6.%7.%8"/>
+      <w:lvlJc w:val="left"/>
+      <w:pPr>
+        <w:tabs>
+          <w:tab w:val="num" w:pos="1440"/>
+        </w:tabs>
+        <w:ind w:left="1440" w:hanging="1440"/>
+      </w:pPr>
+    </w:lvl>
+    <w:lvl w:ilvl="8">
+      <w:start w:val="1"/>
+      <w:numFmt w:val="decimal"/>
+      <w:lvlText w:val="%1.%2.%3.%4.%5.%6.%7.%8.%9"/>
+      <w:lvlJc w:val="left"/>
+      <w:pPr>
+        <w:tabs>
+          <w:tab w:val="num" w:pos="1584"/>
+        </w:tabs>
+        <w:ind w:left="1584" w:hanging="1584"/>
+      </w:pPr>
+    </w:lvl>
+  </w:abstractNum>
+  <w:abstractNum w:abstractNumId="27">
     <w:nsid w:val="44D72366"/>
     <w:multiLevelType w:val="hybridMultilevel"/>
     <w:tmpl w:val="8FA2A234"/>
@@ -6104,7 +6170,7 @@
       </w:rPr>
     </w:lvl>
   </w:abstractNum>
-  <w:abstractNum w:abstractNumId="27">
+  <w:abstractNum w:abstractNumId="28">
     <w:nsid w:val="47000ECC"/>
     <w:multiLevelType w:val="hybridMultilevel"/>
     <w:tmpl w:val="D4567D4A"/>
@@ -6217,7 +6283,7 @@
       </w:rPr>
     </w:lvl>
   </w:abstractNum>
-  <w:abstractNum w:abstractNumId="28">
+  <w:abstractNum w:abstractNumId="29">
     <w:nsid w:val="49BB5542"/>
     <w:multiLevelType w:val="hybridMultilevel"/>
     <w:tmpl w:val="11C2816E"/>
@@ -6333,7 +6399,7 @@
       </w:pPr>
     </w:lvl>
   </w:abstractNum>
-  <w:abstractNum w:abstractNumId="29">
+  <w:abstractNum w:abstractNumId="30">
     <w:nsid w:val="4C8B463E"/>
     <w:multiLevelType w:val="hybridMultilevel"/>
     <w:tmpl w:val="0668067E"/>
@@ -6446,7 +6512,7 @@
       </w:rPr>
     </w:lvl>
   </w:abstractNum>
-  <w:abstractNum w:abstractNumId="30">
+  <w:abstractNum w:abstractNumId="31">
     <w:nsid w:val="59E02889"/>
     <w:multiLevelType w:val="hybridMultilevel"/>
     <w:tmpl w:val="B4105BDE"/>
@@ -6559,7 +6625,7 @@
       </w:rPr>
     </w:lvl>
   </w:abstractNum>
-  <w:abstractNum w:abstractNumId="31">
+  <w:abstractNum w:abstractNumId="32">
     <w:nsid w:val="5AA47C1D"/>
     <w:multiLevelType w:val="hybridMultilevel"/>
     <w:tmpl w:val="66C62DBA"/>
@@ -6672,7 +6738,7 @@
       </w:rPr>
     </w:lvl>
   </w:abstractNum>
-  <w:abstractNum w:abstractNumId="32">
+  <w:abstractNum w:abstractNumId="33">
     <w:nsid w:val="5D345577"/>
     <w:multiLevelType w:val="hybridMultilevel"/>
     <w:tmpl w:val="FF0290A4"/>
@@ -6812,7 +6878,7 @@
       </w:rPr>
     </w:lvl>
   </w:abstractNum>
-  <w:abstractNum w:abstractNumId="33">
+  <w:abstractNum w:abstractNumId="34">
     <w:nsid w:val="5EBF08F1"/>
     <w:multiLevelType w:val="multilevel"/>
     <w:tmpl w:val="6D84F454"/>
@@ -6952,7 +7018,7 @@
       </w:rPr>
     </w:lvl>
   </w:abstractNum>
-  <w:abstractNum w:abstractNumId="34">
+  <w:abstractNum w:abstractNumId="35">
     <w:nsid w:val="5FA870B5"/>
     <w:multiLevelType w:val="hybridMultilevel"/>
     <w:tmpl w:val="B290B22C"/>
@@ -7094,7 +7160,7 @@
       </w:rPr>
     </w:lvl>
   </w:abstractNum>
-  <w:abstractNum w:abstractNumId="35">
+  <w:abstractNum w:abstractNumId="36">
     <w:nsid w:val="693C7828"/>
     <w:multiLevelType w:val="hybridMultilevel"/>
     <w:tmpl w:val="C6C86E70"/>
@@ -7207,7 +7273,7 @@
       </w:pPr>
     </w:lvl>
   </w:abstractNum>
-  <w:abstractNum w:abstractNumId="36">
+  <w:abstractNum w:abstractNumId="37">
     <w:nsid w:val="69CF7DA3"/>
     <w:multiLevelType w:val="hybridMultilevel"/>
     <w:tmpl w:val="6FB4CAF6"/>
@@ -7347,7 +7413,7 @@
       </w:rPr>
     </w:lvl>
   </w:abstractNum>
-  <w:abstractNum w:abstractNumId="37">
+  <w:abstractNum w:abstractNumId="38">
     <w:nsid w:val="69DB47D9"/>
     <w:multiLevelType w:val="hybridMultilevel"/>
     <w:tmpl w:val="85A0B430"/>
@@ -7487,7 +7553,7 @@
       </w:rPr>
     </w:lvl>
   </w:abstractNum>
-  <w:abstractNum w:abstractNumId="38">
+  <w:abstractNum w:abstractNumId="39">
     <w:nsid w:val="72531FC3"/>
     <w:multiLevelType w:val="hybridMultilevel"/>
     <w:tmpl w:val="8788EF40"/>
@@ -7627,7 +7693,7 @@
       </w:rPr>
     </w:lvl>
   </w:abstractNum>
-  <w:abstractNum w:abstractNumId="39">
+  <w:abstractNum w:abstractNumId="40">
     <w:nsid w:val="776F3DA9"/>
     <w:multiLevelType w:val="hybridMultilevel"/>
     <w:tmpl w:val="8CC28634"/>
@@ -7740,7 +7806,7 @@
       </w:rPr>
     </w:lvl>
   </w:abstractNum>
-  <w:abstractNum w:abstractNumId="40">
+  <w:abstractNum w:abstractNumId="41">
     <w:nsid w:val="7C1A4E58"/>
     <w:multiLevelType w:val="hybridMultilevel"/>
     <w:tmpl w:val="91063180"/>
@@ -7884,13 +7950,13 @@
     <w:abstractNumId w:val="5"/>
   </w:num>
   <w:num w:numId="11">
-    <w:abstractNumId w:val="33"/>
+    <w:abstractNumId w:val="34"/>
   </w:num>
   <w:num w:numId="12">
-    <w:abstractNumId w:val="34"/>
+    <w:abstractNumId w:val="35"/>
   </w:num>
   <w:num w:numId="13">
-    <w:abstractNumId w:val="28"/>
+    <w:abstractNumId w:val="29"/>
   </w:num>
   <w:num w:numId="14">
     <w:abstractNumId w:val="13"/>
@@ -7899,13 +7965,13 @@
     <w:abstractNumId w:val="11"/>
   </w:num>
   <w:num w:numId="16">
-    <w:abstractNumId w:val="29"/>
+    <w:abstractNumId w:val="30"/>
   </w:num>
   <w:num w:numId="17">
-    <w:abstractNumId w:val="38"/>
+    <w:abstractNumId w:val="39"/>
   </w:num>
   <w:num w:numId="18">
-    <w:abstractNumId w:val="32"/>
+    <w:abstractNumId w:val="33"/>
   </w:num>
   <w:num w:numId="19">
     <w:abstractNumId w:val="15"/>
@@ -7917,16 +7983,16 @@
     <w:abstractNumId w:val="19"/>
   </w:num>
   <w:num w:numId="22">
-    <w:abstractNumId w:val="37"/>
+    <w:abstractNumId w:val="38"/>
   </w:num>
   <w:num w:numId="23">
-    <w:abstractNumId w:val="26"/>
+    <w:abstractNumId w:val="27"/>
   </w:num>
   <w:num w:numId="24">
     <w:abstractNumId w:val="18"/>
   </w:num>
   <w:num w:numId="25">
-    <w:abstractNumId w:val="35"/>
+    <w:abstractNumId w:val="36"/>
   </w:num>
   <w:num w:numId="26">
     <w:abstractNumId w:val="20"/>
@@ -7944,25 +8010,25 @@
     <w:abstractNumId w:val="17"/>
   </w:num>
   <w:num w:numId="31">
-    <w:abstractNumId w:val="36"/>
+    <w:abstractNumId w:val="37"/>
   </w:num>
   <w:num w:numId="32">
-    <w:abstractNumId w:val="39"/>
+    <w:abstractNumId w:val="40"/>
   </w:num>
   <w:num w:numId="33">
-    <w:abstractNumId w:val="40"/>
+    <w:abstractNumId w:val="41"/>
   </w:num>
   <w:num w:numId="34">
     <w:abstractNumId w:val="25"/>
   </w:num>
   <w:num w:numId="35">
-    <w:abstractNumId w:val="30"/>
+    <w:abstractNumId w:val="31"/>
   </w:num>
   <w:num w:numId="36">
     <w:abstractNumId w:val="12"/>
   </w:num>
   <w:num w:numId="37">
-    <w:abstractNumId w:val="27"/>
+    <w:abstractNumId w:val="28"/>
   </w:num>
   <w:num w:numId="38">
     <w:abstractNumId w:val="22"/>
@@ -7974,10 +8040,13 @@
     <w:abstractNumId w:val="14"/>
   </w:num>
   <w:num w:numId="41">
-    <w:abstractNumId w:val="31"/>
+    <w:abstractNumId w:val="32"/>
   </w:num>
   <w:num w:numId="42">
     <w:abstractNumId w:val="0"/>
+  </w:num>
+  <w:num w:numId="43">
+    <w:abstractNumId w:val="26"/>
   </w:num>
 </w:numbering>
 </file>
@@ -8035,7 +8104,7 @@
   <w:style w:type="paragraph" w:default="1" w:styleId="Normal">
     <w:name w:val="Normal"/>
     <w:qFormat/>
-    <w:rsid w:val="00640D10"/>
+    <w:rsid w:val="00516204"/>
     <w:pPr>
       <w:jc w:val="both"/>
     </w:pPr>
@@ -8240,13 +8309,15 @@
   </w:style>
   <w:style w:type="character" w:default="1" w:styleId="DefaultParagraphFont">
     <w:name w:val="Default Paragraph Font"/>
+    <w:uiPriority w:val="1"/>
+    <w:semiHidden/>
     <w:unhideWhenUsed/>
   </w:style>
   <w:style w:type="table" w:default="1" w:styleId="TableNormal">
     <w:name w:val="Normal Table"/>
+    <w:uiPriority w:val="99"/>
     <w:semiHidden/>
     <w:unhideWhenUsed/>
-    <w:qFormat/>
     <w:tblPr>
       <w:tblInd w:w="0" w:type="dxa"/>
       <w:tblCellMar>
@@ -8259,6 +8330,7 @@
   </w:style>
   <w:style w:type="numbering" w:default="1" w:styleId="NoList">
     <w:name w:val="No List"/>
+    <w:uiPriority w:val="99"/>
     <w:semiHidden/>
     <w:unhideWhenUsed/>
   </w:style>
@@ -8616,7 +8688,7 @@
   <w:style w:type="paragraph" w:default="1" w:styleId="Normal">
     <w:name w:val="Normal"/>
     <w:qFormat/>
-    <w:rsid w:val="00640D10"/>
+    <w:rsid w:val="00516204"/>
     <w:pPr>
       <w:jc w:val="both"/>
     </w:pPr>
@@ -8821,13 +8893,15 @@
   </w:style>
   <w:style w:type="character" w:default="1" w:styleId="DefaultParagraphFont">
     <w:name w:val="Default Paragraph Font"/>
+    <w:uiPriority w:val="1"/>
+    <w:semiHidden/>
     <w:unhideWhenUsed/>
   </w:style>
   <w:style w:type="table" w:default="1" w:styleId="TableNormal">
     <w:name w:val="Normal Table"/>
+    <w:uiPriority w:val="99"/>
     <w:semiHidden/>
     <w:unhideWhenUsed/>
-    <w:qFormat/>
     <w:tblPr>
       <w:tblInd w:w="0" w:type="dxa"/>
       <w:tblCellMar>
@@ -8840,6 +8914,7 @@
   </w:style>
   <w:style w:type="numbering" w:default="1" w:styleId="NoList">
     <w:name w:val="No List"/>
+    <w:uiPriority w:val="99"/>
     <w:semiHidden/>
     <w:unhideWhenUsed/>
   </w:style>

</xml_diff>

<commit_message>
Add GUI design to SDD
</commit_message>
<xml_diff>
--- a/Software Detailed Design.docx
+++ b/Software Detailed Design.docx
@@ -1,6 +1,6 @@
 
 <file path=word/document.xml><?xml version="1.0" encoding="utf-8"?>
-<w:document xmlns:wpc="http://schemas.microsoft.com/office/word/2010/wordprocessingCanvas" xmlns:mo="http://schemas.microsoft.com/office/mac/office/2008/main" xmlns:mc="http://schemas.openxmlformats.org/markup-compatibility/2006" xmlns:mv="urn:schemas-microsoft-com:mac:vml" xmlns:o="urn:schemas-microsoft-com:office:office" xmlns:r="http://schemas.openxmlformats.org/officeDocument/2006/relationships" xmlns:m="http://schemas.openxmlformats.org/officeDocument/2006/math" xmlns:v="urn:schemas-microsoft-com:vml" xmlns:wp14="http://schemas.microsoft.com/office/word/2010/wordprocessingDrawing" xmlns:wp="http://schemas.openxmlformats.org/drawingml/2006/wordprocessingDrawing" xmlns:w10="urn:schemas-microsoft-com:office:word" xmlns:w="http://schemas.openxmlformats.org/wordprocessingml/2006/main" xmlns:w14="http://schemas.microsoft.com/office/word/2010/wordml" xmlns:wpg="http://schemas.microsoft.com/office/word/2010/wordprocessingGroup" xmlns:wpi="http://schemas.microsoft.com/office/word/2010/wordprocessingInk" xmlns:wne="http://schemas.microsoft.com/office/word/2006/wordml" xmlns:wps="http://schemas.microsoft.com/office/word/2010/wordprocessingShape" mc:Ignorable="w14 wp14">
+<w:document xmlns:wpc="http://schemas.microsoft.com/office/word/2010/wordprocessingCanvas" xmlns:mc="http://schemas.openxmlformats.org/markup-compatibility/2006" xmlns:o="urn:schemas-microsoft-com:office:office" xmlns:r="http://schemas.openxmlformats.org/officeDocument/2006/relationships" xmlns:m="http://schemas.openxmlformats.org/officeDocument/2006/math" xmlns:v="urn:schemas-microsoft-com:vml" xmlns:wp14="http://schemas.microsoft.com/office/word/2010/wordprocessingDrawing" xmlns:wp="http://schemas.openxmlformats.org/drawingml/2006/wordprocessingDrawing" xmlns:w10="urn:schemas-microsoft-com:office:word" xmlns:w="http://schemas.openxmlformats.org/wordprocessingml/2006/main" xmlns:w14="http://schemas.microsoft.com/office/word/2010/wordml" xmlns:w15="http://schemas.microsoft.com/office/word/2012/wordml" xmlns:wpg="http://schemas.microsoft.com/office/word/2010/wordprocessingGroup" xmlns:wpi="http://schemas.microsoft.com/office/word/2010/wordprocessingInk" xmlns:wne="http://schemas.microsoft.com/office/word/2006/wordml" xmlns:wps="http://schemas.microsoft.com/office/word/2010/wordprocessingShape" mc:Ignorable="w14 w15 wp14">
   <w:body>
     <w:p>
       <w:pPr>
@@ -18,7 +18,6 @@
       <w:tblPr>
         <w:tblW w:w="0" w:type="auto"/>
         <w:jc w:val="center"/>
-        <w:tblInd w:w="-226" w:type="dxa"/>
         <w:tblBorders>
           <w:top w:val="single" w:sz="6" w:space="0" w:color="auto"/>
           <w:left w:val="single" w:sz="6" w:space="0" w:color="auto"/>
@@ -169,7 +168,7 @@
               <w:pStyle w:val="Tabletext"/>
             </w:pPr>
             <w:r>
-              <w:t>&lt;dd/mm/yy&gt;</w:t>
+              <w:t>24.03.2014</w:t>
             </w:r>
           </w:p>
         </w:tc>
@@ -189,7 +188,7 @@
               <w:pStyle w:val="Tabletext"/>
             </w:pPr>
             <w:r>
-              <w:t>&lt;x.x&gt;</w:t>
+              <w:t>1.0</w:t>
             </w:r>
           </w:p>
         </w:tc>
@@ -209,7 +208,12 @@
               <w:pStyle w:val="Tabletext"/>
             </w:pPr>
             <w:r>
-              <w:t>&lt;details&gt;</w:t>
+              <w:t>Add GUI components’</w:t>
+            </w:r>
+            <w:bookmarkStart w:id="2" w:name="_GoBack"/>
+            <w:bookmarkEnd w:id="2"/>
+            <w:r>
+              <w:t xml:space="preserve"> design</w:t>
             </w:r>
           </w:p>
         </w:tc>
@@ -229,8 +233,13 @@
               <w:pStyle w:val="Tabletext"/>
             </w:pPr>
             <w:r>
-              <w:t>&lt;name&gt;</w:t>
+              <w:t xml:space="preserve">Erdi </w:t>
             </w:r>
+            <w:proofErr w:type="spellStart"/>
+            <w:r>
+              <w:t>Gültekin</w:t>
+            </w:r>
+            <w:proofErr w:type="spellEnd"/>
           </w:p>
         </w:tc>
       </w:tr>
@@ -2234,12 +2243,12 @@
       <w:pPr>
         <w:pStyle w:val="Heading1"/>
       </w:pPr>
-      <w:bookmarkStart w:id="2" w:name="_Toc382474292"/>
+      <w:bookmarkStart w:id="3" w:name="_Toc382474292"/>
       <w:r>
         <w:lastRenderedPageBreak/>
         <w:t>Introduction</w:t>
       </w:r>
-      <w:bookmarkEnd w:id="2"/>
+      <w:bookmarkEnd w:id="3"/>
       <w:r>
         <w:t xml:space="preserve"> [EREN]</w:t>
       </w:r>
@@ -2286,25 +2295,25 @@
       <w:pPr>
         <w:pStyle w:val="Heading2"/>
       </w:pPr>
-      <w:bookmarkStart w:id="3" w:name="_Toc115956199"/>
-      <w:bookmarkStart w:id="4" w:name="_Toc126126697"/>
-      <w:bookmarkStart w:id="5" w:name="_Toc382474293"/>
+      <w:bookmarkStart w:id="4" w:name="_Toc115956199"/>
+      <w:bookmarkStart w:id="5" w:name="_Toc126126697"/>
+      <w:bookmarkStart w:id="6" w:name="_Toc382474293"/>
       <w:r>
         <w:t>References</w:t>
       </w:r>
-      <w:bookmarkEnd w:id="3"/>
       <w:bookmarkEnd w:id="4"/>
       <w:bookmarkEnd w:id="5"/>
+      <w:bookmarkEnd w:id="6"/>
     </w:p>
     <w:p>
       <w:pPr>
         <w:pStyle w:val="Heading3"/>
       </w:pPr>
-      <w:bookmarkStart w:id="6" w:name="_Toc382474294"/>
+      <w:bookmarkStart w:id="7" w:name="_Toc382474294"/>
       <w:r>
         <w:t>Project References</w:t>
       </w:r>
-      <w:bookmarkEnd w:id="6"/>
+      <w:bookmarkEnd w:id="7"/>
     </w:p>
     <w:p/>
     <w:tbl>
@@ -2374,7 +2383,7 @@
                 <w:highlight w:val="lightGray"/>
               </w:rPr>
             </w:pPr>
-            <w:bookmarkStart w:id="7" w:name="_Ref210901804"/>
+            <w:bookmarkStart w:id="8" w:name="_Ref210901804"/>
             <w:r>
               <w:rPr>
                 <w:highlight w:val="lightGray"/>
@@ -2383,7 +2392,7 @@
             </w:r>
           </w:p>
         </w:tc>
-        <w:bookmarkEnd w:id="7"/>
+        <w:bookmarkEnd w:id="8"/>
         <w:tc>
           <w:tcPr>
             <w:tcW w:w="2271" w:type="dxa"/>
@@ -2435,11 +2444,11 @@
       <w:pPr>
         <w:pStyle w:val="Heading1"/>
       </w:pPr>
-      <w:bookmarkStart w:id="8" w:name="_Toc382474295"/>
+      <w:bookmarkStart w:id="9" w:name="_Toc382474295"/>
       <w:r>
         <w:t>Software Architecture overview</w:t>
       </w:r>
-      <w:bookmarkEnd w:id="8"/>
+      <w:bookmarkEnd w:id="9"/>
       <w:r>
         <w:t xml:space="preserve"> [EREN]</w:t>
       </w:r>
@@ -2486,13 +2495,13 @@
       <w:pPr>
         <w:pStyle w:val="Heading1"/>
       </w:pPr>
-      <w:bookmarkStart w:id="9" w:name="_Toc126390257"/>
-      <w:bookmarkStart w:id="10" w:name="_Toc382474296"/>
+      <w:bookmarkStart w:id="10" w:name="_Toc126390257"/>
+      <w:bookmarkStart w:id="11" w:name="_Toc382474296"/>
       <w:r>
         <w:t>Software design description</w:t>
       </w:r>
-      <w:bookmarkEnd w:id="9"/>
       <w:bookmarkEnd w:id="10"/>
+      <w:bookmarkEnd w:id="11"/>
     </w:p>
     <w:p>
       <w:pPr>
@@ -2624,8 +2633,8 @@
       <w:pPr>
         <w:pStyle w:val="Heading3"/>
       </w:pPr>
-      <w:bookmarkStart w:id="11" w:name="_Toc126390261"/>
-      <w:bookmarkStart w:id="12" w:name="_Toc382474298"/>
+      <w:bookmarkStart w:id="12" w:name="_Toc126390261"/>
+      <w:bookmarkStart w:id="13" w:name="_Toc382474298"/>
       <w:r>
         <w:t>Component</w:t>
       </w:r>
@@ -2635,14 +2644,566 @@
       <w:r>
         <w:t>interfaces</w:t>
       </w:r>
-      <w:bookmarkEnd w:id="11"/>
       <w:bookmarkEnd w:id="12"/>
+      <w:bookmarkEnd w:id="13"/>
+    </w:p>
+    <w:p>
+      <w:r>
+        <w:t xml:space="preserve">The user interface of </w:t>
+      </w:r>
+      <w:proofErr w:type="spellStart"/>
+      <w:r>
+        <w:t>TicTacToe</w:t>
+      </w:r>
+      <w:proofErr w:type="spellEnd"/>
+      <w:r>
+        <w:t xml:space="preserve"> game consists of 4 different components which are </w:t>
+      </w:r>
+      <w:proofErr w:type="spellStart"/>
+      <w:r>
+        <w:t>MainMenuPanel</w:t>
+      </w:r>
+      <w:proofErr w:type="spellEnd"/>
+      <w:r>
+        <w:t xml:space="preserve">, </w:t>
+      </w:r>
+      <w:proofErr w:type="spellStart"/>
+      <w:r>
+        <w:t>NetworkMenuPanel</w:t>
+      </w:r>
+      <w:proofErr w:type="spellEnd"/>
+      <w:r>
+        <w:t xml:space="preserve">, </w:t>
+      </w:r>
+      <w:proofErr w:type="spellStart"/>
+      <w:r>
+        <w:t>GameBoard</w:t>
+      </w:r>
+      <w:proofErr w:type="spellEnd"/>
+      <w:r>
+        <w:t xml:space="preserve"> and </w:t>
+      </w:r>
+      <w:proofErr w:type="spellStart"/>
+      <w:r>
+        <w:t>BoardButton</w:t>
+      </w:r>
+      <w:proofErr w:type="spellEnd"/>
+      <w:r>
+        <w:t>.</w:t>
+      </w:r>
+    </w:p>
+    <w:p>
+      <w:pPr>
+        <w:pStyle w:val="Heading3"/>
+        <w:ind w:left="567" w:hanging="567"/>
+      </w:pPr>
+      <w:bookmarkStart w:id="14" w:name="_Toc382474299"/>
+      <w:r>
+        <w:lastRenderedPageBreak/>
+        <w:t xml:space="preserve">Component design </w:t>
+      </w:r>
+      <w:r>
+        <w:t>description</w:t>
+      </w:r>
+      <w:bookmarkEnd w:id="14"/>
+    </w:p>
+    <w:p>
+      <w:pPr>
+        <w:pStyle w:val="Heading3"/>
+        <w:numPr>
+          <w:ilvl w:val="0"/>
+          <w:numId w:val="0"/>
+        </w:numPr>
+      </w:pPr>
+      <w:r>
+        <w:rPr>
+          <w:noProof/>
+          <w:lang w:val="tr-TR" w:eastAsia="tr-TR"/>
+        </w:rPr>
+        <w:drawing>
+          <wp:anchor distT="0" distB="0" distL="114300" distR="114300" simplePos="0" relativeHeight="251659264" behindDoc="0" locked="0" layoutInCell="1" allowOverlap="1" wp14:anchorId="59295F5F" wp14:editId="2E47F463">
+            <wp:simplePos x="0" y="0"/>
+            <wp:positionH relativeFrom="column">
+              <wp:posOffset>4445</wp:posOffset>
+            </wp:positionH>
+            <wp:positionV relativeFrom="paragraph">
+              <wp:posOffset>156845</wp:posOffset>
+            </wp:positionV>
+            <wp:extent cx="4410075" cy="2978785"/>
+            <wp:effectExtent l="0" t="0" r="9525" b="0"/>
+            <wp:wrapTopAndBottom/>
+            <wp:docPr id="1" name="Picture 1"/>
+            <wp:cNvGraphicFramePr>
+              <a:graphicFrameLocks xmlns:a="http://schemas.openxmlformats.org/drawingml/2006/main" noChangeAspect="1"/>
+            </wp:cNvGraphicFramePr>
+            <a:graphic xmlns:a="http://schemas.openxmlformats.org/drawingml/2006/main">
+              <a:graphicData uri="http://schemas.openxmlformats.org/drawingml/2006/picture">
+                <pic:pic xmlns:pic="http://schemas.openxmlformats.org/drawingml/2006/picture">
+                  <pic:nvPicPr>
+                    <pic:cNvPr id="0" name="Picture 1"/>
+                    <pic:cNvPicPr>
+                      <a:picLocks noChangeAspect="1" noChangeArrowheads="1"/>
+                    </pic:cNvPicPr>
+                  </pic:nvPicPr>
+                  <pic:blipFill>
+                    <a:blip r:embed="rId7">
+                      <a:extLst>
+                        <a:ext uri="{28A0092B-C50C-407E-A947-70E740481C1C}">
+                          <a14:useLocalDpi xmlns:a14="http://schemas.microsoft.com/office/drawing/2010/main" val="0"/>
+                        </a:ext>
+                      </a:extLst>
+                    </a:blip>
+                    <a:srcRect/>
+                    <a:stretch>
+                      <a:fillRect/>
+                    </a:stretch>
+                  </pic:blipFill>
+                  <pic:spPr bwMode="auto">
+                    <a:xfrm>
+                      <a:off x="0" y="0"/>
+                      <a:ext cx="4410075" cy="2978785"/>
+                    </a:xfrm>
+                    <a:prstGeom prst="rect">
+                      <a:avLst/>
+                    </a:prstGeom>
+                    <a:noFill/>
+                    <a:ln>
+                      <a:noFill/>
+                    </a:ln>
+                  </pic:spPr>
+                </pic:pic>
+              </a:graphicData>
+            </a:graphic>
+            <wp14:sizeRelH relativeFrom="margin">
+              <wp14:pctWidth>0</wp14:pctWidth>
+            </wp14:sizeRelH>
+            <wp14:sizeRelV relativeFrom="margin">
+              <wp14:pctHeight>0</wp14:pctHeight>
+            </wp14:sizeRelV>
+          </wp:anchor>
+        </w:drawing>
+      </w:r>
+      <w:r>
+        <w:br/>
+      </w:r>
+    </w:p>
+    <w:p>
+      <w:proofErr w:type="spellStart"/>
+      <w:r>
+        <w:t>MainMenuPanel</w:t>
+      </w:r>
+      <w:proofErr w:type="spellEnd"/>
+      <w:r>
+        <w:t>: This component creates the main menu of the game. It has two buttons to redirect user either to a local game or to a network game.</w:t>
+      </w:r>
+      <w:r>
+        <w:br/>
+      </w:r>
+      <w:r>
+        <w:br/>
+      </w:r>
+      <w:proofErr w:type="spellStart"/>
+      <w:r>
+        <w:t>NetworkMenuPanel</w:t>
+      </w:r>
+      <w:proofErr w:type="spellEnd"/>
+      <w:r>
+        <w:t xml:space="preserve">: This component can be triggered by network game button on the </w:t>
+      </w:r>
+      <w:proofErr w:type="spellStart"/>
+      <w:r>
+        <w:t>MainMenuPanel</w:t>
+      </w:r>
+      <w:proofErr w:type="spellEnd"/>
+      <w:r>
+        <w:t xml:space="preserve">. It presents host game and join game buttons to user in order to set up a network game. Join game option uses pop-up box to get IP address information. Host game option uses pop-ups to inform the user about </w:t>
+      </w:r>
+      <w:r>
+        <w:t>status of remote play (e.g. player is connecting)</w:t>
+      </w:r>
+      <w:r>
+        <w:t>.</w:t>
+      </w:r>
+    </w:p>
+    <w:p/>
+    <w:p>
+      <w:proofErr w:type="spellStart"/>
+      <w:r>
+        <w:t>GameBoard</w:t>
+      </w:r>
+      <w:proofErr w:type="spellEnd"/>
+      <w:r>
+        <w:t xml:space="preserve">: This component can be triggered by local game, join game </w:t>
+      </w:r>
+      <w:r>
+        <w:t>or</w:t>
+      </w:r>
+      <w:r>
+        <w:t xml:space="preserve"> host game buttons. It creates the </w:t>
+      </w:r>
+      <w:r>
+        <w:t>game board which has 9 “</w:t>
+      </w:r>
+      <w:proofErr w:type="spellStart"/>
+      <w:r>
+        <w:t>BoardButton”s</w:t>
+      </w:r>
+      <w:proofErr w:type="spellEnd"/>
+      <w:r>
+        <w:t xml:space="preserve"> and a player turn indicator. It is also creates pop-up boxes to inform the user about game results and the status of remote player (e.g. disconnection).</w:t>
+      </w:r>
+    </w:p>
+    <w:p/>
+    <w:p>
+      <w:proofErr w:type="spellStart"/>
+      <w:r>
+        <w:t>BoardButton</w:t>
+      </w:r>
+      <w:proofErr w:type="spellEnd"/>
+      <w:r>
+        <w:t xml:space="preserve">: This component is used by </w:t>
+      </w:r>
+      <w:proofErr w:type="spellStart"/>
+      <w:r>
+        <w:t>GameBoard</w:t>
+      </w:r>
+      <w:proofErr w:type="spellEnd"/>
+      <w:r>
+        <w:t>. It includes fields that are required for game such as its status and its sign.</w:t>
+      </w:r>
+    </w:p>
+    <w:p>
+      <w:pPr>
+        <w:pStyle w:val="Heading3"/>
+      </w:pPr>
+      <w:r>
+        <w:t xml:space="preserve"> </w:t>
+      </w:r>
+      <w:bookmarkStart w:id="15" w:name="_Toc382474300"/>
+      <w:r>
+        <w:t>Workflows and algorithms</w:t>
+      </w:r>
+      <w:bookmarkEnd w:id="15"/>
+    </w:p>
+    <w:p>
+      <w:r>
+        <w:t xml:space="preserve">The algorithms needed for </w:t>
+      </w:r>
+      <w:proofErr w:type="spellStart"/>
+      <w:r>
+        <w:t>TicTacToe</w:t>
+      </w:r>
+      <w:proofErr w:type="spellEnd"/>
+      <w:r>
+        <w:t xml:space="preserve"> are handled by Logic component. Please see Logic section.</w:t>
+      </w:r>
+    </w:p>
+    <w:p>
+      <w:pPr>
+        <w:pStyle w:val="Heading3"/>
+      </w:pPr>
+      <w:bookmarkStart w:id="16" w:name="_Toc126390260"/>
+      <w:bookmarkStart w:id="17" w:name="_Toc382474301"/>
+      <w:bookmarkStart w:id="18" w:name="_Toc126390264"/>
+      <w:r>
+        <w:t xml:space="preserve">Software requirements </w:t>
+      </w:r>
+      <w:bookmarkEnd w:id="16"/>
+      <w:r>
+        <w:t>mapping</w:t>
+      </w:r>
+      <w:bookmarkEnd w:id="17"/>
+    </w:p>
+    <w:p>
+      <w:r>
+        <w:t xml:space="preserve">SRS-REQ-101: This requirement is handled by </w:t>
+      </w:r>
+      <w:proofErr w:type="spellStart"/>
+      <w:r>
+        <w:t>MainMenuPanel</w:t>
+      </w:r>
+      <w:proofErr w:type="spellEnd"/>
+      <w:r>
+        <w:t xml:space="preserve">, </w:t>
+      </w:r>
+      <w:proofErr w:type="spellStart"/>
+      <w:r>
+        <w:t>GameBoard</w:t>
+      </w:r>
+      <w:proofErr w:type="spellEnd"/>
+      <w:r>
+        <w:t xml:space="preserve">, </w:t>
+      </w:r>
+      <w:proofErr w:type="spellStart"/>
+      <w:r>
+        <w:t>BoardButton</w:t>
+      </w:r>
+      <w:proofErr w:type="spellEnd"/>
+      <w:r>
+        <w:t xml:space="preserve"> and relevant other Controller &amp; Logic units.</w:t>
+      </w:r>
+    </w:p>
+    <w:p>
+      <w:r>
+        <w:t>SRS-REQ-1</w:t>
+      </w:r>
+      <w:r>
+        <w:t>02</w:t>
+      </w:r>
+      <w:r>
+        <w:t>:</w:t>
+      </w:r>
+      <w:r>
+        <w:t xml:space="preserve"> </w:t>
+      </w:r>
+      <w:r>
+        <w:t xml:space="preserve">This requirement is handled by </w:t>
+      </w:r>
+      <w:proofErr w:type="spellStart"/>
+      <w:r>
+        <w:t>MainMenuPanel</w:t>
+      </w:r>
+      <w:proofErr w:type="spellEnd"/>
+      <w:r>
+        <w:t>,</w:t>
+      </w:r>
+      <w:r>
+        <w:t xml:space="preserve"> </w:t>
+      </w:r>
+      <w:proofErr w:type="spellStart"/>
+      <w:r>
+        <w:t>NetworkMenuPanel</w:t>
+      </w:r>
+      <w:proofErr w:type="spellEnd"/>
+      <w:r>
+        <w:t xml:space="preserve"> </w:t>
+      </w:r>
+      <w:proofErr w:type="spellStart"/>
+      <w:r>
+        <w:t>GameBoard</w:t>
+      </w:r>
+      <w:proofErr w:type="spellEnd"/>
+      <w:r>
+        <w:t xml:space="preserve">, </w:t>
+      </w:r>
+      <w:proofErr w:type="spellStart"/>
+      <w:r>
+        <w:t>BoardButton</w:t>
+      </w:r>
+      <w:proofErr w:type="spellEnd"/>
+      <w:r>
+        <w:t xml:space="preserve"> and relevant other Controller &amp; Logic units.</w:t>
+      </w:r>
+    </w:p>
+    <w:p/>
+    <w:p>
+      <w:r>
+        <w:t>SRS-REQ-1</w:t>
+      </w:r>
+      <w:r>
+        <w:t>03</w:t>
+      </w:r>
+      <w:r>
+        <w:t xml:space="preserve">: This requirement is handled by </w:t>
+      </w:r>
+      <w:proofErr w:type="spellStart"/>
+      <w:r>
+        <w:t>MainMenuPanel</w:t>
+      </w:r>
+      <w:proofErr w:type="spellEnd"/>
+      <w:r>
+        <w:t xml:space="preserve">, </w:t>
+      </w:r>
+      <w:proofErr w:type="spellStart"/>
+      <w:r>
+        <w:t>NetworkMenuPanel</w:t>
+      </w:r>
+      <w:proofErr w:type="spellEnd"/>
+      <w:r>
+        <w:t xml:space="preserve"> </w:t>
+      </w:r>
+      <w:proofErr w:type="spellStart"/>
+      <w:r>
+        <w:t>GameBoard</w:t>
+      </w:r>
+      <w:proofErr w:type="spellEnd"/>
+      <w:r>
+        <w:t xml:space="preserve">, </w:t>
+      </w:r>
+      <w:proofErr w:type="spellStart"/>
+      <w:r>
+        <w:t>BoardButton</w:t>
+      </w:r>
+      <w:proofErr w:type="spellEnd"/>
+      <w:r>
+        <w:t xml:space="preserve"> and relevant other Controller &amp; Logic units.</w:t>
+      </w:r>
+    </w:p>
+    <w:p/>
+    <w:p>
+      <w:pPr>
+        <w:pStyle w:val="Heading2"/>
+      </w:pPr>
+      <w:r>
+        <w:lastRenderedPageBreak/>
+        <w:t>Controller [EMRE</w:t>
+      </w:r>
+      <w:r>
+        <w:t>]</w:t>
+      </w:r>
+    </w:p>
+    <w:p>
+      <w:r>
+        <w:rPr>
+          <w:highlight w:val="darkGray"/>
+        </w:rPr>
+        <w:t>Repeat the pattern for each component.</w:t>
+      </w:r>
+    </w:p>
+    <w:p>
+      <w:pPr>
+        <w:pStyle w:val="Heading3"/>
+      </w:pPr>
+      <w:bookmarkStart w:id="19" w:name="_Toc382474303"/>
+      <w:r>
+        <w:t>Component</w:t>
+      </w:r>
+      <w:r>
+        <w:t xml:space="preserve"> </w:t>
+      </w:r>
+      <w:r>
+        <w:t>interfaces</w:t>
+      </w:r>
+      <w:bookmarkEnd w:id="19"/>
+    </w:p>
+    <w:p>
+      <w:r>
+        <w:rPr>
+          <w:highlight w:val="darkGray"/>
+        </w:rPr>
+        <w:t>Describe the interfaces of the component and input output data</w:t>
+      </w:r>
+    </w:p>
+    <w:p>
+      <w:pPr>
+        <w:pStyle w:val="Heading3"/>
+      </w:pPr>
+      <w:bookmarkStart w:id="20" w:name="_Toc382474304"/>
+      <w:r>
+        <w:t>Component design description</w:t>
+      </w:r>
+      <w:bookmarkEnd w:id="20"/>
+    </w:p>
+    <w:p>
+      <w:r>
+        <w:rPr>
+          <w:highlight w:val="darkGray"/>
+        </w:rPr>
+        <w:t>Describe the design of the component, Use class diagrams to show the links between sub-components/sub-packages and or classes inside the component.</w:t>
+      </w:r>
+    </w:p>
+    <w:p>
+      <w:pPr>
+        <w:pStyle w:val="Heading3"/>
+      </w:pPr>
+      <w:r>
+        <w:t xml:space="preserve"> </w:t>
+      </w:r>
+      <w:bookmarkStart w:id="21" w:name="_Toc382474305"/>
+      <w:r>
+        <w:t>Workflows and algorithms</w:t>
+      </w:r>
+      <w:bookmarkEnd w:id="21"/>
+    </w:p>
+    <w:p>
+      <w:pPr>
+        <w:rPr>
+          <w:highlight w:val="darkGray"/>
+        </w:rPr>
+      </w:pPr>
+      <w:r>
+        <w:rPr>
+          <w:highlight w:val="darkGray"/>
+        </w:rPr>
+        <w:t>Use sequence diagrams to show the workflows of components/packages/classes inside the component.</w:t>
+      </w:r>
+    </w:p>
+    <w:p>
+      <w:r>
+        <w:rPr>
+          <w:highlight w:val="darkGray"/>
+        </w:rPr>
+        <w:t>Describe algorithms, if possible. An algorithm may be described outside this document, in this case, add the reference to that document.</w:t>
+      </w:r>
+    </w:p>
+    <w:p>
+      <w:pPr>
+        <w:pStyle w:val="Heading3"/>
+      </w:pPr>
+      <w:bookmarkStart w:id="22" w:name="_Toc382474306"/>
+      <w:r>
+        <w:t xml:space="preserve">Software requirements </w:t>
+      </w:r>
+      <w:r>
+        <w:t>mapping</w:t>
+      </w:r>
+      <w:bookmarkEnd w:id="22"/>
+    </w:p>
+    <w:p>
+      <w:r>
+        <w:rPr>
+          <w:highlight w:val="darkGray"/>
+        </w:rPr>
+        <w:t>L</w:t>
+      </w:r>
+      <w:r>
+        <w:rPr>
+          <w:highlight w:val="darkGray"/>
+        </w:rPr>
+        <w:t>ist the SRS requirements handled by this component</w:t>
+      </w:r>
+    </w:p>
+    <w:bookmarkEnd w:id="18"/>
+    <w:p>
+      <w:pPr>
+        <w:pStyle w:val="Heading2"/>
+      </w:pPr>
+      <w:r>
+        <w:t>Network [DENIZ</w:t>
+      </w:r>
+      <w:r>
+        <w:t>]</w:t>
+      </w:r>
     </w:p>
     <w:p>
       <w:r>
         <w:rPr>
           <w:highlight w:val="lightGray"/>
         </w:rPr>
+        <w:t>Repeat the pattern for each component.</w:t>
+      </w:r>
+    </w:p>
+    <w:p>
+      <w:pPr>
+        <w:pStyle w:val="Heading3"/>
+      </w:pPr>
+      <w:bookmarkStart w:id="23" w:name="_Toc382474308"/>
+      <w:r>
+        <w:t>Component</w:t>
+      </w:r>
+      <w:r>
+        <w:t xml:space="preserve"> </w:t>
+      </w:r>
+      <w:r>
+        <w:t>interfaces</w:t>
+      </w:r>
+      <w:bookmarkEnd w:id="23"/>
+    </w:p>
+    <w:p>
+      <w:r>
+        <w:rPr>
+          <w:highlight w:val="lightGray"/>
+        </w:rPr>
         <w:t>Describe the interfaces of the component and input output data</w:t>
       </w:r>
     </w:p>
@@ -2650,17 +3211,141 @@
       <w:pPr>
         <w:pStyle w:val="Heading3"/>
       </w:pPr>
-      <w:bookmarkStart w:id="13" w:name="_Toc382474299"/>
+      <w:bookmarkStart w:id="24" w:name="_Toc382474309"/>
       <w:r>
         <w:t>Component design description</w:t>
       </w:r>
-      <w:bookmarkEnd w:id="13"/>
+      <w:bookmarkEnd w:id="24"/>
     </w:p>
     <w:p>
       <w:r>
         <w:rPr>
           <w:highlight w:val="lightGray"/>
         </w:rPr>
+        <w:t>Describe the design of the component, Use package diagrams and/or class diagrams to show the links between sub-components/sub-packages and or classes inside the component.</w:t>
+      </w:r>
+    </w:p>
+    <w:p>
+      <w:pPr>
+        <w:pStyle w:val="Heading3"/>
+      </w:pPr>
+      <w:r>
+        <w:t xml:space="preserve"> </w:t>
+      </w:r>
+      <w:bookmarkStart w:id="25" w:name="_Toc382474310"/>
+      <w:r>
+        <w:t>Workflows and algorithms</w:t>
+      </w:r>
+      <w:bookmarkEnd w:id="25"/>
+    </w:p>
+    <w:p>
+      <w:pPr>
+        <w:rPr>
+          <w:highlight w:val="lightGray"/>
+        </w:rPr>
+      </w:pPr>
+      <w:r>
+        <w:rPr>
+          <w:highlight w:val="lightGray"/>
+        </w:rPr>
+        <w:t>Use sequence diagrams to show the workflows of components/packages/classes inside the component.</w:t>
+      </w:r>
+    </w:p>
+    <w:p>
+      <w:r>
+        <w:rPr>
+          <w:highlight w:val="lightGray"/>
+        </w:rPr>
+        <w:t>Describe algorithms, if possible. An algorithm may be described outside this document, in this case, add the reference to that document.</w:t>
+      </w:r>
+    </w:p>
+    <w:p>
+      <w:pPr>
+        <w:pStyle w:val="Heading3"/>
+      </w:pPr>
+      <w:bookmarkStart w:id="26" w:name="_Toc382474311"/>
+      <w:r>
+        <w:t xml:space="preserve">Software requirements </w:t>
+      </w:r>
+      <w:r>
+        <w:t>mapping</w:t>
+      </w:r>
+      <w:bookmarkEnd w:id="26"/>
+    </w:p>
+    <w:p>
+      <w:r>
+        <w:rPr>
+          <w:highlight w:val="lightGray"/>
+        </w:rPr>
+        <w:t>L</w:t>
+      </w:r>
+      <w:r>
+        <w:rPr>
+          <w:highlight w:val="lightGray"/>
+        </w:rPr>
+        <w:t>ist the SRS requirements handled by this component</w:t>
+      </w:r>
+    </w:p>
+    <w:p/>
+    <w:p>
+      <w:pPr>
+        <w:pStyle w:val="Heading2"/>
+      </w:pPr>
+      <w:r>
+        <w:t>Logic [</w:t>
+      </w:r>
+      <w:proofErr w:type="spellStart"/>
+      <w:r>
+        <w:t>Eren</w:t>
+      </w:r>
+      <w:proofErr w:type="spellEnd"/>
+      <w:r>
+        <w:t>]</w:t>
+      </w:r>
+    </w:p>
+    <w:p>
+      <w:r>
+        <w:rPr>
+          <w:highlight w:val="darkGray"/>
+        </w:rPr>
+        <w:t>Repeat the pattern for each component.</w:t>
+      </w:r>
+    </w:p>
+    <w:p>
+      <w:pPr>
+        <w:pStyle w:val="Heading3"/>
+      </w:pPr>
+      <w:r>
+        <w:t>Component</w:t>
+      </w:r>
+      <w:r>
+        <w:t xml:space="preserve"> </w:t>
+      </w:r>
+      <w:r>
+        <w:t>interfaces</w:t>
+      </w:r>
+    </w:p>
+    <w:p>
+      <w:r>
+        <w:rPr>
+          <w:highlight w:val="darkGray"/>
+        </w:rPr>
+        <w:t>Describe the interfaces of the component and input output data</w:t>
+      </w:r>
+    </w:p>
+    <w:p>
+      <w:pPr>
+        <w:pStyle w:val="Heading3"/>
+      </w:pPr>
+      <w:r>
+        <w:t>Component design description</w:t>
+      </w:r>
+    </w:p>
+    <w:p>
+      <w:r>
+        <w:rPr>
+          <w:highlight w:val="darkGray"/>
+        </w:rPr>
         <w:t>Describe the design of the component, Use class diagrams to show the links between sub-components/sub-packages and or classes inside the component.</w:t>
       </w:r>
     </w:p>
@@ -2669,43 +3354,30 @@
         <w:pStyle w:val="Heading3"/>
       </w:pPr>
       <w:r>
+        <w:lastRenderedPageBreak/>
         <w:t xml:space="preserve"> </w:t>
       </w:r>
-      <w:bookmarkStart w:id="14" w:name="_Toc382474300"/>
       <w:r>
         <w:t>Workflows and algorithms</w:t>
       </w:r>
-      <w:bookmarkEnd w:id="14"/>
-    </w:p>
-    <w:p>
-      <w:pPr>
-        <w:rPr>
-          <w:highlight w:val="lightGray"/>
-        </w:rPr>
-      </w:pPr>
-      <w:r>
-        <w:rPr>
-          <w:highlight w:val="lightGray"/>
-        </w:rPr>
-        <w:t xml:space="preserve">Use sequence diagrams </w:t>
-      </w:r>
-      <w:r>
-        <w:rPr>
-          <w:highlight w:val="lightGray"/>
-        </w:rPr>
-        <w:t xml:space="preserve">and activity diagrams </w:t>
-      </w:r>
-      <w:r>
-        <w:rPr>
-          <w:highlight w:val="lightGray"/>
-        </w:rPr>
-        <w:t>to show the workflows of components/packages/classes inside the component.</w:t>
-      </w:r>
-    </w:p>
-    <w:p>
-      <w:r>
-        <w:rPr>
-          <w:highlight w:val="lightGray"/>
+    </w:p>
+    <w:p>
+      <w:pPr>
+        <w:rPr>
+          <w:highlight w:val="darkGray"/>
+        </w:rPr>
+      </w:pPr>
+      <w:r>
+        <w:rPr>
+          <w:highlight w:val="darkGray"/>
+        </w:rPr>
+        <w:t>Use sequence diagrams to show the workflows of components/packages/classes inside the component.</w:t>
+      </w:r>
+    </w:p>
+    <w:p>
+      <w:r>
+        <w:rPr>
+          <w:highlight w:val="darkGray"/>
         </w:rPr>
         <w:t>Describe algorithms, if possible. An algorithm may be described outside this document, in this case, add the reference to that document.</w:t>
       </w:r>
@@ -2714,382 +3386,7 @@
       <w:pPr>
         <w:pStyle w:val="Heading3"/>
       </w:pPr>
-      <w:bookmarkStart w:id="15" w:name="_Toc126390260"/>
-      <w:bookmarkStart w:id="16" w:name="_Toc382474301"/>
-      <w:bookmarkStart w:id="17" w:name="_Toc126390264"/>
-      <w:r>
-        <w:t xml:space="preserve">Software requirements </w:t>
-      </w:r>
-      <w:bookmarkEnd w:id="15"/>
-      <w:r>
-        <w:t>mapping</w:t>
-      </w:r>
-      <w:bookmarkEnd w:id="16"/>
-    </w:p>
-    <w:p>
-      <w:r>
-        <w:rPr>
-          <w:highlight w:val="lightGray"/>
-        </w:rPr>
-        <w:t>L</w:t>
-      </w:r>
-      <w:r>
-        <w:rPr>
-          <w:highlight w:val="lightGray"/>
-        </w:rPr>
-        <w:t>ist the SRS requirements handled by this component</w:t>
-      </w:r>
-    </w:p>
-    <w:p>
-      <w:pPr>
-        <w:pStyle w:val="Heading2"/>
-      </w:pPr>
-      <w:r>
-        <w:t>Controller [EMRE</w:t>
-      </w:r>
-      <w:bookmarkStart w:id="18" w:name="_GoBack"/>
-      <w:bookmarkEnd w:id="18"/>
-      <w:r>
-        <w:t>]</w:t>
-      </w:r>
-    </w:p>
-    <w:p>
-      <w:r>
-        <w:rPr>
-          <w:highlight w:val="darkGray"/>
-        </w:rPr>
-        <w:t>Repeat the pattern for each component.</w:t>
-      </w:r>
-    </w:p>
-    <w:p>
-      <w:pPr>
-        <w:pStyle w:val="Heading3"/>
-      </w:pPr>
-      <w:bookmarkStart w:id="19" w:name="_Toc382474303"/>
-      <w:r>
-        <w:t>Component</w:t>
-      </w:r>
-      <w:r>
-        <w:t xml:space="preserve"> </w:t>
-      </w:r>
-      <w:r>
-        <w:t>interfaces</w:t>
-      </w:r>
-      <w:bookmarkEnd w:id="19"/>
-    </w:p>
-    <w:p>
-      <w:r>
-        <w:rPr>
-          <w:highlight w:val="darkGray"/>
-        </w:rPr>
-        <w:t>Describe the interfaces of the component and input output data</w:t>
-      </w:r>
-    </w:p>
-    <w:p>
-      <w:pPr>
-        <w:pStyle w:val="Heading3"/>
-      </w:pPr>
-      <w:bookmarkStart w:id="20" w:name="_Toc382474304"/>
-      <w:r>
-        <w:lastRenderedPageBreak/>
-        <w:t>Component design description</w:t>
-      </w:r>
-      <w:bookmarkEnd w:id="20"/>
-    </w:p>
-    <w:p>
-      <w:r>
-        <w:rPr>
-          <w:highlight w:val="darkGray"/>
-        </w:rPr>
-        <w:t>Describe the design of the component, Use class diagrams to show the links between sub-components/sub-packages and or classes inside the component.</w:t>
-      </w:r>
-    </w:p>
-    <w:p>
-      <w:pPr>
-        <w:pStyle w:val="Heading3"/>
-      </w:pPr>
-      <w:r>
-        <w:t xml:space="preserve"> </w:t>
-      </w:r>
-      <w:bookmarkStart w:id="21" w:name="_Toc382474305"/>
-      <w:r>
-        <w:t>Workflows and algorithms</w:t>
-      </w:r>
-      <w:bookmarkEnd w:id="21"/>
-    </w:p>
-    <w:p>
-      <w:pPr>
-        <w:rPr>
-          <w:highlight w:val="darkGray"/>
-        </w:rPr>
-      </w:pPr>
-      <w:r>
-        <w:rPr>
-          <w:highlight w:val="darkGray"/>
-        </w:rPr>
-        <w:t>Use sequence diagrams to show the workflows of components/packages/classes inside the component.</w:t>
-      </w:r>
-    </w:p>
-    <w:p>
-      <w:r>
-        <w:rPr>
-          <w:highlight w:val="darkGray"/>
-        </w:rPr>
-        <w:t>Describe algorithms, if possible. An algorithm may be described outside this document, in this case, add the reference to that document.</w:t>
-      </w:r>
-    </w:p>
-    <w:p>
-      <w:pPr>
-        <w:pStyle w:val="Heading3"/>
-      </w:pPr>
-      <w:bookmarkStart w:id="22" w:name="_Toc382474306"/>
-      <w:r>
-        <w:t xml:space="preserve">Software requirements </w:t>
-      </w:r>
-      <w:r>
-        <w:t>mapping</w:t>
-      </w:r>
-      <w:bookmarkEnd w:id="22"/>
-    </w:p>
-    <w:p>
-      <w:r>
-        <w:rPr>
-          <w:highlight w:val="darkGray"/>
-        </w:rPr>
-        <w:t>L</w:t>
-      </w:r>
-      <w:r>
-        <w:rPr>
-          <w:highlight w:val="darkGray"/>
-        </w:rPr>
-        <w:t>ist the SRS requirements handled by this component</w:t>
-      </w:r>
-    </w:p>
-    <w:bookmarkEnd w:id="17"/>
-    <w:p>
-      <w:pPr>
-        <w:pStyle w:val="Heading2"/>
-      </w:pPr>
-      <w:r>
-        <w:t>Network [DENIZ</w:t>
-      </w:r>
-      <w:r>
-        <w:t>]</w:t>
-      </w:r>
-    </w:p>
-    <w:p>
-      <w:r>
-        <w:rPr>
-          <w:highlight w:val="lightGray"/>
-        </w:rPr>
-        <w:t>Repeat the pattern for each component.</w:t>
-      </w:r>
-    </w:p>
-    <w:p>
-      <w:pPr>
-        <w:pStyle w:val="Heading3"/>
-      </w:pPr>
-      <w:bookmarkStart w:id="23" w:name="_Toc382474308"/>
-      <w:r>
-        <w:t>Component</w:t>
-      </w:r>
-      <w:r>
-        <w:t xml:space="preserve"> </w:t>
-      </w:r>
-      <w:r>
-        <w:t>interfaces</w:t>
-      </w:r>
-      <w:bookmarkEnd w:id="23"/>
-    </w:p>
-    <w:p>
-      <w:r>
-        <w:rPr>
-          <w:highlight w:val="lightGray"/>
-        </w:rPr>
-        <w:t>Describe the interfaces of the component and input output data</w:t>
-      </w:r>
-    </w:p>
-    <w:p>
-      <w:pPr>
-        <w:pStyle w:val="Heading3"/>
-      </w:pPr>
-      <w:bookmarkStart w:id="24" w:name="_Toc382474309"/>
-      <w:r>
-        <w:t>Component design description</w:t>
-      </w:r>
-      <w:bookmarkEnd w:id="24"/>
-    </w:p>
-    <w:p>
-      <w:r>
-        <w:rPr>
-          <w:highlight w:val="lightGray"/>
-        </w:rPr>
-        <w:t>Describe the design of the component, Use package diagrams and/or class diagrams to show the links between sub-components/sub-packages and or classes inside the component.</w:t>
-      </w:r>
-    </w:p>
-    <w:p>
-      <w:pPr>
-        <w:pStyle w:val="Heading3"/>
-      </w:pPr>
-      <w:r>
-        <w:t xml:space="preserve"> </w:t>
-      </w:r>
-      <w:bookmarkStart w:id="25" w:name="_Toc382474310"/>
-      <w:r>
-        <w:t>Workflows and algorithms</w:t>
-      </w:r>
-      <w:bookmarkEnd w:id="25"/>
-    </w:p>
-    <w:p>
-      <w:pPr>
-        <w:rPr>
-          <w:highlight w:val="lightGray"/>
-        </w:rPr>
-      </w:pPr>
-      <w:r>
-        <w:rPr>
-          <w:highlight w:val="lightGray"/>
-        </w:rPr>
-        <w:t>Use sequence diagrams to show the workflows of components/packages/classes inside the component.</w:t>
-      </w:r>
-    </w:p>
-    <w:p>
-      <w:r>
-        <w:rPr>
-          <w:highlight w:val="lightGray"/>
-        </w:rPr>
-        <w:t>Describe algorithms, if possible. An algorithm may be described outside this document, in this case, add the reference to that document.</w:t>
-      </w:r>
-    </w:p>
-    <w:p>
-      <w:pPr>
-        <w:pStyle w:val="Heading3"/>
-      </w:pPr>
-      <w:bookmarkStart w:id="26" w:name="_Toc382474311"/>
-      <w:r>
-        <w:t xml:space="preserve">Software requirements </w:t>
-      </w:r>
-      <w:r>
-        <w:t>mapping</w:t>
-      </w:r>
-      <w:bookmarkEnd w:id="26"/>
-    </w:p>
-    <w:p>
-      <w:r>
-        <w:rPr>
-          <w:highlight w:val="lightGray"/>
-        </w:rPr>
-        <w:t>L</w:t>
-      </w:r>
-      <w:r>
-        <w:rPr>
-          <w:highlight w:val="lightGray"/>
-        </w:rPr>
-        <w:t>ist the SRS requirements handled by this component</w:t>
-      </w:r>
-    </w:p>
-    <w:p/>
-    <w:p>
-      <w:pPr>
-        <w:pStyle w:val="Heading2"/>
-      </w:pPr>
-      <w:r>
-        <w:t>Logic</w:t>
-      </w:r>
-      <w:r>
-        <w:t xml:space="preserve"> [</w:t>
-      </w:r>
-      <w:r>
-        <w:t>Eren</w:t>
-      </w:r>
-      <w:r>
-        <w:t>]</w:t>
-      </w:r>
-    </w:p>
-    <w:p>
-      <w:r>
-        <w:rPr>
-          <w:highlight w:val="darkGray"/>
-        </w:rPr>
-        <w:t>Repeat the pattern for each component.</w:t>
-      </w:r>
-    </w:p>
-    <w:p>
-      <w:pPr>
-        <w:pStyle w:val="Heading3"/>
-      </w:pPr>
-      <w:r>
-        <w:t>Component</w:t>
-      </w:r>
-      <w:r>
-        <w:t xml:space="preserve"> </w:t>
-      </w:r>
-      <w:r>
-        <w:t>interfaces</w:t>
-      </w:r>
-    </w:p>
-    <w:p>
-      <w:r>
-        <w:rPr>
-          <w:highlight w:val="darkGray"/>
-        </w:rPr>
-        <w:t>Describe the interfaces of the component and input output data</w:t>
-      </w:r>
-    </w:p>
-    <w:p>
-      <w:pPr>
-        <w:pStyle w:val="Heading3"/>
-      </w:pPr>
-      <w:r>
-        <w:t>Component design description</w:t>
-      </w:r>
-    </w:p>
-    <w:p>
-      <w:r>
-        <w:rPr>
-          <w:highlight w:val="darkGray"/>
-        </w:rPr>
-        <w:t>Describe the design of the component, Use class diagrams to show the links between sub-components/sub-packages and or classes inside the component.</w:t>
-      </w:r>
-    </w:p>
-    <w:p>
-      <w:pPr>
-        <w:pStyle w:val="Heading3"/>
-      </w:pPr>
-      <w:r>
-        <w:t xml:space="preserve"> </w:t>
-      </w:r>
-      <w:r>
-        <w:t>Workflows and algorithms</w:t>
-      </w:r>
-    </w:p>
-    <w:p>
-      <w:pPr>
-        <w:rPr>
-          <w:highlight w:val="darkGray"/>
-        </w:rPr>
-      </w:pPr>
-      <w:r>
-        <w:rPr>
-          <w:highlight w:val="darkGray"/>
-        </w:rPr>
-        <w:t>Use sequence diagrams to show the workflows of components/packages/classes inside the component.</w:t>
-      </w:r>
-    </w:p>
-    <w:p>
-      <w:r>
-        <w:rPr>
-          <w:highlight w:val="darkGray"/>
-        </w:rPr>
-        <w:t>Describe algorithms, if possible. An algorithm may be described outside this document, in this case, add the reference to that document.</w:t>
-      </w:r>
-    </w:p>
-    <w:p>
-      <w:pPr>
-        <w:pStyle w:val="Heading3"/>
-      </w:pPr>
-      <w:r>
-        <w:lastRenderedPageBreak/>
+      <w:r>
         <w:t xml:space="preserve">Software requirements </w:t>
       </w:r>
       <w:r>
@@ -3222,7 +3519,7 @@
 </file>
 
 <file path=word/endnotes.xml><?xml version="1.0" encoding="utf-8"?>
-<w:endnotes xmlns:wpc="http://schemas.microsoft.com/office/word/2010/wordprocessingCanvas" xmlns:mo="http://schemas.microsoft.com/office/mac/office/2008/main" xmlns:mc="http://schemas.openxmlformats.org/markup-compatibility/2006" xmlns:mv="urn:schemas-microsoft-com:mac:vml" xmlns:o="urn:schemas-microsoft-com:office:office" xmlns:r="http://schemas.openxmlformats.org/officeDocument/2006/relationships" xmlns:m="http://schemas.openxmlformats.org/officeDocument/2006/math" xmlns:v="urn:schemas-microsoft-com:vml" xmlns:wp14="http://schemas.microsoft.com/office/word/2010/wordprocessingDrawing" xmlns:wp="http://schemas.openxmlformats.org/drawingml/2006/wordprocessingDrawing" xmlns:w10="urn:schemas-microsoft-com:office:word" xmlns:w="http://schemas.openxmlformats.org/wordprocessingml/2006/main" xmlns:w14="http://schemas.microsoft.com/office/word/2010/wordml" xmlns:wpg="http://schemas.microsoft.com/office/word/2010/wordprocessingGroup" xmlns:wpi="http://schemas.microsoft.com/office/word/2010/wordprocessingInk" xmlns:wne="http://schemas.microsoft.com/office/word/2006/wordml" xmlns:wps="http://schemas.microsoft.com/office/word/2010/wordprocessingShape" mc:Ignorable="w14 wp14">
+<w:endnotes xmlns:wpc="http://schemas.microsoft.com/office/word/2010/wordprocessingCanvas" xmlns:mc="http://schemas.openxmlformats.org/markup-compatibility/2006" xmlns:o="urn:schemas-microsoft-com:office:office" xmlns:r="http://schemas.openxmlformats.org/officeDocument/2006/relationships" xmlns:m="http://schemas.openxmlformats.org/officeDocument/2006/math" xmlns:v="urn:schemas-microsoft-com:vml" xmlns:wp14="http://schemas.microsoft.com/office/word/2010/wordprocessingDrawing" xmlns:wp="http://schemas.openxmlformats.org/drawingml/2006/wordprocessingDrawing" xmlns:w10="urn:schemas-microsoft-com:office:word" xmlns:w="http://schemas.openxmlformats.org/wordprocessingml/2006/main" xmlns:w14="http://schemas.microsoft.com/office/word/2010/wordml" xmlns:w15="http://schemas.microsoft.com/office/word/2012/wordml" xmlns:wpg="http://schemas.microsoft.com/office/word/2010/wordprocessingGroup" xmlns:wpi="http://schemas.microsoft.com/office/word/2010/wordprocessingInk" xmlns:wne="http://schemas.microsoft.com/office/word/2006/wordml" xmlns:wps="http://schemas.microsoft.com/office/word/2010/wordprocessingShape" mc:Ignorable="w14 w15 wp14">
   <w:endnote w:type="separator" w:id="-1">
     <w:p>
       <w:r>
@@ -3241,7 +3538,7 @@
 </file>
 
 <file path=word/footer1.xml><?xml version="1.0" encoding="utf-8"?>
-<w:ftr xmlns:wpc="http://schemas.microsoft.com/office/word/2010/wordprocessingCanvas" xmlns:mo="http://schemas.microsoft.com/office/mac/office/2008/main" xmlns:mc="http://schemas.openxmlformats.org/markup-compatibility/2006" xmlns:mv="urn:schemas-microsoft-com:mac:vml" xmlns:o="urn:schemas-microsoft-com:office:office" xmlns:r="http://schemas.openxmlformats.org/officeDocument/2006/relationships" xmlns:m="http://schemas.openxmlformats.org/officeDocument/2006/math" xmlns:v="urn:schemas-microsoft-com:vml" xmlns:wp14="http://schemas.microsoft.com/office/word/2010/wordprocessingDrawing" xmlns:wp="http://schemas.openxmlformats.org/drawingml/2006/wordprocessingDrawing" xmlns:w10="urn:schemas-microsoft-com:office:word" xmlns:w="http://schemas.openxmlformats.org/wordprocessingml/2006/main" xmlns:w14="http://schemas.microsoft.com/office/word/2010/wordml" xmlns:wpg="http://schemas.microsoft.com/office/word/2010/wordprocessingGroup" xmlns:wpi="http://schemas.microsoft.com/office/word/2010/wordprocessingInk" xmlns:wne="http://schemas.microsoft.com/office/word/2006/wordml" xmlns:wps="http://schemas.microsoft.com/office/word/2010/wordprocessingShape" mc:Ignorable="w14 wp14">
+<w:ftr xmlns:wpc="http://schemas.microsoft.com/office/word/2010/wordprocessingCanvas" xmlns:mc="http://schemas.openxmlformats.org/markup-compatibility/2006" xmlns:o="urn:schemas-microsoft-com:office:office" xmlns:r="http://schemas.openxmlformats.org/officeDocument/2006/relationships" xmlns:m="http://schemas.openxmlformats.org/officeDocument/2006/math" xmlns:v="urn:schemas-microsoft-com:vml" xmlns:wp14="http://schemas.microsoft.com/office/word/2010/wordprocessingDrawing" xmlns:wp="http://schemas.openxmlformats.org/drawingml/2006/wordprocessingDrawing" xmlns:w10="urn:schemas-microsoft-com:office:word" xmlns:w="http://schemas.openxmlformats.org/wordprocessingml/2006/main" xmlns:w14="http://schemas.microsoft.com/office/word/2010/wordml" xmlns:w15="http://schemas.microsoft.com/office/word/2012/wordml" xmlns:wpg="http://schemas.microsoft.com/office/word/2010/wordprocessingGroup" xmlns:wpi="http://schemas.microsoft.com/office/word/2010/wordprocessingInk" xmlns:wne="http://schemas.microsoft.com/office/word/2006/wordml" xmlns:wps="http://schemas.microsoft.com/office/word/2010/wordprocessingShape" mc:Ignorable="w14 w15 wp14">
   <w:p>
     <w:pPr>
       <w:jc w:val="center"/>
@@ -3249,11 +3546,19 @@
         <w:sz w:val="16"/>
       </w:rPr>
     </w:pPr>
+    <w:proofErr w:type="spellStart"/>
     <w:r>
       <w:rPr>
         <w:sz w:val="16"/>
       </w:rPr>
-      <w:t>Ozyegin University: School of Engineering</w:t>
+      <w:t>Ozyegin</w:t>
+    </w:r>
+    <w:proofErr w:type="spellEnd"/>
+    <w:r>
+      <w:rPr>
+        <w:sz w:val="16"/>
+      </w:rPr>
+      <w:t xml:space="preserve"> University: School of Engineering</w:t>
     </w:r>
   </w:p>
   <w:p>
@@ -3281,14 +3586,42 @@
       <w:rPr>
         <w:sz w:val="16"/>
       </w:rPr>
-      <w:t>(template by Cyrille Michaud)</w:t>
+      <w:t>(</w:t>
+    </w:r>
+    <w:proofErr w:type="gramStart"/>
+    <w:r>
+      <w:rPr>
+        <w:sz w:val="16"/>
+      </w:rPr>
+      <w:t>template</w:t>
+    </w:r>
+    <w:proofErr w:type="gramEnd"/>
+    <w:r>
+      <w:rPr>
+        <w:sz w:val="16"/>
+      </w:rPr>
+      <w:t xml:space="preserve"> by </w:t>
+    </w:r>
+    <w:proofErr w:type="spellStart"/>
+    <w:r>
+      <w:rPr>
+        <w:sz w:val="16"/>
+      </w:rPr>
+      <w:t>Cyrille</w:t>
+    </w:r>
+    <w:proofErr w:type="spellEnd"/>
+    <w:r>
+      <w:rPr>
+        <w:sz w:val="16"/>
+      </w:rPr>
+      <w:t xml:space="preserve"> Michaud)</w:t>
     </w:r>
   </w:p>
 </w:ftr>
 </file>
 
 <file path=word/footnotes.xml><?xml version="1.0" encoding="utf-8"?>
-<w:footnotes xmlns:wpc="http://schemas.microsoft.com/office/word/2010/wordprocessingCanvas" xmlns:mo="http://schemas.microsoft.com/office/mac/office/2008/main" xmlns:mc="http://schemas.openxmlformats.org/markup-compatibility/2006" xmlns:mv="urn:schemas-microsoft-com:mac:vml" xmlns:o="urn:schemas-microsoft-com:office:office" xmlns:r="http://schemas.openxmlformats.org/officeDocument/2006/relationships" xmlns:m="http://schemas.openxmlformats.org/officeDocument/2006/math" xmlns:v="urn:schemas-microsoft-com:vml" xmlns:wp14="http://schemas.microsoft.com/office/word/2010/wordprocessingDrawing" xmlns:wp="http://schemas.openxmlformats.org/drawingml/2006/wordprocessingDrawing" xmlns:w10="urn:schemas-microsoft-com:office:word" xmlns:w="http://schemas.openxmlformats.org/wordprocessingml/2006/main" xmlns:w14="http://schemas.microsoft.com/office/word/2010/wordml" xmlns:wpg="http://schemas.microsoft.com/office/word/2010/wordprocessingGroup" xmlns:wpi="http://schemas.microsoft.com/office/word/2010/wordprocessingInk" xmlns:wne="http://schemas.microsoft.com/office/word/2006/wordml" xmlns:wps="http://schemas.microsoft.com/office/word/2010/wordprocessingShape" mc:Ignorable="w14 wp14">
+<w:footnotes xmlns:wpc="http://schemas.microsoft.com/office/word/2010/wordprocessingCanvas" xmlns:mc="http://schemas.openxmlformats.org/markup-compatibility/2006" xmlns:o="urn:schemas-microsoft-com:office:office" xmlns:r="http://schemas.openxmlformats.org/officeDocument/2006/relationships" xmlns:m="http://schemas.openxmlformats.org/officeDocument/2006/math" xmlns:v="urn:schemas-microsoft-com:vml" xmlns:wp14="http://schemas.microsoft.com/office/word/2010/wordprocessingDrawing" xmlns:wp="http://schemas.openxmlformats.org/drawingml/2006/wordprocessingDrawing" xmlns:w10="urn:schemas-microsoft-com:office:word" xmlns:w="http://schemas.openxmlformats.org/wordprocessingml/2006/main" xmlns:w14="http://schemas.microsoft.com/office/word/2010/wordml" xmlns:w15="http://schemas.microsoft.com/office/word/2012/wordml" xmlns:wpg="http://schemas.microsoft.com/office/word/2010/wordprocessingGroup" xmlns:wpi="http://schemas.microsoft.com/office/word/2010/wordprocessingInk" xmlns:wne="http://schemas.microsoft.com/office/word/2006/wordml" xmlns:wps="http://schemas.microsoft.com/office/word/2010/wordprocessingShape" mc:Ignorable="w14 w15 wp14">
   <w:footnote w:type="separator" w:id="-1">
     <w:p>
       <w:r>
@@ -3307,7 +3640,7 @@
 </file>
 
 <file path=word/header1.xml><?xml version="1.0" encoding="utf-8"?>
-<w:hdr xmlns:wpc="http://schemas.microsoft.com/office/word/2010/wordprocessingCanvas" xmlns:mo="http://schemas.microsoft.com/office/mac/office/2008/main" xmlns:mc="http://schemas.openxmlformats.org/markup-compatibility/2006" xmlns:mv="urn:schemas-microsoft-com:mac:vml" xmlns:o="urn:schemas-microsoft-com:office:office" xmlns:r="http://schemas.openxmlformats.org/officeDocument/2006/relationships" xmlns:m="http://schemas.openxmlformats.org/officeDocument/2006/math" xmlns:v="urn:schemas-microsoft-com:vml" xmlns:wp14="http://schemas.microsoft.com/office/word/2010/wordprocessingDrawing" xmlns:wp="http://schemas.openxmlformats.org/drawingml/2006/wordprocessingDrawing" xmlns:w10="urn:schemas-microsoft-com:office:word" xmlns:w="http://schemas.openxmlformats.org/wordprocessingml/2006/main" xmlns:w14="http://schemas.microsoft.com/office/word/2010/wordml" xmlns:wpg="http://schemas.microsoft.com/office/word/2010/wordprocessingGroup" xmlns:wpi="http://schemas.microsoft.com/office/word/2010/wordprocessingInk" xmlns:wne="http://schemas.microsoft.com/office/word/2006/wordml" xmlns:wps="http://schemas.microsoft.com/office/word/2010/wordprocessingShape" mc:Ignorable="w14 wp14">
+<w:hdr xmlns:wpc="http://schemas.microsoft.com/office/word/2010/wordprocessingCanvas" xmlns:mc="http://schemas.openxmlformats.org/markup-compatibility/2006" xmlns:o="urn:schemas-microsoft-com:office:office" xmlns:r="http://schemas.openxmlformats.org/officeDocument/2006/relationships" xmlns:m="http://schemas.openxmlformats.org/officeDocument/2006/math" xmlns:v="urn:schemas-microsoft-com:vml" xmlns:wp14="http://schemas.microsoft.com/office/word/2010/wordprocessingDrawing" xmlns:wp="http://schemas.openxmlformats.org/drawingml/2006/wordprocessingDrawing" xmlns:w10="urn:schemas-microsoft-com:office:word" xmlns:w="http://schemas.openxmlformats.org/wordprocessingml/2006/main" xmlns:w14="http://schemas.microsoft.com/office/word/2010/wordml" xmlns:w15="http://schemas.microsoft.com/office/word/2012/wordml" xmlns:wpg="http://schemas.microsoft.com/office/word/2010/wordprocessingGroup" xmlns:wpi="http://schemas.microsoft.com/office/word/2010/wordprocessingInk" xmlns:wne="http://schemas.microsoft.com/office/word/2006/wordml" xmlns:wps="http://schemas.microsoft.com/office/word/2010/wordprocessingShape" mc:Ignorable="w14 w15 wp14">
   <w:tbl>
     <w:tblPr>
       <w:tblW w:w="9356" w:type="dxa"/>
@@ -3474,7 +3807,7 @@
               <w:noProof/>
               <w:snapToGrid w:val="0"/>
             </w:rPr>
-            <w:t>4</w:t>
+            <w:t>5</w:t>
           </w:r>
           <w:r>
             <w:rPr>
@@ -3531,7 +3864,7 @@
               <w:noProof/>
               <w:snapToGrid w:val="0"/>
             </w:rPr>
-            <w:t>5</w:t>
+            <w:t>6</w:t>
           </w:r>
           <w:r>
             <w:rPr>
@@ -3549,7 +3882,7 @@
 </file>
 
 <file path=word/numbering.xml><?xml version="1.0" encoding="utf-8"?>
-<w:numbering xmlns:wpc="http://schemas.microsoft.com/office/word/2010/wordprocessingCanvas" xmlns:mo="http://schemas.microsoft.com/office/mac/office/2008/main" xmlns:mc="http://schemas.openxmlformats.org/markup-compatibility/2006" xmlns:mv="urn:schemas-microsoft-com:mac:vml" xmlns:o="urn:schemas-microsoft-com:office:office" xmlns:r="http://schemas.openxmlformats.org/officeDocument/2006/relationships" xmlns:m="http://schemas.openxmlformats.org/officeDocument/2006/math" xmlns:v="urn:schemas-microsoft-com:vml" xmlns:wp14="http://schemas.microsoft.com/office/word/2010/wordprocessingDrawing" xmlns:wp="http://schemas.openxmlformats.org/drawingml/2006/wordprocessingDrawing" xmlns:w10="urn:schemas-microsoft-com:office:word" xmlns:w="http://schemas.openxmlformats.org/wordprocessingml/2006/main" xmlns:w14="http://schemas.microsoft.com/office/word/2010/wordml" xmlns:wpg="http://schemas.microsoft.com/office/word/2010/wordprocessingGroup" xmlns:wpi="http://schemas.microsoft.com/office/word/2010/wordprocessingInk" xmlns:wne="http://schemas.microsoft.com/office/word/2006/wordml" xmlns:wps="http://schemas.microsoft.com/office/word/2010/wordprocessingShape" mc:Ignorable="w14 wp14">
+<w:numbering xmlns:wpc="http://schemas.microsoft.com/office/word/2010/wordprocessingCanvas" xmlns:mc="http://schemas.openxmlformats.org/markup-compatibility/2006" xmlns:o="urn:schemas-microsoft-com:office:office" xmlns:r="http://schemas.openxmlformats.org/officeDocument/2006/relationships" xmlns:m="http://schemas.openxmlformats.org/officeDocument/2006/math" xmlns:v="urn:schemas-microsoft-com:vml" xmlns:wp14="http://schemas.microsoft.com/office/word/2010/wordprocessingDrawing" xmlns:wp="http://schemas.openxmlformats.org/drawingml/2006/wordprocessingDrawing" xmlns:w10="urn:schemas-microsoft-com:office:word" xmlns:w="http://schemas.openxmlformats.org/wordprocessingml/2006/main" xmlns:w14="http://schemas.microsoft.com/office/word/2010/wordml" xmlns:w15="http://schemas.microsoft.com/office/word/2012/wordml" xmlns:wpg="http://schemas.microsoft.com/office/word/2010/wordprocessingGroup" xmlns:wpi="http://schemas.microsoft.com/office/word/2010/wordprocessingInk" xmlns:wne="http://schemas.microsoft.com/office/word/2006/wordml" xmlns:wps="http://schemas.microsoft.com/office/word/2010/wordprocessingShape" mc:Ignorable="w14 w15 wp14">
   <w:abstractNum w:abstractNumId="0">
     <w:nsid w:val="FFFFFF1D"/>
     <w:multiLevelType w:val="multilevel"/>
@@ -8052,7 +8385,7 @@
 </file>
 
 <file path=word/styles.xml><?xml version="1.0" encoding="utf-8"?>
-<w:styles xmlns:mc="http://schemas.openxmlformats.org/markup-compatibility/2006" xmlns:r="http://schemas.openxmlformats.org/officeDocument/2006/relationships" xmlns:w="http://schemas.openxmlformats.org/wordprocessingml/2006/main" xmlns:w14="http://schemas.microsoft.com/office/word/2010/wordml" mc:Ignorable="w14">
+<w:styles xmlns:mc="http://schemas.openxmlformats.org/markup-compatibility/2006" xmlns:r="http://schemas.openxmlformats.org/officeDocument/2006/relationships" xmlns:w="http://schemas.openxmlformats.org/wordprocessingml/2006/main" xmlns:w14="http://schemas.microsoft.com/office/word/2010/wordml" xmlns:w15="http://schemas.microsoft.com/office/word/2012/wordml" mc:Ignorable="w14 w15">
   <w:docDefaults>
     <w:rPrDefault>
       <w:rPr>
@@ -8062,7 +8395,7 @@
     </w:rPrDefault>
     <w:pPrDefault/>
   </w:docDefaults>
-  <w:latentStyles w:defLockedState="0" w:defUIPriority="0" w:defSemiHidden="0" w:defUnhideWhenUsed="0" w:defQFormat="0" w:count="276">
+  <w:latentStyles w:defLockedState="0" w:defUIPriority="0" w:defSemiHidden="0" w:defUnhideWhenUsed="0" w:defQFormat="0" w:count="371">
     <w:lsdException w:name="Normal" w:qFormat="1"/>
     <w:lsdException w:name="heading 1" w:qFormat="1"/>
     <w:lsdException w:name="heading 2" w:qFormat="1"/>
@@ -8073,24 +8406,238 @@
     <w:lsdException w:name="heading 7" w:qFormat="1"/>
     <w:lsdException w:name="heading 8" w:qFormat="1"/>
     <w:lsdException w:name="heading 9" w:qFormat="1"/>
-    <w:lsdException w:name="toc 1" w:uiPriority="39"/>
-    <w:lsdException w:name="toc 2" w:uiPriority="39"/>
-    <w:lsdException w:name="toc 3" w:uiPriority="39"/>
+    <w:lsdException w:name="index 1" w:semiHidden="1" w:unhideWhenUsed="1"/>
+    <w:lsdException w:name="index 7" w:semiHidden="1" w:unhideWhenUsed="1"/>
+    <w:lsdException w:name="index 8" w:semiHidden="1" w:unhideWhenUsed="1"/>
+    <w:lsdException w:name="index 9" w:semiHidden="1" w:unhideWhenUsed="1"/>
+    <w:lsdException w:name="toc 1" w:semiHidden="1" w:uiPriority="39" w:unhideWhenUsed="1"/>
+    <w:lsdException w:name="toc 2" w:semiHidden="1" w:uiPriority="39" w:unhideWhenUsed="1"/>
+    <w:lsdException w:name="toc 3" w:semiHidden="1" w:uiPriority="39" w:unhideWhenUsed="1"/>
+    <w:lsdException w:name="toc 4" w:semiHidden="1" w:unhideWhenUsed="1"/>
+    <w:lsdException w:name="toc 5" w:semiHidden="1" w:unhideWhenUsed="1"/>
+    <w:lsdException w:name="toc 6" w:semiHidden="1" w:unhideWhenUsed="1"/>
+    <w:lsdException w:name="toc 7" w:semiHidden="1" w:unhideWhenUsed="1"/>
+    <w:lsdException w:name="toc 8" w:semiHidden="1" w:unhideWhenUsed="1"/>
+    <w:lsdException w:name="toc 9" w:semiHidden="1" w:unhideWhenUsed="1"/>
+    <w:lsdException w:name="Normal Indent" w:semiHidden="1" w:unhideWhenUsed="1"/>
+    <w:lsdException w:name="footnote text" w:semiHidden="1" w:unhideWhenUsed="1"/>
+    <w:lsdException w:name="annotation text" w:semiHidden="1" w:unhideWhenUsed="1"/>
+    <w:lsdException w:name="header" w:semiHidden="1" w:unhideWhenUsed="1"/>
+    <w:lsdException w:name="footer" w:semiHidden="1" w:unhideWhenUsed="1"/>
+    <w:lsdException w:name="index heading" w:semiHidden="1" w:unhideWhenUsed="1"/>
     <w:lsdException w:name="caption" w:semiHidden="1" w:unhideWhenUsed="1" w:qFormat="1"/>
+    <w:lsdException w:name="table of figures" w:semiHidden="1" w:unhideWhenUsed="1"/>
+    <w:lsdException w:name="envelope address" w:semiHidden="1" w:unhideWhenUsed="1"/>
+    <w:lsdException w:name="envelope return" w:semiHidden="1" w:unhideWhenUsed="1"/>
+    <w:lsdException w:name="footnote reference" w:semiHidden="1" w:unhideWhenUsed="1"/>
+    <w:lsdException w:name="annotation reference" w:semiHidden="1" w:unhideWhenUsed="1"/>
+    <w:lsdException w:name="line number" w:semiHidden="1" w:unhideWhenUsed="1"/>
+    <w:lsdException w:name="page number" w:semiHidden="1" w:unhideWhenUsed="1"/>
+    <w:lsdException w:name="endnote reference" w:semiHidden="1" w:unhideWhenUsed="1"/>
+    <w:lsdException w:name="endnote text" w:semiHidden="1" w:unhideWhenUsed="1"/>
+    <w:lsdException w:name="table of authorities" w:semiHidden="1" w:unhideWhenUsed="1"/>
+    <w:lsdException w:name="macro" w:semiHidden="1" w:unhideWhenUsed="1"/>
+    <w:lsdException w:name="toa heading" w:semiHidden="1" w:unhideWhenUsed="1"/>
+    <w:lsdException w:name="List" w:semiHidden="1" w:unhideWhenUsed="1"/>
+    <w:lsdException w:name="List Bullet" w:semiHidden="1" w:unhideWhenUsed="1"/>
+    <w:lsdException w:name="List Number" w:semiHidden="1" w:unhideWhenUsed="1"/>
+    <w:lsdException w:name="List 2" w:semiHidden="1" w:unhideWhenUsed="1"/>
+    <w:lsdException w:name="List 3" w:semiHidden="1" w:unhideWhenUsed="1"/>
+    <w:lsdException w:name="List 4" w:semiHidden="1" w:unhideWhenUsed="1"/>
+    <w:lsdException w:name="List 5" w:semiHidden="1" w:unhideWhenUsed="1"/>
+    <w:lsdException w:name="List Bullet 2" w:semiHidden="1" w:unhideWhenUsed="1"/>
+    <w:lsdException w:name="List Bullet 3" w:semiHidden="1" w:unhideWhenUsed="1"/>
+    <w:lsdException w:name="List Bullet 4" w:semiHidden="1" w:unhideWhenUsed="1"/>
+    <w:lsdException w:name="List Bullet 5" w:semiHidden="1" w:unhideWhenUsed="1"/>
+    <w:lsdException w:name="List Number 3" w:semiHidden="1" w:unhideWhenUsed="1"/>
+    <w:lsdException w:name="List Number 4" w:semiHidden="1" w:unhideWhenUsed="1"/>
     <w:lsdException w:name="Title" w:qFormat="1"/>
+    <w:lsdException w:name="Closing" w:semiHidden="1" w:unhideWhenUsed="1"/>
+    <w:lsdException w:name="Signature" w:semiHidden="1" w:unhideWhenUsed="1"/>
+    <w:lsdException w:name="Default Paragraph Font" w:semiHidden="1" w:unhideWhenUsed="1"/>
+    <w:lsdException w:name="Body Text" w:semiHidden="1" w:unhideWhenUsed="1"/>
+    <w:lsdException w:name="Body Text Indent" w:semiHidden="1" w:unhideWhenUsed="1"/>
+    <w:lsdException w:name="List Continue" w:semiHidden="1" w:unhideWhenUsed="1"/>
+    <w:lsdException w:name="List Continue 2" w:semiHidden="1" w:unhideWhenUsed="1"/>
+    <w:lsdException w:name="List Continue 3" w:semiHidden="1" w:unhideWhenUsed="1"/>
+    <w:lsdException w:name="List Continue 4" w:semiHidden="1" w:unhideWhenUsed="1"/>
+    <w:lsdException w:name="List Continue 5" w:semiHidden="1" w:unhideWhenUsed="1"/>
+    <w:lsdException w:name="Message Header" w:semiHidden="1" w:unhideWhenUsed="1"/>
     <w:lsdException w:name="Subtitle" w:qFormat="1"/>
+    <w:lsdException w:name="Salutation" w:semiHidden="1" w:unhideWhenUsed="1"/>
+    <w:lsdException w:name="Date" w:semiHidden="1" w:unhideWhenUsed="1"/>
+    <w:lsdException w:name="Body Text First Indent" w:semiHidden="1" w:unhideWhenUsed="1"/>
+    <w:lsdException w:name="Body Text First Indent 2" w:semiHidden="1" w:unhideWhenUsed="1"/>
+    <w:lsdException w:name="Note Heading" w:semiHidden="1" w:unhideWhenUsed="1"/>
+    <w:lsdException w:name="Body Text 2" w:semiHidden="1" w:unhideWhenUsed="1"/>
+    <w:lsdException w:name="Body Text 3" w:semiHidden="1" w:unhideWhenUsed="1"/>
+    <w:lsdException w:name="Body Text Indent 2" w:semiHidden="1" w:unhideWhenUsed="1"/>
     <w:lsdException w:name="Strong" w:qFormat="1"/>
     <w:lsdException w:name="Emphasis" w:qFormat="1"/>
-    <w:lsdException w:name="Note Level 2" w:qFormat="1"/>
+    <w:lsdException w:name="Document Map" w:semiHidden="1" w:unhideWhenUsed="1"/>
+    <w:lsdException w:name="Plain Text" w:semiHidden="1" w:unhideWhenUsed="1"/>
+    <w:lsdException w:name="E-mail Signature" w:semiHidden="1" w:unhideWhenUsed="1"/>
+    <w:lsdException w:name="HTML Top of Form" w:semiHidden="1" w:unhideWhenUsed="1"/>
+    <w:lsdException w:name="HTML Bottom of Form" w:semiHidden="1" w:unhideWhenUsed="1"/>
+    <w:lsdException w:name="Normal (Web)" w:semiHidden="1" w:unhideWhenUsed="1"/>
+    <w:lsdException w:name="HTML Acronym" w:semiHidden="1" w:unhideWhenUsed="1"/>
+    <w:lsdException w:name="HTML Address" w:semiHidden="1" w:unhideWhenUsed="1"/>
+    <w:lsdException w:name="HTML Cite" w:semiHidden="1" w:unhideWhenUsed="1"/>
+    <w:lsdException w:name="HTML Code" w:semiHidden="1" w:unhideWhenUsed="1"/>
+    <w:lsdException w:name="HTML Definition" w:semiHidden="1" w:unhideWhenUsed="1"/>
+    <w:lsdException w:name="HTML Keyboard" w:semiHidden="1" w:unhideWhenUsed="1"/>
+    <w:lsdException w:name="HTML Preformatted" w:semiHidden="1" w:unhideWhenUsed="1"/>
+    <w:lsdException w:name="HTML Sample" w:semiHidden="1" w:unhideWhenUsed="1"/>
+    <w:lsdException w:name="HTML Typewriter" w:semiHidden="1" w:unhideWhenUsed="1"/>
+    <w:lsdException w:name="HTML Variable" w:semiHidden="1" w:unhideWhenUsed="1"/>
+    <w:lsdException w:name="Normal Table" w:semiHidden="1" w:unhideWhenUsed="1"/>
+    <w:lsdException w:name="annotation subject" w:semiHidden="1" w:unhideWhenUsed="1"/>
+    <w:lsdException w:name="No List" w:semiHidden="1" w:unhideWhenUsed="1"/>
+    <w:lsdException w:name="Outline List 1" w:semiHidden="1" w:unhideWhenUsed="1"/>
+    <w:lsdException w:name="Outline List 2" w:semiHidden="1" w:unhideWhenUsed="1"/>
+    <w:lsdException w:name="Outline List 3" w:semiHidden="1" w:unhideWhenUsed="1"/>
+    <w:lsdException w:name="Table Simple 1" w:semiHidden="1" w:unhideWhenUsed="1"/>
+    <w:lsdException w:name="Table Simple 2" w:semiHidden="1" w:unhideWhenUsed="1"/>
+    <w:lsdException w:name="Table Simple 3" w:semiHidden="1" w:unhideWhenUsed="1"/>
+    <w:lsdException w:name="Table Classic 1" w:semiHidden="1" w:unhideWhenUsed="1"/>
+    <w:lsdException w:name="Table Classic 2" w:semiHidden="1" w:unhideWhenUsed="1"/>
+    <w:lsdException w:name="Table Classic 3" w:semiHidden="1" w:unhideWhenUsed="1"/>
+    <w:lsdException w:name="Table Classic 4" w:semiHidden="1" w:unhideWhenUsed="1"/>
+    <w:lsdException w:name="Table Colorful 1" w:semiHidden="1" w:unhideWhenUsed="1"/>
+    <w:lsdException w:name="Table Colorful 2" w:semiHidden="1" w:unhideWhenUsed="1"/>
+    <w:lsdException w:name="Table Colorful 3" w:semiHidden="1" w:unhideWhenUsed="1"/>
+    <w:lsdException w:name="Table Columns 1" w:semiHidden="1" w:unhideWhenUsed="1"/>
+    <w:lsdException w:name="Table Columns 2" w:semiHidden="1" w:unhideWhenUsed="1"/>
+    <w:lsdException w:name="Table Columns 3" w:semiHidden="1" w:unhideWhenUsed="1"/>
+    <w:lsdException w:name="Table Columns 4" w:semiHidden="1" w:unhideWhenUsed="1"/>
+    <w:lsdException w:name="Table Columns 5" w:semiHidden="1" w:unhideWhenUsed="1"/>
+    <w:lsdException w:name="Table Grid 1" w:semiHidden="1" w:unhideWhenUsed="1"/>
+    <w:lsdException w:name="Table Grid 2" w:semiHidden="1" w:unhideWhenUsed="1"/>
+    <w:lsdException w:name="Table Grid 3" w:semiHidden="1" w:unhideWhenUsed="1"/>
+    <w:lsdException w:name="Table Grid 4" w:semiHidden="1" w:unhideWhenUsed="1"/>
+    <w:lsdException w:name="Table Grid 5" w:semiHidden="1" w:unhideWhenUsed="1"/>
+    <w:lsdException w:name="Table Grid 6" w:semiHidden="1" w:unhideWhenUsed="1"/>
+    <w:lsdException w:name="Table Grid 7" w:semiHidden="1" w:unhideWhenUsed="1"/>
+    <w:lsdException w:name="Table Grid 8" w:semiHidden="1" w:unhideWhenUsed="1"/>
+    <w:lsdException w:name="Table List 1" w:semiHidden="1" w:unhideWhenUsed="1"/>
+    <w:lsdException w:name="Table List 2" w:semiHidden="1" w:unhideWhenUsed="1"/>
+    <w:lsdException w:name="Table List 3" w:semiHidden="1" w:unhideWhenUsed="1"/>
+    <w:lsdException w:name="Table List 4" w:semiHidden="1" w:unhideWhenUsed="1"/>
+    <w:lsdException w:name="Table List 5" w:semiHidden="1" w:unhideWhenUsed="1"/>
+    <w:lsdException w:name="Table List 6" w:semiHidden="1" w:unhideWhenUsed="1"/>
+    <w:lsdException w:name="Table List 7" w:semiHidden="1" w:unhideWhenUsed="1"/>
+    <w:lsdException w:name="Table List 8" w:semiHidden="1" w:unhideWhenUsed="1"/>
+    <w:lsdException w:name="Table 3D effects 1" w:semiHidden="1" w:unhideWhenUsed="1"/>
+    <w:lsdException w:name="Table 3D effects 2" w:semiHidden="1" w:unhideWhenUsed="1"/>
+    <w:lsdException w:name="Table 3D effects 3" w:semiHidden="1" w:unhideWhenUsed="1"/>
+    <w:lsdException w:name="Table Contemporary" w:semiHidden="1" w:unhideWhenUsed="1"/>
+    <w:lsdException w:name="Table Elegant" w:semiHidden="1" w:unhideWhenUsed="1"/>
+    <w:lsdException w:name="Table Professional" w:semiHidden="1" w:unhideWhenUsed="1"/>
+    <w:lsdException w:name="Table Subtle 1" w:semiHidden="1" w:unhideWhenUsed="1"/>
+    <w:lsdException w:name="Table Subtle 2" w:semiHidden="1" w:unhideWhenUsed="1"/>
+    <w:lsdException w:name="Table Web 1" w:semiHidden="1" w:unhideWhenUsed="1"/>
+    <w:lsdException w:name="Table Web 2" w:semiHidden="1" w:unhideWhenUsed="1"/>
+    <w:lsdException w:name="Table Web 3" w:semiHidden="1" w:unhideWhenUsed="1"/>
+    <w:lsdException w:name="Balloon Text" w:semiHidden="1" w:unhideWhenUsed="1"/>
+    <w:lsdException w:name="Table Theme" w:semiHidden="1" w:unhideWhenUsed="1"/>
+    <w:lsdException w:name="Placeholder Text" w:semiHidden="1"/>
+    <w:lsdException w:name="Light Shading"/>
+    <w:lsdException w:name="Light List"/>
+    <w:lsdException w:name="Light Grid"/>
+    <w:lsdException w:name="Medium Shading 1"/>
+    <w:lsdException w:name="Medium Shading 2"/>
+    <w:lsdException w:name="Medium List 1"/>
+    <w:lsdException w:name="Medium List 2"/>
+    <w:lsdException w:name="Medium Grid 1"/>
+    <w:lsdException w:name="Medium Grid 2"/>
+    <w:lsdException w:name="Medium Grid 3"/>
+    <w:lsdException w:name="Dark List"/>
+    <w:lsdException w:name="Colorful Shading"/>
     <w:lsdException w:name="Colorful List" w:qFormat="1"/>
     <w:lsdException w:name="Colorful Grid" w:qFormat="1"/>
     <w:lsdException w:name="Light Shading Accent 1" w:qFormat="1"/>
+    <w:lsdException w:name="Light List Accent 1"/>
+    <w:lsdException w:name="Light Grid Accent 1"/>
+    <w:lsdException w:name="Medium Shading 1 Accent 1"/>
+    <w:lsdException w:name="Medium Shading 2 Accent 1"/>
+    <w:lsdException w:name="Medium List 1 Accent 1"/>
+    <w:lsdException w:name="Revision" w:semiHidden="1"/>
+    <w:lsdException w:name="Medium List 2 Accent 1"/>
+    <w:lsdException w:name="Medium Grid 1 Accent 1"/>
+    <w:lsdException w:name="Medium Grid 2 Accent 1"/>
+    <w:lsdException w:name="Medium Grid 3 Accent 1"/>
+    <w:lsdException w:name="Dark List Accent 1"/>
+    <w:lsdException w:name="Colorful Shading Accent 1"/>
+    <w:lsdException w:name="Colorful List Accent 1"/>
+    <w:lsdException w:name="Colorful Grid Accent 1"/>
+    <w:lsdException w:name="Light Shading Accent 2"/>
+    <w:lsdException w:name="Light List Accent 2"/>
+    <w:lsdException w:name="Light Grid Accent 2"/>
+    <w:lsdException w:name="Medium Shading 1 Accent 2"/>
+    <w:lsdException w:name="Medium Shading 2 Accent 2"/>
+    <w:lsdException w:name="Medium List 1 Accent 2"/>
+    <w:lsdException w:name="Medium List 2 Accent 2"/>
+    <w:lsdException w:name="Medium Grid 1 Accent 2"/>
+    <w:lsdException w:name="Medium Grid 2 Accent 2"/>
+    <w:lsdException w:name="Medium Grid 3 Accent 2"/>
+    <w:lsdException w:name="Dark List Accent 2"/>
+    <w:lsdException w:name="Colorful Shading Accent 2"/>
+    <w:lsdException w:name="Colorful List Accent 2"/>
+    <w:lsdException w:name="Colorful Grid Accent 2"/>
+    <w:lsdException w:name="Light Shading Accent 3"/>
+    <w:lsdException w:name="Light List Accent 3"/>
+    <w:lsdException w:name="Light Grid Accent 3"/>
+    <w:lsdException w:name="Medium Shading 1 Accent 3"/>
+    <w:lsdException w:name="Medium Shading 2 Accent 3"/>
+    <w:lsdException w:name="Medium List 1 Accent 3"/>
+    <w:lsdException w:name="Medium List 2 Accent 3"/>
+    <w:lsdException w:name="Medium Grid 1 Accent 3"/>
+    <w:lsdException w:name="Medium Grid 2 Accent 3"/>
+    <w:lsdException w:name="Medium Grid 3 Accent 3"/>
+    <w:lsdException w:name="Dark List Accent 3"/>
+    <w:lsdException w:name="Colorful Shading Accent 3"/>
+    <w:lsdException w:name="Colorful List Accent 3"/>
+    <w:lsdException w:name="Colorful Grid Accent 3"/>
+    <w:lsdException w:name="Light Shading Accent 4"/>
+    <w:lsdException w:name="Light List Accent 4"/>
+    <w:lsdException w:name="Light Grid Accent 4"/>
+    <w:lsdException w:name="Medium Shading 1 Accent 4"/>
+    <w:lsdException w:name="Medium Shading 2 Accent 4"/>
+    <w:lsdException w:name="Medium List 1 Accent 4"/>
+    <w:lsdException w:name="Medium List 2 Accent 4"/>
+    <w:lsdException w:name="Medium Grid 1 Accent 4"/>
+    <w:lsdException w:name="Medium Grid 2 Accent 4"/>
+    <w:lsdException w:name="Medium Grid 3 Accent 4"/>
+    <w:lsdException w:name="Dark List Accent 4"/>
+    <w:lsdException w:name="Colorful Shading Accent 4"/>
+    <w:lsdException w:name="Colorful List Accent 4"/>
+    <w:lsdException w:name="Colorful Grid Accent 4"/>
+    <w:lsdException w:name="Light Shading Accent 5"/>
+    <w:lsdException w:name="Light List Accent 5"/>
+    <w:lsdException w:name="Light Grid Accent 5"/>
+    <w:lsdException w:name="Medium Shading 1 Accent 5"/>
+    <w:lsdException w:name="Medium Shading 2 Accent 5"/>
+    <w:lsdException w:name="Medium List 1 Accent 5"/>
+    <w:lsdException w:name="Medium List 2 Accent 5"/>
+    <w:lsdException w:name="Medium Grid 1 Accent 5"/>
+    <w:lsdException w:name="Medium Grid 2 Accent 5"/>
+    <w:lsdException w:name="Medium Grid 3 Accent 5"/>
+    <w:lsdException w:name="Dark List Accent 5"/>
+    <w:lsdException w:name="Colorful Shading Accent 5"/>
+    <w:lsdException w:name="Colorful List Accent 5"/>
+    <w:lsdException w:name="Colorful Grid Accent 5"/>
+    <w:lsdException w:name="Light Shading Accent 6"/>
+    <w:lsdException w:name="Light List Accent 6"/>
+    <w:lsdException w:name="Light Grid Accent 6"/>
+    <w:lsdException w:name="Medium Shading 1 Accent 6"/>
+    <w:lsdException w:name="Medium Shading 2 Accent 6"/>
     <w:lsdException w:name="Medium List 1 Accent 6" w:qFormat="1"/>
     <w:lsdException w:name="Medium List 2 Accent 6" w:qFormat="1"/>
     <w:lsdException w:name="Medium Grid 1 Accent 6" w:qFormat="1"/>
     <w:lsdException w:name="Medium Grid 2 Accent 6" w:qFormat="1"/>
     <w:lsdException w:name="Medium Grid 3 Accent 6" w:qFormat="1"/>
-    <w:lsdException w:name="Colorful Shading Accent 6" w:semiHidden="1" w:unhideWhenUsed="1" w:qFormat="1"/>
+    <w:lsdException w:name="Dark List Accent 6"/>
+    <w:lsdException w:name="Colorful Shading Accent 6" w:qFormat="1"/>
     <w:lsdException w:name="Colorful List Accent 6" w:uiPriority="72"/>
     <w:lsdException w:name="Colorful Grid Accent 6" w:uiPriority="73"/>
     <w:lsdException w:name="Subtle Emphasis" w:uiPriority="19" w:qFormat="1"/>
@@ -8100,590 +8647,101 @@
     <w:lsdException w:name="Book Title" w:uiPriority="33" w:qFormat="1"/>
     <w:lsdException w:name="Bibliography" w:semiHidden="1" w:uiPriority="37" w:unhideWhenUsed="1"/>
     <w:lsdException w:name="TOC Heading" w:semiHidden="1" w:uiPriority="39" w:unhideWhenUsed="1" w:qFormat="1"/>
-  </w:latentStyles>
-  <w:style w:type="paragraph" w:default="1" w:styleId="Normal">
-    <w:name w:val="Normal"/>
-    <w:qFormat/>
-    <w:rsid w:val="00516204"/>
-    <w:pPr>
-      <w:jc w:val="both"/>
-    </w:pPr>
-    <w:rPr>
-      <w:rFonts w:ascii="Cambria" w:hAnsi="Cambria"/>
-      <w:sz w:val="22"/>
-      <w:szCs w:val="24"/>
-      <w:lang w:eastAsia="fr-FR"/>
-    </w:rPr>
-  </w:style>
-  <w:style w:type="paragraph" w:styleId="Heading1">
-    <w:name w:val="heading 1"/>
-    <w:basedOn w:val="Normal"/>
-    <w:next w:val="Normal"/>
-    <w:qFormat/>
-    <w:rsid w:val="004B505A"/>
-    <w:pPr>
-      <w:keepNext/>
-      <w:numPr>
-        <w:numId w:val="1"/>
-      </w:numPr>
-      <w:spacing w:before="240" w:after="60"/>
-      <w:ind w:left="431" w:hanging="431"/>
-      <w:outlineLvl w:val="0"/>
-    </w:pPr>
-    <w:rPr>
-      <w:rFonts w:cs="Arial"/>
-      <w:b/>
-      <w:bCs/>
-      <w:kern w:val="32"/>
-      <w:sz w:val="24"/>
-      <w:szCs w:val="32"/>
-    </w:rPr>
-  </w:style>
-  <w:style w:type="paragraph" w:styleId="Heading2">
-    <w:name w:val="heading 2"/>
-    <w:basedOn w:val="Normal"/>
-    <w:next w:val="Normal"/>
-    <w:link w:val="Heading2Char"/>
-    <w:qFormat/>
-    <w:rsid w:val="008C1A19"/>
-    <w:pPr>
-      <w:keepNext/>
-      <w:numPr>
-        <w:ilvl w:val="1"/>
-        <w:numId w:val="1"/>
-      </w:numPr>
-      <w:spacing w:before="240" w:after="60"/>
-      <w:outlineLvl w:val="1"/>
-    </w:pPr>
-    <w:rPr>
-      <w:rFonts w:cs="Arial"/>
-      <w:b/>
-      <w:bCs/>
-      <w:i/>
-      <w:iCs/>
-      <w:szCs w:val="28"/>
-    </w:rPr>
-  </w:style>
-  <w:style w:type="paragraph" w:styleId="Heading3">
-    <w:name w:val="heading 3"/>
-    <w:basedOn w:val="Normal"/>
-    <w:next w:val="Normal"/>
-    <w:link w:val="Heading3Char"/>
-    <w:qFormat/>
-    <w:rsid w:val="00D644EF"/>
-    <w:pPr>
-      <w:keepNext/>
-      <w:numPr>
-        <w:ilvl w:val="2"/>
-        <w:numId w:val="1"/>
-      </w:numPr>
-      <w:spacing w:before="240" w:after="60"/>
-      <w:outlineLvl w:val="2"/>
-    </w:pPr>
-    <w:rPr>
-      <w:rFonts w:cs="Arial"/>
-      <w:b/>
-      <w:bCs/>
-      <w:szCs w:val="26"/>
-    </w:rPr>
-  </w:style>
-  <w:style w:type="paragraph" w:styleId="Heading4">
-    <w:name w:val="heading 4"/>
-    <w:basedOn w:val="Normal"/>
-    <w:next w:val="Normal"/>
-    <w:qFormat/>
-    <w:rsid w:val="004E20C4"/>
-    <w:pPr>
-      <w:keepNext/>
-      <w:numPr>
-        <w:ilvl w:val="3"/>
-        <w:numId w:val="1"/>
-      </w:numPr>
-      <w:spacing w:before="240" w:after="60"/>
-      <w:outlineLvl w:val="3"/>
-    </w:pPr>
-    <w:rPr>
-      <w:b/>
-      <w:bCs/>
-      <w:szCs w:val="28"/>
-    </w:rPr>
-  </w:style>
-  <w:style w:type="paragraph" w:styleId="Heading5">
-    <w:name w:val="heading 5"/>
-    <w:basedOn w:val="Normal"/>
-    <w:next w:val="Normal"/>
-    <w:qFormat/>
-    <w:rsid w:val="004E20C4"/>
-    <w:pPr>
-      <w:numPr>
-        <w:ilvl w:val="4"/>
-        <w:numId w:val="1"/>
-      </w:numPr>
-      <w:spacing w:before="240" w:after="60"/>
-      <w:outlineLvl w:val="4"/>
-    </w:pPr>
-    <w:rPr>
-      <w:b/>
-      <w:bCs/>
-      <w:i/>
-      <w:iCs/>
-      <w:szCs w:val="26"/>
-    </w:rPr>
-  </w:style>
-  <w:style w:type="paragraph" w:styleId="Heading6">
-    <w:name w:val="heading 6"/>
-    <w:basedOn w:val="Normal"/>
-    <w:next w:val="Normal"/>
-    <w:qFormat/>
-    <w:rsid w:val="00BD0BF5"/>
-    <w:pPr>
-      <w:numPr>
-        <w:ilvl w:val="5"/>
-        <w:numId w:val="1"/>
-      </w:numPr>
-      <w:spacing w:before="240" w:after="60"/>
-      <w:outlineLvl w:val="5"/>
-    </w:pPr>
-    <w:rPr>
-      <w:b/>
-      <w:bCs/>
-      <w:szCs w:val="22"/>
-    </w:rPr>
-  </w:style>
-  <w:style w:type="paragraph" w:styleId="Heading7">
-    <w:name w:val="heading 7"/>
-    <w:basedOn w:val="Normal"/>
-    <w:next w:val="Normal"/>
-    <w:qFormat/>
-    <w:rsid w:val="00BD0BF5"/>
-    <w:pPr>
-      <w:numPr>
-        <w:ilvl w:val="6"/>
-        <w:numId w:val="1"/>
-      </w:numPr>
-      <w:spacing w:before="240" w:after="60"/>
-      <w:outlineLvl w:val="6"/>
-    </w:pPr>
-    <w:rPr>
-      <w:sz w:val="24"/>
-    </w:rPr>
-  </w:style>
-  <w:style w:type="paragraph" w:styleId="Heading8">
-    <w:name w:val="heading 8"/>
-    <w:basedOn w:val="Normal"/>
-    <w:next w:val="Normal"/>
-    <w:qFormat/>
-    <w:rsid w:val="00BD0BF5"/>
-    <w:pPr>
-      <w:numPr>
-        <w:ilvl w:val="7"/>
-        <w:numId w:val="1"/>
-      </w:numPr>
-      <w:spacing w:before="240" w:after="60"/>
-      <w:outlineLvl w:val="7"/>
-    </w:pPr>
-    <w:rPr>
-      <w:i/>
-      <w:iCs/>
-      <w:sz w:val="24"/>
-    </w:rPr>
-  </w:style>
-  <w:style w:type="paragraph" w:styleId="Heading9">
-    <w:name w:val="heading 9"/>
-    <w:basedOn w:val="Normal"/>
-    <w:next w:val="Normal"/>
-    <w:qFormat/>
-    <w:rsid w:val="00BD0BF5"/>
-    <w:pPr>
-      <w:numPr>
-        <w:ilvl w:val="8"/>
-        <w:numId w:val="1"/>
-      </w:numPr>
-      <w:spacing w:before="240" w:after="60"/>
-      <w:outlineLvl w:val="8"/>
-    </w:pPr>
-    <w:rPr>
-      <w:rFonts w:cs="Arial"/>
-      <w:szCs w:val="22"/>
-    </w:rPr>
-  </w:style>
-  <w:style w:type="character" w:default="1" w:styleId="DefaultParagraphFont">
-    <w:name w:val="Default Paragraph Font"/>
-    <w:uiPriority w:val="1"/>
-    <w:semiHidden/>
-    <w:unhideWhenUsed/>
-  </w:style>
-  <w:style w:type="table" w:default="1" w:styleId="TableNormal">
-    <w:name w:val="Normal Table"/>
-    <w:uiPriority w:val="99"/>
-    <w:semiHidden/>
-    <w:unhideWhenUsed/>
-    <w:tblPr>
-      <w:tblInd w:w="0" w:type="dxa"/>
-      <w:tblCellMar>
-        <w:top w:w="0" w:type="dxa"/>
-        <w:left w:w="108" w:type="dxa"/>
-        <w:bottom w:w="0" w:type="dxa"/>
-        <w:right w:w="108" w:type="dxa"/>
-      </w:tblCellMar>
-    </w:tblPr>
-  </w:style>
-  <w:style w:type="numbering" w:default="1" w:styleId="NoList">
-    <w:name w:val="No List"/>
-    <w:uiPriority w:val="99"/>
-    <w:semiHidden/>
-    <w:unhideWhenUsed/>
-  </w:style>
-  <w:style w:type="character" w:customStyle="1" w:styleId="Heading2Char">
-    <w:name w:val="Heading 2 Char"/>
-    <w:link w:val="Heading2"/>
-    <w:rsid w:val="00FE274B"/>
-    <w:rPr>
-      <w:rFonts w:ascii="Cambria" w:hAnsi="Cambria" w:cs="Arial"/>
-      <w:b/>
-      <w:bCs/>
-      <w:i/>
-      <w:iCs/>
-      <w:sz w:val="22"/>
-      <w:szCs w:val="28"/>
-      <w:lang w:val="fr-FR" w:eastAsia="fr-FR" w:bidi="ar-SA"/>
-    </w:rPr>
-  </w:style>
-  <w:style w:type="character" w:customStyle="1" w:styleId="Heading3Char">
-    <w:name w:val="Heading 3 Char"/>
-    <w:link w:val="Heading3"/>
-    <w:rsid w:val="00FE274B"/>
-    <w:rPr>
-      <w:rFonts w:ascii="Cambria" w:hAnsi="Cambria" w:cs="Arial"/>
-      <w:b/>
-      <w:bCs/>
-      <w:sz w:val="22"/>
-      <w:szCs w:val="26"/>
-    </w:rPr>
-  </w:style>
-  <w:style w:type="paragraph" w:styleId="TOC1">
-    <w:name w:val="toc 1"/>
-    <w:basedOn w:val="Normal"/>
-    <w:next w:val="Normal"/>
-    <w:autoRedefine/>
-    <w:uiPriority w:val="39"/>
-    <w:rsid w:val="00803D32"/>
-    <w:pPr>
-      <w:tabs>
-        <w:tab w:val="left" w:pos="440"/>
-        <w:tab w:val="right" w:pos="9054"/>
-      </w:tabs>
-      <w:jc w:val="left"/>
-    </w:pPr>
-    <w:rPr>
-      <w:b/>
-      <w:bCs/>
-      <w:sz w:val="24"/>
-    </w:rPr>
-  </w:style>
-  <w:style w:type="paragraph" w:styleId="TOC2">
-    <w:name w:val="toc 2"/>
-    <w:basedOn w:val="Normal"/>
-    <w:next w:val="Normal"/>
-    <w:autoRedefine/>
-    <w:uiPriority w:val="39"/>
-    <w:rsid w:val="004A7DD0"/>
-    <w:pPr>
-      <w:ind w:left="220"/>
-      <w:jc w:val="left"/>
-    </w:pPr>
-    <w:rPr>
-      <w:b/>
-      <w:i/>
-      <w:iCs/>
-      <w:sz w:val="20"/>
-    </w:rPr>
-  </w:style>
-  <w:style w:type="paragraph" w:styleId="TOC3">
-    <w:name w:val="toc 3"/>
-    <w:basedOn w:val="Normal"/>
-    <w:next w:val="Normal"/>
-    <w:autoRedefine/>
-    <w:uiPriority w:val="39"/>
-    <w:rsid w:val="00BD0BF5"/>
-    <w:pPr>
-      <w:ind w:left="440"/>
-      <w:jc w:val="left"/>
-    </w:pPr>
-    <w:rPr>
-      <w:sz w:val="20"/>
-    </w:rPr>
-  </w:style>
-  <w:style w:type="paragraph" w:styleId="TOC4">
-    <w:name w:val="toc 4"/>
-    <w:basedOn w:val="Normal"/>
-    <w:next w:val="Normal"/>
-    <w:autoRedefine/>
-    <w:uiPriority w:val="39"/>
-    <w:semiHidden/>
-    <w:rsid w:val="00BD0BF5"/>
-    <w:pPr>
-      <w:ind w:left="660"/>
-      <w:jc w:val="left"/>
-    </w:pPr>
-    <w:rPr>
-      <w:sz w:val="20"/>
-    </w:rPr>
-  </w:style>
-  <w:style w:type="paragraph" w:styleId="TOC5">
-    <w:name w:val="toc 5"/>
-    <w:basedOn w:val="Normal"/>
-    <w:next w:val="Normal"/>
-    <w:autoRedefine/>
-    <w:uiPriority w:val="39"/>
-    <w:semiHidden/>
-    <w:rsid w:val="00BD0BF5"/>
-    <w:pPr>
-      <w:ind w:left="880"/>
-      <w:jc w:val="left"/>
-    </w:pPr>
-    <w:rPr>
-      <w:sz w:val="20"/>
-    </w:rPr>
-  </w:style>
-  <w:style w:type="paragraph" w:styleId="TOC6">
-    <w:name w:val="toc 6"/>
-    <w:basedOn w:val="Normal"/>
-    <w:next w:val="Normal"/>
-    <w:autoRedefine/>
-    <w:uiPriority w:val="39"/>
-    <w:semiHidden/>
-    <w:rsid w:val="00BD0BF5"/>
-    <w:pPr>
-      <w:ind w:left="1100"/>
-      <w:jc w:val="left"/>
-    </w:pPr>
-    <w:rPr>
-      <w:sz w:val="20"/>
-    </w:rPr>
-  </w:style>
-  <w:style w:type="paragraph" w:styleId="TOC7">
-    <w:name w:val="toc 7"/>
-    <w:basedOn w:val="Normal"/>
-    <w:next w:val="Normal"/>
-    <w:autoRedefine/>
-    <w:uiPriority w:val="39"/>
-    <w:semiHidden/>
-    <w:rsid w:val="00BD0BF5"/>
-    <w:pPr>
-      <w:ind w:left="1320"/>
-      <w:jc w:val="left"/>
-    </w:pPr>
-    <w:rPr>
-      <w:sz w:val="20"/>
-    </w:rPr>
-  </w:style>
-  <w:style w:type="paragraph" w:styleId="TOC8">
-    <w:name w:val="toc 8"/>
-    <w:basedOn w:val="Normal"/>
-    <w:next w:val="Normal"/>
-    <w:autoRedefine/>
-    <w:uiPriority w:val="39"/>
-    <w:semiHidden/>
-    <w:rsid w:val="00BD0BF5"/>
-    <w:pPr>
-      <w:ind w:left="1540"/>
-      <w:jc w:val="left"/>
-    </w:pPr>
-    <w:rPr>
-      <w:sz w:val="20"/>
-    </w:rPr>
-  </w:style>
-  <w:style w:type="paragraph" w:styleId="TOC9">
-    <w:name w:val="toc 9"/>
-    <w:basedOn w:val="Normal"/>
-    <w:next w:val="Normal"/>
-    <w:autoRedefine/>
-    <w:uiPriority w:val="39"/>
-    <w:semiHidden/>
-    <w:rsid w:val="00BD0BF5"/>
-    <w:pPr>
-      <w:ind w:left="1760"/>
-      <w:jc w:val="left"/>
-    </w:pPr>
-    <w:rPr>
-      <w:sz w:val="20"/>
-    </w:rPr>
-  </w:style>
-  <w:style w:type="paragraph" w:styleId="IndexHeading">
-    <w:name w:val="index heading"/>
-    <w:basedOn w:val="Normal"/>
-    <w:next w:val="Normal"/>
-    <w:rsid w:val="00F95586"/>
-    <w:pPr>
-      <w:jc w:val="left"/>
-    </w:pPr>
-    <w:rPr>
-      <w:rFonts w:eastAsia="Cambria"/>
-      <w:sz w:val="24"/>
-      <w:lang w:eastAsia="en-US"/>
-    </w:rPr>
-  </w:style>
-  <w:style w:type="paragraph" w:styleId="Title">
-    <w:name w:val="Title"/>
-    <w:basedOn w:val="Normal"/>
-    <w:link w:val="TitleChar"/>
-    <w:qFormat/>
-    <w:rsid w:val="00F95586"/>
-    <w:pPr>
-      <w:spacing w:before="240" w:after="240"/>
-      <w:jc w:val="center"/>
-      <w:outlineLvl w:val="0"/>
-    </w:pPr>
-    <w:rPr>
-      <w:rFonts w:eastAsia="Cambria"/>
-      <w:b/>
-      <w:bCs/>
-      <w:caps/>
-      <w:kern w:val="28"/>
-      <w:sz w:val="28"/>
-      <w:szCs w:val="28"/>
-      <w:lang w:eastAsia="en-US"/>
-    </w:rPr>
-  </w:style>
-  <w:style w:type="character" w:customStyle="1" w:styleId="TitleChar">
-    <w:name w:val="Title Char"/>
-    <w:link w:val="Title"/>
-    <w:rsid w:val="00F95586"/>
-    <w:rPr>
-      <w:rFonts w:ascii="Cambria" w:eastAsia="Cambria" w:hAnsi="Cambria" w:cs="Times New Roman"/>
-      <w:b/>
-      <w:bCs/>
-      <w:caps/>
-      <w:kern w:val="28"/>
-      <w:sz w:val="28"/>
-      <w:szCs w:val="28"/>
-      <w:lang w:eastAsia="en-US"/>
-    </w:rPr>
-  </w:style>
-  <w:style w:type="character" w:styleId="Hyperlink">
-    <w:name w:val="Hyperlink"/>
-    <w:rsid w:val="00B434F5"/>
-    <w:rPr>
-      <w:color w:val="0000FF"/>
-      <w:u w:val="single"/>
-    </w:rPr>
-  </w:style>
-  <w:style w:type="paragraph" w:styleId="Header">
-    <w:name w:val="header"/>
-    <w:basedOn w:val="Normal"/>
-    <w:link w:val="HeaderChar"/>
-    <w:rsid w:val="00666FBB"/>
-    <w:pPr>
-      <w:tabs>
-        <w:tab w:val="center" w:pos="4536"/>
-        <w:tab w:val="right" w:pos="9072"/>
-      </w:tabs>
-    </w:pPr>
-  </w:style>
-  <w:style w:type="character" w:customStyle="1" w:styleId="HeaderChar">
-    <w:name w:val="Header Char"/>
-    <w:link w:val="Header"/>
-    <w:rsid w:val="00666FBB"/>
-    <w:rPr>
-      <w:rFonts w:ascii="Cambria" w:hAnsi="Cambria"/>
-      <w:sz w:val="22"/>
-      <w:szCs w:val="24"/>
-      <w:lang w:val="en-US" w:eastAsia="fr-FR"/>
-    </w:rPr>
-  </w:style>
-  <w:style w:type="paragraph" w:styleId="Footer">
-    <w:name w:val="footer"/>
-    <w:basedOn w:val="Normal"/>
-    <w:link w:val="FooterChar"/>
-    <w:rsid w:val="00666FBB"/>
-    <w:pPr>
-      <w:tabs>
-        <w:tab w:val="center" w:pos="4536"/>
-        <w:tab w:val="right" w:pos="9072"/>
-      </w:tabs>
-    </w:pPr>
-  </w:style>
-  <w:style w:type="character" w:customStyle="1" w:styleId="FooterChar">
-    <w:name w:val="Footer Char"/>
-    <w:link w:val="Footer"/>
-    <w:rsid w:val="00666FBB"/>
-    <w:rPr>
-      <w:rFonts w:ascii="Cambria" w:hAnsi="Cambria"/>
-      <w:sz w:val="22"/>
-      <w:szCs w:val="24"/>
-      <w:lang w:val="en-US" w:eastAsia="fr-FR"/>
-    </w:rPr>
-  </w:style>
-  <w:style w:type="paragraph" w:customStyle="1" w:styleId="Tabletext">
-    <w:name w:val="Tabletext"/>
-    <w:basedOn w:val="Normal"/>
-    <w:rsid w:val="00412F75"/>
-    <w:pPr>
-      <w:keepLines/>
-      <w:widowControl w:val="0"/>
-      <w:spacing w:after="120" w:line="240" w:lineRule="atLeast"/>
-      <w:jc w:val="left"/>
-    </w:pPr>
-    <w:rPr>
-      <w:rFonts w:ascii="Times New Roman" w:hAnsi="Times New Roman"/>
-      <w:sz w:val="20"/>
-      <w:szCs w:val="20"/>
-      <w:lang w:eastAsia="en-US"/>
-    </w:rPr>
-  </w:style>
-</w:styles>
-</file>
-
-<file path=word/stylesWithEffects.xml><?xml version="1.0" encoding="utf-8"?>
-<w:styles xmlns:wpc="http://schemas.microsoft.com/office/word/2010/wordprocessingCanvas" xmlns:mo="http://schemas.microsoft.com/office/mac/office/2008/main" xmlns:mc="http://schemas.openxmlformats.org/markup-compatibility/2006" xmlns:mv="urn:schemas-microsoft-com:mac:vml" xmlns:o="urn:schemas-microsoft-com:office:office" xmlns:r="http://schemas.openxmlformats.org/officeDocument/2006/relationships" xmlns:m="http://schemas.openxmlformats.org/officeDocument/2006/math" xmlns:v="urn:schemas-microsoft-com:vml" xmlns:wp14="http://schemas.microsoft.com/office/word/2010/wordprocessingDrawing" xmlns:wp="http://schemas.openxmlformats.org/drawingml/2006/wordprocessingDrawing" xmlns:w10="urn:schemas-microsoft-com:office:word" xmlns:w="http://schemas.openxmlformats.org/wordprocessingml/2006/main" xmlns:w14="http://schemas.microsoft.com/office/word/2010/wordml" xmlns:wpg="http://schemas.microsoft.com/office/word/2010/wordprocessingGroup" xmlns:wpi="http://schemas.microsoft.com/office/word/2010/wordprocessingInk" xmlns:wne="http://schemas.microsoft.com/office/word/2006/wordml" xmlns:wps="http://schemas.microsoft.com/office/word/2010/wordprocessingShape" mc:Ignorable="w14 wp14">
-  <w:docDefaults>
-    <w:rPrDefault>
-      <w:rPr>
-        <w:rFonts w:ascii="Times New Roman" w:eastAsia="Times New Roman" w:hAnsi="Times New Roman" w:cs="Times New Roman"/>
-        <w:lang w:val="en-US" w:eastAsia="en-US" w:bidi="ar-SA"/>
-      </w:rPr>
-    </w:rPrDefault>
-    <w:pPrDefault/>
-  </w:docDefaults>
-  <w:latentStyles w:defLockedState="0" w:defUIPriority="0" w:defSemiHidden="0" w:defUnhideWhenUsed="0" w:defQFormat="0" w:count="276">
-    <w:lsdException w:name="Normal" w:qFormat="1"/>
-    <w:lsdException w:name="heading 1" w:qFormat="1"/>
-    <w:lsdException w:name="heading 2" w:qFormat="1"/>
-    <w:lsdException w:name="heading 3" w:qFormat="1"/>
-    <w:lsdException w:name="heading 4" w:qFormat="1"/>
-    <w:lsdException w:name="heading 5" w:qFormat="1"/>
-    <w:lsdException w:name="heading 6" w:qFormat="1"/>
-    <w:lsdException w:name="heading 7" w:qFormat="1"/>
-    <w:lsdException w:name="heading 8" w:qFormat="1"/>
-    <w:lsdException w:name="heading 9" w:qFormat="1"/>
-    <w:lsdException w:name="toc 1" w:uiPriority="39"/>
-    <w:lsdException w:name="toc 2" w:uiPriority="39"/>
-    <w:lsdException w:name="toc 3" w:uiPriority="39"/>
-    <w:lsdException w:name="caption" w:semiHidden="1" w:unhideWhenUsed="1" w:qFormat="1"/>
-    <w:lsdException w:name="Title" w:qFormat="1"/>
-    <w:lsdException w:name="Subtitle" w:qFormat="1"/>
-    <w:lsdException w:name="Strong" w:qFormat="1"/>
-    <w:lsdException w:name="Emphasis" w:qFormat="1"/>
-    <w:lsdException w:name="Note Level 2" w:qFormat="1"/>
-    <w:lsdException w:name="Colorful List" w:qFormat="1"/>
-    <w:lsdException w:name="Colorful Grid" w:qFormat="1"/>
-    <w:lsdException w:name="Light Shading Accent 1" w:qFormat="1"/>
-    <w:lsdException w:name="Medium List 1 Accent 6" w:qFormat="1"/>
-    <w:lsdException w:name="Medium List 2 Accent 6" w:qFormat="1"/>
-    <w:lsdException w:name="Medium Grid 1 Accent 6" w:qFormat="1"/>
-    <w:lsdException w:name="Medium Grid 2 Accent 6" w:qFormat="1"/>
-    <w:lsdException w:name="Medium Grid 3 Accent 6" w:qFormat="1"/>
-    <w:lsdException w:name="Colorful Shading Accent 6" w:semiHidden="1" w:unhideWhenUsed="1" w:qFormat="1"/>
-    <w:lsdException w:name="Colorful List Accent 6" w:uiPriority="72"/>
-    <w:lsdException w:name="Colorful Grid Accent 6" w:uiPriority="73"/>
-    <w:lsdException w:name="Subtle Emphasis" w:uiPriority="19" w:qFormat="1"/>
-    <w:lsdException w:name="Intense Emphasis" w:uiPriority="21" w:qFormat="1"/>
-    <w:lsdException w:name="Subtle Reference" w:uiPriority="31" w:qFormat="1"/>
-    <w:lsdException w:name="Intense Reference" w:uiPriority="32" w:qFormat="1"/>
-    <w:lsdException w:name="Book Title" w:uiPriority="33" w:qFormat="1"/>
-    <w:lsdException w:name="Bibliography" w:semiHidden="1" w:uiPriority="37" w:unhideWhenUsed="1"/>
-    <w:lsdException w:name="TOC Heading" w:semiHidden="1" w:uiPriority="39" w:unhideWhenUsed="1" w:qFormat="1"/>
+    <w:lsdException w:name="Grid Table 4" w:uiPriority="49"/>
+    <w:lsdException w:name="Grid Table 5 Dark" w:uiPriority="50"/>
+    <w:lsdException w:name="Grid Table 6 Colorful" w:uiPriority="51"/>
+    <w:lsdException w:name="Grid Table 7 Colorful" w:uiPriority="52"/>
+    <w:lsdException w:name="Grid Table 1 Light Accent 1" w:uiPriority="46"/>
+    <w:lsdException w:name="Grid Table 2 Accent 1" w:uiPriority="47"/>
+    <w:lsdException w:name="Grid Table 3 Accent 1" w:uiPriority="48"/>
+    <w:lsdException w:name="Grid Table 4 Accent 1" w:uiPriority="49"/>
+    <w:lsdException w:name="Grid Table 5 Dark Accent 1" w:uiPriority="50"/>
+    <w:lsdException w:name="Grid Table 6 Colorful Accent 1" w:uiPriority="51"/>
+    <w:lsdException w:name="Grid Table 7 Colorful Accent 1" w:uiPriority="52"/>
+    <w:lsdException w:name="Grid Table 1 Light Accent 2" w:uiPriority="46"/>
+    <w:lsdException w:name="Grid Table 2 Accent 2" w:uiPriority="47"/>
+    <w:lsdException w:name="Grid Table 3 Accent 2" w:uiPriority="48"/>
+    <w:lsdException w:name="Grid Table 4 Accent 2" w:uiPriority="49"/>
+    <w:lsdException w:name="Grid Table 5 Dark Accent 2" w:uiPriority="50"/>
+    <w:lsdException w:name="Grid Table 6 Colorful Accent 2" w:uiPriority="51"/>
+    <w:lsdException w:name="Grid Table 7 Colorful Accent 2" w:uiPriority="52"/>
+    <w:lsdException w:name="Grid Table 1 Light Accent 3" w:uiPriority="46"/>
+    <w:lsdException w:name="Grid Table 2 Accent 3" w:uiPriority="47"/>
+    <w:lsdException w:name="Grid Table 3 Accent 3" w:uiPriority="48"/>
+    <w:lsdException w:name="Grid Table 4 Accent 3" w:uiPriority="49"/>
+    <w:lsdException w:name="Grid Table 5 Dark Accent 3" w:uiPriority="50"/>
+    <w:lsdException w:name="Grid Table 6 Colorful Accent 3" w:uiPriority="51"/>
+    <w:lsdException w:name="Grid Table 7 Colorful Accent 3" w:uiPriority="52"/>
+    <w:lsdException w:name="Grid Table 1 Light Accent 4" w:uiPriority="46"/>
+    <w:lsdException w:name="Grid Table 2 Accent 4" w:uiPriority="47"/>
+    <w:lsdException w:name="Grid Table 3 Accent 4" w:uiPriority="48"/>
+    <w:lsdException w:name="Grid Table 4 Accent 4" w:uiPriority="49"/>
+    <w:lsdException w:name="Grid Table 5 Dark Accent 4" w:uiPriority="50"/>
+    <w:lsdException w:name="Grid Table 6 Colorful Accent 4" w:uiPriority="51"/>
+    <w:lsdException w:name="Grid Table 7 Colorful Accent 4" w:uiPriority="52"/>
+    <w:lsdException w:name="Grid Table 1 Light Accent 5" w:uiPriority="46"/>
+    <w:lsdException w:name="Grid Table 2 Accent 5" w:uiPriority="47"/>
+    <w:lsdException w:name="Grid Table 3 Accent 5" w:uiPriority="48"/>
+    <w:lsdException w:name="Grid Table 4 Accent 5" w:uiPriority="49"/>
+    <w:lsdException w:name="Grid Table 5 Dark Accent 5" w:uiPriority="50"/>
+    <w:lsdException w:name="Grid Table 6 Colorful Accent 5" w:uiPriority="51"/>
+    <w:lsdException w:name="Grid Table 7 Colorful Accent 5" w:uiPriority="52"/>
+    <w:lsdException w:name="Grid Table 1 Light Accent 6" w:uiPriority="46"/>
+    <w:lsdException w:name="Grid Table 2 Accent 6" w:uiPriority="47"/>
+    <w:lsdException w:name="Grid Table 3 Accent 6" w:uiPriority="48"/>
+    <w:lsdException w:name="Grid Table 4 Accent 6" w:uiPriority="49"/>
+    <w:lsdException w:name="Grid Table 5 Dark Accent 6" w:uiPriority="50"/>
+    <w:lsdException w:name="Grid Table 6 Colorful Accent 6" w:uiPriority="51"/>
+    <w:lsdException w:name="Grid Table 7 Colorful Accent 6" w:uiPriority="52"/>
+    <w:lsdException w:name="List Table 1 Light" w:uiPriority="46"/>
+    <w:lsdException w:name="List Table 2" w:uiPriority="47"/>
+    <w:lsdException w:name="List Table 3" w:uiPriority="48"/>
+    <w:lsdException w:name="List Table 4" w:uiPriority="49"/>
+    <w:lsdException w:name="List Table 5 Dark" w:uiPriority="50"/>
+    <w:lsdException w:name="List Table 6 Colorful" w:uiPriority="51"/>
+    <w:lsdException w:name="List Table 7 Colorful" w:uiPriority="52"/>
+    <w:lsdException w:name="List Table 1 Light Accent 1" w:uiPriority="46"/>
+    <w:lsdException w:name="List Table 2 Accent 1" w:uiPriority="47"/>
+    <w:lsdException w:name="List Table 3 Accent 1" w:uiPriority="48"/>
+    <w:lsdException w:name="List Table 4 Accent 1" w:uiPriority="49"/>
+    <w:lsdException w:name="List Table 5 Dark Accent 1" w:uiPriority="50"/>
+    <w:lsdException w:name="List Table 6 Colorful Accent 1" w:uiPriority="51"/>
+    <w:lsdException w:name="List Table 7 Colorful Accent 1" w:uiPriority="52"/>
+    <w:lsdException w:name="List Table 1 Light Accent 2" w:uiPriority="46"/>
+    <w:lsdException w:name="List Table 2 Accent 2" w:uiPriority="47"/>
+    <w:lsdException w:name="List Table 3 Accent 2" w:uiPriority="48"/>
+    <w:lsdException w:name="List Table 4 Accent 2" w:uiPriority="49"/>
+    <w:lsdException w:name="List Table 5 Dark Accent 2" w:uiPriority="50"/>
+    <w:lsdException w:name="List Table 6 Colorful Accent 2" w:uiPriority="51"/>
+    <w:lsdException w:name="List Table 7 Colorful Accent 2" w:uiPriority="52"/>
+    <w:lsdException w:name="List Table 1 Light Accent 3" w:uiPriority="46"/>
+    <w:lsdException w:name="List Table 2 Accent 3" w:uiPriority="47"/>
+    <w:lsdException w:name="List Table 3 Accent 3" w:uiPriority="48"/>
+    <w:lsdException w:name="List Table 4 Accent 3" w:uiPriority="49"/>
+    <w:lsdException w:name="List Table 5 Dark Accent 3" w:uiPriority="50"/>
+    <w:lsdException w:name="List Table 6 Colorful Accent 3" w:uiPriority="51"/>
+    <w:lsdException w:name="List Table 7 Colorful Accent 3" w:uiPriority="52"/>
+    <w:lsdException w:name="List Table 1 Light Accent 4" w:uiPriority="46"/>
+    <w:lsdException w:name="List Table 2 Accent 4" w:uiPriority="47"/>
+    <w:lsdException w:name="List Table 3 Accent 4" w:uiPriority="48"/>
+    <w:lsdException w:name="List Table 4 Accent 4" w:uiPriority="49"/>
+    <w:lsdException w:name="List Table 5 Dark Accent 4" w:uiPriority="50"/>
+    <w:lsdException w:name="List Table 6 Colorful Accent 4" w:uiPriority="51"/>
+    <w:lsdException w:name="List Table 7 Colorful Accent 4" w:uiPriority="52"/>
+    <w:lsdException w:name="List Table 1 Light Accent 5" w:uiPriority="46"/>
+    <w:lsdException w:name="List Table 2 Accent 5" w:uiPriority="47"/>
+    <w:lsdException w:name="List Table 3 Accent 5" w:uiPriority="48"/>
+    <w:lsdException w:name="List Table 4 Accent 5" w:uiPriority="49"/>
+    <w:lsdException w:name="List Table 5 Dark Accent 5" w:uiPriority="50"/>
+    <w:lsdException w:name="List Table 6 Colorful Accent 5" w:uiPriority="51"/>
+    <w:lsdException w:name="List Table 7 Colorful Accent 5" w:uiPriority="52"/>
+    <w:lsdException w:name="List Table 1 Light Accent 6" w:uiPriority="46"/>
+    <w:lsdException w:name="List Table 2 Accent 6" w:uiPriority="47"/>
+    <w:lsdException w:name="List Table 3 Accent 6" w:uiPriority="48"/>
+    <w:lsdException w:name="List Table 4 Accent 6" w:uiPriority="49"/>
+    <w:lsdException w:name="List Table 5 Dark Accent 6" w:uiPriority="50"/>
+    <w:lsdException w:name="List Table 6 Colorful Accent 6" w:uiPriority="51"/>
+    <w:lsdException w:name="List Table 7 Colorful Accent 6" w:uiPriority="52"/>
   </w:latentStyles>
   <w:style w:type="paragraph" w:default="1" w:styleId="Normal">
     <w:name w:val="Normal"/>

</xml_diff>

<commit_message>
Update SDD with controller class diagram.
</commit_message>
<xml_diff>
--- a/Software Detailed Design.docx
+++ b/Software Detailed Design.docx
@@ -1,6 +1,6 @@
 
 <file path=word/document.xml><?xml version="1.0" encoding="utf-8"?>
-<w:document xmlns:wpc="http://schemas.microsoft.com/office/word/2010/wordprocessingCanvas" xmlns:mc="http://schemas.openxmlformats.org/markup-compatibility/2006" xmlns:o="urn:schemas-microsoft-com:office:office" xmlns:r="http://schemas.openxmlformats.org/officeDocument/2006/relationships" xmlns:m="http://schemas.openxmlformats.org/officeDocument/2006/math" xmlns:v="urn:schemas-microsoft-com:vml" xmlns:wp14="http://schemas.microsoft.com/office/word/2010/wordprocessingDrawing" xmlns:wp="http://schemas.openxmlformats.org/drawingml/2006/wordprocessingDrawing" xmlns:w10="urn:schemas-microsoft-com:office:word" xmlns:w="http://schemas.openxmlformats.org/wordprocessingml/2006/main" xmlns:w14="http://schemas.microsoft.com/office/word/2010/wordml" xmlns:wpg="http://schemas.microsoft.com/office/word/2010/wordprocessingGroup" xmlns:wpi="http://schemas.microsoft.com/office/word/2010/wordprocessingInk" xmlns:wne="http://schemas.microsoft.com/office/word/2006/wordml" xmlns:wps="http://schemas.microsoft.com/office/word/2010/wordprocessingShape" mc:Ignorable="w14 wp14">
+<w:document xmlns:wpc="http://schemas.microsoft.com/office/word/2010/wordprocessingCanvas" xmlns:mo="http://schemas.microsoft.com/office/mac/office/2008/main" xmlns:mc="http://schemas.openxmlformats.org/markup-compatibility/2006" xmlns:mv="urn:schemas-microsoft-com:mac:vml" xmlns:o="urn:schemas-microsoft-com:office:office" xmlns:r="http://schemas.openxmlformats.org/officeDocument/2006/relationships" xmlns:m="http://schemas.openxmlformats.org/officeDocument/2006/math" xmlns:v="urn:schemas-microsoft-com:vml" xmlns:wp14="http://schemas.microsoft.com/office/word/2010/wordprocessingDrawing" xmlns:wp="http://schemas.openxmlformats.org/drawingml/2006/wordprocessingDrawing" xmlns:w10="urn:schemas-microsoft-com:office:word" xmlns:w="http://schemas.openxmlformats.org/wordprocessingml/2006/main" xmlns:w14="http://schemas.microsoft.com/office/word/2010/wordml" xmlns:wpg="http://schemas.microsoft.com/office/word/2010/wordprocessingGroup" xmlns:wpi="http://schemas.microsoft.com/office/word/2010/wordprocessingInk" xmlns:wne="http://schemas.microsoft.com/office/word/2006/wordml" xmlns:wps="http://schemas.microsoft.com/office/word/2010/wordprocessingShape" mc:Ignorable="w14 wp14">
   <w:body>
     <w:p>
       <w:pPr>
@@ -227,19 +227,9 @@
             <w:pPr>
               <w:pStyle w:val="Tabletext"/>
             </w:pPr>
-            <w:proofErr w:type="spellStart"/>
             <w:r>
-              <w:t>Erdi</w:t>
+              <w:t>Erdi Gültekin</w:t>
             </w:r>
-            <w:proofErr w:type="spellEnd"/>
-            <w:r>
-              <w:t xml:space="preserve"> </w:t>
-            </w:r>
-            <w:proofErr w:type="spellStart"/>
-            <w:r>
-              <w:t>Gültekin</w:t>
-            </w:r>
-            <w:proofErr w:type="spellEnd"/>
           </w:p>
         </w:tc>
       </w:tr>
@@ -2649,15 +2639,7 @@
     </w:p>
     <w:p>
       <w:r>
-        <w:t xml:space="preserve">The user interface of </w:t>
-      </w:r>
-      <w:proofErr w:type="spellStart"/>
-      <w:r>
-        <w:t>TicTacToe</w:t>
-      </w:r>
-      <w:proofErr w:type="spellEnd"/>
-      <w:r>
-        <w:t xml:space="preserve"> game consists of 4 different components which are </w:t>
+        <w:t xml:space="preserve">The user interface of TicTacToe game consists of 4 different components which are </w:t>
       </w:r>
       <w:proofErr w:type="spellStart"/>
       <w:r>
@@ -2717,7 +2699,7 @@
       <w:r>
         <w:rPr>
           <w:noProof/>
-          <w:lang w:val="tr-TR" w:eastAsia="tr-TR"/>
+          <w:lang w:eastAsia="en-US"/>
         </w:rPr>
         <w:lastRenderedPageBreak/>
         <w:drawing>
@@ -2887,15 +2869,7 @@
     </w:p>
     <w:p>
       <w:r>
-        <w:t xml:space="preserve">The algorithms needed for </w:t>
-      </w:r>
-      <w:proofErr w:type="spellStart"/>
-      <w:r>
-        <w:t>TicTacToe</w:t>
-      </w:r>
-      <w:proofErr w:type="spellEnd"/>
-      <w:r>
-        <w:t xml:space="preserve"> are handled by Logic component. Please see Logic section.</w:t>
+        <w:t>The algorithms needed for TicTacToe are handled by Logic component. Please see Logic section.</w:t>
       </w:r>
     </w:p>
     <w:p>
@@ -3071,64 +3045,129 @@
       <w:r>
         <w:t>Component design description</w:t>
       </w:r>
+      <w:bookmarkStart w:id="20" w:name="_GoBack"/>
       <w:bookmarkEnd w:id="19"/>
+      <w:bookmarkEnd w:id="20"/>
+    </w:p>
+    <w:p/>
+    <w:p>
+      <w:r>
+        <w:rPr>
+          <w:noProof/>
+          <w:lang w:eastAsia="en-US"/>
+        </w:rPr>
+        <w:drawing>
+          <wp:inline distT="0" distB="0" distL="0" distR="0" wp14:anchorId="1A952104" wp14:editId="022DE534">
+            <wp:extent cx="5756275" cy="3192780"/>
+            <wp:effectExtent l="0" t="0" r="0" b="0"/>
+            <wp:docPr id="4" name="Picture 4" descr="Macintosh HD:Users:aemreunal:Documents:GitHub:CS320-Project1-TicTacToe:Class UML diagrams:Controller.png"/>
+            <wp:cNvGraphicFramePr>
+              <a:graphicFrameLocks xmlns:a="http://schemas.openxmlformats.org/drawingml/2006/main" noChangeAspect="1"/>
+            </wp:cNvGraphicFramePr>
+            <a:graphic xmlns:a="http://schemas.openxmlformats.org/drawingml/2006/main">
+              <a:graphicData uri="http://schemas.openxmlformats.org/drawingml/2006/picture">
+                <pic:pic xmlns:pic="http://schemas.openxmlformats.org/drawingml/2006/picture">
+                  <pic:nvPicPr>
+                    <pic:cNvPr id="0" name="Picture 2" descr="Macintosh HD:Users:aemreunal:Documents:GitHub:CS320-Project1-TicTacToe:Class UML diagrams:Controller.png"/>
+                    <pic:cNvPicPr>
+                      <a:picLocks noChangeAspect="1" noChangeArrowheads="1"/>
+                    </pic:cNvPicPr>
+                  </pic:nvPicPr>
+                  <pic:blipFill>
+                    <a:blip r:embed="rId9">
+                      <a:extLst>
+                        <a:ext uri="{28A0092B-C50C-407E-A947-70E740481C1C}">
+                          <a14:useLocalDpi xmlns:a14="http://schemas.microsoft.com/office/drawing/2010/main" val="0"/>
+                        </a:ext>
+                      </a:extLst>
+                    </a:blip>
+                    <a:srcRect/>
+                    <a:stretch>
+                      <a:fillRect/>
+                    </a:stretch>
+                  </pic:blipFill>
+                  <pic:spPr bwMode="auto">
+                    <a:xfrm>
+                      <a:off x="0" y="0"/>
+                      <a:ext cx="5756275" cy="3192780"/>
+                    </a:xfrm>
+                    <a:prstGeom prst="rect">
+                      <a:avLst/>
+                    </a:prstGeom>
+                    <a:noFill/>
+                    <a:ln>
+                      <a:noFill/>
+                    </a:ln>
+                  </pic:spPr>
+                </pic:pic>
+              </a:graphicData>
+            </a:graphic>
+          </wp:inline>
+        </w:drawing>
+      </w:r>
     </w:p>
     <w:p>
-      <w:r>
-        <w:rPr>
-          <w:highlight w:val="darkGray"/>
-        </w:rPr>
-        <w:t>Describe the design of the component, Use class diagrams to show the links between sub-components/sub-packages and or classes inside the component.</w:t>
-      </w:r>
-    </w:p>
-    <w:p>
       <w:pPr>
         <w:pStyle w:val="Heading3"/>
       </w:pPr>
       <w:r>
         <w:t xml:space="preserve"> </w:t>
       </w:r>
-      <w:bookmarkStart w:id="20" w:name="_Toc382474305"/>
+      <w:bookmarkStart w:id="21" w:name="_Toc382474305"/>
       <w:r>
         <w:t>Workflows and algorithms</w:t>
-      </w:r>
-      <w:bookmarkEnd w:id="20"/>
-    </w:p>
-    <w:p>
-      <w:pPr>
-        <w:rPr>
-          <w:highlight w:val="darkGray"/>
-        </w:rPr>
-      </w:pPr>
-      <w:r>
-        <w:rPr>
-          <w:highlight w:val="darkGray"/>
-        </w:rPr>
-        <w:t>Use sequence diagrams to show the workflows of components/packages/classes inside the component.</w:t>
-      </w:r>
-    </w:p>
-    <w:p>
-      <w:r>
-        <w:rPr>
-          <w:highlight w:val="darkGray"/>
-        </w:rPr>
-        <w:t>Describe algorithms, if possible. An algorithm may be described outside this document, in this case, add the reference to that document.</w:t>
-      </w:r>
-    </w:p>
-    <w:p>
-      <w:pPr>
-        <w:pStyle w:val="Heading3"/>
-      </w:pPr>
-      <w:bookmarkStart w:id="21" w:name="_Toc382474306"/>
-      <w:r>
-        <w:t xml:space="preserve">Software requirements </w:t>
-      </w:r>
-      <w:r>
-        <w:t>mapping</w:t>
       </w:r>
       <w:bookmarkEnd w:id="21"/>
     </w:p>
     <w:p>
+      <w:pPr>
+        <w:rPr>
+          <w:highlight w:val="darkGray"/>
+        </w:rPr>
+      </w:pPr>
+      <w:r>
+        <w:rPr>
+          <w:highlight w:val="darkGray"/>
+        </w:rPr>
+        <w:t xml:space="preserve">Use sequence diagrams to show the workflows of components/packages/classes inside the </w:t>
+      </w:r>
+      <w:proofErr w:type="gramStart"/>
+      <w:r>
+        <w:rPr>
+          <w:highlight w:val="darkGray"/>
+        </w:rPr>
+        <w:t>component</w:t>
+      </w:r>
+      <w:proofErr w:type="gramEnd"/>
+      <w:r>
+        <w:rPr>
+          <w:highlight w:val="darkGray"/>
+        </w:rPr>
+        <w:t>.</w:t>
+      </w:r>
+    </w:p>
+    <w:p>
+      <w:r>
+        <w:rPr>
+          <w:highlight w:val="darkGray"/>
+        </w:rPr>
+        <w:t>Describe algorithms, if possible. An algorithm may be described outside this document, in this case, add the reference to that document.</w:t>
+      </w:r>
+    </w:p>
+    <w:p>
+      <w:pPr>
+        <w:pStyle w:val="Heading3"/>
+      </w:pPr>
+      <w:bookmarkStart w:id="22" w:name="_Toc382474306"/>
+      <w:r>
+        <w:t xml:space="preserve">Software requirements </w:t>
+      </w:r>
+      <w:r>
+        <w:t>mapping</w:t>
+      </w:r>
+      <w:bookmarkEnd w:id="22"/>
+    </w:p>
+    <w:p>
       <w:r>
         <w:rPr>
           <w:highlight w:val="darkGray"/>
@@ -3158,7 +3197,7 @@
       <w:pPr>
         <w:pStyle w:val="Heading3"/>
       </w:pPr>
-      <w:bookmarkStart w:id="22" w:name="_Toc382474308"/>
+      <w:bookmarkStart w:id="23" w:name="_Toc382474308"/>
       <w:r>
         <w:t>Component</w:t>
       </w:r>
@@ -3168,19 +3207,14 @@
       <w:r>
         <w:t>interfaces</w:t>
       </w:r>
-      <w:bookmarkEnd w:id="22"/>
+      <w:bookmarkEnd w:id="23"/>
     </w:p>
     <w:p>
       <w:r>
         <w:t xml:space="preserve">The Network component </w:t>
       </w:r>
       <w:r>
-        <w:t>basically consists of t</w:t>
-      </w:r>
-      <w:bookmarkStart w:id="23" w:name="_GoBack"/>
-      <w:bookmarkEnd w:id="23"/>
-      <w:r>
-        <w:t>wo parts</w:t>
+        <w:t>basically consists of two parts</w:t>
       </w:r>
       <w:r>
         <w:t>: Network</w:t>
@@ -3198,6 +3232,7 @@
       </w:pPr>
       <w:bookmarkStart w:id="24" w:name="_Toc382474309"/>
       <w:r>
+        <w:lastRenderedPageBreak/>
         <w:t>Component design description</w:t>
       </w:r>
       <w:bookmarkEnd w:id="24"/>
@@ -3206,7 +3241,7 @@
       <w:r>
         <w:rPr>
           <w:noProof/>
-          <w:lang w:val="tr-TR" w:eastAsia="tr-TR"/>
+          <w:lang w:eastAsia="en-US"/>
         </w:rPr>
         <w:drawing>
           <wp:inline distT="0" distB="0" distL="0" distR="0" wp14:anchorId="2A0E4D59" wp14:editId="5B1A79FF">
@@ -3226,7 +3261,7 @@
                     </pic:cNvPicPr>
                   </pic:nvPicPr>
                   <pic:blipFill>
-                    <a:blip r:embed="rId9">
+                    <a:blip r:embed="rId10">
                       <a:extLst>
                         <a:ext uri="{28A0092B-C50C-407E-A947-70E740481C1C}">
                           <a14:useLocalDpi xmlns:a14="http://schemas.microsoft.com/office/drawing/2010/main" val="0"/>
@@ -3308,13 +3343,8 @@
       <w:r>
         <w:t xml:space="preserve"> on receive. </w:t>
       </w:r>
-      <w:proofErr w:type="gramStart"/>
-      <w:r>
-        <w:t>Carries information about the action.</w:t>
-      </w:r>
-      <w:proofErr w:type="gramEnd"/>
-      <w:r>
-        <w:t xml:space="preserve"> </w:t>
+      <w:r>
+        <w:t xml:space="preserve">Carries information about the action. </w:t>
       </w:r>
     </w:p>
     <w:p>
@@ -3323,7 +3353,6 @@
       </w:pPr>
       <w:bookmarkStart w:id="25" w:name="_Toc382474310"/>
       <w:r>
-        <w:lastRenderedPageBreak/>
         <w:t>Workflows and algorithms</w:t>
       </w:r>
       <w:bookmarkEnd w:id="25"/>
@@ -3476,6 +3505,7 @@
         <w:pStyle w:val="Heading3"/>
       </w:pPr>
       <w:r>
+        <w:lastRenderedPageBreak/>
         <w:t xml:space="preserve">Software requirements </w:t>
       </w:r>
       <w:r>
@@ -3597,8 +3627,8 @@
       </w:r>
     </w:p>
     <w:sectPr>
-      <w:headerReference w:type="default" r:id="rId10"/>
-      <w:footerReference w:type="default" r:id="rId11"/>
+      <w:headerReference w:type="default" r:id="rId11"/>
+      <w:footerReference w:type="default" r:id="rId12"/>
       <w:pgSz w:w="11904" w:h="16834"/>
       <w:pgMar w:top="1418" w:right="1418" w:bottom="1418" w:left="1418" w:header="709" w:footer="709" w:gutter="0"/>
       <w:cols w:space="708"/>
@@ -3608,7 +3638,7 @@
 </file>
 
 <file path=word/endnotes.xml><?xml version="1.0" encoding="utf-8"?>
-<w:endnotes xmlns:wpc="http://schemas.microsoft.com/office/word/2010/wordprocessingCanvas" xmlns:mc="http://schemas.openxmlformats.org/markup-compatibility/2006" xmlns:o="urn:schemas-microsoft-com:office:office" xmlns:r="http://schemas.openxmlformats.org/officeDocument/2006/relationships" xmlns:m="http://schemas.openxmlformats.org/officeDocument/2006/math" xmlns:v="urn:schemas-microsoft-com:vml" xmlns:wp14="http://schemas.microsoft.com/office/word/2010/wordprocessingDrawing" xmlns:wp="http://schemas.openxmlformats.org/drawingml/2006/wordprocessingDrawing" xmlns:w10="urn:schemas-microsoft-com:office:word" xmlns:w="http://schemas.openxmlformats.org/wordprocessingml/2006/main" xmlns:w14="http://schemas.microsoft.com/office/word/2010/wordml" xmlns:wpg="http://schemas.microsoft.com/office/word/2010/wordprocessingGroup" xmlns:wpi="http://schemas.microsoft.com/office/word/2010/wordprocessingInk" xmlns:wne="http://schemas.microsoft.com/office/word/2006/wordml" xmlns:wps="http://schemas.microsoft.com/office/word/2010/wordprocessingShape" mc:Ignorable="w14 wp14">
+<w:endnotes xmlns:wpc="http://schemas.microsoft.com/office/word/2010/wordprocessingCanvas" xmlns:mo="http://schemas.microsoft.com/office/mac/office/2008/main" xmlns:mc="http://schemas.openxmlformats.org/markup-compatibility/2006" xmlns:mv="urn:schemas-microsoft-com:mac:vml" xmlns:o="urn:schemas-microsoft-com:office:office" xmlns:r="http://schemas.openxmlformats.org/officeDocument/2006/relationships" xmlns:m="http://schemas.openxmlformats.org/officeDocument/2006/math" xmlns:v="urn:schemas-microsoft-com:vml" xmlns:wp14="http://schemas.microsoft.com/office/word/2010/wordprocessingDrawing" xmlns:wp="http://schemas.openxmlformats.org/drawingml/2006/wordprocessingDrawing" xmlns:w10="urn:schemas-microsoft-com:office:word" xmlns:w="http://schemas.openxmlformats.org/wordprocessingml/2006/main" xmlns:w14="http://schemas.microsoft.com/office/word/2010/wordml" xmlns:wpg="http://schemas.microsoft.com/office/word/2010/wordprocessingGroup" xmlns:wpi="http://schemas.microsoft.com/office/word/2010/wordprocessingInk" xmlns:wne="http://schemas.microsoft.com/office/word/2006/wordml" xmlns:wps="http://schemas.microsoft.com/office/word/2010/wordprocessingShape" mc:Ignorable="w14 wp14">
   <w:endnote w:type="separator" w:id="-1">
     <w:p>
       <w:r>
@@ -3627,7 +3657,7 @@
 </file>
 
 <file path=word/footer1.xml><?xml version="1.0" encoding="utf-8"?>
-<w:ftr xmlns:wpc="http://schemas.microsoft.com/office/word/2010/wordprocessingCanvas" xmlns:mc="http://schemas.openxmlformats.org/markup-compatibility/2006" xmlns:o="urn:schemas-microsoft-com:office:office" xmlns:r="http://schemas.openxmlformats.org/officeDocument/2006/relationships" xmlns:m="http://schemas.openxmlformats.org/officeDocument/2006/math" xmlns:v="urn:schemas-microsoft-com:vml" xmlns:wp14="http://schemas.microsoft.com/office/word/2010/wordprocessingDrawing" xmlns:wp="http://schemas.openxmlformats.org/drawingml/2006/wordprocessingDrawing" xmlns:w10="urn:schemas-microsoft-com:office:word" xmlns:w="http://schemas.openxmlformats.org/wordprocessingml/2006/main" xmlns:w14="http://schemas.microsoft.com/office/word/2010/wordml" xmlns:wpg="http://schemas.microsoft.com/office/word/2010/wordprocessingGroup" xmlns:wpi="http://schemas.microsoft.com/office/word/2010/wordprocessingInk" xmlns:wne="http://schemas.microsoft.com/office/word/2006/wordml" xmlns:wps="http://schemas.microsoft.com/office/word/2010/wordprocessingShape" mc:Ignorable="w14 wp14">
+<w:ftr xmlns:wpc="http://schemas.microsoft.com/office/word/2010/wordprocessingCanvas" xmlns:mo="http://schemas.microsoft.com/office/mac/office/2008/main" xmlns:mc="http://schemas.openxmlformats.org/markup-compatibility/2006" xmlns:mv="urn:schemas-microsoft-com:mac:vml" xmlns:o="urn:schemas-microsoft-com:office:office" xmlns:r="http://schemas.openxmlformats.org/officeDocument/2006/relationships" xmlns:m="http://schemas.openxmlformats.org/officeDocument/2006/math" xmlns:v="urn:schemas-microsoft-com:vml" xmlns:wp14="http://schemas.microsoft.com/office/word/2010/wordprocessingDrawing" xmlns:wp="http://schemas.openxmlformats.org/drawingml/2006/wordprocessingDrawing" xmlns:w10="urn:schemas-microsoft-com:office:word" xmlns:w="http://schemas.openxmlformats.org/wordprocessingml/2006/main" xmlns:w14="http://schemas.microsoft.com/office/word/2010/wordml" xmlns:wpg="http://schemas.microsoft.com/office/word/2010/wordprocessingGroup" xmlns:wpi="http://schemas.microsoft.com/office/word/2010/wordprocessingInk" xmlns:wne="http://schemas.microsoft.com/office/word/2006/wordml" xmlns:wps="http://schemas.microsoft.com/office/word/2010/wordprocessingShape" mc:Ignorable="w14 wp14">
   <w:p>
     <w:pPr>
       <w:jc w:val="center"/>
@@ -3635,14 +3665,12 @@
         <w:sz w:val="16"/>
       </w:rPr>
     </w:pPr>
-    <w:proofErr w:type="spellStart"/>
     <w:r>
       <w:rPr>
         <w:sz w:val="16"/>
       </w:rPr>
-      <w:t>Ozyegin</w:t>
+      <w:t>Özyeğin</w:t>
     </w:r>
-    <w:proofErr w:type="spellEnd"/>
     <w:r>
       <w:rPr>
         <w:sz w:val="16"/>
@@ -3677,40 +3705,24 @@
       </w:rPr>
       <w:t>(</w:t>
     </w:r>
-    <w:proofErr w:type="gramStart"/>
     <w:r>
       <w:rPr>
         <w:sz w:val="16"/>
       </w:rPr>
-      <w:t>template</w:t>
+      <w:t>Template</w:t>
     </w:r>
-    <w:proofErr w:type="gramEnd"/>
     <w:r>
       <w:rPr>
         <w:sz w:val="16"/>
       </w:rPr>
-      <w:t xml:space="preserve"> by </w:t>
-    </w:r>
-    <w:proofErr w:type="spellStart"/>
-    <w:r>
-      <w:rPr>
-        <w:sz w:val="16"/>
-      </w:rPr>
-      <w:t>Cyrille</w:t>
-    </w:r>
-    <w:proofErr w:type="spellEnd"/>
-    <w:r>
-      <w:rPr>
-        <w:sz w:val="16"/>
-      </w:rPr>
-      <w:t xml:space="preserve"> Michaud)</w:t>
+      <w:t xml:space="preserve"> by Cyrille Michaud)</w:t>
     </w:r>
   </w:p>
 </w:ftr>
 </file>
 
 <file path=word/footnotes.xml><?xml version="1.0" encoding="utf-8"?>
-<w:footnotes xmlns:wpc="http://schemas.microsoft.com/office/word/2010/wordprocessingCanvas" xmlns:mc="http://schemas.openxmlformats.org/markup-compatibility/2006" xmlns:o="urn:schemas-microsoft-com:office:office" xmlns:r="http://schemas.openxmlformats.org/officeDocument/2006/relationships" xmlns:m="http://schemas.openxmlformats.org/officeDocument/2006/math" xmlns:v="urn:schemas-microsoft-com:vml" xmlns:wp14="http://schemas.microsoft.com/office/word/2010/wordprocessingDrawing" xmlns:wp="http://schemas.openxmlformats.org/drawingml/2006/wordprocessingDrawing" xmlns:w10="urn:schemas-microsoft-com:office:word" xmlns:w="http://schemas.openxmlformats.org/wordprocessingml/2006/main" xmlns:w14="http://schemas.microsoft.com/office/word/2010/wordml" xmlns:wpg="http://schemas.microsoft.com/office/word/2010/wordprocessingGroup" xmlns:wpi="http://schemas.microsoft.com/office/word/2010/wordprocessingInk" xmlns:wne="http://schemas.microsoft.com/office/word/2006/wordml" xmlns:wps="http://schemas.microsoft.com/office/word/2010/wordprocessingShape" mc:Ignorable="w14 wp14">
+<w:footnotes xmlns:wpc="http://schemas.microsoft.com/office/word/2010/wordprocessingCanvas" xmlns:mo="http://schemas.microsoft.com/office/mac/office/2008/main" xmlns:mc="http://schemas.openxmlformats.org/markup-compatibility/2006" xmlns:mv="urn:schemas-microsoft-com:mac:vml" xmlns:o="urn:schemas-microsoft-com:office:office" xmlns:r="http://schemas.openxmlformats.org/officeDocument/2006/relationships" xmlns:m="http://schemas.openxmlformats.org/officeDocument/2006/math" xmlns:v="urn:schemas-microsoft-com:vml" xmlns:wp14="http://schemas.microsoft.com/office/word/2010/wordprocessingDrawing" xmlns:wp="http://schemas.openxmlformats.org/drawingml/2006/wordprocessingDrawing" xmlns:w10="urn:schemas-microsoft-com:office:word" xmlns:w="http://schemas.openxmlformats.org/wordprocessingml/2006/main" xmlns:w14="http://schemas.microsoft.com/office/word/2010/wordml" xmlns:wpg="http://schemas.microsoft.com/office/word/2010/wordprocessingGroup" xmlns:wpi="http://schemas.microsoft.com/office/word/2010/wordprocessingInk" xmlns:wne="http://schemas.microsoft.com/office/word/2006/wordml" xmlns:wps="http://schemas.microsoft.com/office/word/2010/wordprocessingShape" mc:Ignorable="w14 wp14">
   <w:footnote w:type="separator" w:id="-1">
     <w:p>
       <w:r>
@@ -3729,7 +3741,7 @@
 </file>
 
 <file path=word/header1.xml><?xml version="1.0" encoding="utf-8"?>
-<w:hdr xmlns:wpc="http://schemas.microsoft.com/office/word/2010/wordprocessingCanvas" xmlns:mc="http://schemas.openxmlformats.org/markup-compatibility/2006" xmlns:o="urn:schemas-microsoft-com:office:office" xmlns:r="http://schemas.openxmlformats.org/officeDocument/2006/relationships" xmlns:m="http://schemas.openxmlformats.org/officeDocument/2006/math" xmlns:v="urn:schemas-microsoft-com:vml" xmlns:wp14="http://schemas.microsoft.com/office/word/2010/wordprocessingDrawing" xmlns:wp="http://schemas.openxmlformats.org/drawingml/2006/wordprocessingDrawing" xmlns:w10="urn:schemas-microsoft-com:office:word" xmlns:w="http://schemas.openxmlformats.org/wordprocessingml/2006/main" xmlns:w14="http://schemas.microsoft.com/office/word/2010/wordml" xmlns:wpg="http://schemas.microsoft.com/office/word/2010/wordprocessingGroup" xmlns:wpi="http://schemas.microsoft.com/office/word/2010/wordprocessingInk" xmlns:wne="http://schemas.microsoft.com/office/word/2006/wordml" xmlns:wps="http://schemas.microsoft.com/office/word/2010/wordprocessingShape" mc:Ignorable="w14 wp14">
+<w:hdr xmlns:wpc="http://schemas.microsoft.com/office/word/2010/wordprocessingCanvas" xmlns:mo="http://schemas.microsoft.com/office/mac/office/2008/main" xmlns:mc="http://schemas.openxmlformats.org/markup-compatibility/2006" xmlns:mv="urn:schemas-microsoft-com:mac:vml" xmlns:o="urn:schemas-microsoft-com:office:office" xmlns:r="http://schemas.openxmlformats.org/officeDocument/2006/relationships" xmlns:m="http://schemas.openxmlformats.org/officeDocument/2006/math" xmlns:v="urn:schemas-microsoft-com:vml" xmlns:wp14="http://schemas.microsoft.com/office/word/2010/wordprocessingDrawing" xmlns:wp="http://schemas.openxmlformats.org/drawingml/2006/wordprocessingDrawing" xmlns:w10="urn:schemas-microsoft-com:office:word" xmlns:w="http://schemas.openxmlformats.org/wordprocessingml/2006/main" xmlns:w14="http://schemas.microsoft.com/office/word/2010/wordml" xmlns:wpg="http://schemas.microsoft.com/office/word/2010/wordprocessingGroup" xmlns:wpi="http://schemas.microsoft.com/office/word/2010/wordprocessingInk" xmlns:wne="http://schemas.microsoft.com/office/word/2006/wordml" xmlns:wps="http://schemas.microsoft.com/office/word/2010/wordprocessingShape" mc:Ignorable="w14 wp14">
   <w:tbl>
     <w:tblPr>
       <w:tblW w:w="9356" w:type="dxa"/>
@@ -3776,7 +3788,31 @@
             <w:rPr>
               <w:b/>
             </w:rPr>
-            <w:t>Design of XXX software</w:t>
+            <w:t>D</w:t>
+          </w:r>
+          <w:r>
+            <w:rPr>
+              <w:b/>
+            </w:rPr>
+            <w:t>esign o</w:t>
+          </w:r>
+          <w:r>
+            <w:rPr>
+              <w:b/>
+            </w:rPr>
+            <w:t>f the TicTacToe game</w:t>
+          </w:r>
+          <w:r>
+            <w:rPr>
+              <w:b/>
+            </w:rPr>
+            <w:t xml:space="preserve"> </w:t>
+          </w:r>
+          <w:r>
+            <w:rPr>
+              <w:b/>
+            </w:rPr>
+            <w:t>software</w:t>
           </w:r>
         </w:p>
       </w:tc>
@@ -3808,6 +3844,14 @@
             </w:rPr>
             <w:t>Doc #</w:t>
           </w:r>
+          <w:r>
+            <w:rPr>
+              <w:b/>
+              <w:color w:val="C0C0C0"/>
+              <w:szCs w:val="22"/>
+            </w:rPr>
+            <w:t>4</w:t>
+          </w:r>
         </w:p>
       </w:tc>
       <w:tc>
@@ -3834,7 +3878,7 @@
               <w:b/>
               <w:color w:val="C0C0C0"/>
             </w:rPr>
-            <w:t>01</w:t>
+            <w:t>1</w:t>
           </w:r>
         </w:p>
       </w:tc>
@@ -3953,7 +3997,7 @@
               <w:noProof/>
               <w:snapToGrid w:val="0"/>
             </w:rPr>
-            <w:t>6</w:t>
+            <w:t>7</w:t>
           </w:r>
           <w:r>
             <w:rPr>
@@ -3971,7 +4015,7 @@
 </file>
 
 <file path=word/numbering.xml><?xml version="1.0" encoding="utf-8"?>
-<w:numbering xmlns:wpc="http://schemas.microsoft.com/office/word/2010/wordprocessingCanvas" xmlns:mc="http://schemas.openxmlformats.org/markup-compatibility/2006" xmlns:o="urn:schemas-microsoft-com:office:office" xmlns:r="http://schemas.openxmlformats.org/officeDocument/2006/relationships" xmlns:m="http://schemas.openxmlformats.org/officeDocument/2006/math" xmlns:v="urn:schemas-microsoft-com:vml" xmlns:wp14="http://schemas.microsoft.com/office/word/2010/wordprocessingDrawing" xmlns:wp="http://schemas.openxmlformats.org/drawingml/2006/wordprocessingDrawing" xmlns:w10="urn:schemas-microsoft-com:office:word" xmlns:w="http://schemas.openxmlformats.org/wordprocessingml/2006/main" xmlns:w14="http://schemas.microsoft.com/office/word/2010/wordml" xmlns:wpg="http://schemas.microsoft.com/office/word/2010/wordprocessingGroup" xmlns:wpi="http://schemas.microsoft.com/office/word/2010/wordprocessingInk" xmlns:wne="http://schemas.microsoft.com/office/word/2006/wordml" xmlns:wps="http://schemas.microsoft.com/office/word/2010/wordprocessingShape" mc:Ignorable="w14 wp14">
+<w:numbering xmlns:wpc="http://schemas.microsoft.com/office/word/2010/wordprocessingCanvas" xmlns:mo="http://schemas.microsoft.com/office/mac/office/2008/main" xmlns:mc="http://schemas.openxmlformats.org/markup-compatibility/2006" xmlns:mv="urn:schemas-microsoft-com:mac:vml" xmlns:o="urn:schemas-microsoft-com:office:office" xmlns:r="http://schemas.openxmlformats.org/officeDocument/2006/relationships" xmlns:m="http://schemas.openxmlformats.org/officeDocument/2006/math" xmlns:v="urn:schemas-microsoft-com:vml" xmlns:wp14="http://schemas.microsoft.com/office/word/2010/wordprocessingDrawing" xmlns:wp="http://schemas.openxmlformats.org/drawingml/2006/wordprocessingDrawing" xmlns:w10="urn:schemas-microsoft-com:office:word" xmlns:w="http://schemas.openxmlformats.org/wordprocessingml/2006/main" xmlns:w14="http://schemas.microsoft.com/office/word/2010/wordml" xmlns:wpg="http://schemas.microsoft.com/office/word/2010/wordprocessingGroup" xmlns:wpi="http://schemas.microsoft.com/office/word/2010/wordprocessingInk" xmlns:wne="http://schemas.microsoft.com/office/word/2006/wordml" xmlns:wps="http://schemas.microsoft.com/office/word/2010/wordprocessingShape" mc:Ignorable="w14 wp14">
   <w:abstractNum w:abstractNumId="0">
     <w:nsid w:val="FFFFFF1D"/>
     <w:multiLevelType w:val="multilevel"/>
@@ -8484,7 +8528,7 @@
     </w:rPrDefault>
     <w:pPrDefault/>
   </w:docDefaults>
-  <w:latentStyles w:defLockedState="0" w:defUIPriority="0" w:defSemiHidden="1" w:defUnhideWhenUsed="0" w:defQFormat="0" w:count="267">
+  <w:latentStyles w:defLockedState="0" w:defUIPriority="0" w:defSemiHidden="1" w:defUnhideWhenUsed="0" w:defQFormat="0" w:count="276">
     <w:lsdException w:name="Normal" w:semiHidden="0" w:qFormat="1"/>
     <w:lsdException w:name="heading 1" w:semiHidden="0" w:qFormat="1"/>
     <w:lsdException w:name="heading 2" w:semiHidden="0" w:qFormat="1"/>
@@ -9312,7 +9356,7 @@
 </file>
 
 <file path=word/stylesWithEffects.xml><?xml version="1.0" encoding="utf-8"?>
-<w:styles xmlns:wpc="http://schemas.microsoft.com/office/word/2010/wordprocessingCanvas" xmlns:mc="http://schemas.openxmlformats.org/markup-compatibility/2006" xmlns:o="urn:schemas-microsoft-com:office:office" xmlns:r="http://schemas.openxmlformats.org/officeDocument/2006/relationships" xmlns:m="http://schemas.openxmlformats.org/officeDocument/2006/math" xmlns:v="urn:schemas-microsoft-com:vml" xmlns:wp14="http://schemas.microsoft.com/office/word/2010/wordprocessingDrawing" xmlns:wp="http://schemas.openxmlformats.org/drawingml/2006/wordprocessingDrawing" xmlns:w10="urn:schemas-microsoft-com:office:word" xmlns:w="http://schemas.openxmlformats.org/wordprocessingml/2006/main" xmlns:w14="http://schemas.microsoft.com/office/word/2010/wordml" xmlns:wpg="http://schemas.microsoft.com/office/word/2010/wordprocessingGroup" xmlns:wpi="http://schemas.microsoft.com/office/word/2010/wordprocessingInk" xmlns:wne="http://schemas.microsoft.com/office/word/2006/wordml" xmlns:wps="http://schemas.microsoft.com/office/word/2010/wordprocessingShape" mc:Ignorable="w14 wp14">
+<w:styles xmlns:wpc="http://schemas.microsoft.com/office/word/2010/wordprocessingCanvas" xmlns:mo="http://schemas.microsoft.com/office/mac/office/2008/main" xmlns:mc="http://schemas.openxmlformats.org/markup-compatibility/2006" xmlns:mv="urn:schemas-microsoft-com:mac:vml" xmlns:o="urn:schemas-microsoft-com:office:office" xmlns:r="http://schemas.openxmlformats.org/officeDocument/2006/relationships" xmlns:m="http://schemas.openxmlformats.org/officeDocument/2006/math" xmlns:v="urn:schemas-microsoft-com:vml" xmlns:wp14="http://schemas.microsoft.com/office/word/2010/wordprocessingDrawing" xmlns:wp="http://schemas.openxmlformats.org/drawingml/2006/wordprocessingDrawing" xmlns:w10="urn:schemas-microsoft-com:office:word" xmlns:w="http://schemas.openxmlformats.org/wordprocessingml/2006/main" xmlns:w14="http://schemas.microsoft.com/office/word/2010/wordml" xmlns:wpg="http://schemas.microsoft.com/office/word/2010/wordprocessingGroup" xmlns:wpi="http://schemas.microsoft.com/office/word/2010/wordprocessingInk" xmlns:wne="http://schemas.microsoft.com/office/word/2006/wordml" xmlns:wps="http://schemas.microsoft.com/office/word/2010/wordprocessingShape" mc:Ignorable="w14 wp14">
   <w:docDefaults>
     <w:rPrDefault>
       <w:rPr>
@@ -9322,7 +9366,7 @@
     </w:rPrDefault>
     <w:pPrDefault/>
   </w:docDefaults>
-  <w:latentStyles w:defLockedState="0" w:defUIPriority="0" w:defSemiHidden="1" w:defUnhideWhenUsed="0" w:defQFormat="0" w:count="267">
+  <w:latentStyles w:defLockedState="0" w:defUIPriority="0" w:defSemiHidden="1" w:defUnhideWhenUsed="0" w:defQFormat="0" w:count="276">
     <w:lsdException w:name="Normal" w:semiHidden="0" w:qFormat="1"/>
     <w:lsdException w:name="heading 1" w:semiHidden="0" w:qFormat="1"/>
     <w:lsdException w:name="heading 2" w:semiHidden="0" w:qFormat="1"/>

</xml_diff>

<commit_message>
Updated controller diagrams and SDD.
</commit_message>
<xml_diff>
--- a/Software Detailed Design.docx
+++ b/Software Detailed Design.docx
@@ -2999,18 +2999,7 @@
       </w:pPr>
       <w:r>
         <w:lastRenderedPageBreak/>
-        <w:t>Controller [EMRE</w:t>
-      </w:r>
-      <w:r>
-        <w:t>]</w:t>
-      </w:r>
-    </w:p>
-    <w:p>
-      <w:r>
-        <w:rPr>
-          <w:highlight w:val="darkGray"/>
-        </w:rPr>
-        <w:t>Repeat the pattern for each component.</w:t>
+        <w:t>Controller</w:t>
       </w:r>
     </w:p>
     <w:p>
@@ -3045,9 +3034,7 @@
       <w:r>
         <w:t>Component design description</w:t>
       </w:r>
-      <w:bookmarkStart w:id="20" w:name="_GoBack"/>
       <w:bookmarkEnd w:id="19"/>
-      <w:bookmarkEnd w:id="20"/>
     </w:p>
     <w:p/>
     <w:p>
@@ -3057,7 +3044,7 @@
           <w:lang w:eastAsia="en-US"/>
         </w:rPr>
         <w:drawing>
-          <wp:inline distT="0" distB="0" distL="0" distR="0" wp14:anchorId="1A952104" wp14:editId="022DE534">
+          <wp:inline distT="0" distB="0" distL="0" distR="0" wp14:anchorId="1A952104" wp14:editId="7193739C">
             <wp:extent cx="5756275" cy="3192780"/>
             <wp:effectExtent l="0" t="0" r="0" b="0"/>
             <wp:docPr id="4" name="Picture 4" descr="Macintosh HD:Users:aemreunal:Documents:GitHub:CS320-Project1-TicTacToe:Class UML diagrams:Controller.png"/>
@@ -3111,49 +3098,85 @@
         <w:pStyle w:val="Heading3"/>
       </w:pPr>
       <w:r>
+        <w:rPr>
+          <w:noProof/>
+          <w:lang w:eastAsia="en-US"/>
+        </w:rPr>
+        <w:drawing>
+          <wp:anchor distT="0" distB="0" distL="114300" distR="114300" simplePos="0" relativeHeight="251660288" behindDoc="0" locked="0" layoutInCell="1" allowOverlap="1" wp14:anchorId="16B427C5" wp14:editId="15E8A43A">
+            <wp:simplePos x="0" y="0"/>
+            <wp:positionH relativeFrom="column">
+              <wp:posOffset>408305</wp:posOffset>
+            </wp:positionH>
+            <wp:positionV relativeFrom="paragraph">
+              <wp:posOffset>462280</wp:posOffset>
+            </wp:positionV>
+            <wp:extent cx="5029200" cy="2788920"/>
+            <wp:effectExtent l="0" t="0" r="0" b="0"/>
+            <wp:wrapTopAndBottom/>
+            <wp:docPr id="2" name="Picture 2" descr="Macintosh HD:Users:aemreunal:Documents:GitHub:CS320-Project1-TicTacToe:Class UML diagrams:Controller workflow.png"/>
+            <wp:cNvGraphicFramePr>
+              <a:graphicFrameLocks xmlns:a="http://schemas.openxmlformats.org/drawingml/2006/main" noChangeAspect="1"/>
+            </wp:cNvGraphicFramePr>
+            <a:graphic xmlns:a="http://schemas.openxmlformats.org/drawingml/2006/main">
+              <a:graphicData uri="http://schemas.openxmlformats.org/drawingml/2006/picture">
+                <pic:pic xmlns:pic="http://schemas.openxmlformats.org/drawingml/2006/picture">
+                  <pic:nvPicPr>
+                    <pic:cNvPr id="0" name="Picture 1" descr="Macintosh HD:Users:aemreunal:Documents:GitHub:CS320-Project1-TicTacToe:Class UML diagrams:Controller workflow.png"/>
+                    <pic:cNvPicPr>
+                      <a:picLocks noChangeAspect="1" noChangeArrowheads="1"/>
+                    </pic:cNvPicPr>
+                  </pic:nvPicPr>
+                  <pic:blipFill>
+                    <a:blip r:embed="rId10">
+                      <a:extLst>
+                        <a:ext uri="{28A0092B-C50C-407E-A947-70E740481C1C}">
+                          <a14:useLocalDpi xmlns:a14="http://schemas.microsoft.com/office/drawing/2010/main" val="0"/>
+                        </a:ext>
+                      </a:extLst>
+                    </a:blip>
+                    <a:srcRect/>
+                    <a:stretch>
+                      <a:fillRect/>
+                    </a:stretch>
+                  </pic:blipFill>
+                  <pic:spPr bwMode="auto">
+                    <a:xfrm>
+                      <a:off x="0" y="0"/>
+                      <a:ext cx="5029200" cy="2788920"/>
+                    </a:xfrm>
+                    <a:prstGeom prst="rect">
+                      <a:avLst/>
+                    </a:prstGeom>
+                    <a:noFill/>
+                    <a:ln>
+                      <a:noFill/>
+                    </a:ln>
+                  </pic:spPr>
+                </pic:pic>
+              </a:graphicData>
+            </a:graphic>
+            <wp14:sizeRelH relativeFrom="page">
+              <wp14:pctWidth>0</wp14:pctWidth>
+            </wp14:sizeRelH>
+            <wp14:sizeRelV relativeFrom="page">
+              <wp14:pctHeight>0</wp14:pctHeight>
+            </wp14:sizeRelV>
+          </wp:anchor>
+        </w:drawing>
+      </w:r>
+      <w:r>
         <w:t xml:space="preserve"> </w:t>
       </w:r>
-      <w:bookmarkStart w:id="21" w:name="_Toc382474305"/>
+      <w:bookmarkStart w:id="20" w:name="_Toc382474305"/>
       <w:r>
         <w:t>Workflows and algorithms</w:t>
       </w:r>
+      <w:bookmarkStart w:id="21" w:name="_GoBack"/>
+      <w:bookmarkEnd w:id="20"/>
       <w:bookmarkEnd w:id="21"/>
     </w:p>
-    <w:p>
-      <w:pPr>
-        <w:rPr>
-          <w:highlight w:val="darkGray"/>
-        </w:rPr>
-      </w:pPr>
-      <w:r>
-        <w:rPr>
-          <w:highlight w:val="darkGray"/>
-        </w:rPr>
-        <w:t xml:space="preserve">Use sequence diagrams to show the workflows of components/packages/classes inside the </w:t>
-      </w:r>
-      <w:proofErr w:type="gramStart"/>
-      <w:r>
-        <w:rPr>
-          <w:highlight w:val="darkGray"/>
-        </w:rPr>
-        <w:t>component</w:t>
-      </w:r>
-      <w:proofErr w:type="gramEnd"/>
-      <w:r>
-        <w:rPr>
-          <w:highlight w:val="darkGray"/>
-        </w:rPr>
-        <w:t>.</w:t>
-      </w:r>
-    </w:p>
-    <w:p>
-      <w:r>
-        <w:rPr>
-          <w:highlight w:val="darkGray"/>
-        </w:rPr>
-        <w:t>Describe algorithms, if possible. An algorithm may be described outside this document, in this case, add the reference to that document.</w:t>
-      </w:r>
-    </w:p>
+    <w:p/>
     <w:p>
       <w:pPr>
         <w:pStyle w:val="Heading3"/>
@@ -3169,16 +3192,7 @@
     </w:p>
     <w:p>
       <w:r>
-        <w:rPr>
-          <w:highlight w:val="darkGray"/>
-        </w:rPr>
-        <w:t>L</w:t>
-      </w:r>
-      <w:r>
-        <w:rPr>
-          <w:highlight w:val="darkGray"/>
-        </w:rPr>
-        <w:t>ist the SRS requirements handled by this component</w:t>
+        <w:t>None.</w:t>
       </w:r>
     </w:p>
     <w:bookmarkEnd w:id="17"/>
@@ -3187,6 +3201,7 @@
         <w:pStyle w:val="Heading2"/>
       </w:pPr>
       <w:r>
+        <w:lastRenderedPageBreak/>
         <w:t>Network [DENIZ</w:t>
       </w:r>
       <w:r>
@@ -3232,7 +3247,6 @@
       </w:pPr>
       <w:bookmarkStart w:id="24" w:name="_Toc382474309"/>
       <w:r>
-        <w:lastRenderedPageBreak/>
         <w:t>Component design description</w:t>
       </w:r>
       <w:bookmarkEnd w:id="24"/>
@@ -3261,7 +3275,7 @@
                     </pic:cNvPicPr>
                   </pic:nvPicPr>
                   <pic:blipFill>
-                    <a:blip r:embed="rId10">
+                    <a:blip r:embed="rId11">
                       <a:extLst>
                         <a:ext uri="{28A0092B-C50C-407E-A947-70E740481C1C}">
                           <a14:useLocalDpi xmlns:a14="http://schemas.microsoft.com/office/drawing/2010/main" val="0"/>
@@ -3411,15 +3425,7 @@
         <w:pStyle w:val="Heading2"/>
       </w:pPr>
       <w:r>
-        <w:t>Logic [</w:t>
-      </w:r>
-      <w:proofErr w:type="spellStart"/>
-      <w:r>
-        <w:t>Eren</w:t>
-      </w:r>
-      <w:proofErr w:type="spellEnd"/>
-      <w:r>
-        <w:t>]</w:t>
+        <w:t>Logic [Eren]</w:t>
       </w:r>
     </w:p>
     <w:p>
@@ -3473,6 +3479,7 @@
         <w:pStyle w:val="Heading3"/>
       </w:pPr>
       <w:r>
+        <w:lastRenderedPageBreak/>
         <w:t xml:space="preserve"> </w:t>
       </w:r>
       <w:r>
@@ -3505,7 +3512,6 @@
         <w:pStyle w:val="Heading3"/>
       </w:pPr>
       <w:r>
-        <w:lastRenderedPageBreak/>
         <w:t xml:space="preserve">Software requirements </w:t>
       </w:r>
       <w:r>
@@ -3627,8 +3633,8 @@
       </w:r>
     </w:p>
     <w:sectPr>
-      <w:headerReference w:type="default" r:id="rId11"/>
-      <w:footerReference w:type="default" r:id="rId12"/>
+      <w:headerReference w:type="default" r:id="rId12"/>
+      <w:footerReference w:type="default" r:id="rId13"/>
       <w:pgSz w:w="11904" w:h="16834"/>
       <w:pgMar w:top="1418" w:right="1418" w:bottom="1418" w:left="1418" w:header="709" w:footer="709" w:gutter="0"/>
       <w:cols w:space="708"/>
@@ -3669,13 +3675,7 @@
       <w:rPr>
         <w:sz w:val="16"/>
       </w:rPr>
-      <w:t>Özyeğin</w:t>
-    </w:r>
-    <w:r>
-      <w:rPr>
-        <w:sz w:val="16"/>
-      </w:rPr>
-      <w:t xml:space="preserve"> University: School of Engineering</w:t>
+      <w:t>Özyeğin University: School of Engineering</w:t>
     </w:r>
   </w:p>
   <w:p>
@@ -3703,19 +3703,7 @@
       <w:rPr>
         <w:sz w:val="16"/>
       </w:rPr>
-      <w:t>(</w:t>
-    </w:r>
-    <w:r>
-      <w:rPr>
-        <w:sz w:val="16"/>
-      </w:rPr>
-      <w:t>Template</w:t>
-    </w:r>
-    <w:r>
-      <w:rPr>
-        <w:sz w:val="16"/>
-      </w:rPr>
-      <w:t xml:space="preserve"> by Cyrille Michaud)</w:t>
+      <w:t>(Template by Cyrille Michaud)</w:t>
     </w:r>
   </w:p>
 </w:ftr>
@@ -3788,31 +3776,7 @@
             <w:rPr>
               <w:b/>
             </w:rPr>
-            <w:t>D</w:t>
-          </w:r>
-          <w:r>
-            <w:rPr>
-              <w:b/>
-            </w:rPr>
-            <w:t>esign o</w:t>
-          </w:r>
-          <w:r>
-            <w:rPr>
-              <w:b/>
-            </w:rPr>
-            <w:t>f the TicTacToe game</w:t>
-          </w:r>
-          <w:r>
-            <w:rPr>
-              <w:b/>
-            </w:rPr>
-            <w:t xml:space="preserve"> </w:t>
-          </w:r>
-          <w:r>
-            <w:rPr>
-              <w:b/>
-            </w:rPr>
-            <w:t>software</w:t>
+            <w:t>Design of the TicTacToe game software</w:t>
           </w:r>
         </w:p>
       </w:tc>
@@ -3842,15 +3806,7 @@
               <w:color w:val="C0C0C0"/>
               <w:szCs w:val="22"/>
             </w:rPr>
-            <w:t>Doc #</w:t>
-          </w:r>
-          <w:r>
-            <w:rPr>
-              <w:b/>
-              <w:color w:val="C0C0C0"/>
-              <w:szCs w:val="22"/>
-            </w:rPr>
-            <w:t>4</w:t>
+            <w:t>Doc #4</w:t>
           </w:r>
         </w:p>
       </w:tc>
@@ -4594,12 +4550,12 @@
   <w:abstractNum w:abstractNumId="12">
     <w:nsid w:val="0DD0293D"/>
     <w:multiLevelType w:val="multilevel"/>
-    <w:tmpl w:val="040C0025"/>
+    <w:tmpl w:val="370ADD96"/>
     <w:lvl w:ilvl="0">
       <w:start w:val="1"/>
       <w:numFmt w:val="decimal"/>
       <w:pStyle w:val="Heading1"/>
-      <w:lvlText w:val="%1"/>
+      <w:lvlText w:val="%1-"/>
       <w:lvlJc w:val="left"/>
       <w:pPr>
         <w:tabs>
@@ -4615,7 +4571,7 @@
       <w:start w:val="1"/>
       <w:numFmt w:val="decimal"/>
       <w:pStyle w:val="Heading2"/>
-      <w:lvlText w:val="%1.%2"/>
+      <w:lvlText w:val="%1.%2-"/>
       <w:lvlJc w:val="left"/>
       <w:pPr>
         <w:tabs>
@@ -4623,12 +4579,15 @@
         </w:tabs>
         <w:ind w:left="576" w:hanging="576"/>
       </w:pPr>
+      <w:rPr>
+        <w:rFonts w:hint="default"/>
+      </w:rPr>
     </w:lvl>
     <w:lvl w:ilvl="2">
       <w:start w:val="1"/>
       <w:numFmt w:val="decimal"/>
       <w:pStyle w:val="Heading3"/>
-      <w:lvlText w:val="%1.%2.%3"/>
+      <w:lvlText w:val="%1.%2.%3-"/>
       <w:lvlJc w:val="left"/>
       <w:pPr>
         <w:tabs>
@@ -4636,12 +4595,15 @@
         </w:tabs>
         <w:ind w:left="720" w:hanging="720"/>
       </w:pPr>
+      <w:rPr>
+        <w:rFonts w:hint="default"/>
+      </w:rPr>
     </w:lvl>
     <w:lvl w:ilvl="3">
       <w:start w:val="1"/>
       <w:numFmt w:val="decimal"/>
       <w:pStyle w:val="Heading4"/>
-      <w:lvlText w:val="%1.%2.%3.%4"/>
+      <w:lvlText w:val="%1.%2.%3.%4-"/>
       <w:lvlJc w:val="left"/>
       <w:pPr>
         <w:tabs>
@@ -4649,6 +4611,9 @@
         </w:tabs>
         <w:ind w:left="864" w:hanging="864"/>
       </w:pPr>
+      <w:rPr>
+        <w:rFonts w:hint="default"/>
+      </w:rPr>
     </w:lvl>
     <w:lvl w:ilvl="4">
       <w:start w:val="1"/>
@@ -4662,6 +4627,9 @@
         </w:tabs>
         <w:ind w:left="1008" w:hanging="1008"/>
       </w:pPr>
+      <w:rPr>
+        <w:rFonts w:hint="default"/>
+      </w:rPr>
     </w:lvl>
     <w:lvl w:ilvl="5">
       <w:start w:val="1"/>
@@ -4675,6 +4643,9 @@
         </w:tabs>
         <w:ind w:left="1152" w:hanging="1152"/>
       </w:pPr>
+      <w:rPr>
+        <w:rFonts w:hint="default"/>
+      </w:rPr>
     </w:lvl>
     <w:lvl w:ilvl="6">
       <w:start w:val="1"/>
@@ -4688,6 +4659,9 @@
         </w:tabs>
         <w:ind w:left="1296" w:hanging="1296"/>
       </w:pPr>
+      <w:rPr>
+        <w:rFonts w:hint="default"/>
+      </w:rPr>
     </w:lvl>
     <w:lvl w:ilvl="7">
       <w:start w:val="1"/>
@@ -4701,6 +4675,9 @@
         </w:tabs>
         <w:ind w:left="1440" w:hanging="1440"/>
       </w:pPr>
+      <w:rPr>
+        <w:rFonts w:hint="default"/>
+      </w:rPr>
     </w:lvl>
     <w:lvl w:ilvl="8">
       <w:start w:val="1"/>
@@ -4714,6 +4691,9 @@
         </w:tabs>
         <w:ind w:left="1584" w:hanging="1584"/>
       </w:pPr>
+      <w:rPr>
+        <w:rFonts w:hint="default"/>
+      </w:rPr>
     </w:lvl>
   </w:abstractNum>
   <w:abstractNum w:abstractNumId="13">
@@ -6979,6 +6959,92 @@
     </w:lvl>
   </w:abstractNum>
   <w:abstractNum w:abstractNumId="31">
+    <w:nsid w:val="4DE20A7D"/>
+    <w:multiLevelType w:val="multilevel"/>
+    <w:tmpl w:val="0409001D"/>
+    <w:lvl w:ilvl="0">
+      <w:start w:val="1"/>
+      <w:numFmt w:val="decimal"/>
+      <w:lvlText w:val="%1)"/>
+      <w:lvlJc w:val="left"/>
+      <w:pPr>
+        <w:ind w:left="360" w:hanging="360"/>
+      </w:pPr>
+    </w:lvl>
+    <w:lvl w:ilvl="1">
+      <w:start w:val="1"/>
+      <w:numFmt w:val="lowerLetter"/>
+      <w:lvlText w:val="%2)"/>
+      <w:lvlJc w:val="left"/>
+      <w:pPr>
+        <w:ind w:left="720" w:hanging="360"/>
+      </w:pPr>
+    </w:lvl>
+    <w:lvl w:ilvl="2">
+      <w:start w:val="1"/>
+      <w:numFmt w:val="lowerRoman"/>
+      <w:lvlText w:val="%3)"/>
+      <w:lvlJc w:val="left"/>
+      <w:pPr>
+        <w:ind w:left="1080" w:hanging="360"/>
+      </w:pPr>
+    </w:lvl>
+    <w:lvl w:ilvl="3">
+      <w:start w:val="1"/>
+      <w:numFmt w:val="decimal"/>
+      <w:lvlText w:val="(%4)"/>
+      <w:lvlJc w:val="left"/>
+      <w:pPr>
+        <w:ind w:left="1440" w:hanging="360"/>
+      </w:pPr>
+    </w:lvl>
+    <w:lvl w:ilvl="4">
+      <w:start w:val="1"/>
+      <w:numFmt w:val="lowerLetter"/>
+      <w:lvlText w:val="(%5)"/>
+      <w:lvlJc w:val="left"/>
+      <w:pPr>
+        <w:ind w:left="1800" w:hanging="360"/>
+      </w:pPr>
+    </w:lvl>
+    <w:lvl w:ilvl="5">
+      <w:start w:val="1"/>
+      <w:numFmt w:val="lowerRoman"/>
+      <w:lvlText w:val="(%6)"/>
+      <w:lvlJc w:val="left"/>
+      <w:pPr>
+        <w:ind w:left="2160" w:hanging="360"/>
+      </w:pPr>
+    </w:lvl>
+    <w:lvl w:ilvl="6">
+      <w:start w:val="1"/>
+      <w:numFmt w:val="decimal"/>
+      <w:lvlText w:val="%7."/>
+      <w:lvlJc w:val="left"/>
+      <w:pPr>
+        <w:ind w:left="2520" w:hanging="360"/>
+      </w:pPr>
+    </w:lvl>
+    <w:lvl w:ilvl="7">
+      <w:start w:val="1"/>
+      <w:numFmt w:val="lowerLetter"/>
+      <w:lvlText w:val="%8."/>
+      <w:lvlJc w:val="left"/>
+      <w:pPr>
+        <w:ind w:left="2880" w:hanging="360"/>
+      </w:pPr>
+    </w:lvl>
+    <w:lvl w:ilvl="8">
+      <w:start w:val="1"/>
+      <w:numFmt w:val="lowerRoman"/>
+      <w:lvlText w:val="%9."/>
+      <w:lvlJc w:val="left"/>
+      <w:pPr>
+        <w:ind w:left="3240" w:hanging="360"/>
+      </w:pPr>
+    </w:lvl>
+  </w:abstractNum>
+  <w:abstractNum w:abstractNumId="32">
     <w:nsid w:val="59E02889"/>
     <w:multiLevelType w:val="hybridMultilevel"/>
     <w:tmpl w:val="B4105BDE"/>
@@ -7091,7 +7157,7 @@
       </w:rPr>
     </w:lvl>
   </w:abstractNum>
-  <w:abstractNum w:abstractNumId="32">
+  <w:abstractNum w:abstractNumId="33">
     <w:nsid w:val="5AA47C1D"/>
     <w:multiLevelType w:val="hybridMultilevel"/>
     <w:tmpl w:val="66C62DBA"/>
@@ -7204,7 +7270,7 @@
       </w:rPr>
     </w:lvl>
   </w:abstractNum>
-  <w:abstractNum w:abstractNumId="33">
+  <w:abstractNum w:abstractNumId="34">
     <w:nsid w:val="5D345577"/>
     <w:multiLevelType w:val="hybridMultilevel"/>
     <w:tmpl w:val="FF0290A4"/>
@@ -7344,7 +7410,7 @@
       </w:rPr>
     </w:lvl>
   </w:abstractNum>
-  <w:abstractNum w:abstractNumId="34">
+  <w:abstractNum w:abstractNumId="35">
     <w:nsid w:val="5EBF08F1"/>
     <w:multiLevelType w:val="multilevel"/>
     <w:tmpl w:val="6D84F454"/>
@@ -7484,7 +7550,7 @@
       </w:rPr>
     </w:lvl>
   </w:abstractNum>
-  <w:abstractNum w:abstractNumId="35">
+  <w:abstractNum w:abstractNumId="36">
     <w:nsid w:val="5FA870B5"/>
     <w:multiLevelType w:val="hybridMultilevel"/>
     <w:tmpl w:val="B290B22C"/>
@@ -7626,7 +7692,7 @@
       </w:rPr>
     </w:lvl>
   </w:abstractNum>
-  <w:abstractNum w:abstractNumId="36">
+  <w:abstractNum w:abstractNumId="37">
     <w:nsid w:val="693C7828"/>
     <w:multiLevelType w:val="hybridMultilevel"/>
     <w:tmpl w:val="C6C86E70"/>
@@ -7739,7 +7805,7 @@
       </w:pPr>
     </w:lvl>
   </w:abstractNum>
-  <w:abstractNum w:abstractNumId="37">
+  <w:abstractNum w:abstractNumId="38">
     <w:nsid w:val="69CF7DA3"/>
     <w:multiLevelType w:val="hybridMultilevel"/>
     <w:tmpl w:val="6FB4CAF6"/>
@@ -7879,7 +7945,7 @@
       </w:rPr>
     </w:lvl>
   </w:abstractNum>
-  <w:abstractNum w:abstractNumId="38">
+  <w:abstractNum w:abstractNumId="39">
     <w:nsid w:val="69DB47D9"/>
     <w:multiLevelType w:val="hybridMultilevel"/>
     <w:tmpl w:val="85A0B430"/>
@@ -8019,7 +8085,7 @@
       </w:rPr>
     </w:lvl>
   </w:abstractNum>
-  <w:abstractNum w:abstractNumId="39">
+  <w:abstractNum w:abstractNumId="40">
     <w:nsid w:val="72531FC3"/>
     <w:multiLevelType w:val="hybridMultilevel"/>
     <w:tmpl w:val="8788EF40"/>
@@ -8159,7 +8225,7 @@
       </w:rPr>
     </w:lvl>
   </w:abstractNum>
-  <w:abstractNum w:abstractNumId="40">
+  <w:abstractNum w:abstractNumId="41">
     <w:nsid w:val="776F3DA9"/>
     <w:multiLevelType w:val="hybridMultilevel"/>
     <w:tmpl w:val="8CC28634"/>
@@ -8272,7 +8338,7 @@
       </w:rPr>
     </w:lvl>
   </w:abstractNum>
-  <w:abstractNum w:abstractNumId="41">
+  <w:abstractNum w:abstractNumId="42">
     <w:nsid w:val="7C1A4E58"/>
     <w:multiLevelType w:val="hybridMultilevel"/>
     <w:tmpl w:val="91063180"/>
@@ -8416,10 +8482,10 @@
     <w:abstractNumId w:val="5"/>
   </w:num>
   <w:num w:numId="11">
-    <w:abstractNumId w:val="34"/>
+    <w:abstractNumId w:val="35"/>
   </w:num>
   <w:num w:numId="12">
-    <w:abstractNumId w:val="35"/>
+    <w:abstractNumId w:val="36"/>
   </w:num>
   <w:num w:numId="13">
     <w:abstractNumId w:val="29"/>
@@ -8434,10 +8500,10 @@
     <w:abstractNumId w:val="30"/>
   </w:num>
   <w:num w:numId="17">
-    <w:abstractNumId w:val="39"/>
+    <w:abstractNumId w:val="40"/>
   </w:num>
   <w:num w:numId="18">
-    <w:abstractNumId w:val="33"/>
+    <w:abstractNumId w:val="34"/>
   </w:num>
   <w:num w:numId="19">
     <w:abstractNumId w:val="15"/>
@@ -8449,7 +8515,7 @@
     <w:abstractNumId w:val="19"/>
   </w:num>
   <w:num w:numId="22">
-    <w:abstractNumId w:val="38"/>
+    <w:abstractNumId w:val="39"/>
   </w:num>
   <w:num w:numId="23">
     <w:abstractNumId w:val="27"/>
@@ -8458,7 +8524,7 @@
     <w:abstractNumId w:val="18"/>
   </w:num>
   <w:num w:numId="25">
-    <w:abstractNumId w:val="36"/>
+    <w:abstractNumId w:val="37"/>
   </w:num>
   <w:num w:numId="26">
     <w:abstractNumId w:val="20"/>
@@ -8476,19 +8542,19 @@
     <w:abstractNumId w:val="17"/>
   </w:num>
   <w:num w:numId="31">
-    <w:abstractNumId w:val="37"/>
+    <w:abstractNumId w:val="38"/>
   </w:num>
   <w:num w:numId="32">
-    <w:abstractNumId w:val="40"/>
+    <w:abstractNumId w:val="41"/>
   </w:num>
   <w:num w:numId="33">
-    <w:abstractNumId w:val="41"/>
+    <w:abstractNumId w:val="42"/>
   </w:num>
   <w:num w:numId="34">
     <w:abstractNumId w:val="25"/>
   </w:num>
   <w:num w:numId="35">
-    <w:abstractNumId w:val="31"/>
+    <w:abstractNumId w:val="32"/>
   </w:num>
   <w:num w:numId="36">
     <w:abstractNumId w:val="12"/>
@@ -8506,13 +8572,16 @@
     <w:abstractNumId w:val="14"/>
   </w:num>
   <w:num w:numId="41">
-    <w:abstractNumId w:val="32"/>
+    <w:abstractNumId w:val="33"/>
   </w:num>
   <w:num w:numId="42">
     <w:abstractNumId w:val="0"/>
   </w:num>
   <w:num w:numId="43">
     <w:abstractNumId w:val="26"/>
+  </w:num>
+  <w:num w:numId="44">
+    <w:abstractNumId w:val="31"/>
   </w:num>
 </w:numbering>
 </file>
@@ -8814,14 +8883,13 @@
     <w:basedOn w:val="Normal"/>
     <w:next w:val="Normal"/>
     <w:qFormat/>
-    <w:rsid w:val="004B505A"/>
+    <w:rsid w:val="00916F82"/>
     <w:pPr>
       <w:keepNext/>
       <w:numPr>
         <w:numId w:val="1"/>
       </w:numPr>
       <w:spacing w:before="240" w:after="60"/>
-      <w:ind w:left="431" w:hanging="431"/>
       <w:outlineLvl w:val="0"/>
     </w:pPr>
     <w:rPr>
@@ -8839,7 +8907,7 @@
     <w:next w:val="Normal"/>
     <w:link w:val="Heading2Char"/>
     <w:qFormat/>
-    <w:rsid w:val="008C1A19"/>
+    <w:rsid w:val="00916F82"/>
     <w:pPr>
       <w:keepNext/>
       <w:numPr>
@@ -8864,7 +8932,7 @@
     <w:next w:val="Normal"/>
     <w:link w:val="Heading3Char"/>
     <w:qFormat/>
-    <w:rsid w:val="00D644EF"/>
+    <w:rsid w:val="00916F82"/>
     <w:pPr>
       <w:keepNext/>
       <w:numPr>
@@ -8886,7 +8954,7 @@
     <w:basedOn w:val="Normal"/>
     <w:next w:val="Normal"/>
     <w:qFormat/>
-    <w:rsid w:val="004E20C4"/>
+    <w:rsid w:val="00916F82"/>
     <w:pPr>
       <w:keepNext/>
       <w:numPr>
@@ -8907,7 +8975,7 @@
     <w:basedOn w:val="Normal"/>
     <w:next w:val="Normal"/>
     <w:qFormat/>
-    <w:rsid w:val="004E20C4"/>
+    <w:rsid w:val="00916F82"/>
     <w:pPr>
       <w:numPr>
         <w:ilvl w:val="4"/>
@@ -8929,7 +8997,7 @@
     <w:basedOn w:val="Normal"/>
     <w:next w:val="Normal"/>
     <w:qFormat/>
-    <w:rsid w:val="00BD0BF5"/>
+    <w:rsid w:val="00916F82"/>
     <w:pPr>
       <w:numPr>
         <w:ilvl w:val="5"/>
@@ -8949,7 +9017,7 @@
     <w:basedOn w:val="Normal"/>
     <w:next w:val="Normal"/>
     <w:qFormat/>
-    <w:rsid w:val="00BD0BF5"/>
+    <w:rsid w:val="00916F82"/>
     <w:pPr>
       <w:numPr>
         <w:ilvl w:val="6"/>
@@ -8967,7 +9035,7 @@
     <w:basedOn w:val="Normal"/>
     <w:next w:val="Normal"/>
     <w:qFormat/>
-    <w:rsid w:val="00BD0BF5"/>
+    <w:rsid w:val="00916F82"/>
     <w:pPr>
       <w:numPr>
         <w:ilvl w:val="7"/>
@@ -8987,7 +9055,7 @@
     <w:basedOn w:val="Normal"/>
     <w:next w:val="Normal"/>
     <w:qFormat/>
-    <w:rsid w:val="00BD0BF5"/>
+    <w:rsid w:val="00916F82"/>
     <w:pPr>
       <w:numPr>
         <w:ilvl w:val="8"/>
@@ -9031,7 +9099,7 @@
   <w:style w:type="character" w:customStyle="1" w:styleId="Heading2Char">
     <w:name w:val="Heading 2 Char"/>
     <w:link w:val="Heading2"/>
-    <w:rsid w:val="00FE274B"/>
+    <w:rsid w:val="00916F82"/>
     <w:rPr>
       <w:rFonts w:ascii="Cambria" w:hAnsi="Cambria" w:cs="Arial"/>
       <w:b/>
@@ -9040,19 +9108,20 @@
       <w:iCs/>
       <w:sz w:val="22"/>
       <w:szCs w:val="28"/>
-      <w:lang w:val="fr-FR" w:eastAsia="fr-FR" w:bidi="ar-SA"/>
+      <w:lang w:eastAsia="fr-FR"/>
     </w:rPr>
   </w:style>
   <w:style w:type="character" w:customStyle="1" w:styleId="Heading3Char">
     <w:name w:val="Heading 3 Char"/>
     <w:link w:val="Heading3"/>
-    <w:rsid w:val="00FE274B"/>
+    <w:rsid w:val="00916F82"/>
     <w:rPr>
       <w:rFonts w:ascii="Cambria" w:hAnsi="Cambria" w:cs="Arial"/>
       <w:b/>
       <w:bCs/>
       <w:sz w:val="22"/>
       <w:szCs w:val="26"/>
+      <w:lang w:eastAsia="fr-FR"/>
     </w:rPr>
   </w:style>
   <w:style w:type="paragraph" w:styleId="TOC1">
@@ -9652,14 +9721,13 @@
     <w:basedOn w:val="Normal"/>
     <w:next w:val="Normal"/>
     <w:qFormat/>
-    <w:rsid w:val="004B505A"/>
+    <w:rsid w:val="00916F82"/>
     <w:pPr>
       <w:keepNext/>
       <w:numPr>
         <w:numId w:val="1"/>
       </w:numPr>
       <w:spacing w:before="240" w:after="60"/>
-      <w:ind w:left="431" w:hanging="431"/>
       <w:outlineLvl w:val="0"/>
     </w:pPr>
     <w:rPr>
@@ -9677,7 +9745,7 @@
     <w:next w:val="Normal"/>
     <w:link w:val="Heading2Char"/>
     <w:qFormat/>
-    <w:rsid w:val="008C1A19"/>
+    <w:rsid w:val="00916F82"/>
     <w:pPr>
       <w:keepNext/>
       <w:numPr>
@@ -9702,7 +9770,7 @@
     <w:next w:val="Normal"/>
     <w:link w:val="Heading3Char"/>
     <w:qFormat/>
-    <w:rsid w:val="00D644EF"/>
+    <w:rsid w:val="00916F82"/>
     <w:pPr>
       <w:keepNext/>
       <w:numPr>
@@ -9724,7 +9792,7 @@
     <w:basedOn w:val="Normal"/>
     <w:next w:val="Normal"/>
     <w:qFormat/>
-    <w:rsid w:val="004E20C4"/>
+    <w:rsid w:val="00916F82"/>
     <w:pPr>
       <w:keepNext/>
       <w:numPr>
@@ -9745,7 +9813,7 @@
     <w:basedOn w:val="Normal"/>
     <w:next w:val="Normal"/>
     <w:qFormat/>
-    <w:rsid w:val="004E20C4"/>
+    <w:rsid w:val="00916F82"/>
     <w:pPr>
       <w:numPr>
         <w:ilvl w:val="4"/>
@@ -9767,7 +9835,7 @@
     <w:basedOn w:val="Normal"/>
     <w:next w:val="Normal"/>
     <w:qFormat/>
-    <w:rsid w:val="00BD0BF5"/>
+    <w:rsid w:val="00916F82"/>
     <w:pPr>
       <w:numPr>
         <w:ilvl w:val="5"/>
@@ -9787,7 +9855,7 @@
     <w:basedOn w:val="Normal"/>
     <w:next w:val="Normal"/>
     <w:qFormat/>
-    <w:rsid w:val="00BD0BF5"/>
+    <w:rsid w:val="00916F82"/>
     <w:pPr>
       <w:numPr>
         <w:ilvl w:val="6"/>
@@ -9805,7 +9873,7 @@
     <w:basedOn w:val="Normal"/>
     <w:next w:val="Normal"/>
     <w:qFormat/>
-    <w:rsid w:val="00BD0BF5"/>
+    <w:rsid w:val="00916F82"/>
     <w:pPr>
       <w:numPr>
         <w:ilvl w:val="7"/>
@@ -9825,7 +9893,7 @@
     <w:basedOn w:val="Normal"/>
     <w:next w:val="Normal"/>
     <w:qFormat/>
-    <w:rsid w:val="00BD0BF5"/>
+    <w:rsid w:val="00916F82"/>
     <w:pPr>
       <w:numPr>
         <w:ilvl w:val="8"/>
@@ -9869,7 +9937,7 @@
   <w:style w:type="character" w:customStyle="1" w:styleId="Heading2Char">
     <w:name w:val="Heading 2 Char"/>
     <w:link w:val="Heading2"/>
-    <w:rsid w:val="00FE274B"/>
+    <w:rsid w:val="00916F82"/>
     <w:rPr>
       <w:rFonts w:ascii="Cambria" w:hAnsi="Cambria" w:cs="Arial"/>
       <w:b/>
@@ -9878,19 +9946,20 @@
       <w:iCs/>
       <w:sz w:val="22"/>
       <w:szCs w:val="28"/>
-      <w:lang w:val="fr-FR" w:eastAsia="fr-FR" w:bidi="ar-SA"/>
+      <w:lang w:eastAsia="fr-FR"/>
     </w:rPr>
   </w:style>
   <w:style w:type="character" w:customStyle="1" w:styleId="Heading3Char">
     <w:name w:val="Heading 3 Char"/>
     <w:link w:val="Heading3"/>
-    <w:rsid w:val="00FE274B"/>
+    <w:rsid w:val="00916F82"/>
     <w:rPr>
       <w:rFonts w:ascii="Cambria" w:hAnsi="Cambria" w:cs="Arial"/>
       <w:b/>
       <w:bCs/>
       <w:sz w:val="22"/>
       <w:szCs w:val="26"/>
+      <w:lang w:eastAsia="fr-FR"/>
     </w:rPr>
   </w:style>
   <w:style w:type="paragraph" w:styleId="TOC1">

</xml_diff>

<commit_message>
Update SDD with Controller details.
</commit_message>
<xml_diff>
--- a/Software Detailed Design.docx
+++ b/Software Detailed Design.docx
@@ -2436,6 +2436,7 @@
       </w:pPr>
       <w:bookmarkStart w:id="8" w:name="_Toc382474295"/>
       <w:r>
+        <w:lastRenderedPageBreak/>
         <w:t>Software Architecture overview</w:t>
       </w:r>
       <w:bookmarkEnd w:id="8"/>
@@ -2488,6 +2489,7 @@
       <w:bookmarkStart w:id="9" w:name="_Toc126390257"/>
       <w:bookmarkStart w:id="10" w:name="_Toc382474296"/>
       <w:r>
+        <w:lastRenderedPageBreak/>
         <w:t>Software design description</w:t>
       </w:r>
       <w:bookmarkEnd w:id="9"/>
@@ -2681,35 +2683,18 @@
       </w:pPr>
       <w:bookmarkStart w:id="13" w:name="_Toc382474299"/>
       <w:r>
-        <w:t xml:space="preserve">Component design </w:t>
-      </w:r>
-      <w:r>
-        <w:t>description</w:t>
-      </w:r>
-      <w:bookmarkEnd w:id="13"/>
-    </w:p>
-    <w:p>
-      <w:pPr>
-        <w:pStyle w:val="Heading3"/>
-        <w:numPr>
-          <w:ilvl w:val="0"/>
-          <w:numId w:val="0"/>
-        </w:numPr>
-      </w:pPr>
-      <w:r>
         <w:rPr>
           <w:noProof/>
           <w:lang w:eastAsia="en-US"/>
         </w:rPr>
-        <w:lastRenderedPageBreak/>
         <w:drawing>
-          <wp:anchor distT="0" distB="0" distL="114300" distR="114300" simplePos="0" relativeHeight="251659264" behindDoc="0" locked="0" layoutInCell="1" allowOverlap="1" wp14:anchorId="59295F5F" wp14:editId="2E47F463">
+          <wp:anchor distT="0" distB="0" distL="114300" distR="114300" simplePos="0" relativeHeight="251661312" behindDoc="0" locked="0" layoutInCell="1" allowOverlap="1" wp14:anchorId="12D83E6B" wp14:editId="7C55E434">
             <wp:simplePos x="0" y="0"/>
             <wp:positionH relativeFrom="column">
-              <wp:posOffset>4445</wp:posOffset>
+              <wp:posOffset>636905</wp:posOffset>
             </wp:positionH>
             <wp:positionV relativeFrom="paragraph">
-              <wp:posOffset>156845</wp:posOffset>
+              <wp:posOffset>562610</wp:posOffset>
             </wp:positionV>
             <wp:extent cx="4410075" cy="2978785"/>
             <wp:effectExtent l="0" t="0" r="9525" b="0"/>
@@ -2756,18 +2741,36 @@
                 </pic:pic>
               </a:graphicData>
             </a:graphic>
-            <wp14:sizeRelH relativeFrom="margin">
+            <wp14:sizeRelH relativeFrom="page">
               <wp14:pctWidth>0</wp14:pctWidth>
             </wp14:sizeRelH>
-            <wp14:sizeRelV relativeFrom="margin">
+            <wp14:sizeRelV relativeFrom="page">
               <wp14:pctHeight>0</wp14:pctHeight>
             </wp14:sizeRelV>
           </wp:anchor>
         </w:drawing>
       </w:r>
       <w:r>
-        <w:br/>
-      </w:r>
+        <w:t xml:space="preserve">Component design </w:t>
+      </w:r>
+      <w:r>
+        <w:t>description</w:t>
+      </w:r>
+      <w:bookmarkStart w:id="14" w:name="_GoBack"/>
+      <w:bookmarkEnd w:id="13"/>
+      <w:bookmarkEnd w:id="14"/>
+    </w:p>
+    <w:p>
+      <w:pPr>
+        <w:pStyle w:val="Heading3"/>
+        <w:numPr>
+          <w:ilvl w:val="0"/>
+          <w:numId w:val="0"/>
+        </w:numPr>
+        <w:tabs>
+          <w:tab w:val="left" w:pos="2974"/>
+        </w:tabs>
+      </w:pPr>
     </w:p>
     <w:p>
       <w:proofErr w:type="spellStart"/>
@@ -2839,6 +2842,7 @@
     <w:p>
       <w:proofErr w:type="spellStart"/>
       <w:r>
+        <w:lastRenderedPageBreak/>
         <w:t>BoardButton</w:t>
       </w:r>
       <w:proofErr w:type="spellEnd"/>
@@ -2861,11 +2865,11 @@
       <w:r>
         <w:t xml:space="preserve"> </w:t>
       </w:r>
-      <w:bookmarkStart w:id="14" w:name="_Toc382474300"/>
+      <w:bookmarkStart w:id="15" w:name="_Toc382474300"/>
       <w:r>
         <w:t>Workflows and algorithms</w:t>
       </w:r>
-      <w:bookmarkEnd w:id="14"/>
+      <w:bookmarkEnd w:id="15"/>
     </w:p>
     <w:p>
       <w:r>
@@ -2876,17 +2880,17 @@
       <w:pPr>
         <w:pStyle w:val="Heading3"/>
       </w:pPr>
-      <w:bookmarkStart w:id="15" w:name="_Toc126390260"/>
-      <w:bookmarkStart w:id="16" w:name="_Toc382474301"/>
-      <w:bookmarkStart w:id="17" w:name="_Toc126390264"/>
+      <w:bookmarkStart w:id="16" w:name="_Toc126390260"/>
+      <w:bookmarkStart w:id="17" w:name="_Toc382474301"/>
+      <w:bookmarkStart w:id="18" w:name="_Toc126390264"/>
       <w:r>
         <w:t xml:space="preserve">Software requirements </w:t>
       </w:r>
-      <w:bookmarkEnd w:id="15"/>
+      <w:bookmarkEnd w:id="16"/>
       <w:r>
         <w:t>mapping</w:t>
       </w:r>
-      <w:bookmarkEnd w:id="16"/>
+      <w:bookmarkEnd w:id="17"/>
     </w:p>
     <w:p>
       <w:r>
@@ -2920,6 +2924,43 @@
     <w:p>
       <w:r>
         <w:t xml:space="preserve">SRS-REQ-102: This requirement is handled by </w:t>
+      </w:r>
+      <w:proofErr w:type="spellStart"/>
+      <w:r>
+        <w:t>MainMenuPanel</w:t>
+      </w:r>
+      <w:proofErr w:type="spellEnd"/>
+      <w:r>
+        <w:t xml:space="preserve">, </w:t>
+      </w:r>
+      <w:proofErr w:type="spellStart"/>
+      <w:r>
+        <w:t>NetworkMenuPanel</w:t>
+      </w:r>
+      <w:proofErr w:type="spellEnd"/>
+      <w:r>
+        <w:t xml:space="preserve"> </w:t>
+      </w:r>
+      <w:proofErr w:type="spellStart"/>
+      <w:r>
+        <w:t>GameBoard</w:t>
+      </w:r>
+      <w:proofErr w:type="spellEnd"/>
+      <w:r>
+        <w:t xml:space="preserve">, </w:t>
+      </w:r>
+      <w:proofErr w:type="spellStart"/>
+      <w:r>
+        <w:t>BoardButton</w:t>
+      </w:r>
+      <w:proofErr w:type="spellEnd"/>
+      <w:r>
+        <w:t xml:space="preserve"> and relevant other Controller &amp; Logic units.</w:t>
+      </w:r>
+    </w:p>
+    <w:p>
+      <w:r>
+        <w:t xml:space="preserve">SRS-REQ-103: This requirement is handled by </w:t>
       </w:r>
       <w:proofErr w:type="spellStart"/>
       <w:r>
@@ -2956,85 +2997,68 @@
     </w:p>
     <w:p/>
     <w:p>
-      <w:r>
-        <w:t xml:space="preserve">SRS-REQ-103: This requirement is handled by </w:t>
-      </w:r>
-      <w:proofErr w:type="spellStart"/>
-      <w:r>
-        <w:t>MainMenuPanel</w:t>
-      </w:r>
-      <w:proofErr w:type="spellEnd"/>
-      <w:r>
-        <w:t xml:space="preserve">, </w:t>
-      </w:r>
-      <w:proofErr w:type="spellStart"/>
-      <w:r>
-        <w:t>NetworkMenuPanel</w:t>
-      </w:r>
-      <w:proofErr w:type="spellEnd"/>
+      <w:pPr>
+        <w:pStyle w:val="Heading2"/>
+      </w:pPr>
+      <w:r>
+        <w:t>Controller</w:t>
+      </w:r>
+    </w:p>
+    <w:p>
+      <w:pPr>
+        <w:pStyle w:val="Heading3"/>
+      </w:pPr>
+      <w:bookmarkStart w:id="19" w:name="_Toc382474303"/>
+      <w:r>
+        <w:t>Component</w:t>
+      </w:r>
       <w:r>
         <w:t xml:space="preserve"> </w:t>
       </w:r>
-      <w:proofErr w:type="spellStart"/>
-      <w:r>
-        <w:t>GameBoard</w:t>
-      </w:r>
-      <w:proofErr w:type="spellEnd"/>
-      <w:r>
-        <w:t xml:space="preserve">, </w:t>
-      </w:r>
-      <w:proofErr w:type="spellStart"/>
-      <w:r>
-        <w:t>BoardButton</w:t>
-      </w:r>
-      <w:proofErr w:type="spellEnd"/>
-      <w:r>
-        <w:t xml:space="preserve"> and relevant other Controller &amp; Logic units.</w:t>
+      <w:r>
+        <w:t>interfaces</w:t>
+      </w:r>
+      <w:bookmarkEnd w:id="19"/>
+    </w:p>
+    <w:p>
+      <w:r>
+        <w:t xml:space="preserve">Controller class creates, uses, manages and destroys each and every other component part </w:t>
+      </w:r>
+      <w:r>
+        <w:t>of the TicTacToe game software.</w:t>
       </w:r>
     </w:p>
     <w:p/>
     <w:p>
-      <w:pPr>
-        <w:pStyle w:val="Heading2"/>
-      </w:pPr>
-      <w:r>
-        <w:lastRenderedPageBreak/>
-        <w:t>Controller</w:t>
+      <w:r>
+        <w:t xml:space="preserve">Controller class itself doesn’t provide any interface for data transfer, but rather commands the </w:t>
+      </w:r>
+      <w:proofErr w:type="spellStart"/>
+      <w:r>
+        <w:t>GameModel</w:t>
+      </w:r>
+      <w:proofErr w:type="spellEnd"/>
+      <w:r>
+        <w:t xml:space="preserve"> to use the data it keeps inside or transfers the information obtained from GUI directly to the </w:t>
+      </w:r>
+      <w:proofErr w:type="spellStart"/>
+      <w:r>
+        <w:t>GameModel</w:t>
+      </w:r>
+      <w:proofErr w:type="spellEnd"/>
+      <w:r>
+        <w:t>.</w:t>
       </w:r>
     </w:p>
     <w:p>
       <w:pPr>
         <w:pStyle w:val="Heading3"/>
       </w:pPr>
-      <w:bookmarkStart w:id="18" w:name="_Toc382474303"/>
-      <w:r>
-        <w:t>Component</w:t>
-      </w:r>
-      <w:r>
-        <w:t xml:space="preserve"> </w:t>
-      </w:r>
-      <w:r>
-        <w:t>interfaces</w:t>
-      </w:r>
-      <w:bookmarkEnd w:id="18"/>
-    </w:p>
-    <w:p>
-      <w:r>
-        <w:rPr>
-          <w:highlight w:val="darkGray"/>
-        </w:rPr>
-        <w:t>Describe the interfaces of the component and input output data</w:t>
-      </w:r>
-    </w:p>
-    <w:p>
-      <w:pPr>
-        <w:pStyle w:val="Heading3"/>
-      </w:pPr>
-      <w:bookmarkStart w:id="19" w:name="_Toc382474304"/>
+      <w:bookmarkStart w:id="20" w:name="_Toc382474304"/>
       <w:r>
         <w:t>Component design description</w:t>
       </w:r>
-      <w:bookmarkEnd w:id="19"/>
+      <w:bookmarkEnd w:id="20"/>
     </w:p>
     <w:p/>
     <w:p>
@@ -3102,6 +3126,7 @@
           <w:noProof/>
           <w:lang w:eastAsia="en-US"/>
         </w:rPr>
+        <w:lastRenderedPageBreak/>
         <w:drawing>
           <wp:anchor distT="0" distB="0" distL="114300" distR="114300" simplePos="0" relativeHeight="251660288" behindDoc="0" locked="0" layoutInCell="1" allowOverlap="1" wp14:anchorId="16B427C5" wp14:editId="15E8A43A">
             <wp:simplePos x="0" y="0"/>
@@ -3168,12 +3193,10 @@
       <w:r>
         <w:t xml:space="preserve"> </w:t>
       </w:r>
-      <w:bookmarkStart w:id="20" w:name="_Toc382474305"/>
+      <w:bookmarkStart w:id="21" w:name="_Toc382474305"/>
       <w:r>
         <w:t>Workflows and algorithms</w:t>
       </w:r>
-      <w:bookmarkStart w:id="21" w:name="_GoBack"/>
-      <w:bookmarkEnd w:id="20"/>
       <w:bookmarkEnd w:id="21"/>
     </w:p>
     <w:p/>
@@ -3195,13 +3218,12 @@
         <w:t>None.</w:t>
       </w:r>
     </w:p>
-    <w:bookmarkEnd w:id="17"/>
+    <w:bookmarkEnd w:id="18"/>
     <w:p>
       <w:pPr>
         <w:pStyle w:val="Heading2"/>
       </w:pPr>
       <w:r>
-        <w:lastRenderedPageBreak/>
         <w:t>Network [DENIZ</w:t>
       </w:r>
       <w:r>
@@ -3479,7 +3501,6 @@
         <w:pStyle w:val="Heading3"/>
       </w:pPr>
       <w:r>
-        <w:lastRenderedPageBreak/>
         <w:t xml:space="preserve"> </w:t>
       </w:r>
       <w:r>
@@ -3539,6 +3560,7 @@
       </w:pPr>
       <w:bookmarkStart w:id="27" w:name="_Toc382474312"/>
       <w:r>
+        <w:lastRenderedPageBreak/>
         <w:t xml:space="preserve">COTS </w:t>
       </w:r>
       <w:r>
@@ -3953,7 +3975,7 @@
               <w:noProof/>
               <w:snapToGrid w:val="0"/>
             </w:rPr>
-            <w:t>7</w:t>
+            <w:t>9</w:t>
           </w:r>
           <w:r>
             <w:rPr>
@@ -8867,8 +8889,9 @@
   <w:style w:type="paragraph" w:default="1" w:styleId="Normal">
     <w:name w:val="Normal"/>
     <w:qFormat/>
-    <w:rsid w:val="00516204"/>
+    <w:rsid w:val="00FA5981"/>
     <w:pPr>
+      <w:ind w:firstLine="397"/>
       <w:jc w:val="both"/>
     </w:pPr>
     <w:rPr>
@@ -8883,13 +8906,15 @@
     <w:basedOn w:val="Normal"/>
     <w:next w:val="Normal"/>
     <w:qFormat/>
-    <w:rsid w:val="00916F82"/>
+    <w:rsid w:val="00D76C0D"/>
     <w:pPr>
       <w:keepNext/>
+      <w:pageBreakBefore/>
       <w:numPr>
         <w:numId w:val="1"/>
       </w:numPr>
       <w:spacing w:before="240" w:after="60"/>
+      <w:ind w:left="431" w:hanging="431"/>
       <w:outlineLvl w:val="0"/>
     </w:pPr>
     <w:rPr>
@@ -9705,8 +9730,9 @@
   <w:style w:type="paragraph" w:default="1" w:styleId="Normal">
     <w:name w:val="Normal"/>
     <w:qFormat/>
-    <w:rsid w:val="00516204"/>
+    <w:rsid w:val="00FA5981"/>
     <w:pPr>
+      <w:ind w:firstLine="397"/>
       <w:jc w:val="both"/>
     </w:pPr>
     <w:rPr>
@@ -9721,13 +9747,15 @@
     <w:basedOn w:val="Normal"/>
     <w:next w:val="Normal"/>
     <w:qFormat/>
-    <w:rsid w:val="00916F82"/>
+    <w:rsid w:val="00D76C0D"/>
     <w:pPr>
       <w:keepNext/>
+      <w:pageBreakBefore/>
       <w:numPr>
         <w:numId w:val="1"/>
       </w:numPr>
       <w:spacing w:before="240" w:after="60"/>
+      <w:ind w:left="431" w:hanging="431"/>
       <w:outlineLvl w:val="0"/>
     </w:pPr>
     <w:rPr>

</xml_diff>

<commit_message>
Update controller diagrams & layout.
</commit_message>
<xml_diff>
--- a/Software Detailed Design.docx
+++ b/Software Detailed Design.docx
@@ -8,11 +8,13 @@
       </w:pPr>
       <w:bookmarkStart w:id="0" w:name="_Toc381623397"/>
       <w:bookmarkStart w:id="1" w:name="_Toc381709602"/>
+      <w:bookmarkStart w:id="2" w:name="_Toc257327284"/>
       <w:r>
         <w:t>Revision History</w:t>
       </w:r>
       <w:bookmarkEnd w:id="0"/>
       <w:bookmarkEnd w:id="1"/>
+      <w:bookmarkEnd w:id="2"/>
     </w:p>
     <w:tbl>
       <w:tblPr>
@@ -168,7 +170,10 @@
               <w:pStyle w:val="Tabletext"/>
             </w:pPr>
             <w:r>
-              <w:t>24.03.2014</w:t>
+              <w:t>23/03/</w:t>
+            </w:r>
+            <w:r>
+              <w:t>2014</w:t>
             </w:r>
           </w:p>
         </w:tc>
@@ -209,6 +214,9 @@
             </w:pPr>
             <w:r>
               <w:t>Add GUI components’ design</w:t>
+            </w:r>
+            <w:r>
+              <w:t>.</w:t>
             </w:r>
           </w:p>
         </w:tc>
@@ -251,6 +259,9 @@
             <w:pPr>
               <w:pStyle w:val="Tabletext"/>
             </w:pPr>
+            <w:r>
+              <w:t>24/03/2014</w:t>
+            </w:r>
           </w:p>
         </w:tc>
         <w:tc>
@@ -267,6 +278,9 @@
             <w:pPr>
               <w:pStyle w:val="Tabletext"/>
             </w:pPr>
+            <w:r>
+              <w:t>1.1</w:t>
+            </w:r>
           </w:p>
         </w:tc>
         <w:tc>
@@ -283,6 +297,9 @@
             <w:pPr>
               <w:pStyle w:val="Tabletext"/>
             </w:pPr>
+            <w:r>
+              <w:t>Update GUI components’ design.</w:t>
+            </w:r>
           </w:p>
         </w:tc>
         <w:tc>
@@ -299,6 +316,9 @@
             <w:pPr>
               <w:pStyle w:val="Tabletext"/>
             </w:pPr>
+            <w:r>
+              <w:t>Erdi Gültekin</w:t>
+            </w:r>
           </w:p>
         </w:tc>
       </w:tr>
@@ -320,6 +340,9 @@
             <w:pPr>
               <w:pStyle w:val="Tabletext"/>
             </w:pPr>
+            <w:r>
+              <w:t>24/03/2014</w:t>
+            </w:r>
           </w:p>
         </w:tc>
         <w:tc>
@@ -336,6 +359,9 @@
             <w:pPr>
               <w:pStyle w:val="Tabletext"/>
             </w:pPr>
+            <w:r>
+              <w:t>2.0</w:t>
+            </w:r>
           </w:p>
         </w:tc>
         <w:tc>
@@ -352,6 +378,9 @@
             <w:pPr>
               <w:pStyle w:val="Tabletext"/>
             </w:pPr>
+            <w:r>
+              <w:t>Add Controller design.</w:t>
+            </w:r>
           </w:p>
         </w:tc>
         <w:tc>
@@ -368,6 +397,9 @@
             <w:pPr>
               <w:pStyle w:val="Tabletext"/>
             </w:pPr>
+            <w:r>
+              <w:t>A. Emre Ünal</w:t>
+            </w:r>
           </w:p>
         </w:tc>
       </w:tr>
@@ -486,13 +518,11 @@
       <w:pPr>
         <w:pStyle w:val="TOC1"/>
         <w:rPr>
-          <w:rFonts w:ascii="Calibri" w:hAnsi="Calibri"/>
+          <w:rFonts w:asciiTheme="minorHAnsi" w:eastAsiaTheme="minorEastAsia" w:hAnsiTheme="minorHAnsi" w:cstheme="minorBidi"/>
           <w:b w:val="0"/>
           <w:bCs w:val="0"/>
           <w:noProof/>
-          <w:sz w:val="22"/>
-          <w:szCs w:val="22"/>
-          <w:lang w:val="tr-TR" w:eastAsia="tr-TR"/>
+          <w:lang w:eastAsia="ja-JP"/>
         </w:rPr>
       </w:pPr>
       <w:r>
@@ -529,17 +559,78 @@
         <w:rPr>
           <w:noProof/>
         </w:rPr>
+        <w:t>Revision History</w:t>
+      </w:r>
+      <w:r>
+        <w:rPr>
+          <w:noProof/>
+        </w:rPr>
+        <w:tab/>
+      </w:r>
+      <w:r>
+        <w:rPr>
+          <w:noProof/>
+        </w:rPr>
+        <w:fldChar w:fldCharType="begin"/>
+      </w:r>
+      <w:r>
+        <w:rPr>
+          <w:noProof/>
+        </w:rPr>
+        <w:instrText xml:space="preserve"> PAGEREF _Toc257327284 \h </w:instrText>
+      </w:r>
+      <w:r>
+        <w:rPr>
+          <w:noProof/>
+        </w:rPr>
+      </w:r>
+      <w:r>
+        <w:rPr>
+          <w:noProof/>
+        </w:rPr>
+        <w:fldChar w:fldCharType="separate"/>
+      </w:r>
+      <w:r>
+        <w:rPr>
+          <w:noProof/>
+        </w:rPr>
         <w:t>1</w:t>
       </w:r>
       <w:r>
         <w:rPr>
-          <w:rFonts w:ascii="Calibri" w:hAnsi="Calibri"/>
+          <w:noProof/>
+        </w:rPr>
+        <w:fldChar w:fldCharType="end"/>
+      </w:r>
+    </w:p>
+    <w:p>
+      <w:pPr>
+        <w:pStyle w:val="TOC1"/>
+        <w:tabs>
+          <w:tab w:val="clear" w:pos="440"/>
+          <w:tab w:val="left" w:pos="463"/>
+        </w:tabs>
+        <w:rPr>
+          <w:rFonts w:asciiTheme="minorHAnsi" w:eastAsiaTheme="minorEastAsia" w:hAnsiTheme="minorHAnsi" w:cstheme="minorBidi"/>
           <w:b w:val="0"/>
           <w:bCs w:val="0"/>
           <w:noProof/>
-          <w:sz w:val="22"/>
-          <w:szCs w:val="22"/>
-          <w:lang w:val="tr-TR" w:eastAsia="tr-TR"/>
+          <w:lang w:eastAsia="ja-JP"/>
+        </w:rPr>
+      </w:pPr>
+      <w:r>
+        <w:rPr>
+          <w:noProof/>
+        </w:rPr>
+        <w:t>1-</w:t>
+      </w:r>
+      <w:r>
+        <w:rPr>
+          <w:rFonts w:asciiTheme="minorHAnsi" w:eastAsiaTheme="minorEastAsia" w:hAnsiTheme="minorHAnsi" w:cstheme="minorBidi"/>
+          <w:b w:val="0"/>
+          <w:bCs w:val="0"/>
+          <w:noProof/>
+          <w:lang w:eastAsia="ja-JP"/>
         </w:rPr>
         <w:tab/>
       </w:r>
@@ -547,7 +638,7 @@
         <w:rPr>
           <w:noProof/>
         </w:rPr>
-        <w:t>Introduction</w:t>
+        <w:t>Introduction [EREN]</w:t>
       </w:r>
       <w:r>
         <w:rPr>
@@ -565,7 +656,7 @@
         <w:rPr>
           <w:noProof/>
         </w:rPr>
-        <w:instrText xml:space="preserve"> PAGEREF _Toc382474292 \h </w:instrText>
+        <w:instrText xml:space="preserve"> PAGEREF _Toc257327285 \h </w:instrText>
       </w:r>
       <w:r>
         <w:rPr>
@@ -595,36 +686,34 @@
       <w:pPr>
         <w:pStyle w:val="TOC2"/>
         <w:tabs>
-          <w:tab w:val="left" w:pos="880"/>
+          <w:tab w:val="left" w:pos="799"/>
           <w:tab w:val="right" w:pos="9058"/>
         </w:tabs>
         <w:rPr>
-          <w:rFonts w:ascii="Calibri" w:hAnsi="Calibri"/>
+          <w:rFonts w:asciiTheme="minorHAnsi" w:eastAsiaTheme="minorEastAsia" w:hAnsiTheme="minorHAnsi" w:cstheme="minorBidi"/>
           <w:b w:val="0"/>
           <w:i w:val="0"/>
           <w:iCs w:val="0"/>
           <w:noProof/>
-          <w:sz w:val="22"/>
-          <w:szCs w:val="22"/>
-          <w:lang w:val="tr-TR" w:eastAsia="tr-TR"/>
-        </w:rPr>
-      </w:pPr>
-      <w:r>
-        <w:rPr>
-          <w:noProof/>
-        </w:rPr>
-        <w:t>1.1</w:t>
-      </w:r>
-      <w:r>
-        <w:rPr>
-          <w:rFonts w:ascii="Calibri" w:hAnsi="Calibri"/>
+          <w:sz w:val="24"/>
+          <w:lang w:eastAsia="ja-JP"/>
+        </w:rPr>
+      </w:pPr>
+      <w:r>
+        <w:rPr>
+          <w:noProof/>
+        </w:rPr>
+        <w:t>1.1-</w:t>
+      </w:r>
+      <w:r>
+        <w:rPr>
+          <w:rFonts w:asciiTheme="minorHAnsi" w:eastAsiaTheme="minorEastAsia" w:hAnsiTheme="minorHAnsi" w:cstheme="minorBidi"/>
           <w:b w:val="0"/>
           <w:i w:val="0"/>
           <w:iCs w:val="0"/>
           <w:noProof/>
-          <w:sz w:val="22"/>
-          <w:szCs w:val="22"/>
-          <w:lang w:val="tr-TR" w:eastAsia="tr-TR"/>
+          <w:sz w:val="24"/>
+          <w:lang w:eastAsia="ja-JP"/>
         </w:rPr>
         <w:tab/>
       </w:r>
@@ -650,7 +739,7 @@
         <w:rPr>
           <w:noProof/>
         </w:rPr>
-        <w:instrText xml:space="preserve"> PAGEREF _Toc382474293 \h </w:instrText>
+        <w:instrText xml:space="preserve"> PAGEREF _Toc257327286 \h </w:instrText>
       </w:r>
       <w:r>
         <w:rPr>
@@ -680,30 +769,28 @@
       <w:pPr>
         <w:pStyle w:val="TOC3"/>
         <w:tabs>
-          <w:tab w:val="left" w:pos="1100"/>
+          <w:tab w:val="left" w:pos="1161"/>
           <w:tab w:val="right" w:pos="9058"/>
         </w:tabs>
         <w:rPr>
-          <w:rFonts w:ascii="Calibri" w:hAnsi="Calibri"/>
-          <w:noProof/>
-          <w:sz w:val="22"/>
-          <w:szCs w:val="22"/>
-          <w:lang w:val="tr-TR" w:eastAsia="tr-TR"/>
-        </w:rPr>
-      </w:pPr>
-      <w:r>
-        <w:rPr>
-          <w:noProof/>
-        </w:rPr>
-        <w:t>1.1.1</w:t>
-      </w:r>
-      <w:r>
-        <w:rPr>
-          <w:rFonts w:ascii="Calibri" w:hAnsi="Calibri"/>
-          <w:noProof/>
-          <w:sz w:val="22"/>
-          <w:szCs w:val="22"/>
-          <w:lang w:val="tr-TR" w:eastAsia="tr-TR"/>
+          <w:rFonts w:asciiTheme="minorHAnsi" w:eastAsiaTheme="minorEastAsia" w:hAnsiTheme="minorHAnsi" w:cstheme="minorBidi"/>
+          <w:noProof/>
+          <w:sz w:val="24"/>
+          <w:lang w:eastAsia="ja-JP"/>
+        </w:rPr>
+      </w:pPr>
+      <w:r>
+        <w:rPr>
+          <w:noProof/>
+        </w:rPr>
+        <w:t>1.1.1-</w:t>
+      </w:r>
+      <w:r>
+        <w:rPr>
+          <w:rFonts w:asciiTheme="minorHAnsi" w:eastAsiaTheme="minorEastAsia" w:hAnsiTheme="minorHAnsi" w:cstheme="minorBidi"/>
+          <w:noProof/>
+          <w:sz w:val="24"/>
+          <w:lang w:eastAsia="ja-JP"/>
         </w:rPr>
         <w:tab/>
       </w:r>
@@ -729,7 +816,7 @@
         <w:rPr>
           <w:noProof/>
         </w:rPr>
-        <w:instrText xml:space="preserve"> PAGEREF _Toc382474294 \h </w:instrText>
+        <w:instrText xml:space="preserve"> PAGEREF _Toc257327287 \h </w:instrText>
       </w:r>
       <w:r>
         <w:rPr>
@@ -758,31 +845,31 @@
     <w:p>
       <w:pPr>
         <w:pStyle w:val="TOC1"/>
-        <w:rPr>
-          <w:rFonts w:ascii="Calibri" w:hAnsi="Calibri"/>
+        <w:tabs>
+          <w:tab w:val="clear" w:pos="440"/>
+          <w:tab w:val="left" w:pos="463"/>
+        </w:tabs>
+        <w:rPr>
+          <w:rFonts w:asciiTheme="minorHAnsi" w:eastAsiaTheme="minorEastAsia" w:hAnsiTheme="minorHAnsi" w:cstheme="minorBidi"/>
           <w:b w:val="0"/>
           <w:bCs w:val="0"/>
           <w:noProof/>
-          <w:sz w:val="22"/>
-          <w:szCs w:val="22"/>
-          <w:lang w:val="tr-TR" w:eastAsia="tr-TR"/>
-        </w:rPr>
-      </w:pPr>
-      <w:r>
-        <w:rPr>
-          <w:noProof/>
-        </w:rPr>
-        <w:t>2</w:t>
-      </w:r>
-      <w:r>
-        <w:rPr>
-          <w:rFonts w:ascii="Calibri" w:hAnsi="Calibri"/>
+          <w:lang w:eastAsia="ja-JP"/>
+        </w:rPr>
+      </w:pPr>
+      <w:r>
+        <w:rPr>
+          <w:noProof/>
+        </w:rPr>
+        <w:t>2-</w:t>
+      </w:r>
+      <w:r>
+        <w:rPr>
+          <w:rFonts w:asciiTheme="minorHAnsi" w:eastAsiaTheme="minorEastAsia" w:hAnsiTheme="minorHAnsi" w:cstheme="minorBidi"/>
           <w:b w:val="0"/>
           <w:bCs w:val="0"/>
           <w:noProof/>
-          <w:sz w:val="22"/>
-          <w:szCs w:val="22"/>
-          <w:lang w:val="tr-TR" w:eastAsia="tr-TR"/>
+          <w:lang w:eastAsia="ja-JP"/>
         </w:rPr>
         <w:tab/>
       </w:r>
@@ -790,7 +877,7 @@
         <w:rPr>
           <w:noProof/>
         </w:rPr>
-        <w:t>Software Architecture overview</w:t>
+        <w:t>Software Architecture overview [EREN]</w:t>
       </w:r>
       <w:r>
         <w:rPr>
@@ -808,7 +895,7 @@
         <w:rPr>
           <w:noProof/>
         </w:rPr>
-        <w:instrText xml:space="preserve"> PAGEREF _Toc382474295 \h </w:instrText>
+        <w:instrText xml:space="preserve"> PAGEREF _Toc257327288 \h </w:instrText>
       </w:r>
       <w:r>
         <w:rPr>
@@ -825,7 +912,7 @@
         <w:rPr>
           <w:noProof/>
         </w:rPr>
-        <w:t>3</w:t>
+        <w:t>4</w:t>
       </w:r>
       <w:r>
         <w:rPr>
@@ -837,31 +924,31 @@
     <w:p>
       <w:pPr>
         <w:pStyle w:val="TOC1"/>
-        <w:rPr>
-          <w:rFonts w:ascii="Calibri" w:hAnsi="Calibri"/>
+        <w:tabs>
+          <w:tab w:val="clear" w:pos="440"/>
+          <w:tab w:val="left" w:pos="463"/>
+        </w:tabs>
+        <w:rPr>
+          <w:rFonts w:asciiTheme="minorHAnsi" w:eastAsiaTheme="minorEastAsia" w:hAnsiTheme="minorHAnsi" w:cstheme="minorBidi"/>
           <w:b w:val="0"/>
           <w:bCs w:val="0"/>
           <w:noProof/>
-          <w:sz w:val="22"/>
-          <w:szCs w:val="22"/>
-          <w:lang w:val="tr-TR" w:eastAsia="tr-TR"/>
-        </w:rPr>
-      </w:pPr>
-      <w:r>
-        <w:rPr>
-          <w:noProof/>
-        </w:rPr>
-        <w:t>3</w:t>
-      </w:r>
-      <w:r>
-        <w:rPr>
-          <w:rFonts w:ascii="Calibri" w:hAnsi="Calibri"/>
+          <w:lang w:eastAsia="ja-JP"/>
+        </w:rPr>
+      </w:pPr>
+      <w:r>
+        <w:rPr>
+          <w:noProof/>
+        </w:rPr>
+        <w:t>3-</w:t>
+      </w:r>
+      <w:r>
+        <w:rPr>
+          <w:rFonts w:asciiTheme="minorHAnsi" w:eastAsiaTheme="minorEastAsia" w:hAnsiTheme="minorHAnsi" w:cstheme="minorBidi"/>
           <w:b w:val="0"/>
           <w:bCs w:val="0"/>
           <w:noProof/>
-          <w:sz w:val="22"/>
-          <w:szCs w:val="22"/>
-          <w:lang w:val="tr-TR" w:eastAsia="tr-TR"/>
+          <w:lang w:eastAsia="ja-JP"/>
         </w:rPr>
         <w:tab/>
       </w:r>
@@ -887,7 +974,7 @@
         <w:rPr>
           <w:noProof/>
         </w:rPr>
-        <w:instrText xml:space="preserve"> PAGEREF _Toc382474296 \h </w:instrText>
+        <w:instrText xml:space="preserve"> PAGEREF _Toc257327289 \h </w:instrText>
       </w:r>
       <w:r>
         <w:rPr>
@@ -904,7 +991,7 @@
         <w:rPr>
           <w:noProof/>
         </w:rPr>
-        <w:t>3</w:t>
+        <w:t>5</w:t>
       </w:r>
       <w:r>
         <w:rPr>
@@ -917,36 +1004,34 @@
       <w:pPr>
         <w:pStyle w:val="TOC2"/>
         <w:tabs>
-          <w:tab w:val="left" w:pos="880"/>
+          <w:tab w:val="left" w:pos="799"/>
           <w:tab w:val="right" w:pos="9058"/>
         </w:tabs>
         <w:rPr>
-          <w:rFonts w:ascii="Calibri" w:hAnsi="Calibri"/>
+          <w:rFonts w:asciiTheme="minorHAnsi" w:eastAsiaTheme="minorEastAsia" w:hAnsiTheme="minorHAnsi" w:cstheme="minorBidi"/>
           <w:b w:val="0"/>
           <w:i w:val="0"/>
           <w:iCs w:val="0"/>
           <w:noProof/>
-          <w:sz w:val="22"/>
-          <w:szCs w:val="22"/>
-          <w:lang w:val="tr-TR" w:eastAsia="tr-TR"/>
-        </w:rPr>
-      </w:pPr>
-      <w:r>
-        <w:rPr>
-          <w:noProof/>
-        </w:rPr>
-        <w:t>3.1</w:t>
-      </w:r>
-      <w:r>
-        <w:rPr>
-          <w:rFonts w:ascii="Calibri" w:hAnsi="Calibri"/>
+          <w:sz w:val="24"/>
+          <w:lang w:eastAsia="ja-JP"/>
+        </w:rPr>
+      </w:pPr>
+      <w:r>
+        <w:rPr>
+          <w:noProof/>
+        </w:rPr>
+        <w:t>3.1-</w:t>
+      </w:r>
+      <w:r>
+        <w:rPr>
+          <w:rFonts w:asciiTheme="minorHAnsi" w:eastAsiaTheme="minorEastAsia" w:hAnsiTheme="minorHAnsi" w:cstheme="minorBidi"/>
           <w:b w:val="0"/>
           <w:i w:val="0"/>
           <w:iCs w:val="0"/>
           <w:noProof/>
-          <w:sz w:val="22"/>
-          <w:szCs w:val="22"/>
-          <w:lang w:val="tr-TR" w:eastAsia="tr-TR"/>
+          <w:sz w:val="24"/>
+          <w:lang w:eastAsia="ja-JP"/>
         </w:rPr>
         <w:tab/>
       </w:r>
@@ -954,7 +1039,7 @@
         <w:rPr>
           <w:noProof/>
         </w:rPr>
-        <w:t>Component 1</w:t>
+        <w:t>Graphical User Interface [ERDI]</w:t>
       </w:r>
       <w:r>
         <w:rPr>
@@ -972,7 +1057,7 @@
         <w:rPr>
           <w:noProof/>
         </w:rPr>
-        <w:instrText xml:space="preserve"> PAGEREF _Toc382474297 \h </w:instrText>
+        <w:instrText xml:space="preserve"> PAGEREF _Toc257327290 \h </w:instrText>
       </w:r>
       <w:r>
         <w:rPr>
@@ -989,7 +1074,7 @@
         <w:rPr>
           <w:noProof/>
         </w:rPr>
-        <w:t>3</w:t>
+        <w:t>5</w:t>
       </w:r>
       <w:r>
         <w:rPr>
@@ -1002,30 +1087,28 @@
       <w:pPr>
         <w:pStyle w:val="TOC3"/>
         <w:tabs>
-          <w:tab w:val="left" w:pos="1100"/>
+          <w:tab w:val="left" w:pos="1161"/>
           <w:tab w:val="right" w:pos="9058"/>
         </w:tabs>
         <w:rPr>
-          <w:rFonts w:ascii="Calibri" w:hAnsi="Calibri"/>
-          <w:noProof/>
-          <w:sz w:val="22"/>
-          <w:szCs w:val="22"/>
-          <w:lang w:val="tr-TR" w:eastAsia="tr-TR"/>
-        </w:rPr>
-      </w:pPr>
-      <w:r>
-        <w:rPr>
-          <w:noProof/>
-        </w:rPr>
-        <w:t>3.1.1</w:t>
-      </w:r>
-      <w:r>
-        <w:rPr>
-          <w:rFonts w:ascii="Calibri" w:hAnsi="Calibri"/>
-          <w:noProof/>
-          <w:sz w:val="22"/>
-          <w:szCs w:val="22"/>
-          <w:lang w:val="tr-TR" w:eastAsia="tr-TR"/>
+          <w:rFonts w:asciiTheme="minorHAnsi" w:eastAsiaTheme="minorEastAsia" w:hAnsiTheme="minorHAnsi" w:cstheme="minorBidi"/>
+          <w:noProof/>
+          <w:sz w:val="24"/>
+          <w:lang w:eastAsia="ja-JP"/>
+        </w:rPr>
+      </w:pPr>
+      <w:r>
+        <w:rPr>
+          <w:noProof/>
+        </w:rPr>
+        <w:t>3.1.1-</w:t>
+      </w:r>
+      <w:r>
+        <w:rPr>
+          <w:rFonts w:asciiTheme="minorHAnsi" w:eastAsiaTheme="minorEastAsia" w:hAnsiTheme="minorHAnsi" w:cstheme="minorBidi"/>
+          <w:noProof/>
+          <w:sz w:val="24"/>
+          <w:lang w:eastAsia="ja-JP"/>
         </w:rPr>
         <w:tab/>
       </w:r>
@@ -1051,7 +1134,7 @@
         <w:rPr>
           <w:noProof/>
         </w:rPr>
-        <w:instrText xml:space="preserve"> PAGEREF _Toc382474298 \h </w:instrText>
+        <w:instrText xml:space="preserve"> PAGEREF _Toc257327291 \h </w:instrText>
       </w:r>
       <w:r>
         <w:rPr>
@@ -1068,7 +1151,7 @@
         <w:rPr>
           <w:noProof/>
         </w:rPr>
-        <w:t>3</w:t>
+        <w:t>5</w:t>
       </w:r>
       <w:r>
         <w:rPr>
@@ -1081,30 +1164,28 @@
       <w:pPr>
         <w:pStyle w:val="TOC3"/>
         <w:tabs>
-          <w:tab w:val="left" w:pos="1100"/>
+          <w:tab w:val="left" w:pos="1161"/>
           <w:tab w:val="right" w:pos="9058"/>
         </w:tabs>
         <w:rPr>
-          <w:rFonts w:ascii="Calibri" w:hAnsi="Calibri"/>
-          <w:noProof/>
-          <w:sz w:val="22"/>
-          <w:szCs w:val="22"/>
-          <w:lang w:val="tr-TR" w:eastAsia="tr-TR"/>
-        </w:rPr>
-      </w:pPr>
-      <w:r>
-        <w:rPr>
-          <w:noProof/>
-        </w:rPr>
-        <w:t>3.1.2</w:t>
-      </w:r>
-      <w:r>
-        <w:rPr>
-          <w:rFonts w:ascii="Calibri" w:hAnsi="Calibri"/>
-          <w:noProof/>
-          <w:sz w:val="22"/>
-          <w:szCs w:val="22"/>
-          <w:lang w:val="tr-TR" w:eastAsia="tr-TR"/>
+          <w:rFonts w:asciiTheme="minorHAnsi" w:eastAsiaTheme="minorEastAsia" w:hAnsiTheme="minorHAnsi" w:cstheme="minorBidi"/>
+          <w:noProof/>
+          <w:sz w:val="24"/>
+          <w:lang w:eastAsia="ja-JP"/>
+        </w:rPr>
+      </w:pPr>
+      <w:r>
+        <w:rPr>
+          <w:noProof/>
+        </w:rPr>
+        <w:t>3.1.2-</w:t>
+      </w:r>
+      <w:r>
+        <w:rPr>
+          <w:rFonts w:asciiTheme="minorHAnsi" w:eastAsiaTheme="minorEastAsia" w:hAnsiTheme="minorHAnsi" w:cstheme="minorBidi"/>
+          <w:noProof/>
+          <w:sz w:val="24"/>
+          <w:lang w:eastAsia="ja-JP"/>
         </w:rPr>
         <w:tab/>
       </w:r>
@@ -1130,7 +1211,7 @@
         <w:rPr>
           <w:noProof/>
         </w:rPr>
-        <w:instrText xml:space="preserve"> PAGEREF _Toc382474299 \h </w:instrText>
+        <w:instrText xml:space="preserve"> PAGEREF _Toc257327292 \h </w:instrText>
       </w:r>
       <w:r>
         <w:rPr>
@@ -1147,7 +1228,7 @@
         <w:rPr>
           <w:noProof/>
         </w:rPr>
-        <w:t>3</w:t>
+        <w:t>5</w:t>
       </w:r>
       <w:r>
         <w:rPr>
@@ -1160,30 +1241,28 @@
       <w:pPr>
         <w:pStyle w:val="TOC3"/>
         <w:tabs>
-          <w:tab w:val="left" w:pos="1100"/>
+          <w:tab w:val="left" w:pos="1161"/>
           <w:tab w:val="right" w:pos="9058"/>
         </w:tabs>
         <w:rPr>
-          <w:rFonts w:ascii="Calibri" w:hAnsi="Calibri"/>
-          <w:noProof/>
-          <w:sz w:val="22"/>
-          <w:szCs w:val="22"/>
-          <w:lang w:val="tr-TR" w:eastAsia="tr-TR"/>
-        </w:rPr>
-      </w:pPr>
-      <w:r>
-        <w:rPr>
-          <w:noProof/>
-        </w:rPr>
-        <w:t>3.1.3</w:t>
-      </w:r>
-      <w:r>
-        <w:rPr>
-          <w:rFonts w:ascii="Calibri" w:hAnsi="Calibri"/>
-          <w:noProof/>
-          <w:sz w:val="22"/>
-          <w:szCs w:val="22"/>
-          <w:lang w:val="tr-TR" w:eastAsia="tr-TR"/>
+          <w:rFonts w:asciiTheme="minorHAnsi" w:eastAsiaTheme="minorEastAsia" w:hAnsiTheme="minorHAnsi" w:cstheme="minorBidi"/>
+          <w:noProof/>
+          <w:sz w:val="24"/>
+          <w:lang w:eastAsia="ja-JP"/>
+        </w:rPr>
+      </w:pPr>
+      <w:r>
+        <w:rPr>
+          <w:noProof/>
+        </w:rPr>
+        <w:t>3.1.3-</w:t>
+      </w:r>
+      <w:r>
+        <w:rPr>
+          <w:rFonts w:asciiTheme="minorHAnsi" w:eastAsiaTheme="minorEastAsia" w:hAnsiTheme="minorHAnsi" w:cstheme="minorBidi"/>
+          <w:noProof/>
+          <w:sz w:val="24"/>
+          <w:lang w:eastAsia="ja-JP"/>
         </w:rPr>
         <w:tab/>
       </w:r>
@@ -1209,7 +1288,7 @@
         <w:rPr>
           <w:noProof/>
         </w:rPr>
-        <w:instrText xml:space="preserve"> PAGEREF _Toc382474300 \h </w:instrText>
+        <w:instrText xml:space="preserve"> PAGEREF _Toc257327293 \h </w:instrText>
       </w:r>
       <w:r>
         <w:rPr>
@@ -1226,7 +1305,7 @@
         <w:rPr>
           <w:noProof/>
         </w:rPr>
-        <w:t>3</w:t>
+        <w:t>6</w:t>
       </w:r>
       <w:r>
         <w:rPr>
@@ -1239,30 +1318,28 @@
       <w:pPr>
         <w:pStyle w:val="TOC3"/>
         <w:tabs>
-          <w:tab w:val="left" w:pos="1100"/>
+          <w:tab w:val="left" w:pos="1161"/>
           <w:tab w:val="right" w:pos="9058"/>
         </w:tabs>
         <w:rPr>
-          <w:rFonts w:ascii="Calibri" w:hAnsi="Calibri"/>
-          <w:noProof/>
-          <w:sz w:val="22"/>
-          <w:szCs w:val="22"/>
-          <w:lang w:val="tr-TR" w:eastAsia="tr-TR"/>
-        </w:rPr>
-      </w:pPr>
-      <w:r>
-        <w:rPr>
-          <w:noProof/>
-        </w:rPr>
-        <w:t>3.1.4</w:t>
-      </w:r>
-      <w:r>
-        <w:rPr>
-          <w:rFonts w:ascii="Calibri" w:hAnsi="Calibri"/>
-          <w:noProof/>
-          <w:sz w:val="22"/>
-          <w:szCs w:val="22"/>
-          <w:lang w:val="tr-TR" w:eastAsia="tr-TR"/>
+          <w:rFonts w:asciiTheme="minorHAnsi" w:eastAsiaTheme="minorEastAsia" w:hAnsiTheme="minorHAnsi" w:cstheme="minorBidi"/>
+          <w:noProof/>
+          <w:sz w:val="24"/>
+          <w:lang w:eastAsia="ja-JP"/>
+        </w:rPr>
+      </w:pPr>
+      <w:r>
+        <w:rPr>
+          <w:noProof/>
+        </w:rPr>
+        <w:t>3.1.4-</w:t>
+      </w:r>
+      <w:r>
+        <w:rPr>
+          <w:rFonts w:asciiTheme="minorHAnsi" w:eastAsiaTheme="minorEastAsia" w:hAnsiTheme="minorHAnsi" w:cstheme="minorBidi"/>
+          <w:noProof/>
+          <w:sz w:val="24"/>
+          <w:lang w:eastAsia="ja-JP"/>
         </w:rPr>
         <w:tab/>
       </w:r>
@@ -1288,7 +1365,7 @@
         <w:rPr>
           <w:noProof/>
         </w:rPr>
-        <w:instrText xml:space="preserve"> PAGEREF _Toc382474301 \h </w:instrText>
+        <w:instrText xml:space="preserve"> PAGEREF _Toc257327294 \h </w:instrText>
       </w:r>
       <w:r>
         <w:rPr>
@@ -1305,7 +1382,7 @@
         <w:rPr>
           <w:noProof/>
         </w:rPr>
-        <w:t>3</w:t>
+        <w:t>6</w:t>
       </w:r>
       <w:r>
         <w:rPr>
@@ -1318,36 +1395,34 @@
       <w:pPr>
         <w:pStyle w:val="TOC2"/>
         <w:tabs>
-          <w:tab w:val="left" w:pos="880"/>
+          <w:tab w:val="left" w:pos="799"/>
           <w:tab w:val="right" w:pos="9058"/>
         </w:tabs>
         <w:rPr>
-          <w:rFonts w:ascii="Calibri" w:hAnsi="Calibri"/>
+          <w:rFonts w:asciiTheme="minorHAnsi" w:eastAsiaTheme="minorEastAsia" w:hAnsiTheme="minorHAnsi" w:cstheme="minorBidi"/>
           <w:b w:val="0"/>
           <w:i w:val="0"/>
           <w:iCs w:val="0"/>
           <w:noProof/>
-          <w:sz w:val="22"/>
-          <w:szCs w:val="22"/>
-          <w:lang w:val="tr-TR" w:eastAsia="tr-TR"/>
-        </w:rPr>
-      </w:pPr>
-      <w:r>
-        <w:rPr>
-          <w:noProof/>
-        </w:rPr>
-        <w:t>3.2</w:t>
-      </w:r>
-      <w:r>
-        <w:rPr>
-          <w:rFonts w:ascii="Calibri" w:hAnsi="Calibri"/>
+          <w:sz w:val="24"/>
+          <w:lang w:eastAsia="ja-JP"/>
+        </w:rPr>
+      </w:pPr>
+      <w:r>
+        <w:rPr>
+          <w:noProof/>
+        </w:rPr>
+        <w:t>3.2-</w:t>
+      </w:r>
+      <w:r>
+        <w:rPr>
+          <w:rFonts w:asciiTheme="minorHAnsi" w:eastAsiaTheme="minorEastAsia" w:hAnsiTheme="minorHAnsi" w:cstheme="minorBidi"/>
           <w:b w:val="0"/>
           <w:i w:val="0"/>
           <w:iCs w:val="0"/>
           <w:noProof/>
-          <w:sz w:val="22"/>
-          <w:szCs w:val="22"/>
-          <w:lang w:val="tr-TR" w:eastAsia="tr-TR"/>
+          <w:sz w:val="24"/>
+          <w:lang w:eastAsia="ja-JP"/>
         </w:rPr>
         <w:tab/>
       </w:r>
@@ -1355,7 +1430,7 @@
         <w:rPr>
           <w:noProof/>
         </w:rPr>
-        <w:t>Component 2</w:t>
+        <w:t>Controller</w:t>
       </w:r>
       <w:r>
         <w:rPr>
@@ -1373,7 +1448,7 @@
         <w:rPr>
           <w:noProof/>
         </w:rPr>
-        <w:instrText xml:space="preserve"> PAGEREF _Toc382474302 \h </w:instrText>
+        <w:instrText xml:space="preserve"> PAGEREF _Toc257327295 \h </w:instrText>
       </w:r>
       <w:r>
         <w:rPr>
@@ -1390,7 +1465,7 @@
         <w:rPr>
           <w:noProof/>
         </w:rPr>
-        <w:t>3</w:t>
+        <w:t>6</w:t>
       </w:r>
       <w:r>
         <w:rPr>
@@ -1403,30 +1478,28 @@
       <w:pPr>
         <w:pStyle w:val="TOC3"/>
         <w:tabs>
-          <w:tab w:val="left" w:pos="1100"/>
+          <w:tab w:val="left" w:pos="1161"/>
           <w:tab w:val="right" w:pos="9058"/>
         </w:tabs>
         <w:rPr>
-          <w:rFonts w:ascii="Calibri" w:hAnsi="Calibri"/>
-          <w:noProof/>
-          <w:sz w:val="22"/>
-          <w:szCs w:val="22"/>
-          <w:lang w:val="tr-TR" w:eastAsia="tr-TR"/>
-        </w:rPr>
-      </w:pPr>
-      <w:r>
-        <w:rPr>
-          <w:noProof/>
-        </w:rPr>
-        <w:t>3.2.1</w:t>
-      </w:r>
-      <w:r>
-        <w:rPr>
-          <w:rFonts w:ascii="Calibri" w:hAnsi="Calibri"/>
-          <w:noProof/>
-          <w:sz w:val="22"/>
-          <w:szCs w:val="22"/>
-          <w:lang w:val="tr-TR" w:eastAsia="tr-TR"/>
+          <w:rFonts w:asciiTheme="minorHAnsi" w:eastAsiaTheme="minorEastAsia" w:hAnsiTheme="minorHAnsi" w:cstheme="minorBidi"/>
+          <w:noProof/>
+          <w:sz w:val="24"/>
+          <w:lang w:eastAsia="ja-JP"/>
+        </w:rPr>
+      </w:pPr>
+      <w:r>
+        <w:rPr>
+          <w:noProof/>
+        </w:rPr>
+        <w:t>3.2.1-</w:t>
+      </w:r>
+      <w:r>
+        <w:rPr>
+          <w:rFonts w:asciiTheme="minorHAnsi" w:eastAsiaTheme="minorEastAsia" w:hAnsiTheme="minorHAnsi" w:cstheme="minorBidi"/>
+          <w:noProof/>
+          <w:sz w:val="24"/>
+          <w:lang w:eastAsia="ja-JP"/>
         </w:rPr>
         <w:tab/>
       </w:r>
@@ -1452,7 +1525,7 @@
         <w:rPr>
           <w:noProof/>
         </w:rPr>
-        <w:instrText xml:space="preserve"> PAGEREF _Toc382474303 \h </w:instrText>
+        <w:instrText xml:space="preserve"> PAGEREF _Toc257327296 \h </w:instrText>
       </w:r>
       <w:r>
         <w:rPr>
@@ -1469,7 +1542,7 @@
         <w:rPr>
           <w:noProof/>
         </w:rPr>
-        <w:t>3</w:t>
+        <w:t>6</w:t>
       </w:r>
       <w:r>
         <w:rPr>
@@ -1482,30 +1555,28 @@
       <w:pPr>
         <w:pStyle w:val="TOC3"/>
         <w:tabs>
-          <w:tab w:val="left" w:pos="1100"/>
+          <w:tab w:val="left" w:pos="1161"/>
           <w:tab w:val="right" w:pos="9058"/>
         </w:tabs>
         <w:rPr>
-          <w:rFonts w:ascii="Calibri" w:hAnsi="Calibri"/>
-          <w:noProof/>
-          <w:sz w:val="22"/>
-          <w:szCs w:val="22"/>
-          <w:lang w:val="tr-TR" w:eastAsia="tr-TR"/>
-        </w:rPr>
-      </w:pPr>
-      <w:r>
-        <w:rPr>
-          <w:noProof/>
-        </w:rPr>
-        <w:t>3.2.2</w:t>
-      </w:r>
-      <w:r>
-        <w:rPr>
-          <w:rFonts w:ascii="Calibri" w:hAnsi="Calibri"/>
-          <w:noProof/>
-          <w:sz w:val="22"/>
-          <w:szCs w:val="22"/>
-          <w:lang w:val="tr-TR" w:eastAsia="tr-TR"/>
+          <w:rFonts w:asciiTheme="minorHAnsi" w:eastAsiaTheme="minorEastAsia" w:hAnsiTheme="minorHAnsi" w:cstheme="minorBidi"/>
+          <w:noProof/>
+          <w:sz w:val="24"/>
+          <w:lang w:eastAsia="ja-JP"/>
+        </w:rPr>
+      </w:pPr>
+      <w:r>
+        <w:rPr>
+          <w:noProof/>
+        </w:rPr>
+        <w:t>3.2.2-</w:t>
+      </w:r>
+      <w:r>
+        <w:rPr>
+          <w:rFonts w:asciiTheme="minorHAnsi" w:eastAsiaTheme="minorEastAsia" w:hAnsiTheme="minorHAnsi" w:cstheme="minorBidi"/>
+          <w:noProof/>
+          <w:sz w:val="24"/>
+          <w:lang w:eastAsia="ja-JP"/>
         </w:rPr>
         <w:tab/>
       </w:r>
@@ -1531,7 +1602,7 @@
         <w:rPr>
           <w:noProof/>
         </w:rPr>
-        <w:instrText xml:space="preserve"> PAGEREF _Toc382474304 \h </w:instrText>
+        <w:instrText xml:space="preserve"> PAGEREF _Toc257327297 \h </w:instrText>
       </w:r>
       <w:r>
         <w:rPr>
@@ -1548,7 +1619,7 @@
         <w:rPr>
           <w:noProof/>
         </w:rPr>
-        <w:t>4</w:t>
+        <w:t>6</w:t>
       </w:r>
       <w:r>
         <w:rPr>
@@ -1561,30 +1632,28 @@
       <w:pPr>
         <w:pStyle w:val="TOC3"/>
         <w:tabs>
-          <w:tab w:val="left" w:pos="1100"/>
+          <w:tab w:val="left" w:pos="1161"/>
           <w:tab w:val="right" w:pos="9058"/>
         </w:tabs>
         <w:rPr>
-          <w:rFonts w:ascii="Calibri" w:hAnsi="Calibri"/>
-          <w:noProof/>
-          <w:sz w:val="22"/>
-          <w:szCs w:val="22"/>
-          <w:lang w:val="tr-TR" w:eastAsia="tr-TR"/>
-        </w:rPr>
-      </w:pPr>
-      <w:r>
-        <w:rPr>
-          <w:noProof/>
-        </w:rPr>
-        <w:t>3.2.3</w:t>
-      </w:r>
-      <w:r>
-        <w:rPr>
-          <w:rFonts w:ascii="Calibri" w:hAnsi="Calibri"/>
-          <w:noProof/>
-          <w:sz w:val="22"/>
-          <w:szCs w:val="22"/>
-          <w:lang w:val="tr-TR" w:eastAsia="tr-TR"/>
+          <w:rFonts w:asciiTheme="minorHAnsi" w:eastAsiaTheme="minorEastAsia" w:hAnsiTheme="minorHAnsi" w:cstheme="minorBidi"/>
+          <w:noProof/>
+          <w:sz w:val="24"/>
+          <w:lang w:eastAsia="ja-JP"/>
+        </w:rPr>
+      </w:pPr>
+      <w:r>
+        <w:rPr>
+          <w:noProof/>
+        </w:rPr>
+        <w:t>3.2.3-</w:t>
+      </w:r>
+      <w:r>
+        <w:rPr>
+          <w:rFonts w:asciiTheme="minorHAnsi" w:eastAsiaTheme="minorEastAsia" w:hAnsiTheme="minorHAnsi" w:cstheme="minorBidi"/>
+          <w:noProof/>
+          <w:sz w:val="24"/>
+          <w:lang w:eastAsia="ja-JP"/>
         </w:rPr>
         <w:tab/>
       </w:r>
@@ -1592,7 +1661,7 @@
         <w:rPr>
           <w:noProof/>
         </w:rPr>
-        <w:t>Workflows and algorithms</w:t>
+        <w:t xml:space="preserve"> Workflows and algorithms</w:t>
       </w:r>
       <w:r>
         <w:rPr>
@@ -1610,7 +1679,7 @@
         <w:rPr>
           <w:noProof/>
         </w:rPr>
-        <w:instrText xml:space="preserve"> PAGEREF _Toc382474305 \h </w:instrText>
+        <w:instrText xml:space="preserve"> PAGEREF _Toc257327298 \h </w:instrText>
       </w:r>
       <w:r>
         <w:rPr>
@@ -1627,7 +1696,7 @@
         <w:rPr>
           <w:noProof/>
         </w:rPr>
-        <w:t>4</w:t>
+        <w:t>7</w:t>
       </w:r>
       <w:r>
         <w:rPr>
@@ -1640,30 +1709,28 @@
       <w:pPr>
         <w:pStyle w:val="TOC3"/>
         <w:tabs>
-          <w:tab w:val="left" w:pos="1100"/>
+          <w:tab w:val="left" w:pos="1161"/>
           <w:tab w:val="right" w:pos="9058"/>
         </w:tabs>
         <w:rPr>
-          <w:rFonts w:ascii="Calibri" w:hAnsi="Calibri"/>
-          <w:noProof/>
-          <w:sz w:val="22"/>
-          <w:szCs w:val="22"/>
-          <w:lang w:val="tr-TR" w:eastAsia="tr-TR"/>
-        </w:rPr>
-      </w:pPr>
-      <w:r>
-        <w:rPr>
-          <w:noProof/>
-        </w:rPr>
-        <w:t>3.2.4</w:t>
-      </w:r>
-      <w:r>
-        <w:rPr>
-          <w:rFonts w:ascii="Calibri" w:hAnsi="Calibri"/>
-          <w:noProof/>
-          <w:sz w:val="22"/>
-          <w:szCs w:val="22"/>
-          <w:lang w:val="tr-TR" w:eastAsia="tr-TR"/>
+          <w:rFonts w:asciiTheme="minorHAnsi" w:eastAsiaTheme="minorEastAsia" w:hAnsiTheme="minorHAnsi" w:cstheme="minorBidi"/>
+          <w:noProof/>
+          <w:sz w:val="24"/>
+          <w:lang w:eastAsia="ja-JP"/>
+        </w:rPr>
+      </w:pPr>
+      <w:r>
+        <w:rPr>
+          <w:noProof/>
+        </w:rPr>
+        <w:t>3.2.4-</w:t>
+      </w:r>
+      <w:r>
+        <w:rPr>
+          <w:rFonts w:asciiTheme="minorHAnsi" w:eastAsiaTheme="minorEastAsia" w:hAnsiTheme="minorHAnsi" w:cstheme="minorBidi"/>
+          <w:noProof/>
+          <w:sz w:val="24"/>
+          <w:lang w:eastAsia="ja-JP"/>
         </w:rPr>
         <w:tab/>
       </w:r>
@@ -1689,7 +1756,7 @@
         <w:rPr>
           <w:noProof/>
         </w:rPr>
-        <w:instrText xml:space="preserve"> PAGEREF _Toc382474306 \h </w:instrText>
+        <w:instrText xml:space="preserve"> PAGEREF _Toc257327299 \h </w:instrText>
       </w:r>
       <w:r>
         <w:rPr>
@@ -1706,7 +1773,7 @@
         <w:rPr>
           <w:noProof/>
         </w:rPr>
-        <w:t>4</w:t>
+        <w:t>7</w:t>
       </w:r>
       <w:r>
         <w:rPr>
@@ -1719,36 +1786,34 @@
       <w:pPr>
         <w:pStyle w:val="TOC2"/>
         <w:tabs>
-          <w:tab w:val="left" w:pos="880"/>
+          <w:tab w:val="left" w:pos="799"/>
           <w:tab w:val="right" w:pos="9058"/>
         </w:tabs>
         <w:rPr>
-          <w:rFonts w:ascii="Calibri" w:hAnsi="Calibri"/>
+          <w:rFonts w:asciiTheme="minorHAnsi" w:eastAsiaTheme="minorEastAsia" w:hAnsiTheme="minorHAnsi" w:cstheme="minorBidi"/>
           <w:b w:val="0"/>
           <w:i w:val="0"/>
           <w:iCs w:val="0"/>
           <w:noProof/>
-          <w:sz w:val="22"/>
-          <w:szCs w:val="22"/>
-          <w:lang w:val="tr-TR" w:eastAsia="tr-TR"/>
-        </w:rPr>
-      </w:pPr>
-      <w:r>
-        <w:rPr>
-          <w:noProof/>
-        </w:rPr>
-        <w:t>3.3</w:t>
-      </w:r>
-      <w:r>
-        <w:rPr>
-          <w:rFonts w:ascii="Calibri" w:hAnsi="Calibri"/>
+          <w:sz w:val="24"/>
+          <w:lang w:eastAsia="ja-JP"/>
+        </w:rPr>
+      </w:pPr>
+      <w:r>
+        <w:rPr>
+          <w:noProof/>
+        </w:rPr>
+        <w:t>3.3-</w:t>
+      </w:r>
+      <w:r>
+        <w:rPr>
+          <w:rFonts w:asciiTheme="minorHAnsi" w:eastAsiaTheme="minorEastAsia" w:hAnsiTheme="minorHAnsi" w:cstheme="minorBidi"/>
           <w:b w:val="0"/>
           <w:i w:val="0"/>
           <w:iCs w:val="0"/>
           <w:noProof/>
-          <w:sz w:val="22"/>
-          <w:szCs w:val="22"/>
-          <w:lang w:val="tr-TR" w:eastAsia="tr-TR"/>
+          <w:sz w:val="24"/>
+          <w:lang w:eastAsia="ja-JP"/>
         </w:rPr>
         <w:tab/>
       </w:r>
@@ -1756,7 +1821,7 @@
         <w:rPr>
           <w:noProof/>
         </w:rPr>
-        <w:t>Component 3</w:t>
+        <w:t>Network [DENIZ]</w:t>
       </w:r>
       <w:r>
         <w:rPr>
@@ -1774,7 +1839,7 @@
         <w:rPr>
           <w:noProof/>
         </w:rPr>
-        <w:instrText xml:space="preserve"> PAGEREF _Toc382474307 \h </w:instrText>
+        <w:instrText xml:space="preserve"> PAGEREF _Toc257327300 \h </w:instrText>
       </w:r>
       <w:r>
         <w:rPr>
@@ -1791,7 +1856,7 @@
         <w:rPr>
           <w:noProof/>
         </w:rPr>
-        <w:t>4</w:t>
+        <w:t>7</w:t>
       </w:r>
       <w:r>
         <w:rPr>
@@ -1804,30 +1869,28 @@
       <w:pPr>
         <w:pStyle w:val="TOC3"/>
         <w:tabs>
-          <w:tab w:val="left" w:pos="1100"/>
+          <w:tab w:val="left" w:pos="1161"/>
           <w:tab w:val="right" w:pos="9058"/>
         </w:tabs>
         <w:rPr>
-          <w:rFonts w:ascii="Calibri" w:hAnsi="Calibri"/>
-          <w:noProof/>
-          <w:sz w:val="22"/>
-          <w:szCs w:val="22"/>
-          <w:lang w:val="tr-TR" w:eastAsia="tr-TR"/>
-        </w:rPr>
-      </w:pPr>
-      <w:r>
-        <w:rPr>
-          <w:noProof/>
-        </w:rPr>
-        <w:t>3.3.1</w:t>
-      </w:r>
-      <w:r>
-        <w:rPr>
-          <w:rFonts w:ascii="Calibri" w:hAnsi="Calibri"/>
-          <w:noProof/>
-          <w:sz w:val="22"/>
-          <w:szCs w:val="22"/>
-          <w:lang w:val="tr-TR" w:eastAsia="tr-TR"/>
+          <w:rFonts w:asciiTheme="minorHAnsi" w:eastAsiaTheme="minorEastAsia" w:hAnsiTheme="minorHAnsi" w:cstheme="minorBidi"/>
+          <w:noProof/>
+          <w:sz w:val="24"/>
+          <w:lang w:eastAsia="ja-JP"/>
+        </w:rPr>
+      </w:pPr>
+      <w:r>
+        <w:rPr>
+          <w:noProof/>
+        </w:rPr>
+        <w:t>3.3.1-</w:t>
+      </w:r>
+      <w:r>
+        <w:rPr>
+          <w:rFonts w:asciiTheme="minorHAnsi" w:eastAsiaTheme="minorEastAsia" w:hAnsiTheme="minorHAnsi" w:cstheme="minorBidi"/>
+          <w:noProof/>
+          <w:sz w:val="24"/>
+          <w:lang w:eastAsia="ja-JP"/>
         </w:rPr>
         <w:tab/>
       </w:r>
@@ -1853,7 +1916,7 @@
         <w:rPr>
           <w:noProof/>
         </w:rPr>
-        <w:instrText xml:space="preserve"> PAGEREF _Toc382474308 \h </w:instrText>
+        <w:instrText xml:space="preserve"> PAGEREF _Toc257327301 \h </w:instrText>
       </w:r>
       <w:r>
         <w:rPr>
@@ -1870,7 +1933,7 @@
         <w:rPr>
           <w:noProof/>
         </w:rPr>
-        <w:t>4</w:t>
+        <w:t>7</w:t>
       </w:r>
       <w:r>
         <w:rPr>
@@ -1883,30 +1946,28 @@
       <w:pPr>
         <w:pStyle w:val="TOC3"/>
         <w:tabs>
-          <w:tab w:val="left" w:pos="1100"/>
+          <w:tab w:val="left" w:pos="1161"/>
           <w:tab w:val="right" w:pos="9058"/>
         </w:tabs>
         <w:rPr>
-          <w:rFonts w:ascii="Calibri" w:hAnsi="Calibri"/>
-          <w:noProof/>
-          <w:sz w:val="22"/>
-          <w:szCs w:val="22"/>
-          <w:lang w:val="tr-TR" w:eastAsia="tr-TR"/>
-        </w:rPr>
-      </w:pPr>
-      <w:r>
-        <w:rPr>
-          <w:noProof/>
-        </w:rPr>
-        <w:t>3.3.2</w:t>
-      </w:r>
-      <w:r>
-        <w:rPr>
-          <w:rFonts w:ascii="Calibri" w:hAnsi="Calibri"/>
-          <w:noProof/>
-          <w:sz w:val="22"/>
-          <w:szCs w:val="22"/>
-          <w:lang w:val="tr-TR" w:eastAsia="tr-TR"/>
+          <w:rFonts w:asciiTheme="minorHAnsi" w:eastAsiaTheme="minorEastAsia" w:hAnsiTheme="minorHAnsi" w:cstheme="minorBidi"/>
+          <w:noProof/>
+          <w:sz w:val="24"/>
+          <w:lang w:eastAsia="ja-JP"/>
+        </w:rPr>
+      </w:pPr>
+      <w:r>
+        <w:rPr>
+          <w:noProof/>
+        </w:rPr>
+        <w:t>3.3.2-</w:t>
+      </w:r>
+      <w:r>
+        <w:rPr>
+          <w:rFonts w:asciiTheme="minorHAnsi" w:eastAsiaTheme="minorEastAsia" w:hAnsiTheme="minorHAnsi" w:cstheme="minorBidi"/>
+          <w:noProof/>
+          <w:sz w:val="24"/>
+          <w:lang w:eastAsia="ja-JP"/>
         </w:rPr>
         <w:tab/>
       </w:r>
@@ -1932,7 +1993,7 @@
         <w:rPr>
           <w:noProof/>
         </w:rPr>
-        <w:instrText xml:space="preserve"> PAGEREF _Toc382474309 \h </w:instrText>
+        <w:instrText xml:space="preserve"> PAGEREF _Toc257327302 \h </w:instrText>
       </w:r>
       <w:r>
         <w:rPr>
@@ -1949,7 +2010,7 @@
         <w:rPr>
           <w:noProof/>
         </w:rPr>
-        <w:t>4</w:t>
+        <w:t>7</w:t>
       </w:r>
       <w:r>
         <w:rPr>
@@ -1962,30 +2023,28 @@
       <w:pPr>
         <w:pStyle w:val="TOC3"/>
         <w:tabs>
-          <w:tab w:val="left" w:pos="1100"/>
+          <w:tab w:val="left" w:pos="1161"/>
           <w:tab w:val="right" w:pos="9058"/>
         </w:tabs>
         <w:rPr>
-          <w:rFonts w:ascii="Calibri" w:hAnsi="Calibri"/>
-          <w:noProof/>
-          <w:sz w:val="22"/>
-          <w:szCs w:val="22"/>
-          <w:lang w:val="tr-TR" w:eastAsia="tr-TR"/>
-        </w:rPr>
-      </w:pPr>
-      <w:r>
-        <w:rPr>
-          <w:noProof/>
-        </w:rPr>
-        <w:t>3.3.3</w:t>
-      </w:r>
-      <w:r>
-        <w:rPr>
-          <w:rFonts w:ascii="Calibri" w:hAnsi="Calibri"/>
-          <w:noProof/>
-          <w:sz w:val="22"/>
-          <w:szCs w:val="22"/>
-          <w:lang w:val="tr-TR" w:eastAsia="tr-TR"/>
+          <w:rFonts w:asciiTheme="minorHAnsi" w:eastAsiaTheme="minorEastAsia" w:hAnsiTheme="minorHAnsi" w:cstheme="minorBidi"/>
+          <w:noProof/>
+          <w:sz w:val="24"/>
+          <w:lang w:eastAsia="ja-JP"/>
+        </w:rPr>
+      </w:pPr>
+      <w:r>
+        <w:rPr>
+          <w:noProof/>
+        </w:rPr>
+        <w:t>3.3.3-</w:t>
+      </w:r>
+      <w:r>
+        <w:rPr>
+          <w:rFonts w:asciiTheme="minorHAnsi" w:eastAsiaTheme="minorEastAsia" w:hAnsiTheme="minorHAnsi" w:cstheme="minorBidi"/>
+          <w:noProof/>
+          <w:sz w:val="24"/>
+          <w:lang w:eastAsia="ja-JP"/>
         </w:rPr>
         <w:tab/>
       </w:r>
@@ -2011,7 +2070,7 @@
         <w:rPr>
           <w:noProof/>
         </w:rPr>
-        <w:instrText xml:space="preserve"> PAGEREF _Toc382474310 \h </w:instrText>
+        <w:instrText xml:space="preserve"> PAGEREF _Toc257327303 \h </w:instrText>
       </w:r>
       <w:r>
         <w:rPr>
@@ -2028,7 +2087,7 @@
         <w:rPr>
           <w:noProof/>
         </w:rPr>
-        <w:t>4</w:t>
+        <w:t>8</w:t>
       </w:r>
       <w:r>
         <w:rPr>
@@ -2041,30 +2100,28 @@
       <w:pPr>
         <w:pStyle w:val="TOC3"/>
         <w:tabs>
-          <w:tab w:val="left" w:pos="1100"/>
+          <w:tab w:val="left" w:pos="1161"/>
           <w:tab w:val="right" w:pos="9058"/>
         </w:tabs>
         <w:rPr>
-          <w:rFonts w:ascii="Calibri" w:hAnsi="Calibri"/>
-          <w:noProof/>
-          <w:sz w:val="22"/>
-          <w:szCs w:val="22"/>
-          <w:lang w:val="tr-TR" w:eastAsia="tr-TR"/>
-        </w:rPr>
-      </w:pPr>
-      <w:r>
-        <w:rPr>
-          <w:noProof/>
-        </w:rPr>
-        <w:t>3.3.4</w:t>
-      </w:r>
-      <w:r>
-        <w:rPr>
-          <w:rFonts w:ascii="Calibri" w:hAnsi="Calibri"/>
-          <w:noProof/>
-          <w:sz w:val="22"/>
-          <w:szCs w:val="22"/>
-          <w:lang w:val="tr-TR" w:eastAsia="tr-TR"/>
+          <w:rFonts w:asciiTheme="minorHAnsi" w:eastAsiaTheme="minorEastAsia" w:hAnsiTheme="minorHAnsi" w:cstheme="minorBidi"/>
+          <w:noProof/>
+          <w:sz w:val="24"/>
+          <w:lang w:eastAsia="ja-JP"/>
+        </w:rPr>
+      </w:pPr>
+      <w:r>
+        <w:rPr>
+          <w:noProof/>
+        </w:rPr>
+        <w:t>3.3.4-</w:t>
+      </w:r>
+      <w:r>
+        <w:rPr>
+          <w:rFonts w:asciiTheme="minorHAnsi" w:eastAsiaTheme="minorEastAsia" w:hAnsiTheme="minorHAnsi" w:cstheme="minorBidi"/>
+          <w:noProof/>
+          <w:sz w:val="24"/>
+          <w:lang w:eastAsia="ja-JP"/>
         </w:rPr>
         <w:tab/>
       </w:r>
@@ -2090,7 +2147,7 @@
         <w:rPr>
           <w:noProof/>
         </w:rPr>
-        <w:instrText xml:space="preserve"> PAGEREF _Toc382474311 \h </w:instrText>
+        <w:instrText xml:space="preserve"> PAGEREF _Toc257327304 \h </w:instrText>
       </w:r>
       <w:r>
         <w:rPr>
@@ -2107,7 +2164,7 @@
         <w:rPr>
           <w:noProof/>
         </w:rPr>
-        <w:t>4</w:t>
+        <w:t>8</w:t>
       </w:r>
       <w:r>
         <w:rPr>
@@ -2118,32 +2175,423 @@
     </w:p>
     <w:p>
       <w:pPr>
+        <w:pStyle w:val="TOC2"/>
+        <w:tabs>
+          <w:tab w:val="left" w:pos="799"/>
+          <w:tab w:val="right" w:pos="9058"/>
+        </w:tabs>
+        <w:rPr>
+          <w:rFonts w:asciiTheme="minorHAnsi" w:eastAsiaTheme="minorEastAsia" w:hAnsiTheme="minorHAnsi" w:cstheme="minorBidi"/>
+          <w:b w:val="0"/>
+          <w:i w:val="0"/>
+          <w:iCs w:val="0"/>
+          <w:noProof/>
+          <w:sz w:val="24"/>
+          <w:lang w:eastAsia="ja-JP"/>
+        </w:rPr>
+      </w:pPr>
+      <w:r>
+        <w:rPr>
+          <w:noProof/>
+        </w:rPr>
+        <w:t>3.4-</w:t>
+      </w:r>
+      <w:r>
+        <w:rPr>
+          <w:rFonts w:asciiTheme="minorHAnsi" w:eastAsiaTheme="minorEastAsia" w:hAnsiTheme="minorHAnsi" w:cstheme="minorBidi"/>
+          <w:b w:val="0"/>
+          <w:i w:val="0"/>
+          <w:iCs w:val="0"/>
+          <w:noProof/>
+          <w:sz w:val="24"/>
+          <w:lang w:eastAsia="ja-JP"/>
+        </w:rPr>
+        <w:tab/>
+      </w:r>
+      <w:r>
+        <w:rPr>
+          <w:noProof/>
+        </w:rPr>
+        <w:t>Logic [Eren]</w:t>
+      </w:r>
+      <w:r>
+        <w:rPr>
+          <w:noProof/>
+        </w:rPr>
+        <w:tab/>
+      </w:r>
+      <w:r>
+        <w:rPr>
+          <w:noProof/>
+        </w:rPr>
+        <w:fldChar w:fldCharType="begin"/>
+      </w:r>
+      <w:r>
+        <w:rPr>
+          <w:noProof/>
+        </w:rPr>
+        <w:instrText xml:space="preserve"> PAGEREF _Toc257327305 \h </w:instrText>
+      </w:r>
+      <w:r>
+        <w:rPr>
+          <w:noProof/>
+        </w:rPr>
+      </w:r>
+      <w:r>
+        <w:rPr>
+          <w:noProof/>
+        </w:rPr>
+        <w:fldChar w:fldCharType="separate"/>
+      </w:r>
+      <w:r>
+        <w:rPr>
+          <w:noProof/>
+        </w:rPr>
+        <w:t>8</w:t>
+      </w:r>
+      <w:r>
+        <w:rPr>
+          <w:noProof/>
+        </w:rPr>
+        <w:fldChar w:fldCharType="end"/>
+      </w:r>
+    </w:p>
+    <w:p>
+      <w:pPr>
+        <w:pStyle w:val="TOC3"/>
+        <w:tabs>
+          <w:tab w:val="left" w:pos="1161"/>
+          <w:tab w:val="right" w:pos="9058"/>
+        </w:tabs>
+        <w:rPr>
+          <w:rFonts w:asciiTheme="minorHAnsi" w:eastAsiaTheme="minorEastAsia" w:hAnsiTheme="minorHAnsi" w:cstheme="minorBidi"/>
+          <w:noProof/>
+          <w:sz w:val="24"/>
+          <w:lang w:eastAsia="ja-JP"/>
+        </w:rPr>
+      </w:pPr>
+      <w:r>
+        <w:rPr>
+          <w:noProof/>
+        </w:rPr>
+        <w:t>3.4.1-</w:t>
+      </w:r>
+      <w:r>
+        <w:rPr>
+          <w:rFonts w:asciiTheme="minorHAnsi" w:eastAsiaTheme="minorEastAsia" w:hAnsiTheme="minorHAnsi" w:cstheme="minorBidi"/>
+          <w:noProof/>
+          <w:sz w:val="24"/>
+          <w:lang w:eastAsia="ja-JP"/>
+        </w:rPr>
+        <w:tab/>
+      </w:r>
+      <w:r>
+        <w:rPr>
+          <w:noProof/>
+        </w:rPr>
+        <w:t>Component interfaces</w:t>
+      </w:r>
+      <w:r>
+        <w:rPr>
+          <w:noProof/>
+        </w:rPr>
+        <w:tab/>
+      </w:r>
+      <w:r>
+        <w:rPr>
+          <w:noProof/>
+        </w:rPr>
+        <w:fldChar w:fldCharType="begin"/>
+      </w:r>
+      <w:r>
+        <w:rPr>
+          <w:noProof/>
+        </w:rPr>
+        <w:instrText xml:space="preserve"> PAGEREF _Toc257327306 \h </w:instrText>
+      </w:r>
+      <w:r>
+        <w:rPr>
+          <w:noProof/>
+        </w:rPr>
+      </w:r>
+      <w:r>
+        <w:rPr>
+          <w:noProof/>
+        </w:rPr>
+        <w:fldChar w:fldCharType="separate"/>
+      </w:r>
+      <w:r>
+        <w:rPr>
+          <w:noProof/>
+        </w:rPr>
+        <w:t>8</w:t>
+      </w:r>
+      <w:r>
+        <w:rPr>
+          <w:noProof/>
+        </w:rPr>
+        <w:fldChar w:fldCharType="end"/>
+      </w:r>
+    </w:p>
+    <w:p>
+      <w:pPr>
+        <w:pStyle w:val="TOC3"/>
+        <w:tabs>
+          <w:tab w:val="left" w:pos="1161"/>
+          <w:tab w:val="right" w:pos="9058"/>
+        </w:tabs>
+        <w:rPr>
+          <w:rFonts w:asciiTheme="minorHAnsi" w:eastAsiaTheme="minorEastAsia" w:hAnsiTheme="minorHAnsi" w:cstheme="minorBidi"/>
+          <w:noProof/>
+          <w:sz w:val="24"/>
+          <w:lang w:eastAsia="ja-JP"/>
+        </w:rPr>
+      </w:pPr>
+      <w:r>
+        <w:rPr>
+          <w:noProof/>
+        </w:rPr>
+        <w:t>3.4.2-</w:t>
+      </w:r>
+      <w:r>
+        <w:rPr>
+          <w:rFonts w:asciiTheme="minorHAnsi" w:eastAsiaTheme="minorEastAsia" w:hAnsiTheme="minorHAnsi" w:cstheme="minorBidi"/>
+          <w:noProof/>
+          <w:sz w:val="24"/>
+          <w:lang w:eastAsia="ja-JP"/>
+        </w:rPr>
+        <w:tab/>
+      </w:r>
+      <w:r>
+        <w:rPr>
+          <w:noProof/>
+        </w:rPr>
+        <w:t>Component design description</w:t>
+      </w:r>
+      <w:r>
+        <w:rPr>
+          <w:noProof/>
+        </w:rPr>
+        <w:tab/>
+      </w:r>
+      <w:r>
+        <w:rPr>
+          <w:noProof/>
+        </w:rPr>
+        <w:fldChar w:fldCharType="begin"/>
+      </w:r>
+      <w:r>
+        <w:rPr>
+          <w:noProof/>
+        </w:rPr>
+        <w:instrText xml:space="preserve"> PAGEREF _Toc257327307 \h </w:instrText>
+      </w:r>
+      <w:r>
+        <w:rPr>
+          <w:noProof/>
+        </w:rPr>
+      </w:r>
+      <w:r>
+        <w:rPr>
+          <w:noProof/>
+        </w:rPr>
+        <w:fldChar w:fldCharType="separate"/>
+      </w:r>
+      <w:r>
+        <w:rPr>
+          <w:noProof/>
+        </w:rPr>
+        <w:t>8</w:t>
+      </w:r>
+      <w:r>
+        <w:rPr>
+          <w:noProof/>
+        </w:rPr>
+        <w:fldChar w:fldCharType="end"/>
+      </w:r>
+    </w:p>
+    <w:p>
+      <w:pPr>
+        <w:pStyle w:val="TOC3"/>
+        <w:tabs>
+          <w:tab w:val="left" w:pos="1161"/>
+          <w:tab w:val="right" w:pos="9058"/>
+        </w:tabs>
+        <w:rPr>
+          <w:rFonts w:asciiTheme="minorHAnsi" w:eastAsiaTheme="minorEastAsia" w:hAnsiTheme="minorHAnsi" w:cstheme="minorBidi"/>
+          <w:noProof/>
+          <w:sz w:val="24"/>
+          <w:lang w:eastAsia="ja-JP"/>
+        </w:rPr>
+      </w:pPr>
+      <w:r>
+        <w:rPr>
+          <w:noProof/>
+        </w:rPr>
+        <w:t>3.4.3-</w:t>
+      </w:r>
+      <w:r>
+        <w:rPr>
+          <w:rFonts w:asciiTheme="minorHAnsi" w:eastAsiaTheme="minorEastAsia" w:hAnsiTheme="minorHAnsi" w:cstheme="minorBidi"/>
+          <w:noProof/>
+          <w:sz w:val="24"/>
+          <w:lang w:eastAsia="ja-JP"/>
+        </w:rPr>
+        <w:tab/>
+      </w:r>
+      <w:r>
+        <w:rPr>
+          <w:noProof/>
+        </w:rPr>
+        <w:t>Workflows and algorithms</w:t>
+      </w:r>
+      <w:r>
+        <w:rPr>
+          <w:noProof/>
+        </w:rPr>
+        <w:tab/>
+      </w:r>
+      <w:r>
+        <w:rPr>
+          <w:noProof/>
+        </w:rPr>
+        <w:fldChar w:fldCharType="begin"/>
+      </w:r>
+      <w:r>
+        <w:rPr>
+          <w:noProof/>
+        </w:rPr>
+        <w:instrText xml:space="preserve"> PAGEREF _Toc257327308 \h </w:instrText>
+      </w:r>
+      <w:r>
+        <w:rPr>
+          <w:noProof/>
+        </w:rPr>
+      </w:r>
+      <w:r>
+        <w:rPr>
+          <w:noProof/>
+        </w:rPr>
+        <w:fldChar w:fldCharType="separate"/>
+      </w:r>
+      <w:r>
+        <w:rPr>
+          <w:noProof/>
+        </w:rPr>
+        <w:t>8</w:t>
+      </w:r>
+      <w:r>
+        <w:rPr>
+          <w:noProof/>
+        </w:rPr>
+        <w:fldChar w:fldCharType="end"/>
+      </w:r>
+    </w:p>
+    <w:p>
+      <w:pPr>
+        <w:pStyle w:val="TOC3"/>
+        <w:tabs>
+          <w:tab w:val="left" w:pos="1161"/>
+          <w:tab w:val="right" w:pos="9058"/>
+        </w:tabs>
+        <w:rPr>
+          <w:rFonts w:asciiTheme="minorHAnsi" w:eastAsiaTheme="minorEastAsia" w:hAnsiTheme="minorHAnsi" w:cstheme="minorBidi"/>
+          <w:noProof/>
+          <w:sz w:val="24"/>
+          <w:lang w:eastAsia="ja-JP"/>
+        </w:rPr>
+      </w:pPr>
+      <w:r>
+        <w:rPr>
+          <w:noProof/>
+        </w:rPr>
+        <w:t>3.4.4-</w:t>
+      </w:r>
+      <w:r>
+        <w:rPr>
+          <w:rFonts w:asciiTheme="minorHAnsi" w:eastAsiaTheme="minorEastAsia" w:hAnsiTheme="minorHAnsi" w:cstheme="minorBidi"/>
+          <w:noProof/>
+          <w:sz w:val="24"/>
+          <w:lang w:eastAsia="ja-JP"/>
+        </w:rPr>
+        <w:tab/>
+      </w:r>
+      <w:r>
+        <w:rPr>
+          <w:noProof/>
+        </w:rPr>
+        <w:t>Software requirements mapping</w:t>
+      </w:r>
+      <w:r>
+        <w:rPr>
+          <w:noProof/>
+        </w:rPr>
+        <w:tab/>
+      </w:r>
+      <w:r>
+        <w:rPr>
+          <w:noProof/>
+        </w:rPr>
+        <w:fldChar w:fldCharType="begin"/>
+      </w:r>
+      <w:r>
+        <w:rPr>
+          <w:noProof/>
+        </w:rPr>
+        <w:instrText xml:space="preserve"> PAGEREF _Toc257327309 \h </w:instrText>
+      </w:r>
+      <w:r>
+        <w:rPr>
+          <w:noProof/>
+        </w:rPr>
+      </w:r>
+      <w:r>
+        <w:rPr>
+          <w:noProof/>
+        </w:rPr>
+        <w:fldChar w:fldCharType="separate"/>
+      </w:r>
+      <w:r>
+        <w:rPr>
+          <w:noProof/>
+        </w:rPr>
+        <w:t>8</w:t>
+      </w:r>
+      <w:r>
+        <w:rPr>
+          <w:noProof/>
+        </w:rPr>
+        <w:fldChar w:fldCharType="end"/>
+      </w:r>
+    </w:p>
+    <w:p>
+      <w:pPr>
         <w:pStyle w:val="TOC1"/>
-        <w:rPr>
-          <w:rFonts w:ascii="Calibri" w:hAnsi="Calibri"/>
+        <w:tabs>
+          <w:tab w:val="clear" w:pos="440"/>
+          <w:tab w:val="left" w:pos="463"/>
+        </w:tabs>
+        <w:rPr>
+          <w:rFonts w:asciiTheme="minorHAnsi" w:eastAsiaTheme="minorEastAsia" w:hAnsiTheme="minorHAnsi" w:cstheme="minorBidi"/>
           <w:b w:val="0"/>
           <w:bCs w:val="0"/>
           <w:noProof/>
-          <w:sz w:val="22"/>
-          <w:szCs w:val="22"/>
-          <w:lang w:val="tr-TR" w:eastAsia="tr-TR"/>
-        </w:rPr>
-      </w:pPr>
-      <w:r>
-        <w:rPr>
-          <w:noProof/>
-        </w:rPr>
-        <w:t>4</w:t>
-      </w:r>
-      <w:r>
-        <w:rPr>
-          <w:rFonts w:ascii="Calibri" w:hAnsi="Calibri"/>
+          <w:lang w:eastAsia="ja-JP"/>
+        </w:rPr>
+      </w:pPr>
+      <w:r>
+        <w:rPr>
+          <w:noProof/>
+        </w:rPr>
+        <w:t>4-</w:t>
+      </w:r>
+      <w:r>
+        <w:rPr>
+          <w:rFonts w:asciiTheme="minorHAnsi" w:eastAsiaTheme="minorEastAsia" w:hAnsiTheme="minorHAnsi" w:cstheme="minorBidi"/>
           <w:b w:val="0"/>
           <w:bCs w:val="0"/>
           <w:noProof/>
-          <w:sz w:val="22"/>
-          <w:szCs w:val="22"/>
-          <w:lang w:val="tr-TR" w:eastAsia="tr-TR"/>
+          <w:lang w:eastAsia="ja-JP"/>
         </w:rPr>
         <w:tab/>
       </w:r>
@@ -2151,7 +2599,7 @@
         <w:rPr>
           <w:noProof/>
         </w:rPr>
-        <w:t>COTS Identification</w:t>
+        <w:t>COTS Identification [ALL]</w:t>
       </w:r>
       <w:r>
         <w:rPr>
@@ -2169,7 +2617,7 @@
         <w:rPr>
           <w:noProof/>
         </w:rPr>
-        <w:instrText xml:space="preserve"> PAGEREF _Toc382474312 \h </w:instrText>
+        <w:instrText xml:space="preserve"> PAGEREF _Toc257327310 \h </w:instrText>
       </w:r>
       <w:r>
         <w:rPr>
@@ -2186,7 +2634,7 @@
         <w:rPr>
           <w:noProof/>
         </w:rPr>
-        <w:t>4</w:t>
+        <w:t>9</w:t>
       </w:r>
       <w:r>
         <w:rPr>
@@ -2233,15 +2681,15 @@
       <w:pPr>
         <w:pStyle w:val="Heading1"/>
       </w:pPr>
-      <w:bookmarkStart w:id="2" w:name="_Toc382474292"/>
+      <w:bookmarkStart w:id="3" w:name="_Toc257327285"/>
       <w:r>
         <w:lastRenderedPageBreak/>
         <w:t>Introduction</w:t>
       </w:r>
-      <w:bookmarkEnd w:id="2"/>
       <w:r>
         <w:t xml:space="preserve"> [EREN]</w:t>
       </w:r>
+      <w:bookmarkEnd w:id="3"/>
     </w:p>
     <w:p/>
     <w:p>
@@ -2285,25 +2733,25 @@
       <w:pPr>
         <w:pStyle w:val="Heading2"/>
       </w:pPr>
-      <w:bookmarkStart w:id="3" w:name="_Toc115956199"/>
-      <w:bookmarkStart w:id="4" w:name="_Toc126126697"/>
-      <w:bookmarkStart w:id="5" w:name="_Toc382474293"/>
+      <w:bookmarkStart w:id="4" w:name="_Toc115956199"/>
+      <w:bookmarkStart w:id="5" w:name="_Toc126126697"/>
+      <w:bookmarkStart w:id="6" w:name="_Toc257327286"/>
       <w:r>
         <w:t>References</w:t>
       </w:r>
-      <w:bookmarkEnd w:id="3"/>
       <w:bookmarkEnd w:id="4"/>
       <w:bookmarkEnd w:id="5"/>
+      <w:bookmarkEnd w:id="6"/>
     </w:p>
     <w:p>
       <w:pPr>
         <w:pStyle w:val="Heading3"/>
       </w:pPr>
-      <w:bookmarkStart w:id="6" w:name="_Toc382474294"/>
+      <w:bookmarkStart w:id="7" w:name="_Toc257327287"/>
       <w:r>
         <w:t>Project References</w:t>
       </w:r>
-      <w:bookmarkEnd w:id="6"/>
+      <w:bookmarkEnd w:id="7"/>
     </w:p>
     <w:p/>
     <w:tbl>
@@ -2373,16 +2821,13 @@
                 <w:highlight w:val="lightGray"/>
               </w:rPr>
             </w:pPr>
-            <w:bookmarkStart w:id="7" w:name="_Ref210901804"/>
+            <w:bookmarkStart w:id="8" w:name="_Ref210901804"/>
             <w:r>
-              <w:rPr>
-                <w:highlight w:val="lightGray"/>
-              </w:rPr>
               <w:t>[R1]</w:t>
             </w:r>
           </w:p>
         </w:tc>
-        <w:bookmarkEnd w:id="7"/>
+        <w:bookmarkEnd w:id="8"/>
         <w:tc>
           <w:tcPr>
             <w:tcW w:w="2271" w:type="dxa"/>
@@ -2394,10 +2839,7 @@
               </w:rPr>
             </w:pPr>
             <w:r>
-              <w:rPr>
-                <w:highlight w:val="lightGray"/>
-              </w:rPr>
-              <w:t>ID</w:t>
+              <w:t>SRS</w:t>
             </w:r>
           </w:p>
         </w:tc>
@@ -2406,24 +2848,8 @@
             <w:tcW w:w="6101" w:type="dxa"/>
           </w:tcPr>
           <w:p>
-            <w:pPr>
-              <w:rPr>
-                <w:highlight w:val="lightGray"/>
-              </w:rPr>
-            </w:pPr>
             <w:r>
-              <w:rPr>
-                <w:highlight w:val="lightGray"/>
-              </w:rPr>
-              <w:t>Add your documents references.</w:t>
-            </w:r>
-          </w:p>
-          <w:p>
-            <w:r>
-              <w:rPr>
-                <w:highlight w:val="lightGray"/>
-              </w:rPr>
-              <w:t>One line per document</w:t>
+              <w:t>Software Requirements Specification</w:t>
             </w:r>
           </w:p>
         </w:tc>
@@ -2434,15 +2860,15 @@
       <w:pPr>
         <w:pStyle w:val="Heading1"/>
       </w:pPr>
-      <w:bookmarkStart w:id="8" w:name="_Toc382474295"/>
+      <w:bookmarkStart w:id="9" w:name="_Toc257327288"/>
       <w:r>
         <w:lastRenderedPageBreak/>
         <w:t>Software Architecture overview</w:t>
       </w:r>
-      <w:bookmarkEnd w:id="8"/>
       <w:r>
         <w:t xml:space="preserve"> [EREN]</w:t>
       </w:r>
+      <w:bookmarkEnd w:id="9"/>
     </w:p>
     <w:p>
       <w:pPr>
@@ -2486,14 +2912,14 @@
       <w:pPr>
         <w:pStyle w:val="Heading1"/>
       </w:pPr>
-      <w:bookmarkStart w:id="9" w:name="_Toc126390257"/>
-      <w:bookmarkStart w:id="10" w:name="_Toc382474296"/>
+      <w:bookmarkStart w:id="10" w:name="_Toc126390257"/>
+      <w:bookmarkStart w:id="11" w:name="_Toc257327289"/>
       <w:r>
         <w:lastRenderedPageBreak/>
         <w:t>Software design description</w:t>
       </w:r>
-      <w:bookmarkEnd w:id="9"/>
       <w:bookmarkEnd w:id="10"/>
+      <w:bookmarkEnd w:id="11"/>
     </w:p>
     <w:p>
       <w:pPr>
@@ -2617,71 +3043,41 @@
       <w:pPr>
         <w:pStyle w:val="Heading2"/>
       </w:pPr>
+      <w:bookmarkStart w:id="12" w:name="_Toc257327290"/>
       <w:r>
         <w:t>Graphical User Interface [ERDI]</w:t>
       </w:r>
-    </w:p>
-    <w:p>
-      <w:pPr>
-        <w:pStyle w:val="Heading3"/>
-      </w:pPr>
-      <w:bookmarkStart w:id="11" w:name="_Toc126390261"/>
-      <w:bookmarkStart w:id="12" w:name="_Toc382474298"/>
-      <w:r>
-        <w:t>Component</w:t>
-      </w:r>
-      <w:r>
-        <w:t xml:space="preserve"> </w:t>
-      </w:r>
-      <w:r>
-        <w:t>interfaces</w:t>
-      </w:r>
-      <w:bookmarkEnd w:id="11"/>
       <w:bookmarkEnd w:id="12"/>
     </w:p>
     <w:p>
-      <w:r>
-        <w:t xml:space="preserve">The user interface of TicTacToe game consists of 4 different components which are </w:t>
-      </w:r>
-      <w:proofErr w:type="spellStart"/>
-      <w:r>
-        <w:t>MainMenuPanel</w:t>
-      </w:r>
-      <w:proofErr w:type="spellEnd"/>
-      <w:r>
-        <w:t xml:space="preserve">, </w:t>
-      </w:r>
-      <w:proofErr w:type="spellStart"/>
-      <w:r>
-        <w:t>NetworkMenuPanel</w:t>
-      </w:r>
-      <w:proofErr w:type="spellEnd"/>
-      <w:r>
-        <w:t xml:space="preserve">, </w:t>
-      </w:r>
-      <w:proofErr w:type="spellStart"/>
-      <w:r>
-        <w:t>GameBoard</w:t>
-      </w:r>
-      <w:proofErr w:type="spellEnd"/>
-      <w:r>
-        <w:t xml:space="preserve"> and </w:t>
-      </w:r>
-      <w:proofErr w:type="spellStart"/>
-      <w:r>
-        <w:t>BoardButton</w:t>
-      </w:r>
-      <w:proofErr w:type="spellEnd"/>
-      <w:r>
-        <w:t>.</w:t>
-      </w:r>
+      <w:pPr>
+        <w:pStyle w:val="Heading3"/>
+      </w:pPr>
+      <w:bookmarkStart w:id="13" w:name="_Toc126390261"/>
+      <w:bookmarkStart w:id="14" w:name="_Toc257327291"/>
+      <w:r>
+        <w:t>Component</w:t>
+      </w:r>
+      <w:r>
+        <w:t xml:space="preserve"> </w:t>
+      </w:r>
+      <w:r>
+        <w:t>interfaces</w:t>
+      </w:r>
+      <w:bookmarkEnd w:id="13"/>
+      <w:bookmarkEnd w:id="14"/>
     </w:p>
     <w:p>
+      <w:r>
+        <w:t>The user interface of TicTacToe game consists of 4 different components which are MainMenuPanel, NetworkMenuPanel, GameBoard and BoardButton.</w:t>
+      </w:r>
+    </w:p>
+    <w:p>
       <w:pPr>
         <w:pStyle w:val="Heading3"/>
         <w:ind w:left="567" w:hanging="567"/>
       </w:pPr>
-      <w:bookmarkStart w:id="13" w:name="_Toc382474299"/>
+      <w:bookmarkStart w:id="15" w:name="_Toc257327292"/>
       <w:r>
         <w:rPr>
           <w:noProof/>
@@ -2756,9 +3152,7 @@
       <w:r>
         <w:t>description</w:t>
       </w:r>
-      <w:bookmarkStart w:id="14" w:name="_GoBack"/>
-      <w:bookmarkEnd w:id="13"/>
-      <w:bookmarkEnd w:id="14"/>
+      <w:bookmarkEnd w:id="15"/>
     </w:p>
     <w:p>
       <w:pPr>
@@ -2773,35 +3167,15 @@
       </w:pPr>
     </w:p>
     <w:p>
-      <w:proofErr w:type="spellStart"/>
-      <w:r>
-        <w:t>MainMenuPanel</w:t>
-      </w:r>
-      <w:proofErr w:type="spellEnd"/>
-      <w:r>
-        <w:t>: This component creates the main menu of the game. It has two buttons to redirect user either to a local game or to a network game.</w:t>
+      <w:r>
+        <w:t>MainMenuPanel: This component creates the main menu of the game. It has two buttons to redirect user either to a local game or to a network game.</w:t>
       </w:r>
       <w:r>
         <w:br/>
       </w:r>
       <w:r>
         <w:br/>
-      </w:r>
-      <w:proofErr w:type="spellStart"/>
-      <w:r>
-        <w:t>NetworkMenuPanel</w:t>
-      </w:r>
-      <w:proofErr w:type="spellEnd"/>
-      <w:r>
-        <w:t xml:space="preserve">: This component can be triggered by network game button on the </w:t>
-      </w:r>
-      <w:proofErr w:type="spellStart"/>
-      <w:r>
-        <w:t>MainMenuPanel</w:t>
-      </w:r>
-      <w:proofErr w:type="spellEnd"/>
-      <w:r>
-        <w:t xml:space="preserve">. It presents host game and join game buttons to user in order to set up a network game. Join game option uses pop-up box to get IP address information. Host game option uses pop-ups to inform the user about </w:t>
+        <w:t xml:space="preserve">NetworkMenuPanel: This component can be triggered by network game button on the MainMenuPanel. It presents host game and join game buttons to user in order to set up a network game. Join game option uses pop-up box to get IP address information. Host game option uses pop-ups to inform the user about </w:t>
       </w:r>
       <w:r>
         <w:t>status of remote play (e.g. player is connecting)</w:t>
@@ -2812,13 +3186,8 @@
     </w:p>
     <w:p/>
     <w:p>
-      <w:proofErr w:type="spellStart"/>
-      <w:r>
-        <w:t>GameBoard</w:t>
-      </w:r>
-      <w:proofErr w:type="spellEnd"/>
-      <w:r>
-        <w:t xml:space="preserve">: This component can be triggered by local game, join game </w:t>
+      <w:r>
+        <w:t xml:space="preserve">GameBoard: This component can be triggered by local game, join game </w:t>
       </w:r>
       <w:r>
         <w:t>or</w:t>
@@ -2827,35 +3196,13 @@
         <w:t xml:space="preserve"> host game buttons. It creates the </w:t>
       </w:r>
       <w:r>
-        <w:t>game board which has 9 “</w:t>
-      </w:r>
-      <w:proofErr w:type="spellStart"/>
-      <w:r>
-        <w:t>BoardButton”s</w:t>
-      </w:r>
-      <w:proofErr w:type="spellEnd"/>
-      <w:r>
-        <w:t xml:space="preserve"> and a player turn indicator. It is also creates pop-up boxes to inform the user about game results and the status of remote player (e.g. disconnection).</w:t>
+        <w:t>game board which has 9 “BoardButton”s and a player turn indicator. It is also creates pop-up boxes to inform the user about game results and the status of remote player (e.g. disconnection).</w:t>
       </w:r>
     </w:p>
     <w:p/>
     <w:p>
-      <w:proofErr w:type="spellStart"/>
-      <w:r>
-        <w:lastRenderedPageBreak/>
-        <w:t>BoardButton</w:t>
-      </w:r>
-      <w:proofErr w:type="spellEnd"/>
-      <w:r>
-        <w:t xml:space="preserve">: This component is used by </w:t>
-      </w:r>
-      <w:proofErr w:type="spellStart"/>
-      <w:r>
-        <w:t>GameBoard</w:t>
-      </w:r>
-      <w:proofErr w:type="spellEnd"/>
-      <w:r>
-        <w:t>. It includes fields that are required for game such as its status and its sign.</w:t>
+      <w:r>
+        <w:t>BoardButton: This component is used by GameBoard. It includes fields that are required for game such as its status and its sign.</w:t>
       </w:r>
     </w:p>
     <w:p>
@@ -2863,13 +3210,14 @@
         <w:pStyle w:val="Heading3"/>
       </w:pPr>
       <w:r>
+        <w:lastRenderedPageBreak/>
         <w:t xml:space="preserve"> </w:t>
       </w:r>
-      <w:bookmarkStart w:id="15" w:name="_Toc382474300"/>
+      <w:bookmarkStart w:id="16" w:name="_Toc257327293"/>
       <w:r>
         <w:t>Workflows and algorithms</w:t>
       </w:r>
-      <w:bookmarkEnd w:id="15"/>
+      <w:bookmarkEnd w:id="16"/>
     </w:p>
     <w:p>
       <w:r>
@@ -2880,119 +3228,54 @@
       <w:pPr>
         <w:pStyle w:val="Heading3"/>
       </w:pPr>
-      <w:bookmarkStart w:id="16" w:name="_Toc126390260"/>
-      <w:bookmarkStart w:id="17" w:name="_Toc382474301"/>
+      <w:bookmarkStart w:id="17" w:name="_Toc126390260"/>
       <w:bookmarkStart w:id="18" w:name="_Toc126390264"/>
+      <w:bookmarkStart w:id="19" w:name="_Toc257327294"/>
       <w:r>
         <w:t xml:space="preserve">Software requirements </w:t>
       </w:r>
-      <w:bookmarkEnd w:id="16"/>
+      <w:bookmarkEnd w:id="17"/>
       <w:r>
         <w:t>mapping</w:t>
       </w:r>
-      <w:bookmarkEnd w:id="17"/>
+      <w:bookmarkEnd w:id="19"/>
     </w:p>
     <w:p>
       <w:r>
-        <w:t xml:space="preserve">SRS-REQ-101: This requirement is handled by </w:t>
-      </w:r>
-      <w:proofErr w:type="spellStart"/>
-      <w:r>
-        <w:t>MainMenuPanel</w:t>
-      </w:r>
-      <w:proofErr w:type="spellEnd"/>
-      <w:r>
-        <w:t xml:space="preserve">, </w:t>
-      </w:r>
-      <w:proofErr w:type="spellStart"/>
-      <w:r>
-        <w:t>GameBoard</w:t>
-      </w:r>
-      <w:proofErr w:type="spellEnd"/>
-      <w:r>
-        <w:t xml:space="preserve">, </w:t>
-      </w:r>
-      <w:proofErr w:type="spellStart"/>
-      <w:r>
-        <w:t>BoardButton</w:t>
-      </w:r>
-      <w:proofErr w:type="spellEnd"/>
-      <w:r>
-        <w:t xml:space="preserve"> and relevant other Controller &amp; Logic units.</w:t>
+        <w:t>SRS-REQ-101</w:t>
+      </w:r>
+      <w:r>
+        <w:t xml:space="preserve"> [R1]</w:t>
+      </w:r>
+      <w:r>
+        <w:t>: This requirement is handled by MainMenuPanel, GameBoard, BoardButton and relevant other Controller &amp; Logic units.</w:t>
       </w:r>
     </w:p>
     <w:p>
       <w:r>
-        <w:t xml:space="preserve">SRS-REQ-102: This requirement is handled by </w:t>
-      </w:r>
-      <w:proofErr w:type="spellStart"/>
-      <w:r>
-        <w:t>MainMenuPanel</w:t>
-      </w:r>
-      <w:proofErr w:type="spellEnd"/>
-      <w:r>
-        <w:t xml:space="preserve">, </w:t>
-      </w:r>
-      <w:proofErr w:type="spellStart"/>
-      <w:r>
-        <w:t>NetworkMenuPanel</w:t>
-      </w:r>
-      <w:proofErr w:type="spellEnd"/>
+        <w:t>SRS-REQ-102</w:t>
+      </w:r>
       <w:r>
         <w:t xml:space="preserve"> </w:t>
       </w:r>
-      <w:proofErr w:type="spellStart"/>
-      <w:r>
-        <w:t>GameBoard</w:t>
-      </w:r>
-      <w:proofErr w:type="spellEnd"/>
-      <w:r>
-        <w:t xml:space="preserve">, </w:t>
-      </w:r>
-      <w:proofErr w:type="spellStart"/>
-      <w:r>
-        <w:t>BoardButton</w:t>
-      </w:r>
-      <w:proofErr w:type="spellEnd"/>
-      <w:r>
-        <w:t xml:space="preserve"> and relevant other Controller &amp; Logic units.</w:t>
+      <w:bookmarkStart w:id="20" w:name="_GoBack"/>
+      <w:bookmarkEnd w:id="20"/>
+      <w:r>
+        <w:t>[R1]</w:t>
+      </w:r>
+      <w:r>
+        <w:t>: This requirement is handled by MainMenuPanel, NetworkMenuPanel GameBoard, BoardButton and relevant other Controller &amp; Logic units.</w:t>
       </w:r>
     </w:p>
     <w:p>
       <w:r>
-        <w:t xml:space="preserve">SRS-REQ-103: This requirement is handled by </w:t>
-      </w:r>
-      <w:proofErr w:type="spellStart"/>
-      <w:r>
-        <w:t>MainMenuPanel</w:t>
-      </w:r>
-      <w:proofErr w:type="spellEnd"/>
-      <w:r>
-        <w:t xml:space="preserve">, </w:t>
-      </w:r>
-      <w:proofErr w:type="spellStart"/>
-      <w:r>
-        <w:t>NetworkMenuPanel</w:t>
-      </w:r>
-      <w:proofErr w:type="spellEnd"/>
-      <w:r>
-        <w:t xml:space="preserve"> </w:t>
-      </w:r>
-      <w:proofErr w:type="spellStart"/>
-      <w:r>
-        <w:t>GameBoard</w:t>
-      </w:r>
-      <w:proofErr w:type="spellEnd"/>
-      <w:r>
-        <w:t xml:space="preserve">, </w:t>
-      </w:r>
-      <w:proofErr w:type="spellStart"/>
-      <w:r>
-        <w:t>BoardButton</w:t>
-      </w:r>
-      <w:proofErr w:type="spellEnd"/>
-      <w:r>
-        <w:t xml:space="preserve"> and relevant other Controller &amp; Logic units.</w:t>
+        <w:t>SRS-REQ-103</w:t>
+      </w:r>
+      <w:r>
+        <w:t xml:space="preserve"> [R1]</w:t>
+      </w:r>
+      <w:r>
+        <w:t>: This requirement is handled by MainMenuPanel, NetworkMenuPanel GameBoard, BoardButton and relevant other Controller &amp; Logic units.</w:t>
       </w:r>
     </w:p>
     <w:p/>
@@ -3000,15 +3283,17 @@
       <w:pPr>
         <w:pStyle w:val="Heading2"/>
       </w:pPr>
+      <w:bookmarkStart w:id="21" w:name="_Toc257327295"/>
       <w:r>
         <w:t>Controller</w:t>
       </w:r>
+      <w:bookmarkEnd w:id="21"/>
     </w:p>
     <w:p>
       <w:pPr>
         <w:pStyle w:val="Heading3"/>
       </w:pPr>
-      <w:bookmarkStart w:id="19" w:name="_Toc382474303"/>
+      <w:bookmarkStart w:id="22" w:name="_Toc257327296"/>
       <w:r>
         <w:t>Component</w:t>
       </w:r>
@@ -3018,7 +3303,7 @@
       <w:r>
         <w:t>interfaces</w:t>
       </w:r>
-      <w:bookmarkEnd w:id="19"/>
+      <w:bookmarkEnd w:id="22"/>
     </w:p>
     <w:p>
       <w:r>
@@ -3031,34 +3316,18 @@
     <w:p/>
     <w:p>
       <w:r>
-        <w:t xml:space="preserve">Controller class itself doesn’t provide any interface for data transfer, but rather commands the </w:t>
-      </w:r>
-      <w:proofErr w:type="spellStart"/>
-      <w:r>
-        <w:t>GameModel</w:t>
-      </w:r>
-      <w:proofErr w:type="spellEnd"/>
-      <w:r>
-        <w:t xml:space="preserve"> to use the data it keeps inside or transfers the information obtained from GUI directly to the </w:t>
-      </w:r>
-      <w:proofErr w:type="spellStart"/>
-      <w:r>
-        <w:t>GameModel</w:t>
-      </w:r>
-      <w:proofErr w:type="spellEnd"/>
-      <w:r>
-        <w:t>.</w:t>
+        <w:t>Controller class itself doesn’t provide any interface for data transfer, but rather commands the GameModel to use the data it keeps inside or transfers the information obtained from GUI directly to the GameModel.</w:t>
       </w:r>
     </w:p>
     <w:p>
       <w:pPr>
         <w:pStyle w:val="Heading3"/>
       </w:pPr>
-      <w:bookmarkStart w:id="20" w:name="_Toc382474304"/>
+      <w:bookmarkStart w:id="23" w:name="_Toc257327297"/>
       <w:r>
         <w:t>Component design description</w:t>
       </w:r>
-      <w:bookmarkEnd w:id="20"/>
+      <w:bookmarkEnd w:id="23"/>
     </w:p>
     <w:p/>
     <w:p>
@@ -3121,6 +3390,7 @@
       <w:pPr>
         <w:pStyle w:val="Heading3"/>
       </w:pPr>
+      <w:bookmarkStart w:id="24" w:name="_Toc257327298"/>
       <w:r>
         <w:rPr>
           <w:noProof/>
@@ -3193,48 +3463,49 @@
       <w:r>
         <w:t xml:space="preserve"> </w:t>
       </w:r>
-      <w:bookmarkStart w:id="21" w:name="_Toc382474305"/>
       <w:r>
         <w:t>Workflows and algorithms</w:t>
       </w:r>
-      <w:bookmarkEnd w:id="21"/>
+      <w:bookmarkEnd w:id="24"/>
     </w:p>
     <w:p/>
     <w:p>
       <w:pPr>
         <w:pStyle w:val="Heading3"/>
       </w:pPr>
-      <w:bookmarkStart w:id="22" w:name="_Toc382474306"/>
+      <w:bookmarkStart w:id="25" w:name="_Toc257327299"/>
       <w:r>
         <w:t xml:space="preserve">Software requirements </w:t>
       </w:r>
       <w:r>
         <w:t>mapping</w:t>
       </w:r>
-      <w:bookmarkEnd w:id="22"/>
+      <w:bookmarkEnd w:id="25"/>
     </w:p>
     <w:p>
       <w:r>
         <w:t>None.</w:t>
       </w:r>
     </w:p>
-    <w:bookmarkEnd w:id="18"/>
     <w:p>
       <w:pPr>
         <w:pStyle w:val="Heading2"/>
       </w:pPr>
+      <w:bookmarkStart w:id="26" w:name="_Toc257327300"/>
+      <w:bookmarkEnd w:id="18"/>
       <w:r>
         <w:t>Network [DENIZ</w:t>
       </w:r>
       <w:r>
         <w:t>]</w:t>
       </w:r>
+      <w:bookmarkEnd w:id="26"/>
     </w:p>
     <w:p>
       <w:pPr>
         <w:pStyle w:val="Heading3"/>
       </w:pPr>
-      <w:bookmarkStart w:id="23" w:name="_Toc382474308"/>
+      <w:bookmarkStart w:id="27" w:name="_Toc257327301"/>
       <w:r>
         <w:t>Component</w:t>
       </w:r>
@@ -3244,7 +3515,7 @@
       <w:r>
         <w:t>interfaces</w:t>
       </w:r>
-      <w:bookmarkEnd w:id="23"/>
+      <w:bookmarkEnd w:id="27"/>
     </w:p>
     <w:p>
       <w:r>
@@ -3267,11 +3538,11 @@
       <w:pPr>
         <w:pStyle w:val="Heading3"/>
       </w:pPr>
-      <w:bookmarkStart w:id="24" w:name="_Toc382474309"/>
+      <w:bookmarkStart w:id="28" w:name="_Toc257327302"/>
       <w:r>
         <w:t>Component design description</w:t>
       </w:r>
-      <w:bookmarkEnd w:id="24"/>
+      <w:bookmarkEnd w:id="28"/>
     </w:p>
     <w:p>
       <w:r>
@@ -3331,13 +3602,8 @@
     </w:p>
     <w:p/>
     <w:p>
-      <w:proofErr w:type="spellStart"/>
-      <w:r>
-        <w:t>NetworkAdapter</w:t>
-      </w:r>
-      <w:proofErr w:type="spellEnd"/>
-      <w:r>
-        <w:t xml:space="preserve">: Controls all of the network flow and provides all network-related actions in the game. It can </w:t>
+      <w:r>
+        <w:t xml:space="preserve">NetworkAdapter: Controls all of the network flow and provides all network-related actions in the game. It can </w:t>
       </w:r>
       <w:r>
         <w:t>host</w:t>
@@ -3357,27 +3623,14 @@
       <w:r>
         <w:t xml:space="preserve">Packet: </w:t>
       </w:r>
-      <w:proofErr w:type="spellStart"/>
-      <w:r>
-        <w:t>Serializable</w:t>
-      </w:r>
-      <w:proofErr w:type="spellEnd"/>
-      <w:r>
-        <w:t xml:space="preserve"> network packets which are </w:t>
+      <w:r>
+        <w:t xml:space="preserve">Serializable network packets which are </w:t>
       </w:r>
       <w:r>
         <w:t xml:space="preserve">serialized and </w:t>
       </w:r>
       <w:r>
-        <w:t xml:space="preserve">sent through the network and </w:t>
-      </w:r>
-      <w:proofErr w:type="spellStart"/>
-      <w:r>
-        <w:t>deserialized</w:t>
-      </w:r>
-      <w:proofErr w:type="spellEnd"/>
-      <w:r>
-        <w:t xml:space="preserve"> on receive. </w:t>
+        <w:t xml:space="preserve">sent through the network and deserialized on receive. </w:t>
       </w:r>
       <w:r>
         <w:t xml:space="preserve">Carries information about the action. </w:t>
@@ -3387,11 +3640,11 @@
       <w:pPr>
         <w:pStyle w:val="Heading3"/>
       </w:pPr>
-      <w:bookmarkStart w:id="25" w:name="_Toc382474310"/>
+      <w:bookmarkStart w:id="29" w:name="_Toc257327303"/>
       <w:r>
         <w:t>Workflows and algorithms</w:t>
       </w:r>
-      <w:bookmarkEnd w:id="25"/>
+      <w:bookmarkEnd w:id="29"/>
     </w:p>
     <w:p>
       <w:pPr>
@@ -3418,14 +3671,14 @@
       <w:pPr>
         <w:pStyle w:val="Heading3"/>
       </w:pPr>
-      <w:bookmarkStart w:id="26" w:name="_Toc382474311"/>
+      <w:bookmarkStart w:id="30" w:name="_Toc257327304"/>
       <w:r>
         <w:t xml:space="preserve">Software requirements </w:t>
       </w:r>
       <w:r>
         <w:t>mapping</w:t>
       </w:r>
-      <w:bookmarkEnd w:id="26"/>
+      <w:bookmarkEnd w:id="30"/>
     </w:p>
     <w:p>
       <w:r>
@@ -3446,9 +3699,11 @@
       <w:pPr>
         <w:pStyle w:val="Heading2"/>
       </w:pPr>
+      <w:bookmarkStart w:id="31" w:name="_Toc257327305"/>
       <w:r>
         <w:t>Logic [Eren]</w:t>
       </w:r>
+      <w:bookmarkEnd w:id="31"/>
     </w:p>
     <w:p>
       <w:r>
@@ -3462,6 +3717,7 @@
       <w:pPr>
         <w:pStyle w:val="Heading3"/>
       </w:pPr>
+      <w:bookmarkStart w:id="32" w:name="_Toc257327306"/>
       <w:r>
         <w:t>Component</w:t>
       </w:r>
@@ -3471,6 +3727,7 @@
       <w:r>
         <w:t>interfaces</w:t>
       </w:r>
+      <w:bookmarkEnd w:id="32"/>
     </w:p>
     <w:p>
       <w:r>
@@ -3484,9 +3741,11 @@
       <w:pPr>
         <w:pStyle w:val="Heading3"/>
       </w:pPr>
+      <w:bookmarkStart w:id="33" w:name="_Toc257327307"/>
       <w:r>
         <w:t>Component design description</w:t>
       </w:r>
+      <w:bookmarkEnd w:id="33"/>
     </w:p>
     <w:p>
       <w:r>
@@ -3503,9 +3762,11 @@
       <w:r>
         <w:t xml:space="preserve"> </w:t>
       </w:r>
+      <w:bookmarkStart w:id="34" w:name="_Toc257327308"/>
       <w:r>
         <w:t>Workflows and algorithms</w:t>
       </w:r>
+      <w:bookmarkEnd w:id="34"/>
     </w:p>
     <w:p>
       <w:pPr>
@@ -3532,12 +3793,14 @@
       <w:pPr>
         <w:pStyle w:val="Heading3"/>
       </w:pPr>
+      <w:bookmarkStart w:id="35" w:name="_Toc257327309"/>
       <w:r>
         <w:t xml:space="preserve">Software requirements </w:t>
       </w:r>
       <w:r>
         <w:t>mapping</w:t>
       </w:r>
+      <w:bookmarkEnd w:id="35"/>
     </w:p>
     <w:p>
       <w:r>
@@ -3558,7 +3821,7 @@
       <w:pPr>
         <w:pStyle w:val="Heading1"/>
       </w:pPr>
-      <w:bookmarkStart w:id="27" w:name="_Toc382474312"/>
+      <w:bookmarkStart w:id="36" w:name="_Toc257327310"/>
       <w:r>
         <w:lastRenderedPageBreak/>
         <w:t xml:space="preserve">COTS </w:t>
@@ -3569,10 +3832,10 @@
       <w:r>
         <w:t>dentification</w:t>
       </w:r>
-      <w:bookmarkEnd w:id="27"/>
       <w:r>
         <w:t xml:space="preserve"> [ALL]</w:t>
       </w:r>
+      <w:bookmarkEnd w:id="36"/>
     </w:p>
     <w:p>
       <w:pPr>
@@ -3856,7 +4119,7 @@
               <w:b/>
               <w:color w:val="C0C0C0"/>
             </w:rPr>
-            <w:t>1</w:t>
+            <w:t>2.0</w:t>
           </w:r>
         </w:p>
       </w:tc>
@@ -3918,7 +4181,7 @@
               <w:noProof/>
               <w:snapToGrid w:val="0"/>
             </w:rPr>
-            <w:t>5</w:t>
+            <w:t>6</w:t>
           </w:r>
           <w:r>
             <w:rPr>
@@ -8889,9 +9152,8 @@
   <w:style w:type="paragraph" w:default="1" w:styleId="Normal">
     <w:name w:val="Normal"/>
     <w:qFormat/>
-    <w:rsid w:val="00FA5981"/>
+    <w:rsid w:val="00497BC1"/>
     <w:pPr>
-      <w:ind w:firstLine="397"/>
       <w:jc w:val="both"/>
     </w:pPr>
     <w:rPr>
@@ -9730,9 +9992,8 @@
   <w:style w:type="paragraph" w:default="1" w:styleId="Normal">
     <w:name w:val="Normal"/>
     <w:qFormat/>
-    <w:rsid w:val="00FA5981"/>
+    <w:rsid w:val="00497BC1"/>
     <w:pPr>
-      <w:ind w:firstLine="397"/>
       <w:jc w:val="both"/>
     </w:pPr>
     <w:rPr>

</xml_diff>

<commit_message>
Update SDD layout and COTS.
</commit_message>
<xml_diff>
--- a/Software Detailed Design.docx
+++ b/Software Detailed Design.docx
@@ -8,7 +8,7 @@
       </w:pPr>
       <w:bookmarkStart w:id="0" w:name="_Toc381623397"/>
       <w:bookmarkStart w:id="1" w:name="_Toc381709602"/>
-      <w:bookmarkStart w:id="2" w:name="_Toc257327284"/>
+      <w:bookmarkStart w:id="2" w:name="_Toc257327652"/>
       <w:r>
         <w:t>Revision History</w:t>
       </w:r>
@@ -577,7 +577,7 @@
         <w:rPr>
           <w:noProof/>
         </w:rPr>
-        <w:instrText xml:space="preserve"> PAGEREF _Toc257327284 \h </w:instrText>
+        <w:instrText xml:space="preserve"> PAGEREF _Toc257327652 \h </w:instrText>
       </w:r>
       <w:r>
         <w:rPr>
@@ -656,7 +656,7 @@
         <w:rPr>
           <w:noProof/>
         </w:rPr>
-        <w:instrText xml:space="preserve"> PAGEREF _Toc257327285 \h </w:instrText>
+        <w:instrText xml:space="preserve"> PAGEREF _Toc257327653 \h </w:instrText>
       </w:r>
       <w:r>
         <w:rPr>
@@ -739,7 +739,7 @@
         <w:rPr>
           <w:noProof/>
         </w:rPr>
-        <w:instrText xml:space="preserve"> PAGEREF _Toc257327286 \h </w:instrText>
+        <w:instrText xml:space="preserve"> PAGEREF _Toc257327654 \h </w:instrText>
       </w:r>
       <w:r>
         <w:rPr>
@@ -816,7 +816,7 @@
         <w:rPr>
           <w:noProof/>
         </w:rPr>
-        <w:instrText xml:space="preserve"> PAGEREF _Toc257327287 \h </w:instrText>
+        <w:instrText xml:space="preserve"> PAGEREF _Toc257327655 \h </w:instrText>
       </w:r>
       <w:r>
         <w:rPr>
@@ -895,7 +895,7 @@
         <w:rPr>
           <w:noProof/>
         </w:rPr>
-        <w:instrText xml:space="preserve"> PAGEREF _Toc257327288 \h </w:instrText>
+        <w:instrText xml:space="preserve"> PAGEREF _Toc257327656 \h </w:instrText>
       </w:r>
       <w:r>
         <w:rPr>
@@ -974,7 +974,7 @@
         <w:rPr>
           <w:noProof/>
         </w:rPr>
-        <w:instrText xml:space="preserve"> PAGEREF _Toc257327289 \h </w:instrText>
+        <w:instrText xml:space="preserve"> PAGEREF _Toc257327657 \h </w:instrText>
       </w:r>
       <w:r>
         <w:rPr>
@@ -1057,7 +1057,7 @@
         <w:rPr>
           <w:noProof/>
         </w:rPr>
-        <w:instrText xml:space="preserve"> PAGEREF _Toc257327290 \h </w:instrText>
+        <w:instrText xml:space="preserve"> PAGEREF _Toc257327658 \h </w:instrText>
       </w:r>
       <w:r>
         <w:rPr>
@@ -1074,7 +1074,7 @@
         <w:rPr>
           <w:noProof/>
         </w:rPr>
-        <w:t>5</w:t>
+        <w:t>6</w:t>
       </w:r>
       <w:r>
         <w:rPr>
@@ -1134,7 +1134,7 @@
         <w:rPr>
           <w:noProof/>
         </w:rPr>
-        <w:instrText xml:space="preserve"> PAGEREF _Toc257327291 \h </w:instrText>
+        <w:instrText xml:space="preserve"> PAGEREF _Toc257327659 \h </w:instrText>
       </w:r>
       <w:r>
         <w:rPr>
@@ -1151,7 +1151,7 @@
         <w:rPr>
           <w:noProof/>
         </w:rPr>
-        <w:t>5</w:t>
+        <w:t>6</w:t>
       </w:r>
       <w:r>
         <w:rPr>
@@ -1211,7 +1211,7 @@
         <w:rPr>
           <w:noProof/>
         </w:rPr>
-        <w:instrText xml:space="preserve"> PAGEREF _Toc257327292 \h </w:instrText>
+        <w:instrText xml:space="preserve"> PAGEREF _Toc257327660 \h </w:instrText>
       </w:r>
       <w:r>
         <w:rPr>
@@ -1228,7 +1228,7 @@
         <w:rPr>
           <w:noProof/>
         </w:rPr>
-        <w:t>5</w:t>
+        <w:t>6</w:t>
       </w:r>
       <w:r>
         <w:rPr>
@@ -1288,7 +1288,7 @@
         <w:rPr>
           <w:noProof/>
         </w:rPr>
-        <w:instrText xml:space="preserve"> PAGEREF _Toc257327293 \h </w:instrText>
+        <w:instrText xml:space="preserve"> PAGEREF _Toc257327661 \h </w:instrText>
       </w:r>
       <w:r>
         <w:rPr>
@@ -1365,7 +1365,7 @@
         <w:rPr>
           <w:noProof/>
         </w:rPr>
-        <w:instrText xml:space="preserve"> PAGEREF _Toc257327294 \h </w:instrText>
+        <w:instrText xml:space="preserve"> PAGEREF _Toc257327662 \h </w:instrText>
       </w:r>
       <w:r>
         <w:rPr>
@@ -1448,7 +1448,7 @@
         <w:rPr>
           <w:noProof/>
         </w:rPr>
-        <w:instrText xml:space="preserve"> PAGEREF _Toc257327295 \h </w:instrText>
+        <w:instrText xml:space="preserve"> PAGEREF _Toc257327663 \h </w:instrText>
       </w:r>
       <w:r>
         <w:rPr>
@@ -1465,7 +1465,7 @@
         <w:rPr>
           <w:noProof/>
         </w:rPr>
-        <w:t>6</w:t>
+        <w:t>8</w:t>
       </w:r>
       <w:r>
         <w:rPr>
@@ -1525,7 +1525,7 @@
         <w:rPr>
           <w:noProof/>
         </w:rPr>
-        <w:instrText xml:space="preserve"> PAGEREF _Toc257327296 \h </w:instrText>
+        <w:instrText xml:space="preserve"> PAGEREF _Toc257327664 \h </w:instrText>
       </w:r>
       <w:r>
         <w:rPr>
@@ -1542,7 +1542,7 @@
         <w:rPr>
           <w:noProof/>
         </w:rPr>
-        <w:t>6</w:t>
+        <w:t>8</w:t>
       </w:r>
       <w:r>
         <w:rPr>
@@ -1602,7 +1602,7 @@
         <w:rPr>
           <w:noProof/>
         </w:rPr>
-        <w:instrText xml:space="preserve"> PAGEREF _Toc257327297 \h </w:instrText>
+        <w:instrText xml:space="preserve"> PAGEREF _Toc257327665 \h </w:instrText>
       </w:r>
       <w:r>
         <w:rPr>
@@ -1619,7 +1619,7 @@
         <w:rPr>
           <w:noProof/>
         </w:rPr>
-        <w:t>6</w:t>
+        <w:t>8</w:t>
       </w:r>
       <w:r>
         <w:rPr>
@@ -1679,7 +1679,7 @@
         <w:rPr>
           <w:noProof/>
         </w:rPr>
-        <w:instrText xml:space="preserve"> PAGEREF _Toc257327298 \h </w:instrText>
+        <w:instrText xml:space="preserve"> PAGEREF _Toc257327666 \h </w:instrText>
       </w:r>
       <w:r>
         <w:rPr>
@@ -1696,7 +1696,7 @@
         <w:rPr>
           <w:noProof/>
         </w:rPr>
-        <w:t>7</w:t>
+        <w:t>8</w:t>
       </w:r>
       <w:r>
         <w:rPr>
@@ -1756,7 +1756,7 @@
         <w:rPr>
           <w:noProof/>
         </w:rPr>
-        <w:instrText xml:space="preserve"> PAGEREF _Toc257327299 \h </w:instrText>
+        <w:instrText xml:space="preserve"> PAGEREF _Toc257327667 \h </w:instrText>
       </w:r>
       <w:r>
         <w:rPr>
@@ -1773,7 +1773,7 @@
         <w:rPr>
           <w:noProof/>
         </w:rPr>
-        <w:t>7</w:t>
+        <w:t>9</w:t>
       </w:r>
       <w:r>
         <w:rPr>
@@ -1839,7 +1839,7 @@
         <w:rPr>
           <w:noProof/>
         </w:rPr>
-        <w:instrText xml:space="preserve"> PAGEREF _Toc257327300 \h </w:instrText>
+        <w:instrText xml:space="preserve"> PAGEREF _Toc257327668 \h </w:instrText>
       </w:r>
       <w:r>
         <w:rPr>
@@ -1856,7 +1856,7 @@
         <w:rPr>
           <w:noProof/>
         </w:rPr>
-        <w:t>7</w:t>
+        <w:t>10</w:t>
       </w:r>
       <w:r>
         <w:rPr>
@@ -1916,7 +1916,7 @@
         <w:rPr>
           <w:noProof/>
         </w:rPr>
-        <w:instrText xml:space="preserve"> PAGEREF _Toc257327301 \h </w:instrText>
+        <w:instrText xml:space="preserve"> PAGEREF _Toc257327669 \h </w:instrText>
       </w:r>
       <w:r>
         <w:rPr>
@@ -1933,7 +1933,7 @@
         <w:rPr>
           <w:noProof/>
         </w:rPr>
-        <w:t>7</w:t>
+        <w:t>10</w:t>
       </w:r>
       <w:r>
         <w:rPr>
@@ -1993,7 +1993,7 @@
         <w:rPr>
           <w:noProof/>
         </w:rPr>
-        <w:instrText xml:space="preserve"> PAGEREF _Toc257327302 \h </w:instrText>
+        <w:instrText xml:space="preserve"> PAGEREF _Toc257327670 \h </w:instrText>
       </w:r>
       <w:r>
         <w:rPr>
@@ -2010,7 +2010,7 @@
         <w:rPr>
           <w:noProof/>
         </w:rPr>
-        <w:t>7</w:t>
+        <w:t>10</w:t>
       </w:r>
       <w:r>
         <w:rPr>
@@ -2070,7 +2070,7 @@
         <w:rPr>
           <w:noProof/>
         </w:rPr>
-        <w:instrText xml:space="preserve"> PAGEREF _Toc257327303 \h </w:instrText>
+        <w:instrText xml:space="preserve"> PAGEREF _Toc257327671 \h </w:instrText>
       </w:r>
       <w:r>
         <w:rPr>
@@ -2087,7 +2087,7 @@
         <w:rPr>
           <w:noProof/>
         </w:rPr>
-        <w:t>8</w:t>
+        <w:t>10</w:t>
       </w:r>
       <w:r>
         <w:rPr>
@@ -2147,7 +2147,7 @@
         <w:rPr>
           <w:noProof/>
         </w:rPr>
-        <w:instrText xml:space="preserve"> PAGEREF _Toc257327304 \h </w:instrText>
+        <w:instrText xml:space="preserve"> PAGEREF _Toc257327672 \h </w:instrText>
       </w:r>
       <w:r>
         <w:rPr>
@@ -2164,7 +2164,7 @@
         <w:rPr>
           <w:noProof/>
         </w:rPr>
-        <w:t>8</w:t>
+        <w:t>10</w:t>
       </w:r>
       <w:r>
         <w:rPr>
@@ -2230,7 +2230,7 @@
         <w:rPr>
           <w:noProof/>
         </w:rPr>
-        <w:instrText xml:space="preserve"> PAGEREF _Toc257327305 \h </w:instrText>
+        <w:instrText xml:space="preserve"> PAGEREF _Toc257327673 \h </w:instrText>
       </w:r>
       <w:r>
         <w:rPr>
@@ -2247,7 +2247,7 @@
         <w:rPr>
           <w:noProof/>
         </w:rPr>
-        <w:t>8</w:t>
+        <w:t>11</w:t>
       </w:r>
       <w:r>
         <w:rPr>
@@ -2307,7 +2307,7 @@
         <w:rPr>
           <w:noProof/>
         </w:rPr>
-        <w:instrText xml:space="preserve"> PAGEREF _Toc257327306 \h </w:instrText>
+        <w:instrText xml:space="preserve"> PAGEREF _Toc257327674 \h </w:instrText>
       </w:r>
       <w:r>
         <w:rPr>
@@ -2324,7 +2324,7 @@
         <w:rPr>
           <w:noProof/>
         </w:rPr>
-        <w:t>8</w:t>
+        <w:t>11</w:t>
       </w:r>
       <w:r>
         <w:rPr>
@@ -2384,7 +2384,7 @@
         <w:rPr>
           <w:noProof/>
         </w:rPr>
-        <w:instrText xml:space="preserve"> PAGEREF _Toc257327307 \h </w:instrText>
+        <w:instrText xml:space="preserve"> PAGEREF _Toc257327675 \h </w:instrText>
       </w:r>
       <w:r>
         <w:rPr>
@@ -2401,7 +2401,7 @@
         <w:rPr>
           <w:noProof/>
         </w:rPr>
-        <w:t>8</w:t>
+        <w:t>11</w:t>
       </w:r>
       <w:r>
         <w:rPr>
@@ -2461,7 +2461,7 @@
         <w:rPr>
           <w:noProof/>
         </w:rPr>
-        <w:instrText xml:space="preserve"> PAGEREF _Toc257327308 \h </w:instrText>
+        <w:instrText xml:space="preserve"> PAGEREF _Toc257327676 \h </w:instrText>
       </w:r>
       <w:r>
         <w:rPr>
@@ -2478,7 +2478,7 @@
         <w:rPr>
           <w:noProof/>
         </w:rPr>
-        <w:t>8</w:t>
+        <w:t>11</w:t>
       </w:r>
       <w:r>
         <w:rPr>
@@ -2538,7 +2538,7 @@
         <w:rPr>
           <w:noProof/>
         </w:rPr>
-        <w:instrText xml:space="preserve"> PAGEREF _Toc257327309 \h </w:instrText>
+        <w:instrText xml:space="preserve"> PAGEREF _Toc257327677 \h </w:instrText>
       </w:r>
       <w:r>
         <w:rPr>
@@ -2555,7 +2555,7 @@
         <w:rPr>
           <w:noProof/>
         </w:rPr>
-        <w:t>8</w:t>
+        <w:t>11</w:t>
       </w:r>
       <w:r>
         <w:rPr>
@@ -2617,7 +2617,7 @@
         <w:rPr>
           <w:noProof/>
         </w:rPr>
-        <w:instrText xml:space="preserve"> PAGEREF _Toc257327310 \h </w:instrText>
+        <w:instrText xml:space="preserve"> PAGEREF _Toc257327678 \h </w:instrText>
       </w:r>
       <w:r>
         <w:rPr>
@@ -2634,7 +2634,7 @@
         <w:rPr>
           <w:noProof/>
         </w:rPr>
-        <w:t>9</w:t>
+        <w:t>12</w:t>
       </w:r>
       <w:r>
         <w:rPr>
@@ -2681,7 +2681,7 @@
       <w:pPr>
         <w:pStyle w:val="Heading1"/>
       </w:pPr>
-      <w:bookmarkStart w:id="3" w:name="_Toc257327285"/>
+      <w:bookmarkStart w:id="3" w:name="_Toc257327653"/>
       <w:r>
         <w:lastRenderedPageBreak/>
         <w:t>Introduction</w:t>
@@ -2735,7 +2735,7 @@
       </w:pPr>
       <w:bookmarkStart w:id="4" w:name="_Toc115956199"/>
       <w:bookmarkStart w:id="5" w:name="_Toc126126697"/>
-      <w:bookmarkStart w:id="6" w:name="_Toc257327286"/>
+      <w:bookmarkStart w:id="6" w:name="_Toc257327654"/>
       <w:r>
         <w:t>References</w:t>
       </w:r>
@@ -2747,7 +2747,7 @@
       <w:pPr>
         <w:pStyle w:val="Heading3"/>
       </w:pPr>
-      <w:bookmarkStart w:id="7" w:name="_Toc257327287"/>
+      <w:bookmarkStart w:id="7" w:name="_Toc257327655"/>
       <w:r>
         <w:t>Project References</w:t>
       </w:r>
@@ -2860,7 +2860,7 @@
       <w:pPr>
         <w:pStyle w:val="Heading1"/>
       </w:pPr>
-      <w:bookmarkStart w:id="9" w:name="_Toc257327288"/>
+      <w:bookmarkStart w:id="9" w:name="_Toc257327656"/>
       <w:r>
         <w:lastRenderedPageBreak/>
         <w:t>Software Architecture overview</w:t>
@@ -2913,7 +2913,7 @@
         <w:pStyle w:val="Heading1"/>
       </w:pPr>
       <w:bookmarkStart w:id="10" w:name="_Toc126390257"/>
-      <w:bookmarkStart w:id="11" w:name="_Toc257327289"/>
+      <w:bookmarkStart w:id="11" w:name="_Toc257327657"/>
       <w:r>
         <w:lastRenderedPageBreak/>
         <w:t>Software design description</w:t>
@@ -3041,10 +3041,25 @@
     </w:p>
     <w:p>
       <w:pPr>
+        <w:jc w:val="left"/>
+        <w:rPr>
+          <w:highlight w:val="lightGray"/>
+        </w:rPr>
+      </w:pPr>
+      <w:r>
+        <w:rPr>
+          <w:highlight w:val="lightGray"/>
+        </w:rPr>
+        <w:br w:type="page"/>
+      </w:r>
+    </w:p>
+    <w:p>
+      <w:pPr>
         <w:pStyle w:val="Heading2"/>
       </w:pPr>
-      <w:bookmarkStart w:id="12" w:name="_Toc257327290"/>
-      <w:r>
+      <w:bookmarkStart w:id="12" w:name="_Toc257327658"/>
+      <w:r>
+        <w:lastRenderedPageBreak/>
         <w:t>Graphical User Interface [ERDI]</w:t>
       </w:r>
       <w:bookmarkEnd w:id="12"/>
@@ -3054,7 +3069,7 @@
         <w:pStyle w:val="Heading3"/>
       </w:pPr>
       <w:bookmarkStart w:id="13" w:name="_Toc126390261"/>
-      <w:bookmarkStart w:id="14" w:name="_Toc257327291"/>
+      <w:bookmarkStart w:id="14" w:name="_Toc257327659"/>
       <w:r>
         <w:t>Component</w:t>
       </w:r>
@@ -3069,7 +3084,39 @@
     </w:p>
     <w:p>
       <w:r>
-        <w:t>The user interface of TicTacToe game consists of 4 different components which are MainMenuPanel, NetworkMenuPanel, GameBoard and BoardButton.</w:t>
+        <w:t xml:space="preserve">The user interface of TicTacToe game consists of 4 different components which are </w:t>
+      </w:r>
+      <w:proofErr w:type="spellStart"/>
+      <w:r>
+        <w:t>MainMenuPanel</w:t>
+      </w:r>
+      <w:proofErr w:type="spellEnd"/>
+      <w:r>
+        <w:t xml:space="preserve">, </w:t>
+      </w:r>
+      <w:proofErr w:type="spellStart"/>
+      <w:r>
+        <w:t>NetworkMenuPanel</w:t>
+      </w:r>
+      <w:proofErr w:type="spellEnd"/>
+      <w:r>
+        <w:t xml:space="preserve">, </w:t>
+      </w:r>
+      <w:proofErr w:type="spellStart"/>
+      <w:r>
+        <w:t>GameBoard</w:t>
+      </w:r>
+      <w:proofErr w:type="spellEnd"/>
+      <w:r>
+        <w:t xml:space="preserve"> and </w:t>
+      </w:r>
+      <w:proofErr w:type="spellStart"/>
+      <w:r>
+        <w:t>BoardButton</w:t>
+      </w:r>
+      <w:proofErr w:type="spellEnd"/>
+      <w:r>
+        <w:t>.</w:t>
       </w:r>
     </w:p>
     <w:p>
@@ -3077,7 +3124,7 @@
         <w:pStyle w:val="Heading3"/>
         <w:ind w:left="567" w:hanging="567"/>
       </w:pPr>
-      <w:bookmarkStart w:id="15" w:name="_Toc257327292"/>
+      <w:bookmarkStart w:id="15" w:name="_Toc257327660"/>
       <w:r>
         <w:rPr>
           <w:noProof/>
@@ -3167,15 +3214,35 @@
       </w:pPr>
     </w:p>
     <w:p>
-      <w:r>
-        <w:t>MainMenuPanel: This component creates the main menu of the game. It has two buttons to redirect user either to a local game or to a network game.</w:t>
+      <w:proofErr w:type="spellStart"/>
+      <w:r>
+        <w:t>MainMenuPanel</w:t>
+      </w:r>
+      <w:proofErr w:type="spellEnd"/>
+      <w:r>
+        <w:t>: This component creates the main menu of the game. It has two buttons to redirect user either to a local game or to a network game.</w:t>
       </w:r>
       <w:r>
         <w:br/>
       </w:r>
       <w:r>
         <w:br/>
-        <w:t xml:space="preserve">NetworkMenuPanel: This component can be triggered by network game button on the MainMenuPanel. It presents host game and join game buttons to user in order to set up a network game. Join game option uses pop-up box to get IP address information. Host game option uses pop-ups to inform the user about </w:t>
+      </w:r>
+      <w:proofErr w:type="spellStart"/>
+      <w:r>
+        <w:t>NetworkMenuPanel</w:t>
+      </w:r>
+      <w:proofErr w:type="spellEnd"/>
+      <w:r>
+        <w:t xml:space="preserve">: This component can be triggered by network game button on the </w:t>
+      </w:r>
+      <w:proofErr w:type="spellStart"/>
+      <w:r>
+        <w:t>MainMenuPanel</w:t>
+      </w:r>
+      <w:proofErr w:type="spellEnd"/>
+      <w:r>
+        <w:t xml:space="preserve">. It presents host game and join game buttons to user in order to set up a network game. Join game option uses pop-up box to get IP address information. Host game option uses pop-ups to inform the user about </w:t>
       </w:r>
       <w:r>
         <w:t>status of remote play (e.g. player is connecting)</w:t>
@@ -3186,8 +3253,13 @@
     </w:p>
     <w:p/>
     <w:p>
-      <w:r>
-        <w:t xml:space="preserve">GameBoard: This component can be triggered by local game, join game </w:t>
+      <w:proofErr w:type="spellStart"/>
+      <w:r>
+        <w:t>GameBoard</w:t>
+      </w:r>
+      <w:proofErr w:type="spellEnd"/>
+      <w:r>
+        <w:t xml:space="preserve">: This component can be triggered by local game, join game </w:t>
       </w:r>
       <w:r>
         <w:t>or</w:t>
@@ -3196,13 +3268,34 @@
         <w:t xml:space="preserve"> host game buttons. It creates the </w:t>
       </w:r>
       <w:r>
-        <w:t>game board which has 9 “BoardButton”s and a player turn indicator. It is also creates pop-up boxes to inform the user about game results and the status of remote player (e.g. disconnection).</w:t>
+        <w:t>game board which has 9 “</w:t>
+      </w:r>
+      <w:proofErr w:type="spellStart"/>
+      <w:r>
+        <w:t>BoardButton”s</w:t>
+      </w:r>
+      <w:proofErr w:type="spellEnd"/>
+      <w:r>
+        <w:t xml:space="preserve"> and a player turn indicator. It is also creates pop-up boxes to inform the user about game results and the status of remote player (e.g. disconnection).</w:t>
       </w:r>
     </w:p>
     <w:p/>
     <w:p>
-      <w:r>
-        <w:t>BoardButton: This component is used by GameBoard. It includes fields that are required for game such as its status and its sign.</w:t>
+      <w:proofErr w:type="spellStart"/>
+      <w:r>
+        <w:t>BoardButton</w:t>
+      </w:r>
+      <w:proofErr w:type="spellEnd"/>
+      <w:r>
+        <w:t xml:space="preserve">: This component is used by </w:t>
+      </w:r>
+      <w:proofErr w:type="spellStart"/>
+      <w:r>
+        <w:t>GameBoard</w:t>
+      </w:r>
+      <w:proofErr w:type="spellEnd"/>
+      <w:r>
+        <w:t>. It includes fields that are required for game such as its status and its sign.</w:t>
       </w:r>
     </w:p>
     <w:p>
@@ -3210,10 +3303,9 @@
         <w:pStyle w:val="Heading3"/>
       </w:pPr>
       <w:r>
-        <w:lastRenderedPageBreak/>
         <w:t xml:space="preserve"> </w:t>
       </w:r>
-      <w:bookmarkStart w:id="16" w:name="_Toc257327293"/>
+      <w:bookmarkStart w:id="16" w:name="_Toc257327661"/>
       <w:r>
         <w:t>Workflows and algorithms</w:t>
       </w:r>
@@ -3230,7 +3322,7 @@
       </w:pPr>
       <w:bookmarkStart w:id="17" w:name="_Toc126390260"/>
       <w:bookmarkStart w:id="18" w:name="_Toc126390264"/>
-      <w:bookmarkStart w:id="19" w:name="_Toc257327294"/>
+      <w:bookmarkStart w:id="19" w:name="_Toc257327662"/>
       <w:r>
         <w:t xml:space="preserve">Software requirements </w:t>
       </w:r>
@@ -3248,23 +3340,78 @@
         <w:t xml:space="preserve"> [R1]</w:t>
       </w:r>
       <w:r>
-        <w:t>: This requirement is handled by MainMenuPanel, GameBoard, BoardButton and relevant other Controller &amp; Logic units.</w:t>
+        <w:t xml:space="preserve">: This requirement is handled by </w:t>
+      </w:r>
+      <w:proofErr w:type="spellStart"/>
+      <w:r>
+        <w:t>MainMenuPanel</w:t>
+      </w:r>
+      <w:proofErr w:type="spellEnd"/>
+      <w:r>
+        <w:t xml:space="preserve">, </w:t>
+      </w:r>
+      <w:proofErr w:type="spellStart"/>
+      <w:r>
+        <w:t>GameBoard</w:t>
+      </w:r>
+      <w:proofErr w:type="spellEnd"/>
+      <w:r>
+        <w:t xml:space="preserve">, </w:t>
+      </w:r>
+      <w:proofErr w:type="spellStart"/>
+      <w:r>
+        <w:t>BoardButton</w:t>
+      </w:r>
+      <w:proofErr w:type="spellEnd"/>
+      <w:r>
+        <w:t xml:space="preserve"> and relevant other Controller &amp; Logic units.</w:t>
       </w:r>
     </w:p>
     <w:p>
       <w:r>
+        <w:lastRenderedPageBreak/>
         <w:t>SRS-REQ-102</w:t>
       </w:r>
       <w:r>
         <w:t xml:space="preserve"> </w:t>
       </w:r>
-      <w:bookmarkStart w:id="20" w:name="_GoBack"/>
-      <w:bookmarkEnd w:id="20"/>
       <w:r>
         <w:t>[R1]</w:t>
       </w:r>
       <w:r>
-        <w:t>: This requirement is handled by MainMenuPanel, NetworkMenuPanel GameBoard, BoardButton and relevant other Controller &amp; Logic units.</w:t>
+        <w:t xml:space="preserve">: This requirement is handled by </w:t>
+      </w:r>
+      <w:proofErr w:type="spellStart"/>
+      <w:r>
+        <w:t>MainMenuPanel</w:t>
+      </w:r>
+      <w:proofErr w:type="spellEnd"/>
+      <w:r>
+        <w:t xml:space="preserve">, </w:t>
+      </w:r>
+      <w:proofErr w:type="spellStart"/>
+      <w:r>
+        <w:t>NetworkMenuPanel</w:t>
+      </w:r>
+      <w:proofErr w:type="spellEnd"/>
+      <w:r>
+        <w:t xml:space="preserve"> </w:t>
+      </w:r>
+      <w:proofErr w:type="spellStart"/>
+      <w:r>
+        <w:t>GameBoard</w:t>
+      </w:r>
+      <w:proofErr w:type="spellEnd"/>
+      <w:r>
+        <w:t xml:space="preserve">, </w:t>
+      </w:r>
+      <w:proofErr w:type="spellStart"/>
+      <w:r>
+        <w:t>BoardButton</w:t>
+      </w:r>
+      <w:proofErr w:type="spellEnd"/>
+      <w:r>
+        <w:t xml:space="preserve"> and relevant other Controller &amp; Logic units.</w:t>
       </w:r>
     </w:p>
     <w:p>
@@ -3275,59 +3422,115 @@
         <w:t xml:space="preserve"> [R1]</w:t>
       </w:r>
       <w:r>
-        <w:t>: This requirement is handled by MainMenuPanel, NetworkMenuPanel GameBoard, BoardButton and relevant other Controller &amp; Logic units.</w:t>
+        <w:t xml:space="preserve">: This requirement is handled by </w:t>
+      </w:r>
+      <w:proofErr w:type="spellStart"/>
+      <w:r>
+        <w:t>MainMenuPanel</w:t>
+      </w:r>
+      <w:proofErr w:type="spellEnd"/>
+      <w:r>
+        <w:t xml:space="preserve">, </w:t>
+      </w:r>
+      <w:proofErr w:type="spellStart"/>
+      <w:r>
+        <w:t>NetworkMenuPanel</w:t>
+      </w:r>
+      <w:proofErr w:type="spellEnd"/>
+      <w:r>
+        <w:t xml:space="preserve"> </w:t>
+      </w:r>
+      <w:proofErr w:type="spellStart"/>
+      <w:r>
+        <w:t>GameBoard</w:t>
+      </w:r>
+      <w:proofErr w:type="spellEnd"/>
+      <w:r>
+        <w:t xml:space="preserve">, </w:t>
+      </w:r>
+      <w:proofErr w:type="spellStart"/>
+      <w:r>
+        <w:t>BoardButton</w:t>
+      </w:r>
+      <w:proofErr w:type="spellEnd"/>
+      <w:r>
+        <w:t xml:space="preserve"> and relevant other Controller &amp; Logic units.</w:t>
+      </w:r>
+    </w:p>
+    <w:p>
+      <w:pPr>
+        <w:jc w:val="left"/>
+      </w:pPr>
+      <w:r>
+        <w:br w:type="page"/>
+      </w:r>
+    </w:p>
+    <w:p>
+      <w:pPr>
+        <w:pStyle w:val="Heading2"/>
+      </w:pPr>
+      <w:bookmarkStart w:id="20" w:name="_Toc257327663"/>
+      <w:r>
+        <w:lastRenderedPageBreak/>
+        <w:t>Controller</w:t>
+      </w:r>
+      <w:bookmarkEnd w:id="20"/>
+    </w:p>
+    <w:p>
+      <w:pPr>
+        <w:pStyle w:val="Heading3"/>
+      </w:pPr>
+      <w:bookmarkStart w:id="21" w:name="_Toc257327664"/>
+      <w:r>
+        <w:t>Component</w:t>
+      </w:r>
+      <w:r>
+        <w:t xml:space="preserve"> </w:t>
+      </w:r>
+      <w:r>
+        <w:t>interfaces</w:t>
+      </w:r>
+      <w:bookmarkEnd w:id="21"/>
+    </w:p>
+    <w:p>
+      <w:r>
+        <w:t xml:space="preserve">Controller class creates, uses, manages and destroys each and every other component part </w:t>
+      </w:r>
+      <w:r>
+        <w:t>of the TicTacToe game software.</w:t>
       </w:r>
     </w:p>
     <w:p/>
     <w:p>
-      <w:pPr>
-        <w:pStyle w:val="Heading2"/>
-      </w:pPr>
-      <w:bookmarkStart w:id="21" w:name="_Toc257327295"/>
-      <w:r>
-        <w:t>Controller</w:t>
-      </w:r>
-      <w:bookmarkEnd w:id="21"/>
+      <w:r>
+        <w:t xml:space="preserve">Controller class itself doesn’t provide any interface for data transfer, but rather commands the </w:t>
+      </w:r>
+      <w:proofErr w:type="spellStart"/>
+      <w:r>
+        <w:t>GameModel</w:t>
+      </w:r>
+      <w:proofErr w:type="spellEnd"/>
+      <w:r>
+        <w:t xml:space="preserve"> to use the data it keeps inside or transfers the information obtained from GUI directly to the </w:t>
+      </w:r>
+      <w:proofErr w:type="spellStart"/>
+      <w:r>
+        <w:t>GameModel</w:t>
+      </w:r>
+      <w:proofErr w:type="spellEnd"/>
+      <w:r>
+        <w:t>.</w:t>
+      </w:r>
     </w:p>
     <w:p>
       <w:pPr>
         <w:pStyle w:val="Heading3"/>
       </w:pPr>
-      <w:bookmarkStart w:id="22" w:name="_Toc257327296"/>
-      <w:r>
-        <w:t>Component</w:t>
-      </w:r>
-      <w:r>
-        <w:t xml:space="preserve"> </w:t>
-      </w:r>
-      <w:r>
-        <w:t>interfaces</w:t>
+      <w:bookmarkStart w:id="22" w:name="_Toc257327665"/>
+      <w:r>
+        <w:t>Component design description</w:t>
       </w:r>
       <w:bookmarkEnd w:id="22"/>
-    </w:p>
-    <w:p>
-      <w:r>
-        <w:t xml:space="preserve">Controller class creates, uses, manages and destroys each and every other component part </w:t>
-      </w:r>
-      <w:r>
-        <w:t>of the TicTacToe game software.</w:t>
-      </w:r>
-    </w:p>
-    <w:p/>
-    <w:p>
-      <w:r>
-        <w:t>Controller class itself doesn’t provide any interface for data transfer, but rather commands the GameModel to use the data it keeps inside or transfers the information obtained from GUI directly to the GameModel.</w:t>
-      </w:r>
-    </w:p>
-    <w:p>
-      <w:pPr>
-        <w:pStyle w:val="Heading3"/>
-      </w:pPr>
-      <w:bookmarkStart w:id="23" w:name="_Toc257327297"/>
-      <w:r>
-        <w:t>Component design description</w:t>
-      </w:r>
-      <w:bookmarkEnd w:id="23"/>
     </w:p>
     <w:p/>
     <w:p>
@@ -3390,13 +3593,12 @@
       <w:pPr>
         <w:pStyle w:val="Heading3"/>
       </w:pPr>
-      <w:bookmarkStart w:id="24" w:name="_Toc257327298"/>
+      <w:bookmarkStart w:id="23" w:name="_Toc257327666"/>
       <w:r>
         <w:rPr>
           <w:noProof/>
           <w:lang w:eastAsia="en-US"/>
         </w:rPr>
-        <w:lastRenderedPageBreak/>
         <w:drawing>
           <wp:anchor distT="0" distB="0" distL="114300" distR="114300" simplePos="0" relativeHeight="251660288" behindDoc="0" locked="0" layoutInCell="1" allowOverlap="1" wp14:anchorId="16B427C5" wp14:editId="15E8A43A">
             <wp:simplePos x="0" y="0"/>
@@ -3466,83 +3668,92 @@
       <w:r>
         <w:t>Workflows and algorithms</w:t>
       </w:r>
-      <w:bookmarkEnd w:id="24"/>
+      <w:bookmarkEnd w:id="23"/>
     </w:p>
     <w:p/>
     <w:p>
       <w:pPr>
         <w:pStyle w:val="Heading3"/>
       </w:pPr>
-      <w:bookmarkStart w:id="25" w:name="_Toc257327299"/>
+      <w:bookmarkStart w:id="24" w:name="_Toc257327667"/>
       <w:r>
         <w:t xml:space="preserve">Software requirements </w:t>
       </w:r>
       <w:r>
         <w:t>mapping</w:t>
+      </w:r>
+      <w:bookmarkEnd w:id="24"/>
+    </w:p>
+    <w:p>
+      <w:r>
+        <w:t>None.</w:t>
+      </w:r>
+    </w:p>
+    <w:p>
+      <w:pPr>
+        <w:jc w:val="left"/>
+      </w:pPr>
+      <w:r>
+        <w:br w:type="page"/>
+      </w:r>
+    </w:p>
+    <w:p>
+      <w:pPr>
+        <w:pStyle w:val="Heading2"/>
+      </w:pPr>
+      <w:bookmarkStart w:id="25" w:name="_Toc257327668"/>
+      <w:bookmarkEnd w:id="18"/>
+      <w:r>
+        <w:lastRenderedPageBreak/>
+        <w:t>Network [DENIZ</w:t>
+      </w:r>
+      <w:r>
+        <w:t>]</w:t>
       </w:r>
       <w:bookmarkEnd w:id="25"/>
     </w:p>
     <w:p>
-      <w:r>
-        <w:t>None.</w:t>
-      </w:r>
-    </w:p>
-    <w:p>
-      <w:pPr>
-        <w:pStyle w:val="Heading2"/>
-      </w:pPr>
-      <w:bookmarkStart w:id="26" w:name="_Toc257327300"/>
-      <w:bookmarkEnd w:id="18"/>
-      <w:r>
-        <w:t>Network [DENIZ</w:t>
-      </w:r>
-      <w:r>
-        <w:t>]</w:t>
+      <w:pPr>
+        <w:pStyle w:val="Heading3"/>
+      </w:pPr>
+      <w:bookmarkStart w:id="26" w:name="_Toc257327669"/>
+      <w:r>
+        <w:t>Component</w:t>
+      </w:r>
+      <w:r>
+        <w:t xml:space="preserve"> </w:t>
+      </w:r>
+      <w:r>
+        <w:t>interfaces</w:t>
       </w:r>
       <w:bookmarkEnd w:id="26"/>
     </w:p>
     <w:p>
-      <w:pPr>
-        <w:pStyle w:val="Heading3"/>
-      </w:pPr>
-      <w:bookmarkStart w:id="27" w:name="_Toc257327301"/>
-      <w:r>
-        <w:t>Component</w:t>
+      <w:r>
+        <w:t xml:space="preserve">The Network component </w:t>
+      </w:r>
+      <w:r>
+        <w:t>basically consists of two parts</w:t>
+      </w:r>
+      <w:r>
+        <w:t>: Network</w:t>
       </w:r>
       <w:r>
         <w:t xml:space="preserve"> </w:t>
       </w:r>
       <w:r>
-        <w:t>interfaces</w:t>
-      </w:r>
-      <w:bookmarkEnd w:id="27"/>
+        <w:t xml:space="preserve">Adapter and the Network Packets. </w:t>
+      </w:r>
     </w:p>
     <w:p>
-      <w:r>
-        <w:t xml:space="preserve">The Network component </w:t>
-      </w:r>
-      <w:r>
-        <w:t>basically consists of two parts</w:t>
-      </w:r>
-      <w:r>
-        <w:t>: Network</w:t>
-      </w:r>
-      <w:r>
-        <w:t xml:space="preserve"> </w:t>
-      </w:r>
-      <w:r>
-        <w:t xml:space="preserve">Adapter and the Network Packets. </w:t>
-      </w:r>
-    </w:p>
-    <w:p>
       <w:pPr>
         <w:pStyle w:val="Heading3"/>
       </w:pPr>
-      <w:bookmarkStart w:id="28" w:name="_Toc257327302"/>
+      <w:bookmarkStart w:id="27" w:name="_Toc257327670"/>
       <w:r>
         <w:t>Component design description</w:t>
       </w:r>
-      <w:bookmarkEnd w:id="28"/>
+      <w:bookmarkEnd w:id="27"/>
     </w:p>
     <w:p>
       <w:r>
@@ -3602,8 +3813,13 @@
     </w:p>
     <w:p/>
     <w:p>
-      <w:r>
-        <w:t xml:space="preserve">NetworkAdapter: Controls all of the network flow and provides all network-related actions in the game. It can </w:t>
+      <w:proofErr w:type="spellStart"/>
+      <w:r>
+        <w:t>NetworkAdapter</w:t>
+      </w:r>
+      <w:proofErr w:type="spellEnd"/>
+      <w:r>
+        <w:t xml:space="preserve">: Controls all of the network flow and provides all network-related actions in the game. It can </w:t>
       </w:r>
       <w:r>
         <w:t>host</w:t>
@@ -3623,14 +3839,27 @@
       <w:r>
         <w:t xml:space="preserve">Packet: </w:t>
       </w:r>
-      <w:r>
-        <w:t xml:space="preserve">Serializable network packets which are </w:t>
+      <w:proofErr w:type="spellStart"/>
+      <w:r>
+        <w:t>Serializable</w:t>
+      </w:r>
+      <w:proofErr w:type="spellEnd"/>
+      <w:r>
+        <w:t xml:space="preserve"> network packets which are </w:t>
       </w:r>
       <w:r>
         <w:t xml:space="preserve">serialized and </w:t>
       </w:r>
       <w:r>
-        <w:t xml:space="preserve">sent through the network and deserialized on receive. </w:t>
+        <w:t xml:space="preserve">sent through the network and </w:t>
+      </w:r>
+      <w:proofErr w:type="spellStart"/>
+      <w:r>
+        <w:t>deserialized</w:t>
+      </w:r>
+      <w:proofErr w:type="spellEnd"/>
+      <w:r>
+        <w:t xml:space="preserve"> on receive. </w:t>
       </w:r>
       <w:r>
         <w:t xml:space="preserve">Carries information about the action. </w:t>
@@ -3640,9 +3869,43 @@
       <w:pPr>
         <w:pStyle w:val="Heading3"/>
       </w:pPr>
-      <w:bookmarkStart w:id="29" w:name="_Toc257327303"/>
+      <w:bookmarkStart w:id="28" w:name="_Toc257327671"/>
       <w:r>
         <w:t>Workflows and algorithms</w:t>
+      </w:r>
+      <w:bookmarkEnd w:id="28"/>
+    </w:p>
+    <w:p>
+      <w:pPr>
+        <w:rPr>
+          <w:highlight w:val="lightGray"/>
+        </w:rPr>
+      </w:pPr>
+      <w:r>
+        <w:rPr>
+          <w:highlight w:val="lightGray"/>
+        </w:rPr>
+        <w:t>Use sequence diagrams to show the workflows of components/packages/classes inside the component.</w:t>
+      </w:r>
+    </w:p>
+    <w:p>
+      <w:r>
+        <w:rPr>
+          <w:highlight w:val="lightGray"/>
+        </w:rPr>
+        <w:t>Describe algorithms, if possible. An algorithm may be described outside this document, in this case, add the reference to that document.</w:t>
+      </w:r>
+    </w:p>
+    <w:p>
+      <w:pPr>
+        <w:pStyle w:val="Heading3"/>
+      </w:pPr>
+      <w:bookmarkStart w:id="29" w:name="_Toc257327672"/>
+      <w:r>
+        <w:t xml:space="preserve">Software requirements </w:t>
+      </w:r>
+      <w:r>
+        <w:t>mapping</w:t>
       </w:r>
       <w:bookmarkEnd w:id="29"/>
     </w:p>
@@ -3656,40 +3919,147 @@
         <w:rPr>
           <w:highlight w:val="lightGray"/>
         </w:rPr>
-        <w:t>Use sequence diagrams to show the workflows of components/packages/classes inside the component.</w:t>
+        <w:t>L</w:t>
+      </w:r>
+      <w:r>
+        <w:rPr>
+          <w:highlight w:val="lightGray"/>
+        </w:rPr>
+        <w:t>ist the SRS requirements handled by this component</w:t>
       </w:r>
     </w:p>
     <w:p>
-      <w:r>
+      <w:pPr>
+        <w:jc w:val="left"/>
         <w:rPr>
           <w:highlight w:val="lightGray"/>
         </w:rPr>
-        <w:t>Describe algorithms, if possible. An algorithm may be described outside this document, in this case, add the reference to that document.</w:t>
+      </w:pPr>
+      <w:r>
+        <w:rPr>
+          <w:highlight w:val="lightGray"/>
+        </w:rPr>
+        <w:br w:type="page"/>
       </w:r>
     </w:p>
     <w:p>
       <w:pPr>
-        <w:pStyle w:val="Heading3"/>
-      </w:pPr>
-      <w:bookmarkStart w:id="30" w:name="_Toc257327304"/>
-      <w:r>
-        <w:t xml:space="preserve">Software requirements </w:t>
-      </w:r>
-      <w:r>
-        <w:t>mapping</w:t>
+        <w:pStyle w:val="Heading2"/>
+      </w:pPr>
+      <w:bookmarkStart w:id="30" w:name="_Toc257327673"/>
+      <w:r>
+        <w:lastRenderedPageBreak/>
+        <w:t>Logic [Eren]</w:t>
       </w:r>
       <w:bookmarkEnd w:id="30"/>
     </w:p>
     <w:p>
       <w:r>
         <w:rPr>
-          <w:highlight w:val="lightGray"/>
+          <w:highlight w:val="darkGray"/>
+        </w:rPr>
+        <w:t>Repeat the pattern for each component.</w:t>
+      </w:r>
+    </w:p>
+    <w:p>
+      <w:pPr>
+        <w:pStyle w:val="Heading3"/>
+      </w:pPr>
+      <w:bookmarkStart w:id="31" w:name="_Toc257327674"/>
+      <w:r>
+        <w:t>Component</w:t>
+      </w:r>
+      <w:r>
+        <w:t xml:space="preserve"> </w:t>
+      </w:r>
+      <w:r>
+        <w:t>interfaces</w:t>
+      </w:r>
+      <w:bookmarkEnd w:id="31"/>
+    </w:p>
+    <w:p>
+      <w:r>
+        <w:rPr>
+          <w:highlight w:val="darkGray"/>
+        </w:rPr>
+        <w:t>Describe the interfaces of the component and input output data</w:t>
+      </w:r>
+    </w:p>
+    <w:p>
+      <w:pPr>
+        <w:pStyle w:val="Heading3"/>
+      </w:pPr>
+      <w:bookmarkStart w:id="32" w:name="_Toc257327675"/>
+      <w:r>
+        <w:t>Component design description</w:t>
+      </w:r>
+      <w:bookmarkEnd w:id="32"/>
+    </w:p>
+    <w:p>
+      <w:r>
+        <w:rPr>
+          <w:highlight w:val="darkGray"/>
+        </w:rPr>
+        <w:t>Describe the design of the component, Use class diagrams to show the links between sub-components/sub-packages and or classes inside the component.</w:t>
+      </w:r>
+    </w:p>
+    <w:p>
+      <w:pPr>
+        <w:pStyle w:val="Heading3"/>
+      </w:pPr>
+      <w:r>
+        <w:t xml:space="preserve"> </w:t>
+      </w:r>
+      <w:bookmarkStart w:id="33" w:name="_Toc257327676"/>
+      <w:r>
+        <w:t>Workflows and algorithms</w:t>
+      </w:r>
+      <w:bookmarkEnd w:id="33"/>
+    </w:p>
+    <w:p>
+      <w:pPr>
+        <w:rPr>
+          <w:highlight w:val="darkGray"/>
+        </w:rPr>
+      </w:pPr>
+      <w:r>
+        <w:rPr>
+          <w:highlight w:val="darkGray"/>
+        </w:rPr>
+        <w:t>Use sequence diagrams to show the workflows of components/packages/classes inside the component.</w:t>
+      </w:r>
+    </w:p>
+    <w:p>
+      <w:r>
+        <w:rPr>
+          <w:highlight w:val="darkGray"/>
+        </w:rPr>
+        <w:t>Describe algorithms, if possible. An algorithm may be described outside this document, in this case, add the reference to that document.</w:t>
+      </w:r>
+    </w:p>
+    <w:p>
+      <w:pPr>
+        <w:pStyle w:val="Heading3"/>
+      </w:pPr>
+      <w:bookmarkStart w:id="34" w:name="_Toc257327677"/>
+      <w:r>
+        <w:t xml:space="preserve">Software requirements </w:t>
+      </w:r>
+      <w:r>
+        <w:t>mapping</w:t>
+      </w:r>
+      <w:bookmarkEnd w:id="34"/>
+    </w:p>
+    <w:p>
+      <w:r>
+        <w:rPr>
+          <w:highlight w:val="darkGray"/>
         </w:rPr>
         <w:t>L</w:t>
       </w:r>
       <w:r>
         <w:rPr>
-          <w:highlight w:val="lightGray"/>
+          <w:highlight w:val="darkGray"/>
         </w:rPr>
         <w:t>ist the SRS requirements handled by this component</w:t>
       </w:r>
@@ -3697,225 +4067,30 @@
     <w:p/>
     <w:p>
       <w:pPr>
-        <w:pStyle w:val="Heading2"/>
-      </w:pPr>
-      <w:bookmarkStart w:id="31" w:name="_Toc257327305"/>
-      <w:r>
-        <w:t>Logic [Eren]</w:t>
-      </w:r>
-      <w:bookmarkEnd w:id="31"/>
-    </w:p>
-    <w:p>
-      <w:r>
-        <w:rPr>
-          <w:highlight w:val="darkGray"/>
-        </w:rPr>
-        <w:t>Repeat the pattern for each component.</w:t>
-      </w:r>
-    </w:p>
-    <w:p>
-      <w:pPr>
-        <w:pStyle w:val="Heading3"/>
-      </w:pPr>
-      <w:bookmarkStart w:id="32" w:name="_Toc257327306"/>
-      <w:r>
-        <w:t>Component</w:t>
-      </w:r>
-      <w:r>
-        <w:t xml:space="preserve"> </w:t>
-      </w:r>
-      <w:r>
-        <w:t>interfaces</w:t>
-      </w:r>
-      <w:bookmarkEnd w:id="32"/>
-    </w:p>
-    <w:p>
-      <w:r>
-        <w:rPr>
-          <w:highlight w:val="darkGray"/>
-        </w:rPr>
-        <w:t>Describe the interfaces of the component and input output data</w:t>
-      </w:r>
-    </w:p>
-    <w:p>
-      <w:pPr>
-        <w:pStyle w:val="Heading3"/>
-      </w:pPr>
-      <w:bookmarkStart w:id="33" w:name="_Toc257327307"/>
-      <w:r>
-        <w:t>Component design description</w:t>
-      </w:r>
-      <w:bookmarkEnd w:id="33"/>
-    </w:p>
-    <w:p>
-      <w:r>
-        <w:rPr>
-          <w:highlight w:val="darkGray"/>
-        </w:rPr>
-        <w:t>Describe the design of the component, Use class diagrams to show the links between sub-components/sub-packages and or classes inside the component.</w:t>
-      </w:r>
-    </w:p>
-    <w:p>
-      <w:pPr>
-        <w:pStyle w:val="Heading3"/>
-      </w:pPr>
-      <w:r>
-        <w:t xml:space="preserve"> </w:t>
-      </w:r>
-      <w:bookmarkStart w:id="34" w:name="_Toc257327308"/>
-      <w:r>
-        <w:t>Workflows and algorithms</w:t>
-      </w:r>
-      <w:bookmarkEnd w:id="34"/>
-    </w:p>
-    <w:p>
-      <w:pPr>
-        <w:rPr>
-          <w:highlight w:val="darkGray"/>
-        </w:rPr>
-      </w:pPr>
-      <w:r>
-        <w:rPr>
-          <w:highlight w:val="darkGray"/>
-        </w:rPr>
-        <w:t>Use sequence diagrams to show the workflows of components/packages/classes inside the component.</w:t>
-      </w:r>
-    </w:p>
-    <w:p>
-      <w:r>
-        <w:rPr>
-          <w:highlight w:val="darkGray"/>
-        </w:rPr>
-        <w:t>Describe algorithms, if possible. An algorithm may be described outside this document, in this case, add the reference to that document.</w:t>
-      </w:r>
-    </w:p>
-    <w:p>
-      <w:pPr>
-        <w:pStyle w:val="Heading3"/>
-      </w:pPr>
-      <w:bookmarkStart w:id="35" w:name="_Toc257327309"/>
-      <w:r>
-        <w:t xml:space="preserve">Software requirements </w:t>
-      </w:r>
-      <w:r>
-        <w:t>mapping</w:t>
+        <w:pStyle w:val="Heading1"/>
+      </w:pPr>
+      <w:bookmarkStart w:id="35" w:name="_Toc257327678"/>
+      <w:r>
+        <w:lastRenderedPageBreak/>
+        <w:t xml:space="preserve">COTS </w:t>
+      </w:r>
+      <w:r>
+        <w:t>I</w:t>
+      </w:r>
+      <w:r>
+        <w:t>dentification</w:t>
       </w:r>
       <w:bookmarkEnd w:id="35"/>
     </w:p>
     <w:p>
       <w:r>
-        <w:rPr>
-          <w:highlight w:val="darkGray"/>
-        </w:rPr>
-        <w:t>L</w:t>
-      </w:r>
-      <w:r>
-        <w:rPr>
-          <w:highlight w:val="darkGray"/>
-        </w:rPr>
-        <w:t>ist the SRS requirements handled by this component</w:t>
-      </w:r>
-    </w:p>
-    <w:p/>
-    <w:p>
-      <w:pPr>
-        <w:pStyle w:val="Heading1"/>
-      </w:pPr>
-      <w:bookmarkStart w:id="36" w:name="_Toc257327310"/>
-      <w:r>
-        <w:lastRenderedPageBreak/>
-        <w:t xml:space="preserve">COTS </w:t>
-      </w:r>
-      <w:r>
-        <w:t>I</w:t>
-      </w:r>
-      <w:r>
-        <w:t>dentification</w:t>
-      </w:r>
-      <w:r>
-        <w:t xml:space="preserve"> [ALL]</w:t>
-      </w:r>
+        <w:t>Nothing other than the standard Java v1.7 library</w:t>
+      </w:r>
+      <w:r>
+        <w:t>.</w:t>
+      </w:r>
+      <w:bookmarkStart w:id="36" w:name="_GoBack"/>
       <w:bookmarkEnd w:id="36"/>
-    </w:p>
-    <w:p>
-      <w:pPr>
-        <w:rPr>
-          <w:highlight w:val="lightGray"/>
-        </w:rPr>
-      </w:pPr>
-      <w:r>
-        <w:rPr>
-          <w:highlight w:val="lightGray"/>
-        </w:rPr>
-        <w:t>List external software components/libraries that your system rely on, if there are any.</w:t>
-      </w:r>
-    </w:p>
-    <w:p>
-      <w:r>
-        <w:rPr>
-          <w:highlight w:val="lightGray"/>
-        </w:rPr>
-        <w:t>Example:</w:t>
-      </w:r>
-    </w:p>
-    <w:p>
-      <w:pPr>
-        <w:rPr>
-          <w:highlight w:val="lightGray"/>
-        </w:rPr>
-      </w:pPr>
-      <w:r>
-        <w:rPr>
-          <w:highlight w:val="lightGray"/>
-        </w:rPr>
-        <w:t xml:space="preserve">COTS </w:t>
-      </w:r>
-      <w:r>
-        <w:rPr>
-          <w:highlight w:val="lightGray"/>
-        </w:rPr>
-        <w:t xml:space="preserve">(commercial of the shelf) </w:t>
-      </w:r>
-      <w:r>
-        <w:rPr>
-          <w:highlight w:val="lightGray"/>
-        </w:rPr>
-        <w:t>libraries used in XXX are the following:</w:t>
-      </w:r>
-    </w:p>
-    <w:p>
-      <w:pPr>
-        <w:numPr>
-          <w:ilvl w:val="0"/>
-          <w:numId w:val="41"/>
-        </w:numPr>
-        <w:rPr>
-          <w:highlight w:val="lightGray"/>
-        </w:rPr>
-      </w:pPr>
-      <w:r>
-        <w:rPr>
-          <w:highlight w:val="lightGray"/>
-        </w:rPr>
-        <w:t xml:space="preserve">foo.jar, version id, download URL, License type, </w:t>
-      </w:r>
-    </w:p>
-    <w:p>
-      <w:pPr>
-        <w:numPr>
-          <w:ilvl w:val="0"/>
-          <w:numId w:val="41"/>
-        </w:numPr>
-        <w:rPr>
-          <w:highlight w:val="lightGray"/>
-        </w:rPr>
-      </w:pPr>
-      <w:r>
-        <w:rPr>
-          <w:highlight w:val="lightGray"/>
-        </w:rPr>
-        <w:t xml:space="preserve">bar.jar, version id, download URL, License type, </w:t>
-      </w:r>
     </w:p>
     <w:sectPr>
       <w:headerReference w:type="default" r:id="rId12"/>
@@ -4181,7 +4356,7 @@
               <w:noProof/>
               <w:snapToGrid w:val="0"/>
             </w:rPr>
-            <w:t>6</w:t>
+            <w:t>12</w:t>
           </w:r>
           <w:r>
             <w:rPr>
@@ -4238,7 +4413,7 @@
               <w:noProof/>
               <w:snapToGrid w:val="0"/>
             </w:rPr>
-            <w:t>9</w:t>
+            <w:t>12</w:t>
           </w:r>
           <w:r>
             <w:rPr>

</xml_diff>

<commit_message>
Improve GUI class UML & Add component interfaces
</commit_message>
<xml_diff>
--- a/Software Detailed Design.docx
+++ b/Software Detailed Design.docx
@@ -1,6 +1,6 @@
 
 <file path=word/document.xml><?xml version="1.0" encoding="utf-8"?>
-<w:document xmlns:wpc="http://schemas.microsoft.com/office/word/2010/wordprocessingCanvas" xmlns:mo="http://schemas.microsoft.com/office/mac/office/2008/main" xmlns:mc="http://schemas.openxmlformats.org/markup-compatibility/2006" xmlns:mv="urn:schemas-microsoft-com:mac:vml" xmlns:o="urn:schemas-microsoft-com:office:office" xmlns:r="http://schemas.openxmlformats.org/officeDocument/2006/relationships" xmlns:m="http://schemas.openxmlformats.org/officeDocument/2006/math" xmlns:v="urn:schemas-microsoft-com:vml" xmlns:wp14="http://schemas.microsoft.com/office/word/2010/wordprocessingDrawing" xmlns:wp="http://schemas.openxmlformats.org/drawingml/2006/wordprocessingDrawing" xmlns:w10="urn:schemas-microsoft-com:office:word" xmlns:w="http://schemas.openxmlformats.org/wordprocessingml/2006/main" xmlns:w14="http://schemas.microsoft.com/office/word/2010/wordml" xmlns:wpg="http://schemas.microsoft.com/office/word/2010/wordprocessingGroup" xmlns:wpi="http://schemas.microsoft.com/office/word/2010/wordprocessingInk" xmlns:wne="http://schemas.microsoft.com/office/word/2006/wordml" xmlns:wps="http://schemas.microsoft.com/office/word/2010/wordprocessingShape" mc:Ignorable="w14 wp14">
+<w:document xmlns:wpc="http://schemas.microsoft.com/office/word/2010/wordprocessingCanvas" xmlns:mc="http://schemas.openxmlformats.org/markup-compatibility/2006" xmlns:o="urn:schemas-microsoft-com:office:office" xmlns:r="http://schemas.openxmlformats.org/officeDocument/2006/relationships" xmlns:m="http://schemas.openxmlformats.org/officeDocument/2006/math" xmlns:v="urn:schemas-microsoft-com:vml" xmlns:wp14="http://schemas.microsoft.com/office/word/2010/wordprocessingDrawing" xmlns:wp="http://schemas.openxmlformats.org/drawingml/2006/wordprocessingDrawing" xmlns:w10="urn:schemas-microsoft-com:office:word" xmlns:w="http://schemas.openxmlformats.org/wordprocessingml/2006/main" xmlns:w14="http://schemas.microsoft.com/office/word/2010/wordml" xmlns:w15="http://schemas.microsoft.com/office/word/2012/wordml" xmlns:wpg="http://schemas.microsoft.com/office/word/2010/wordprocessingGroup" xmlns:wpi="http://schemas.microsoft.com/office/word/2010/wordprocessingInk" xmlns:wne="http://schemas.microsoft.com/office/word/2006/wordml" xmlns:wps="http://schemas.microsoft.com/office/word/2010/wordprocessingShape" mc:Ignorable="w14 w15 wp14">
   <w:body>
     <w:p>
       <w:pPr>
@@ -421,6 +421,9 @@
             <w:pPr>
               <w:pStyle w:val="Tabletext"/>
             </w:pPr>
+            <w:r>
+              <w:t>24/03/2014</w:t>
+            </w:r>
           </w:p>
         </w:tc>
         <w:tc>
@@ -437,6 +440,9 @@
             <w:pPr>
               <w:pStyle w:val="Tabletext"/>
             </w:pPr>
+            <w:r>
+              <w:t>2.1</w:t>
+            </w:r>
           </w:p>
         </w:tc>
         <w:tc>
@@ -453,6 +459,9 @@
             <w:pPr>
               <w:pStyle w:val="Tabletext"/>
             </w:pPr>
+            <w:r>
+              <w:t>Update GUI components’ design.</w:t>
+            </w:r>
           </w:p>
         </w:tc>
         <w:tc>
@@ -469,6 +478,11 @@
             <w:pPr>
               <w:pStyle w:val="Tabletext"/>
             </w:pPr>
+            <w:r>
+              <w:t>Erdi Gültekin</w:t>
+            </w:r>
+            <w:bookmarkStart w:id="3" w:name="_GoBack"/>
+            <w:bookmarkEnd w:id="3"/>
           </w:p>
         </w:tc>
       </w:tr>
@@ -2681,7 +2695,7 @@
       <w:pPr>
         <w:pStyle w:val="Heading1"/>
       </w:pPr>
-      <w:bookmarkStart w:id="3" w:name="_Toc257327653"/>
+      <w:bookmarkStart w:id="4" w:name="_Toc257327653"/>
       <w:r>
         <w:lastRenderedPageBreak/>
         <w:t>Introduction</w:t>
@@ -2689,7 +2703,7 @@
       <w:r>
         <w:t xml:space="preserve"> [EREN]</w:t>
       </w:r>
-      <w:bookmarkEnd w:id="3"/>
+      <w:bookmarkEnd w:id="4"/>
     </w:p>
     <w:p/>
     <w:p>
@@ -2733,25 +2747,25 @@
       <w:pPr>
         <w:pStyle w:val="Heading2"/>
       </w:pPr>
-      <w:bookmarkStart w:id="4" w:name="_Toc115956199"/>
-      <w:bookmarkStart w:id="5" w:name="_Toc126126697"/>
-      <w:bookmarkStart w:id="6" w:name="_Toc257327654"/>
+      <w:bookmarkStart w:id="5" w:name="_Toc115956199"/>
+      <w:bookmarkStart w:id="6" w:name="_Toc126126697"/>
+      <w:bookmarkStart w:id="7" w:name="_Toc257327654"/>
       <w:r>
         <w:t>References</w:t>
       </w:r>
-      <w:bookmarkEnd w:id="4"/>
       <w:bookmarkEnd w:id="5"/>
       <w:bookmarkEnd w:id="6"/>
+      <w:bookmarkEnd w:id="7"/>
     </w:p>
     <w:p>
       <w:pPr>
         <w:pStyle w:val="Heading3"/>
       </w:pPr>
-      <w:bookmarkStart w:id="7" w:name="_Toc257327655"/>
+      <w:bookmarkStart w:id="8" w:name="_Toc257327655"/>
       <w:r>
         <w:t>Project References</w:t>
       </w:r>
-      <w:bookmarkEnd w:id="7"/>
+      <w:bookmarkEnd w:id="8"/>
     </w:p>
     <w:p/>
     <w:tbl>
@@ -2821,13 +2835,13 @@
                 <w:highlight w:val="lightGray"/>
               </w:rPr>
             </w:pPr>
-            <w:bookmarkStart w:id="8" w:name="_Ref210901804"/>
+            <w:bookmarkStart w:id="9" w:name="_Ref210901804"/>
             <w:r>
               <w:t>[R1]</w:t>
             </w:r>
           </w:p>
         </w:tc>
-        <w:bookmarkEnd w:id="8"/>
+        <w:bookmarkEnd w:id="9"/>
         <w:tc>
           <w:tcPr>
             <w:tcW w:w="2271" w:type="dxa"/>
@@ -2860,7 +2874,7 @@
       <w:pPr>
         <w:pStyle w:val="Heading1"/>
       </w:pPr>
-      <w:bookmarkStart w:id="9" w:name="_Toc257327656"/>
+      <w:bookmarkStart w:id="10" w:name="_Toc257327656"/>
       <w:r>
         <w:lastRenderedPageBreak/>
         <w:t>Software Architecture overview</w:t>
@@ -2868,7 +2882,7 @@
       <w:r>
         <w:t xml:space="preserve"> [EREN]</w:t>
       </w:r>
-      <w:bookmarkEnd w:id="9"/>
+      <w:bookmarkEnd w:id="10"/>
     </w:p>
     <w:p>
       <w:pPr>
@@ -2912,237 +2926,243 @@
       <w:pPr>
         <w:pStyle w:val="Heading1"/>
       </w:pPr>
-      <w:bookmarkStart w:id="10" w:name="_Toc126390257"/>
-      <w:bookmarkStart w:id="11" w:name="_Toc257327657"/>
+      <w:bookmarkStart w:id="11" w:name="_Toc126390257"/>
+      <w:bookmarkStart w:id="12" w:name="_Toc257327657"/>
       <w:r>
         <w:lastRenderedPageBreak/>
         <w:t>Software design description</w:t>
       </w:r>
-      <w:bookmarkEnd w:id="10"/>
       <w:bookmarkEnd w:id="11"/>
-    </w:p>
-    <w:p>
-      <w:pPr>
-        <w:rPr>
-          <w:highlight w:val="lightGray"/>
-        </w:rPr>
-      </w:pPr>
-      <w:r>
-        <w:rPr>
-          <w:highlight w:val="lightGray"/>
-        </w:rPr>
-        <w:t>D</w:t>
-      </w:r>
-      <w:r>
-        <w:rPr>
-          <w:highlight w:val="lightGray"/>
-        </w:rPr>
-        <w:t xml:space="preserve">escribe each </w:t>
-      </w:r>
-      <w:r>
-        <w:rPr>
-          <w:highlight w:val="lightGray"/>
-        </w:rPr>
-        <w:t>top level package/</w:t>
-      </w:r>
-      <w:r>
-        <w:rPr>
-          <w:highlight w:val="lightGray"/>
-        </w:rPr>
-        <w:t xml:space="preserve">component </w:t>
-      </w:r>
-      <w:r>
-        <w:rPr>
-          <w:highlight w:val="lightGray"/>
-        </w:rPr>
-        <w:t>of your software and if necessary sub-components/sub packages.</w:t>
-      </w:r>
-    </w:p>
-    <w:p>
-      <w:pPr>
-        <w:rPr>
-          <w:highlight w:val="lightGray"/>
-        </w:rPr>
-      </w:pPr>
-    </w:p>
-    <w:p>
-      <w:pPr>
-        <w:rPr>
-          <w:highlight w:val="lightGray"/>
-        </w:rPr>
-      </w:pPr>
-    </w:p>
-    <w:p>
-      <w:pPr>
-        <w:rPr>
-          <w:highlight w:val="lightGray"/>
-        </w:rPr>
-      </w:pPr>
-      <w:r>
-        <w:rPr>
-          <w:highlight w:val="lightGray"/>
-        </w:rPr>
-        <w:t xml:space="preserve">Use </w:t>
-      </w:r>
-      <w:r>
-        <w:rPr>
-          <w:highlight w:val="lightGray"/>
-        </w:rPr>
-        <w:t>Class diagrams</w:t>
-      </w:r>
-      <w:r>
-        <w:rPr>
-          <w:highlight w:val="lightGray"/>
-        </w:rPr>
-        <w:t xml:space="preserve">, </w:t>
-      </w:r>
-      <w:r>
-        <w:rPr>
-          <w:highlight w:val="lightGray"/>
-        </w:rPr>
-        <w:t>sequence diagrams</w:t>
-      </w:r>
-      <w:r>
-        <w:rPr>
-          <w:highlight w:val="lightGray"/>
-        </w:rPr>
-        <w:t xml:space="preserve"> and</w:t>
-      </w:r>
-      <w:r>
-        <w:rPr>
-          <w:highlight w:val="lightGray"/>
-        </w:rPr>
-        <w:t xml:space="preserve"> </w:t>
-      </w:r>
-      <w:r>
-        <w:rPr>
-          <w:highlight w:val="lightGray"/>
-        </w:rPr>
-        <w:t>d</w:t>
-      </w:r>
-      <w:r>
-        <w:rPr>
-          <w:highlight w:val="lightGray"/>
-        </w:rPr>
-        <w:t>eployment</w:t>
-      </w:r>
-      <w:r>
-        <w:rPr>
-          <w:highlight w:val="lightGray"/>
-        </w:rPr>
-        <w:t xml:space="preserve"> diagrams</w:t>
-      </w:r>
-      <w:r>
-        <w:rPr>
-          <w:highlight w:val="lightGray"/>
-        </w:rPr>
-        <w:t xml:space="preserve"> to illustrate your description.</w:t>
-      </w:r>
-    </w:p>
-    <w:p>
-      <w:pPr>
-        <w:jc w:val="left"/>
-        <w:rPr>
-          <w:highlight w:val="lightGray"/>
-        </w:rPr>
-      </w:pPr>
-      <w:r>
-        <w:rPr>
-          <w:highlight w:val="lightGray"/>
-        </w:rPr>
-        <w:br w:type="page"/>
-      </w:r>
-    </w:p>
-    <w:p>
-      <w:pPr>
-        <w:pStyle w:val="Heading2"/>
-      </w:pPr>
-      <w:bookmarkStart w:id="12" w:name="_Toc257327658"/>
-      <w:r>
-        <w:lastRenderedPageBreak/>
-        <w:t>Graphical User Interface [ERDI]</w:t>
-      </w:r>
       <w:bookmarkEnd w:id="12"/>
     </w:p>
     <w:p>
       <w:pPr>
-        <w:pStyle w:val="Heading3"/>
-      </w:pPr>
-      <w:bookmarkStart w:id="13" w:name="_Toc126390261"/>
-      <w:bookmarkStart w:id="14" w:name="_Toc257327659"/>
-      <w:r>
-        <w:t>Component</w:t>
-      </w:r>
-      <w:r>
-        <w:t xml:space="preserve"> </w:t>
-      </w:r>
-      <w:r>
-        <w:t>interfaces</w:t>
-      </w:r>
-      <w:bookmarkEnd w:id="13"/>
-      <w:bookmarkEnd w:id="14"/>
+        <w:rPr>
+          <w:highlight w:val="lightGray"/>
+        </w:rPr>
+      </w:pPr>
+      <w:r>
+        <w:rPr>
+          <w:highlight w:val="lightGray"/>
+        </w:rPr>
+        <w:t>D</w:t>
+      </w:r>
+      <w:r>
+        <w:rPr>
+          <w:highlight w:val="lightGray"/>
+        </w:rPr>
+        <w:t xml:space="preserve">escribe each </w:t>
+      </w:r>
+      <w:r>
+        <w:rPr>
+          <w:highlight w:val="lightGray"/>
+        </w:rPr>
+        <w:t>top level package/</w:t>
+      </w:r>
+      <w:r>
+        <w:rPr>
+          <w:highlight w:val="lightGray"/>
+        </w:rPr>
+        <w:t xml:space="preserve">component </w:t>
+      </w:r>
+      <w:r>
+        <w:rPr>
+          <w:highlight w:val="lightGray"/>
+        </w:rPr>
+        <w:t>of your software and if necessary sub-components/sub packages.</w:t>
+      </w:r>
     </w:p>
     <w:p>
-      <w:r>
-        <w:t xml:space="preserve">The user interface of TicTacToe game consists of 4 different components which are </w:t>
-      </w:r>
-      <w:proofErr w:type="spellStart"/>
-      <w:r>
-        <w:t>MainMenuPanel</w:t>
-      </w:r>
-      <w:proofErr w:type="spellEnd"/>
-      <w:r>
-        <w:t xml:space="preserve">, </w:t>
-      </w:r>
-      <w:proofErr w:type="spellStart"/>
-      <w:r>
-        <w:t>NetworkMenuPanel</w:t>
-      </w:r>
-      <w:proofErr w:type="spellEnd"/>
-      <w:r>
-        <w:t xml:space="preserve">, </w:t>
-      </w:r>
-      <w:proofErr w:type="spellStart"/>
-      <w:r>
-        <w:t>GameBoard</w:t>
-      </w:r>
-      <w:proofErr w:type="spellEnd"/>
-      <w:r>
-        <w:t xml:space="preserve"> and </w:t>
-      </w:r>
-      <w:proofErr w:type="spellStart"/>
-      <w:r>
-        <w:t>BoardButton</w:t>
-      </w:r>
-      <w:proofErr w:type="spellEnd"/>
-      <w:r>
-        <w:t>.</w:t>
-      </w:r>
+      <w:pPr>
+        <w:rPr>
+          <w:highlight w:val="lightGray"/>
+        </w:rPr>
+      </w:pPr>
     </w:p>
     <w:p>
       <w:pPr>
+        <w:rPr>
+          <w:highlight w:val="lightGray"/>
+        </w:rPr>
+      </w:pPr>
+    </w:p>
+    <w:p>
+      <w:pPr>
+        <w:rPr>
+          <w:highlight w:val="lightGray"/>
+        </w:rPr>
+      </w:pPr>
+      <w:r>
+        <w:rPr>
+          <w:highlight w:val="lightGray"/>
+        </w:rPr>
+        <w:t xml:space="preserve">Use </w:t>
+      </w:r>
+      <w:r>
+        <w:rPr>
+          <w:highlight w:val="lightGray"/>
+        </w:rPr>
+        <w:t>Class diagrams</w:t>
+      </w:r>
+      <w:r>
+        <w:rPr>
+          <w:highlight w:val="lightGray"/>
+        </w:rPr>
+        <w:t xml:space="preserve">, </w:t>
+      </w:r>
+      <w:r>
+        <w:rPr>
+          <w:highlight w:val="lightGray"/>
+        </w:rPr>
+        <w:t>sequence diagrams</w:t>
+      </w:r>
+      <w:r>
+        <w:rPr>
+          <w:highlight w:val="lightGray"/>
+        </w:rPr>
+        <w:t xml:space="preserve"> and</w:t>
+      </w:r>
+      <w:r>
+        <w:rPr>
+          <w:highlight w:val="lightGray"/>
+        </w:rPr>
+        <w:t xml:space="preserve"> </w:t>
+      </w:r>
+      <w:r>
+        <w:rPr>
+          <w:highlight w:val="lightGray"/>
+        </w:rPr>
+        <w:t>d</w:t>
+      </w:r>
+      <w:r>
+        <w:rPr>
+          <w:highlight w:val="lightGray"/>
+        </w:rPr>
+        <w:t>eployment</w:t>
+      </w:r>
+      <w:r>
+        <w:rPr>
+          <w:highlight w:val="lightGray"/>
+        </w:rPr>
+        <w:t xml:space="preserve"> diagrams</w:t>
+      </w:r>
+      <w:r>
+        <w:rPr>
+          <w:highlight w:val="lightGray"/>
+        </w:rPr>
+        <w:t xml:space="preserve"> to illustrate your description.</w:t>
+      </w:r>
+    </w:p>
+    <w:p>
+      <w:pPr>
+        <w:jc w:val="left"/>
+        <w:rPr>
+          <w:highlight w:val="lightGray"/>
+        </w:rPr>
+      </w:pPr>
+      <w:r>
+        <w:rPr>
+          <w:highlight w:val="lightGray"/>
+        </w:rPr>
+        <w:br w:type="page"/>
+      </w:r>
+    </w:p>
+    <w:p>
+      <w:pPr>
+        <w:pStyle w:val="Heading2"/>
+      </w:pPr>
+      <w:bookmarkStart w:id="13" w:name="_Toc257327658"/>
+      <w:r>
+        <w:lastRenderedPageBreak/>
+        <w:t>Graphical User Interface [ERDI]</w:t>
+      </w:r>
+      <w:bookmarkEnd w:id="13"/>
+    </w:p>
+    <w:p>
+      <w:pPr>
+        <w:pStyle w:val="Heading3"/>
+      </w:pPr>
+      <w:bookmarkStart w:id="14" w:name="_Toc126390261"/>
+      <w:bookmarkStart w:id="15" w:name="_Toc257327659"/>
+      <w:r>
+        <w:t>Component</w:t>
+      </w:r>
+      <w:r>
+        <w:t xml:space="preserve"> </w:t>
+      </w:r>
+      <w:r>
+        <w:t>interfaces</w:t>
+      </w:r>
+      <w:bookmarkEnd w:id="14"/>
+      <w:bookmarkEnd w:id="15"/>
+    </w:p>
+    <w:p>
+      <w:r>
+        <w:t>The user interface of TicTacToe game consists of 4 different components which are MainMenuPanel, NetworkMenuPanel, GameBoard and BoardButton.</w:t>
+      </w:r>
+      <w:r>
+        <w:br/>
+      </w:r>
+      <w:r>
+        <w:br/>
+        <w:t>MainMenuPanel is designed to catch the user decision about game type. It offers localGameButton and remoteGameButton components to the user.</w:t>
+      </w:r>
+      <w:r>
+        <w:br/>
+        <w:t>NetworkMenuPanel catches remoteGameButton as an input via Controller. It offers joinGameButton and hostGameButton to</w:t>
+      </w:r>
+      <w:r>
+        <w:t xml:space="preserve"> the</w:t>
+      </w:r>
+      <w:r>
+        <w:t xml:space="preserve"> user.</w:t>
+      </w:r>
+      <w:r>
+        <w:br/>
+        <w:t>GameBoard can take its input either from MainMenuPanel or NetworkMenuPanel via Controller. It is designed to capture the inputs from localGameButton, joinGameButton and remoteGameButton</w:t>
+      </w:r>
+      <w:r>
+        <w:t xml:space="preserve"> to start to visualize the GameBoard</w:t>
+      </w:r>
+      <w:r>
+        <w:t>.</w:t>
+      </w:r>
+    </w:p>
+    <w:p>
+      <w:pPr>
         <w:pStyle w:val="Heading3"/>
         <w:ind w:left="567" w:hanging="567"/>
       </w:pPr>
-      <w:bookmarkStart w:id="15" w:name="_Toc257327660"/>
-      <w:r>
-        <w:rPr>
-          <w:noProof/>
-          <w:lang w:eastAsia="en-US"/>
+      <w:bookmarkStart w:id="16" w:name="_Toc257327660"/>
+      <w:r>
+        <w:t xml:space="preserve">Component design </w:t>
+      </w:r>
+      <w:r>
+        <w:t>description</w:t>
+      </w:r>
+      <w:bookmarkEnd w:id="16"/>
+    </w:p>
+    <w:p>
+      <w:pPr>
+        <w:pStyle w:val="Heading3"/>
+        <w:numPr>
+          <w:ilvl w:val="0"/>
+          <w:numId w:val="0"/>
+        </w:numPr>
+        <w:tabs>
+          <w:tab w:val="left" w:pos="2974"/>
+        </w:tabs>
+      </w:pPr>
+      <w:r>
+        <w:rPr>
+          <w:noProof/>
+          <w:lang w:val="tr-TR" w:eastAsia="tr-TR"/>
         </w:rPr>
         <w:drawing>
-          <wp:anchor distT="0" distB="0" distL="114300" distR="114300" simplePos="0" relativeHeight="251661312" behindDoc="0" locked="0" layoutInCell="1" allowOverlap="1" wp14:anchorId="12D83E6B" wp14:editId="7C55E434">
-            <wp:simplePos x="0" y="0"/>
-            <wp:positionH relativeFrom="column">
-              <wp:posOffset>636905</wp:posOffset>
-            </wp:positionH>
-            <wp:positionV relativeFrom="paragraph">
-              <wp:posOffset>562610</wp:posOffset>
-            </wp:positionV>
-            <wp:extent cx="4410075" cy="2978785"/>
-            <wp:effectExtent l="0" t="0" r="9525" b="0"/>
-            <wp:wrapTopAndBottom/>
-            <wp:docPr id="1" name="Picture 1"/>
+          <wp:inline distT="0" distB="0" distL="0" distR="0" wp14:anchorId="0DE0EBA7" wp14:editId="4E9827F1">
+            <wp:extent cx="5753100" cy="3600450"/>
+            <wp:effectExtent l="0" t="0" r="0" b="0"/>
+            <wp:docPr id="6" name="Picture 6"/>
             <wp:cNvGraphicFramePr>
               <a:graphicFrameLocks xmlns:a="http://schemas.openxmlformats.org/drawingml/2006/main" noChangeAspect="1"/>
             </wp:cNvGraphicFramePr>
@@ -3156,7 +3176,7 @@
                     </pic:cNvPicPr>
                   </pic:nvPicPr>
                   <pic:blipFill>
-                    <a:blip r:embed="rId8">
+                    <a:blip r:embed="rId7">
                       <a:extLst>
                         <a:ext uri="{28A0092B-C50C-407E-A947-70E740481C1C}">
                           <a14:useLocalDpi xmlns:a14="http://schemas.microsoft.com/office/drawing/2010/main" val="0"/>
@@ -3171,7 +3191,7 @@
                   <pic:spPr bwMode="auto">
                     <a:xfrm>
                       <a:off x="0" y="0"/>
-                      <a:ext cx="4410075" cy="2978785"/>
+                      <a:ext cx="5753100" cy="3600450"/>
                     </a:xfrm>
                     <a:prstGeom prst="rect">
                       <a:avLst/>
@@ -3184,65 +3204,20 @@
                 </pic:pic>
               </a:graphicData>
             </a:graphic>
-            <wp14:sizeRelH relativeFrom="page">
-              <wp14:pctWidth>0</wp14:pctWidth>
-            </wp14:sizeRelH>
-            <wp14:sizeRelV relativeFrom="page">
-              <wp14:pctHeight>0</wp14:pctHeight>
-            </wp14:sizeRelV>
-          </wp:anchor>
+          </wp:inline>
         </w:drawing>
       </w:r>
-      <w:r>
-        <w:t xml:space="preserve">Component design </w:t>
-      </w:r>
-      <w:r>
-        <w:t>description</w:t>
-      </w:r>
-      <w:bookmarkEnd w:id="15"/>
     </w:p>
     <w:p>
-      <w:pPr>
-        <w:pStyle w:val="Heading3"/>
-        <w:numPr>
-          <w:ilvl w:val="0"/>
-          <w:numId w:val="0"/>
-        </w:numPr>
-        <w:tabs>
-          <w:tab w:val="left" w:pos="2974"/>
-        </w:tabs>
-      </w:pPr>
-    </w:p>
-    <w:p>
-      <w:proofErr w:type="spellStart"/>
-      <w:r>
-        <w:t>MainMenuPanel</w:t>
-      </w:r>
-      <w:proofErr w:type="spellEnd"/>
-      <w:r>
-        <w:t>: This component creates the main menu of the game. It has two buttons to redirect user either to a local game or to a network game.</w:t>
+      <w:r>
+        <w:t>MainMenuPanel: This component creates the main menu of the game. It has two buttons to redirect user either to a local game or to a network game.</w:t>
       </w:r>
       <w:r>
         <w:br/>
       </w:r>
       <w:r>
         <w:br/>
-      </w:r>
-      <w:proofErr w:type="spellStart"/>
-      <w:r>
-        <w:t>NetworkMenuPanel</w:t>
-      </w:r>
-      <w:proofErr w:type="spellEnd"/>
-      <w:r>
-        <w:t xml:space="preserve">: This component can be triggered by network game button on the </w:t>
-      </w:r>
-      <w:proofErr w:type="spellStart"/>
-      <w:r>
-        <w:t>MainMenuPanel</w:t>
-      </w:r>
-      <w:proofErr w:type="spellEnd"/>
-      <w:r>
-        <w:t xml:space="preserve">. It presents host game and join game buttons to user in order to set up a network game. Join game option uses pop-up box to get IP address information. Host game option uses pop-ups to inform the user about </w:t>
+        <w:t xml:space="preserve">NetworkMenuPanel: This component can be triggered by network game button on the MainMenuPanel. It presents host game and join game buttons to user in order to set up a network game. Join game option uses pop-up box to get IP address information. Host game option uses pop-ups to inform the user about </w:t>
       </w:r>
       <w:r>
         <w:t>status of remote play (e.g. player is connecting)</w:t>
@@ -3253,13 +3228,8 @@
     </w:p>
     <w:p/>
     <w:p>
-      <w:proofErr w:type="spellStart"/>
-      <w:r>
-        <w:t>GameBoard</w:t>
-      </w:r>
-      <w:proofErr w:type="spellEnd"/>
-      <w:r>
-        <w:t xml:space="preserve">: This component can be triggered by local game, join game </w:t>
+      <w:r>
+        <w:t xml:space="preserve">GameBoard: This component can be triggered by local game, join game </w:t>
       </w:r>
       <w:r>
         <w:t>or</w:t>
@@ -3268,34 +3238,14 @@
         <w:t xml:space="preserve"> host game buttons. It creates the </w:t>
       </w:r>
       <w:r>
-        <w:t>game board which has 9 “</w:t>
-      </w:r>
-      <w:proofErr w:type="spellStart"/>
-      <w:r>
-        <w:t>BoardButton”s</w:t>
-      </w:r>
-      <w:proofErr w:type="spellEnd"/>
-      <w:r>
-        <w:t xml:space="preserve"> and a player turn indicator. It is also creates pop-up boxes to inform the user about game results and the status of remote player (e.g. disconnection).</w:t>
+        <w:t>game board which has 9 “BoardButton”s and a player turn indicator. It is also creates pop-up boxes to inform the user about game results and the status of remote player (e.g. disconnection).</w:t>
       </w:r>
     </w:p>
     <w:p/>
     <w:p>
-      <w:proofErr w:type="spellStart"/>
-      <w:r>
-        <w:t>BoardButton</w:t>
-      </w:r>
-      <w:proofErr w:type="spellEnd"/>
-      <w:r>
-        <w:t xml:space="preserve">: This component is used by </w:t>
-      </w:r>
-      <w:proofErr w:type="spellStart"/>
-      <w:r>
-        <w:t>GameBoard</w:t>
-      </w:r>
-      <w:proofErr w:type="spellEnd"/>
-      <w:r>
-        <w:t>. It includes fields that are required for game such as its status and its sign.</w:t>
+      <w:r>
+        <w:lastRenderedPageBreak/>
+        <w:t>BoardButton: This component is used by GameBoard. It includes fields that are required for game such as its status and its sign.</w:t>
       </w:r>
     </w:p>
     <w:p>
@@ -3305,11 +3255,11 @@
       <w:r>
         <w:t xml:space="preserve"> </w:t>
       </w:r>
-      <w:bookmarkStart w:id="16" w:name="_Toc257327661"/>
+      <w:bookmarkStart w:id="17" w:name="_Toc257327661"/>
       <w:r>
         <w:t>Workflows and algorithms</w:t>
       </w:r>
-      <w:bookmarkEnd w:id="16"/>
+      <w:bookmarkEnd w:id="17"/>
     </w:p>
     <w:p>
       <w:r>
@@ -3320,13 +3270,13 @@
       <w:pPr>
         <w:pStyle w:val="Heading3"/>
       </w:pPr>
-      <w:bookmarkStart w:id="17" w:name="_Toc126390260"/>
-      <w:bookmarkStart w:id="18" w:name="_Toc126390264"/>
+      <w:bookmarkStart w:id="18" w:name="_Toc126390260"/>
       <w:bookmarkStart w:id="19" w:name="_Toc257327662"/>
+      <w:bookmarkStart w:id="20" w:name="_Toc126390264"/>
       <w:r>
         <w:t xml:space="preserve">Software requirements </w:t>
       </w:r>
-      <w:bookmarkEnd w:id="17"/>
+      <w:bookmarkEnd w:id="18"/>
       <w:r>
         <w:t>mapping</w:t>
       </w:r>
@@ -3340,78 +3290,18 @@
         <w:t xml:space="preserve"> [R1]</w:t>
       </w:r>
       <w:r>
-        <w:t xml:space="preserve">: This requirement is handled by </w:t>
-      </w:r>
-      <w:proofErr w:type="spellStart"/>
-      <w:r>
-        <w:t>MainMenuPanel</w:t>
-      </w:r>
-      <w:proofErr w:type="spellEnd"/>
-      <w:r>
-        <w:t xml:space="preserve">, </w:t>
-      </w:r>
-      <w:proofErr w:type="spellStart"/>
-      <w:r>
-        <w:t>GameBoard</w:t>
-      </w:r>
-      <w:proofErr w:type="spellEnd"/>
-      <w:r>
-        <w:t xml:space="preserve">, </w:t>
-      </w:r>
-      <w:proofErr w:type="spellStart"/>
-      <w:r>
-        <w:t>BoardButton</w:t>
-      </w:r>
-      <w:proofErr w:type="spellEnd"/>
-      <w:r>
-        <w:t xml:space="preserve"> and relevant other Controller &amp; Logic units.</w:t>
+        <w:t>: This requirement is handled by MainMenuPanel, GameBoard, BoardButton and relevant other Controller &amp; Logic units.</w:t>
       </w:r>
     </w:p>
     <w:p>
       <w:r>
-        <w:lastRenderedPageBreak/>
         <w:t>SRS-REQ-102</w:t>
       </w:r>
       <w:r>
-        <w:t xml:space="preserve"> </w:t>
-      </w:r>
-      <w:r>
-        <w:t>[R1]</w:t>
-      </w:r>
-      <w:r>
-        <w:t xml:space="preserve">: This requirement is handled by </w:t>
-      </w:r>
-      <w:proofErr w:type="spellStart"/>
-      <w:r>
-        <w:t>MainMenuPanel</w:t>
-      </w:r>
-      <w:proofErr w:type="spellEnd"/>
-      <w:r>
-        <w:t xml:space="preserve">, </w:t>
-      </w:r>
-      <w:proofErr w:type="spellStart"/>
-      <w:r>
-        <w:t>NetworkMenuPanel</w:t>
-      </w:r>
-      <w:proofErr w:type="spellEnd"/>
-      <w:r>
-        <w:t xml:space="preserve"> </w:t>
-      </w:r>
-      <w:proofErr w:type="spellStart"/>
-      <w:r>
-        <w:t>GameBoard</w:t>
-      </w:r>
-      <w:proofErr w:type="spellEnd"/>
-      <w:r>
-        <w:t xml:space="preserve">, </w:t>
-      </w:r>
-      <w:proofErr w:type="spellStart"/>
-      <w:r>
-        <w:t>BoardButton</w:t>
-      </w:r>
-      <w:proofErr w:type="spellEnd"/>
-      <w:r>
-        <w:t xml:space="preserve"> and relevant other Controller &amp; Logic units.</w:t>
+        <w:t xml:space="preserve"> [R1]</w:t>
+      </w:r>
+      <w:r>
+        <w:t>: This requirement is handled by MainMenuPanel, NetworkMenuPanel GameBoard, BoardButton and relevant other Controller &amp; Logic units.</w:t>
       </w:r>
     </w:p>
     <w:p>
@@ -3422,39 +3312,7 @@
         <w:t xml:space="preserve"> [R1]</w:t>
       </w:r>
       <w:r>
-        <w:t xml:space="preserve">: This requirement is handled by </w:t>
-      </w:r>
-      <w:proofErr w:type="spellStart"/>
-      <w:r>
-        <w:t>MainMenuPanel</w:t>
-      </w:r>
-      <w:proofErr w:type="spellEnd"/>
-      <w:r>
-        <w:t xml:space="preserve">, </w:t>
-      </w:r>
-      <w:proofErr w:type="spellStart"/>
-      <w:r>
-        <w:t>NetworkMenuPanel</w:t>
-      </w:r>
-      <w:proofErr w:type="spellEnd"/>
-      <w:r>
-        <w:t xml:space="preserve"> </w:t>
-      </w:r>
-      <w:proofErr w:type="spellStart"/>
-      <w:r>
-        <w:t>GameBoard</w:t>
-      </w:r>
-      <w:proofErr w:type="spellEnd"/>
-      <w:r>
-        <w:t xml:space="preserve">, </w:t>
-      </w:r>
-      <w:proofErr w:type="spellStart"/>
-      <w:r>
-        <w:t>BoardButton</w:t>
-      </w:r>
-      <w:proofErr w:type="spellEnd"/>
-      <w:r>
-        <w:t xml:space="preserve"> and relevant other Controller &amp; Logic units.</w:t>
+        <w:t>: This requirement is handled by MainMenuPanel, NetworkMenuPanel GameBoard, BoardButton and relevant other Controller &amp; Logic units.</w:t>
       </w:r>
     </w:p>
     <w:p>
@@ -3469,30 +3327,30 @@
       <w:pPr>
         <w:pStyle w:val="Heading2"/>
       </w:pPr>
-      <w:bookmarkStart w:id="20" w:name="_Toc257327663"/>
+      <w:bookmarkStart w:id="21" w:name="_Toc257327663"/>
       <w:r>
         <w:lastRenderedPageBreak/>
         <w:t>Controller</w:t>
-      </w:r>
-      <w:bookmarkEnd w:id="20"/>
-    </w:p>
-    <w:p>
-      <w:pPr>
-        <w:pStyle w:val="Heading3"/>
-      </w:pPr>
-      <w:bookmarkStart w:id="21" w:name="_Toc257327664"/>
-      <w:r>
-        <w:t>Component</w:t>
-      </w:r>
-      <w:r>
-        <w:t xml:space="preserve"> </w:t>
-      </w:r>
-      <w:r>
-        <w:t>interfaces</w:t>
       </w:r>
       <w:bookmarkEnd w:id="21"/>
     </w:p>
     <w:p>
+      <w:pPr>
+        <w:pStyle w:val="Heading3"/>
+      </w:pPr>
+      <w:bookmarkStart w:id="22" w:name="_Toc257327664"/>
+      <w:r>
+        <w:t>Component</w:t>
+      </w:r>
+      <w:r>
+        <w:t xml:space="preserve"> </w:t>
+      </w:r>
+      <w:r>
+        <w:t>interfaces</w:t>
+      </w:r>
+      <w:bookmarkEnd w:id="22"/>
+    </w:p>
+    <w:p>
       <w:r>
         <w:t xml:space="preserve">Controller class creates, uses, manages and destroys each and every other component part </w:t>
       </w:r>
@@ -3503,41 +3361,25 @@
     <w:p/>
     <w:p>
       <w:r>
-        <w:t xml:space="preserve">Controller class itself doesn’t provide any interface for data transfer, but rather commands the </w:t>
-      </w:r>
-      <w:proofErr w:type="spellStart"/>
-      <w:r>
-        <w:t>GameModel</w:t>
-      </w:r>
-      <w:proofErr w:type="spellEnd"/>
-      <w:r>
-        <w:t xml:space="preserve"> to use the data it keeps inside or transfers the information obtained from GUI directly to the </w:t>
-      </w:r>
-      <w:proofErr w:type="spellStart"/>
-      <w:r>
-        <w:t>GameModel</w:t>
-      </w:r>
-      <w:proofErr w:type="spellEnd"/>
-      <w:r>
-        <w:t>.</w:t>
+        <w:t>Controller class itself doesn’t provide any interface for data transfer, but rather commands the GameModel to use the data it keeps inside or transfers the information obtained from GUI directly to the GameModel.</w:t>
       </w:r>
     </w:p>
     <w:p>
       <w:pPr>
         <w:pStyle w:val="Heading3"/>
       </w:pPr>
-      <w:bookmarkStart w:id="22" w:name="_Toc257327665"/>
+      <w:bookmarkStart w:id="23" w:name="_Toc257327665"/>
       <w:r>
         <w:t>Component design description</w:t>
       </w:r>
-      <w:bookmarkEnd w:id="22"/>
+      <w:bookmarkEnd w:id="23"/>
     </w:p>
     <w:p/>
     <w:p>
       <w:r>
         <w:rPr>
           <w:noProof/>
-          <w:lang w:eastAsia="en-US"/>
+          <w:lang w:val="tr-TR" w:eastAsia="tr-TR"/>
         </w:rPr>
         <w:drawing>
           <wp:inline distT="0" distB="0" distL="0" distR="0" wp14:anchorId="1A952104" wp14:editId="7193739C">
@@ -3557,7 +3399,7 @@
                     </pic:cNvPicPr>
                   </pic:nvPicPr>
                   <pic:blipFill>
-                    <a:blip r:embed="rId9">
+                    <a:blip r:embed="rId8">
                       <a:extLst>
                         <a:ext uri="{28A0092B-C50C-407E-A947-70E740481C1C}">
                           <a14:useLocalDpi xmlns:a14="http://schemas.microsoft.com/office/drawing/2010/main" val="0"/>
@@ -3593,11 +3435,11 @@
       <w:pPr>
         <w:pStyle w:val="Heading3"/>
       </w:pPr>
-      <w:bookmarkStart w:id="23" w:name="_Toc257327666"/>
-      <w:r>
-        <w:rPr>
-          <w:noProof/>
-          <w:lang w:eastAsia="en-US"/>
+      <w:bookmarkStart w:id="24" w:name="_Toc257327666"/>
+      <w:r>
+        <w:rPr>
+          <w:noProof/>
+          <w:lang w:val="tr-TR" w:eastAsia="tr-TR"/>
         </w:rPr>
         <w:drawing>
           <wp:anchor distT="0" distB="0" distL="114300" distR="114300" simplePos="0" relativeHeight="251660288" behindDoc="0" locked="0" layoutInCell="1" allowOverlap="1" wp14:anchorId="16B427C5" wp14:editId="15E8A43A">
@@ -3625,7 +3467,7 @@
                     </pic:cNvPicPr>
                   </pic:nvPicPr>
                   <pic:blipFill>
-                    <a:blip r:embed="rId10">
+                    <a:blip r:embed="rId9">
                       <a:extLst>
                         <a:ext uri="{28A0092B-C50C-407E-A947-70E740481C1C}">
                           <a14:useLocalDpi xmlns:a14="http://schemas.microsoft.com/office/drawing/2010/main" val="0"/>
@@ -3668,98 +3510,98 @@
       <w:r>
         <w:t>Workflows and algorithms</w:t>
       </w:r>
-      <w:bookmarkEnd w:id="23"/>
+      <w:bookmarkEnd w:id="24"/>
     </w:p>
     <w:p/>
     <w:p>
       <w:pPr>
         <w:pStyle w:val="Heading3"/>
       </w:pPr>
-      <w:bookmarkStart w:id="24" w:name="_Toc257327667"/>
+      <w:bookmarkStart w:id="25" w:name="_Toc257327667"/>
       <w:r>
         <w:t xml:space="preserve">Software requirements </w:t>
       </w:r>
       <w:r>
         <w:t>mapping</w:t>
-      </w:r>
-      <w:bookmarkEnd w:id="24"/>
-    </w:p>
-    <w:p>
-      <w:r>
-        <w:t>None.</w:t>
-      </w:r>
-    </w:p>
-    <w:p>
-      <w:pPr>
-        <w:jc w:val="left"/>
-      </w:pPr>
-      <w:r>
-        <w:br w:type="page"/>
-      </w:r>
-    </w:p>
-    <w:p>
-      <w:pPr>
-        <w:pStyle w:val="Heading2"/>
-      </w:pPr>
-      <w:bookmarkStart w:id="25" w:name="_Toc257327668"/>
-      <w:bookmarkEnd w:id="18"/>
-      <w:r>
-        <w:lastRenderedPageBreak/>
-        <w:t>Network [DENIZ</w:t>
-      </w:r>
-      <w:r>
-        <w:t>]</w:t>
       </w:r>
       <w:bookmarkEnd w:id="25"/>
     </w:p>
     <w:p>
-      <w:pPr>
-        <w:pStyle w:val="Heading3"/>
-      </w:pPr>
-      <w:bookmarkStart w:id="26" w:name="_Toc257327669"/>
-      <w:r>
-        <w:t>Component</w:t>
-      </w:r>
-      <w:r>
-        <w:t xml:space="preserve"> </w:t>
-      </w:r>
-      <w:r>
-        <w:t>interfaces</w:t>
+      <w:r>
+        <w:t>None.</w:t>
+      </w:r>
+    </w:p>
+    <w:p>
+      <w:pPr>
+        <w:jc w:val="left"/>
+      </w:pPr>
+      <w:r>
+        <w:br w:type="page"/>
+      </w:r>
+    </w:p>
+    <w:p>
+      <w:pPr>
+        <w:pStyle w:val="Heading2"/>
+      </w:pPr>
+      <w:bookmarkStart w:id="26" w:name="_Toc257327668"/>
+      <w:bookmarkEnd w:id="20"/>
+      <w:r>
+        <w:lastRenderedPageBreak/>
+        <w:t>Network [DENIZ</w:t>
+      </w:r>
+      <w:r>
+        <w:t>]</w:t>
       </w:r>
       <w:bookmarkEnd w:id="26"/>
     </w:p>
     <w:p>
-      <w:r>
-        <w:t xml:space="preserve">The Network component </w:t>
-      </w:r>
-      <w:r>
-        <w:t>basically consists of two parts</w:t>
-      </w:r>
-      <w:r>
-        <w:t>: Network</w:t>
+      <w:pPr>
+        <w:pStyle w:val="Heading3"/>
+      </w:pPr>
+      <w:bookmarkStart w:id="27" w:name="_Toc257327669"/>
+      <w:r>
+        <w:t>Component</w:t>
       </w:r>
       <w:r>
         <w:t xml:space="preserve"> </w:t>
       </w:r>
       <w:r>
-        <w:t xml:space="preserve">Adapter and the Network Packets. </w:t>
-      </w:r>
-    </w:p>
-    <w:p>
-      <w:pPr>
-        <w:pStyle w:val="Heading3"/>
-      </w:pPr>
-      <w:bookmarkStart w:id="27" w:name="_Toc257327670"/>
-      <w:r>
-        <w:t>Component design description</w:t>
+        <w:t>interfaces</w:t>
       </w:r>
       <w:bookmarkEnd w:id="27"/>
     </w:p>
     <w:p>
       <w:r>
-        <w:rPr>
-          <w:noProof/>
-          <w:lang w:eastAsia="en-US"/>
+        <w:t xml:space="preserve">The Network component </w:t>
+      </w:r>
+      <w:r>
+        <w:t>basically consists of two parts</w:t>
+      </w:r>
+      <w:r>
+        <w:t>: Network</w:t>
+      </w:r>
+      <w:r>
+        <w:t xml:space="preserve"> </w:t>
+      </w:r>
+      <w:r>
+        <w:t xml:space="preserve">Adapter and the Network Packets. </w:t>
+      </w:r>
+    </w:p>
+    <w:p>
+      <w:pPr>
+        <w:pStyle w:val="Heading3"/>
+      </w:pPr>
+      <w:bookmarkStart w:id="28" w:name="_Toc257327670"/>
+      <w:r>
+        <w:t>Component design description</w:t>
+      </w:r>
+      <w:bookmarkEnd w:id="28"/>
+    </w:p>
+    <w:p>
+      <w:r>
+        <w:rPr>
+          <w:noProof/>
+          <w:lang w:val="tr-TR" w:eastAsia="tr-TR"/>
         </w:rPr>
         <w:drawing>
           <wp:inline distT="0" distB="0" distL="0" distR="0" wp14:anchorId="2A0E4D59" wp14:editId="5B1A79FF">
@@ -3779,7 +3621,7 @@
                     </pic:cNvPicPr>
                   </pic:nvPicPr>
                   <pic:blipFill>
-                    <a:blip r:embed="rId11">
+                    <a:blip r:embed="rId10">
                       <a:extLst>
                         <a:ext uri="{28A0092B-C50C-407E-A947-70E740481C1C}">
                           <a14:useLocalDpi xmlns:a14="http://schemas.microsoft.com/office/drawing/2010/main" val="0"/>
@@ -3813,13 +3655,8 @@
     </w:p>
     <w:p/>
     <w:p>
-      <w:proofErr w:type="spellStart"/>
-      <w:r>
-        <w:t>NetworkAdapter</w:t>
-      </w:r>
-      <w:proofErr w:type="spellEnd"/>
-      <w:r>
-        <w:t xml:space="preserve">: Controls all of the network flow and provides all network-related actions in the game. It can </w:t>
+      <w:r>
+        <w:t xml:space="preserve">NetworkAdapter: Controls all of the network flow and provides all network-related actions in the game. It can </w:t>
       </w:r>
       <w:r>
         <w:t>host</w:t>
@@ -3839,27 +3676,14 @@
       <w:r>
         <w:t xml:space="preserve">Packet: </w:t>
       </w:r>
-      <w:proofErr w:type="spellStart"/>
-      <w:r>
-        <w:t>Serializable</w:t>
-      </w:r>
-      <w:proofErr w:type="spellEnd"/>
-      <w:r>
-        <w:t xml:space="preserve"> network packets which are </w:t>
+      <w:r>
+        <w:t xml:space="preserve">Serializable network packets which are </w:t>
       </w:r>
       <w:r>
         <w:t xml:space="preserve">serialized and </w:t>
       </w:r>
       <w:r>
-        <w:t xml:space="preserve">sent through the network and </w:t>
-      </w:r>
-      <w:proofErr w:type="spellStart"/>
-      <w:r>
-        <w:t>deserialized</w:t>
-      </w:r>
-      <w:proofErr w:type="spellEnd"/>
-      <w:r>
-        <w:t xml:space="preserve"> on receive. </w:t>
+        <w:t xml:space="preserve">sent through the network and deserialized on receive. </w:t>
       </w:r>
       <w:r>
         <w:t xml:space="preserve">Carries information about the action. </w:t>
@@ -3869,43 +3693,9 @@
       <w:pPr>
         <w:pStyle w:val="Heading3"/>
       </w:pPr>
-      <w:bookmarkStart w:id="28" w:name="_Toc257327671"/>
+      <w:bookmarkStart w:id="29" w:name="_Toc257327671"/>
       <w:r>
         <w:t>Workflows and algorithms</w:t>
-      </w:r>
-      <w:bookmarkEnd w:id="28"/>
-    </w:p>
-    <w:p>
-      <w:pPr>
-        <w:rPr>
-          <w:highlight w:val="lightGray"/>
-        </w:rPr>
-      </w:pPr>
-      <w:r>
-        <w:rPr>
-          <w:highlight w:val="lightGray"/>
-        </w:rPr>
-        <w:t>Use sequence diagrams to show the workflows of components/packages/classes inside the component.</w:t>
-      </w:r>
-    </w:p>
-    <w:p>
-      <w:r>
-        <w:rPr>
-          <w:highlight w:val="lightGray"/>
-        </w:rPr>
-        <w:t>Describe algorithms, if possible. An algorithm may be described outside this document, in this case, add the reference to that document.</w:t>
-      </w:r>
-    </w:p>
-    <w:p>
-      <w:pPr>
-        <w:pStyle w:val="Heading3"/>
-      </w:pPr>
-      <w:bookmarkStart w:id="29" w:name="_Toc257327672"/>
-      <w:r>
-        <w:t xml:space="preserve">Software requirements </w:t>
-      </w:r>
-      <w:r>
-        <w:t>mapping</w:t>
       </w:r>
       <w:bookmarkEnd w:id="29"/>
     </w:p>
@@ -3919,61 +3709,71 @@
         <w:rPr>
           <w:highlight w:val="lightGray"/>
         </w:rPr>
-        <w:t>L</w:t>
-      </w:r>
-      <w:r>
-        <w:rPr>
-          <w:highlight w:val="lightGray"/>
-        </w:rPr>
-        <w:t>ist the SRS requirements handled by this component</w:t>
+        <w:t>Use sequence diagrams to show the workflows of components/packages/classes inside the component.</w:t>
       </w:r>
     </w:p>
     <w:p>
-      <w:pPr>
-        <w:jc w:val="left"/>
+      <w:r>
         <w:rPr>
           <w:highlight w:val="lightGray"/>
         </w:rPr>
-      </w:pPr>
-      <w:r>
-        <w:rPr>
-          <w:highlight w:val="lightGray"/>
-        </w:rPr>
-        <w:br w:type="page"/>
+        <w:t>Describe algorithms, if possible. An algorithm may be described outside this document, in this case, add the reference to that document.</w:t>
       </w:r>
     </w:p>
     <w:p>
       <w:pPr>
-        <w:pStyle w:val="Heading2"/>
-      </w:pPr>
-      <w:bookmarkStart w:id="30" w:name="_Toc257327673"/>
-      <w:r>
-        <w:lastRenderedPageBreak/>
-        <w:t>Logic [Eren]</w:t>
+        <w:pStyle w:val="Heading3"/>
+      </w:pPr>
+      <w:bookmarkStart w:id="30" w:name="_Toc257327672"/>
+      <w:r>
+        <w:t xml:space="preserve">Software requirements </w:t>
+      </w:r>
+      <w:r>
+        <w:t>mapping</w:t>
       </w:r>
       <w:bookmarkEnd w:id="30"/>
     </w:p>
     <w:p>
-      <w:r>
-        <w:rPr>
-          <w:highlight w:val="darkGray"/>
-        </w:rPr>
-        <w:t>Repeat the pattern for each component.</w:t>
+      <w:pPr>
+        <w:rPr>
+          <w:highlight w:val="lightGray"/>
+        </w:rPr>
+      </w:pPr>
+      <w:r>
+        <w:rPr>
+          <w:highlight w:val="lightGray"/>
+        </w:rPr>
+        <w:t>L</w:t>
+      </w:r>
+      <w:r>
+        <w:rPr>
+          <w:highlight w:val="lightGray"/>
+        </w:rPr>
+        <w:t>ist the SRS requirements handled by this component</w:t>
       </w:r>
     </w:p>
     <w:p>
       <w:pPr>
-        <w:pStyle w:val="Heading3"/>
-      </w:pPr>
-      <w:bookmarkStart w:id="31" w:name="_Toc257327674"/>
-      <w:r>
-        <w:t>Component</w:t>
-      </w:r>
-      <w:r>
-        <w:t xml:space="preserve"> </w:t>
-      </w:r>
-      <w:r>
-        <w:t>interfaces</w:t>
+        <w:jc w:val="left"/>
+        <w:rPr>
+          <w:highlight w:val="lightGray"/>
+        </w:rPr>
+      </w:pPr>
+      <w:r>
+        <w:rPr>
+          <w:highlight w:val="lightGray"/>
+        </w:rPr>
+        <w:br w:type="page"/>
+      </w:r>
+    </w:p>
+    <w:p>
+      <w:pPr>
+        <w:pStyle w:val="Heading2"/>
+      </w:pPr>
+      <w:bookmarkStart w:id="31" w:name="_Toc257327673"/>
+      <w:r>
+        <w:lastRenderedPageBreak/>
+        <w:t>Logic [Eren]</w:t>
       </w:r>
       <w:bookmarkEnd w:id="31"/>
     </w:p>
@@ -3982,16 +3782,22 @@
         <w:rPr>
           <w:highlight w:val="darkGray"/>
         </w:rPr>
-        <w:t>Describe the interfaces of the component and input output data</w:t>
+        <w:t>Repeat the pattern for each component.</w:t>
       </w:r>
     </w:p>
     <w:p>
       <w:pPr>
         <w:pStyle w:val="Heading3"/>
       </w:pPr>
-      <w:bookmarkStart w:id="32" w:name="_Toc257327675"/>
-      <w:r>
-        <w:t>Component design description</w:t>
+      <w:bookmarkStart w:id="32" w:name="_Toc257327674"/>
+      <w:r>
+        <w:t>Component</w:t>
+      </w:r>
+      <w:r>
+        <w:t xml:space="preserve"> </w:t>
+      </w:r>
+      <w:r>
+        <w:t>interfaces</w:t>
       </w:r>
       <w:bookmarkEnd w:id="32"/>
     </w:p>
@@ -4000,57 +3806,75 @@
         <w:rPr>
           <w:highlight w:val="darkGray"/>
         </w:rPr>
-        <w:t>Describe the design of the component, Use class diagrams to show the links between sub-components/sub-packages and or classes inside the component.</w:t>
+        <w:t>Describe the interfaces of the component and input output data</w:t>
       </w:r>
     </w:p>
     <w:p>
       <w:pPr>
         <w:pStyle w:val="Heading3"/>
       </w:pPr>
-      <w:r>
-        <w:t xml:space="preserve"> </w:t>
-      </w:r>
-      <w:bookmarkStart w:id="33" w:name="_Toc257327676"/>
-      <w:r>
-        <w:t>Workflows and algorithms</w:t>
+      <w:bookmarkStart w:id="33" w:name="_Toc257327675"/>
+      <w:r>
+        <w:t>Component design description</w:t>
       </w:r>
       <w:bookmarkEnd w:id="33"/>
     </w:p>
     <w:p>
-      <w:pPr>
+      <w:r>
         <w:rPr>
           <w:highlight w:val="darkGray"/>
         </w:rPr>
-      </w:pPr>
-      <w:r>
-        <w:rPr>
-          <w:highlight w:val="darkGray"/>
-        </w:rPr>
-        <w:t>Use sequence diagrams to show the workflows of components/packages/classes inside the component.</w:t>
+        <w:t>Describe the design of the component, Use class diagrams to show the links between sub-components/sub-packages and or classes inside the component.</w:t>
       </w:r>
     </w:p>
     <w:p>
-      <w:r>
-        <w:rPr>
-          <w:highlight w:val="darkGray"/>
-        </w:rPr>
-        <w:t>Describe algorithms, if possible. An algorithm may be described outside this document, in this case, add the reference to that document.</w:t>
-      </w:r>
-    </w:p>
-    <w:p>
       <w:pPr>
         <w:pStyle w:val="Heading3"/>
       </w:pPr>
-      <w:bookmarkStart w:id="34" w:name="_Toc257327677"/>
-      <w:r>
-        <w:t xml:space="preserve">Software requirements </w:t>
-      </w:r>
-      <w:r>
-        <w:t>mapping</w:t>
+      <w:r>
+        <w:t xml:space="preserve"> </w:t>
+      </w:r>
+      <w:bookmarkStart w:id="34" w:name="_Toc257327676"/>
+      <w:r>
+        <w:t>Workflows and algorithms</w:t>
       </w:r>
       <w:bookmarkEnd w:id="34"/>
     </w:p>
     <w:p>
+      <w:pPr>
+        <w:rPr>
+          <w:highlight w:val="darkGray"/>
+        </w:rPr>
+      </w:pPr>
+      <w:r>
+        <w:rPr>
+          <w:highlight w:val="darkGray"/>
+        </w:rPr>
+        <w:t>Use sequence diagrams to show the workflows of components/packages/classes inside the component.</w:t>
+      </w:r>
+    </w:p>
+    <w:p>
+      <w:r>
+        <w:rPr>
+          <w:highlight w:val="darkGray"/>
+        </w:rPr>
+        <w:t>Describe algorithms, if possible. An algorithm may be described outside this document, in this case, add the reference to that document.</w:t>
+      </w:r>
+    </w:p>
+    <w:p>
+      <w:pPr>
+        <w:pStyle w:val="Heading3"/>
+      </w:pPr>
+      <w:bookmarkStart w:id="35" w:name="_Toc257327677"/>
+      <w:r>
+        <w:t xml:space="preserve">Software requirements </w:t>
+      </w:r>
+      <w:r>
+        <w:t>mapping</w:t>
+      </w:r>
+      <w:bookmarkEnd w:id="35"/>
+    </w:p>
+    <w:p>
       <w:r>
         <w:rPr>
           <w:highlight w:val="darkGray"/>
@@ -4069,7 +3893,7 @@
       <w:pPr>
         <w:pStyle w:val="Heading1"/>
       </w:pPr>
-      <w:bookmarkStart w:id="35" w:name="_Toc257327678"/>
+      <w:bookmarkStart w:id="36" w:name="_Toc257327678"/>
       <w:r>
         <w:lastRenderedPageBreak/>
         <w:t xml:space="preserve">COTS </w:t>
@@ -4080,7 +3904,7 @@
       <w:r>
         <w:t>dentification</w:t>
       </w:r>
-      <w:bookmarkEnd w:id="35"/>
+      <w:bookmarkEnd w:id="36"/>
     </w:p>
     <w:p>
       <w:r>
@@ -4089,12 +3913,10 @@
       <w:r>
         <w:t>.</w:t>
       </w:r>
-      <w:bookmarkStart w:id="36" w:name="_GoBack"/>
-      <w:bookmarkEnd w:id="36"/>
     </w:p>
     <w:sectPr>
-      <w:headerReference w:type="default" r:id="rId12"/>
-      <w:footerReference w:type="default" r:id="rId13"/>
+      <w:headerReference w:type="default" r:id="rId11"/>
+      <w:footerReference w:type="default" r:id="rId12"/>
       <w:pgSz w:w="11904" w:h="16834"/>
       <w:pgMar w:top="1418" w:right="1418" w:bottom="1418" w:left="1418" w:header="709" w:footer="709" w:gutter="0"/>
       <w:cols w:space="708"/>
@@ -4104,7 +3926,7 @@
 </file>
 
 <file path=word/endnotes.xml><?xml version="1.0" encoding="utf-8"?>
-<w:endnotes xmlns:wpc="http://schemas.microsoft.com/office/word/2010/wordprocessingCanvas" xmlns:mo="http://schemas.microsoft.com/office/mac/office/2008/main" xmlns:mc="http://schemas.openxmlformats.org/markup-compatibility/2006" xmlns:mv="urn:schemas-microsoft-com:mac:vml" xmlns:o="urn:schemas-microsoft-com:office:office" xmlns:r="http://schemas.openxmlformats.org/officeDocument/2006/relationships" xmlns:m="http://schemas.openxmlformats.org/officeDocument/2006/math" xmlns:v="urn:schemas-microsoft-com:vml" xmlns:wp14="http://schemas.microsoft.com/office/word/2010/wordprocessingDrawing" xmlns:wp="http://schemas.openxmlformats.org/drawingml/2006/wordprocessingDrawing" xmlns:w10="urn:schemas-microsoft-com:office:word" xmlns:w="http://schemas.openxmlformats.org/wordprocessingml/2006/main" xmlns:w14="http://schemas.microsoft.com/office/word/2010/wordml" xmlns:wpg="http://schemas.microsoft.com/office/word/2010/wordprocessingGroup" xmlns:wpi="http://schemas.microsoft.com/office/word/2010/wordprocessingInk" xmlns:wne="http://schemas.microsoft.com/office/word/2006/wordml" xmlns:wps="http://schemas.microsoft.com/office/word/2010/wordprocessingShape" mc:Ignorable="w14 wp14">
+<w:endnotes xmlns:wpc="http://schemas.microsoft.com/office/word/2010/wordprocessingCanvas" xmlns:mc="http://schemas.openxmlformats.org/markup-compatibility/2006" xmlns:o="urn:schemas-microsoft-com:office:office" xmlns:r="http://schemas.openxmlformats.org/officeDocument/2006/relationships" xmlns:m="http://schemas.openxmlformats.org/officeDocument/2006/math" xmlns:v="urn:schemas-microsoft-com:vml" xmlns:wp14="http://schemas.microsoft.com/office/word/2010/wordprocessingDrawing" xmlns:wp="http://schemas.openxmlformats.org/drawingml/2006/wordprocessingDrawing" xmlns:w10="urn:schemas-microsoft-com:office:word" xmlns:w="http://schemas.openxmlformats.org/wordprocessingml/2006/main" xmlns:w14="http://schemas.microsoft.com/office/word/2010/wordml" xmlns:w15="http://schemas.microsoft.com/office/word/2012/wordml" xmlns:wpg="http://schemas.microsoft.com/office/word/2010/wordprocessingGroup" xmlns:wpi="http://schemas.microsoft.com/office/word/2010/wordprocessingInk" xmlns:wne="http://schemas.microsoft.com/office/word/2006/wordml" xmlns:wps="http://schemas.microsoft.com/office/word/2010/wordprocessingShape" mc:Ignorable="w14 w15 wp14">
   <w:endnote w:type="separator" w:id="-1">
     <w:p>
       <w:r>
@@ -4123,7 +3945,7 @@
 </file>
 
 <file path=word/footer1.xml><?xml version="1.0" encoding="utf-8"?>
-<w:ftr xmlns:wpc="http://schemas.microsoft.com/office/word/2010/wordprocessingCanvas" xmlns:mo="http://schemas.microsoft.com/office/mac/office/2008/main" xmlns:mc="http://schemas.openxmlformats.org/markup-compatibility/2006" xmlns:mv="urn:schemas-microsoft-com:mac:vml" xmlns:o="urn:schemas-microsoft-com:office:office" xmlns:r="http://schemas.openxmlformats.org/officeDocument/2006/relationships" xmlns:m="http://schemas.openxmlformats.org/officeDocument/2006/math" xmlns:v="urn:schemas-microsoft-com:vml" xmlns:wp14="http://schemas.microsoft.com/office/word/2010/wordprocessingDrawing" xmlns:wp="http://schemas.openxmlformats.org/drawingml/2006/wordprocessingDrawing" xmlns:w10="urn:schemas-microsoft-com:office:word" xmlns:w="http://schemas.openxmlformats.org/wordprocessingml/2006/main" xmlns:w14="http://schemas.microsoft.com/office/word/2010/wordml" xmlns:wpg="http://schemas.microsoft.com/office/word/2010/wordprocessingGroup" xmlns:wpi="http://schemas.microsoft.com/office/word/2010/wordprocessingInk" xmlns:wne="http://schemas.microsoft.com/office/word/2006/wordml" xmlns:wps="http://schemas.microsoft.com/office/word/2010/wordprocessingShape" mc:Ignorable="w14 wp14">
+<w:ftr xmlns:wpc="http://schemas.microsoft.com/office/word/2010/wordprocessingCanvas" xmlns:mc="http://schemas.openxmlformats.org/markup-compatibility/2006" xmlns:o="urn:schemas-microsoft-com:office:office" xmlns:r="http://schemas.openxmlformats.org/officeDocument/2006/relationships" xmlns:m="http://schemas.openxmlformats.org/officeDocument/2006/math" xmlns:v="urn:schemas-microsoft-com:vml" xmlns:wp14="http://schemas.microsoft.com/office/word/2010/wordprocessingDrawing" xmlns:wp="http://schemas.openxmlformats.org/drawingml/2006/wordprocessingDrawing" xmlns:w10="urn:schemas-microsoft-com:office:word" xmlns:w="http://schemas.openxmlformats.org/wordprocessingml/2006/main" xmlns:w14="http://schemas.microsoft.com/office/word/2010/wordml" xmlns:w15="http://schemas.microsoft.com/office/word/2012/wordml" xmlns:wpg="http://schemas.microsoft.com/office/word/2010/wordprocessingGroup" xmlns:wpi="http://schemas.microsoft.com/office/word/2010/wordprocessingInk" xmlns:wne="http://schemas.microsoft.com/office/word/2006/wordml" xmlns:wps="http://schemas.microsoft.com/office/word/2010/wordprocessingShape" mc:Ignorable="w14 w15 wp14">
   <w:p>
     <w:pPr>
       <w:jc w:val="center"/>
@@ -4170,7 +3992,7 @@
 </file>
 
 <file path=word/footnotes.xml><?xml version="1.0" encoding="utf-8"?>
-<w:footnotes xmlns:wpc="http://schemas.microsoft.com/office/word/2010/wordprocessingCanvas" xmlns:mo="http://schemas.microsoft.com/office/mac/office/2008/main" xmlns:mc="http://schemas.openxmlformats.org/markup-compatibility/2006" xmlns:mv="urn:schemas-microsoft-com:mac:vml" xmlns:o="urn:schemas-microsoft-com:office:office" xmlns:r="http://schemas.openxmlformats.org/officeDocument/2006/relationships" xmlns:m="http://schemas.openxmlformats.org/officeDocument/2006/math" xmlns:v="urn:schemas-microsoft-com:vml" xmlns:wp14="http://schemas.microsoft.com/office/word/2010/wordprocessingDrawing" xmlns:wp="http://schemas.openxmlformats.org/drawingml/2006/wordprocessingDrawing" xmlns:w10="urn:schemas-microsoft-com:office:word" xmlns:w="http://schemas.openxmlformats.org/wordprocessingml/2006/main" xmlns:w14="http://schemas.microsoft.com/office/word/2010/wordml" xmlns:wpg="http://schemas.microsoft.com/office/word/2010/wordprocessingGroup" xmlns:wpi="http://schemas.microsoft.com/office/word/2010/wordprocessingInk" xmlns:wne="http://schemas.microsoft.com/office/word/2006/wordml" xmlns:wps="http://schemas.microsoft.com/office/word/2010/wordprocessingShape" mc:Ignorable="w14 wp14">
+<w:footnotes xmlns:wpc="http://schemas.microsoft.com/office/word/2010/wordprocessingCanvas" xmlns:mc="http://schemas.openxmlformats.org/markup-compatibility/2006" xmlns:o="urn:schemas-microsoft-com:office:office" xmlns:r="http://schemas.openxmlformats.org/officeDocument/2006/relationships" xmlns:m="http://schemas.openxmlformats.org/officeDocument/2006/math" xmlns:v="urn:schemas-microsoft-com:vml" xmlns:wp14="http://schemas.microsoft.com/office/word/2010/wordprocessingDrawing" xmlns:wp="http://schemas.openxmlformats.org/drawingml/2006/wordprocessingDrawing" xmlns:w10="urn:schemas-microsoft-com:office:word" xmlns:w="http://schemas.openxmlformats.org/wordprocessingml/2006/main" xmlns:w14="http://schemas.microsoft.com/office/word/2010/wordml" xmlns:w15="http://schemas.microsoft.com/office/word/2012/wordml" xmlns:wpg="http://schemas.microsoft.com/office/word/2010/wordprocessingGroup" xmlns:wpi="http://schemas.microsoft.com/office/word/2010/wordprocessingInk" xmlns:wne="http://schemas.microsoft.com/office/word/2006/wordml" xmlns:wps="http://schemas.microsoft.com/office/word/2010/wordprocessingShape" mc:Ignorable="w14 w15 wp14">
   <w:footnote w:type="separator" w:id="-1">
     <w:p>
       <w:r>
@@ -4189,7 +4011,7 @@
 </file>
 
 <file path=word/header1.xml><?xml version="1.0" encoding="utf-8"?>
-<w:hdr xmlns:wpc="http://schemas.microsoft.com/office/word/2010/wordprocessingCanvas" xmlns:mo="http://schemas.microsoft.com/office/mac/office/2008/main" xmlns:mc="http://schemas.openxmlformats.org/markup-compatibility/2006" xmlns:mv="urn:schemas-microsoft-com:mac:vml" xmlns:o="urn:schemas-microsoft-com:office:office" xmlns:r="http://schemas.openxmlformats.org/officeDocument/2006/relationships" xmlns:m="http://schemas.openxmlformats.org/officeDocument/2006/math" xmlns:v="urn:schemas-microsoft-com:vml" xmlns:wp14="http://schemas.microsoft.com/office/word/2010/wordprocessingDrawing" xmlns:wp="http://schemas.openxmlformats.org/drawingml/2006/wordprocessingDrawing" xmlns:w10="urn:schemas-microsoft-com:office:word" xmlns:w="http://schemas.openxmlformats.org/wordprocessingml/2006/main" xmlns:w14="http://schemas.microsoft.com/office/word/2010/wordml" xmlns:wpg="http://schemas.microsoft.com/office/word/2010/wordprocessingGroup" xmlns:wpi="http://schemas.microsoft.com/office/word/2010/wordprocessingInk" xmlns:wne="http://schemas.microsoft.com/office/word/2006/wordml" xmlns:wps="http://schemas.microsoft.com/office/word/2010/wordprocessingShape" mc:Ignorable="w14 wp14">
+<w:hdr xmlns:wpc="http://schemas.microsoft.com/office/word/2010/wordprocessingCanvas" xmlns:mc="http://schemas.openxmlformats.org/markup-compatibility/2006" xmlns:o="urn:schemas-microsoft-com:office:office" xmlns:r="http://schemas.openxmlformats.org/officeDocument/2006/relationships" xmlns:m="http://schemas.openxmlformats.org/officeDocument/2006/math" xmlns:v="urn:schemas-microsoft-com:vml" xmlns:wp14="http://schemas.microsoft.com/office/word/2010/wordprocessingDrawing" xmlns:wp="http://schemas.openxmlformats.org/drawingml/2006/wordprocessingDrawing" xmlns:w10="urn:schemas-microsoft-com:office:word" xmlns:w="http://schemas.openxmlformats.org/wordprocessingml/2006/main" xmlns:w14="http://schemas.microsoft.com/office/word/2010/wordml" xmlns:w15="http://schemas.microsoft.com/office/word/2012/wordml" xmlns:wpg="http://schemas.microsoft.com/office/word/2010/wordprocessingGroup" xmlns:wpi="http://schemas.microsoft.com/office/word/2010/wordprocessingInk" xmlns:wne="http://schemas.microsoft.com/office/word/2006/wordml" xmlns:wps="http://schemas.microsoft.com/office/word/2010/wordprocessingShape" mc:Ignorable="w14 w15 wp14">
   <w:tbl>
     <w:tblPr>
       <w:tblW w:w="9356" w:type="dxa"/>
@@ -4356,7 +4178,7 @@
               <w:noProof/>
               <w:snapToGrid w:val="0"/>
             </w:rPr>
-            <w:t>12</w:t>
+            <w:t>1</w:t>
           </w:r>
           <w:r>
             <w:rPr>
@@ -4431,7 +4253,7 @@
 </file>
 
 <file path=word/numbering.xml><?xml version="1.0" encoding="utf-8"?>
-<w:numbering xmlns:wpc="http://schemas.microsoft.com/office/word/2010/wordprocessingCanvas" xmlns:mo="http://schemas.microsoft.com/office/mac/office/2008/main" xmlns:mc="http://schemas.openxmlformats.org/markup-compatibility/2006" xmlns:mv="urn:schemas-microsoft-com:mac:vml" xmlns:o="urn:schemas-microsoft-com:office:office" xmlns:r="http://schemas.openxmlformats.org/officeDocument/2006/relationships" xmlns:m="http://schemas.openxmlformats.org/officeDocument/2006/math" xmlns:v="urn:schemas-microsoft-com:vml" xmlns:wp14="http://schemas.microsoft.com/office/word/2010/wordprocessingDrawing" xmlns:wp="http://schemas.openxmlformats.org/drawingml/2006/wordprocessingDrawing" xmlns:w10="urn:schemas-microsoft-com:office:word" xmlns:w="http://schemas.openxmlformats.org/wordprocessingml/2006/main" xmlns:w14="http://schemas.microsoft.com/office/word/2010/wordml" xmlns:wpg="http://schemas.microsoft.com/office/word/2010/wordprocessingGroup" xmlns:wpi="http://schemas.microsoft.com/office/word/2010/wordprocessingInk" xmlns:wne="http://schemas.microsoft.com/office/word/2006/wordml" xmlns:wps="http://schemas.microsoft.com/office/word/2010/wordprocessingShape" mc:Ignorable="w14 wp14">
+<w:numbering xmlns:wpc="http://schemas.microsoft.com/office/word/2010/wordprocessingCanvas" xmlns:mc="http://schemas.openxmlformats.org/markup-compatibility/2006" xmlns:o="urn:schemas-microsoft-com:office:office" xmlns:r="http://schemas.openxmlformats.org/officeDocument/2006/relationships" xmlns:m="http://schemas.openxmlformats.org/officeDocument/2006/math" xmlns:v="urn:schemas-microsoft-com:vml" xmlns:wp14="http://schemas.microsoft.com/office/word/2010/wordprocessingDrawing" xmlns:wp="http://schemas.openxmlformats.org/drawingml/2006/wordprocessingDrawing" xmlns:w10="urn:schemas-microsoft-com:office:word" xmlns:w="http://schemas.openxmlformats.org/wordprocessingml/2006/main" xmlns:w14="http://schemas.microsoft.com/office/word/2010/wordml" xmlns:w15="http://schemas.microsoft.com/office/word/2012/wordml" xmlns:wpg="http://schemas.microsoft.com/office/word/2010/wordprocessingGroup" xmlns:wpi="http://schemas.microsoft.com/office/word/2010/wordprocessingInk" xmlns:wne="http://schemas.microsoft.com/office/word/2006/wordml" xmlns:wps="http://schemas.microsoft.com/office/word/2010/wordprocessingShape" mc:Ignorable="w14 w15 wp14">
   <w:abstractNum w:abstractNumId="0">
     <w:nsid w:val="FFFFFF1D"/>
     <w:multiLevelType w:val="multilevel"/>
@@ -9047,7 +8869,7 @@
 </file>
 
 <file path=word/styles.xml><?xml version="1.0" encoding="utf-8"?>
-<w:styles xmlns:mc="http://schemas.openxmlformats.org/markup-compatibility/2006" xmlns:r="http://schemas.openxmlformats.org/officeDocument/2006/relationships" xmlns:w="http://schemas.openxmlformats.org/wordprocessingml/2006/main" xmlns:w14="http://schemas.microsoft.com/office/word/2010/wordml" mc:Ignorable="w14">
+<w:styles xmlns:mc="http://schemas.openxmlformats.org/markup-compatibility/2006" xmlns:r="http://schemas.openxmlformats.org/officeDocument/2006/relationships" xmlns:w="http://schemas.openxmlformats.org/wordprocessingml/2006/main" xmlns:w14="http://schemas.microsoft.com/office/word/2010/wordml" xmlns:w15="http://schemas.microsoft.com/office/word/2012/wordml" mc:Ignorable="w14 w15">
   <w:docDefaults>
     <w:rPrDefault>
       <w:rPr>
@@ -9057,1112 +8879,353 @@
     </w:rPrDefault>
     <w:pPrDefault/>
   </w:docDefaults>
-  <w:latentStyles w:defLockedState="0" w:defUIPriority="0" w:defSemiHidden="1" w:defUnhideWhenUsed="0" w:defQFormat="0" w:count="276">
-    <w:lsdException w:name="Normal" w:semiHidden="0" w:qFormat="1"/>
-    <w:lsdException w:name="heading 1" w:semiHidden="0" w:qFormat="1"/>
-    <w:lsdException w:name="heading 2" w:semiHidden="0" w:qFormat="1"/>
-    <w:lsdException w:name="heading 3" w:semiHidden="0" w:qFormat="1"/>
-    <w:lsdException w:name="heading 4" w:semiHidden="0" w:qFormat="1"/>
-    <w:lsdException w:name="heading 5" w:semiHidden="0" w:qFormat="1"/>
-    <w:lsdException w:name="heading 6" w:semiHidden="0" w:qFormat="1"/>
-    <w:lsdException w:name="heading 7" w:semiHidden="0" w:qFormat="1"/>
-    <w:lsdException w:name="heading 8" w:semiHidden="0" w:qFormat="1"/>
-    <w:lsdException w:name="heading 9" w:semiHidden="0" w:qFormat="1"/>
-    <w:lsdException w:name="index 1" w:unhideWhenUsed="1"/>
-    <w:lsdException w:name="index 2" w:semiHidden="0"/>
-    <w:lsdException w:name="index 3" w:semiHidden="0"/>
-    <w:lsdException w:name="index 4" w:semiHidden="0"/>
-    <w:lsdException w:name="index 5" w:semiHidden="0"/>
-    <w:lsdException w:name="index 6" w:semiHidden="0"/>
-    <w:lsdException w:name="index 7" w:unhideWhenUsed="1"/>
-    <w:lsdException w:name="index 8" w:unhideWhenUsed="1"/>
-    <w:lsdException w:name="index 9" w:unhideWhenUsed="1"/>
-    <w:lsdException w:name="toc 1" w:uiPriority="39" w:unhideWhenUsed="1"/>
-    <w:lsdException w:name="toc 2" w:uiPriority="39" w:unhideWhenUsed="1"/>
-    <w:lsdException w:name="toc 3" w:uiPriority="39" w:unhideWhenUsed="1"/>
-    <w:lsdException w:name="toc 4" w:unhideWhenUsed="1"/>
-    <w:lsdException w:name="toc 5" w:unhideWhenUsed="1"/>
-    <w:lsdException w:name="toc 6" w:unhideWhenUsed="1"/>
-    <w:lsdException w:name="toc 7" w:unhideWhenUsed="1"/>
-    <w:lsdException w:name="toc 8" w:unhideWhenUsed="1"/>
-    <w:lsdException w:name="toc 9" w:unhideWhenUsed="1"/>
-    <w:lsdException w:name="Normal Indent" w:unhideWhenUsed="1"/>
-    <w:lsdException w:name="footnote text" w:unhideWhenUsed="1"/>
-    <w:lsdException w:name="annotation text" w:unhideWhenUsed="1"/>
-    <w:lsdException w:name="header" w:unhideWhenUsed="1"/>
-    <w:lsdException w:name="footer" w:unhideWhenUsed="1"/>
-    <w:lsdException w:name="index heading" w:unhideWhenUsed="1"/>
-    <w:lsdException w:name="caption" w:unhideWhenUsed="1" w:qFormat="1"/>
-    <w:lsdException w:name="table of figures" w:unhideWhenUsed="1"/>
-    <w:lsdException w:name="envelope address" w:unhideWhenUsed="1"/>
-    <w:lsdException w:name="envelope return" w:unhideWhenUsed="1"/>
-    <w:lsdException w:name="footnote reference" w:unhideWhenUsed="1"/>
-    <w:lsdException w:name="annotation reference" w:unhideWhenUsed="1"/>
-    <w:lsdException w:name="line number" w:unhideWhenUsed="1"/>
-    <w:lsdException w:name="page number" w:unhideWhenUsed="1"/>
-    <w:lsdException w:name="endnote reference" w:unhideWhenUsed="1"/>
-    <w:lsdException w:name="endnote text" w:unhideWhenUsed="1"/>
-    <w:lsdException w:name="table of authorities" w:unhideWhenUsed="1"/>
-    <w:lsdException w:name="macro" w:unhideWhenUsed="1"/>
-    <w:lsdException w:name="toa heading" w:unhideWhenUsed="1"/>
-    <w:lsdException w:name="List" w:unhideWhenUsed="1"/>
-    <w:lsdException w:name="List Bullet" w:unhideWhenUsed="1"/>
-    <w:lsdException w:name="List Number" w:unhideWhenUsed="1"/>
-    <w:lsdException w:name="List 2" w:unhideWhenUsed="1"/>
-    <w:lsdException w:name="List 3" w:unhideWhenUsed="1"/>
-    <w:lsdException w:name="List 4" w:unhideWhenUsed="1"/>
-    <w:lsdException w:name="List 5" w:unhideWhenUsed="1"/>
-    <w:lsdException w:name="List Bullet 2" w:unhideWhenUsed="1"/>
-    <w:lsdException w:name="List Bullet 3" w:unhideWhenUsed="1"/>
-    <w:lsdException w:name="List Bullet 4" w:unhideWhenUsed="1"/>
-    <w:lsdException w:name="List Bullet 5" w:unhideWhenUsed="1"/>
-    <w:lsdException w:name="List Number 2" w:semiHidden="0"/>
-    <w:lsdException w:name="List Number 3" w:unhideWhenUsed="1"/>
-    <w:lsdException w:name="List Number 4" w:unhideWhenUsed="1"/>
-    <w:lsdException w:name="List Number 5" w:semiHidden="0"/>
-    <w:lsdException w:name="Title" w:semiHidden="0" w:qFormat="1"/>
-    <w:lsdException w:name="Closing" w:unhideWhenUsed="1"/>
-    <w:lsdException w:name="Signature" w:unhideWhenUsed="1"/>
-    <w:lsdException w:name="Default Paragraph Font" w:unhideWhenUsed="1"/>
-    <w:lsdException w:name="Body Text" w:unhideWhenUsed="1"/>
-    <w:lsdException w:name="Body Text Indent" w:unhideWhenUsed="1"/>
-    <w:lsdException w:name="List Continue" w:unhideWhenUsed="1"/>
-    <w:lsdException w:name="List Continue 2" w:unhideWhenUsed="1"/>
-    <w:lsdException w:name="List Continue 3" w:unhideWhenUsed="1"/>
-    <w:lsdException w:name="List Continue 4" w:unhideWhenUsed="1"/>
-    <w:lsdException w:name="List Continue 5" w:unhideWhenUsed="1"/>
-    <w:lsdException w:name="Message Header" w:unhideWhenUsed="1"/>
-    <w:lsdException w:name="Subtitle" w:semiHidden="0" w:qFormat="1"/>
-    <w:lsdException w:name="Salutation" w:unhideWhenUsed="1"/>
-    <w:lsdException w:name="Date" w:unhideWhenUsed="1"/>
-    <w:lsdException w:name="Body Text First Indent" w:unhideWhenUsed="1"/>
-    <w:lsdException w:name="Body Text First Indent 2" w:unhideWhenUsed="1"/>
-    <w:lsdException w:name="Note Heading" w:unhideWhenUsed="1"/>
-    <w:lsdException w:name="Body Text 2" w:unhideWhenUsed="1"/>
-    <w:lsdException w:name="Body Text 3" w:unhideWhenUsed="1"/>
-    <w:lsdException w:name="Body Text Indent 2" w:unhideWhenUsed="1"/>
-    <w:lsdException w:name="Body Text Indent 3" w:semiHidden="0"/>
-    <w:lsdException w:name="Block Text" w:semiHidden="0"/>
-    <w:lsdException w:name="Hyperlink" w:semiHidden="0"/>
-    <w:lsdException w:name="FollowedHyperlink" w:semiHidden="0"/>
-    <w:lsdException w:name="Strong" w:semiHidden="0" w:qFormat="1"/>
-    <w:lsdException w:name="Emphasis" w:semiHidden="0" w:qFormat="1"/>
-    <w:lsdException w:name="Document Map" w:unhideWhenUsed="1"/>
-    <w:lsdException w:name="Plain Text" w:unhideWhenUsed="1"/>
-    <w:lsdException w:name="E-mail Signature" w:unhideWhenUsed="1"/>
-    <w:lsdException w:name="HTML Top of Form" w:unhideWhenUsed="1"/>
-    <w:lsdException w:name="HTML Bottom of Form" w:unhideWhenUsed="1"/>
-    <w:lsdException w:name="Normal (Web)" w:unhideWhenUsed="1"/>
-    <w:lsdException w:name="HTML Acronym" w:unhideWhenUsed="1"/>
-    <w:lsdException w:name="HTML Address" w:unhideWhenUsed="1"/>
-    <w:lsdException w:name="HTML Cite" w:unhideWhenUsed="1"/>
-    <w:lsdException w:name="HTML Code" w:unhideWhenUsed="1"/>
-    <w:lsdException w:name="HTML Definition" w:unhideWhenUsed="1"/>
-    <w:lsdException w:name="HTML Keyboard" w:unhideWhenUsed="1"/>
-    <w:lsdException w:name="HTML Preformatted" w:unhideWhenUsed="1"/>
-    <w:lsdException w:name="HTML Sample" w:unhideWhenUsed="1"/>
-    <w:lsdException w:name="HTML Typewriter" w:unhideWhenUsed="1"/>
-    <w:lsdException w:name="HTML Variable" w:unhideWhenUsed="1"/>
-    <w:lsdException w:name="Normal Table" w:unhideWhenUsed="1"/>
-    <w:lsdException w:name="annotation subject" w:unhideWhenUsed="1"/>
-    <w:lsdException w:name="No List" w:unhideWhenUsed="1"/>
-    <w:lsdException w:name="Outline List 1" w:unhideWhenUsed="1"/>
-    <w:lsdException w:name="Outline List 2" w:unhideWhenUsed="1"/>
-    <w:lsdException w:name="Outline List 3" w:unhideWhenUsed="1"/>
-    <w:lsdException w:name="Table Simple 1" w:unhideWhenUsed="1"/>
-    <w:lsdException w:name="Table Simple 2" w:unhideWhenUsed="1"/>
-    <w:lsdException w:name="Table Simple 3" w:unhideWhenUsed="1"/>
-    <w:lsdException w:name="Table Classic 1" w:unhideWhenUsed="1"/>
-    <w:lsdException w:name="Table Classic 2" w:unhideWhenUsed="1"/>
-    <w:lsdException w:name="Table Classic 3" w:unhideWhenUsed="1"/>
-    <w:lsdException w:name="Table Classic 4" w:unhideWhenUsed="1"/>
-    <w:lsdException w:name="Table Colorful 1" w:unhideWhenUsed="1"/>
-    <w:lsdException w:name="Table Colorful 2" w:unhideWhenUsed="1"/>
-    <w:lsdException w:name="Table Colorful 3" w:unhideWhenUsed="1"/>
-    <w:lsdException w:name="Table Columns 1" w:unhideWhenUsed="1"/>
-    <w:lsdException w:name="Table Columns 2" w:unhideWhenUsed="1"/>
-    <w:lsdException w:name="Table Columns 3" w:unhideWhenUsed="1"/>
-    <w:lsdException w:name="Table Columns 4" w:unhideWhenUsed="1"/>
-    <w:lsdException w:name="Table Columns 5" w:unhideWhenUsed="1"/>
-    <w:lsdException w:name="Table Grid 1" w:unhideWhenUsed="1"/>
-    <w:lsdException w:name="Table Grid 2" w:unhideWhenUsed="1"/>
-    <w:lsdException w:name="Table Grid 3" w:unhideWhenUsed="1"/>
-    <w:lsdException w:name="Table Grid 4" w:unhideWhenUsed="1"/>
-    <w:lsdException w:name="Table Grid 5" w:unhideWhenUsed="1"/>
-    <w:lsdException w:name="Table Grid 6" w:unhideWhenUsed="1"/>
-    <w:lsdException w:name="Table Grid 7" w:unhideWhenUsed="1"/>
-    <w:lsdException w:name="Table Grid 8" w:unhideWhenUsed="1"/>
-    <w:lsdException w:name="Table List 1" w:unhideWhenUsed="1"/>
-    <w:lsdException w:name="Table List 2" w:unhideWhenUsed="1"/>
-    <w:lsdException w:name="Table List 3" w:unhideWhenUsed="1"/>
-    <w:lsdException w:name="Table List 4" w:unhideWhenUsed="1"/>
-    <w:lsdException w:name="Table List 5" w:unhideWhenUsed="1"/>
-    <w:lsdException w:name="Table List 6" w:unhideWhenUsed="1"/>
-    <w:lsdException w:name="Table List 7" w:unhideWhenUsed="1"/>
-    <w:lsdException w:name="Table List 8" w:unhideWhenUsed="1"/>
-    <w:lsdException w:name="Table 3D effects 1" w:unhideWhenUsed="1"/>
-    <w:lsdException w:name="Table 3D effects 2" w:unhideWhenUsed="1"/>
-    <w:lsdException w:name="Table 3D effects 3" w:unhideWhenUsed="1"/>
-    <w:lsdException w:name="Table Contemporary" w:unhideWhenUsed="1"/>
-    <w:lsdException w:name="Table Elegant" w:unhideWhenUsed="1"/>
-    <w:lsdException w:name="Table Professional" w:unhideWhenUsed="1"/>
-    <w:lsdException w:name="Table Subtle 1" w:unhideWhenUsed="1"/>
-    <w:lsdException w:name="Table Subtle 2" w:unhideWhenUsed="1"/>
-    <w:lsdException w:name="Table Web 1" w:unhideWhenUsed="1"/>
-    <w:lsdException w:name="Table Web 2" w:unhideWhenUsed="1"/>
-    <w:lsdException w:name="Table Web 3" w:unhideWhenUsed="1"/>
-    <w:lsdException w:name="Balloon Text" w:unhideWhenUsed="1"/>
-    <w:lsdException w:name="Table Grid" w:semiHidden="0"/>
-    <w:lsdException w:name="Table Theme" w:unhideWhenUsed="1"/>
-    <w:lsdException w:name="No Spacing" w:semiHidden="0"/>
-    <w:lsdException w:name="Light Shading" w:semiHidden="0"/>
-    <w:lsdException w:name="Light List" w:semiHidden="0"/>
-    <w:lsdException w:name="Light Grid" w:semiHidden="0"/>
-    <w:lsdException w:name="Medium Shading 1" w:semiHidden="0"/>
-    <w:lsdException w:name="Medium Shading 2" w:semiHidden="0"/>
-    <w:lsdException w:name="Medium List 1" w:semiHidden="0"/>
-    <w:lsdException w:name="Medium List 2" w:semiHidden="0"/>
-    <w:lsdException w:name="Medium Grid 1" w:semiHidden="0"/>
-    <w:lsdException w:name="Medium Grid 2" w:semiHidden="0"/>
-    <w:lsdException w:name="Medium Grid 3" w:semiHidden="0"/>
-    <w:lsdException w:name="Dark List" w:semiHidden="0"/>
-    <w:lsdException w:name="Colorful Shading" w:semiHidden="0"/>
-    <w:lsdException w:name="Colorful List" w:semiHidden="0" w:qFormat="1"/>
-    <w:lsdException w:name="Colorful Grid" w:semiHidden="0" w:qFormat="1"/>
-    <w:lsdException w:name="Light Shading Accent 1" w:semiHidden="0" w:qFormat="1"/>
-    <w:lsdException w:name="Light List Accent 1" w:semiHidden="0"/>
-    <w:lsdException w:name="Light Grid Accent 1" w:semiHidden="0"/>
-    <w:lsdException w:name="Medium Shading 1 Accent 1" w:semiHidden="0"/>
-    <w:lsdException w:name="Medium Shading 2 Accent 1" w:semiHidden="0"/>
-    <w:lsdException w:name="Medium List 1 Accent 1" w:semiHidden="0"/>
-    <w:lsdException w:name="List Paragraph" w:semiHidden="0"/>
-    <w:lsdException w:name="Quote" w:semiHidden="0"/>
-    <w:lsdException w:name="Intense Quote" w:semiHidden="0"/>
-    <w:lsdException w:name="Medium List 2 Accent 1" w:semiHidden="0"/>
-    <w:lsdException w:name="Medium Grid 1 Accent 1" w:semiHidden="0"/>
-    <w:lsdException w:name="Medium Grid 2 Accent 1" w:semiHidden="0"/>
-    <w:lsdException w:name="Medium Grid 3 Accent 1" w:semiHidden="0"/>
-    <w:lsdException w:name="Dark List Accent 1" w:semiHidden="0"/>
-    <w:lsdException w:name="Colorful Shading Accent 1" w:semiHidden="0"/>
-    <w:lsdException w:name="Colorful List Accent 1" w:semiHidden="0"/>
-    <w:lsdException w:name="Colorful Grid Accent 1" w:semiHidden="0"/>
-    <w:lsdException w:name="Light Shading Accent 2" w:semiHidden="0"/>
-    <w:lsdException w:name="Light List Accent 2" w:semiHidden="0"/>
-    <w:lsdException w:name="Light Grid Accent 2" w:semiHidden="0"/>
-    <w:lsdException w:name="Medium Shading 1 Accent 2" w:semiHidden="0"/>
-    <w:lsdException w:name="Medium Shading 2 Accent 2" w:semiHidden="0"/>
-    <w:lsdException w:name="Medium List 1 Accent 2" w:semiHidden="0"/>
-    <w:lsdException w:name="Medium List 2 Accent 2" w:semiHidden="0"/>
-    <w:lsdException w:name="Medium Grid 1 Accent 2" w:semiHidden="0"/>
-    <w:lsdException w:name="Medium Grid 2 Accent 2" w:semiHidden="0"/>
-    <w:lsdException w:name="Medium Grid 3 Accent 2" w:semiHidden="0"/>
-    <w:lsdException w:name="Dark List Accent 2" w:semiHidden="0"/>
-    <w:lsdException w:name="Colorful Shading Accent 2" w:semiHidden="0"/>
-    <w:lsdException w:name="Colorful List Accent 2" w:semiHidden="0"/>
-    <w:lsdException w:name="Colorful Grid Accent 2" w:semiHidden="0"/>
-    <w:lsdException w:name="Light Shading Accent 3" w:semiHidden="0"/>
-    <w:lsdException w:name="Light List Accent 3" w:semiHidden="0"/>
-    <w:lsdException w:name="Light Grid Accent 3" w:semiHidden="0"/>
-    <w:lsdException w:name="Medium Shading 1 Accent 3" w:semiHidden="0"/>
-    <w:lsdException w:name="Medium Shading 2 Accent 3" w:semiHidden="0"/>
-    <w:lsdException w:name="Medium List 1 Accent 3" w:semiHidden="0"/>
-    <w:lsdException w:name="Medium List 2 Accent 3" w:semiHidden="0"/>
-    <w:lsdException w:name="Medium Grid 1 Accent 3" w:semiHidden="0"/>
-    <w:lsdException w:name="Medium Grid 2 Accent 3" w:semiHidden="0"/>
-    <w:lsdException w:name="Medium Grid 3 Accent 3" w:semiHidden="0"/>
-    <w:lsdException w:name="Dark List Accent 3" w:semiHidden="0"/>
-    <w:lsdException w:name="Colorful Shading Accent 3" w:semiHidden="0"/>
-    <w:lsdException w:name="Colorful List Accent 3" w:semiHidden="0"/>
-    <w:lsdException w:name="Colorful Grid Accent 3" w:semiHidden="0"/>
-    <w:lsdException w:name="Light Shading Accent 4" w:semiHidden="0"/>
-    <w:lsdException w:name="Light List Accent 4" w:semiHidden="0"/>
-    <w:lsdException w:name="Light Grid Accent 4" w:semiHidden="0"/>
-    <w:lsdException w:name="Medium Shading 1 Accent 4" w:semiHidden="0"/>
-    <w:lsdException w:name="Medium Shading 2 Accent 4" w:semiHidden="0"/>
-    <w:lsdException w:name="Medium List 1 Accent 4" w:semiHidden="0"/>
-    <w:lsdException w:name="Medium List 2 Accent 4" w:semiHidden="0"/>
-    <w:lsdException w:name="Medium Grid 1 Accent 4" w:semiHidden="0"/>
-    <w:lsdException w:name="Medium Grid 2 Accent 4" w:semiHidden="0"/>
-    <w:lsdException w:name="Medium Grid 3 Accent 4" w:semiHidden="0"/>
-    <w:lsdException w:name="Dark List Accent 4" w:semiHidden="0"/>
-    <w:lsdException w:name="Colorful Shading Accent 4" w:semiHidden="0"/>
-    <w:lsdException w:name="Colorful List Accent 4" w:semiHidden="0"/>
-    <w:lsdException w:name="Colorful Grid Accent 4" w:semiHidden="0"/>
-    <w:lsdException w:name="Light Shading Accent 5" w:semiHidden="0"/>
-    <w:lsdException w:name="Light List Accent 5" w:semiHidden="0"/>
-    <w:lsdException w:name="Light Grid Accent 5" w:semiHidden="0"/>
-    <w:lsdException w:name="Medium Shading 1 Accent 5" w:semiHidden="0"/>
-    <w:lsdException w:name="Medium Shading 2 Accent 5" w:semiHidden="0"/>
-    <w:lsdException w:name="Medium List 1 Accent 5" w:semiHidden="0"/>
-    <w:lsdException w:name="Medium List 2 Accent 5" w:semiHidden="0"/>
-    <w:lsdException w:name="Medium Grid 1 Accent 5" w:semiHidden="0"/>
-    <w:lsdException w:name="Medium Grid 2 Accent 5" w:semiHidden="0"/>
-    <w:lsdException w:name="Medium Grid 3 Accent 5" w:semiHidden="0"/>
-    <w:lsdException w:name="Dark List Accent 5" w:semiHidden="0"/>
-    <w:lsdException w:name="Colorful Shading Accent 5" w:semiHidden="0"/>
-    <w:lsdException w:name="Colorful List Accent 5" w:semiHidden="0"/>
-    <w:lsdException w:name="Colorful Grid Accent 5" w:semiHidden="0"/>
-    <w:lsdException w:name="Light Shading Accent 6" w:semiHidden="0"/>
-    <w:lsdException w:name="Light List Accent 6" w:semiHidden="0"/>
-    <w:lsdException w:name="Light Grid Accent 6" w:semiHidden="0"/>
-    <w:lsdException w:name="Medium Shading 1 Accent 6" w:semiHidden="0"/>
-    <w:lsdException w:name="Medium Shading 2 Accent 6" w:semiHidden="0"/>
-    <w:lsdException w:name="Medium List 1 Accent 6" w:semiHidden="0" w:qFormat="1"/>
-    <w:lsdException w:name="Medium List 2 Accent 6" w:semiHidden="0" w:qFormat="1"/>
-    <w:lsdException w:name="Medium Grid 1 Accent 6" w:semiHidden="0" w:qFormat="1"/>
-    <w:lsdException w:name="Medium Grid 2 Accent 6" w:semiHidden="0" w:qFormat="1"/>
-    <w:lsdException w:name="Medium Grid 3 Accent 6" w:semiHidden="0" w:qFormat="1"/>
-    <w:lsdException w:name="Dark List Accent 6" w:semiHidden="0"/>
-    <w:lsdException w:name="Colorful Shading Accent 6" w:semiHidden="0" w:qFormat="1"/>
-    <w:lsdException w:name="Colorful List Accent 6" w:semiHidden="0" w:uiPriority="72"/>
-    <w:lsdException w:name="Colorful Grid Accent 6" w:semiHidden="0" w:uiPriority="73"/>
-    <w:lsdException w:name="Subtle Emphasis" w:semiHidden="0" w:uiPriority="19" w:qFormat="1"/>
-    <w:lsdException w:name="Intense Emphasis" w:semiHidden="0" w:uiPriority="21" w:qFormat="1"/>
-    <w:lsdException w:name="Subtle Reference" w:semiHidden="0" w:uiPriority="31" w:qFormat="1"/>
-    <w:lsdException w:name="Intense Reference" w:semiHidden="0" w:uiPriority="32" w:qFormat="1"/>
-    <w:lsdException w:name="Book Title" w:semiHidden="0" w:uiPriority="33" w:qFormat="1"/>
-    <w:lsdException w:name="Bibliography" w:uiPriority="37" w:unhideWhenUsed="1"/>
-    <w:lsdException w:name="TOC Heading" w:uiPriority="39" w:unhideWhenUsed="1" w:qFormat="1"/>
-  </w:latentStyles>
-  <w:style w:type="paragraph" w:default="1" w:styleId="Normal">
-    <w:name w:val="Normal"/>
-    <w:qFormat/>
-    <w:rsid w:val="00497BC1"/>
-    <w:pPr>
-      <w:jc w:val="both"/>
-    </w:pPr>
-    <w:rPr>
-      <w:rFonts w:ascii="Cambria" w:hAnsi="Cambria"/>
-      <w:sz w:val="22"/>
-      <w:szCs w:val="24"/>
-      <w:lang w:eastAsia="fr-FR"/>
-    </w:rPr>
-  </w:style>
-  <w:style w:type="paragraph" w:styleId="Heading1">
-    <w:name w:val="heading 1"/>
-    <w:basedOn w:val="Normal"/>
-    <w:next w:val="Normal"/>
-    <w:qFormat/>
-    <w:rsid w:val="00D76C0D"/>
-    <w:pPr>
-      <w:keepNext/>
-      <w:pageBreakBefore/>
-      <w:numPr>
-        <w:numId w:val="1"/>
-      </w:numPr>
-      <w:spacing w:before="240" w:after="60"/>
-      <w:ind w:left="431" w:hanging="431"/>
-      <w:outlineLvl w:val="0"/>
-    </w:pPr>
-    <w:rPr>
-      <w:rFonts w:cs="Arial"/>
-      <w:b/>
-      <w:bCs/>
-      <w:kern w:val="32"/>
-      <w:sz w:val="24"/>
-      <w:szCs w:val="32"/>
-    </w:rPr>
-  </w:style>
-  <w:style w:type="paragraph" w:styleId="Heading2">
-    <w:name w:val="heading 2"/>
-    <w:basedOn w:val="Normal"/>
-    <w:next w:val="Normal"/>
-    <w:link w:val="Heading2Char"/>
-    <w:qFormat/>
-    <w:rsid w:val="00916F82"/>
-    <w:pPr>
-      <w:keepNext/>
-      <w:numPr>
-        <w:ilvl w:val="1"/>
-        <w:numId w:val="1"/>
-      </w:numPr>
-      <w:spacing w:before="240" w:after="60"/>
-      <w:outlineLvl w:val="1"/>
-    </w:pPr>
-    <w:rPr>
-      <w:rFonts w:cs="Arial"/>
-      <w:b/>
-      <w:bCs/>
-      <w:i/>
-      <w:iCs/>
-      <w:szCs w:val="28"/>
-    </w:rPr>
-  </w:style>
-  <w:style w:type="paragraph" w:styleId="Heading3">
-    <w:name w:val="heading 3"/>
-    <w:basedOn w:val="Normal"/>
-    <w:next w:val="Normal"/>
-    <w:link w:val="Heading3Char"/>
-    <w:qFormat/>
-    <w:rsid w:val="00916F82"/>
-    <w:pPr>
-      <w:keepNext/>
-      <w:numPr>
-        <w:ilvl w:val="2"/>
-        <w:numId w:val="1"/>
-      </w:numPr>
-      <w:spacing w:before="240" w:after="60"/>
-      <w:outlineLvl w:val="2"/>
-    </w:pPr>
-    <w:rPr>
-      <w:rFonts w:cs="Arial"/>
-      <w:b/>
-      <w:bCs/>
-      <w:szCs w:val="26"/>
-    </w:rPr>
-  </w:style>
-  <w:style w:type="paragraph" w:styleId="Heading4">
-    <w:name w:val="heading 4"/>
-    <w:basedOn w:val="Normal"/>
-    <w:next w:val="Normal"/>
-    <w:qFormat/>
-    <w:rsid w:val="00916F82"/>
-    <w:pPr>
-      <w:keepNext/>
-      <w:numPr>
-        <w:ilvl w:val="3"/>
-        <w:numId w:val="1"/>
-      </w:numPr>
-      <w:spacing w:before="240" w:after="60"/>
-      <w:outlineLvl w:val="3"/>
-    </w:pPr>
-    <w:rPr>
-      <w:b/>
-      <w:bCs/>
-      <w:szCs w:val="28"/>
-    </w:rPr>
-  </w:style>
-  <w:style w:type="paragraph" w:styleId="Heading5">
-    <w:name w:val="heading 5"/>
-    <w:basedOn w:val="Normal"/>
-    <w:next w:val="Normal"/>
-    <w:qFormat/>
-    <w:rsid w:val="00916F82"/>
-    <w:pPr>
-      <w:numPr>
-        <w:ilvl w:val="4"/>
-        <w:numId w:val="1"/>
-      </w:numPr>
-      <w:spacing w:before="240" w:after="60"/>
-      <w:outlineLvl w:val="4"/>
-    </w:pPr>
-    <w:rPr>
-      <w:b/>
-      <w:bCs/>
-      <w:i/>
-      <w:iCs/>
-      <w:szCs w:val="26"/>
-    </w:rPr>
-  </w:style>
-  <w:style w:type="paragraph" w:styleId="Heading6">
-    <w:name w:val="heading 6"/>
-    <w:basedOn w:val="Normal"/>
-    <w:next w:val="Normal"/>
-    <w:qFormat/>
-    <w:rsid w:val="00916F82"/>
-    <w:pPr>
-      <w:numPr>
-        <w:ilvl w:val="5"/>
-        <w:numId w:val="1"/>
-      </w:numPr>
-      <w:spacing w:before="240" w:after="60"/>
-      <w:outlineLvl w:val="5"/>
-    </w:pPr>
-    <w:rPr>
-      <w:b/>
-      <w:bCs/>
-      <w:szCs w:val="22"/>
-    </w:rPr>
-  </w:style>
-  <w:style w:type="paragraph" w:styleId="Heading7">
-    <w:name w:val="heading 7"/>
-    <w:basedOn w:val="Normal"/>
-    <w:next w:val="Normal"/>
-    <w:qFormat/>
-    <w:rsid w:val="00916F82"/>
-    <w:pPr>
-      <w:numPr>
-        <w:ilvl w:val="6"/>
-        <w:numId w:val="1"/>
-      </w:numPr>
-      <w:spacing w:before="240" w:after="60"/>
-      <w:outlineLvl w:val="6"/>
-    </w:pPr>
-    <w:rPr>
-      <w:sz w:val="24"/>
-    </w:rPr>
-  </w:style>
-  <w:style w:type="paragraph" w:styleId="Heading8">
-    <w:name w:val="heading 8"/>
-    <w:basedOn w:val="Normal"/>
-    <w:next w:val="Normal"/>
-    <w:qFormat/>
-    <w:rsid w:val="00916F82"/>
-    <w:pPr>
-      <w:numPr>
-        <w:ilvl w:val="7"/>
-        <w:numId w:val="1"/>
-      </w:numPr>
-      <w:spacing w:before="240" w:after="60"/>
-      <w:outlineLvl w:val="7"/>
-    </w:pPr>
-    <w:rPr>
-      <w:i/>
-      <w:iCs/>
-      <w:sz w:val="24"/>
-    </w:rPr>
-  </w:style>
-  <w:style w:type="paragraph" w:styleId="Heading9">
-    <w:name w:val="heading 9"/>
-    <w:basedOn w:val="Normal"/>
-    <w:next w:val="Normal"/>
-    <w:qFormat/>
-    <w:rsid w:val="00916F82"/>
-    <w:pPr>
-      <w:numPr>
-        <w:ilvl w:val="8"/>
-        <w:numId w:val="1"/>
-      </w:numPr>
-      <w:spacing w:before="240" w:after="60"/>
-      <w:outlineLvl w:val="8"/>
-    </w:pPr>
-    <w:rPr>
-      <w:rFonts w:cs="Arial"/>
-      <w:szCs w:val="22"/>
-    </w:rPr>
-  </w:style>
-  <w:style w:type="character" w:default="1" w:styleId="DefaultParagraphFont">
-    <w:name w:val="Default Paragraph Font"/>
-    <w:uiPriority w:val="1"/>
-    <w:semiHidden/>
-    <w:unhideWhenUsed/>
-  </w:style>
-  <w:style w:type="table" w:default="1" w:styleId="TableNormal">
-    <w:name w:val="Normal Table"/>
-    <w:uiPriority w:val="99"/>
-    <w:semiHidden/>
-    <w:unhideWhenUsed/>
-    <w:tblPr>
-      <w:tblInd w:w="0" w:type="dxa"/>
-      <w:tblCellMar>
-        <w:top w:w="0" w:type="dxa"/>
-        <w:left w:w="108" w:type="dxa"/>
-        <w:bottom w:w="0" w:type="dxa"/>
-        <w:right w:w="108" w:type="dxa"/>
-      </w:tblCellMar>
-    </w:tblPr>
-  </w:style>
-  <w:style w:type="numbering" w:default="1" w:styleId="NoList">
-    <w:name w:val="No List"/>
-    <w:uiPriority w:val="99"/>
-    <w:semiHidden/>
-    <w:unhideWhenUsed/>
-  </w:style>
-  <w:style w:type="character" w:customStyle="1" w:styleId="Heading2Char">
-    <w:name w:val="Heading 2 Char"/>
-    <w:link w:val="Heading2"/>
-    <w:rsid w:val="00916F82"/>
-    <w:rPr>
-      <w:rFonts w:ascii="Cambria" w:hAnsi="Cambria" w:cs="Arial"/>
-      <w:b/>
-      <w:bCs/>
-      <w:i/>
-      <w:iCs/>
-      <w:sz w:val="22"/>
-      <w:szCs w:val="28"/>
-      <w:lang w:eastAsia="fr-FR"/>
-    </w:rPr>
-  </w:style>
-  <w:style w:type="character" w:customStyle="1" w:styleId="Heading3Char">
-    <w:name w:val="Heading 3 Char"/>
-    <w:link w:val="Heading3"/>
-    <w:rsid w:val="00916F82"/>
-    <w:rPr>
-      <w:rFonts w:ascii="Cambria" w:hAnsi="Cambria" w:cs="Arial"/>
-      <w:b/>
-      <w:bCs/>
-      <w:sz w:val="22"/>
-      <w:szCs w:val="26"/>
-      <w:lang w:eastAsia="fr-FR"/>
-    </w:rPr>
-  </w:style>
-  <w:style w:type="paragraph" w:styleId="TOC1">
-    <w:name w:val="toc 1"/>
-    <w:basedOn w:val="Normal"/>
-    <w:next w:val="Normal"/>
-    <w:autoRedefine/>
-    <w:uiPriority w:val="39"/>
-    <w:rsid w:val="00803D32"/>
-    <w:pPr>
-      <w:tabs>
-        <w:tab w:val="left" w:pos="440"/>
-        <w:tab w:val="right" w:pos="9054"/>
-      </w:tabs>
-      <w:jc w:val="left"/>
-    </w:pPr>
-    <w:rPr>
-      <w:b/>
-      <w:bCs/>
-      <w:sz w:val="24"/>
-    </w:rPr>
-  </w:style>
-  <w:style w:type="paragraph" w:styleId="TOC2">
-    <w:name w:val="toc 2"/>
-    <w:basedOn w:val="Normal"/>
-    <w:next w:val="Normal"/>
-    <w:autoRedefine/>
-    <w:uiPriority w:val="39"/>
-    <w:rsid w:val="004A7DD0"/>
-    <w:pPr>
-      <w:ind w:left="220"/>
-      <w:jc w:val="left"/>
-    </w:pPr>
-    <w:rPr>
-      <w:b/>
-      <w:i/>
-      <w:iCs/>
-      <w:sz w:val="20"/>
-    </w:rPr>
-  </w:style>
-  <w:style w:type="paragraph" w:styleId="TOC3">
-    <w:name w:val="toc 3"/>
-    <w:basedOn w:val="Normal"/>
-    <w:next w:val="Normal"/>
-    <w:autoRedefine/>
-    <w:uiPriority w:val="39"/>
-    <w:rsid w:val="00BD0BF5"/>
-    <w:pPr>
-      <w:ind w:left="440"/>
-      <w:jc w:val="left"/>
-    </w:pPr>
-    <w:rPr>
-      <w:sz w:val="20"/>
-    </w:rPr>
-  </w:style>
-  <w:style w:type="paragraph" w:styleId="TOC4">
-    <w:name w:val="toc 4"/>
-    <w:basedOn w:val="Normal"/>
-    <w:next w:val="Normal"/>
-    <w:autoRedefine/>
-    <w:uiPriority w:val="39"/>
-    <w:semiHidden/>
-    <w:rsid w:val="00BD0BF5"/>
-    <w:pPr>
-      <w:ind w:left="660"/>
-      <w:jc w:val="left"/>
-    </w:pPr>
-    <w:rPr>
-      <w:sz w:val="20"/>
-    </w:rPr>
-  </w:style>
-  <w:style w:type="paragraph" w:styleId="TOC5">
-    <w:name w:val="toc 5"/>
-    <w:basedOn w:val="Normal"/>
-    <w:next w:val="Normal"/>
-    <w:autoRedefine/>
-    <w:uiPriority w:val="39"/>
-    <w:semiHidden/>
-    <w:rsid w:val="00BD0BF5"/>
-    <w:pPr>
-      <w:ind w:left="880"/>
-      <w:jc w:val="left"/>
-    </w:pPr>
-    <w:rPr>
-      <w:sz w:val="20"/>
-    </w:rPr>
-  </w:style>
-  <w:style w:type="paragraph" w:styleId="TOC6">
-    <w:name w:val="toc 6"/>
-    <w:basedOn w:val="Normal"/>
-    <w:next w:val="Normal"/>
-    <w:autoRedefine/>
-    <w:uiPriority w:val="39"/>
-    <w:semiHidden/>
-    <w:rsid w:val="00BD0BF5"/>
-    <w:pPr>
-      <w:ind w:left="1100"/>
-      <w:jc w:val="left"/>
-    </w:pPr>
-    <w:rPr>
-      <w:sz w:val="20"/>
-    </w:rPr>
-  </w:style>
-  <w:style w:type="paragraph" w:styleId="TOC7">
-    <w:name w:val="toc 7"/>
-    <w:basedOn w:val="Normal"/>
-    <w:next w:val="Normal"/>
-    <w:autoRedefine/>
-    <w:uiPriority w:val="39"/>
-    <w:semiHidden/>
-    <w:rsid w:val="00BD0BF5"/>
-    <w:pPr>
-      <w:ind w:left="1320"/>
-      <w:jc w:val="left"/>
-    </w:pPr>
-    <w:rPr>
-      <w:sz w:val="20"/>
-    </w:rPr>
-  </w:style>
-  <w:style w:type="paragraph" w:styleId="TOC8">
-    <w:name w:val="toc 8"/>
-    <w:basedOn w:val="Normal"/>
-    <w:next w:val="Normal"/>
-    <w:autoRedefine/>
-    <w:uiPriority w:val="39"/>
-    <w:semiHidden/>
-    <w:rsid w:val="00BD0BF5"/>
-    <w:pPr>
-      <w:ind w:left="1540"/>
-      <w:jc w:val="left"/>
-    </w:pPr>
-    <w:rPr>
-      <w:sz w:val="20"/>
-    </w:rPr>
-  </w:style>
-  <w:style w:type="paragraph" w:styleId="TOC9">
-    <w:name w:val="toc 9"/>
-    <w:basedOn w:val="Normal"/>
-    <w:next w:val="Normal"/>
-    <w:autoRedefine/>
-    <w:uiPriority w:val="39"/>
-    <w:semiHidden/>
-    <w:rsid w:val="00BD0BF5"/>
-    <w:pPr>
-      <w:ind w:left="1760"/>
-      <w:jc w:val="left"/>
-    </w:pPr>
-    <w:rPr>
-      <w:sz w:val="20"/>
-    </w:rPr>
-  </w:style>
-  <w:style w:type="paragraph" w:styleId="IndexHeading">
-    <w:name w:val="index heading"/>
-    <w:basedOn w:val="Normal"/>
-    <w:next w:val="Normal"/>
-    <w:rsid w:val="00F95586"/>
-    <w:pPr>
-      <w:jc w:val="left"/>
-    </w:pPr>
-    <w:rPr>
-      <w:rFonts w:eastAsia="Cambria"/>
-      <w:sz w:val="24"/>
-      <w:lang w:eastAsia="en-US"/>
-    </w:rPr>
-  </w:style>
-  <w:style w:type="paragraph" w:styleId="Title">
-    <w:name w:val="Title"/>
-    <w:basedOn w:val="Normal"/>
-    <w:link w:val="TitleChar"/>
-    <w:qFormat/>
-    <w:rsid w:val="00F95586"/>
-    <w:pPr>
-      <w:spacing w:before="240" w:after="240"/>
-      <w:jc w:val="center"/>
-      <w:outlineLvl w:val="0"/>
-    </w:pPr>
-    <w:rPr>
-      <w:rFonts w:eastAsia="Cambria"/>
-      <w:b/>
-      <w:bCs/>
-      <w:caps/>
-      <w:kern w:val="28"/>
-      <w:sz w:val="28"/>
-      <w:szCs w:val="28"/>
-      <w:lang w:eastAsia="en-US"/>
-    </w:rPr>
-  </w:style>
-  <w:style w:type="character" w:customStyle="1" w:styleId="TitleChar">
-    <w:name w:val="Title Char"/>
-    <w:link w:val="Title"/>
-    <w:rsid w:val="00F95586"/>
-    <w:rPr>
-      <w:rFonts w:ascii="Cambria" w:eastAsia="Cambria" w:hAnsi="Cambria" w:cs="Times New Roman"/>
-      <w:b/>
-      <w:bCs/>
-      <w:caps/>
-      <w:kern w:val="28"/>
-      <w:sz w:val="28"/>
-      <w:szCs w:val="28"/>
-      <w:lang w:eastAsia="en-US"/>
-    </w:rPr>
-  </w:style>
-  <w:style w:type="character" w:styleId="Hyperlink">
-    <w:name w:val="Hyperlink"/>
-    <w:rsid w:val="00B434F5"/>
-    <w:rPr>
-      <w:color w:val="0000FF"/>
-      <w:u w:val="single"/>
-    </w:rPr>
-  </w:style>
-  <w:style w:type="paragraph" w:styleId="Header">
-    <w:name w:val="header"/>
-    <w:basedOn w:val="Normal"/>
-    <w:link w:val="HeaderChar"/>
-    <w:rsid w:val="00666FBB"/>
-    <w:pPr>
-      <w:tabs>
-        <w:tab w:val="center" w:pos="4536"/>
-        <w:tab w:val="right" w:pos="9072"/>
-      </w:tabs>
-    </w:pPr>
-  </w:style>
-  <w:style w:type="character" w:customStyle="1" w:styleId="HeaderChar">
-    <w:name w:val="Header Char"/>
-    <w:link w:val="Header"/>
-    <w:rsid w:val="00666FBB"/>
-    <w:rPr>
-      <w:rFonts w:ascii="Cambria" w:hAnsi="Cambria"/>
-      <w:sz w:val="22"/>
-      <w:szCs w:val="24"/>
-      <w:lang w:val="en-US" w:eastAsia="fr-FR"/>
-    </w:rPr>
-  </w:style>
-  <w:style w:type="paragraph" w:styleId="Footer">
-    <w:name w:val="footer"/>
-    <w:basedOn w:val="Normal"/>
-    <w:link w:val="FooterChar"/>
-    <w:rsid w:val="00666FBB"/>
-    <w:pPr>
-      <w:tabs>
-        <w:tab w:val="center" w:pos="4536"/>
-        <w:tab w:val="right" w:pos="9072"/>
-      </w:tabs>
-    </w:pPr>
-  </w:style>
-  <w:style w:type="character" w:customStyle="1" w:styleId="FooterChar">
-    <w:name w:val="Footer Char"/>
-    <w:link w:val="Footer"/>
-    <w:rsid w:val="00666FBB"/>
-    <w:rPr>
-      <w:rFonts w:ascii="Cambria" w:hAnsi="Cambria"/>
-      <w:sz w:val="22"/>
-      <w:szCs w:val="24"/>
-      <w:lang w:val="en-US" w:eastAsia="fr-FR"/>
-    </w:rPr>
-  </w:style>
-  <w:style w:type="paragraph" w:customStyle="1" w:styleId="Tabletext">
-    <w:name w:val="Tabletext"/>
-    <w:basedOn w:val="Normal"/>
-    <w:rsid w:val="00412F75"/>
-    <w:pPr>
-      <w:keepLines/>
-      <w:widowControl w:val="0"/>
-      <w:spacing w:after="120" w:line="240" w:lineRule="atLeast"/>
-      <w:jc w:val="left"/>
-    </w:pPr>
-    <w:rPr>
-      <w:rFonts w:ascii="Times New Roman" w:hAnsi="Times New Roman"/>
-      <w:sz w:val="20"/>
-      <w:szCs w:val="20"/>
-      <w:lang w:eastAsia="en-US"/>
-    </w:rPr>
-  </w:style>
-  <w:style w:type="paragraph" w:styleId="BalloonText">
-    <w:name w:val="Balloon Text"/>
-    <w:basedOn w:val="Normal"/>
-    <w:link w:val="BalloonTextChar"/>
-    <w:semiHidden/>
-    <w:unhideWhenUsed/>
-    <w:rsid w:val="008D17A0"/>
-    <w:rPr>
-      <w:rFonts w:ascii="Tahoma" w:hAnsi="Tahoma" w:cs="Tahoma"/>
-      <w:sz w:val="16"/>
-      <w:szCs w:val="16"/>
-    </w:rPr>
-  </w:style>
-  <w:style w:type="character" w:customStyle="1" w:styleId="BalloonTextChar">
-    <w:name w:val="Balloon Text Char"/>
-    <w:basedOn w:val="DefaultParagraphFont"/>
-    <w:link w:val="BalloonText"/>
-    <w:semiHidden/>
-    <w:rsid w:val="008D17A0"/>
-    <w:rPr>
-      <w:rFonts w:ascii="Tahoma" w:hAnsi="Tahoma" w:cs="Tahoma"/>
-      <w:sz w:val="16"/>
-      <w:szCs w:val="16"/>
-      <w:lang w:eastAsia="fr-FR"/>
-    </w:rPr>
-  </w:style>
-</w:styles>
-</file>
-
-<file path=word/stylesWithEffects.xml><?xml version="1.0" encoding="utf-8"?>
-<w:styles xmlns:wpc="http://schemas.microsoft.com/office/word/2010/wordprocessingCanvas" xmlns:mo="http://schemas.microsoft.com/office/mac/office/2008/main" xmlns:mc="http://schemas.openxmlformats.org/markup-compatibility/2006" xmlns:mv="urn:schemas-microsoft-com:mac:vml" xmlns:o="urn:schemas-microsoft-com:office:office" xmlns:r="http://schemas.openxmlformats.org/officeDocument/2006/relationships" xmlns:m="http://schemas.openxmlformats.org/officeDocument/2006/math" xmlns:v="urn:schemas-microsoft-com:vml" xmlns:wp14="http://schemas.microsoft.com/office/word/2010/wordprocessingDrawing" xmlns:wp="http://schemas.openxmlformats.org/drawingml/2006/wordprocessingDrawing" xmlns:w10="urn:schemas-microsoft-com:office:word" xmlns:w="http://schemas.openxmlformats.org/wordprocessingml/2006/main" xmlns:w14="http://schemas.microsoft.com/office/word/2010/wordml" xmlns:wpg="http://schemas.microsoft.com/office/word/2010/wordprocessingGroup" xmlns:wpi="http://schemas.microsoft.com/office/word/2010/wordprocessingInk" xmlns:wne="http://schemas.microsoft.com/office/word/2006/wordml" xmlns:wps="http://schemas.microsoft.com/office/word/2010/wordprocessingShape" mc:Ignorable="w14 wp14">
-  <w:docDefaults>
-    <w:rPrDefault>
-      <w:rPr>
-        <w:rFonts w:ascii="Times New Roman" w:eastAsia="Times New Roman" w:hAnsi="Times New Roman" w:cs="Times New Roman"/>
-        <w:lang w:val="en-US" w:eastAsia="en-US" w:bidi="ar-SA"/>
-      </w:rPr>
-    </w:rPrDefault>
-    <w:pPrDefault/>
-  </w:docDefaults>
-  <w:latentStyles w:defLockedState="0" w:defUIPriority="0" w:defSemiHidden="1" w:defUnhideWhenUsed="0" w:defQFormat="0" w:count="276">
-    <w:lsdException w:name="Normal" w:semiHidden="0" w:qFormat="1"/>
-    <w:lsdException w:name="heading 1" w:semiHidden="0" w:qFormat="1"/>
-    <w:lsdException w:name="heading 2" w:semiHidden="0" w:qFormat="1"/>
-    <w:lsdException w:name="heading 3" w:semiHidden="0" w:qFormat="1"/>
-    <w:lsdException w:name="heading 4" w:semiHidden="0" w:qFormat="1"/>
-    <w:lsdException w:name="heading 5" w:semiHidden="0" w:qFormat="1"/>
-    <w:lsdException w:name="heading 6" w:semiHidden="0" w:qFormat="1"/>
-    <w:lsdException w:name="heading 7" w:semiHidden="0" w:qFormat="1"/>
-    <w:lsdException w:name="heading 8" w:semiHidden="0" w:qFormat="1"/>
-    <w:lsdException w:name="heading 9" w:semiHidden="0" w:qFormat="1"/>
-    <w:lsdException w:name="index 1" w:unhideWhenUsed="1"/>
-    <w:lsdException w:name="index 2" w:semiHidden="0"/>
-    <w:lsdException w:name="index 3" w:semiHidden="0"/>
-    <w:lsdException w:name="index 4" w:semiHidden="0"/>
-    <w:lsdException w:name="index 5" w:semiHidden="0"/>
-    <w:lsdException w:name="index 6" w:semiHidden="0"/>
-    <w:lsdException w:name="index 7" w:unhideWhenUsed="1"/>
-    <w:lsdException w:name="index 8" w:unhideWhenUsed="1"/>
-    <w:lsdException w:name="index 9" w:unhideWhenUsed="1"/>
-    <w:lsdException w:name="toc 1" w:uiPriority="39" w:unhideWhenUsed="1"/>
-    <w:lsdException w:name="toc 2" w:uiPriority="39" w:unhideWhenUsed="1"/>
-    <w:lsdException w:name="toc 3" w:uiPriority="39" w:unhideWhenUsed="1"/>
-    <w:lsdException w:name="toc 4" w:unhideWhenUsed="1"/>
-    <w:lsdException w:name="toc 5" w:unhideWhenUsed="1"/>
-    <w:lsdException w:name="toc 6" w:unhideWhenUsed="1"/>
-    <w:lsdException w:name="toc 7" w:unhideWhenUsed="1"/>
-    <w:lsdException w:name="toc 8" w:unhideWhenUsed="1"/>
-    <w:lsdException w:name="toc 9" w:unhideWhenUsed="1"/>
-    <w:lsdException w:name="Normal Indent" w:unhideWhenUsed="1"/>
-    <w:lsdException w:name="footnote text" w:unhideWhenUsed="1"/>
-    <w:lsdException w:name="annotation text" w:unhideWhenUsed="1"/>
-    <w:lsdException w:name="header" w:unhideWhenUsed="1"/>
-    <w:lsdException w:name="footer" w:unhideWhenUsed="1"/>
-    <w:lsdException w:name="index heading" w:unhideWhenUsed="1"/>
-    <w:lsdException w:name="caption" w:unhideWhenUsed="1" w:qFormat="1"/>
-    <w:lsdException w:name="table of figures" w:unhideWhenUsed="1"/>
-    <w:lsdException w:name="envelope address" w:unhideWhenUsed="1"/>
-    <w:lsdException w:name="envelope return" w:unhideWhenUsed="1"/>
-    <w:lsdException w:name="footnote reference" w:unhideWhenUsed="1"/>
-    <w:lsdException w:name="annotation reference" w:unhideWhenUsed="1"/>
-    <w:lsdException w:name="line number" w:unhideWhenUsed="1"/>
-    <w:lsdException w:name="page number" w:unhideWhenUsed="1"/>
-    <w:lsdException w:name="endnote reference" w:unhideWhenUsed="1"/>
-    <w:lsdException w:name="endnote text" w:unhideWhenUsed="1"/>
-    <w:lsdException w:name="table of authorities" w:unhideWhenUsed="1"/>
-    <w:lsdException w:name="macro" w:unhideWhenUsed="1"/>
-    <w:lsdException w:name="toa heading" w:unhideWhenUsed="1"/>
-    <w:lsdException w:name="List" w:unhideWhenUsed="1"/>
-    <w:lsdException w:name="List Bullet" w:unhideWhenUsed="1"/>
-    <w:lsdException w:name="List Number" w:unhideWhenUsed="1"/>
-    <w:lsdException w:name="List 2" w:unhideWhenUsed="1"/>
-    <w:lsdException w:name="List 3" w:unhideWhenUsed="1"/>
-    <w:lsdException w:name="List 4" w:unhideWhenUsed="1"/>
-    <w:lsdException w:name="List 5" w:unhideWhenUsed="1"/>
-    <w:lsdException w:name="List Bullet 2" w:unhideWhenUsed="1"/>
-    <w:lsdException w:name="List Bullet 3" w:unhideWhenUsed="1"/>
-    <w:lsdException w:name="List Bullet 4" w:unhideWhenUsed="1"/>
-    <w:lsdException w:name="List Bullet 5" w:unhideWhenUsed="1"/>
-    <w:lsdException w:name="List Number 2" w:semiHidden="0"/>
-    <w:lsdException w:name="List Number 3" w:unhideWhenUsed="1"/>
-    <w:lsdException w:name="List Number 4" w:unhideWhenUsed="1"/>
-    <w:lsdException w:name="List Number 5" w:semiHidden="0"/>
-    <w:lsdException w:name="Title" w:semiHidden="0" w:qFormat="1"/>
-    <w:lsdException w:name="Closing" w:unhideWhenUsed="1"/>
-    <w:lsdException w:name="Signature" w:unhideWhenUsed="1"/>
-    <w:lsdException w:name="Default Paragraph Font" w:unhideWhenUsed="1"/>
-    <w:lsdException w:name="Body Text" w:unhideWhenUsed="1"/>
-    <w:lsdException w:name="Body Text Indent" w:unhideWhenUsed="1"/>
-    <w:lsdException w:name="List Continue" w:unhideWhenUsed="1"/>
-    <w:lsdException w:name="List Continue 2" w:unhideWhenUsed="1"/>
-    <w:lsdException w:name="List Continue 3" w:unhideWhenUsed="1"/>
-    <w:lsdException w:name="List Continue 4" w:unhideWhenUsed="1"/>
-    <w:lsdException w:name="List Continue 5" w:unhideWhenUsed="1"/>
-    <w:lsdException w:name="Message Header" w:unhideWhenUsed="1"/>
-    <w:lsdException w:name="Subtitle" w:semiHidden="0" w:qFormat="1"/>
-    <w:lsdException w:name="Salutation" w:unhideWhenUsed="1"/>
-    <w:lsdException w:name="Date" w:unhideWhenUsed="1"/>
-    <w:lsdException w:name="Body Text First Indent" w:unhideWhenUsed="1"/>
-    <w:lsdException w:name="Body Text First Indent 2" w:unhideWhenUsed="1"/>
-    <w:lsdException w:name="Note Heading" w:unhideWhenUsed="1"/>
-    <w:lsdException w:name="Body Text 2" w:unhideWhenUsed="1"/>
-    <w:lsdException w:name="Body Text 3" w:unhideWhenUsed="1"/>
-    <w:lsdException w:name="Body Text Indent 2" w:unhideWhenUsed="1"/>
-    <w:lsdException w:name="Body Text Indent 3" w:semiHidden="0"/>
-    <w:lsdException w:name="Block Text" w:semiHidden="0"/>
-    <w:lsdException w:name="Hyperlink" w:semiHidden="0"/>
-    <w:lsdException w:name="FollowedHyperlink" w:semiHidden="0"/>
-    <w:lsdException w:name="Strong" w:semiHidden="0" w:qFormat="1"/>
-    <w:lsdException w:name="Emphasis" w:semiHidden="0" w:qFormat="1"/>
-    <w:lsdException w:name="Document Map" w:unhideWhenUsed="1"/>
-    <w:lsdException w:name="Plain Text" w:unhideWhenUsed="1"/>
-    <w:lsdException w:name="E-mail Signature" w:unhideWhenUsed="1"/>
-    <w:lsdException w:name="HTML Top of Form" w:unhideWhenUsed="1"/>
-    <w:lsdException w:name="HTML Bottom of Form" w:unhideWhenUsed="1"/>
-    <w:lsdException w:name="Normal (Web)" w:unhideWhenUsed="1"/>
-    <w:lsdException w:name="HTML Acronym" w:unhideWhenUsed="1"/>
-    <w:lsdException w:name="HTML Address" w:unhideWhenUsed="1"/>
-    <w:lsdException w:name="HTML Cite" w:unhideWhenUsed="1"/>
-    <w:lsdException w:name="HTML Code" w:unhideWhenUsed="1"/>
-    <w:lsdException w:name="HTML Definition" w:unhideWhenUsed="1"/>
-    <w:lsdException w:name="HTML Keyboard" w:unhideWhenUsed="1"/>
-    <w:lsdException w:name="HTML Preformatted" w:unhideWhenUsed="1"/>
-    <w:lsdException w:name="HTML Sample" w:unhideWhenUsed="1"/>
-    <w:lsdException w:name="HTML Typewriter" w:unhideWhenUsed="1"/>
-    <w:lsdException w:name="HTML Variable" w:unhideWhenUsed="1"/>
-    <w:lsdException w:name="Normal Table" w:unhideWhenUsed="1"/>
-    <w:lsdException w:name="annotation subject" w:unhideWhenUsed="1"/>
-    <w:lsdException w:name="No List" w:unhideWhenUsed="1"/>
-    <w:lsdException w:name="Outline List 1" w:unhideWhenUsed="1"/>
-    <w:lsdException w:name="Outline List 2" w:unhideWhenUsed="1"/>
-    <w:lsdException w:name="Outline List 3" w:unhideWhenUsed="1"/>
-    <w:lsdException w:name="Table Simple 1" w:unhideWhenUsed="1"/>
-    <w:lsdException w:name="Table Simple 2" w:unhideWhenUsed="1"/>
-    <w:lsdException w:name="Table Simple 3" w:unhideWhenUsed="1"/>
-    <w:lsdException w:name="Table Classic 1" w:unhideWhenUsed="1"/>
-    <w:lsdException w:name="Table Classic 2" w:unhideWhenUsed="1"/>
-    <w:lsdException w:name="Table Classic 3" w:unhideWhenUsed="1"/>
-    <w:lsdException w:name="Table Classic 4" w:unhideWhenUsed="1"/>
-    <w:lsdException w:name="Table Colorful 1" w:unhideWhenUsed="1"/>
-    <w:lsdException w:name="Table Colorful 2" w:unhideWhenUsed="1"/>
-    <w:lsdException w:name="Table Colorful 3" w:unhideWhenUsed="1"/>
-    <w:lsdException w:name="Table Columns 1" w:unhideWhenUsed="1"/>
-    <w:lsdException w:name="Table Columns 2" w:unhideWhenUsed="1"/>
-    <w:lsdException w:name="Table Columns 3" w:unhideWhenUsed="1"/>
-    <w:lsdException w:name="Table Columns 4" w:unhideWhenUsed="1"/>
-    <w:lsdException w:name="Table Columns 5" w:unhideWhenUsed="1"/>
-    <w:lsdException w:name="Table Grid 1" w:unhideWhenUsed="1"/>
-    <w:lsdException w:name="Table Grid 2" w:unhideWhenUsed="1"/>
-    <w:lsdException w:name="Table Grid 3" w:unhideWhenUsed="1"/>
-    <w:lsdException w:name="Table Grid 4" w:unhideWhenUsed="1"/>
-    <w:lsdException w:name="Table Grid 5" w:unhideWhenUsed="1"/>
-    <w:lsdException w:name="Table Grid 6" w:unhideWhenUsed="1"/>
-    <w:lsdException w:name="Table Grid 7" w:unhideWhenUsed="1"/>
-    <w:lsdException w:name="Table Grid 8" w:unhideWhenUsed="1"/>
-    <w:lsdException w:name="Table List 1" w:unhideWhenUsed="1"/>
-    <w:lsdException w:name="Table List 2" w:unhideWhenUsed="1"/>
-    <w:lsdException w:name="Table List 3" w:unhideWhenUsed="1"/>
-    <w:lsdException w:name="Table List 4" w:unhideWhenUsed="1"/>
-    <w:lsdException w:name="Table List 5" w:unhideWhenUsed="1"/>
-    <w:lsdException w:name="Table List 6" w:unhideWhenUsed="1"/>
-    <w:lsdException w:name="Table List 7" w:unhideWhenUsed="1"/>
-    <w:lsdException w:name="Table List 8" w:unhideWhenUsed="1"/>
-    <w:lsdException w:name="Table 3D effects 1" w:unhideWhenUsed="1"/>
-    <w:lsdException w:name="Table 3D effects 2" w:unhideWhenUsed="1"/>
-    <w:lsdException w:name="Table 3D effects 3" w:unhideWhenUsed="1"/>
-    <w:lsdException w:name="Table Contemporary" w:unhideWhenUsed="1"/>
-    <w:lsdException w:name="Table Elegant" w:unhideWhenUsed="1"/>
-    <w:lsdException w:name="Table Professional" w:unhideWhenUsed="1"/>
-    <w:lsdException w:name="Table Subtle 1" w:unhideWhenUsed="1"/>
-    <w:lsdException w:name="Table Subtle 2" w:unhideWhenUsed="1"/>
-    <w:lsdException w:name="Table Web 1" w:unhideWhenUsed="1"/>
-    <w:lsdException w:name="Table Web 2" w:unhideWhenUsed="1"/>
-    <w:lsdException w:name="Table Web 3" w:unhideWhenUsed="1"/>
-    <w:lsdException w:name="Balloon Text" w:unhideWhenUsed="1"/>
-    <w:lsdException w:name="Table Grid" w:semiHidden="0"/>
-    <w:lsdException w:name="Table Theme" w:unhideWhenUsed="1"/>
-    <w:lsdException w:name="No Spacing" w:semiHidden="0"/>
-    <w:lsdException w:name="Light Shading" w:semiHidden="0"/>
-    <w:lsdException w:name="Light List" w:semiHidden="0"/>
-    <w:lsdException w:name="Light Grid" w:semiHidden="0"/>
-    <w:lsdException w:name="Medium Shading 1" w:semiHidden="0"/>
-    <w:lsdException w:name="Medium Shading 2" w:semiHidden="0"/>
-    <w:lsdException w:name="Medium List 1" w:semiHidden="0"/>
-    <w:lsdException w:name="Medium List 2" w:semiHidden="0"/>
-    <w:lsdException w:name="Medium Grid 1" w:semiHidden="0"/>
-    <w:lsdException w:name="Medium Grid 2" w:semiHidden="0"/>
-    <w:lsdException w:name="Medium Grid 3" w:semiHidden="0"/>
-    <w:lsdException w:name="Dark List" w:semiHidden="0"/>
-    <w:lsdException w:name="Colorful Shading" w:semiHidden="0"/>
-    <w:lsdException w:name="Colorful List" w:semiHidden="0" w:qFormat="1"/>
-    <w:lsdException w:name="Colorful Grid" w:semiHidden="0" w:qFormat="1"/>
-    <w:lsdException w:name="Light Shading Accent 1" w:semiHidden="0" w:qFormat="1"/>
-    <w:lsdException w:name="Light List Accent 1" w:semiHidden="0"/>
-    <w:lsdException w:name="Light Grid Accent 1" w:semiHidden="0"/>
-    <w:lsdException w:name="Medium Shading 1 Accent 1" w:semiHidden="0"/>
-    <w:lsdException w:name="Medium Shading 2 Accent 1" w:semiHidden="0"/>
-    <w:lsdException w:name="Medium List 1 Accent 1" w:semiHidden="0"/>
-    <w:lsdException w:name="List Paragraph" w:semiHidden="0"/>
-    <w:lsdException w:name="Quote" w:semiHidden="0"/>
-    <w:lsdException w:name="Intense Quote" w:semiHidden="0"/>
-    <w:lsdException w:name="Medium List 2 Accent 1" w:semiHidden="0"/>
-    <w:lsdException w:name="Medium Grid 1 Accent 1" w:semiHidden="0"/>
-    <w:lsdException w:name="Medium Grid 2 Accent 1" w:semiHidden="0"/>
-    <w:lsdException w:name="Medium Grid 3 Accent 1" w:semiHidden="0"/>
-    <w:lsdException w:name="Dark List Accent 1" w:semiHidden="0"/>
-    <w:lsdException w:name="Colorful Shading Accent 1" w:semiHidden="0"/>
-    <w:lsdException w:name="Colorful List Accent 1" w:semiHidden="0"/>
-    <w:lsdException w:name="Colorful Grid Accent 1" w:semiHidden="0"/>
-    <w:lsdException w:name="Light Shading Accent 2" w:semiHidden="0"/>
-    <w:lsdException w:name="Light List Accent 2" w:semiHidden="0"/>
-    <w:lsdException w:name="Light Grid Accent 2" w:semiHidden="0"/>
-    <w:lsdException w:name="Medium Shading 1 Accent 2" w:semiHidden="0"/>
-    <w:lsdException w:name="Medium Shading 2 Accent 2" w:semiHidden="0"/>
-    <w:lsdException w:name="Medium List 1 Accent 2" w:semiHidden="0"/>
-    <w:lsdException w:name="Medium List 2 Accent 2" w:semiHidden="0"/>
-    <w:lsdException w:name="Medium Grid 1 Accent 2" w:semiHidden="0"/>
-    <w:lsdException w:name="Medium Grid 2 Accent 2" w:semiHidden="0"/>
-    <w:lsdException w:name="Medium Grid 3 Accent 2" w:semiHidden="0"/>
-    <w:lsdException w:name="Dark List Accent 2" w:semiHidden="0"/>
-    <w:lsdException w:name="Colorful Shading Accent 2" w:semiHidden="0"/>
-    <w:lsdException w:name="Colorful List Accent 2" w:semiHidden="0"/>
-    <w:lsdException w:name="Colorful Grid Accent 2" w:semiHidden="0"/>
-    <w:lsdException w:name="Light Shading Accent 3" w:semiHidden="0"/>
-    <w:lsdException w:name="Light List Accent 3" w:semiHidden="0"/>
-    <w:lsdException w:name="Light Grid Accent 3" w:semiHidden="0"/>
-    <w:lsdException w:name="Medium Shading 1 Accent 3" w:semiHidden="0"/>
-    <w:lsdException w:name="Medium Shading 2 Accent 3" w:semiHidden="0"/>
-    <w:lsdException w:name="Medium List 1 Accent 3" w:semiHidden="0"/>
-    <w:lsdException w:name="Medium List 2 Accent 3" w:semiHidden="0"/>
-    <w:lsdException w:name="Medium Grid 1 Accent 3" w:semiHidden="0"/>
-    <w:lsdException w:name="Medium Grid 2 Accent 3" w:semiHidden="0"/>
-    <w:lsdException w:name="Medium Grid 3 Accent 3" w:semiHidden="0"/>
-    <w:lsdException w:name="Dark List Accent 3" w:semiHidden="0"/>
-    <w:lsdException w:name="Colorful Shading Accent 3" w:semiHidden="0"/>
-    <w:lsdException w:name="Colorful List Accent 3" w:semiHidden="0"/>
-    <w:lsdException w:name="Colorful Grid Accent 3" w:semiHidden="0"/>
-    <w:lsdException w:name="Light Shading Accent 4" w:semiHidden="0"/>
-    <w:lsdException w:name="Light List Accent 4" w:semiHidden="0"/>
-    <w:lsdException w:name="Light Grid Accent 4" w:semiHidden="0"/>
-    <w:lsdException w:name="Medium Shading 1 Accent 4" w:semiHidden="0"/>
-    <w:lsdException w:name="Medium Shading 2 Accent 4" w:semiHidden="0"/>
-    <w:lsdException w:name="Medium List 1 Accent 4" w:semiHidden="0"/>
-    <w:lsdException w:name="Medium List 2 Accent 4" w:semiHidden="0"/>
-    <w:lsdException w:name="Medium Grid 1 Accent 4" w:semiHidden="0"/>
-    <w:lsdException w:name="Medium Grid 2 Accent 4" w:semiHidden="0"/>
-    <w:lsdException w:name="Medium Grid 3 Accent 4" w:semiHidden="0"/>
-    <w:lsdException w:name="Dark List Accent 4" w:semiHidden="0"/>
-    <w:lsdException w:name="Colorful Shading Accent 4" w:semiHidden="0"/>
-    <w:lsdException w:name="Colorful List Accent 4" w:semiHidden="0"/>
-    <w:lsdException w:name="Colorful Grid Accent 4" w:semiHidden="0"/>
-    <w:lsdException w:name="Light Shading Accent 5" w:semiHidden="0"/>
-    <w:lsdException w:name="Light List Accent 5" w:semiHidden="0"/>
-    <w:lsdException w:name="Light Grid Accent 5" w:semiHidden="0"/>
-    <w:lsdException w:name="Medium Shading 1 Accent 5" w:semiHidden="0"/>
-    <w:lsdException w:name="Medium Shading 2 Accent 5" w:semiHidden="0"/>
-    <w:lsdException w:name="Medium List 1 Accent 5" w:semiHidden="0"/>
-    <w:lsdException w:name="Medium List 2 Accent 5" w:semiHidden="0"/>
-    <w:lsdException w:name="Medium Grid 1 Accent 5" w:semiHidden="0"/>
-    <w:lsdException w:name="Medium Grid 2 Accent 5" w:semiHidden="0"/>
-    <w:lsdException w:name="Medium Grid 3 Accent 5" w:semiHidden="0"/>
-    <w:lsdException w:name="Dark List Accent 5" w:semiHidden="0"/>
-    <w:lsdException w:name="Colorful Shading Accent 5" w:semiHidden="0"/>
-    <w:lsdException w:name="Colorful List Accent 5" w:semiHidden="0"/>
-    <w:lsdException w:name="Colorful Grid Accent 5" w:semiHidden="0"/>
-    <w:lsdException w:name="Light Shading Accent 6" w:semiHidden="0"/>
-    <w:lsdException w:name="Light List Accent 6" w:semiHidden="0"/>
-    <w:lsdException w:name="Light Grid Accent 6" w:semiHidden="0"/>
-    <w:lsdException w:name="Medium Shading 1 Accent 6" w:semiHidden="0"/>
-    <w:lsdException w:name="Medium Shading 2 Accent 6" w:semiHidden="0"/>
-    <w:lsdException w:name="Medium List 1 Accent 6" w:semiHidden="0" w:qFormat="1"/>
-    <w:lsdException w:name="Medium List 2 Accent 6" w:semiHidden="0" w:qFormat="1"/>
-    <w:lsdException w:name="Medium Grid 1 Accent 6" w:semiHidden="0" w:qFormat="1"/>
-    <w:lsdException w:name="Medium Grid 2 Accent 6" w:semiHidden="0" w:qFormat="1"/>
-    <w:lsdException w:name="Medium Grid 3 Accent 6" w:semiHidden="0" w:qFormat="1"/>
-    <w:lsdException w:name="Dark List Accent 6" w:semiHidden="0"/>
-    <w:lsdException w:name="Colorful Shading Accent 6" w:semiHidden="0" w:qFormat="1"/>
-    <w:lsdException w:name="Colorful List Accent 6" w:semiHidden="0" w:uiPriority="72"/>
-    <w:lsdException w:name="Colorful Grid Accent 6" w:semiHidden="0" w:uiPriority="73"/>
-    <w:lsdException w:name="Subtle Emphasis" w:semiHidden="0" w:uiPriority="19" w:qFormat="1"/>
-    <w:lsdException w:name="Intense Emphasis" w:semiHidden="0" w:uiPriority="21" w:qFormat="1"/>
-    <w:lsdException w:name="Subtle Reference" w:semiHidden="0" w:uiPriority="31" w:qFormat="1"/>
-    <w:lsdException w:name="Intense Reference" w:semiHidden="0" w:uiPriority="32" w:qFormat="1"/>
-    <w:lsdException w:name="Book Title" w:semiHidden="0" w:uiPriority="33" w:qFormat="1"/>
-    <w:lsdException w:name="Bibliography" w:uiPriority="37" w:unhideWhenUsed="1"/>
-    <w:lsdException w:name="TOC Heading" w:uiPriority="39" w:unhideWhenUsed="1" w:qFormat="1"/>
+  <w:latentStyles w:defLockedState="0" w:defUIPriority="0" w:defSemiHidden="0" w:defUnhideWhenUsed="0" w:defQFormat="0" w:count="371">
+    <w:lsdException w:name="Normal" w:qFormat="1"/>
+    <w:lsdException w:name="heading 1" w:qFormat="1"/>
+    <w:lsdException w:name="heading 2" w:qFormat="1"/>
+    <w:lsdException w:name="heading 3" w:qFormat="1"/>
+    <w:lsdException w:name="heading 4" w:qFormat="1"/>
+    <w:lsdException w:name="heading 5" w:qFormat="1"/>
+    <w:lsdException w:name="heading 6" w:qFormat="1"/>
+    <w:lsdException w:name="heading 7" w:qFormat="1"/>
+    <w:lsdException w:name="heading 8" w:qFormat="1"/>
+    <w:lsdException w:name="heading 9" w:qFormat="1"/>
+    <w:lsdException w:name="index 1" w:semiHidden="1" w:unhideWhenUsed="1"/>
+    <w:lsdException w:name="index 7" w:semiHidden="1" w:unhideWhenUsed="1"/>
+    <w:lsdException w:name="index 8" w:semiHidden="1" w:unhideWhenUsed="1"/>
+    <w:lsdException w:name="index 9" w:semiHidden="1" w:unhideWhenUsed="1"/>
+    <w:lsdException w:name="toc 1" w:semiHidden="1" w:uiPriority="39" w:unhideWhenUsed="1"/>
+    <w:lsdException w:name="toc 2" w:semiHidden="1" w:uiPriority="39" w:unhideWhenUsed="1"/>
+    <w:lsdException w:name="toc 3" w:semiHidden="1" w:uiPriority="39" w:unhideWhenUsed="1"/>
+    <w:lsdException w:name="toc 4" w:semiHidden="1" w:unhideWhenUsed="1"/>
+    <w:lsdException w:name="toc 5" w:semiHidden="1" w:unhideWhenUsed="1"/>
+    <w:lsdException w:name="toc 6" w:semiHidden="1" w:unhideWhenUsed="1"/>
+    <w:lsdException w:name="toc 7" w:semiHidden="1" w:unhideWhenUsed="1"/>
+    <w:lsdException w:name="toc 8" w:semiHidden="1" w:unhideWhenUsed="1"/>
+    <w:lsdException w:name="toc 9" w:semiHidden="1" w:unhideWhenUsed="1"/>
+    <w:lsdException w:name="Normal Indent" w:semiHidden="1" w:unhideWhenUsed="1"/>
+    <w:lsdException w:name="footnote text" w:semiHidden="1" w:unhideWhenUsed="1"/>
+    <w:lsdException w:name="annotation text" w:semiHidden="1" w:unhideWhenUsed="1"/>
+    <w:lsdException w:name="header" w:semiHidden="1" w:unhideWhenUsed="1"/>
+    <w:lsdException w:name="footer" w:semiHidden="1" w:unhideWhenUsed="1"/>
+    <w:lsdException w:name="index heading" w:semiHidden="1" w:unhideWhenUsed="1"/>
+    <w:lsdException w:name="caption" w:semiHidden="1" w:unhideWhenUsed="1" w:qFormat="1"/>
+    <w:lsdException w:name="table of figures" w:semiHidden="1" w:unhideWhenUsed="1"/>
+    <w:lsdException w:name="envelope address" w:semiHidden="1" w:unhideWhenUsed="1"/>
+    <w:lsdException w:name="envelope return" w:semiHidden="1" w:unhideWhenUsed="1"/>
+    <w:lsdException w:name="footnote reference" w:semiHidden="1" w:unhideWhenUsed="1"/>
+    <w:lsdException w:name="annotation reference" w:semiHidden="1" w:unhideWhenUsed="1"/>
+    <w:lsdException w:name="line number" w:semiHidden="1" w:unhideWhenUsed="1"/>
+    <w:lsdException w:name="page number" w:semiHidden="1" w:unhideWhenUsed="1"/>
+    <w:lsdException w:name="endnote reference" w:semiHidden="1" w:unhideWhenUsed="1"/>
+    <w:lsdException w:name="endnote text" w:semiHidden="1" w:unhideWhenUsed="1"/>
+    <w:lsdException w:name="table of authorities" w:semiHidden="1" w:unhideWhenUsed="1"/>
+    <w:lsdException w:name="macro" w:semiHidden="1" w:unhideWhenUsed="1"/>
+    <w:lsdException w:name="toa heading" w:semiHidden="1" w:unhideWhenUsed="1"/>
+    <w:lsdException w:name="List" w:semiHidden="1" w:unhideWhenUsed="1"/>
+    <w:lsdException w:name="List Bullet" w:semiHidden="1" w:unhideWhenUsed="1"/>
+    <w:lsdException w:name="List Number" w:semiHidden="1" w:unhideWhenUsed="1"/>
+    <w:lsdException w:name="List 2" w:semiHidden="1" w:unhideWhenUsed="1"/>
+    <w:lsdException w:name="List 3" w:semiHidden="1" w:unhideWhenUsed="1"/>
+    <w:lsdException w:name="List 4" w:semiHidden="1" w:unhideWhenUsed="1"/>
+    <w:lsdException w:name="List 5" w:semiHidden="1" w:unhideWhenUsed="1"/>
+    <w:lsdException w:name="List Bullet 2" w:semiHidden="1" w:unhideWhenUsed="1"/>
+    <w:lsdException w:name="List Bullet 3" w:semiHidden="1" w:unhideWhenUsed="1"/>
+    <w:lsdException w:name="List Bullet 4" w:semiHidden="1" w:unhideWhenUsed="1"/>
+    <w:lsdException w:name="List Bullet 5" w:semiHidden="1" w:unhideWhenUsed="1"/>
+    <w:lsdException w:name="List Number 3" w:semiHidden="1" w:unhideWhenUsed="1"/>
+    <w:lsdException w:name="List Number 4" w:semiHidden="1" w:unhideWhenUsed="1"/>
+    <w:lsdException w:name="Title" w:qFormat="1"/>
+    <w:lsdException w:name="Closing" w:semiHidden="1" w:unhideWhenUsed="1"/>
+    <w:lsdException w:name="Signature" w:semiHidden="1" w:unhideWhenUsed="1"/>
+    <w:lsdException w:name="Default Paragraph Font" w:semiHidden="1" w:unhideWhenUsed="1"/>
+    <w:lsdException w:name="Body Text" w:semiHidden="1" w:unhideWhenUsed="1"/>
+    <w:lsdException w:name="Body Text Indent" w:semiHidden="1" w:unhideWhenUsed="1"/>
+    <w:lsdException w:name="List Continue" w:semiHidden="1" w:unhideWhenUsed="1"/>
+    <w:lsdException w:name="List Continue 2" w:semiHidden="1" w:unhideWhenUsed="1"/>
+    <w:lsdException w:name="List Continue 3" w:semiHidden="1" w:unhideWhenUsed="1"/>
+    <w:lsdException w:name="List Continue 4" w:semiHidden="1" w:unhideWhenUsed="1"/>
+    <w:lsdException w:name="List Continue 5" w:semiHidden="1" w:unhideWhenUsed="1"/>
+    <w:lsdException w:name="Message Header" w:semiHidden="1" w:unhideWhenUsed="1"/>
+    <w:lsdException w:name="Subtitle" w:qFormat="1"/>
+    <w:lsdException w:name="Salutation" w:semiHidden="1" w:unhideWhenUsed="1"/>
+    <w:lsdException w:name="Date" w:semiHidden="1" w:unhideWhenUsed="1"/>
+    <w:lsdException w:name="Body Text First Indent" w:semiHidden="1" w:unhideWhenUsed="1"/>
+    <w:lsdException w:name="Body Text First Indent 2" w:semiHidden="1" w:unhideWhenUsed="1"/>
+    <w:lsdException w:name="Note Heading" w:semiHidden="1" w:unhideWhenUsed="1"/>
+    <w:lsdException w:name="Body Text 2" w:semiHidden="1" w:unhideWhenUsed="1"/>
+    <w:lsdException w:name="Body Text 3" w:semiHidden="1" w:unhideWhenUsed="1"/>
+    <w:lsdException w:name="Body Text Indent 2" w:semiHidden="1" w:unhideWhenUsed="1"/>
+    <w:lsdException w:name="Strong" w:qFormat="1"/>
+    <w:lsdException w:name="Emphasis" w:qFormat="1"/>
+    <w:lsdException w:name="Document Map" w:semiHidden="1" w:unhideWhenUsed="1"/>
+    <w:lsdException w:name="Plain Text" w:semiHidden="1" w:unhideWhenUsed="1"/>
+    <w:lsdException w:name="E-mail Signature" w:semiHidden="1" w:unhideWhenUsed="1"/>
+    <w:lsdException w:name="HTML Top of Form" w:semiHidden="1" w:unhideWhenUsed="1"/>
+    <w:lsdException w:name="HTML Bottom of Form" w:semiHidden="1" w:unhideWhenUsed="1"/>
+    <w:lsdException w:name="Normal (Web)" w:semiHidden="1" w:unhideWhenUsed="1"/>
+    <w:lsdException w:name="HTML Acronym" w:semiHidden="1" w:unhideWhenUsed="1"/>
+    <w:lsdException w:name="HTML Address" w:semiHidden="1" w:unhideWhenUsed="1"/>
+    <w:lsdException w:name="HTML Cite" w:semiHidden="1" w:unhideWhenUsed="1"/>
+    <w:lsdException w:name="HTML Code" w:semiHidden="1" w:unhideWhenUsed="1"/>
+    <w:lsdException w:name="HTML Definition" w:semiHidden="1" w:unhideWhenUsed="1"/>
+    <w:lsdException w:name="HTML Keyboard" w:semiHidden="1" w:unhideWhenUsed="1"/>
+    <w:lsdException w:name="HTML Preformatted" w:semiHidden="1" w:unhideWhenUsed="1"/>
+    <w:lsdException w:name="HTML Sample" w:semiHidden="1" w:unhideWhenUsed="1"/>
+    <w:lsdException w:name="HTML Typewriter" w:semiHidden="1" w:unhideWhenUsed="1"/>
+    <w:lsdException w:name="HTML Variable" w:semiHidden="1" w:unhideWhenUsed="1"/>
+    <w:lsdException w:name="Normal Table" w:semiHidden="1" w:unhideWhenUsed="1"/>
+    <w:lsdException w:name="annotation subject" w:semiHidden="1" w:unhideWhenUsed="1"/>
+    <w:lsdException w:name="No List" w:semiHidden="1" w:unhideWhenUsed="1"/>
+    <w:lsdException w:name="Outline List 1" w:semiHidden="1" w:unhideWhenUsed="1"/>
+    <w:lsdException w:name="Outline List 2" w:semiHidden="1" w:unhideWhenUsed="1"/>
+    <w:lsdException w:name="Outline List 3" w:semiHidden="1" w:unhideWhenUsed="1"/>
+    <w:lsdException w:name="Table Simple 1" w:semiHidden="1" w:unhideWhenUsed="1"/>
+    <w:lsdException w:name="Table Simple 2" w:semiHidden="1" w:unhideWhenUsed="1"/>
+    <w:lsdException w:name="Table Simple 3" w:semiHidden="1" w:unhideWhenUsed="1"/>
+    <w:lsdException w:name="Table Classic 1" w:semiHidden="1" w:unhideWhenUsed="1"/>
+    <w:lsdException w:name="Table Classic 2" w:semiHidden="1" w:unhideWhenUsed="1"/>
+    <w:lsdException w:name="Table Classic 3" w:semiHidden="1" w:unhideWhenUsed="1"/>
+    <w:lsdException w:name="Table Classic 4" w:semiHidden="1" w:unhideWhenUsed="1"/>
+    <w:lsdException w:name="Table Colorful 1" w:semiHidden="1" w:unhideWhenUsed="1"/>
+    <w:lsdException w:name="Table Colorful 2" w:semiHidden="1" w:unhideWhenUsed="1"/>
+    <w:lsdException w:name="Table Colorful 3" w:semiHidden="1" w:unhideWhenUsed="1"/>
+    <w:lsdException w:name="Table Columns 1" w:semiHidden="1" w:unhideWhenUsed="1"/>
+    <w:lsdException w:name="Table Columns 2" w:semiHidden="1" w:unhideWhenUsed="1"/>
+    <w:lsdException w:name="Table Columns 3" w:semiHidden="1" w:unhideWhenUsed="1"/>
+    <w:lsdException w:name="Table Columns 4" w:semiHidden="1" w:unhideWhenUsed="1"/>
+    <w:lsdException w:name="Table Columns 5" w:semiHidden="1" w:unhideWhenUsed="1"/>
+    <w:lsdException w:name="Table Grid 1" w:semiHidden="1" w:unhideWhenUsed="1"/>
+    <w:lsdException w:name="Table Grid 2" w:semiHidden="1" w:unhideWhenUsed="1"/>
+    <w:lsdException w:name="Table Grid 3" w:semiHidden="1" w:unhideWhenUsed="1"/>
+    <w:lsdException w:name="Table Grid 4" w:semiHidden="1" w:unhideWhenUsed="1"/>
+    <w:lsdException w:name="Table Grid 5" w:semiHidden="1" w:unhideWhenUsed="1"/>
+    <w:lsdException w:name="Table Grid 6" w:semiHidden="1" w:unhideWhenUsed="1"/>
+    <w:lsdException w:name="Table Grid 7" w:semiHidden="1" w:unhideWhenUsed="1"/>
+    <w:lsdException w:name="Table Grid 8" w:semiHidden="1" w:unhideWhenUsed="1"/>
+    <w:lsdException w:name="Table List 1" w:semiHidden="1" w:unhideWhenUsed="1"/>
+    <w:lsdException w:name="Table List 2" w:semiHidden="1" w:unhideWhenUsed="1"/>
+    <w:lsdException w:name="Table List 3" w:semiHidden="1" w:unhideWhenUsed="1"/>
+    <w:lsdException w:name="Table List 4" w:semiHidden="1" w:unhideWhenUsed="1"/>
+    <w:lsdException w:name="Table List 5" w:semiHidden="1" w:unhideWhenUsed="1"/>
+    <w:lsdException w:name="Table List 6" w:semiHidden="1" w:unhideWhenUsed="1"/>
+    <w:lsdException w:name="Table List 7" w:semiHidden="1" w:unhideWhenUsed="1"/>
+    <w:lsdException w:name="Table List 8" w:semiHidden="1" w:unhideWhenUsed="1"/>
+    <w:lsdException w:name="Table 3D effects 1" w:semiHidden="1" w:unhideWhenUsed="1"/>
+    <w:lsdException w:name="Table 3D effects 2" w:semiHidden="1" w:unhideWhenUsed="1"/>
+    <w:lsdException w:name="Table 3D effects 3" w:semiHidden="1" w:unhideWhenUsed="1"/>
+    <w:lsdException w:name="Table Contemporary" w:semiHidden="1" w:unhideWhenUsed="1"/>
+    <w:lsdException w:name="Table Elegant" w:semiHidden="1" w:unhideWhenUsed="1"/>
+    <w:lsdException w:name="Table Professional" w:semiHidden="1" w:unhideWhenUsed="1"/>
+    <w:lsdException w:name="Table Subtle 1" w:semiHidden="1" w:unhideWhenUsed="1"/>
+    <w:lsdException w:name="Table Subtle 2" w:semiHidden="1" w:unhideWhenUsed="1"/>
+    <w:lsdException w:name="Table Web 1" w:semiHidden="1" w:unhideWhenUsed="1"/>
+    <w:lsdException w:name="Table Web 2" w:semiHidden="1" w:unhideWhenUsed="1"/>
+    <w:lsdException w:name="Table Web 3" w:semiHidden="1" w:unhideWhenUsed="1"/>
+    <w:lsdException w:name="Balloon Text" w:semiHidden="1" w:unhideWhenUsed="1"/>
+    <w:lsdException w:name="Table Theme" w:semiHidden="1" w:unhideWhenUsed="1"/>
+    <w:lsdException w:name="Placeholder Text" w:semiHidden="1"/>
+    <w:lsdException w:name="Light Shading"/>
+    <w:lsdException w:name="Light List"/>
+    <w:lsdException w:name="Light Grid"/>
+    <w:lsdException w:name="Medium Shading 1"/>
+    <w:lsdException w:name="Medium Shading 2"/>
+    <w:lsdException w:name="Medium List 1"/>
+    <w:lsdException w:name="Medium List 2"/>
+    <w:lsdException w:name="Medium Grid 1"/>
+    <w:lsdException w:name="Medium Grid 2"/>
+    <w:lsdException w:name="Medium Grid 3"/>
+    <w:lsdException w:name="Dark List"/>
+    <w:lsdException w:name="Colorful Shading"/>
+    <w:lsdException w:name="Colorful List" w:qFormat="1"/>
+    <w:lsdException w:name="Colorful Grid" w:qFormat="1"/>
+    <w:lsdException w:name="Light Shading Accent 1" w:qFormat="1"/>
+    <w:lsdException w:name="Light List Accent 1"/>
+    <w:lsdException w:name="Light Grid Accent 1"/>
+    <w:lsdException w:name="Medium Shading 1 Accent 1"/>
+    <w:lsdException w:name="Medium Shading 2 Accent 1"/>
+    <w:lsdException w:name="Medium List 1 Accent 1"/>
+    <w:lsdException w:name="Revision" w:semiHidden="1"/>
+    <w:lsdException w:name="Medium List 2 Accent 1"/>
+    <w:lsdException w:name="Medium Grid 1 Accent 1"/>
+    <w:lsdException w:name="Medium Grid 2 Accent 1"/>
+    <w:lsdException w:name="Medium Grid 3 Accent 1"/>
+    <w:lsdException w:name="Dark List Accent 1"/>
+    <w:lsdException w:name="Colorful Shading Accent 1"/>
+    <w:lsdException w:name="Colorful List Accent 1"/>
+    <w:lsdException w:name="Colorful Grid Accent 1"/>
+    <w:lsdException w:name="Light Shading Accent 2"/>
+    <w:lsdException w:name="Light List Accent 2"/>
+    <w:lsdException w:name="Light Grid Accent 2"/>
+    <w:lsdException w:name="Medium Shading 1 Accent 2"/>
+    <w:lsdException w:name="Medium Shading 2 Accent 2"/>
+    <w:lsdException w:name="Medium List 1 Accent 2"/>
+    <w:lsdException w:name="Medium List 2 Accent 2"/>
+    <w:lsdException w:name="Medium Grid 1 Accent 2"/>
+    <w:lsdException w:name="Medium Grid 2 Accent 2"/>
+    <w:lsdException w:name="Medium Grid 3 Accent 2"/>
+    <w:lsdException w:name="Dark List Accent 2"/>
+    <w:lsdException w:name="Colorful Shading Accent 2"/>
+    <w:lsdException w:name="Colorful List Accent 2"/>
+    <w:lsdException w:name="Colorful Grid Accent 2"/>
+    <w:lsdException w:name="Light Shading Accent 3"/>
+    <w:lsdException w:name="Light List Accent 3"/>
+    <w:lsdException w:name="Light Grid Accent 3"/>
+    <w:lsdException w:name="Medium Shading 1 Accent 3"/>
+    <w:lsdException w:name="Medium Shading 2 Accent 3"/>
+    <w:lsdException w:name="Medium List 1 Accent 3"/>
+    <w:lsdException w:name="Medium List 2 Accent 3"/>
+    <w:lsdException w:name="Medium Grid 1 Accent 3"/>
+    <w:lsdException w:name="Medium Grid 2 Accent 3"/>
+    <w:lsdException w:name="Medium Grid 3 Accent 3"/>
+    <w:lsdException w:name="Dark List Accent 3"/>
+    <w:lsdException w:name="Colorful Shading Accent 3"/>
+    <w:lsdException w:name="Colorful List Accent 3"/>
+    <w:lsdException w:name="Colorful Grid Accent 3"/>
+    <w:lsdException w:name="Light Shading Accent 4"/>
+    <w:lsdException w:name="Light List Accent 4"/>
+    <w:lsdException w:name="Light Grid Accent 4"/>
+    <w:lsdException w:name="Medium Shading 1 Accent 4"/>
+    <w:lsdException w:name="Medium Shading 2 Accent 4"/>
+    <w:lsdException w:name="Medium List 1 Accent 4"/>
+    <w:lsdException w:name="Medium List 2 Accent 4"/>
+    <w:lsdException w:name="Medium Grid 1 Accent 4"/>
+    <w:lsdException w:name="Medium Grid 2 Accent 4"/>
+    <w:lsdException w:name="Medium Grid 3 Accent 4"/>
+    <w:lsdException w:name="Dark List Accent 4"/>
+    <w:lsdException w:name="Colorful Shading Accent 4"/>
+    <w:lsdException w:name="Colorful List Accent 4"/>
+    <w:lsdException w:name="Colorful Grid Accent 4"/>
+    <w:lsdException w:name="Light Shading Accent 5"/>
+    <w:lsdException w:name="Light List Accent 5"/>
+    <w:lsdException w:name="Light Grid Accent 5"/>
+    <w:lsdException w:name="Medium Shading 1 Accent 5"/>
+    <w:lsdException w:name="Medium Shading 2 Accent 5"/>
+    <w:lsdException w:name="Medium List 1 Accent 5"/>
+    <w:lsdException w:name="Medium List 2 Accent 5"/>
+    <w:lsdException w:name="Medium Grid 1 Accent 5"/>
+    <w:lsdException w:name="Medium Grid 2 Accent 5"/>
+    <w:lsdException w:name="Medium Grid 3 Accent 5"/>
+    <w:lsdException w:name="Dark List Accent 5"/>
+    <w:lsdException w:name="Colorful Shading Accent 5"/>
+    <w:lsdException w:name="Colorful List Accent 5"/>
+    <w:lsdException w:name="Colorful Grid Accent 5"/>
+    <w:lsdException w:name="Light Shading Accent 6"/>
+    <w:lsdException w:name="Light List Accent 6"/>
+    <w:lsdException w:name="Light Grid Accent 6"/>
+    <w:lsdException w:name="Medium Shading 1 Accent 6"/>
+    <w:lsdException w:name="Medium Shading 2 Accent 6"/>
+    <w:lsdException w:name="Medium List 1 Accent 6" w:qFormat="1"/>
+    <w:lsdException w:name="Medium List 2 Accent 6" w:qFormat="1"/>
+    <w:lsdException w:name="Medium Grid 1 Accent 6" w:qFormat="1"/>
+    <w:lsdException w:name="Medium Grid 2 Accent 6" w:qFormat="1"/>
+    <w:lsdException w:name="Medium Grid 3 Accent 6" w:qFormat="1"/>
+    <w:lsdException w:name="Dark List Accent 6"/>
+    <w:lsdException w:name="Colorful Shading Accent 6" w:qFormat="1"/>
+    <w:lsdException w:name="Colorful List Accent 6" w:uiPriority="72"/>
+    <w:lsdException w:name="Colorful Grid Accent 6" w:uiPriority="73"/>
+    <w:lsdException w:name="Subtle Emphasis" w:uiPriority="19" w:qFormat="1"/>
+    <w:lsdException w:name="Intense Emphasis" w:uiPriority="21" w:qFormat="1"/>
+    <w:lsdException w:name="Subtle Reference" w:uiPriority="31" w:qFormat="1"/>
+    <w:lsdException w:name="Intense Reference" w:uiPriority="32" w:qFormat="1"/>
+    <w:lsdException w:name="Book Title" w:uiPriority="33" w:qFormat="1"/>
+    <w:lsdException w:name="Bibliography" w:semiHidden="1" w:uiPriority="37" w:unhideWhenUsed="1"/>
+    <w:lsdException w:name="TOC Heading" w:semiHidden="1" w:uiPriority="39" w:unhideWhenUsed="1" w:qFormat="1"/>
+    <w:lsdException w:name="Grid Table 4" w:uiPriority="49"/>
+    <w:lsdException w:name="Grid Table 5 Dark" w:uiPriority="50"/>
+    <w:lsdException w:name="Grid Table 6 Colorful" w:uiPriority="51"/>
+    <w:lsdException w:name="Grid Table 7 Colorful" w:uiPriority="52"/>
+    <w:lsdException w:name="Grid Table 1 Light Accent 1" w:uiPriority="46"/>
+    <w:lsdException w:name="Grid Table 2 Accent 1" w:uiPriority="47"/>
+    <w:lsdException w:name="Grid Table 3 Accent 1" w:uiPriority="48"/>
+    <w:lsdException w:name="Grid Table 4 Accent 1" w:uiPriority="49"/>
+    <w:lsdException w:name="Grid Table 5 Dark Accent 1" w:uiPriority="50"/>
+    <w:lsdException w:name="Grid Table 6 Colorful Accent 1" w:uiPriority="51"/>
+    <w:lsdException w:name="Grid Table 7 Colorful Accent 1" w:uiPriority="52"/>
+    <w:lsdException w:name="Grid Table 1 Light Accent 2" w:uiPriority="46"/>
+    <w:lsdException w:name="Grid Table 2 Accent 2" w:uiPriority="47"/>
+    <w:lsdException w:name="Grid Table 3 Accent 2" w:uiPriority="48"/>
+    <w:lsdException w:name="Grid Table 4 Accent 2" w:uiPriority="49"/>
+    <w:lsdException w:name="Grid Table 5 Dark Accent 2" w:uiPriority="50"/>
+    <w:lsdException w:name="Grid Table 6 Colorful Accent 2" w:uiPriority="51"/>
+    <w:lsdException w:name="Grid Table 7 Colorful Accent 2" w:uiPriority="52"/>
+    <w:lsdException w:name="Grid Table 1 Light Accent 3" w:uiPriority="46"/>
+    <w:lsdException w:name="Grid Table 2 Accent 3" w:uiPriority="47"/>
+    <w:lsdException w:name="Grid Table 3 Accent 3" w:uiPriority="48"/>
+    <w:lsdException w:name="Grid Table 4 Accent 3" w:uiPriority="49"/>
+    <w:lsdException w:name="Grid Table 5 Dark Accent 3" w:uiPriority="50"/>
+    <w:lsdException w:name="Grid Table 6 Colorful Accent 3" w:uiPriority="51"/>
+    <w:lsdException w:name="Grid Table 7 Colorful Accent 3" w:uiPriority="52"/>
+    <w:lsdException w:name="Grid Table 1 Light Accent 4" w:uiPriority="46"/>
+    <w:lsdException w:name="Grid Table 2 Accent 4" w:uiPriority="47"/>
+    <w:lsdException w:name="Grid Table 3 Accent 4" w:uiPriority="48"/>
+    <w:lsdException w:name="Grid Table 4 Accent 4" w:uiPriority="49"/>
+    <w:lsdException w:name="Grid Table 5 Dark Accent 4" w:uiPriority="50"/>
+    <w:lsdException w:name="Grid Table 6 Colorful Accent 4" w:uiPriority="51"/>
+    <w:lsdException w:name="Grid Table 7 Colorful Accent 4" w:uiPriority="52"/>
+    <w:lsdException w:name="Grid Table 1 Light Accent 5" w:uiPriority="46"/>
+    <w:lsdException w:name="Grid Table 2 Accent 5" w:uiPriority="47"/>
+    <w:lsdException w:name="Grid Table 3 Accent 5" w:uiPriority="48"/>
+    <w:lsdException w:name="Grid Table 4 Accent 5" w:uiPriority="49"/>
+    <w:lsdException w:name="Grid Table 5 Dark Accent 5" w:uiPriority="50"/>
+    <w:lsdException w:name="Grid Table 6 Colorful Accent 5" w:uiPriority="51"/>
+    <w:lsdException w:name="Grid Table 7 Colorful Accent 5" w:uiPriority="52"/>
+    <w:lsdException w:name="Grid Table 1 Light Accent 6" w:uiPriority="46"/>
+    <w:lsdException w:name="Grid Table 2 Accent 6" w:uiPriority="47"/>
+    <w:lsdException w:name="Grid Table 3 Accent 6" w:uiPriority="48"/>
+    <w:lsdException w:name="Grid Table 4 Accent 6" w:uiPriority="49"/>
+    <w:lsdException w:name="Grid Table 5 Dark Accent 6" w:uiPriority="50"/>
+    <w:lsdException w:name="Grid Table 6 Colorful Accent 6" w:uiPriority="51"/>
+    <w:lsdException w:name="Grid Table 7 Colorful Accent 6" w:uiPriority="52"/>
+    <w:lsdException w:name="List Table 1 Light" w:uiPriority="46"/>
+    <w:lsdException w:name="List Table 2" w:uiPriority="47"/>
+    <w:lsdException w:name="List Table 3" w:uiPriority="48"/>
+    <w:lsdException w:name="List Table 4" w:uiPriority="49"/>
+    <w:lsdException w:name="List Table 5 Dark" w:uiPriority="50"/>
+    <w:lsdException w:name="List Table 6 Colorful" w:uiPriority="51"/>
+    <w:lsdException w:name="List Table 7 Colorful" w:uiPriority="52"/>
+    <w:lsdException w:name="List Table 1 Light Accent 1" w:uiPriority="46"/>
+    <w:lsdException w:name="List Table 2 Accent 1" w:uiPriority="47"/>
+    <w:lsdException w:name="List Table 3 Accent 1" w:uiPriority="48"/>
+    <w:lsdException w:name="List Table 4 Accent 1" w:uiPriority="49"/>
+    <w:lsdException w:name="List Table 5 Dark Accent 1" w:uiPriority="50"/>
+    <w:lsdException w:name="List Table 6 Colorful Accent 1" w:uiPriority="51"/>
+    <w:lsdException w:name="List Table 7 Colorful Accent 1" w:uiPriority="52"/>
+    <w:lsdException w:name="List Table 1 Light Accent 2" w:uiPriority="46"/>
+    <w:lsdException w:name="List Table 2 Accent 2" w:uiPriority="47"/>
+    <w:lsdException w:name="List Table 3 Accent 2" w:uiPriority="48"/>
+    <w:lsdException w:name="List Table 4 Accent 2" w:uiPriority="49"/>
+    <w:lsdException w:name="List Table 5 Dark Accent 2" w:uiPriority="50"/>
+    <w:lsdException w:name="List Table 6 Colorful Accent 2" w:uiPriority="51"/>
+    <w:lsdException w:name="List Table 7 Colorful Accent 2" w:uiPriority="52"/>
+    <w:lsdException w:name="List Table 1 Light Accent 3" w:uiPriority="46"/>
+    <w:lsdException w:name="List Table 2 Accent 3" w:uiPriority="47"/>
+    <w:lsdException w:name="List Table 3 Accent 3" w:uiPriority="48"/>
+    <w:lsdException w:name="List Table 4 Accent 3" w:uiPriority="49"/>
+    <w:lsdException w:name="List Table 5 Dark Accent 3" w:uiPriority="50"/>
+    <w:lsdException w:name="List Table 6 Colorful Accent 3" w:uiPriority="51"/>
+    <w:lsdException w:name="List Table 7 Colorful Accent 3" w:uiPriority="52"/>
+    <w:lsdException w:name="List Table 1 Light Accent 4" w:uiPriority="46"/>
+    <w:lsdException w:name="List Table 2 Accent 4" w:uiPriority="47"/>
+    <w:lsdException w:name="List Table 3 Accent 4" w:uiPriority="48"/>
+    <w:lsdException w:name="List Table 4 Accent 4" w:uiPriority="49"/>
+    <w:lsdException w:name="List Table 5 Dark Accent 4" w:uiPriority="50"/>
+    <w:lsdException w:name="List Table 6 Colorful Accent 4" w:uiPriority="51"/>
+    <w:lsdException w:name="List Table 7 Colorful Accent 4" w:uiPriority="52"/>
+    <w:lsdException w:name="List Table 1 Light Accent 5" w:uiPriority="46"/>
+    <w:lsdException w:name="List Table 2 Accent 5" w:uiPriority="47"/>
+    <w:lsdException w:name="List Table 3 Accent 5" w:uiPriority="48"/>
+    <w:lsdException w:name="List Table 4 Accent 5" w:uiPriority="49"/>
+    <w:lsdException w:name="List Table 5 Dark Accent 5" w:uiPriority="50"/>
+    <w:lsdException w:name="List Table 6 Colorful Accent 5" w:uiPriority="51"/>
+    <w:lsdException w:name="List Table 7 Colorful Accent 5" w:uiPriority="52"/>
+    <w:lsdException w:name="List Table 1 Light Accent 6" w:uiPriority="46"/>
+    <w:lsdException w:name="List Table 2 Accent 6" w:uiPriority="47"/>
+    <w:lsdException w:name="List Table 3 Accent 6" w:uiPriority="48"/>
+    <w:lsdException w:name="List Table 4 Accent 6" w:uiPriority="49"/>
+    <w:lsdException w:name="List Table 5 Dark Accent 6" w:uiPriority="50"/>
+    <w:lsdException w:name="List Table 6 Colorful Accent 6" w:uiPriority="51"/>
+    <w:lsdException w:name="List Table 7 Colorful Accent 6" w:uiPriority="52"/>
   </w:latentStyles>
   <w:style w:type="paragraph" w:default="1" w:styleId="Normal">
     <w:name w:val="Normal"/>

</xml_diff>

<commit_message>
Add GUI workflow diagram
</commit_message>
<xml_diff>
--- a/Software Detailed Design.docx
+++ b/Software Detailed Design.docx
@@ -481,8 +481,6 @@
             <w:r>
               <w:t>Erdi Gültekin</w:t>
             </w:r>
-            <w:bookmarkStart w:id="3" w:name="_GoBack"/>
-            <w:bookmarkEnd w:id="3"/>
           </w:p>
         </w:tc>
       </w:tr>
@@ -1053,7 +1051,7 @@
         <w:rPr>
           <w:noProof/>
         </w:rPr>
-        <w:t>Graphical User Interface [ERDI]</w:t>
+        <w:t>Graphical User Interface</w:t>
       </w:r>
       <w:r>
         <w:rPr>
@@ -2695,7 +2693,7 @@
       <w:pPr>
         <w:pStyle w:val="Heading1"/>
       </w:pPr>
-      <w:bookmarkStart w:id="4" w:name="_Toc257327653"/>
+      <w:bookmarkStart w:id="3" w:name="_Toc257327653"/>
       <w:r>
         <w:lastRenderedPageBreak/>
         <w:t>Introduction</w:t>
@@ -2703,7 +2701,7 @@
       <w:r>
         <w:t xml:space="preserve"> [EREN]</w:t>
       </w:r>
-      <w:bookmarkEnd w:id="4"/>
+      <w:bookmarkEnd w:id="3"/>
     </w:p>
     <w:p/>
     <w:p>
@@ -2747,25 +2745,25 @@
       <w:pPr>
         <w:pStyle w:val="Heading2"/>
       </w:pPr>
-      <w:bookmarkStart w:id="5" w:name="_Toc115956199"/>
-      <w:bookmarkStart w:id="6" w:name="_Toc126126697"/>
-      <w:bookmarkStart w:id="7" w:name="_Toc257327654"/>
+      <w:bookmarkStart w:id="4" w:name="_Toc115956199"/>
+      <w:bookmarkStart w:id="5" w:name="_Toc126126697"/>
+      <w:bookmarkStart w:id="6" w:name="_Toc257327654"/>
       <w:r>
         <w:t>References</w:t>
       </w:r>
+      <w:bookmarkEnd w:id="4"/>
       <w:bookmarkEnd w:id="5"/>
       <w:bookmarkEnd w:id="6"/>
-      <w:bookmarkEnd w:id="7"/>
     </w:p>
     <w:p>
       <w:pPr>
         <w:pStyle w:val="Heading3"/>
       </w:pPr>
-      <w:bookmarkStart w:id="8" w:name="_Toc257327655"/>
+      <w:bookmarkStart w:id="7" w:name="_Toc257327655"/>
       <w:r>
         <w:t>Project References</w:t>
       </w:r>
-      <w:bookmarkEnd w:id="8"/>
+      <w:bookmarkEnd w:id="7"/>
     </w:p>
     <w:p/>
     <w:tbl>
@@ -2835,13 +2833,13 @@
                 <w:highlight w:val="lightGray"/>
               </w:rPr>
             </w:pPr>
-            <w:bookmarkStart w:id="9" w:name="_Ref210901804"/>
+            <w:bookmarkStart w:id="8" w:name="_Ref210901804"/>
             <w:r>
               <w:t>[R1]</w:t>
             </w:r>
           </w:p>
         </w:tc>
-        <w:bookmarkEnd w:id="9"/>
+        <w:bookmarkEnd w:id="8"/>
         <w:tc>
           <w:tcPr>
             <w:tcW w:w="2271" w:type="dxa"/>
@@ -2874,7 +2872,7 @@
       <w:pPr>
         <w:pStyle w:val="Heading1"/>
       </w:pPr>
-      <w:bookmarkStart w:id="10" w:name="_Toc257327656"/>
+      <w:bookmarkStart w:id="9" w:name="_Toc257327656"/>
       <w:r>
         <w:lastRenderedPageBreak/>
         <w:t>Software Architecture overview</w:t>
@@ -2882,7 +2880,7 @@
       <w:r>
         <w:t xml:space="preserve"> [EREN]</w:t>
       </w:r>
-      <w:bookmarkEnd w:id="10"/>
+      <w:bookmarkEnd w:id="9"/>
     </w:p>
     <w:p>
       <w:pPr>
@@ -2926,14 +2924,14 @@
       <w:pPr>
         <w:pStyle w:val="Heading1"/>
       </w:pPr>
-      <w:bookmarkStart w:id="11" w:name="_Toc126390257"/>
-      <w:bookmarkStart w:id="12" w:name="_Toc257327657"/>
+      <w:bookmarkStart w:id="10" w:name="_Toc126390257"/>
+      <w:bookmarkStart w:id="11" w:name="_Toc257327657"/>
       <w:r>
         <w:lastRenderedPageBreak/>
         <w:t>Software design description</w:t>
       </w:r>
+      <w:bookmarkEnd w:id="10"/>
       <w:bookmarkEnd w:id="11"/>
-      <w:bookmarkEnd w:id="12"/>
     </w:p>
     <w:p>
       <w:pPr>
@@ -3071,11 +3069,13 @@
       <w:pPr>
         <w:pStyle w:val="Heading2"/>
       </w:pPr>
-      <w:bookmarkStart w:id="13" w:name="_Toc257327658"/>
+      <w:bookmarkStart w:id="12" w:name="_Toc257327658"/>
       <w:r>
         <w:lastRenderedPageBreak/>
-        <w:t>Graphical User Interface [ERDI]</w:t>
-      </w:r>
+        <w:t>Graphical User Interface</w:t>
+      </w:r>
+      <w:bookmarkStart w:id="13" w:name="_GoBack"/>
+      <w:bookmarkEnd w:id="12"/>
       <w:bookmarkEnd w:id="13"/>
     </w:p>
     <w:p>
@@ -3263,7 +3263,51 @@
     </w:p>
     <w:p>
       <w:r>
-        <w:t>The algorithms needed for TicTacToe are handled by Logic component. Please see Logic section.</w:t>
+        <w:rPr>
+          <w:noProof/>
+          <w:lang w:val="tr-TR" w:eastAsia="tr-TR"/>
+        </w:rPr>
+        <w:drawing>
+          <wp:inline distT="0" distB="0" distL="0" distR="0" wp14:anchorId="290FD865" wp14:editId="0FE8713A">
+            <wp:extent cx="5758180" cy="3390265"/>
+            <wp:effectExtent l="0" t="0" r="0" b="635"/>
+            <wp:docPr id="1" name="Picture 1"/>
+            <wp:cNvGraphicFramePr>
+              <a:graphicFrameLocks xmlns:a="http://schemas.openxmlformats.org/drawingml/2006/main" noChangeAspect="1"/>
+            </wp:cNvGraphicFramePr>
+            <a:graphic xmlns:a="http://schemas.openxmlformats.org/drawingml/2006/main">
+              <a:graphicData uri="http://schemas.openxmlformats.org/drawingml/2006/picture">
+                <pic:pic xmlns:pic="http://schemas.openxmlformats.org/drawingml/2006/picture">
+                  <pic:nvPicPr>
+                    <pic:cNvPr id="1" name="GUIworkflow.png"/>
+                    <pic:cNvPicPr/>
+                  </pic:nvPicPr>
+                  <pic:blipFill>
+                    <a:blip r:embed="rId8">
+                      <a:extLst>
+                        <a:ext uri="{28A0092B-C50C-407E-A947-70E740481C1C}">
+                          <a14:useLocalDpi xmlns:a14="http://schemas.microsoft.com/office/drawing/2010/main" val="0"/>
+                        </a:ext>
+                      </a:extLst>
+                    </a:blip>
+                    <a:stretch>
+                      <a:fillRect/>
+                    </a:stretch>
+                  </pic:blipFill>
+                  <pic:spPr>
+                    <a:xfrm>
+                      <a:off x="0" y="0"/>
+                      <a:ext cx="5758180" cy="3390265"/>
+                    </a:xfrm>
+                    <a:prstGeom prst="rect">
+                      <a:avLst/>
+                    </a:prstGeom>
+                  </pic:spPr>
+                </pic:pic>
+              </a:graphicData>
+            </a:graphic>
+          </wp:inline>
+        </w:drawing>
       </w:r>
     </w:p>
     <w:p>
@@ -3399,7 +3443,7 @@
                     </pic:cNvPicPr>
                   </pic:nvPicPr>
                   <pic:blipFill>
-                    <a:blip r:embed="rId8">
+                    <a:blip r:embed="rId9">
                       <a:extLst>
                         <a:ext uri="{28A0092B-C50C-407E-A947-70E740481C1C}">
                           <a14:useLocalDpi xmlns:a14="http://schemas.microsoft.com/office/drawing/2010/main" val="0"/>
@@ -3467,7 +3511,7 @@
                     </pic:cNvPicPr>
                   </pic:nvPicPr>
                   <pic:blipFill>
-                    <a:blip r:embed="rId9">
+                    <a:blip r:embed="rId10">
                       <a:extLst>
                         <a:ext uri="{28A0092B-C50C-407E-A947-70E740481C1C}">
                           <a14:useLocalDpi xmlns:a14="http://schemas.microsoft.com/office/drawing/2010/main" val="0"/>
@@ -3621,7 +3665,7 @@
                     </pic:cNvPicPr>
                   </pic:nvPicPr>
                   <pic:blipFill>
-                    <a:blip r:embed="rId10">
+                    <a:blip r:embed="rId11">
                       <a:extLst>
                         <a:ext uri="{28A0092B-C50C-407E-A947-70E740481C1C}">
                           <a14:useLocalDpi xmlns:a14="http://schemas.microsoft.com/office/drawing/2010/main" val="0"/>
@@ -3915,8 +3959,8 @@
       </w:r>
     </w:p>
     <w:sectPr>
-      <w:headerReference w:type="default" r:id="rId11"/>
-      <w:footerReference w:type="default" r:id="rId12"/>
+      <w:headerReference w:type="default" r:id="rId12"/>
+      <w:footerReference w:type="default" r:id="rId13"/>
       <w:pgSz w:w="11904" w:h="16834"/>
       <w:pgMar w:top="1418" w:right="1418" w:bottom="1418" w:left="1418" w:header="709" w:footer="709" w:gutter="0"/>
       <w:cols w:space="708"/>
@@ -4178,7 +4222,7 @@
               <w:noProof/>
               <w:snapToGrid w:val="0"/>
             </w:rPr>
-            <w:t>1</w:t>
+            <w:t>12</w:t>
           </w:r>
           <w:r>
             <w:rPr>

</xml_diff>

<commit_message>
Update SDD with new controller interface.
</commit_message>
<xml_diff>
--- a/Software Detailed Design.docx
+++ b/Software Detailed Design.docx
@@ -1,6 +1,6 @@
 
 <file path=word/document.xml><?xml version="1.0" encoding="utf-8"?>
-<w:document xmlns:wpc="http://schemas.microsoft.com/office/word/2010/wordprocessingCanvas" xmlns:mc="http://schemas.openxmlformats.org/markup-compatibility/2006" xmlns:o="urn:schemas-microsoft-com:office:office" xmlns:r="http://schemas.openxmlformats.org/officeDocument/2006/relationships" xmlns:m="http://schemas.openxmlformats.org/officeDocument/2006/math" xmlns:v="urn:schemas-microsoft-com:vml" xmlns:wp14="http://schemas.microsoft.com/office/word/2010/wordprocessingDrawing" xmlns:wp="http://schemas.openxmlformats.org/drawingml/2006/wordprocessingDrawing" xmlns:w10="urn:schemas-microsoft-com:office:word" xmlns:w="http://schemas.openxmlformats.org/wordprocessingml/2006/main" xmlns:w14="http://schemas.microsoft.com/office/word/2010/wordml" xmlns:w15="http://schemas.microsoft.com/office/word/2012/wordml" xmlns:wpg="http://schemas.microsoft.com/office/word/2010/wordprocessingGroup" xmlns:wpi="http://schemas.microsoft.com/office/word/2010/wordprocessingInk" xmlns:wne="http://schemas.microsoft.com/office/word/2006/wordml" xmlns:wps="http://schemas.microsoft.com/office/word/2010/wordprocessingShape" mc:Ignorable="w14 w15 wp14">
+<w:document xmlns:wpc="http://schemas.microsoft.com/office/word/2010/wordprocessingCanvas" xmlns:mo="http://schemas.microsoft.com/office/mac/office/2008/main" xmlns:mc="http://schemas.openxmlformats.org/markup-compatibility/2006" xmlns:mv="urn:schemas-microsoft-com:mac:vml" xmlns:o="urn:schemas-microsoft-com:office:office" xmlns:r="http://schemas.openxmlformats.org/officeDocument/2006/relationships" xmlns:m="http://schemas.openxmlformats.org/officeDocument/2006/math" xmlns:v="urn:schemas-microsoft-com:vml" xmlns:wp14="http://schemas.microsoft.com/office/word/2010/wordprocessingDrawing" xmlns:wp="http://schemas.openxmlformats.org/drawingml/2006/wordprocessingDrawing" xmlns:w10="urn:schemas-microsoft-com:office:word" xmlns:w="http://schemas.openxmlformats.org/wordprocessingml/2006/main" xmlns:w14="http://schemas.microsoft.com/office/word/2010/wordml" xmlns:wpg="http://schemas.microsoft.com/office/word/2010/wordprocessingGroup" xmlns:wpi="http://schemas.microsoft.com/office/word/2010/wordprocessingInk" xmlns:wne="http://schemas.microsoft.com/office/word/2006/wordml" xmlns:wps="http://schemas.microsoft.com/office/word/2010/wordprocessingShape" mc:Ignorable="w14 wp14">
   <w:body>
     <w:p>
       <w:pPr>
@@ -484,6 +484,87 @@
           </w:p>
         </w:tc>
       </w:tr>
+      <w:tr>
+        <w:trPr>
+          <w:jc w:val="center"/>
+        </w:trPr>
+        <w:tc>
+          <w:tcPr>
+            <w:tcW w:w="2530" w:type="dxa"/>
+            <w:tcBorders>
+              <w:top w:val="single" w:sz="6" w:space="0" w:color="auto"/>
+              <w:left w:val="single" w:sz="6" w:space="0" w:color="auto"/>
+              <w:bottom w:val="single" w:sz="6" w:space="0" w:color="auto"/>
+              <w:right w:val="single" w:sz="6" w:space="0" w:color="auto"/>
+            </w:tcBorders>
+          </w:tcPr>
+          <w:p>
+            <w:pPr>
+              <w:pStyle w:val="Tabletext"/>
+            </w:pPr>
+            <w:r>
+              <w:t>25/03/2014</w:t>
+            </w:r>
+          </w:p>
+        </w:tc>
+        <w:tc>
+          <w:tcPr>
+            <w:tcW w:w="1152" w:type="dxa"/>
+            <w:tcBorders>
+              <w:top w:val="single" w:sz="6" w:space="0" w:color="auto"/>
+              <w:left w:val="single" w:sz="6" w:space="0" w:color="auto"/>
+              <w:bottom w:val="single" w:sz="6" w:space="0" w:color="auto"/>
+              <w:right w:val="single" w:sz="6" w:space="0" w:color="auto"/>
+            </w:tcBorders>
+          </w:tcPr>
+          <w:p>
+            <w:pPr>
+              <w:pStyle w:val="Tabletext"/>
+            </w:pPr>
+            <w:r>
+              <w:t>2.2</w:t>
+            </w:r>
+          </w:p>
+        </w:tc>
+        <w:tc>
+          <w:tcPr>
+            <w:tcW w:w="3243" w:type="dxa"/>
+            <w:tcBorders>
+              <w:top w:val="single" w:sz="6" w:space="0" w:color="auto"/>
+              <w:left w:val="single" w:sz="6" w:space="0" w:color="auto"/>
+              <w:bottom w:val="single" w:sz="6" w:space="0" w:color="auto"/>
+              <w:right w:val="single" w:sz="6" w:space="0" w:color="auto"/>
+            </w:tcBorders>
+          </w:tcPr>
+          <w:p>
+            <w:pPr>
+              <w:pStyle w:val="Tabletext"/>
+            </w:pPr>
+            <w:r>
+              <w:t>Update Controller interface.</w:t>
+            </w:r>
+          </w:p>
+        </w:tc>
+        <w:tc>
+          <w:tcPr>
+            <w:tcW w:w="2096" w:type="dxa"/>
+            <w:tcBorders>
+              <w:top w:val="single" w:sz="6" w:space="0" w:color="auto"/>
+              <w:left w:val="single" w:sz="6" w:space="0" w:color="auto"/>
+              <w:bottom w:val="single" w:sz="6" w:space="0" w:color="auto"/>
+              <w:right w:val="single" w:sz="6" w:space="0" w:color="auto"/>
+            </w:tcBorders>
+          </w:tcPr>
+          <w:p>
+            <w:pPr>
+              <w:pStyle w:val="Tabletext"/>
+            </w:pPr>
+            <w:r>
+              <w:t>A. Emre Ünal</w:t>
+            </w:r>
+          </w:p>
+        </w:tc>
+      </w:tr>
     </w:tbl>
     <w:p>
       <w:pPr>
@@ -494,7 +575,10 @@
       </w:pPr>
     </w:p>
     <w:p/>
-    <w:p/>
+    <w:p>
+      <w:bookmarkStart w:id="3" w:name="_GoBack"/>
+      <w:bookmarkEnd w:id="3"/>
+    </w:p>
     <w:p>
       <w:pPr>
         <w:rPr>
@@ -2693,7 +2777,7 @@
       <w:pPr>
         <w:pStyle w:val="Heading1"/>
       </w:pPr>
-      <w:bookmarkStart w:id="3" w:name="_Toc257327653"/>
+      <w:bookmarkStart w:id="4" w:name="_Toc257327653"/>
       <w:r>
         <w:lastRenderedPageBreak/>
         <w:t>Introduction</w:t>
@@ -2701,7 +2785,7 @@
       <w:r>
         <w:t xml:space="preserve"> [EREN]</w:t>
       </w:r>
-      <w:bookmarkEnd w:id="3"/>
+      <w:bookmarkEnd w:id="4"/>
     </w:p>
     <w:p/>
     <w:p>
@@ -2745,25 +2829,25 @@
       <w:pPr>
         <w:pStyle w:val="Heading2"/>
       </w:pPr>
-      <w:bookmarkStart w:id="4" w:name="_Toc115956199"/>
-      <w:bookmarkStart w:id="5" w:name="_Toc126126697"/>
-      <w:bookmarkStart w:id="6" w:name="_Toc257327654"/>
+      <w:bookmarkStart w:id="5" w:name="_Toc115956199"/>
+      <w:bookmarkStart w:id="6" w:name="_Toc126126697"/>
+      <w:bookmarkStart w:id="7" w:name="_Toc257327654"/>
       <w:r>
         <w:t>References</w:t>
       </w:r>
-      <w:bookmarkEnd w:id="4"/>
       <w:bookmarkEnd w:id="5"/>
       <w:bookmarkEnd w:id="6"/>
+      <w:bookmarkEnd w:id="7"/>
     </w:p>
     <w:p>
       <w:pPr>
         <w:pStyle w:val="Heading3"/>
       </w:pPr>
-      <w:bookmarkStart w:id="7" w:name="_Toc257327655"/>
+      <w:bookmarkStart w:id="8" w:name="_Toc257327655"/>
       <w:r>
         <w:t>Project References</w:t>
       </w:r>
-      <w:bookmarkEnd w:id="7"/>
+      <w:bookmarkEnd w:id="8"/>
     </w:p>
     <w:p/>
     <w:tbl>
@@ -2833,13 +2917,13 @@
                 <w:highlight w:val="lightGray"/>
               </w:rPr>
             </w:pPr>
-            <w:bookmarkStart w:id="8" w:name="_Ref210901804"/>
+            <w:bookmarkStart w:id="9" w:name="_Ref210901804"/>
             <w:r>
               <w:t>[R1]</w:t>
             </w:r>
           </w:p>
         </w:tc>
-        <w:bookmarkEnd w:id="8"/>
+        <w:bookmarkEnd w:id="9"/>
         <w:tc>
           <w:tcPr>
             <w:tcW w:w="2271" w:type="dxa"/>
@@ -2872,7 +2956,7 @@
       <w:pPr>
         <w:pStyle w:val="Heading1"/>
       </w:pPr>
-      <w:bookmarkStart w:id="9" w:name="_Toc257327656"/>
+      <w:bookmarkStart w:id="10" w:name="_Toc257327656"/>
       <w:r>
         <w:lastRenderedPageBreak/>
         <w:t>Software Architecture overview</w:t>
@@ -2880,7 +2964,7 @@
       <w:r>
         <w:t xml:space="preserve"> [EREN]</w:t>
       </w:r>
-      <w:bookmarkEnd w:id="9"/>
+      <w:bookmarkEnd w:id="10"/>
     </w:p>
     <w:p>
       <w:pPr>
@@ -2924,177 +3008,177 @@
       <w:pPr>
         <w:pStyle w:val="Heading1"/>
       </w:pPr>
-      <w:bookmarkStart w:id="10" w:name="_Toc126390257"/>
-      <w:bookmarkStart w:id="11" w:name="_Toc257327657"/>
+      <w:bookmarkStart w:id="11" w:name="_Toc126390257"/>
+      <w:bookmarkStart w:id="12" w:name="_Toc257327657"/>
       <w:r>
         <w:lastRenderedPageBreak/>
         <w:t>Software design description</w:t>
       </w:r>
-      <w:bookmarkEnd w:id="10"/>
       <w:bookmarkEnd w:id="11"/>
-    </w:p>
-    <w:p>
-      <w:pPr>
-        <w:rPr>
-          <w:highlight w:val="lightGray"/>
-        </w:rPr>
-      </w:pPr>
-      <w:r>
-        <w:rPr>
-          <w:highlight w:val="lightGray"/>
-        </w:rPr>
-        <w:t>D</w:t>
-      </w:r>
-      <w:r>
-        <w:rPr>
-          <w:highlight w:val="lightGray"/>
-        </w:rPr>
-        <w:t xml:space="preserve">escribe each </w:t>
-      </w:r>
-      <w:r>
-        <w:rPr>
-          <w:highlight w:val="lightGray"/>
-        </w:rPr>
-        <w:t>top level package/</w:t>
-      </w:r>
-      <w:r>
-        <w:rPr>
-          <w:highlight w:val="lightGray"/>
-        </w:rPr>
-        <w:t xml:space="preserve">component </w:t>
-      </w:r>
-      <w:r>
-        <w:rPr>
-          <w:highlight w:val="lightGray"/>
-        </w:rPr>
-        <w:t>of your software and if necessary sub-components/sub packages.</w:t>
-      </w:r>
-    </w:p>
-    <w:p>
-      <w:pPr>
-        <w:rPr>
-          <w:highlight w:val="lightGray"/>
-        </w:rPr>
-      </w:pPr>
-    </w:p>
-    <w:p>
-      <w:pPr>
-        <w:rPr>
-          <w:highlight w:val="lightGray"/>
-        </w:rPr>
-      </w:pPr>
-    </w:p>
-    <w:p>
-      <w:pPr>
-        <w:rPr>
-          <w:highlight w:val="lightGray"/>
-        </w:rPr>
-      </w:pPr>
-      <w:r>
-        <w:rPr>
-          <w:highlight w:val="lightGray"/>
-        </w:rPr>
-        <w:t xml:space="preserve">Use </w:t>
-      </w:r>
-      <w:r>
-        <w:rPr>
-          <w:highlight w:val="lightGray"/>
-        </w:rPr>
-        <w:t>Class diagrams</w:t>
-      </w:r>
-      <w:r>
-        <w:rPr>
-          <w:highlight w:val="lightGray"/>
-        </w:rPr>
-        <w:t xml:space="preserve">, </w:t>
-      </w:r>
-      <w:r>
-        <w:rPr>
-          <w:highlight w:val="lightGray"/>
-        </w:rPr>
-        <w:t>sequence diagrams</w:t>
-      </w:r>
-      <w:r>
-        <w:rPr>
-          <w:highlight w:val="lightGray"/>
-        </w:rPr>
-        <w:t xml:space="preserve"> and</w:t>
-      </w:r>
-      <w:r>
-        <w:rPr>
-          <w:highlight w:val="lightGray"/>
-        </w:rPr>
-        <w:t xml:space="preserve"> </w:t>
-      </w:r>
-      <w:r>
-        <w:rPr>
-          <w:highlight w:val="lightGray"/>
-        </w:rPr>
-        <w:t>d</w:t>
-      </w:r>
-      <w:r>
-        <w:rPr>
-          <w:highlight w:val="lightGray"/>
-        </w:rPr>
-        <w:t>eployment</w:t>
-      </w:r>
-      <w:r>
-        <w:rPr>
-          <w:highlight w:val="lightGray"/>
-        </w:rPr>
-        <w:t xml:space="preserve"> diagrams</w:t>
-      </w:r>
-      <w:r>
-        <w:rPr>
-          <w:highlight w:val="lightGray"/>
-        </w:rPr>
-        <w:t xml:space="preserve"> to illustrate your description.</w:t>
-      </w:r>
-    </w:p>
-    <w:p>
-      <w:pPr>
-        <w:jc w:val="left"/>
-        <w:rPr>
-          <w:highlight w:val="lightGray"/>
-        </w:rPr>
-      </w:pPr>
-      <w:r>
-        <w:rPr>
-          <w:highlight w:val="lightGray"/>
-        </w:rPr>
-        <w:br w:type="page"/>
-      </w:r>
-    </w:p>
-    <w:p>
-      <w:pPr>
-        <w:pStyle w:val="Heading2"/>
-      </w:pPr>
-      <w:bookmarkStart w:id="12" w:name="_Toc257327658"/>
-      <w:r>
-        <w:lastRenderedPageBreak/>
-        <w:t>Graphical User Interface</w:t>
-      </w:r>
       <w:bookmarkEnd w:id="12"/>
     </w:p>
     <w:p>
       <w:pPr>
-        <w:pStyle w:val="Heading3"/>
-      </w:pPr>
-      <w:bookmarkStart w:id="13" w:name="_Toc126390261"/>
-      <w:bookmarkStart w:id="14" w:name="_Toc257327659"/>
-      <w:r>
-        <w:t>Component</w:t>
-      </w:r>
-      <w:r>
-        <w:t xml:space="preserve"> </w:t>
-      </w:r>
-      <w:r>
-        <w:t>interfaces</w:t>
-      </w:r>
-      <w:bookmarkEnd w:id="13"/>
-      <w:bookmarkEnd w:id="14"/>
+        <w:rPr>
+          <w:highlight w:val="lightGray"/>
+        </w:rPr>
+      </w:pPr>
+      <w:r>
+        <w:rPr>
+          <w:highlight w:val="lightGray"/>
+        </w:rPr>
+        <w:t>D</w:t>
+      </w:r>
+      <w:r>
+        <w:rPr>
+          <w:highlight w:val="lightGray"/>
+        </w:rPr>
+        <w:t xml:space="preserve">escribe each </w:t>
+      </w:r>
+      <w:r>
+        <w:rPr>
+          <w:highlight w:val="lightGray"/>
+        </w:rPr>
+        <w:t>top level package/</w:t>
+      </w:r>
+      <w:r>
+        <w:rPr>
+          <w:highlight w:val="lightGray"/>
+        </w:rPr>
+        <w:t xml:space="preserve">component </w:t>
+      </w:r>
+      <w:r>
+        <w:rPr>
+          <w:highlight w:val="lightGray"/>
+        </w:rPr>
+        <w:t>of your software and if necessary sub-components/sub packages.</w:t>
+      </w:r>
     </w:p>
     <w:p>
+      <w:pPr>
+        <w:rPr>
+          <w:highlight w:val="lightGray"/>
+        </w:rPr>
+      </w:pPr>
+    </w:p>
+    <w:p>
+      <w:pPr>
+        <w:rPr>
+          <w:highlight w:val="lightGray"/>
+        </w:rPr>
+      </w:pPr>
+    </w:p>
+    <w:p>
+      <w:pPr>
+        <w:rPr>
+          <w:highlight w:val="lightGray"/>
+        </w:rPr>
+      </w:pPr>
+      <w:r>
+        <w:rPr>
+          <w:highlight w:val="lightGray"/>
+        </w:rPr>
+        <w:t xml:space="preserve">Use </w:t>
+      </w:r>
+      <w:r>
+        <w:rPr>
+          <w:highlight w:val="lightGray"/>
+        </w:rPr>
+        <w:t>Class diagrams</w:t>
+      </w:r>
+      <w:r>
+        <w:rPr>
+          <w:highlight w:val="lightGray"/>
+        </w:rPr>
+        <w:t xml:space="preserve">, </w:t>
+      </w:r>
+      <w:r>
+        <w:rPr>
+          <w:highlight w:val="lightGray"/>
+        </w:rPr>
+        <w:t>sequence diagrams</w:t>
+      </w:r>
+      <w:r>
+        <w:rPr>
+          <w:highlight w:val="lightGray"/>
+        </w:rPr>
+        <w:t xml:space="preserve"> and</w:t>
+      </w:r>
+      <w:r>
+        <w:rPr>
+          <w:highlight w:val="lightGray"/>
+        </w:rPr>
+        <w:t xml:space="preserve"> </w:t>
+      </w:r>
+      <w:r>
+        <w:rPr>
+          <w:highlight w:val="lightGray"/>
+        </w:rPr>
+        <w:t>d</w:t>
+      </w:r>
+      <w:r>
+        <w:rPr>
+          <w:highlight w:val="lightGray"/>
+        </w:rPr>
+        <w:t>eployment</w:t>
+      </w:r>
+      <w:r>
+        <w:rPr>
+          <w:highlight w:val="lightGray"/>
+        </w:rPr>
+        <w:t xml:space="preserve"> diagrams</w:t>
+      </w:r>
+      <w:r>
+        <w:rPr>
+          <w:highlight w:val="lightGray"/>
+        </w:rPr>
+        <w:t xml:space="preserve"> to illustrate your description.</w:t>
+      </w:r>
+    </w:p>
+    <w:p>
+      <w:pPr>
+        <w:jc w:val="left"/>
+        <w:rPr>
+          <w:highlight w:val="lightGray"/>
+        </w:rPr>
+      </w:pPr>
+      <w:r>
+        <w:rPr>
+          <w:highlight w:val="lightGray"/>
+        </w:rPr>
+        <w:br w:type="page"/>
+      </w:r>
+    </w:p>
+    <w:p>
+      <w:pPr>
+        <w:pStyle w:val="Heading2"/>
+      </w:pPr>
+      <w:bookmarkStart w:id="13" w:name="_Toc257327658"/>
+      <w:r>
+        <w:lastRenderedPageBreak/>
+        <w:t>Graphical User Interface</w:t>
+      </w:r>
+      <w:bookmarkEnd w:id="13"/>
+    </w:p>
+    <w:p>
+      <w:pPr>
+        <w:pStyle w:val="Heading3"/>
+      </w:pPr>
+      <w:bookmarkStart w:id="14" w:name="_Toc126390261"/>
+      <w:bookmarkStart w:id="15" w:name="_Toc257327659"/>
+      <w:r>
+        <w:t>Component</w:t>
+      </w:r>
+      <w:r>
+        <w:t xml:space="preserve"> </w:t>
+      </w:r>
+      <w:r>
+        <w:t>interfaces</w:t>
+      </w:r>
+      <w:bookmarkEnd w:id="14"/>
+      <w:bookmarkEnd w:id="15"/>
+    </w:p>
+    <w:p>
       <w:r>
         <w:t>The user interface of TicTacToe game consists of 4 different components which are MainMenuPanel, NetworkMenuPanel, GameBoard and BoardButton.</w:t>
       </w:r>
@@ -3131,14 +3215,14 @@
         <w:pStyle w:val="Heading3"/>
         <w:ind w:left="567" w:hanging="567"/>
       </w:pPr>
-      <w:bookmarkStart w:id="15" w:name="_Toc257327660"/>
+      <w:bookmarkStart w:id="16" w:name="_Toc257327660"/>
       <w:r>
         <w:t xml:space="preserve">Component design </w:t>
       </w:r>
       <w:r>
         <w:t>description</w:t>
       </w:r>
-      <w:bookmarkEnd w:id="15"/>
+      <w:bookmarkEnd w:id="16"/>
     </w:p>
     <w:p>
       <w:pPr>
@@ -3154,7 +3238,7 @@
       <w:r>
         <w:rPr>
           <w:noProof/>
-          <w:lang w:val="tr-TR" w:eastAsia="tr-TR"/>
+          <w:lang w:eastAsia="en-US"/>
         </w:rPr>
         <w:drawing>
           <wp:inline distT="0" distB="0" distL="0" distR="0" wp14:anchorId="0DE0EBA7" wp14:editId="4E9827F1">
@@ -3174,7 +3258,7 @@
                     </pic:cNvPicPr>
                   </pic:nvPicPr>
                   <pic:blipFill>
-                    <a:blip r:embed="rId7">
+                    <a:blip r:embed="rId8">
                       <a:extLst>
                         <a:ext uri="{28A0092B-C50C-407E-A947-70E740481C1C}">
                           <a14:useLocalDpi xmlns:a14="http://schemas.microsoft.com/office/drawing/2010/main" val="0"/>
@@ -3253,17 +3337,17 @@
       <w:r>
         <w:t xml:space="preserve"> </w:t>
       </w:r>
-      <w:bookmarkStart w:id="16" w:name="_Toc257327661"/>
+      <w:bookmarkStart w:id="17" w:name="_Toc257327661"/>
       <w:r>
         <w:t>Workflows and algorithms</w:t>
       </w:r>
-      <w:bookmarkEnd w:id="16"/>
+      <w:bookmarkEnd w:id="17"/>
     </w:p>
     <w:p>
       <w:r>
         <w:rPr>
           <w:noProof/>
-          <w:lang w:val="tr-TR" w:eastAsia="tr-TR"/>
+          <w:lang w:eastAsia="en-US"/>
         </w:rPr>
         <w:drawing>
           <wp:inline distT="0" distB="0" distL="0" distR="0" wp14:anchorId="39BBFD00" wp14:editId="05C6F43C">
@@ -3283,7 +3367,7 @@
                     </pic:cNvPicPr>
                   </pic:nvPicPr>
                   <pic:blipFill>
-                    <a:blip r:embed="rId8">
+                    <a:blip r:embed="rId9">
                       <a:extLst>
                         <a:ext uri="{28A0092B-C50C-407E-A947-70E740481C1C}">
                           <a14:useLocalDpi xmlns:a14="http://schemas.microsoft.com/office/drawing/2010/main" val="0"/>
@@ -3314,8 +3398,6 @@
           </wp:inline>
         </w:drawing>
       </w:r>
-      <w:bookmarkStart w:id="17" w:name="_GoBack"/>
-      <w:bookmarkEnd w:id="17"/>
     </w:p>
     <w:p>
       <w:pPr>
@@ -3403,16 +3485,16 @@
     </w:p>
     <w:p>
       <w:r>
-        <w:t xml:space="preserve">Controller class creates, uses, manages and destroys each and every other component part </w:t>
-      </w:r>
-      <w:r>
-        <w:t>of the TicTacToe game software.</w:t>
+        <w:t>Controller class creates, uses, manages and destroys each and every other component part of the TicTacToe game software.</w:t>
       </w:r>
     </w:p>
     <w:p/>
     <w:p>
       <w:r>
-        <w:t>Controller class itself doesn’t provide any interface for data transfer, but rather commands the GameModel to use the data it keeps inside or transfers the information obtained from GUI directly to the GameModel.</w:t>
+        <w:t>Controller class provides an interface for the buttons in the GUI. The buttons use the interface provided by the Controller as their event listeners. For example, the event listener</w:t>
+      </w:r>
+      <w:r>
+        <w:t xml:space="preserve"> for the localGameButton instance in the MainMenuPanel instance is the Controller::localGameButtonPressed() method. Thus, we can generalize this principle for every Controller::[*]Pressed() method by concluding that they each represent an interface for a specific button.</w:t>
       </w:r>
     </w:p>
     <w:p>
@@ -3430,7 +3512,7 @@
       <w:r>
         <w:rPr>
           <w:noProof/>
-          <w:lang w:val="tr-TR" w:eastAsia="tr-TR"/>
+          <w:lang w:eastAsia="en-US"/>
         </w:rPr>
         <w:drawing>
           <wp:inline distT="0" distB="0" distL="0" distR="0" wp14:anchorId="1A952104" wp14:editId="7193739C">
@@ -3450,7 +3532,7 @@
                     </pic:cNvPicPr>
                   </pic:nvPicPr>
                   <pic:blipFill>
-                    <a:blip r:embed="rId9">
+                    <a:blip r:embed="rId10">
                       <a:extLst>
                         <a:ext uri="{28A0092B-C50C-407E-A947-70E740481C1C}">
                           <a14:useLocalDpi xmlns:a14="http://schemas.microsoft.com/office/drawing/2010/main" val="0"/>
@@ -3488,74 +3570,6 @@
       </w:pPr>
       <w:bookmarkStart w:id="24" w:name="_Toc257327666"/>
       <w:r>
-        <w:rPr>
-          <w:noProof/>
-          <w:lang w:val="tr-TR" w:eastAsia="tr-TR"/>
-        </w:rPr>
-        <w:drawing>
-          <wp:anchor distT="0" distB="0" distL="114300" distR="114300" simplePos="0" relativeHeight="251660288" behindDoc="0" locked="0" layoutInCell="1" allowOverlap="1" wp14:anchorId="16B427C5" wp14:editId="15E8A43A">
-            <wp:simplePos x="0" y="0"/>
-            <wp:positionH relativeFrom="column">
-              <wp:posOffset>408305</wp:posOffset>
-            </wp:positionH>
-            <wp:positionV relativeFrom="paragraph">
-              <wp:posOffset>462280</wp:posOffset>
-            </wp:positionV>
-            <wp:extent cx="5029200" cy="2788920"/>
-            <wp:effectExtent l="0" t="0" r="0" b="0"/>
-            <wp:wrapTopAndBottom/>
-            <wp:docPr id="2" name="Picture 2" descr="Macintosh HD:Users:aemreunal:Documents:GitHub:CS320-Project1-TicTacToe:Class UML diagrams:Controller workflow.png"/>
-            <wp:cNvGraphicFramePr>
-              <a:graphicFrameLocks xmlns:a="http://schemas.openxmlformats.org/drawingml/2006/main" noChangeAspect="1"/>
-            </wp:cNvGraphicFramePr>
-            <a:graphic xmlns:a="http://schemas.openxmlformats.org/drawingml/2006/main">
-              <a:graphicData uri="http://schemas.openxmlformats.org/drawingml/2006/picture">
-                <pic:pic xmlns:pic="http://schemas.openxmlformats.org/drawingml/2006/picture">
-                  <pic:nvPicPr>
-                    <pic:cNvPr id="0" name="Picture 1" descr="Macintosh HD:Users:aemreunal:Documents:GitHub:CS320-Project1-TicTacToe:Class UML diagrams:Controller workflow.png"/>
-                    <pic:cNvPicPr>
-                      <a:picLocks noChangeAspect="1" noChangeArrowheads="1"/>
-                    </pic:cNvPicPr>
-                  </pic:nvPicPr>
-                  <pic:blipFill>
-                    <a:blip r:embed="rId10">
-                      <a:extLst>
-                        <a:ext uri="{28A0092B-C50C-407E-A947-70E740481C1C}">
-                          <a14:useLocalDpi xmlns:a14="http://schemas.microsoft.com/office/drawing/2010/main" val="0"/>
-                        </a:ext>
-                      </a:extLst>
-                    </a:blip>
-                    <a:srcRect/>
-                    <a:stretch>
-                      <a:fillRect/>
-                    </a:stretch>
-                  </pic:blipFill>
-                  <pic:spPr bwMode="auto">
-                    <a:xfrm>
-                      <a:off x="0" y="0"/>
-                      <a:ext cx="5029200" cy="2788920"/>
-                    </a:xfrm>
-                    <a:prstGeom prst="rect">
-                      <a:avLst/>
-                    </a:prstGeom>
-                    <a:noFill/>
-                    <a:ln>
-                      <a:noFill/>
-                    </a:ln>
-                  </pic:spPr>
-                </pic:pic>
-              </a:graphicData>
-            </a:graphic>
-            <wp14:sizeRelH relativeFrom="page">
-              <wp14:pctWidth>0</wp14:pctWidth>
-            </wp14:sizeRelH>
-            <wp14:sizeRelV relativeFrom="page">
-              <wp14:pctHeight>0</wp14:pctHeight>
-            </wp14:sizeRelV>
-          </wp:anchor>
-        </w:drawing>
-      </w:r>
-      <w:r>
         <w:t xml:space="preserve"> </w:t>
       </w:r>
       <w:r>
@@ -3652,7 +3666,7 @@
       <w:r>
         <w:rPr>
           <w:noProof/>
-          <w:lang w:val="tr-TR" w:eastAsia="tr-TR"/>
+          <w:lang w:eastAsia="en-US"/>
         </w:rPr>
         <w:drawing>
           <wp:inline distT="0" distB="0" distL="0" distR="0" wp14:anchorId="2A0E4D59" wp14:editId="5B1A79FF">
@@ -3977,7 +3991,7 @@
 </file>
 
 <file path=word/endnotes.xml><?xml version="1.0" encoding="utf-8"?>
-<w:endnotes xmlns:wpc="http://schemas.microsoft.com/office/word/2010/wordprocessingCanvas" xmlns:mc="http://schemas.openxmlformats.org/markup-compatibility/2006" xmlns:o="urn:schemas-microsoft-com:office:office" xmlns:r="http://schemas.openxmlformats.org/officeDocument/2006/relationships" xmlns:m="http://schemas.openxmlformats.org/officeDocument/2006/math" xmlns:v="urn:schemas-microsoft-com:vml" xmlns:wp14="http://schemas.microsoft.com/office/word/2010/wordprocessingDrawing" xmlns:wp="http://schemas.openxmlformats.org/drawingml/2006/wordprocessingDrawing" xmlns:w10="urn:schemas-microsoft-com:office:word" xmlns:w="http://schemas.openxmlformats.org/wordprocessingml/2006/main" xmlns:w14="http://schemas.microsoft.com/office/word/2010/wordml" xmlns:w15="http://schemas.microsoft.com/office/word/2012/wordml" xmlns:wpg="http://schemas.microsoft.com/office/word/2010/wordprocessingGroup" xmlns:wpi="http://schemas.microsoft.com/office/word/2010/wordprocessingInk" xmlns:wne="http://schemas.microsoft.com/office/word/2006/wordml" xmlns:wps="http://schemas.microsoft.com/office/word/2010/wordprocessingShape" mc:Ignorable="w14 w15 wp14">
+<w:endnotes xmlns:wpc="http://schemas.microsoft.com/office/word/2010/wordprocessingCanvas" xmlns:mo="http://schemas.microsoft.com/office/mac/office/2008/main" xmlns:mc="http://schemas.openxmlformats.org/markup-compatibility/2006" xmlns:mv="urn:schemas-microsoft-com:mac:vml" xmlns:o="urn:schemas-microsoft-com:office:office" xmlns:r="http://schemas.openxmlformats.org/officeDocument/2006/relationships" xmlns:m="http://schemas.openxmlformats.org/officeDocument/2006/math" xmlns:v="urn:schemas-microsoft-com:vml" xmlns:wp14="http://schemas.microsoft.com/office/word/2010/wordprocessingDrawing" xmlns:wp="http://schemas.openxmlformats.org/drawingml/2006/wordprocessingDrawing" xmlns:w10="urn:schemas-microsoft-com:office:word" xmlns:w="http://schemas.openxmlformats.org/wordprocessingml/2006/main" xmlns:w14="http://schemas.microsoft.com/office/word/2010/wordml" xmlns:wpg="http://schemas.microsoft.com/office/word/2010/wordprocessingGroup" xmlns:wpi="http://schemas.microsoft.com/office/word/2010/wordprocessingInk" xmlns:wne="http://schemas.microsoft.com/office/word/2006/wordml" xmlns:wps="http://schemas.microsoft.com/office/word/2010/wordprocessingShape" mc:Ignorable="w14 wp14">
   <w:endnote w:type="separator" w:id="-1">
     <w:p>
       <w:r>
@@ -3996,7 +4010,7 @@
 </file>
 
 <file path=word/footer1.xml><?xml version="1.0" encoding="utf-8"?>
-<w:ftr xmlns:wpc="http://schemas.microsoft.com/office/word/2010/wordprocessingCanvas" xmlns:mc="http://schemas.openxmlformats.org/markup-compatibility/2006" xmlns:o="urn:schemas-microsoft-com:office:office" xmlns:r="http://schemas.openxmlformats.org/officeDocument/2006/relationships" xmlns:m="http://schemas.openxmlformats.org/officeDocument/2006/math" xmlns:v="urn:schemas-microsoft-com:vml" xmlns:wp14="http://schemas.microsoft.com/office/word/2010/wordprocessingDrawing" xmlns:wp="http://schemas.openxmlformats.org/drawingml/2006/wordprocessingDrawing" xmlns:w10="urn:schemas-microsoft-com:office:word" xmlns:w="http://schemas.openxmlformats.org/wordprocessingml/2006/main" xmlns:w14="http://schemas.microsoft.com/office/word/2010/wordml" xmlns:w15="http://schemas.microsoft.com/office/word/2012/wordml" xmlns:wpg="http://schemas.microsoft.com/office/word/2010/wordprocessingGroup" xmlns:wpi="http://schemas.microsoft.com/office/word/2010/wordprocessingInk" xmlns:wne="http://schemas.microsoft.com/office/word/2006/wordml" xmlns:wps="http://schemas.microsoft.com/office/word/2010/wordprocessingShape" mc:Ignorable="w14 w15 wp14">
+<w:ftr xmlns:wpc="http://schemas.microsoft.com/office/word/2010/wordprocessingCanvas" xmlns:mo="http://schemas.microsoft.com/office/mac/office/2008/main" xmlns:mc="http://schemas.openxmlformats.org/markup-compatibility/2006" xmlns:mv="urn:schemas-microsoft-com:mac:vml" xmlns:o="urn:schemas-microsoft-com:office:office" xmlns:r="http://schemas.openxmlformats.org/officeDocument/2006/relationships" xmlns:m="http://schemas.openxmlformats.org/officeDocument/2006/math" xmlns:v="urn:schemas-microsoft-com:vml" xmlns:wp14="http://schemas.microsoft.com/office/word/2010/wordprocessingDrawing" xmlns:wp="http://schemas.openxmlformats.org/drawingml/2006/wordprocessingDrawing" xmlns:w10="urn:schemas-microsoft-com:office:word" xmlns:w="http://schemas.openxmlformats.org/wordprocessingml/2006/main" xmlns:w14="http://schemas.microsoft.com/office/word/2010/wordml" xmlns:wpg="http://schemas.microsoft.com/office/word/2010/wordprocessingGroup" xmlns:wpi="http://schemas.microsoft.com/office/word/2010/wordprocessingInk" xmlns:wne="http://schemas.microsoft.com/office/word/2006/wordml" xmlns:wps="http://schemas.microsoft.com/office/word/2010/wordprocessingShape" mc:Ignorable="w14 wp14">
   <w:p>
     <w:pPr>
       <w:jc w:val="center"/>
@@ -4043,7 +4057,7 @@
 </file>
 
 <file path=word/footnotes.xml><?xml version="1.0" encoding="utf-8"?>
-<w:footnotes xmlns:wpc="http://schemas.microsoft.com/office/word/2010/wordprocessingCanvas" xmlns:mc="http://schemas.openxmlformats.org/markup-compatibility/2006" xmlns:o="urn:schemas-microsoft-com:office:office" xmlns:r="http://schemas.openxmlformats.org/officeDocument/2006/relationships" xmlns:m="http://schemas.openxmlformats.org/officeDocument/2006/math" xmlns:v="urn:schemas-microsoft-com:vml" xmlns:wp14="http://schemas.microsoft.com/office/word/2010/wordprocessingDrawing" xmlns:wp="http://schemas.openxmlformats.org/drawingml/2006/wordprocessingDrawing" xmlns:w10="urn:schemas-microsoft-com:office:word" xmlns:w="http://schemas.openxmlformats.org/wordprocessingml/2006/main" xmlns:w14="http://schemas.microsoft.com/office/word/2010/wordml" xmlns:w15="http://schemas.microsoft.com/office/word/2012/wordml" xmlns:wpg="http://schemas.microsoft.com/office/word/2010/wordprocessingGroup" xmlns:wpi="http://schemas.microsoft.com/office/word/2010/wordprocessingInk" xmlns:wne="http://schemas.microsoft.com/office/word/2006/wordml" xmlns:wps="http://schemas.microsoft.com/office/word/2010/wordprocessingShape" mc:Ignorable="w14 w15 wp14">
+<w:footnotes xmlns:wpc="http://schemas.microsoft.com/office/word/2010/wordprocessingCanvas" xmlns:mo="http://schemas.microsoft.com/office/mac/office/2008/main" xmlns:mc="http://schemas.openxmlformats.org/markup-compatibility/2006" xmlns:mv="urn:schemas-microsoft-com:mac:vml" xmlns:o="urn:schemas-microsoft-com:office:office" xmlns:r="http://schemas.openxmlformats.org/officeDocument/2006/relationships" xmlns:m="http://schemas.openxmlformats.org/officeDocument/2006/math" xmlns:v="urn:schemas-microsoft-com:vml" xmlns:wp14="http://schemas.microsoft.com/office/word/2010/wordprocessingDrawing" xmlns:wp="http://schemas.openxmlformats.org/drawingml/2006/wordprocessingDrawing" xmlns:w10="urn:schemas-microsoft-com:office:word" xmlns:w="http://schemas.openxmlformats.org/wordprocessingml/2006/main" xmlns:w14="http://schemas.microsoft.com/office/word/2010/wordml" xmlns:wpg="http://schemas.microsoft.com/office/word/2010/wordprocessingGroup" xmlns:wpi="http://schemas.microsoft.com/office/word/2010/wordprocessingInk" xmlns:wne="http://schemas.microsoft.com/office/word/2006/wordml" xmlns:wps="http://schemas.microsoft.com/office/word/2010/wordprocessingShape" mc:Ignorable="w14 wp14">
   <w:footnote w:type="separator" w:id="-1">
     <w:p>
       <w:r>
@@ -4062,7 +4076,7 @@
 </file>
 
 <file path=word/header1.xml><?xml version="1.0" encoding="utf-8"?>
-<w:hdr xmlns:wpc="http://schemas.microsoft.com/office/word/2010/wordprocessingCanvas" xmlns:mc="http://schemas.openxmlformats.org/markup-compatibility/2006" xmlns:o="urn:schemas-microsoft-com:office:office" xmlns:r="http://schemas.openxmlformats.org/officeDocument/2006/relationships" xmlns:m="http://schemas.openxmlformats.org/officeDocument/2006/math" xmlns:v="urn:schemas-microsoft-com:vml" xmlns:wp14="http://schemas.microsoft.com/office/word/2010/wordprocessingDrawing" xmlns:wp="http://schemas.openxmlformats.org/drawingml/2006/wordprocessingDrawing" xmlns:w10="urn:schemas-microsoft-com:office:word" xmlns:w="http://schemas.openxmlformats.org/wordprocessingml/2006/main" xmlns:w14="http://schemas.microsoft.com/office/word/2010/wordml" xmlns:w15="http://schemas.microsoft.com/office/word/2012/wordml" xmlns:wpg="http://schemas.microsoft.com/office/word/2010/wordprocessingGroup" xmlns:wpi="http://schemas.microsoft.com/office/word/2010/wordprocessingInk" xmlns:wne="http://schemas.microsoft.com/office/word/2006/wordml" xmlns:wps="http://schemas.microsoft.com/office/word/2010/wordprocessingShape" mc:Ignorable="w14 w15 wp14">
+<w:hdr xmlns:wpc="http://schemas.microsoft.com/office/word/2010/wordprocessingCanvas" xmlns:mo="http://schemas.microsoft.com/office/mac/office/2008/main" xmlns:mc="http://schemas.openxmlformats.org/markup-compatibility/2006" xmlns:mv="urn:schemas-microsoft-com:mac:vml" xmlns:o="urn:schemas-microsoft-com:office:office" xmlns:r="http://schemas.openxmlformats.org/officeDocument/2006/relationships" xmlns:m="http://schemas.openxmlformats.org/officeDocument/2006/math" xmlns:v="urn:schemas-microsoft-com:vml" xmlns:wp14="http://schemas.microsoft.com/office/word/2010/wordprocessingDrawing" xmlns:wp="http://schemas.openxmlformats.org/drawingml/2006/wordprocessingDrawing" xmlns:w10="urn:schemas-microsoft-com:office:word" xmlns:w="http://schemas.openxmlformats.org/wordprocessingml/2006/main" xmlns:w14="http://schemas.microsoft.com/office/word/2010/wordml" xmlns:wpg="http://schemas.microsoft.com/office/word/2010/wordprocessingGroup" xmlns:wpi="http://schemas.microsoft.com/office/word/2010/wordprocessingInk" xmlns:wne="http://schemas.microsoft.com/office/word/2006/wordml" xmlns:wps="http://schemas.microsoft.com/office/word/2010/wordprocessingShape" mc:Ignorable="w14 wp14">
   <w:tbl>
     <w:tblPr>
       <w:tblW w:w="9356" w:type="dxa"/>
@@ -4167,7 +4181,14 @@
               <w:b/>
               <w:color w:val="C0C0C0"/>
             </w:rPr>
-            <w:t>2.0</w:t>
+            <w:t>2.</w:t>
+          </w:r>
+          <w:r>
+            <w:rPr>
+              <w:b/>
+              <w:color w:val="C0C0C0"/>
+            </w:rPr>
+            <w:t>2</w:t>
           </w:r>
         </w:p>
       </w:tc>
@@ -4229,7 +4250,7 @@
               <w:noProof/>
               <w:snapToGrid w:val="0"/>
             </w:rPr>
-            <w:t>6</w:t>
+            <w:t>1</w:t>
           </w:r>
           <w:r>
             <w:rPr>
@@ -4286,7 +4307,7 @@
               <w:noProof/>
               <w:snapToGrid w:val="0"/>
             </w:rPr>
-            <w:t>12</w:t>
+            <w:t>11</w:t>
           </w:r>
           <w:r>
             <w:rPr>
@@ -4304,7 +4325,7 @@
 </file>
 
 <file path=word/numbering.xml><?xml version="1.0" encoding="utf-8"?>
-<w:numbering xmlns:wpc="http://schemas.microsoft.com/office/word/2010/wordprocessingCanvas" xmlns:mc="http://schemas.openxmlformats.org/markup-compatibility/2006" xmlns:o="urn:schemas-microsoft-com:office:office" xmlns:r="http://schemas.openxmlformats.org/officeDocument/2006/relationships" xmlns:m="http://schemas.openxmlformats.org/officeDocument/2006/math" xmlns:v="urn:schemas-microsoft-com:vml" xmlns:wp14="http://schemas.microsoft.com/office/word/2010/wordprocessingDrawing" xmlns:wp="http://schemas.openxmlformats.org/drawingml/2006/wordprocessingDrawing" xmlns:w10="urn:schemas-microsoft-com:office:word" xmlns:w="http://schemas.openxmlformats.org/wordprocessingml/2006/main" xmlns:w14="http://schemas.microsoft.com/office/word/2010/wordml" xmlns:w15="http://schemas.microsoft.com/office/word/2012/wordml" xmlns:wpg="http://schemas.microsoft.com/office/word/2010/wordprocessingGroup" xmlns:wpi="http://schemas.microsoft.com/office/word/2010/wordprocessingInk" xmlns:wne="http://schemas.microsoft.com/office/word/2006/wordml" xmlns:wps="http://schemas.microsoft.com/office/word/2010/wordprocessingShape" mc:Ignorable="w14 w15 wp14">
+<w:numbering xmlns:wpc="http://schemas.microsoft.com/office/word/2010/wordprocessingCanvas" xmlns:mo="http://schemas.microsoft.com/office/mac/office/2008/main" xmlns:mc="http://schemas.openxmlformats.org/markup-compatibility/2006" xmlns:mv="urn:schemas-microsoft-com:mac:vml" xmlns:o="urn:schemas-microsoft-com:office:office" xmlns:r="http://schemas.openxmlformats.org/officeDocument/2006/relationships" xmlns:m="http://schemas.openxmlformats.org/officeDocument/2006/math" xmlns:v="urn:schemas-microsoft-com:vml" xmlns:wp14="http://schemas.microsoft.com/office/word/2010/wordprocessingDrawing" xmlns:wp="http://schemas.openxmlformats.org/drawingml/2006/wordprocessingDrawing" xmlns:w10="urn:schemas-microsoft-com:office:word" xmlns:w="http://schemas.openxmlformats.org/wordprocessingml/2006/main" xmlns:w14="http://schemas.microsoft.com/office/word/2010/wordml" xmlns:wpg="http://schemas.microsoft.com/office/word/2010/wordprocessingGroup" xmlns:wpi="http://schemas.microsoft.com/office/word/2010/wordprocessingInk" xmlns:wne="http://schemas.microsoft.com/office/word/2006/wordml" xmlns:wps="http://schemas.microsoft.com/office/word/2010/wordprocessingShape" mc:Ignorable="w14 wp14">
   <w:abstractNum w:abstractNumId="0">
     <w:nsid w:val="FFFFFF1D"/>
     <w:multiLevelType w:val="multilevel"/>
@@ -8920,7 +8941,7 @@
 </file>
 
 <file path=word/styles.xml><?xml version="1.0" encoding="utf-8"?>
-<w:styles xmlns:mc="http://schemas.openxmlformats.org/markup-compatibility/2006" xmlns:r="http://schemas.openxmlformats.org/officeDocument/2006/relationships" xmlns:w="http://schemas.openxmlformats.org/wordprocessingml/2006/main" xmlns:w14="http://schemas.microsoft.com/office/word/2010/wordml" xmlns:w15="http://schemas.microsoft.com/office/word/2012/wordml" mc:Ignorable="w14 w15">
+<w:styles xmlns:mc="http://schemas.openxmlformats.org/markup-compatibility/2006" xmlns:r="http://schemas.openxmlformats.org/officeDocument/2006/relationships" xmlns:w="http://schemas.openxmlformats.org/wordprocessingml/2006/main" xmlns:w14="http://schemas.microsoft.com/office/word/2010/wordml" mc:Ignorable="w14">
   <w:docDefaults>
     <w:rPrDefault>
       <w:rPr>
@@ -8930,7 +8951,7 @@
     </w:rPrDefault>
     <w:pPrDefault/>
   </w:docDefaults>
-  <w:latentStyles w:defLockedState="0" w:defUIPriority="0" w:defSemiHidden="0" w:defUnhideWhenUsed="0" w:defQFormat="0" w:count="371">
+  <w:latentStyles w:defLockedState="0" w:defUIPriority="0" w:defSemiHidden="0" w:defUnhideWhenUsed="0" w:defQFormat="0" w:count="276">
     <w:lsdException w:name="Normal" w:qFormat="1"/>
     <w:lsdException w:name="heading 1" w:qFormat="1"/>
     <w:lsdException w:name="heading 2" w:qFormat="1"/>
@@ -9076,102 +9097,15 @@
     <w:lsdException w:name="Balloon Text" w:semiHidden="1" w:unhideWhenUsed="1"/>
     <w:lsdException w:name="Table Theme" w:semiHidden="1" w:unhideWhenUsed="1"/>
     <w:lsdException w:name="Placeholder Text" w:semiHidden="1"/>
-    <w:lsdException w:name="Light Shading"/>
-    <w:lsdException w:name="Light List"/>
-    <w:lsdException w:name="Light Grid"/>
-    <w:lsdException w:name="Medium Shading 1"/>
-    <w:lsdException w:name="Medium Shading 2"/>
-    <w:lsdException w:name="Medium List 1"/>
-    <w:lsdException w:name="Medium List 2"/>
-    <w:lsdException w:name="Medium Grid 1"/>
-    <w:lsdException w:name="Medium Grid 2"/>
-    <w:lsdException w:name="Medium Grid 3"/>
-    <w:lsdException w:name="Dark List"/>
-    <w:lsdException w:name="Colorful Shading"/>
     <w:lsdException w:name="Colorful List" w:qFormat="1"/>
     <w:lsdException w:name="Colorful Grid" w:qFormat="1"/>
     <w:lsdException w:name="Light Shading Accent 1" w:qFormat="1"/>
-    <w:lsdException w:name="Light List Accent 1"/>
-    <w:lsdException w:name="Light Grid Accent 1"/>
-    <w:lsdException w:name="Medium Shading 1 Accent 1"/>
-    <w:lsdException w:name="Medium Shading 2 Accent 1"/>
-    <w:lsdException w:name="Medium List 1 Accent 1"/>
     <w:lsdException w:name="Revision" w:semiHidden="1"/>
-    <w:lsdException w:name="Medium List 2 Accent 1"/>
-    <w:lsdException w:name="Medium Grid 1 Accent 1"/>
-    <w:lsdException w:name="Medium Grid 2 Accent 1"/>
-    <w:lsdException w:name="Medium Grid 3 Accent 1"/>
-    <w:lsdException w:name="Dark List Accent 1"/>
-    <w:lsdException w:name="Colorful Shading Accent 1"/>
-    <w:lsdException w:name="Colorful List Accent 1"/>
-    <w:lsdException w:name="Colorful Grid Accent 1"/>
-    <w:lsdException w:name="Light Shading Accent 2"/>
-    <w:lsdException w:name="Light List Accent 2"/>
-    <w:lsdException w:name="Light Grid Accent 2"/>
-    <w:lsdException w:name="Medium Shading 1 Accent 2"/>
-    <w:lsdException w:name="Medium Shading 2 Accent 2"/>
-    <w:lsdException w:name="Medium List 1 Accent 2"/>
-    <w:lsdException w:name="Medium List 2 Accent 2"/>
-    <w:lsdException w:name="Medium Grid 1 Accent 2"/>
-    <w:lsdException w:name="Medium Grid 2 Accent 2"/>
-    <w:lsdException w:name="Medium Grid 3 Accent 2"/>
-    <w:lsdException w:name="Dark List Accent 2"/>
-    <w:lsdException w:name="Colorful Shading Accent 2"/>
-    <w:lsdException w:name="Colorful List Accent 2"/>
-    <w:lsdException w:name="Colorful Grid Accent 2"/>
-    <w:lsdException w:name="Light Shading Accent 3"/>
-    <w:lsdException w:name="Light List Accent 3"/>
-    <w:lsdException w:name="Light Grid Accent 3"/>
-    <w:lsdException w:name="Medium Shading 1 Accent 3"/>
-    <w:lsdException w:name="Medium Shading 2 Accent 3"/>
-    <w:lsdException w:name="Medium List 1 Accent 3"/>
-    <w:lsdException w:name="Medium List 2 Accent 3"/>
-    <w:lsdException w:name="Medium Grid 1 Accent 3"/>
-    <w:lsdException w:name="Medium Grid 2 Accent 3"/>
-    <w:lsdException w:name="Medium Grid 3 Accent 3"/>
-    <w:lsdException w:name="Dark List Accent 3"/>
-    <w:lsdException w:name="Colorful Shading Accent 3"/>
-    <w:lsdException w:name="Colorful List Accent 3"/>
-    <w:lsdException w:name="Colorful Grid Accent 3"/>
-    <w:lsdException w:name="Light Shading Accent 4"/>
-    <w:lsdException w:name="Light List Accent 4"/>
-    <w:lsdException w:name="Light Grid Accent 4"/>
-    <w:lsdException w:name="Medium Shading 1 Accent 4"/>
-    <w:lsdException w:name="Medium Shading 2 Accent 4"/>
-    <w:lsdException w:name="Medium List 1 Accent 4"/>
-    <w:lsdException w:name="Medium List 2 Accent 4"/>
-    <w:lsdException w:name="Medium Grid 1 Accent 4"/>
-    <w:lsdException w:name="Medium Grid 2 Accent 4"/>
-    <w:lsdException w:name="Medium Grid 3 Accent 4"/>
-    <w:lsdException w:name="Dark List Accent 4"/>
-    <w:lsdException w:name="Colorful Shading Accent 4"/>
-    <w:lsdException w:name="Colorful List Accent 4"/>
-    <w:lsdException w:name="Colorful Grid Accent 4"/>
-    <w:lsdException w:name="Light Shading Accent 5"/>
-    <w:lsdException w:name="Light List Accent 5"/>
-    <w:lsdException w:name="Light Grid Accent 5"/>
-    <w:lsdException w:name="Medium Shading 1 Accent 5"/>
-    <w:lsdException w:name="Medium Shading 2 Accent 5"/>
-    <w:lsdException w:name="Medium List 1 Accent 5"/>
-    <w:lsdException w:name="Medium List 2 Accent 5"/>
-    <w:lsdException w:name="Medium Grid 1 Accent 5"/>
-    <w:lsdException w:name="Medium Grid 2 Accent 5"/>
-    <w:lsdException w:name="Medium Grid 3 Accent 5"/>
-    <w:lsdException w:name="Dark List Accent 5"/>
-    <w:lsdException w:name="Colorful Shading Accent 5"/>
-    <w:lsdException w:name="Colorful List Accent 5"/>
-    <w:lsdException w:name="Colorful Grid Accent 5"/>
-    <w:lsdException w:name="Light Shading Accent 6"/>
-    <w:lsdException w:name="Light List Accent 6"/>
-    <w:lsdException w:name="Light Grid Accent 6"/>
-    <w:lsdException w:name="Medium Shading 1 Accent 6"/>
-    <w:lsdException w:name="Medium Shading 2 Accent 6"/>
     <w:lsdException w:name="Medium List 1 Accent 6" w:qFormat="1"/>
     <w:lsdException w:name="Medium List 2 Accent 6" w:qFormat="1"/>
     <w:lsdException w:name="Medium Grid 1 Accent 6" w:qFormat="1"/>
     <w:lsdException w:name="Medium Grid 2 Accent 6" w:qFormat="1"/>
     <w:lsdException w:name="Medium Grid 3 Accent 6" w:qFormat="1"/>
-    <w:lsdException w:name="Dark List Accent 6"/>
     <w:lsdException w:name="Colorful Shading Accent 6" w:qFormat="1"/>
     <w:lsdException w:name="Colorful List Accent 6" w:uiPriority="72"/>
     <w:lsdException w:name="Colorful Grid Accent 6" w:uiPriority="73"/>
@@ -9182,101 +9116,745 @@
     <w:lsdException w:name="Book Title" w:uiPriority="33" w:qFormat="1"/>
     <w:lsdException w:name="Bibliography" w:semiHidden="1" w:uiPriority="37" w:unhideWhenUsed="1"/>
     <w:lsdException w:name="TOC Heading" w:semiHidden="1" w:uiPriority="39" w:unhideWhenUsed="1" w:qFormat="1"/>
-    <w:lsdException w:name="Grid Table 4" w:uiPriority="49"/>
-    <w:lsdException w:name="Grid Table 5 Dark" w:uiPriority="50"/>
-    <w:lsdException w:name="Grid Table 6 Colorful" w:uiPriority="51"/>
-    <w:lsdException w:name="Grid Table 7 Colorful" w:uiPriority="52"/>
-    <w:lsdException w:name="Grid Table 1 Light Accent 1" w:uiPriority="46"/>
-    <w:lsdException w:name="Grid Table 2 Accent 1" w:uiPriority="47"/>
-    <w:lsdException w:name="Grid Table 3 Accent 1" w:uiPriority="48"/>
-    <w:lsdException w:name="Grid Table 4 Accent 1" w:uiPriority="49"/>
-    <w:lsdException w:name="Grid Table 5 Dark Accent 1" w:uiPriority="50"/>
-    <w:lsdException w:name="Grid Table 6 Colorful Accent 1" w:uiPriority="51"/>
-    <w:lsdException w:name="Grid Table 7 Colorful Accent 1" w:uiPriority="52"/>
-    <w:lsdException w:name="Grid Table 1 Light Accent 2" w:uiPriority="46"/>
-    <w:lsdException w:name="Grid Table 2 Accent 2" w:uiPriority="47"/>
-    <w:lsdException w:name="Grid Table 3 Accent 2" w:uiPriority="48"/>
-    <w:lsdException w:name="Grid Table 4 Accent 2" w:uiPriority="49"/>
-    <w:lsdException w:name="Grid Table 5 Dark Accent 2" w:uiPriority="50"/>
-    <w:lsdException w:name="Grid Table 6 Colorful Accent 2" w:uiPriority="51"/>
-    <w:lsdException w:name="Grid Table 7 Colorful Accent 2" w:uiPriority="52"/>
-    <w:lsdException w:name="Grid Table 1 Light Accent 3" w:uiPriority="46"/>
-    <w:lsdException w:name="Grid Table 2 Accent 3" w:uiPriority="47"/>
-    <w:lsdException w:name="Grid Table 3 Accent 3" w:uiPriority="48"/>
-    <w:lsdException w:name="Grid Table 4 Accent 3" w:uiPriority="49"/>
-    <w:lsdException w:name="Grid Table 5 Dark Accent 3" w:uiPriority="50"/>
-    <w:lsdException w:name="Grid Table 6 Colorful Accent 3" w:uiPriority="51"/>
-    <w:lsdException w:name="Grid Table 7 Colorful Accent 3" w:uiPriority="52"/>
-    <w:lsdException w:name="Grid Table 1 Light Accent 4" w:uiPriority="46"/>
-    <w:lsdException w:name="Grid Table 2 Accent 4" w:uiPriority="47"/>
-    <w:lsdException w:name="Grid Table 3 Accent 4" w:uiPriority="48"/>
-    <w:lsdException w:name="Grid Table 4 Accent 4" w:uiPriority="49"/>
-    <w:lsdException w:name="Grid Table 5 Dark Accent 4" w:uiPriority="50"/>
-    <w:lsdException w:name="Grid Table 6 Colorful Accent 4" w:uiPriority="51"/>
-    <w:lsdException w:name="Grid Table 7 Colorful Accent 4" w:uiPriority="52"/>
-    <w:lsdException w:name="Grid Table 1 Light Accent 5" w:uiPriority="46"/>
-    <w:lsdException w:name="Grid Table 2 Accent 5" w:uiPriority="47"/>
-    <w:lsdException w:name="Grid Table 3 Accent 5" w:uiPriority="48"/>
-    <w:lsdException w:name="Grid Table 4 Accent 5" w:uiPriority="49"/>
-    <w:lsdException w:name="Grid Table 5 Dark Accent 5" w:uiPriority="50"/>
-    <w:lsdException w:name="Grid Table 6 Colorful Accent 5" w:uiPriority="51"/>
-    <w:lsdException w:name="Grid Table 7 Colorful Accent 5" w:uiPriority="52"/>
-    <w:lsdException w:name="Grid Table 1 Light Accent 6" w:uiPriority="46"/>
-    <w:lsdException w:name="Grid Table 2 Accent 6" w:uiPriority="47"/>
-    <w:lsdException w:name="Grid Table 3 Accent 6" w:uiPriority="48"/>
-    <w:lsdException w:name="Grid Table 4 Accent 6" w:uiPriority="49"/>
-    <w:lsdException w:name="Grid Table 5 Dark Accent 6" w:uiPriority="50"/>
-    <w:lsdException w:name="Grid Table 6 Colorful Accent 6" w:uiPriority="51"/>
-    <w:lsdException w:name="Grid Table 7 Colorful Accent 6" w:uiPriority="52"/>
-    <w:lsdException w:name="List Table 1 Light" w:uiPriority="46"/>
-    <w:lsdException w:name="List Table 2" w:uiPriority="47"/>
-    <w:lsdException w:name="List Table 3" w:uiPriority="48"/>
-    <w:lsdException w:name="List Table 4" w:uiPriority="49"/>
-    <w:lsdException w:name="List Table 5 Dark" w:uiPriority="50"/>
-    <w:lsdException w:name="List Table 6 Colorful" w:uiPriority="51"/>
-    <w:lsdException w:name="List Table 7 Colorful" w:uiPriority="52"/>
-    <w:lsdException w:name="List Table 1 Light Accent 1" w:uiPriority="46"/>
-    <w:lsdException w:name="List Table 2 Accent 1" w:uiPriority="47"/>
-    <w:lsdException w:name="List Table 3 Accent 1" w:uiPriority="48"/>
-    <w:lsdException w:name="List Table 4 Accent 1" w:uiPriority="49"/>
-    <w:lsdException w:name="List Table 5 Dark Accent 1" w:uiPriority="50"/>
-    <w:lsdException w:name="List Table 6 Colorful Accent 1" w:uiPriority="51"/>
-    <w:lsdException w:name="List Table 7 Colorful Accent 1" w:uiPriority="52"/>
-    <w:lsdException w:name="List Table 1 Light Accent 2" w:uiPriority="46"/>
-    <w:lsdException w:name="List Table 2 Accent 2" w:uiPriority="47"/>
-    <w:lsdException w:name="List Table 3 Accent 2" w:uiPriority="48"/>
-    <w:lsdException w:name="List Table 4 Accent 2" w:uiPriority="49"/>
-    <w:lsdException w:name="List Table 5 Dark Accent 2" w:uiPriority="50"/>
-    <w:lsdException w:name="List Table 6 Colorful Accent 2" w:uiPriority="51"/>
-    <w:lsdException w:name="List Table 7 Colorful Accent 2" w:uiPriority="52"/>
-    <w:lsdException w:name="List Table 1 Light Accent 3" w:uiPriority="46"/>
-    <w:lsdException w:name="List Table 2 Accent 3" w:uiPriority="47"/>
-    <w:lsdException w:name="List Table 3 Accent 3" w:uiPriority="48"/>
-    <w:lsdException w:name="List Table 4 Accent 3" w:uiPriority="49"/>
-    <w:lsdException w:name="List Table 5 Dark Accent 3" w:uiPriority="50"/>
-    <w:lsdException w:name="List Table 6 Colorful Accent 3" w:uiPriority="51"/>
-    <w:lsdException w:name="List Table 7 Colorful Accent 3" w:uiPriority="52"/>
-    <w:lsdException w:name="List Table 1 Light Accent 4" w:uiPriority="46"/>
-    <w:lsdException w:name="List Table 2 Accent 4" w:uiPriority="47"/>
-    <w:lsdException w:name="List Table 3 Accent 4" w:uiPriority="48"/>
-    <w:lsdException w:name="List Table 4 Accent 4" w:uiPriority="49"/>
-    <w:lsdException w:name="List Table 5 Dark Accent 4" w:uiPriority="50"/>
-    <w:lsdException w:name="List Table 6 Colorful Accent 4" w:uiPriority="51"/>
-    <w:lsdException w:name="List Table 7 Colorful Accent 4" w:uiPriority="52"/>
-    <w:lsdException w:name="List Table 1 Light Accent 5" w:uiPriority="46"/>
-    <w:lsdException w:name="List Table 2 Accent 5" w:uiPriority="47"/>
-    <w:lsdException w:name="List Table 3 Accent 5" w:uiPriority="48"/>
-    <w:lsdException w:name="List Table 4 Accent 5" w:uiPriority="49"/>
-    <w:lsdException w:name="List Table 5 Dark Accent 5" w:uiPriority="50"/>
-    <w:lsdException w:name="List Table 6 Colorful Accent 5" w:uiPriority="51"/>
-    <w:lsdException w:name="List Table 7 Colorful Accent 5" w:uiPriority="52"/>
-    <w:lsdException w:name="List Table 1 Light Accent 6" w:uiPriority="46"/>
-    <w:lsdException w:name="List Table 2 Accent 6" w:uiPriority="47"/>
-    <w:lsdException w:name="List Table 3 Accent 6" w:uiPriority="48"/>
-    <w:lsdException w:name="List Table 4 Accent 6" w:uiPriority="49"/>
-    <w:lsdException w:name="List Table 5 Dark Accent 6" w:uiPriority="50"/>
-    <w:lsdException w:name="List Table 6 Colorful Accent 6" w:uiPriority="51"/>
-    <w:lsdException w:name="List Table 7 Colorful Accent 6" w:uiPriority="52"/>
+  </w:latentStyles>
+  <w:style w:type="paragraph" w:default="1" w:styleId="Normal">
+    <w:name w:val="Normal"/>
+    <w:qFormat/>
+    <w:rsid w:val="00497BC1"/>
+    <w:pPr>
+      <w:jc w:val="both"/>
+    </w:pPr>
+    <w:rPr>
+      <w:rFonts w:ascii="Cambria" w:hAnsi="Cambria"/>
+      <w:sz w:val="22"/>
+      <w:szCs w:val="24"/>
+      <w:lang w:eastAsia="fr-FR"/>
+    </w:rPr>
+  </w:style>
+  <w:style w:type="paragraph" w:styleId="Heading1">
+    <w:name w:val="heading 1"/>
+    <w:basedOn w:val="Normal"/>
+    <w:next w:val="Normal"/>
+    <w:qFormat/>
+    <w:rsid w:val="00D76C0D"/>
+    <w:pPr>
+      <w:keepNext/>
+      <w:pageBreakBefore/>
+      <w:numPr>
+        <w:numId w:val="1"/>
+      </w:numPr>
+      <w:spacing w:before="240" w:after="60"/>
+      <w:ind w:left="431" w:hanging="431"/>
+      <w:outlineLvl w:val="0"/>
+    </w:pPr>
+    <w:rPr>
+      <w:rFonts w:cs="Arial"/>
+      <w:b/>
+      <w:bCs/>
+      <w:kern w:val="32"/>
+      <w:sz w:val="24"/>
+      <w:szCs w:val="32"/>
+    </w:rPr>
+  </w:style>
+  <w:style w:type="paragraph" w:styleId="Heading2">
+    <w:name w:val="heading 2"/>
+    <w:basedOn w:val="Normal"/>
+    <w:next w:val="Normal"/>
+    <w:link w:val="Heading2Char"/>
+    <w:qFormat/>
+    <w:rsid w:val="00916F82"/>
+    <w:pPr>
+      <w:keepNext/>
+      <w:numPr>
+        <w:ilvl w:val="1"/>
+        <w:numId w:val="1"/>
+      </w:numPr>
+      <w:spacing w:before="240" w:after="60"/>
+      <w:outlineLvl w:val="1"/>
+    </w:pPr>
+    <w:rPr>
+      <w:rFonts w:cs="Arial"/>
+      <w:b/>
+      <w:bCs/>
+      <w:i/>
+      <w:iCs/>
+      <w:szCs w:val="28"/>
+    </w:rPr>
+  </w:style>
+  <w:style w:type="paragraph" w:styleId="Heading3">
+    <w:name w:val="heading 3"/>
+    <w:basedOn w:val="Normal"/>
+    <w:next w:val="Normal"/>
+    <w:link w:val="Heading3Char"/>
+    <w:qFormat/>
+    <w:rsid w:val="00916F82"/>
+    <w:pPr>
+      <w:keepNext/>
+      <w:numPr>
+        <w:ilvl w:val="2"/>
+        <w:numId w:val="1"/>
+      </w:numPr>
+      <w:spacing w:before="240" w:after="60"/>
+      <w:outlineLvl w:val="2"/>
+    </w:pPr>
+    <w:rPr>
+      <w:rFonts w:cs="Arial"/>
+      <w:b/>
+      <w:bCs/>
+      <w:szCs w:val="26"/>
+    </w:rPr>
+  </w:style>
+  <w:style w:type="paragraph" w:styleId="Heading4">
+    <w:name w:val="heading 4"/>
+    <w:basedOn w:val="Normal"/>
+    <w:next w:val="Normal"/>
+    <w:qFormat/>
+    <w:rsid w:val="00916F82"/>
+    <w:pPr>
+      <w:keepNext/>
+      <w:numPr>
+        <w:ilvl w:val="3"/>
+        <w:numId w:val="1"/>
+      </w:numPr>
+      <w:spacing w:before="240" w:after="60"/>
+      <w:outlineLvl w:val="3"/>
+    </w:pPr>
+    <w:rPr>
+      <w:b/>
+      <w:bCs/>
+      <w:szCs w:val="28"/>
+    </w:rPr>
+  </w:style>
+  <w:style w:type="paragraph" w:styleId="Heading5">
+    <w:name w:val="heading 5"/>
+    <w:basedOn w:val="Normal"/>
+    <w:next w:val="Normal"/>
+    <w:qFormat/>
+    <w:rsid w:val="00916F82"/>
+    <w:pPr>
+      <w:numPr>
+        <w:ilvl w:val="4"/>
+        <w:numId w:val="1"/>
+      </w:numPr>
+      <w:spacing w:before="240" w:after="60"/>
+      <w:outlineLvl w:val="4"/>
+    </w:pPr>
+    <w:rPr>
+      <w:b/>
+      <w:bCs/>
+      <w:i/>
+      <w:iCs/>
+      <w:szCs w:val="26"/>
+    </w:rPr>
+  </w:style>
+  <w:style w:type="paragraph" w:styleId="Heading6">
+    <w:name w:val="heading 6"/>
+    <w:basedOn w:val="Normal"/>
+    <w:next w:val="Normal"/>
+    <w:qFormat/>
+    <w:rsid w:val="00916F82"/>
+    <w:pPr>
+      <w:numPr>
+        <w:ilvl w:val="5"/>
+        <w:numId w:val="1"/>
+      </w:numPr>
+      <w:spacing w:before="240" w:after="60"/>
+      <w:outlineLvl w:val="5"/>
+    </w:pPr>
+    <w:rPr>
+      <w:b/>
+      <w:bCs/>
+      <w:szCs w:val="22"/>
+    </w:rPr>
+  </w:style>
+  <w:style w:type="paragraph" w:styleId="Heading7">
+    <w:name w:val="heading 7"/>
+    <w:basedOn w:val="Normal"/>
+    <w:next w:val="Normal"/>
+    <w:qFormat/>
+    <w:rsid w:val="00916F82"/>
+    <w:pPr>
+      <w:numPr>
+        <w:ilvl w:val="6"/>
+        <w:numId w:val="1"/>
+      </w:numPr>
+      <w:spacing w:before="240" w:after="60"/>
+      <w:outlineLvl w:val="6"/>
+    </w:pPr>
+    <w:rPr>
+      <w:sz w:val="24"/>
+    </w:rPr>
+  </w:style>
+  <w:style w:type="paragraph" w:styleId="Heading8">
+    <w:name w:val="heading 8"/>
+    <w:basedOn w:val="Normal"/>
+    <w:next w:val="Normal"/>
+    <w:qFormat/>
+    <w:rsid w:val="00916F82"/>
+    <w:pPr>
+      <w:numPr>
+        <w:ilvl w:val="7"/>
+        <w:numId w:val="1"/>
+      </w:numPr>
+      <w:spacing w:before="240" w:after="60"/>
+      <w:outlineLvl w:val="7"/>
+    </w:pPr>
+    <w:rPr>
+      <w:i/>
+      <w:iCs/>
+      <w:sz w:val="24"/>
+    </w:rPr>
+  </w:style>
+  <w:style w:type="paragraph" w:styleId="Heading9">
+    <w:name w:val="heading 9"/>
+    <w:basedOn w:val="Normal"/>
+    <w:next w:val="Normal"/>
+    <w:qFormat/>
+    <w:rsid w:val="00916F82"/>
+    <w:pPr>
+      <w:numPr>
+        <w:ilvl w:val="8"/>
+        <w:numId w:val="1"/>
+      </w:numPr>
+      <w:spacing w:before="240" w:after="60"/>
+      <w:outlineLvl w:val="8"/>
+    </w:pPr>
+    <w:rPr>
+      <w:rFonts w:cs="Arial"/>
+      <w:szCs w:val="22"/>
+    </w:rPr>
+  </w:style>
+  <w:style w:type="character" w:default="1" w:styleId="DefaultParagraphFont">
+    <w:name w:val="Default Paragraph Font"/>
+    <w:uiPriority w:val="1"/>
+    <w:semiHidden/>
+    <w:unhideWhenUsed/>
+  </w:style>
+  <w:style w:type="table" w:default="1" w:styleId="TableNormal">
+    <w:name w:val="Normal Table"/>
+    <w:uiPriority w:val="99"/>
+    <w:semiHidden/>
+    <w:unhideWhenUsed/>
+    <w:tblPr>
+      <w:tblInd w:w="0" w:type="dxa"/>
+      <w:tblCellMar>
+        <w:top w:w="0" w:type="dxa"/>
+        <w:left w:w="108" w:type="dxa"/>
+        <w:bottom w:w="0" w:type="dxa"/>
+        <w:right w:w="108" w:type="dxa"/>
+      </w:tblCellMar>
+    </w:tblPr>
+  </w:style>
+  <w:style w:type="numbering" w:default="1" w:styleId="NoList">
+    <w:name w:val="No List"/>
+    <w:uiPriority w:val="99"/>
+    <w:semiHidden/>
+    <w:unhideWhenUsed/>
+  </w:style>
+  <w:style w:type="character" w:customStyle="1" w:styleId="Heading2Char">
+    <w:name w:val="Heading 2 Char"/>
+    <w:link w:val="Heading2"/>
+    <w:rsid w:val="00916F82"/>
+    <w:rPr>
+      <w:rFonts w:ascii="Cambria" w:hAnsi="Cambria" w:cs="Arial"/>
+      <w:b/>
+      <w:bCs/>
+      <w:i/>
+      <w:iCs/>
+      <w:sz w:val="22"/>
+      <w:szCs w:val="28"/>
+      <w:lang w:eastAsia="fr-FR"/>
+    </w:rPr>
+  </w:style>
+  <w:style w:type="character" w:customStyle="1" w:styleId="Heading3Char">
+    <w:name w:val="Heading 3 Char"/>
+    <w:link w:val="Heading3"/>
+    <w:rsid w:val="00916F82"/>
+    <w:rPr>
+      <w:rFonts w:ascii="Cambria" w:hAnsi="Cambria" w:cs="Arial"/>
+      <w:b/>
+      <w:bCs/>
+      <w:sz w:val="22"/>
+      <w:szCs w:val="26"/>
+      <w:lang w:eastAsia="fr-FR"/>
+    </w:rPr>
+  </w:style>
+  <w:style w:type="paragraph" w:styleId="TOC1">
+    <w:name w:val="toc 1"/>
+    <w:basedOn w:val="Normal"/>
+    <w:next w:val="Normal"/>
+    <w:autoRedefine/>
+    <w:uiPriority w:val="39"/>
+    <w:rsid w:val="00803D32"/>
+    <w:pPr>
+      <w:tabs>
+        <w:tab w:val="left" w:pos="440"/>
+        <w:tab w:val="right" w:pos="9054"/>
+      </w:tabs>
+      <w:jc w:val="left"/>
+    </w:pPr>
+    <w:rPr>
+      <w:b/>
+      <w:bCs/>
+      <w:sz w:val="24"/>
+    </w:rPr>
+  </w:style>
+  <w:style w:type="paragraph" w:styleId="TOC2">
+    <w:name w:val="toc 2"/>
+    <w:basedOn w:val="Normal"/>
+    <w:next w:val="Normal"/>
+    <w:autoRedefine/>
+    <w:uiPriority w:val="39"/>
+    <w:rsid w:val="004A7DD0"/>
+    <w:pPr>
+      <w:ind w:left="220"/>
+      <w:jc w:val="left"/>
+    </w:pPr>
+    <w:rPr>
+      <w:b/>
+      <w:i/>
+      <w:iCs/>
+      <w:sz w:val="20"/>
+    </w:rPr>
+  </w:style>
+  <w:style w:type="paragraph" w:styleId="TOC3">
+    <w:name w:val="toc 3"/>
+    <w:basedOn w:val="Normal"/>
+    <w:next w:val="Normal"/>
+    <w:autoRedefine/>
+    <w:uiPriority w:val="39"/>
+    <w:rsid w:val="00BD0BF5"/>
+    <w:pPr>
+      <w:ind w:left="440"/>
+      <w:jc w:val="left"/>
+    </w:pPr>
+    <w:rPr>
+      <w:sz w:val="20"/>
+    </w:rPr>
+  </w:style>
+  <w:style w:type="paragraph" w:styleId="TOC4">
+    <w:name w:val="toc 4"/>
+    <w:basedOn w:val="Normal"/>
+    <w:next w:val="Normal"/>
+    <w:autoRedefine/>
+    <w:uiPriority w:val="39"/>
+    <w:semiHidden/>
+    <w:rsid w:val="00BD0BF5"/>
+    <w:pPr>
+      <w:ind w:left="660"/>
+      <w:jc w:val="left"/>
+    </w:pPr>
+    <w:rPr>
+      <w:sz w:val="20"/>
+    </w:rPr>
+  </w:style>
+  <w:style w:type="paragraph" w:styleId="TOC5">
+    <w:name w:val="toc 5"/>
+    <w:basedOn w:val="Normal"/>
+    <w:next w:val="Normal"/>
+    <w:autoRedefine/>
+    <w:uiPriority w:val="39"/>
+    <w:semiHidden/>
+    <w:rsid w:val="00BD0BF5"/>
+    <w:pPr>
+      <w:ind w:left="880"/>
+      <w:jc w:val="left"/>
+    </w:pPr>
+    <w:rPr>
+      <w:sz w:val="20"/>
+    </w:rPr>
+  </w:style>
+  <w:style w:type="paragraph" w:styleId="TOC6">
+    <w:name w:val="toc 6"/>
+    <w:basedOn w:val="Normal"/>
+    <w:next w:val="Normal"/>
+    <w:autoRedefine/>
+    <w:uiPriority w:val="39"/>
+    <w:semiHidden/>
+    <w:rsid w:val="00BD0BF5"/>
+    <w:pPr>
+      <w:ind w:left="1100"/>
+      <w:jc w:val="left"/>
+    </w:pPr>
+    <w:rPr>
+      <w:sz w:val="20"/>
+    </w:rPr>
+  </w:style>
+  <w:style w:type="paragraph" w:styleId="TOC7">
+    <w:name w:val="toc 7"/>
+    <w:basedOn w:val="Normal"/>
+    <w:next w:val="Normal"/>
+    <w:autoRedefine/>
+    <w:uiPriority w:val="39"/>
+    <w:semiHidden/>
+    <w:rsid w:val="00BD0BF5"/>
+    <w:pPr>
+      <w:ind w:left="1320"/>
+      <w:jc w:val="left"/>
+    </w:pPr>
+    <w:rPr>
+      <w:sz w:val="20"/>
+    </w:rPr>
+  </w:style>
+  <w:style w:type="paragraph" w:styleId="TOC8">
+    <w:name w:val="toc 8"/>
+    <w:basedOn w:val="Normal"/>
+    <w:next w:val="Normal"/>
+    <w:autoRedefine/>
+    <w:uiPriority w:val="39"/>
+    <w:semiHidden/>
+    <w:rsid w:val="00BD0BF5"/>
+    <w:pPr>
+      <w:ind w:left="1540"/>
+      <w:jc w:val="left"/>
+    </w:pPr>
+    <w:rPr>
+      <w:sz w:val="20"/>
+    </w:rPr>
+  </w:style>
+  <w:style w:type="paragraph" w:styleId="TOC9">
+    <w:name w:val="toc 9"/>
+    <w:basedOn w:val="Normal"/>
+    <w:next w:val="Normal"/>
+    <w:autoRedefine/>
+    <w:uiPriority w:val="39"/>
+    <w:semiHidden/>
+    <w:rsid w:val="00BD0BF5"/>
+    <w:pPr>
+      <w:ind w:left="1760"/>
+      <w:jc w:val="left"/>
+    </w:pPr>
+    <w:rPr>
+      <w:sz w:val="20"/>
+    </w:rPr>
+  </w:style>
+  <w:style w:type="paragraph" w:styleId="IndexHeading">
+    <w:name w:val="index heading"/>
+    <w:basedOn w:val="Normal"/>
+    <w:next w:val="Normal"/>
+    <w:rsid w:val="00F95586"/>
+    <w:pPr>
+      <w:jc w:val="left"/>
+    </w:pPr>
+    <w:rPr>
+      <w:rFonts w:eastAsia="Cambria"/>
+      <w:sz w:val="24"/>
+      <w:lang w:eastAsia="en-US"/>
+    </w:rPr>
+  </w:style>
+  <w:style w:type="paragraph" w:styleId="Title">
+    <w:name w:val="Title"/>
+    <w:basedOn w:val="Normal"/>
+    <w:link w:val="TitleChar"/>
+    <w:qFormat/>
+    <w:rsid w:val="00F95586"/>
+    <w:pPr>
+      <w:spacing w:before="240" w:after="240"/>
+      <w:jc w:val="center"/>
+      <w:outlineLvl w:val="0"/>
+    </w:pPr>
+    <w:rPr>
+      <w:rFonts w:eastAsia="Cambria"/>
+      <w:b/>
+      <w:bCs/>
+      <w:caps/>
+      <w:kern w:val="28"/>
+      <w:sz w:val="28"/>
+      <w:szCs w:val="28"/>
+      <w:lang w:eastAsia="en-US"/>
+    </w:rPr>
+  </w:style>
+  <w:style w:type="character" w:customStyle="1" w:styleId="TitleChar">
+    <w:name w:val="Title Char"/>
+    <w:link w:val="Title"/>
+    <w:rsid w:val="00F95586"/>
+    <w:rPr>
+      <w:rFonts w:ascii="Cambria" w:eastAsia="Cambria" w:hAnsi="Cambria" w:cs="Times New Roman"/>
+      <w:b/>
+      <w:bCs/>
+      <w:caps/>
+      <w:kern w:val="28"/>
+      <w:sz w:val="28"/>
+      <w:szCs w:val="28"/>
+      <w:lang w:eastAsia="en-US"/>
+    </w:rPr>
+  </w:style>
+  <w:style w:type="character" w:styleId="Hyperlink">
+    <w:name w:val="Hyperlink"/>
+    <w:rsid w:val="00B434F5"/>
+    <w:rPr>
+      <w:color w:val="0000FF"/>
+      <w:u w:val="single"/>
+    </w:rPr>
+  </w:style>
+  <w:style w:type="paragraph" w:styleId="Header">
+    <w:name w:val="header"/>
+    <w:basedOn w:val="Normal"/>
+    <w:link w:val="HeaderChar"/>
+    <w:rsid w:val="00666FBB"/>
+    <w:pPr>
+      <w:tabs>
+        <w:tab w:val="center" w:pos="4536"/>
+        <w:tab w:val="right" w:pos="9072"/>
+      </w:tabs>
+    </w:pPr>
+  </w:style>
+  <w:style w:type="character" w:customStyle="1" w:styleId="HeaderChar">
+    <w:name w:val="Header Char"/>
+    <w:link w:val="Header"/>
+    <w:rsid w:val="00666FBB"/>
+    <w:rPr>
+      <w:rFonts w:ascii="Cambria" w:hAnsi="Cambria"/>
+      <w:sz w:val="22"/>
+      <w:szCs w:val="24"/>
+      <w:lang w:val="en-US" w:eastAsia="fr-FR"/>
+    </w:rPr>
+  </w:style>
+  <w:style w:type="paragraph" w:styleId="Footer">
+    <w:name w:val="footer"/>
+    <w:basedOn w:val="Normal"/>
+    <w:link w:val="FooterChar"/>
+    <w:rsid w:val="00666FBB"/>
+    <w:pPr>
+      <w:tabs>
+        <w:tab w:val="center" w:pos="4536"/>
+        <w:tab w:val="right" w:pos="9072"/>
+      </w:tabs>
+    </w:pPr>
+  </w:style>
+  <w:style w:type="character" w:customStyle="1" w:styleId="FooterChar">
+    <w:name w:val="Footer Char"/>
+    <w:link w:val="Footer"/>
+    <w:rsid w:val="00666FBB"/>
+    <w:rPr>
+      <w:rFonts w:ascii="Cambria" w:hAnsi="Cambria"/>
+      <w:sz w:val="22"/>
+      <w:szCs w:val="24"/>
+      <w:lang w:val="en-US" w:eastAsia="fr-FR"/>
+    </w:rPr>
+  </w:style>
+  <w:style w:type="paragraph" w:customStyle="1" w:styleId="Tabletext">
+    <w:name w:val="Tabletext"/>
+    <w:basedOn w:val="Normal"/>
+    <w:rsid w:val="00412F75"/>
+    <w:pPr>
+      <w:keepLines/>
+      <w:widowControl w:val="0"/>
+      <w:spacing w:after="120" w:line="240" w:lineRule="atLeast"/>
+      <w:jc w:val="left"/>
+    </w:pPr>
+    <w:rPr>
+      <w:rFonts w:ascii="Times New Roman" w:hAnsi="Times New Roman"/>
+      <w:sz w:val="20"/>
+      <w:szCs w:val="20"/>
+      <w:lang w:eastAsia="en-US"/>
+    </w:rPr>
+  </w:style>
+  <w:style w:type="paragraph" w:styleId="BalloonText">
+    <w:name w:val="Balloon Text"/>
+    <w:basedOn w:val="Normal"/>
+    <w:link w:val="BalloonTextChar"/>
+    <w:semiHidden/>
+    <w:unhideWhenUsed/>
+    <w:rsid w:val="008D17A0"/>
+    <w:rPr>
+      <w:rFonts w:ascii="Tahoma" w:hAnsi="Tahoma" w:cs="Tahoma"/>
+      <w:sz w:val="16"/>
+      <w:szCs w:val="16"/>
+    </w:rPr>
+  </w:style>
+  <w:style w:type="character" w:customStyle="1" w:styleId="BalloonTextChar">
+    <w:name w:val="Balloon Text Char"/>
+    <w:basedOn w:val="DefaultParagraphFont"/>
+    <w:link w:val="BalloonText"/>
+    <w:semiHidden/>
+    <w:rsid w:val="008D17A0"/>
+    <w:rPr>
+      <w:rFonts w:ascii="Tahoma" w:hAnsi="Tahoma" w:cs="Tahoma"/>
+      <w:sz w:val="16"/>
+      <w:szCs w:val="16"/>
+      <w:lang w:eastAsia="fr-FR"/>
+    </w:rPr>
+  </w:style>
+</w:styles>
+</file>
+
+<file path=word/stylesWithEffects.xml><?xml version="1.0" encoding="utf-8"?>
+<w:styles xmlns:wpc="http://schemas.microsoft.com/office/word/2010/wordprocessingCanvas" xmlns:mo="http://schemas.microsoft.com/office/mac/office/2008/main" xmlns:mc="http://schemas.openxmlformats.org/markup-compatibility/2006" xmlns:mv="urn:schemas-microsoft-com:mac:vml" xmlns:o="urn:schemas-microsoft-com:office:office" xmlns:r="http://schemas.openxmlformats.org/officeDocument/2006/relationships" xmlns:m="http://schemas.openxmlformats.org/officeDocument/2006/math" xmlns:v="urn:schemas-microsoft-com:vml" xmlns:wp14="http://schemas.microsoft.com/office/word/2010/wordprocessingDrawing" xmlns:wp="http://schemas.openxmlformats.org/drawingml/2006/wordprocessingDrawing" xmlns:w10="urn:schemas-microsoft-com:office:word" xmlns:w="http://schemas.openxmlformats.org/wordprocessingml/2006/main" xmlns:w14="http://schemas.microsoft.com/office/word/2010/wordml" xmlns:wpg="http://schemas.microsoft.com/office/word/2010/wordprocessingGroup" xmlns:wpi="http://schemas.microsoft.com/office/word/2010/wordprocessingInk" xmlns:wne="http://schemas.microsoft.com/office/word/2006/wordml" xmlns:wps="http://schemas.microsoft.com/office/word/2010/wordprocessingShape" mc:Ignorable="w14 wp14">
+  <w:docDefaults>
+    <w:rPrDefault>
+      <w:rPr>
+        <w:rFonts w:ascii="Times New Roman" w:eastAsia="Times New Roman" w:hAnsi="Times New Roman" w:cs="Times New Roman"/>
+        <w:lang w:val="en-US" w:eastAsia="en-US" w:bidi="ar-SA"/>
+      </w:rPr>
+    </w:rPrDefault>
+    <w:pPrDefault/>
+  </w:docDefaults>
+  <w:latentStyles w:defLockedState="0" w:defUIPriority="0" w:defSemiHidden="0" w:defUnhideWhenUsed="0" w:defQFormat="0" w:count="276">
+    <w:lsdException w:name="Normal" w:qFormat="1"/>
+    <w:lsdException w:name="heading 1" w:qFormat="1"/>
+    <w:lsdException w:name="heading 2" w:qFormat="1"/>
+    <w:lsdException w:name="heading 3" w:qFormat="1"/>
+    <w:lsdException w:name="heading 4" w:qFormat="1"/>
+    <w:lsdException w:name="heading 5" w:qFormat="1"/>
+    <w:lsdException w:name="heading 6" w:qFormat="1"/>
+    <w:lsdException w:name="heading 7" w:qFormat="1"/>
+    <w:lsdException w:name="heading 8" w:qFormat="1"/>
+    <w:lsdException w:name="heading 9" w:qFormat="1"/>
+    <w:lsdException w:name="index 1" w:semiHidden="1" w:unhideWhenUsed="1"/>
+    <w:lsdException w:name="index 7" w:semiHidden="1" w:unhideWhenUsed="1"/>
+    <w:lsdException w:name="index 8" w:semiHidden="1" w:unhideWhenUsed="1"/>
+    <w:lsdException w:name="index 9" w:semiHidden="1" w:unhideWhenUsed="1"/>
+    <w:lsdException w:name="toc 1" w:semiHidden="1" w:uiPriority="39" w:unhideWhenUsed="1"/>
+    <w:lsdException w:name="toc 2" w:semiHidden="1" w:uiPriority="39" w:unhideWhenUsed="1"/>
+    <w:lsdException w:name="toc 3" w:semiHidden="1" w:uiPriority="39" w:unhideWhenUsed="1"/>
+    <w:lsdException w:name="toc 4" w:semiHidden="1" w:unhideWhenUsed="1"/>
+    <w:lsdException w:name="toc 5" w:semiHidden="1" w:unhideWhenUsed="1"/>
+    <w:lsdException w:name="toc 6" w:semiHidden="1" w:unhideWhenUsed="1"/>
+    <w:lsdException w:name="toc 7" w:semiHidden="1" w:unhideWhenUsed="1"/>
+    <w:lsdException w:name="toc 8" w:semiHidden="1" w:unhideWhenUsed="1"/>
+    <w:lsdException w:name="toc 9" w:semiHidden="1" w:unhideWhenUsed="1"/>
+    <w:lsdException w:name="Normal Indent" w:semiHidden="1" w:unhideWhenUsed="1"/>
+    <w:lsdException w:name="footnote text" w:semiHidden="1" w:unhideWhenUsed="1"/>
+    <w:lsdException w:name="annotation text" w:semiHidden="1" w:unhideWhenUsed="1"/>
+    <w:lsdException w:name="header" w:semiHidden="1" w:unhideWhenUsed="1"/>
+    <w:lsdException w:name="footer" w:semiHidden="1" w:unhideWhenUsed="1"/>
+    <w:lsdException w:name="index heading" w:semiHidden="1" w:unhideWhenUsed="1"/>
+    <w:lsdException w:name="caption" w:semiHidden="1" w:unhideWhenUsed="1" w:qFormat="1"/>
+    <w:lsdException w:name="table of figures" w:semiHidden="1" w:unhideWhenUsed="1"/>
+    <w:lsdException w:name="envelope address" w:semiHidden="1" w:unhideWhenUsed="1"/>
+    <w:lsdException w:name="envelope return" w:semiHidden="1" w:unhideWhenUsed="1"/>
+    <w:lsdException w:name="footnote reference" w:semiHidden="1" w:unhideWhenUsed="1"/>
+    <w:lsdException w:name="annotation reference" w:semiHidden="1" w:unhideWhenUsed="1"/>
+    <w:lsdException w:name="line number" w:semiHidden="1" w:unhideWhenUsed="1"/>
+    <w:lsdException w:name="page number" w:semiHidden="1" w:unhideWhenUsed="1"/>
+    <w:lsdException w:name="endnote reference" w:semiHidden="1" w:unhideWhenUsed="1"/>
+    <w:lsdException w:name="endnote text" w:semiHidden="1" w:unhideWhenUsed="1"/>
+    <w:lsdException w:name="table of authorities" w:semiHidden="1" w:unhideWhenUsed="1"/>
+    <w:lsdException w:name="macro" w:semiHidden="1" w:unhideWhenUsed="1"/>
+    <w:lsdException w:name="toa heading" w:semiHidden="1" w:unhideWhenUsed="1"/>
+    <w:lsdException w:name="List" w:semiHidden="1" w:unhideWhenUsed="1"/>
+    <w:lsdException w:name="List Bullet" w:semiHidden="1" w:unhideWhenUsed="1"/>
+    <w:lsdException w:name="List Number" w:semiHidden="1" w:unhideWhenUsed="1"/>
+    <w:lsdException w:name="List 2" w:semiHidden="1" w:unhideWhenUsed="1"/>
+    <w:lsdException w:name="List 3" w:semiHidden="1" w:unhideWhenUsed="1"/>
+    <w:lsdException w:name="List 4" w:semiHidden="1" w:unhideWhenUsed="1"/>
+    <w:lsdException w:name="List 5" w:semiHidden="1" w:unhideWhenUsed="1"/>
+    <w:lsdException w:name="List Bullet 2" w:semiHidden="1" w:unhideWhenUsed="1"/>
+    <w:lsdException w:name="List Bullet 3" w:semiHidden="1" w:unhideWhenUsed="1"/>
+    <w:lsdException w:name="List Bullet 4" w:semiHidden="1" w:unhideWhenUsed="1"/>
+    <w:lsdException w:name="List Bullet 5" w:semiHidden="1" w:unhideWhenUsed="1"/>
+    <w:lsdException w:name="List Number 3" w:semiHidden="1" w:unhideWhenUsed="1"/>
+    <w:lsdException w:name="List Number 4" w:semiHidden="1" w:unhideWhenUsed="1"/>
+    <w:lsdException w:name="Title" w:qFormat="1"/>
+    <w:lsdException w:name="Closing" w:semiHidden="1" w:unhideWhenUsed="1"/>
+    <w:lsdException w:name="Signature" w:semiHidden="1" w:unhideWhenUsed="1"/>
+    <w:lsdException w:name="Default Paragraph Font" w:semiHidden="1" w:unhideWhenUsed="1"/>
+    <w:lsdException w:name="Body Text" w:semiHidden="1" w:unhideWhenUsed="1"/>
+    <w:lsdException w:name="Body Text Indent" w:semiHidden="1" w:unhideWhenUsed="1"/>
+    <w:lsdException w:name="List Continue" w:semiHidden="1" w:unhideWhenUsed="1"/>
+    <w:lsdException w:name="List Continue 2" w:semiHidden="1" w:unhideWhenUsed="1"/>
+    <w:lsdException w:name="List Continue 3" w:semiHidden="1" w:unhideWhenUsed="1"/>
+    <w:lsdException w:name="List Continue 4" w:semiHidden="1" w:unhideWhenUsed="1"/>
+    <w:lsdException w:name="List Continue 5" w:semiHidden="1" w:unhideWhenUsed="1"/>
+    <w:lsdException w:name="Message Header" w:semiHidden="1" w:unhideWhenUsed="1"/>
+    <w:lsdException w:name="Subtitle" w:qFormat="1"/>
+    <w:lsdException w:name="Salutation" w:semiHidden="1" w:unhideWhenUsed="1"/>
+    <w:lsdException w:name="Date" w:semiHidden="1" w:unhideWhenUsed="1"/>
+    <w:lsdException w:name="Body Text First Indent" w:semiHidden="1" w:unhideWhenUsed="1"/>
+    <w:lsdException w:name="Body Text First Indent 2" w:semiHidden="1" w:unhideWhenUsed="1"/>
+    <w:lsdException w:name="Note Heading" w:semiHidden="1" w:unhideWhenUsed="1"/>
+    <w:lsdException w:name="Body Text 2" w:semiHidden="1" w:unhideWhenUsed="1"/>
+    <w:lsdException w:name="Body Text 3" w:semiHidden="1" w:unhideWhenUsed="1"/>
+    <w:lsdException w:name="Body Text Indent 2" w:semiHidden="1" w:unhideWhenUsed="1"/>
+    <w:lsdException w:name="Strong" w:qFormat="1"/>
+    <w:lsdException w:name="Emphasis" w:qFormat="1"/>
+    <w:lsdException w:name="Document Map" w:semiHidden="1" w:unhideWhenUsed="1"/>
+    <w:lsdException w:name="Plain Text" w:semiHidden="1" w:unhideWhenUsed="1"/>
+    <w:lsdException w:name="E-mail Signature" w:semiHidden="1" w:unhideWhenUsed="1"/>
+    <w:lsdException w:name="HTML Top of Form" w:semiHidden="1" w:unhideWhenUsed="1"/>
+    <w:lsdException w:name="HTML Bottom of Form" w:semiHidden="1" w:unhideWhenUsed="1"/>
+    <w:lsdException w:name="Normal (Web)" w:semiHidden="1" w:unhideWhenUsed="1"/>
+    <w:lsdException w:name="HTML Acronym" w:semiHidden="1" w:unhideWhenUsed="1"/>
+    <w:lsdException w:name="HTML Address" w:semiHidden="1" w:unhideWhenUsed="1"/>
+    <w:lsdException w:name="HTML Cite" w:semiHidden="1" w:unhideWhenUsed="1"/>
+    <w:lsdException w:name="HTML Code" w:semiHidden="1" w:unhideWhenUsed="1"/>
+    <w:lsdException w:name="HTML Definition" w:semiHidden="1" w:unhideWhenUsed="1"/>
+    <w:lsdException w:name="HTML Keyboard" w:semiHidden="1" w:unhideWhenUsed="1"/>
+    <w:lsdException w:name="HTML Preformatted" w:semiHidden="1" w:unhideWhenUsed="1"/>
+    <w:lsdException w:name="HTML Sample" w:semiHidden="1" w:unhideWhenUsed="1"/>
+    <w:lsdException w:name="HTML Typewriter" w:semiHidden="1" w:unhideWhenUsed="1"/>
+    <w:lsdException w:name="HTML Variable" w:semiHidden="1" w:unhideWhenUsed="1"/>
+    <w:lsdException w:name="Normal Table" w:semiHidden="1" w:unhideWhenUsed="1"/>
+    <w:lsdException w:name="annotation subject" w:semiHidden="1" w:unhideWhenUsed="1"/>
+    <w:lsdException w:name="No List" w:semiHidden="1" w:unhideWhenUsed="1"/>
+    <w:lsdException w:name="Outline List 1" w:semiHidden="1" w:unhideWhenUsed="1"/>
+    <w:lsdException w:name="Outline List 2" w:semiHidden="1" w:unhideWhenUsed="1"/>
+    <w:lsdException w:name="Outline List 3" w:semiHidden="1" w:unhideWhenUsed="1"/>
+    <w:lsdException w:name="Table Simple 1" w:semiHidden="1" w:unhideWhenUsed="1"/>
+    <w:lsdException w:name="Table Simple 2" w:semiHidden="1" w:unhideWhenUsed="1"/>
+    <w:lsdException w:name="Table Simple 3" w:semiHidden="1" w:unhideWhenUsed="1"/>
+    <w:lsdException w:name="Table Classic 1" w:semiHidden="1" w:unhideWhenUsed="1"/>
+    <w:lsdException w:name="Table Classic 2" w:semiHidden="1" w:unhideWhenUsed="1"/>
+    <w:lsdException w:name="Table Classic 3" w:semiHidden="1" w:unhideWhenUsed="1"/>
+    <w:lsdException w:name="Table Classic 4" w:semiHidden="1" w:unhideWhenUsed="1"/>
+    <w:lsdException w:name="Table Colorful 1" w:semiHidden="1" w:unhideWhenUsed="1"/>
+    <w:lsdException w:name="Table Colorful 2" w:semiHidden="1" w:unhideWhenUsed="1"/>
+    <w:lsdException w:name="Table Colorful 3" w:semiHidden="1" w:unhideWhenUsed="1"/>
+    <w:lsdException w:name="Table Columns 1" w:semiHidden="1" w:unhideWhenUsed="1"/>
+    <w:lsdException w:name="Table Columns 2" w:semiHidden="1" w:unhideWhenUsed="1"/>
+    <w:lsdException w:name="Table Columns 3" w:semiHidden="1" w:unhideWhenUsed="1"/>
+    <w:lsdException w:name="Table Columns 4" w:semiHidden="1" w:unhideWhenUsed="1"/>
+    <w:lsdException w:name="Table Columns 5" w:semiHidden="1" w:unhideWhenUsed="1"/>
+    <w:lsdException w:name="Table Grid 1" w:semiHidden="1" w:unhideWhenUsed="1"/>
+    <w:lsdException w:name="Table Grid 2" w:semiHidden="1" w:unhideWhenUsed="1"/>
+    <w:lsdException w:name="Table Grid 3" w:semiHidden="1" w:unhideWhenUsed="1"/>
+    <w:lsdException w:name="Table Grid 4" w:semiHidden="1" w:unhideWhenUsed="1"/>
+    <w:lsdException w:name="Table Grid 5" w:semiHidden="1" w:unhideWhenUsed="1"/>
+    <w:lsdException w:name="Table Grid 6" w:semiHidden="1" w:unhideWhenUsed="1"/>
+    <w:lsdException w:name="Table Grid 7" w:semiHidden="1" w:unhideWhenUsed="1"/>
+    <w:lsdException w:name="Table Grid 8" w:semiHidden="1" w:unhideWhenUsed="1"/>
+    <w:lsdException w:name="Table List 1" w:semiHidden="1" w:unhideWhenUsed="1"/>
+    <w:lsdException w:name="Table List 2" w:semiHidden="1" w:unhideWhenUsed="1"/>
+    <w:lsdException w:name="Table List 3" w:semiHidden="1" w:unhideWhenUsed="1"/>
+    <w:lsdException w:name="Table List 4" w:semiHidden="1" w:unhideWhenUsed="1"/>
+    <w:lsdException w:name="Table List 5" w:semiHidden="1" w:unhideWhenUsed="1"/>
+    <w:lsdException w:name="Table List 6" w:semiHidden="1" w:unhideWhenUsed="1"/>
+    <w:lsdException w:name="Table List 7" w:semiHidden="1" w:unhideWhenUsed="1"/>
+    <w:lsdException w:name="Table List 8" w:semiHidden="1" w:unhideWhenUsed="1"/>
+    <w:lsdException w:name="Table 3D effects 1" w:semiHidden="1" w:unhideWhenUsed="1"/>
+    <w:lsdException w:name="Table 3D effects 2" w:semiHidden="1" w:unhideWhenUsed="1"/>
+    <w:lsdException w:name="Table 3D effects 3" w:semiHidden="1" w:unhideWhenUsed="1"/>
+    <w:lsdException w:name="Table Contemporary" w:semiHidden="1" w:unhideWhenUsed="1"/>
+    <w:lsdException w:name="Table Elegant" w:semiHidden="1" w:unhideWhenUsed="1"/>
+    <w:lsdException w:name="Table Professional" w:semiHidden="1" w:unhideWhenUsed="1"/>
+    <w:lsdException w:name="Table Subtle 1" w:semiHidden="1" w:unhideWhenUsed="1"/>
+    <w:lsdException w:name="Table Subtle 2" w:semiHidden="1" w:unhideWhenUsed="1"/>
+    <w:lsdException w:name="Table Web 1" w:semiHidden="1" w:unhideWhenUsed="1"/>
+    <w:lsdException w:name="Table Web 2" w:semiHidden="1" w:unhideWhenUsed="1"/>
+    <w:lsdException w:name="Table Web 3" w:semiHidden="1" w:unhideWhenUsed="1"/>
+    <w:lsdException w:name="Balloon Text" w:semiHidden="1" w:unhideWhenUsed="1"/>
+    <w:lsdException w:name="Table Theme" w:semiHidden="1" w:unhideWhenUsed="1"/>
+    <w:lsdException w:name="Placeholder Text" w:semiHidden="1"/>
+    <w:lsdException w:name="Colorful List" w:qFormat="1"/>
+    <w:lsdException w:name="Colorful Grid" w:qFormat="1"/>
+    <w:lsdException w:name="Light Shading Accent 1" w:qFormat="1"/>
+    <w:lsdException w:name="Revision" w:semiHidden="1"/>
+    <w:lsdException w:name="Medium List 1 Accent 6" w:qFormat="1"/>
+    <w:lsdException w:name="Medium List 2 Accent 6" w:qFormat="1"/>
+    <w:lsdException w:name="Medium Grid 1 Accent 6" w:qFormat="1"/>
+    <w:lsdException w:name="Medium Grid 2 Accent 6" w:qFormat="1"/>
+    <w:lsdException w:name="Medium Grid 3 Accent 6" w:qFormat="1"/>
+    <w:lsdException w:name="Colorful Shading Accent 6" w:qFormat="1"/>
+    <w:lsdException w:name="Colorful List Accent 6" w:uiPriority="72"/>
+    <w:lsdException w:name="Colorful Grid Accent 6" w:uiPriority="73"/>
+    <w:lsdException w:name="Subtle Emphasis" w:uiPriority="19" w:qFormat="1"/>
+    <w:lsdException w:name="Intense Emphasis" w:uiPriority="21" w:qFormat="1"/>
+    <w:lsdException w:name="Subtle Reference" w:uiPriority="31" w:qFormat="1"/>
+    <w:lsdException w:name="Intense Reference" w:uiPriority="32" w:qFormat="1"/>
+    <w:lsdException w:name="Book Title" w:uiPriority="33" w:qFormat="1"/>
+    <w:lsdException w:name="Bibliography" w:semiHidden="1" w:uiPriority="37" w:unhideWhenUsed="1"/>
+    <w:lsdException w:name="TOC Heading" w:semiHidden="1" w:uiPriority="39" w:unhideWhenUsed="1" w:qFormat="1"/>
   </w:latentStyles>
   <w:style w:type="paragraph" w:default="1" w:styleId="Normal">
     <w:name w:val="Normal"/>

</xml_diff>

<commit_message>
Update Controller class diagram.
</commit_message>
<xml_diff>
--- a/Software Detailed Design.docx
+++ b/Software Detailed Design.docx
@@ -575,10 +575,7 @@
       </w:pPr>
     </w:p>
     <w:p/>
-    <w:p>
-      <w:bookmarkStart w:id="3" w:name="_GoBack"/>
-      <w:bookmarkEnd w:id="3"/>
-    </w:p>
+    <w:p/>
     <w:p>
       <w:pPr>
         <w:rPr>
@@ -2777,7 +2774,7 @@
       <w:pPr>
         <w:pStyle w:val="Heading1"/>
       </w:pPr>
-      <w:bookmarkStart w:id="4" w:name="_Toc257327653"/>
+      <w:bookmarkStart w:id="3" w:name="_Toc257327653"/>
       <w:r>
         <w:lastRenderedPageBreak/>
         <w:t>Introduction</w:t>
@@ -2785,10 +2782,11 @@
       <w:r>
         <w:t xml:space="preserve"> [EREN]</w:t>
       </w:r>
-      <w:bookmarkEnd w:id="4"/>
+      <w:bookmarkEnd w:id="3"/>
     </w:p>
     <w:p/>
     <w:p>
+      <w:proofErr w:type="gramStart"/>
       <w:r>
         <w:rPr>
           <w:highlight w:val="lightGray"/>
@@ -2801,6 +2799,7 @@
         </w:rPr>
         <w:t>.</w:t>
       </w:r>
+      <w:proofErr w:type="gramEnd"/>
     </w:p>
     <w:p>
       <w:r>
@@ -2829,25 +2828,25 @@
       <w:pPr>
         <w:pStyle w:val="Heading2"/>
       </w:pPr>
-      <w:bookmarkStart w:id="5" w:name="_Toc115956199"/>
-      <w:bookmarkStart w:id="6" w:name="_Toc126126697"/>
-      <w:bookmarkStart w:id="7" w:name="_Toc257327654"/>
+      <w:bookmarkStart w:id="4" w:name="_Toc115956199"/>
+      <w:bookmarkStart w:id="5" w:name="_Toc126126697"/>
+      <w:bookmarkStart w:id="6" w:name="_Toc257327654"/>
       <w:r>
         <w:t>References</w:t>
       </w:r>
+      <w:bookmarkEnd w:id="4"/>
       <w:bookmarkEnd w:id="5"/>
       <w:bookmarkEnd w:id="6"/>
-      <w:bookmarkEnd w:id="7"/>
     </w:p>
     <w:p>
       <w:pPr>
         <w:pStyle w:val="Heading3"/>
       </w:pPr>
-      <w:bookmarkStart w:id="8" w:name="_Toc257327655"/>
+      <w:bookmarkStart w:id="7" w:name="_Toc257327655"/>
       <w:r>
         <w:t>Project References</w:t>
       </w:r>
-      <w:bookmarkEnd w:id="8"/>
+      <w:bookmarkEnd w:id="7"/>
     </w:p>
     <w:p/>
     <w:tbl>
@@ -2917,13 +2916,13 @@
                 <w:highlight w:val="lightGray"/>
               </w:rPr>
             </w:pPr>
-            <w:bookmarkStart w:id="9" w:name="_Ref210901804"/>
+            <w:bookmarkStart w:id="8" w:name="_Ref210901804"/>
             <w:r>
               <w:t>[R1]</w:t>
             </w:r>
           </w:p>
         </w:tc>
-        <w:bookmarkEnd w:id="9"/>
+        <w:bookmarkEnd w:id="8"/>
         <w:tc>
           <w:tcPr>
             <w:tcW w:w="2271" w:type="dxa"/>
@@ -2956,7 +2955,7 @@
       <w:pPr>
         <w:pStyle w:val="Heading1"/>
       </w:pPr>
-      <w:bookmarkStart w:id="10" w:name="_Toc257327656"/>
+      <w:bookmarkStart w:id="9" w:name="_Toc257327656"/>
       <w:r>
         <w:lastRenderedPageBreak/>
         <w:t>Software Architecture overview</w:t>
@@ -2964,7 +2963,7 @@
       <w:r>
         <w:t xml:space="preserve"> [EREN]</w:t>
       </w:r>
-      <w:bookmarkEnd w:id="10"/>
+      <w:bookmarkEnd w:id="9"/>
     </w:p>
     <w:p>
       <w:pPr>
@@ -2988,7 +2987,21 @@
         <w:rPr>
           <w:highlight w:val="lightGray"/>
         </w:rPr>
-        <w:t>the top level software components and their interactions/relationships.</w:t>
+        <w:t xml:space="preserve">the </w:t>
+      </w:r>
+      <w:proofErr w:type="gramStart"/>
+      <w:r>
+        <w:rPr>
+          <w:highlight w:val="lightGray"/>
+        </w:rPr>
+        <w:t>top level</w:t>
+      </w:r>
+      <w:proofErr w:type="gramEnd"/>
+      <w:r>
+        <w:rPr>
+          <w:highlight w:val="lightGray"/>
+        </w:rPr>
+        <w:t xml:space="preserve"> software components and their interactions/relationships.</w:t>
       </w:r>
     </w:p>
     <w:p>
@@ -3008,221 +3021,372 @@
       <w:pPr>
         <w:pStyle w:val="Heading1"/>
       </w:pPr>
-      <w:bookmarkStart w:id="11" w:name="_Toc126390257"/>
-      <w:bookmarkStart w:id="12" w:name="_Toc257327657"/>
+      <w:bookmarkStart w:id="10" w:name="_Toc126390257"/>
+      <w:bookmarkStart w:id="11" w:name="_Toc257327657"/>
       <w:r>
         <w:lastRenderedPageBreak/>
         <w:t>Software design description</w:t>
       </w:r>
+      <w:bookmarkEnd w:id="10"/>
       <w:bookmarkEnd w:id="11"/>
+    </w:p>
+    <w:p>
+      <w:pPr>
+        <w:rPr>
+          <w:highlight w:val="lightGray"/>
+        </w:rPr>
+      </w:pPr>
+      <w:r>
+        <w:rPr>
+          <w:highlight w:val="lightGray"/>
+        </w:rPr>
+        <w:t>D</w:t>
+      </w:r>
+      <w:r>
+        <w:rPr>
+          <w:highlight w:val="lightGray"/>
+        </w:rPr>
+        <w:t xml:space="preserve">escribe each </w:t>
+      </w:r>
+      <w:proofErr w:type="gramStart"/>
+      <w:r>
+        <w:rPr>
+          <w:highlight w:val="lightGray"/>
+        </w:rPr>
+        <w:t>top level</w:t>
+      </w:r>
+      <w:proofErr w:type="gramEnd"/>
+      <w:r>
+        <w:rPr>
+          <w:highlight w:val="lightGray"/>
+        </w:rPr>
+        <w:t xml:space="preserve"> package/</w:t>
+      </w:r>
+      <w:r>
+        <w:rPr>
+          <w:highlight w:val="lightGray"/>
+        </w:rPr>
+        <w:t xml:space="preserve">component </w:t>
+      </w:r>
+      <w:r>
+        <w:rPr>
+          <w:highlight w:val="lightGray"/>
+        </w:rPr>
+        <w:t>of your software and if necessary sub-components/sub packages.</w:t>
+      </w:r>
+    </w:p>
+    <w:p>
+      <w:pPr>
+        <w:rPr>
+          <w:highlight w:val="lightGray"/>
+        </w:rPr>
+      </w:pPr>
+    </w:p>
+    <w:p>
+      <w:pPr>
+        <w:rPr>
+          <w:highlight w:val="lightGray"/>
+        </w:rPr>
+      </w:pPr>
+    </w:p>
+    <w:p>
+      <w:pPr>
+        <w:rPr>
+          <w:highlight w:val="lightGray"/>
+        </w:rPr>
+      </w:pPr>
+      <w:r>
+        <w:rPr>
+          <w:highlight w:val="lightGray"/>
+        </w:rPr>
+        <w:t xml:space="preserve">Use </w:t>
+      </w:r>
+      <w:r>
+        <w:rPr>
+          <w:highlight w:val="lightGray"/>
+        </w:rPr>
+        <w:t>Class diagrams</w:t>
+      </w:r>
+      <w:r>
+        <w:rPr>
+          <w:highlight w:val="lightGray"/>
+        </w:rPr>
+        <w:t xml:space="preserve">, </w:t>
+      </w:r>
+      <w:r>
+        <w:rPr>
+          <w:highlight w:val="lightGray"/>
+        </w:rPr>
+        <w:t>sequence diagrams</w:t>
+      </w:r>
+      <w:r>
+        <w:rPr>
+          <w:highlight w:val="lightGray"/>
+        </w:rPr>
+        <w:t xml:space="preserve"> and</w:t>
+      </w:r>
+      <w:r>
+        <w:rPr>
+          <w:highlight w:val="lightGray"/>
+        </w:rPr>
+        <w:t xml:space="preserve"> </w:t>
+      </w:r>
+      <w:r>
+        <w:rPr>
+          <w:highlight w:val="lightGray"/>
+        </w:rPr>
+        <w:t>d</w:t>
+      </w:r>
+      <w:r>
+        <w:rPr>
+          <w:highlight w:val="lightGray"/>
+        </w:rPr>
+        <w:t>eployment</w:t>
+      </w:r>
+      <w:r>
+        <w:rPr>
+          <w:highlight w:val="lightGray"/>
+        </w:rPr>
+        <w:t xml:space="preserve"> diagrams</w:t>
+      </w:r>
+      <w:r>
+        <w:rPr>
+          <w:highlight w:val="lightGray"/>
+        </w:rPr>
+        <w:t xml:space="preserve"> to illustrate your description.</w:t>
+      </w:r>
+    </w:p>
+    <w:p>
+      <w:pPr>
+        <w:jc w:val="left"/>
+        <w:rPr>
+          <w:highlight w:val="lightGray"/>
+        </w:rPr>
+      </w:pPr>
+      <w:r>
+        <w:rPr>
+          <w:highlight w:val="lightGray"/>
+        </w:rPr>
+        <w:br w:type="page"/>
+      </w:r>
+    </w:p>
+    <w:p>
+      <w:pPr>
+        <w:pStyle w:val="Heading2"/>
+      </w:pPr>
+      <w:bookmarkStart w:id="12" w:name="_Toc257327658"/>
+      <w:r>
+        <w:lastRenderedPageBreak/>
+        <w:t>Graphical User Interface</w:t>
+      </w:r>
       <w:bookmarkEnd w:id="12"/>
     </w:p>
     <w:p>
       <w:pPr>
-        <w:rPr>
-          <w:highlight w:val="lightGray"/>
-        </w:rPr>
-      </w:pPr>
-      <w:r>
-        <w:rPr>
-          <w:highlight w:val="lightGray"/>
-        </w:rPr>
-        <w:t>D</w:t>
-      </w:r>
-      <w:r>
-        <w:rPr>
-          <w:highlight w:val="lightGray"/>
-        </w:rPr>
-        <w:t xml:space="preserve">escribe each </w:t>
-      </w:r>
-      <w:r>
-        <w:rPr>
-          <w:highlight w:val="lightGray"/>
-        </w:rPr>
-        <w:t>top level package/</w:t>
-      </w:r>
-      <w:r>
-        <w:rPr>
-          <w:highlight w:val="lightGray"/>
-        </w:rPr>
-        <w:t xml:space="preserve">component </w:t>
-      </w:r>
-      <w:r>
-        <w:rPr>
-          <w:highlight w:val="lightGray"/>
-        </w:rPr>
-        <w:t>of your software and if necessary sub-components/sub packages.</w:t>
-      </w:r>
+        <w:pStyle w:val="Heading3"/>
+      </w:pPr>
+      <w:bookmarkStart w:id="13" w:name="_Toc126390261"/>
+      <w:bookmarkStart w:id="14" w:name="_Toc257327659"/>
+      <w:r>
+        <w:t>Component</w:t>
+      </w:r>
+      <w:r>
+        <w:t xml:space="preserve"> </w:t>
+      </w:r>
+      <w:r>
+        <w:t>interfaces</w:t>
+      </w:r>
+      <w:bookmarkEnd w:id="13"/>
+      <w:bookmarkEnd w:id="14"/>
     </w:p>
     <w:p>
-      <w:pPr>
-        <w:rPr>
-          <w:highlight w:val="lightGray"/>
-        </w:rPr>
-      </w:pPr>
+      <w:r>
+        <w:t xml:space="preserve">The user interface of TicTacToe game consists of 4 different </w:t>
+      </w:r>
+      <w:proofErr w:type="gramStart"/>
+      <w:r>
+        <w:t>components which</w:t>
+      </w:r>
+      <w:proofErr w:type="gramEnd"/>
+      <w:r>
+        <w:t xml:space="preserve"> are </w:t>
+      </w:r>
+      <w:proofErr w:type="spellStart"/>
+      <w:r>
+        <w:t>MainMenuPanel</w:t>
+      </w:r>
+      <w:proofErr w:type="spellEnd"/>
+      <w:r>
+        <w:t xml:space="preserve">, </w:t>
+      </w:r>
+      <w:proofErr w:type="spellStart"/>
+      <w:r>
+        <w:t>NetworkMenuPanel</w:t>
+      </w:r>
+      <w:proofErr w:type="spellEnd"/>
+      <w:r>
+        <w:t xml:space="preserve">, </w:t>
+      </w:r>
+      <w:proofErr w:type="spellStart"/>
+      <w:r>
+        <w:t>GameBoard</w:t>
+      </w:r>
+      <w:proofErr w:type="spellEnd"/>
+      <w:r>
+        <w:t xml:space="preserve"> and </w:t>
+      </w:r>
+      <w:proofErr w:type="spellStart"/>
+      <w:r>
+        <w:t>BoardButton</w:t>
+      </w:r>
+      <w:proofErr w:type="spellEnd"/>
+      <w:r>
+        <w:t>.</w:t>
+      </w:r>
+      <w:r>
+        <w:br/>
+      </w:r>
+      <w:r>
+        <w:br/>
+      </w:r>
+      <w:proofErr w:type="spellStart"/>
+      <w:r>
+        <w:t>MainMenuPanel</w:t>
+      </w:r>
+      <w:proofErr w:type="spellEnd"/>
+      <w:r>
+        <w:t xml:space="preserve"> is designed to catch the user decision about game type. It offers </w:t>
+      </w:r>
+      <w:proofErr w:type="spellStart"/>
+      <w:r>
+        <w:t>localGameButton</w:t>
+      </w:r>
+      <w:proofErr w:type="spellEnd"/>
+      <w:r>
+        <w:t xml:space="preserve"> and </w:t>
+      </w:r>
+      <w:proofErr w:type="spellStart"/>
+      <w:r>
+        <w:t>remoteGameButton</w:t>
+      </w:r>
+      <w:proofErr w:type="spellEnd"/>
+      <w:r>
+        <w:t xml:space="preserve"> components to the user.</w:t>
+      </w:r>
+      <w:r>
+        <w:br/>
+      </w:r>
+      <w:proofErr w:type="spellStart"/>
+      <w:r>
+        <w:t>NetworkMenuPanel</w:t>
+      </w:r>
+      <w:proofErr w:type="spellEnd"/>
+      <w:r>
+        <w:t xml:space="preserve"> catches </w:t>
+      </w:r>
+      <w:proofErr w:type="spellStart"/>
+      <w:r>
+        <w:t>remoteGameButton</w:t>
+      </w:r>
+      <w:proofErr w:type="spellEnd"/>
+      <w:r>
+        <w:t xml:space="preserve"> as an input via Controller. It offers </w:t>
+      </w:r>
+      <w:proofErr w:type="spellStart"/>
+      <w:r>
+        <w:t>joinGameButton</w:t>
+      </w:r>
+      <w:proofErr w:type="spellEnd"/>
+      <w:r>
+        <w:t xml:space="preserve"> and </w:t>
+      </w:r>
+      <w:proofErr w:type="spellStart"/>
+      <w:r>
+        <w:t>hostGameButton</w:t>
+      </w:r>
+      <w:proofErr w:type="spellEnd"/>
+      <w:r>
+        <w:t xml:space="preserve"> to</w:t>
+      </w:r>
+      <w:r>
+        <w:t xml:space="preserve"> the</w:t>
+      </w:r>
+      <w:r>
+        <w:t xml:space="preserve"> user.</w:t>
+      </w:r>
+      <w:r>
+        <w:br/>
+      </w:r>
+      <w:proofErr w:type="spellStart"/>
+      <w:r>
+        <w:t>GameBoard</w:t>
+      </w:r>
+      <w:proofErr w:type="spellEnd"/>
+      <w:r>
+        <w:t xml:space="preserve"> can take its input either from </w:t>
+      </w:r>
+      <w:proofErr w:type="spellStart"/>
+      <w:r>
+        <w:t>MainMenuPanel</w:t>
+      </w:r>
+      <w:proofErr w:type="spellEnd"/>
+      <w:r>
+        <w:t xml:space="preserve"> or </w:t>
+      </w:r>
+      <w:proofErr w:type="spellStart"/>
+      <w:r>
+        <w:t>NetworkMenuPanel</w:t>
+      </w:r>
+      <w:proofErr w:type="spellEnd"/>
+      <w:r>
+        <w:t xml:space="preserve"> via Controller. It is designed to capture the inputs from </w:t>
+      </w:r>
+      <w:proofErr w:type="spellStart"/>
+      <w:r>
+        <w:t>localGameButton</w:t>
+      </w:r>
+      <w:proofErr w:type="spellEnd"/>
+      <w:r>
+        <w:t xml:space="preserve">, </w:t>
+      </w:r>
+      <w:proofErr w:type="spellStart"/>
+      <w:r>
+        <w:t>joinGameButton</w:t>
+      </w:r>
+      <w:proofErr w:type="spellEnd"/>
+      <w:r>
+        <w:t xml:space="preserve"> and </w:t>
+      </w:r>
+      <w:proofErr w:type="spellStart"/>
+      <w:r>
+        <w:t>remoteGameButton</w:t>
+      </w:r>
+      <w:proofErr w:type="spellEnd"/>
+      <w:r>
+        <w:t xml:space="preserve"> to start to visualize the </w:t>
+      </w:r>
+      <w:proofErr w:type="spellStart"/>
+      <w:r>
+        <w:t>GameBoard</w:t>
+      </w:r>
+      <w:proofErr w:type="spellEnd"/>
+      <w:r>
+        <w:t>.</w:t>
+      </w:r>
     </w:p>
     <w:p>
       <w:pPr>
-        <w:rPr>
-          <w:highlight w:val="lightGray"/>
-        </w:rPr>
-      </w:pPr>
-    </w:p>
-    <w:p>
-      <w:pPr>
-        <w:rPr>
-          <w:highlight w:val="lightGray"/>
-        </w:rPr>
-      </w:pPr>
-      <w:r>
-        <w:rPr>
-          <w:highlight w:val="lightGray"/>
-        </w:rPr>
-        <w:t xml:space="preserve">Use </w:t>
-      </w:r>
-      <w:r>
-        <w:rPr>
-          <w:highlight w:val="lightGray"/>
-        </w:rPr>
-        <w:t>Class diagrams</w:t>
-      </w:r>
-      <w:r>
-        <w:rPr>
-          <w:highlight w:val="lightGray"/>
-        </w:rPr>
-        <w:t xml:space="preserve">, </w:t>
-      </w:r>
-      <w:r>
-        <w:rPr>
-          <w:highlight w:val="lightGray"/>
-        </w:rPr>
-        <w:t>sequence diagrams</w:t>
-      </w:r>
-      <w:r>
-        <w:rPr>
-          <w:highlight w:val="lightGray"/>
-        </w:rPr>
-        <w:t xml:space="preserve"> and</w:t>
-      </w:r>
-      <w:r>
-        <w:rPr>
-          <w:highlight w:val="lightGray"/>
-        </w:rPr>
-        <w:t xml:space="preserve"> </w:t>
-      </w:r>
-      <w:r>
-        <w:rPr>
-          <w:highlight w:val="lightGray"/>
-        </w:rPr>
-        <w:t>d</w:t>
-      </w:r>
-      <w:r>
-        <w:rPr>
-          <w:highlight w:val="lightGray"/>
-        </w:rPr>
-        <w:t>eployment</w:t>
-      </w:r>
-      <w:r>
-        <w:rPr>
-          <w:highlight w:val="lightGray"/>
-        </w:rPr>
-        <w:t xml:space="preserve"> diagrams</w:t>
-      </w:r>
-      <w:r>
-        <w:rPr>
-          <w:highlight w:val="lightGray"/>
-        </w:rPr>
-        <w:t xml:space="preserve"> to illustrate your description.</w:t>
-      </w:r>
-    </w:p>
-    <w:p>
-      <w:pPr>
-        <w:jc w:val="left"/>
-        <w:rPr>
-          <w:highlight w:val="lightGray"/>
-        </w:rPr>
-      </w:pPr>
-      <w:r>
-        <w:rPr>
-          <w:highlight w:val="lightGray"/>
-        </w:rPr>
-        <w:br w:type="page"/>
-      </w:r>
-    </w:p>
-    <w:p>
-      <w:pPr>
-        <w:pStyle w:val="Heading2"/>
-      </w:pPr>
-      <w:bookmarkStart w:id="13" w:name="_Toc257327658"/>
-      <w:r>
-        <w:lastRenderedPageBreak/>
-        <w:t>Graphical User Interface</w:t>
-      </w:r>
-      <w:bookmarkEnd w:id="13"/>
-    </w:p>
-    <w:p>
-      <w:pPr>
-        <w:pStyle w:val="Heading3"/>
-      </w:pPr>
-      <w:bookmarkStart w:id="14" w:name="_Toc126390261"/>
-      <w:bookmarkStart w:id="15" w:name="_Toc257327659"/>
-      <w:r>
-        <w:t>Component</w:t>
-      </w:r>
-      <w:r>
-        <w:t xml:space="preserve"> </w:t>
-      </w:r>
-      <w:r>
-        <w:t>interfaces</w:t>
-      </w:r>
-      <w:bookmarkEnd w:id="14"/>
-      <w:bookmarkEnd w:id="15"/>
-    </w:p>
-    <w:p>
-      <w:r>
-        <w:t>The user interface of TicTacToe game consists of 4 different components which are MainMenuPanel, NetworkMenuPanel, GameBoard and BoardButton.</w:t>
-      </w:r>
-      <w:r>
-        <w:br/>
-      </w:r>
-      <w:r>
-        <w:br/>
-        <w:t>MainMenuPanel is designed to catch the user decision about game type. It offers localGameButton and remoteGameButton components to the user.</w:t>
-      </w:r>
-      <w:r>
-        <w:br/>
-        <w:t>NetworkMenuPanel catches remoteGameButton as an input via Controller. It offers joinGameButton and hostGameButton to</w:t>
-      </w:r>
-      <w:r>
-        <w:t xml:space="preserve"> the</w:t>
-      </w:r>
-      <w:r>
-        <w:t xml:space="preserve"> user.</w:t>
-      </w:r>
-      <w:r>
-        <w:br/>
-        <w:t>GameBoard can take its input either from MainMenuPanel or NetworkMenuPanel via Controller. It is designed to capture the inputs from localGameButton, joinGameButton and remoteGameButton</w:t>
-      </w:r>
-      <w:r>
-        <w:t xml:space="preserve"> to start to visualize the GameBoard</w:t>
-      </w:r>
-      <w:r>
-        <w:t>.</w:t>
-      </w:r>
-    </w:p>
-    <w:p>
-      <w:pPr>
         <w:pStyle w:val="Heading3"/>
         <w:ind w:left="567" w:hanging="567"/>
       </w:pPr>
-      <w:bookmarkStart w:id="16" w:name="_Toc257327660"/>
+      <w:bookmarkStart w:id="15" w:name="_Toc257327660"/>
       <w:r>
         <w:t xml:space="preserve">Component design </w:t>
       </w:r>
       <w:r>
         <w:t>description</w:t>
       </w:r>
-      <w:bookmarkEnd w:id="16"/>
+      <w:bookmarkEnd w:id="15"/>
     </w:p>
     <w:p>
       <w:pPr>
@@ -3291,15 +3455,43 @@
       </w:r>
     </w:p>
     <w:p>
-      <w:r>
-        <w:t>MainMenuPanel: This component creates the main menu of the game. It has two buttons to redirect user either to a local game or to a network game.</w:t>
+      <w:proofErr w:type="spellStart"/>
+      <w:r>
+        <w:t>MainMenuPanel</w:t>
+      </w:r>
+      <w:proofErr w:type="spellEnd"/>
+      <w:r>
+        <w:t>: This component creates the main menu of the game. It has two buttons to redirect user either to a local game or to a network game.</w:t>
       </w:r>
       <w:r>
         <w:br/>
       </w:r>
       <w:r>
         <w:br/>
-        <w:t xml:space="preserve">NetworkMenuPanel: This component can be triggered by network game button on the MainMenuPanel. It presents host game and join game buttons to user in order to set up a network game. Join game option uses pop-up box to get IP address information. Host game option uses pop-ups to inform the user about </w:t>
+      </w:r>
+      <w:proofErr w:type="spellStart"/>
+      <w:r>
+        <w:t>NetworkMenuPanel</w:t>
+      </w:r>
+      <w:proofErr w:type="spellEnd"/>
+      <w:r>
+        <w:t xml:space="preserve">: This component can be triggered by network game button on the </w:t>
+      </w:r>
+      <w:proofErr w:type="spellStart"/>
+      <w:r>
+        <w:t>MainMenuPanel</w:t>
+      </w:r>
+      <w:proofErr w:type="spellEnd"/>
+      <w:r>
+        <w:t xml:space="preserve">. It presents host game and </w:t>
+      </w:r>
+      <w:proofErr w:type="gramStart"/>
+      <w:r>
+        <w:t>join</w:t>
+      </w:r>
+      <w:proofErr w:type="gramEnd"/>
+      <w:r>
+        <w:t xml:space="preserve"> game buttons to user in order to set up a network game. Join game option uses pop-up box to get IP address information. Host game option uses pop-ups to inform the user about </w:t>
       </w:r>
       <w:r>
         <w:t>status of remote play (e.g. player is connecting)</w:t>
@@ -3310,24 +3502,71 @@
     </w:p>
     <w:p/>
     <w:p>
-      <w:r>
-        <w:t xml:space="preserve">GameBoard: This component can be triggered by local game, join game </w:t>
+      <w:proofErr w:type="spellStart"/>
+      <w:r>
+        <w:t>GameBoard</w:t>
+      </w:r>
+      <w:proofErr w:type="spellEnd"/>
+      <w:r>
+        <w:t xml:space="preserve">: </w:t>
+      </w:r>
+      <w:proofErr w:type="gramStart"/>
+      <w:r>
+        <w:t xml:space="preserve">This component can be triggered by local game, join game </w:t>
       </w:r>
       <w:r>
         <w:t>or</w:t>
       </w:r>
       <w:r>
-        <w:t xml:space="preserve"> host game buttons. It creates the </w:t>
-      </w:r>
-      <w:r>
-        <w:t>game board which has 9 “BoardButton”s and a player turn indicator. It is also creates pop-up boxes to inform the user about game results and the status of remote player (e.g. disconnection).</w:t>
+        <w:t xml:space="preserve"> host game buttons</w:t>
+      </w:r>
+      <w:proofErr w:type="gramEnd"/>
+      <w:r>
+        <w:t xml:space="preserve">. It creates the </w:t>
+      </w:r>
+      <w:r>
+        <w:t xml:space="preserve">game </w:t>
+      </w:r>
+      <w:proofErr w:type="gramStart"/>
+      <w:r>
+        <w:t>board which</w:t>
+      </w:r>
+      <w:proofErr w:type="gramEnd"/>
+      <w:r>
+        <w:t xml:space="preserve"> has 9 “</w:t>
+      </w:r>
+      <w:proofErr w:type="spellStart"/>
+      <w:r>
+        <w:t>BoardButton”s</w:t>
+      </w:r>
+      <w:proofErr w:type="spellEnd"/>
+      <w:r>
+        <w:t xml:space="preserve"> and a player turn indicator. It is also creates pop-up boxes to inform the user about game results and the status of remote player (e.g. disconnection).</w:t>
       </w:r>
     </w:p>
     <w:p/>
     <w:p>
+      <w:proofErr w:type="spellStart"/>
       <w:r>
         <w:lastRenderedPageBreak/>
-        <w:t>BoardButton: This component is used by GameBoard. It includes fields that are required for game such as its status and its sign.</w:t>
+        <w:t>BoardButton</w:t>
+      </w:r>
+      <w:proofErr w:type="spellEnd"/>
+      <w:r>
+        <w:t xml:space="preserve">: </w:t>
+      </w:r>
+      <w:proofErr w:type="gramStart"/>
+      <w:r>
+        <w:t xml:space="preserve">This component is used by </w:t>
+      </w:r>
+      <w:proofErr w:type="spellStart"/>
+      <w:r>
+        <w:t>GameBoard</w:t>
+      </w:r>
+      <w:proofErr w:type="spellEnd"/>
+      <w:proofErr w:type="gramEnd"/>
+      <w:r>
+        <w:t>. It includes fields that are required for game such as its status and its sign.</w:t>
       </w:r>
     </w:p>
     <w:p>
@@ -3337,11 +3576,11 @@
       <w:r>
         <w:t xml:space="preserve"> </w:t>
       </w:r>
-      <w:bookmarkStart w:id="17" w:name="_Toc257327661"/>
+      <w:bookmarkStart w:id="16" w:name="_Toc257327661"/>
       <w:r>
         <w:t>Workflows and algorithms</w:t>
       </w:r>
-      <w:bookmarkEnd w:id="17"/>
+      <w:bookmarkEnd w:id="16"/>
     </w:p>
     <w:p>
       <w:r>
@@ -3403,17 +3642,17 @@
       <w:pPr>
         <w:pStyle w:val="Heading3"/>
       </w:pPr>
-      <w:bookmarkStart w:id="18" w:name="_Toc126390260"/>
-      <w:bookmarkStart w:id="19" w:name="_Toc257327662"/>
-      <w:bookmarkStart w:id="20" w:name="_Toc126390264"/>
+      <w:bookmarkStart w:id="17" w:name="_Toc126390260"/>
+      <w:bookmarkStart w:id="18" w:name="_Toc257327662"/>
+      <w:bookmarkStart w:id="19" w:name="_Toc126390264"/>
       <w:r>
         <w:t xml:space="preserve">Software requirements </w:t>
       </w:r>
+      <w:bookmarkEnd w:id="17"/>
+      <w:r>
+        <w:t>mapping</w:t>
+      </w:r>
       <w:bookmarkEnd w:id="18"/>
-      <w:r>
-        <w:t>mapping</w:t>
-      </w:r>
-      <w:bookmarkEnd w:id="19"/>
     </w:p>
     <w:p>
       <w:r>
@@ -3423,7 +3662,31 @@
         <w:t xml:space="preserve"> [R1]</w:t>
       </w:r>
       <w:r>
-        <w:t>: This requirement is handled by MainMenuPanel, GameBoard, BoardButton and relevant other Controller &amp; Logic units.</w:t>
+        <w:t xml:space="preserve">: This requirement is handled by </w:t>
+      </w:r>
+      <w:proofErr w:type="spellStart"/>
+      <w:r>
+        <w:t>MainMenuPanel</w:t>
+      </w:r>
+      <w:proofErr w:type="spellEnd"/>
+      <w:r>
+        <w:t xml:space="preserve">, </w:t>
+      </w:r>
+      <w:proofErr w:type="spellStart"/>
+      <w:r>
+        <w:t>GameBoard</w:t>
+      </w:r>
+      <w:proofErr w:type="spellEnd"/>
+      <w:r>
+        <w:t xml:space="preserve">, </w:t>
+      </w:r>
+      <w:proofErr w:type="spellStart"/>
+      <w:r>
+        <w:t>BoardButton</w:t>
+      </w:r>
+      <w:proofErr w:type="spellEnd"/>
+      <w:r>
+        <w:t xml:space="preserve"> and relevant other Controller &amp; Logic units.</w:t>
       </w:r>
     </w:p>
     <w:p>
@@ -3434,7 +3697,39 @@
         <w:t xml:space="preserve"> [R1]</w:t>
       </w:r>
       <w:r>
-        <w:t>: This requirement is handled by MainMenuPanel, NetworkMenuPanel GameBoard, BoardButton and relevant other Controller &amp; Logic units.</w:t>
+        <w:t xml:space="preserve">: This requirement is handled by </w:t>
+      </w:r>
+      <w:proofErr w:type="spellStart"/>
+      <w:r>
+        <w:t>MainMenuPanel</w:t>
+      </w:r>
+      <w:proofErr w:type="spellEnd"/>
+      <w:r>
+        <w:t xml:space="preserve">, </w:t>
+      </w:r>
+      <w:proofErr w:type="spellStart"/>
+      <w:r>
+        <w:t>NetworkMenuPanel</w:t>
+      </w:r>
+      <w:proofErr w:type="spellEnd"/>
+      <w:r>
+        <w:t xml:space="preserve"> </w:t>
+      </w:r>
+      <w:proofErr w:type="spellStart"/>
+      <w:r>
+        <w:t>GameBoard</w:t>
+      </w:r>
+      <w:proofErr w:type="spellEnd"/>
+      <w:r>
+        <w:t xml:space="preserve">, </w:t>
+      </w:r>
+      <w:proofErr w:type="spellStart"/>
+      <w:r>
+        <w:t>BoardButton</w:t>
+      </w:r>
+      <w:proofErr w:type="spellEnd"/>
+      <w:r>
+        <w:t xml:space="preserve"> and relevant other Controller &amp; Logic units.</w:t>
       </w:r>
     </w:p>
     <w:p>
@@ -3445,7 +3740,39 @@
         <w:t xml:space="preserve"> [R1]</w:t>
       </w:r>
       <w:r>
-        <w:t>: This requirement is handled by MainMenuPanel, NetworkMenuPanel GameBoard, BoardButton and relevant other Controller &amp; Logic units.</w:t>
+        <w:t xml:space="preserve">: This requirement is handled by </w:t>
+      </w:r>
+      <w:proofErr w:type="spellStart"/>
+      <w:r>
+        <w:t>MainMenuPanel</w:t>
+      </w:r>
+      <w:proofErr w:type="spellEnd"/>
+      <w:r>
+        <w:t xml:space="preserve">, </w:t>
+      </w:r>
+      <w:proofErr w:type="spellStart"/>
+      <w:r>
+        <w:t>NetworkMenuPanel</w:t>
+      </w:r>
+      <w:proofErr w:type="spellEnd"/>
+      <w:r>
+        <w:t xml:space="preserve"> </w:t>
+      </w:r>
+      <w:proofErr w:type="spellStart"/>
+      <w:r>
+        <w:t>GameBoard</w:t>
+      </w:r>
+      <w:proofErr w:type="spellEnd"/>
+      <w:r>
+        <w:t xml:space="preserve">, </w:t>
+      </w:r>
+      <w:proofErr w:type="spellStart"/>
+      <w:r>
+        <w:t>BoardButton</w:t>
+      </w:r>
+      <w:proofErr w:type="spellEnd"/>
+      <w:r>
+        <w:t xml:space="preserve"> and relevant other Controller &amp; Logic units.</w:t>
       </w:r>
     </w:p>
     <w:p>
@@ -3460,65 +3787,101 @@
       <w:pPr>
         <w:pStyle w:val="Heading2"/>
       </w:pPr>
-      <w:bookmarkStart w:id="21" w:name="_Toc257327663"/>
+      <w:bookmarkStart w:id="20" w:name="_Toc257327663"/>
       <w:r>
         <w:lastRenderedPageBreak/>
         <w:t>Controller</w:t>
+      </w:r>
+      <w:bookmarkEnd w:id="20"/>
+    </w:p>
+    <w:p>
+      <w:pPr>
+        <w:pStyle w:val="Heading3"/>
+      </w:pPr>
+      <w:bookmarkStart w:id="21" w:name="_Toc257327664"/>
+      <w:r>
+        <w:t>Component</w:t>
+      </w:r>
+      <w:r>
+        <w:t xml:space="preserve"> </w:t>
+      </w:r>
+      <w:r>
+        <w:t>interfaces</w:t>
       </w:r>
       <w:bookmarkEnd w:id="21"/>
     </w:p>
     <w:p>
+      <w:r>
+        <w:t>Controller class creates, uses, manages and destroys each and every other component part of the TicTacToe game software.</w:t>
+      </w:r>
+    </w:p>
+    <w:p/>
+    <w:p>
+      <w:r>
+        <w:t>Controller class provides an interface for the buttons in the GUI. The buttons use the interface provided by the Controller as their event listeners. For example, the event listener</w:t>
+      </w:r>
+      <w:r>
+        <w:t xml:space="preserve"> for the </w:t>
+      </w:r>
+      <w:proofErr w:type="spellStart"/>
+      <w:r>
+        <w:t>localGameButton</w:t>
+      </w:r>
+      <w:proofErr w:type="spellEnd"/>
+      <w:r>
+        <w:t xml:space="preserve"> instance in the </w:t>
+      </w:r>
+      <w:proofErr w:type="spellStart"/>
+      <w:r>
+        <w:t>MainMenuPanel</w:t>
+      </w:r>
+      <w:proofErr w:type="spellEnd"/>
+      <w:r>
+        <w:t xml:space="preserve"> instance is the Controller</w:t>
+      </w:r>
+      <w:proofErr w:type="gramStart"/>
+      <w:r>
+        <w:t>::</w:t>
+      </w:r>
+      <w:proofErr w:type="spellStart"/>
+      <w:proofErr w:type="gramEnd"/>
+      <w:r>
+        <w:t>localGameButtonPressed</w:t>
+      </w:r>
+      <w:proofErr w:type="spellEnd"/>
+      <w:r>
+        <w:t>() method. Thus, we can generalize this principle for every Controller</w:t>
+      </w:r>
+      <w:proofErr w:type="gramStart"/>
+      <w:r>
+        <w:t>::</w:t>
+      </w:r>
+      <w:proofErr w:type="gramEnd"/>
+      <w:r>
+        <w:t>[*]Pressed() method by concluding that they each represent an interface for a specific button.</w:t>
+      </w:r>
+    </w:p>
+    <w:p>
       <w:pPr>
         <w:pStyle w:val="Heading3"/>
       </w:pPr>
-      <w:bookmarkStart w:id="22" w:name="_Toc257327664"/>
-      <w:r>
-        <w:t>Component</w:t>
-      </w:r>
-      <w:r>
-        <w:t xml:space="preserve"> </w:t>
-      </w:r>
-      <w:r>
-        <w:t>interfaces</w:t>
+      <w:bookmarkStart w:id="22" w:name="_Toc257327665"/>
+      <w:r>
+        <w:t>Component design description</w:t>
       </w:r>
       <w:bookmarkEnd w:id="22"/>
     </w:p>
     <w:p>
       <w:r>
-        <w:t>Controller class creates, uses, manages and destroys each and every other component part of the TicTacToe game software.</w:t>
-      </w:r>
-    </w:p>
-    <w:p/>
-    <w:p>
-      <w:r>
-        <w:t>Controller class provides an interface for the buttons in the GUI. The buttons use the interface provided by the Controller as their event listeners. For example, the event listener</w:t>
-      </w:r>
-      <w:r>
-        <w:t xml:space="preserve"> for the localGameButton instance in the MainMenuPanel instance is the Controller::localGameButtonPressed() method. Thus, we can generalize this principle for every Controller::[*]Pressed() method by concluding that they each represent an interface for a specific button.</w:t>
-      </w:r>
-    </w:p>
-    <w:p>
-      <w:pPr>
-        <w:pStyle w:val="Heading3"/>
-      </w:pPr>
-      <w:bookmarkStart w:id="23" w:name="_Toc257327665"/>
-      <w:r>
-        <w:t>Component design description</w:t>
-      </w:r>
-      <w:bookmarkEnd w:id="23"/>
-    </w:p>
-    <w:p/>
-    <w:p>
-      <w:r>
         <w:rPr>
           <w:noProof/>
           <w:lang w:eastAsia="en-US"/>
         </w:rPr>
         <w:drawing>
-          <wp:inline distT="0" distB="0" distL="0" distR="0" wp14:anchorId="1A952104" wp14:editId="7193739C">
-            <wp:extent cx="5756275" cy="3192780"/>
+          <wp:inline distT="0" distB="0" distL="0" distR="0" wp14:anchorId="38513E20" wp14:editId="3CCAB7E5">
+            <wp:extent cx="5758180" cy="3192007"/>
             <wp:effectExtent l="0" t="0" r="0" b="0"/>
-            <wp:docPr id="4" name="Picture 4" descr="Macintosh HD:Users:aemreunal:Documents:GitHub:CS320-Project1-TicTacToe:Class UML diagrams:Controller.png"/>
+            <wp:docPr id="1" name="Picture 1" descr="Macintosh HD:Users:aemreunal:Documents:GitHub:CS320-Project1-TicTacToe:Class UML diagrams:Controller class.png"/>
             <wp:cNvGraphicFramePr>
               <a:graphicFrameLocks xmlns:a="http://schemas.openxmlformats.org/drawingml/2006/main" noChangeAspect="1"/>
             </wp:cNvGraphicFramePr>
@@ -3526,7 +3889,7 @@
               <a:graphicData uri="http://schemas.openxmlformats.org/drawingml/2006/picture">
                 <pic:pic xmlns:pic="http://schemas.openxmlformats.org/drawingml/2006/picture">
                   <pic:nvPicPr>
-                    <pic:cNvPr id="0" name="Picture 2" descr="Macintosh HD:Users:aemreunal:Documents:GitHub:CS320-Project1-TicTacToe:Class UML diagrams:Controller.png"/>
+                    <pic:cNvPr id="0" name="Picture 1" descr="Macintosh HD:Users:aemreunal:Documents:GitHub:CS320-Project1-TicTacToe:Class UML diagrams:Controller class.png"/>
                     <pic:cNvPicPr>
                       <a:picLocks noChangeAspect="1" noChangeArrowheads="1"/>
                     </pic:cNvPicPr>
@@ -3547,7 +3910,7 @@
                   <pic:spPr bwMode="auto">
                     <a:xfrm>
                       <a:off x="0" y="0"/>
-                      <a:ext cx="5756275" cy="3192780"/>
+                      <a:ext cx="5758180" cy="3192007"/>
                     </a:xfrm>
                     <a:prstGeom prst="rect">
                       <a:avLst/>
@@ -3568,16 +3931,19 @@
       <w:pPr>
         <w:pStyle w:val="Heading3"/>
       </w:pPr>
-      <w:bookmarkStart w:id="24" w:name="_Toc257327666"/>
+      <w:bookmarkStart w:id="23" w:name="_Toc257327666"/>
       <w:r>
         <w:t xml:space="preserve"> </w:t>
       </w:r>
       <w:r>
         <w:t>Workflows and algorithms</w:t>
       </w:r>
+      <w:bookmarkEnd w:id="23"/>
+    </w:p>
+    <w:p>
+      <w:bookmarkStart w:id="24" w:name="_GoBack"/>
       <w:bookmarkEnd w:id="24"/>
     </w:p>
-    <w:p/>
     <w:p>
       <w:pPr>
         <w:pStyle w:val="Heading3"/>
@@ -3609,7 +3975,7 @@
         <w:pStyle w:val="Heading2"/>
       </w:pPr>
       <w:bookmarkStart w:id="26" w:name="_Toc257327668"/>
-      <w:bookmarkEnd w:id="20"/>
+      <w:bookmarkEnd w:id="19"/>
       <w:r>
         <w:lastRenderedPageBreak/>
         <w:t>Network [DENIZ</w:t>
@@ -3720,8 +4086,13 @@
     </w:p>
     <w:p/>
     <w:p>
-      <w:r>
-        <w:t xml:space="preserve">NetworkAdapter: Controls all of the network flow and provides all network-related actions in the game. It can </w:t>
+      <w:proofErr w:type="spellStart"/>
+      <w:r>
+        <w:t>NetworkAdapter</w:t>
+      </w:r>
+      <w:proofErr w:type="spellEnd"/>
+      <w:r>
+        <w:t xml:space="preserve">: Controls all of the network flow and provides all network-related actions in the game. It can </w:t>
       </w:r>
       <w:r>
         <w:t>host</w:t>
@@ -3741,14 +4112,35 @@
       <w:r>
         <w:t xml:space="preserve">Packet: </w:t>
       </w:r>
-      <w:r>
-        <w:t xml:space="preserve">Serializable network packets which are </w:t>
+      <w:proofErr w:type="spellStart"/>
+      <w:r>
+        <w:t>Serializable</w:t>
+      </w:r>
+      <w:proofErr w:type="spellEnd"/>
+      <w:r>
+        <w:t xml:space="preserve"> network </w:t>
+      </w:r>
+      <w:proofErr w:type="gramStart"/>
+      <w:r>
+        <w:t xml:space="preserve">packets which are </w:t>
       </w:r>
       <w:r>
         <w:t xml:space="preserve">serialized and </w:t>
       </w:r>
       <w:r>
-        <w:t xml:space="preserve">sent through the network and deserialized on receive. </w:t>
+        <w:t xml:space="preserve">sent through the network and </w:t>
+      </w:r>
+      <w:proofErr w:type="spellStart"/>
+      <w:r>
+        <w:t>deserialized</w:t>
+      </w:r>
+      <w:proofErr w:type="spellEnd"/>
+      <w:r>
+        <w:t xml:space="preserve"> on</w:t>
+      </w:r>
+      <w:proofErr w:type="gramEnd"/>
+      <w:r>
+        <w:t xml:space="preserve"> receive. </w:t>
       </w:r>
       <w:r>
         <w:t xml:space="preserve">Carries information about the action. </w:t>
@@ -3889,7 +4281,21 @@
         <w:rPr>
           <w:highlight w:val="darkGray"/>
         </w:rPr>
-        <w:t>Describe the design of the component, Use class diagrams to show the links between sub-components/sub-packages and or classes inside the component.</w:t>
+        <w:t xml:space="preserve">Describe the design of the </w:t>
+      </w:r>
+      <w:proofErr w:type="gramStart"/>
+      <w:r>
+        <w:rPr>
+          <w:highlight w:val="darkGray"/>
+        </w:rPr>
+        <w:t>component,</w:t>
+      </w:r>
+      <w:proofErr w:type="gramEnd"/>
+      <w:r>
+        <w:rPr>
+          <w:highlight w:val="darkGray"/>
+        </w:rPr>
+        <w:t xml:space="preserve"> Use class diagrams to show the links between sub-components/sub-packages and or classes inside the component.</w:t>
       </w:r>
     </w:p>
     <w:p>
@@ -3972,12 +4378,14 @@
       <w:bookmarkEnd w:id="36"/>
     </w:p>
     <w:p>
+      <w:proofErr w:type="gramStart"/>
       <w:r>
         <w:t>Nothing other than the standard Java v1.7 library</w:t>
       </w:r>
       <w:r>
         <w:t>.</w:t>
       </w:r>
+      <w:proofErr w:type="gramEnd"/>
     </w:p>
     <w:sectPr>
       <w:headerReference w:type="default" r:id="rId12"/>
@@ -4250,7 +4658,7 @@
               <w:noProof/>
               <w:snapToGrid w:val="0"/>
             </w:rPr>
-            <w:t>1</w:t>
+            <w:t>8</w:t>
           </w:r>
           <w:r>
             <w:rPr>

</xml_diff>

<commit_message>
Update SDD with Controller requirements.
</commit_message>
<xml_diff>
--- a/Software Detailed Design.docx
+++ b/Software Detailed Design.docx
@@ -2786,7 +2786,6 @@
     </w:p>
     <w:p/>
     <w:p>
-      <w:proofErr w:type="gramStart"/>
       <w:r>
         <w:rPr>
           <w:highlight w:val="lightGray"/>
@@ -2799,7 +2798,6 @@
         </w:rPr>
         <w:t>.</w:t>
       </w:r>
-      <w:proofErr w:type="gramEnd"/>
     </w:p>
     <w:p>
       <w:r>
@@ -2987,21 +2985,7 @@
         <w:rPr>
           <w:highlight w:val="lightGray"/>
         </w:rPr>
-        <w:t xml:space="preserve">the </w:t>
-      </w:r>
-      <w:proofErr w:type="gramStart"/>
-      <w:r>
-        <w:rPr>
-          <w:highlight w:val="lightGray"/>
-        </w:rPr>
-        <w:t>top level</w:t>
-      </w:r>
-      <w:proofErr w:type="gramEnd"/>
-      <w:r>
-        <w:rPr>
-          <w:highlight w:val="lightGray"/>
-        </w:rPr>
-        <w:t xml:space="preserve"> software components and their interactions/relationships.</w:t>
+        <w:t>the top level software components and their interactions/relationships.</w:t>
       </w:r>
     </w:p>
     <w:p>
@@ -3048,19 +3032,11 @@
         </w:rPr>
         <w:t xml:space="preserve">escribe each </w:t>
       </w:r>
-      <w:proofErr w:type="gramStart"/>
       <w:r>
         <w:rPr>
           <w:highlight w:val="lightGray"/>
         </w:rPr>
-        <w:t>top level</w:t>
-      </w:r>
-      <w:proofErr w:type="gramEnd"/>
-      <w:r>
-        <w:rPr>
-          <w:highlight w:val="lightGray"/>
-        </w:rPr>
-        <w:t xml:space="preserve"> package/</w:t>
+        <w:t>top level package/</w:t>
       </w:r>
       <w:r>
         <w:rPr>
@@ -3201,112 +3177,18 @@
     </w:p>
     <w:p>
       <w:r>
-        <w:t xml:space="preserve">The user interface of TicTacToe game consists of 4 different </w:t>
-      </w:r>
-      <w:proofErr w:type="gramStart"/>
-      <w:r>
-        <w:t>components which</w:t>
-      </w:r>
-      <w:proofErr w:type="gramEnd"/>
-      <w:r>
-        <w:t xml:space="preserve"> are </w:t>
-      </w:r>
-      <w:proofErr w:type="spellStart"/>
-      <w:r>
-        <w:t>MainMenuPanel</w:t>
-      </w:r>
-      <w:proofErr w:type="spellEnd"/>
-      <w:r>
-        <w:t xml:space="preserve">, </w:t>
-      </w:r>
-      <w:proofErr w:type="spellStart"/>
-      <w:r>
-        <w:t>NetworkMenuPanel</w:t>
-      </w:r>
-      <w:proofErr w:type="spellEnd"/>
-      <w:r>
-        <w:t xml:space="preserve">, </w:t>
-      </w:r>
-      <w:proofErr w:type="spellStart"/>
-      <w:r>
-        <w:t>GameBoard</w:t>
-      </w:r>
-      <w:proofErr w:type="spellEnd"/>
-      <w:r>
-        <w:t xml:space="preserve"> and </w:t>
-      </w:r>
-      <w:proofErr w:type="spellStart"/>
-      <w:r>
-        <w:t>BoardButton</w:t>
-      </w:r>
-      <w:proofErr w:type="spellEnd"/>
-      <w:r>
-        <w:t>.</w:t>
+        <w:t>The user interface of TicTacToe game consists of 4 different components which are MainMenuPanel, NetworkMenuPanel, GameBoard and BoardButton.</w:t>
       </w:r>
       <w:r>
         <w:br/>
       </w:r>
       <w:r>
         <w:br/>
-      </w:r>
-      <w:proofErr w:type="spellStart"/>
-      <w:r>
-        <w:t>MainMenuPanel</w:t>
-      </w:r>
-      <w:proofErr w:type="spellEnd"/>
-      <w:r>
-        <w:t xml:space="preserve"> is designed to catch the user decision about game type. It offers </w:t>
-      </w:r>
-      <w:proofErr w:type="spellStart"/>
-      <w:r>
-        <w:t>localGameButton</w:t>
-      </w:r>
-      <w:proofErr w:type="spellEnd"/>
-      <w:r>
-        <w:t xml:space="preserve"> and </w:t>
-      </w:r>
-      <w:proofErr w:type="spellStart"/>
-      <w:r>
-        <w:t>remoteGameButton</w:t>
-      </w:r>
-      <w:proofErr w:type="spellEnd"/>
-      <w:r>
-        <w:t xml:space="preserve"> components to the user.</w:t>
+        <w:t>MainMenuPanel is designed to catch the user decision about game type. It offers localGameButton and remoteGameButton components to the user.</w:t>
       </w:r>
       <w:r>
         <w:br/>
-      </w:r>
-      <w:proofErr w:type="spellStart"/>
-      <w:r>
-        <w:t>NetworkMenuPanel</w:t>
-      </w:r>
-      <w:proofErr w:type="spellEnd"/>
-      <w:r>
-        <w:t xml:space="preserve"> catches </w:t>
-      </w:r>
-      <w:proofErr w:type="spellStart"/>
-      <w:r>
-        <w:t>remoteGameButton</w:t>
-      </w:r>
-      <w:proofErr w:type="spellEnd"/>
-      <w:r>
-        <w:t xml:space="preserve"> as an input via Controller. It offers </w:t>
-      </w:r>
-      <w:proofErr w:type="spellStart"/>
-      <w:r>
-        <w:t>joinGameButton</w:t>
-      </w:r>
-      <w:proofErr w:type="spellEnd"/>
-      <w:r>
-        <w:t xml:space="preserve"> and </w:t>
-      </w:r>
-      <w:proofErr w:type="spellStart"/>
-      <w:r>
-        <w:t>hostGameButton</w:t>
-      </w:r>
-      <w:proofErr w:type="spellEnd"/>
-      <w:r>
-        <w:t xml:space="preserve"> to</w:t>
+        <w:t>NetworkMenuPanel catches remoteGameButton as an input via Controller. It offers joinGameButton and hostGameButton to</w:t>
       </w:r>
       <w:r>
         <w:t xml:space="preserve"> the</w:t>
@@ -3316,60 +3198,11 @@
       </w:r>
       <w:r>
         <w:br/>
-      </w:r>
-      <w:proofErr w:type="spellStart"/>
-      <w:r>
-        <w:t>GameBoard</w:t>
-      </w:r>
-      <w:proofErr w:type="spellEnd"/>
-      <w:r>
-        <w:t xml:space="preserve"> can take its input either from </w:t>
-      </w:r>
-      <w:proofErr w:type="spellStart"/>
-      <w:r>
-        <w:t>MainMenuPanel</w:t>
-      </w:r>
-      <w:proofErr w:type="spellEnd"/>
-      <w:r>
-        <w:t xml:space="preserve"> or </w:t>
-      </w:r>
-      <w:proofErr w:type="spellStart"/>
-      <w:r>
-        <w:t>NetworkMenuPanel</w:t>
-      </w:r>
-      <w:proofErr w:type="spellEnd"/>
-      <w:r>
-        <w:t xml:space="preserve"> via Controller. It is designed to capture the inputs from </w:t>
-      </w:r>
-      <w:proofErr w:type="spellStart"/>
-      <w:r>
-        <w:t>localGameButton</w:t>
-      </w:r>
-      <w:proofErr w:type="spellEnd"/>
-      <w:r>
-        <w:t xml:space="preserve">, </w:t>
-      </w:r>
-      <w:proofErr w:type="spellStart"/>
-      <w:r>
-        <w:t>joinGameButton</w:t>
-      </w:r>
-      <w:proofErr w:type="spellEnd"/>
-      <w:r>
-        <w:t xml:space="preserve"> and </w:t>
-      </w:r>
-      <w:proofErr w:type="spellStart"/>
-      <w:r>
-        <w:t>remoteGameButton</w:t>
-      </w:r>
-      <w:proofErr w:type="spellEnd"/>
-      <w:r>
-        <w:t xml:space="preserve"> to start to visualize the </w:t>
-      </w:r>
-      <w:proofErr w:type="spellStart"/>
-      <w:r>
-        <w:t>GameBoard</w:t>
-      </w:r>
-      <w:proofErr w:type="spellEnd"/>
+        <w:t>GameBoard can take its input either from MainMenuPanel or NetworkMenuPanel via Controller. It is designed to capture the inputs from localGameButton, joinGameButton and remoteGameButton</w:t>
+      </w:r>
+      <w:r>
+        <w:t xml:space="preserve"> to start to visualize the GameBoard</w:t>
+      </w:r>
       <w:r>
         <w:t>.</w:t>
       </w:r>
@@ -3455,43 +3288,15 @@
       </w:r>
     </w:p>
     <w:p>
-      <w:proofErr w:type="spellStart"/>
-      <w:r>
-        <w:t>MainMenuPanel</w:t>
-      </w:r>
-      <w:proofErr w:type="spellEnd"/>
-      <w:r>
-        <w:t>: This component creates the main menu of the game. It has two buttons to redirect user either to a local game or to a network game.</w:t>
+      <w:r>
+        <w:t>MainMenuPanel: This component creates the main menu of the game. It has two buttons to redirect user either to a local game or to a network game.</w:t>
       </w:r>
       <w:r>
         <w:br/>
       </w:r>
       <w:r>
         <w:br/>
-      </w:r>
-      <w:proofErr w:type="spellStart"/>
-      <w:r>
-        <w:t>NetworkMenuPanel</w:t>
-      </w:r>
-      <w:proofErr w:type="spellEnd"/>
-      <w:r>
-        <w:t xml:space="preserve">: This component can be triggered by network game button on the </w:t>
-      </w:r>
-      <w:proofErr w:type="spellStart"/>
-      <w:r>
-        <w:t>MainMenuPanel</w:t>
-      </w:r>
-      <w:proofErr w:type="spellEnd"/>
-      <w:r>
-        <w:t xml:space="preserve">. It presents host game and </w:t>
-      </w:r>
-      <w:proofErr w:type="gramStart"/>
-      <w:r>
-        <w:t>join</w:t>
-      </w:r>
-      <w:proofErr w:type="gramEnd"/>
-      <w:r>
-        <w:t xml:space="preserve"> game buttons to user in order to set up a network game. Join game option uses pop-up box to get IP address information. Host game option uses pop-ups to inform the user about </w:t>
+        <w:t xml:space="preserve">NetworkMenuPanel: This component can be triggered by network game button on the MainMenuPanel. It presents host game and join game buttons to user in order to set up a network game. Join game option uses pop-up box to get IP address information. Host game option uses pop-ups to inform the user about </w:t>
       </w:r>
       <w:r>
         <w:t>status of remote play (e.g. player is connecting)</w:t>
@@ -3502,71 +3307,24 @@
     </w:p>
     <w:p/>
     <w:p>
-      <w:proofErr w:type="spellStart"/>
-      <w:r>
-        <w:t>GameBoard</w:t>
-      </w:r>
-      <w:proofErr w:type="spellEnd"/>
-      <w:r>
-        <w:t xml:space="preserve">: </w:t>
-      </w:r>
-      <w:proofErr w:type="gramStart"/>
-      <w:r>
-        <w:t xml:space="preserve">This component can be triggered by local game, join game </w:t>
+      <w:r>
+        <w:t xml:space="preserve">GameBoard: This component can be triggered by local game, join game </w:t>
       </w:r>
       <w:r>
         <w:t>or</w:t>
       </w:r>
       <w:r>
-        <w:t xml:space="preserve"> host game buttons</w:t>
-      </w:r>
-      <w:proofErr w:type="gramEnd"/>
-      <w:r>
-        <w:t xml:space="preserve">. It creates the </w:t>
-      </w:r>
-      <w:r>
-        <w:t xml:space="preserve">game </w:t>
-      </w:r>
-      <w:proofErr w:type="gramStart"/>
-      <w:r>
-        <w:t>board which</w:t>
-      </w:r>
-      <w:proofErr w:type="gramEnd"/>
-      <w:r>
-        <w:t xml:space="preserve"> has 9 “</w:t>
-      </w:r>
-      <w:proofErr w:type="spellStart"/>
-      <w:r>
-        <w:t>BoardButton”s</w:t>
-      </w:r>
-      <w:proofErr w:type="spellEnd"/>
-      <w:r>
-        <w:t xml:space="preserve"> and a player turn indicator. It is also creates pop-up boxes to inform the user about game results and the status of remote player (e.g. disconnection).</w:t>
+        <w:t xml:space="preserve"> host game buttons. It creates the </w:t>
+      </w:r>
+      <w:r>
+        <w:t>game board which has 9 “BoardButton”s and a player turn indicator. It is also creates pop-up boxes to inform the user about game results and the status of remote player (e.g. disconnection).</w:t>
       </w:r>
     </w:p>
     <w:p/>
     <w:p>
-      <w:proofErr w:type="spellStart"/>
       <w:r>
         <w:lastRenderedPageBreak/>
-        <w:t>BoardButton</w:t>
-      </w:r>
-      <w:proofErr w:type="spellEnd"/>
-      <w:r>
-        <w:t xml:space="preserve">: </w:t>
-      </w:r>
-      <w:proofErr w:type="gramStart"/>
-      <w:r>
-        <w:t xml:space="preserve">This component is used by </w:t>
-      </w:r>
-      <w:proofErr w:type="spellStart"/>
-      <w:r>
-        <w:t>GameBoard</w:t>
-      </w:r>
-      <w:proofErr w:type="spellEnd"/>
-      <w:proofErr w:type="gramEnd"/>
-      <w:r>
-        <w:t>. It includes fields that are required for game such as its status and its sign.</w:t>
+        <w:t>BoardButton: This component is used by GameBoard. It includes fields that are required for game such as its status and its sign.</w:t>
       </w:r>
     </w:p>
     <w:p>
@@ -3662,31 +3420,7 @@
         <w:t xml:space="preserve"> [R1]</w:t>
       </w:r>
       <w:r>
-        <w:t xml:space="preserve">: This requirement is handled by </w:t>
-      </w:r>
-      <w:proofErr w:type="spellStart"/>
-      <w:r>
-        <w:t>MainMenuPanel</w:t>
-      </w:r>
-      <w:proofErr w:type="spellEnd"/>
-      <w:r>
-        <w:t xml:space="preserve">, </w:t>
-      </w:r>
-      <w:proofErr w:type="spellStart"/>
-      <w:r>
-        <w:t>GameBoard</w:t>
-      </w:r>
-      <w:proofErr w:type="spellEnd"/>
-      <w:r>
-        <w:t xml:space="preserve">, </w:t>
-      </w:r>
-      <w:proofErr w:type="spellStart"/>
-      <w:r>
-        <w:t>BoardButton</w:t>
-      </w:r>
-      <w:proofErr w:type="spellEnd"/>
-      <w:r>
-        <w:t xml:space="preserve"> and relevant other Controller &amp; Logic units.</w:t>
+        <w:t>: This requirement is handled by MainMenuPanel, GameBoard, BoardButton and relevant other Controller &amp; Logic units.</w:t>
       </w:r>
     </w:p>
     <w:p>
@@ -3697,39 +3431,7 @@
         <w:t xml:space="preserve"> [R1]</w:t>
       </w:r>
       <w:r>
-        <w:t xml:space="preserve">: This requirement is handled by </w:t>
-      </w:r>
-      <w:proofErr w:type="spellStart"/>
-      <w:r>
-        <w:t>MainMenuPanel</w:t>
-      </w:r>
-      <w:proofErr w:type="spellEnd"/>
-      <w:r>
-        <w:t xml:space="preserve">, </w:t>
-      </w:r>
-      <w:proofErr w:type="spellStart"/>
-      <w:r>
-        <w:t>NetworkMenuPanel</w:t>
-      </w:r>
-      <w:proofErr w:type="spellEnd"/>
-      <w:r>
-        <w:t xml:space="preserve"> </w:t>
-      </w:r>
-      <w:proofErr w:type="spellStart"/>
-      <w:r>
-        <w:t>GameBoard</w:t>
-      </w:r>
-      <w:proofErr w:type="spellEnd"/>
-      <w:r>
-        <w:t xml:space="preserve">, </w:t>
-      </w:r>
-      <w:proofErr w:type="spellStart"/>
-      <w:r>
-        <w:t>BoardButton</w:t>
-      </w:r>
-      <w:proofErr w:type="spellEnd"/>
-      <w:r>
-        <w:t xml:space="preserve"> and relevant other Controller &amp; Logic units.</w:t>
+        <w:t>: This requirement is handled by MainMenuPanel, NetworkMenuPanel GameBoard, BoardButton and relevant other Controller &amp; Logic units.</w:t>
       </w:r>
     </w:p>
     <w:p>
@@ -3740,39 +3442,7 @@
         <w:t xml:space="preserve"> [R1]</w:t>
       </w:r>
       <w:r>
-        <w:t xml:space="preserve">: This requirement is handled by </w:t>
-      </w:r>
-      <w:proofErr w:type="spellStart"/>
-      <w:r>
-        <w:t>MainMenuPanel</w:t>
-      </w:r>
-      <w:proofErr w:type="spellEnd"/>
-      <w:r>
-        <w:t xml:space="preserve">, </w:t>
-      </w:r>
-      <w:proofErr w:type="spellStart"/>
-      <w:r>
-        <w:t>NetworkMenuPanel</w:t>
-      </w:r>
-      <w:proofErr w:type="spellEnd"/>
-      <w:r>
-        <w:t xml:space="preserve"> </w:t>
-      </w:r>
-      <w:proofErr w:type="spellStart"/>
-      <w:r>
-        <w:t>GameBoard</w:t>
-      </w:r>
-      <w:proofErr w:type="spellEnd"/>
-      <w:r>
-        <w:t xml:space="preserve">, </w:t>
-      </w:r>
-      <w:proofErr w:type="spellStart"/>
-      <w:r>
-        <w:t>BoardButton</w:t>
-      </w:r>
-      <w:proofErr w:type="spellEnd"/>
-      <w:r>
-        <w:t xml:space="preserve"> and relevant other Controller &amp; Logic units.</w:t>
+        <w:t>: This requirement is handled by MainMenuPanel, NetworkMenuPanel GameBoard, BoardButton and relevant other Controller &amp; Logic units.</w:t>
       </w:r>
     </w:p>
     <w:p>
@@ -3818,47 +3488,7 @@
     <w:p/>
     <w:p>
       <w:r>
-        <w:t>Controller class provides an interface for the buttons in the GUI. The buttons use the interface provided by the Controller as their event listeners. For example, the event listener</w:t>
-      </w:r>
-      <w:r>
-        <w:t xml:space="preserve"> for the </w:t>
-      </w:r>
-      <w:proofErr w:type="spellStart"/>
-      <w:r>
-        <w:t>localGameButton</w:t>
-      </w:r>
-      <w:proofErr w:type="spellEnd"/>
-      <w:r>
-        <w:t xml:space="preserve"> instance in the </w:t>
-      </w:r>
-      <w:proofErr w:type="spellStart"/>
-      <w:r>
-        <w:t>MainMenuPanel</w:t>
-      </w:r>
-      <w:proofErr w:type="spellEnd"/>
-      <w:r>
-        <w:t xml:space="preserve"> instance is the Controller</w:t>
-      </w:r>
-      <w:proofErr w:type="gramStart"/>
-      <w:r>
-        <w:t>::</w:t>
-      </w:r>
-      <w:proofErr w:type="spellStart"/>
-      <w:proofErr w:type="gramEnd"/>
-      <w:r>
-        <w:t>localGameButtonPressed</w:t>
-      </w:r>
-      <w:proofErr w:type="spellEnd"/>
-      <w:r>
-        <w:t>() method. Thus, we can generalize this principle for every Controller</w:t>
-      </w:r>
-      <w:proofErr w:type="gramStart"/>
-      <w:r>
-        <w:t>::</w:t>
-      </w:r>
-      <w:proofErr w:type="gramEnd"/>
-      <w:r>
-        <w:t>[*]Pressed() method by concluding that they each represent an interface for a specific button.</w:t>
+        <w:t>Controller class provides an interface for the buttons in the GUI. The buttons use the interface provided by the Controller as their event listeners. For example, the event listener for the localGameButton instance in the MainMenuPanel instance is the Controller::localGameButtonPressed() method. Thus, we can generalize this principle for every Controller::[*]Pressed() method by concluding that they each represent an interface for a specific button.</w:t>
       </w:r>
     </w:p>
     <w:p>
@@ -3940,27 +3570,101 @@
       </w:r>
       <w:bookmarkEnd w:id="23"/>
     </w:p>
+    <w:p/>
     <w:p>
-      <w:bookmarkStart w:id="24" w:name="_GoBack"/>
+      <w:pPr>
+        <w:pStyle w:val="Heading3"/>
+      </w:pPr>
+      <w:bookmarkStart w:id="24" w:name="_Toc257327667"/>
+      <w:r>
+        <w:t xml:space="preserve">Software requirements </w:t>
+      </w:r>
+      <w:r>
+        <w:t>mapping</w:t>
+      </w:r>
       <w:bookmarkEnd w:id="24"/>
     </w:p>
     <w:p>
-      <w:pPr>
-        <w:pStyle w:val="Heading3"/>
-      </w:pPr>
-      <w:bookmarkStart w:id="25" w:name="_Toc257327667"/>
-      <w:r>
-        <w:t xml:space="preserve">Software requirements </w:t>
-      </w:r>
-      <w:r>
-        <w:t>mapping</w:t>
-      </w:r>
-      <w:bookmarkEnd w:id="25"/>
+      <w:r>
+        <w:t xml:space="preserve">This component handles the following requirements: </w:t>
+      </w:r>
     </w:p>
     <w:p>
-      <w:r>
-        <w:t>None.</w:t>
-      </w:r>
+      <w:pPr>
+        <w:pStyle w:val="ListParagraph"/>
+        <w:numPr>
+          <w:ilvl w:val="0"/>
+          <w:numId w:val="45"/>
+        </w:numPr>
+      </w:pPr>
+      <w:r>
+        <w:t>SRS-REQ-101 LOCAL</w:t>
+      </w:r>
+    </w:p>
+    <w:p>
+      <w:pPr>
+        <w:pStyle w:val="ListParagraph"/>
+        <w:numPr>
+          <w:ilvl w:val="0"/>
+          <w:numId w:val="45"/>
+        </w:numPr>
+      </w:pPr>
+      <w:r>
+        <w:t>SRS-REQ-102 JOIN</w:t>
+      </w:r>
+    </w:p>
+    <w:p>
+      <w:pPr>
+        <w:pStyle w:val="ListParagraph"/>
+        <w:numPr>
+          <w:ilvl w:val="0"/>
+          <w:numId w:val="45"/>
+        </w:numPr>
+      </w:pPr>
+      <w:r>
+        <w:t>SRS-REQ-103 HOST</w:t>
+      </w:r>
+    </w:p>
+    <w:p>
+      <w:pPr>
+        <w:pStyle w:val="ListParagraph"/>
+        <w:numPr>
+          <w:ilvl w:val="0"/>
+          <w:numId w:val="45"/>
+        </w:numPr>
+      </w:pPr>
+      <w:r>
+        <w:t>SRS-REQ-001</w:t>
+      </w:r>
+    </w:p>
+    <w:p>
+      <w:pPr>
+        <w:pStyle w:val="ListParagraph"/>
+        <w:numPr>
+          <w:ilvl w:val="0"/>
+          <w:numId w:val="45"/>
+        </w:numPr>
+      </w:pPr>
+      <w:r>
+        <w:t>SRS-REQ-003</w:t>
+      </w:r>
+    </w:p>
+    <w:p>
+      <w:pPr>
+        <w:pStyle w:val="ListParagraph"/>
+        <w:numPr>
+          <w:ilvl w:val="0"/>
+          <w:numId w:val="45"/>
+        </w:numPr>
+      </w:pPr>
+      <w:r>
+        <w:t>SRS-REQ-006</w:t>
+      </w:r>
+    </w:p>
+    <w:p/>
+    <w:p>
+      <w:bookmarkStart w:id="25" w:name="_GoBack"/>
+      <w:bookmarkEnd w:id="25"/>
     </w:p>
     <w:p>
       <w:pPr>
@@ -4086,13 +3790,8 @@
     </w:p>
     <w:p/>
     <w:p>
-      <w:proofErr w:type="spellStart"/>
-      <w:r>
-        <w:t>NetworkAdapter</w:t>
-      </w:r>
-      <w:proofErr w:type="spellEnd"/>
-      <w:r>
-        <w:t xml:space="preserve">: Controls all of the network flow and provides all network-related actions in the game. It can </w:t>
+      <w:r>
+        <w:t xml:space="preserve">NetworkAdapter: Controls all of the network flow and provides all network-related actions in the game. It can </w:t>
       </w:r>
       <w:r>
         <w:t>host</w:t>
@@ -4112,35 +3811,14 @@
       <w:r>
         <w:t xml:space="preserve">Packet: </w:t>
       </w:r>
-      <w:proofErr w:type="spellStart"/>
-      <w:r>
-        <w:t>Serializable</w:t>
-      </w:r>
-      <w:proofErr w:type="spellEnd"/>
-      <w:r>
-        <w:t xml:space="preserve"> network </w:t>
-      </w:r>
-      <w:proofErr w:type="gramStart"/>
-      <w:r>
-        <w:t xml:space="preserve">packets which are </w:t>
+      <w:r>
+        <w:t xml:space="preserve">Serializable network packets which are </w:t>
       </w:r>
       <w:r>
         <w:t xml:space="preserve">serialized and </w:t>
       </w:r>
       <w:r>
-        <w:t xml:space="preserve">sent through the network and </w:t>
-      </w:r>
-      <w:proofErr w:type="spellStart"/>
-      <w:r>
-        <w:t>deserialized</w:t>
-      </w:r>
-      <w:proofErr w:type="spellEnd"/>
-      <w:r>
-        <w:t xml:space="preserve"> on</w:t>
-      </w:r>
-      <w:proofErr w:type="gramEnd"/>
-      <w:r>
-        <w:t xml:space="preserve"> receive. </w:t>
+        <w:t xml:space="preserve">sent through the network and deserialized on receive. </w:t>
       </w:r>
       <w:r>
         <w:t xml:space="preserve">Carries information about the action. </w:t>
@@ -4281,21 +3959,7 @@
         <w:rPr>
           <w:highlight w:val="darkGray"/>
         </w:rPr>
-        <w:t xml:space="preserve">Describe the design of the </w:t>
-      </w:r>
-      <w:proofErr w:type="gramStart"/>
-      <w:r>
-        <w:rPr>
-          <w:highlight w:val="darkGray"/>
-        </w:rPr>
-        <w:t>component,</w:t>
-      </w:r>
-      <w:proofErr w:type="gramEnd"/>
-      <w:r>
-        <w:rPr>
-          <w:highlight w:val="darkGray"/>
-        </w:rPr>
-        <w:t xml:space="preserve"> Use class diagrams to show the links between sub-components/sub-packages and or classes inside the component.</w:t>
+        <w:t>Describe the design of the component, Use class diagrams to show the links between sub-components/sub-packages and or classes inside the component.</w:t>
       </w:r>
     </w:p>
     <w:p>
@@ -4378,14 +4042,12 @@
       <w:bookmarkEnd w:id="36"/>
     </w:p>
     <w:p>
-      <w:proofErr w:type="gramStart"/>
       <w:r>
         <w:t>Nothing other than the standard Java v1.7 library</w:t>
       </w:r>
       <w:r>
         <w:t>.</w:t>
       </w:r>
-      <w:proofErr w:type="gramEnd"/>
     </w:p>
     <w:sectPr>
       <w:headerReference w:type="default" r:id="rId12"/>
@@ -8455,6 +8117,92 @@
     </w:lvl>
   </w:abstractNum>
   <w:abstractNum w:abstractNumId="37">
+    <w:nsid w:val="63A56AAC"/>
+    <w:multiLevelType w:val="hybridMultilevel"/>
+    <w:tmpl w:val="5F0E059C"/>
+    <w:lvl w:ilvl="0" w:tplc="04090011">
+      <w:start w:val="1"/>
+      <w:numFmt w:val="decimal"/>
+      <w:lvlText w:val="%1)"/>
+      <w:lvlJc w:val="left"/>
+      <w:pPr>
+        <w:ind w:left="720" w:hanging="360"/>
+      </w:pPr>
+    </w:lvl>
+    <w:lvl w:ilvl="1" w:tplc="04090019">
+      <w:start w:val="1"/>
+      <w:numFmt w:val="lowerLetter"/>
+      <w:lvlText w:val="%2."/>
+      <w:lvlJc w:val="left"/>
+      <w:pPr>
+        <w:ind w:left="1440" w:hanging="360"/>
+      </w:pPr>
+    </w:lvl>
+    <w:lvl w:ilvl="2" w:tplc="0409001B">
+      <w:start w:val="1"/>
+      <w:numFmt w:val="lowerRoman"/>
+      <w:lvlText w:val="%3."/>
+      <w:lvlJc w:val="right"/>
+      <w:pPr>
+        <w:ind w:left="2160" w:hanging="180"/>
+      </w:pPr>
+    </w:lvl>
+    <w:lvl w:ilvl="3" w:tplc="0409000F">
+      <w:start w:val="1"/>
+      <w:numFmt w:val="decimal"/>
+      <w:lvlText w:val="%4."/>
+      <w:lvlJc w:val="left"/>
+      <w:pPr>
+        <w:ind w:left="2880" w:hanging="360"/>
+      </w:pPr>
+    </w:lvl>
+    <w:lvl w:ilvl="4" w:tplc="04090019">
+      <w:start w:val="1"/>
+      <w:numFmt w:val="lowerLetter"/>
+      <w:lvlText w:val="%5."/>
+      <w:lvlJc w:val="left"/>
+      <w:pPr>
+        <w:ind w:left="3600" w:hanging="360"/>
+      </w:pPr>
+    </w:lvl>
+    <w:lvl w:ilvl="5" w:tplc="0409001B">
+      <w:start w:val="1"/>
+      <w:numFmt w:val="lowerRoman"/>
+      <w:lvlText w:val="%6."/>
+      <w:lvlJc w:val="right"/>
+      <w:pPr>
+        <w:ind w:left="4320" w:hanging="180"/>
+      </w:pPr>
+    </w:lvl>
+    <w:lvl w:ilvl="6" w:tplc="0409000F">
+      <w:start w:val="1"/>
+      <w:numFmt w:val="decimal"/>
+      <w:lvlText w:val="%7."/>
+      <w:lvlJc w:val="left"/>
+      <w:pPr>
+        <w:ind w:left="5040" w:hanging="360"/>
+      </w:pPr>
+    </w:lvl>
+    <w:lvl w:ilvl="7" w:tplc="04090019">
+      <w:start w:val="1"/>
+      <w:numFmt w:val="lowerLetter"/>
+      <w:lvlText w:val="%8."/>
+      <w:lvlJc w:val="left"/>
+      <w:pPr>
+        <w:ind w:left="5760" w:hanging="360"/>
+      </w:pPr>
+    </w:lvl>
+    <w:lvl w:ilvl="8" w:tplc="0409001B">
+      <w:start w:val="1"/>
+      <w:numFmt w:val="lowerRoman"/>
+      <w:lvlText w:val="%9."/>
+      <w:lvlJc w:val="right"/>
+      <w:pPr>
+        <w:ind w:left="6480" w:hanging="180"/>
+      </w:pPr>
+    </w:lvl>
+  </w:abstractNum>
+  <w:abstractNum w:abstractNumId="38">
     <w:nsid w:val="693C7828"/>
     <w:multiLevelType w:val="hybridMultilevel"/>
     <w:tmpl w:val="C6C86E70"/>
@@ -8567,7 +8315,7 @@
       </w:pPr>
     </w:lvl>
   </w:abstractNum>
-  <w:abstractNum w:abstractNumId="38">
+  <w:abstractNum w:abstractNumId="39">
     <w:nsid w:val="69CF7DA3"/>
     <w:multiLevelType w:val="hybridMultilevel"/>
     <w:tmpl w:val="6FB4CAF6"/>
@@ -8707,7 +8455,7 @@
       </w:rPr>
     </w:lvl>
   </w:abstractNum>
-  <w:abstractNum w:abstractNumId="39">
+  <w:abstractNum w:abstractNumId="40">
     <w:nsid w:val="69DB47D9"/>
     <w:multiLevelType w:val="hybridMultilevel"/>
     <w:tmpl w:val="85A0B430"/>
@@ -8847,7 +8595,7 @@
       </w:rPr>
     </w:lvl>
   </w:abstractNum>
-  <w:abstractNum w:abstractNumId="40">
+  <w:abstractNum w:abstractNumId="41">
     <w:nsid w:val="72531FC3"/>
     <w:multiLevelType w:val="hybridMultilevel"/>
     <w:tmpl w:val="8788EF40"/>
@@ -8987,7 +8735,7 @@
       </w:rPr>
     </w:lvl>
   </w:abstractNum>
-  <w:abstractNum w:abstractNumId="41">
+  <w:abstractNum w:abstractNumId="42">
     <w:nsid w:val="776F3DA9"/>
     <w:multiLevelType w:val="hybridMultilevel"/>
     <w:tmpl w:val="8CC28634"/>
@@ -9100,7 +8848,7 @@
       </w:rPr>
     </w:lvl>
   </w:abstractNum>
-  <w:abstractNum w:abstractNumId="42">
+  <w:abstractNum w:abstractNumId="43">
     <w:nsid w:val="7C1A4E58"/>
     <w:multiLevelType w:val="hybridMultilevel"/>
     <w:tmpl w:val="91063180"/>
@@ -9262,7 +9010,7 @@
     <w:abstractNumId w:val="30"/>
   </w:num>
   <w:num w:numId="17">
-    <w:abstractNumId w:val="40"/>
+    <w:abstractNumId w:val="41"/>
   </w:num>
   <w:num w:numId="18">
     <w:abstractNumId w:val="34"/>
@@ -9277,7 +9025,7 @@
     <w:abstractNumId w:val="19"/>
   </w:num>
   <w:num w:numId="22">
-    <w:abstractNumId w:val="39"/>
+    <w:abstractNumId w:val="40"/>
   </w:num>
   <w:num w:numId="23">
     <w:abstractNumId w:val="27"/>
@@ -9286,7 +9034,7 @@
     <w:abstractNumId w:val="18"/>
   </w:num>
   <w:num w:numId="25">
-    <w:abstractNumId w:val="37"/>
+    <w:abstractNumId w:val="38"/>
   </w:num>
   <w:num w:numId="26">
     <w:abstractNumId w:val="20"/>
@@ -9304,13 +9052,13 @@
     <w:abstractNumId w:val="17"/>
   </w:num>
   <w:num w:numId="31">
-    <w:abstractNumId w:val="38"/>
+    <w:abstractNumId w:val="39"/>
   </w:num>
   <w:num w:numId="32">
-    <w:abstractNumId w:val="41"/>
+    <w:abstractNumId w:val="42"/>
   </w:num>
   <w:num w:numId="33">
-    <w:abstractNumId w:val="42"/>
+    <w:abstractNumId w:val="43"/>
   </w:num>
   <w:num w:numId="34">
     <w:abstractNumId w:val="25"/>
@@ -9344,6 +9092,36 @@
   </w:num>
   <w:num w:numId="44">
     <w:abstractNumId w:val="31"/>
+  </w:num>
+  <w:num w:numId="45">
+    <w:abstractNumId w:val="37"/>
+    <w:lvlOverride w:ilvl="0">
+      <w:startOverride w:val="1"/>
+    </w:lvlOverride>
+    <w:lvlOverride w:ilvl="1">
+      <w:startOverride w:val="1"/>
+    </w:lvlOverride>
+    <w:lvlOverride w:ilvl="2">
+      <w:startOverride w:val="1"/>
+    </w:lvlOverride>
+    <w:lvlOverride w:ilvl="3">
+      <w:startOverride w:val="1"/>
+    </w:lvlOverride>
+    <w:lvlOverride w:ilvl="4">
+      <w:startOverride w:val="1"/>
+    </w:lvlOverride>
+    <w:lvlOverride w:ilvl="5">
+      <w:startOverride w:val="1"/>
+    </w:lvlOverride>
+    <w:lvlOverride w:ilvl="6">
+      <w:startOverride w:val="1"/>
+    </w:lvlOverride>
+    <w:lvlOverride w:ilvl="7">
+      <w:startOverride w:val="1"/>
+    </w:lvlOverride>
+    <w:lvlOverride w:ilvl="8">
+      <w:startOverride w:val="1"/>
+    </w:lvlOverride>
   </w:num>
 </w:numbering>
 </file>
@@ -9509,6 +9287,7 @@
     <w:lsdException w:name="Colorful Grid" w:qFormat="1"/>
     <w:lsdException w:name="Light Shading Accent 1" w:qFormat="1"/>
     <w:lsdException w:name="Revision" w:semiHidden="1"/>
+    <w:lsdException w:name="List Paragraph" w:qFormat="1"/>
     <w:lsdException w:name="Medium List 1 Accent 6" w:qFormat="1"/>
     <w:lsdException w:name="Medium List 2 Accent 6" w:qFormat="1"/>
     <w:lsdException w:name="Medium Grid 1 Accent 6" w:qFormat="1"/>
@@ -10084,6 +9863,16 @@
       <w:lang w:eastAsia="fr-FR"/>
     </w:rPr>
   </w:style>
+  <w:style w:type="paragraph" w:styleId="ListParagraph">
+    <w:name w:val="List Paragraph"/>
+    <w:basedOn w:val="Normal"/>
+    <w:qFormat/>
+    <w:rsid w:val="00F16E53"/>
+    <w:pPr>
+      <w:ind w:left="720"/>
+      <w:contextualSpacing/>
+    </w:pPr>
+  </w:style>
 </w:styles>
 </file>
 
@@ -10248,6 +10037,7 @@
     <w:lsdException w:name="Colorful Grid" w:qFormat="1"/>
     <w:lsdException w:name="Light Shading Accent 1" w:qFormat="1"/>
     <w:lsdException w:name="Revision" w:semiHidden="1"/>
+    <w:lsdException w:name="List Paragraph" w:qFormat="1"/>
     <w:lsdException w:name="Medium List 1 Accent 6" w:qFormat="1"/>
     <w:lsdException w:name="Medium List 2 Accent 6" w:qFormat="1"/>
     <w:lsdException w:name="Medium Grid 1 Accent 6" w:qFormat="1"/>
@@ -10823,6 +10613,16 @@
       <w:lang w:eastAsia="fr-FR"/>
     </w:rPr>
   </w:style>
+  <w:style w:type="paragraph" w:styleId="ListParagraph">
+    <w:name w:val="List Paragraph"/>
+    <w:basedOn w:val="Normal"/>
+    <w:qFormat/>
+    <w:rsid w:val="00F16E53"/>
+    <w:pPr>
+      <w:ind w:left="720"/>
+      <w:contextualSpacing/>
+    </w:pPr>
+  </w:style>
 </w:styles>
 </file>
 

</xml_diff>

<commit_message>
- Updated Network UML
</commit_message>
<xml_diff>
--- a/Software Detailed Design.docx
+++ b/Software Detailed Design.docx
@@ -1,6 +1,6 @@
 
 <file path=word/document.xml><?xml version="1.0" encoding="utf-8"?>
-<w:document xmlns:wpc="http://schemas.microsoft.com/office/word/2010/wordprocessingCanvas" xmlns:mo="http://schemas.microsoft.com/office/mac/office/2008/main" xmlns:mc="http://schemas.openxmlformats.org/markup-compatibility/2006" xmlns:mv="urn:schemas-microsoft-com:mac:vml" xmlns:o="urn:schemas-microsoft-com:office:office" xmlns:r="http://schemas.openxmlformats.org/officeDocument/2006/relationships" xmlns:m="http://schemas.openxmlformats.org/officeDocument/2006/math" xmlns:v="urn:schemas-microsoft-com:vml" xmlns:wp14="http://schemas.microsoft.com/office/word/2010/wordprocessingDrawing" xmlns:wp="http://schemas.openxmlformats.org/drawingml/2006/wordprocessingDrawing" xmlns:w10="urn:schemas-microsoft-com:office:word" xmlns:w="http://schemas.openxmlformats.org/wordprocessingml/2006/main" xmlns:w14="http://schemas.microsoft.com/office/word/2010/wordml" xmlns:wpg="http://schemas.microsoft.com/office/word/2010/wordprocessingGroup" xmlns:wpi="http://schemas.microsoft.com/office/word/2010/wordprocessingInk" xmlns:wne="http://schemas.microsoft.com/office/word/2006/wordml" xmlns:wps="http://schemas.microsoft.com/office/word/2010/wordprocessingShape" mc:Ignorable="w14 wp14">
+<w:document xmlns:wpc="http://schemas.microsoft.com/office/word/2010/wordprocessingCanvas" xmlns:mc="http://schemas.openxmlformats.org/markup-compatibility/2006" xmlns:o="urn:schemas-microsoft-com:office:office" xmlns:r="http://schemas.openxmlformats.org/officeDocument/2006/relationships" xmlns:m="http://schemas.openxmlformats.org/officeDocument/2006/math" xmlns:v="urn:schemas-microsoft-com:vml" xmlns:wp14="http://schemas.microsoft.com/office/word/2010/wordprocessingDrawing" xmlns:wp="http://schemas.openxmlformats.org/drawingml/2006/wordprocessingDrawing" xmlns:w10="urn:schemas-microsoft-com:office:word" xmlns:w="http://schemas.openxmlformats.org/wordprocessingml/2006/main" xmlns:w14="http://schemas.microsoft.com/office/word/2010/wordml" xmlns:wpg="http://schemas.microsoft.com/office/word/2010/wordprocessingGroup" xmlns:wpi="http://schemas.microsoft.com/office/word/2010/wordprocessingInk" xmlns:wne="http://schemas.microsoft.com/office/word/2006/wordml" xmlns:wps="http://schemas.microsoft.com/office/word/2010/wordprocessingShape" mc:Ignorable="w14 wp14">
   <w:body>
     <w:p>
       <w:pPr>
@@ -565,6 +565,89 @@
           </w:p>
         </w:tc>
       </w:tr>
+      <w:tr>
+        <w:trPr>
+          <w:jc w:val="center"/>
+        </w:trPr>
+        <w:tc>
+          <w:tcPr>
+            <w:tcW w:w="2530" w:type="dxa"/>
+            <w:tcBorders>
+              <w:top w:val="single" w:sz="6" w:space="0" w:color="auto"/>
+              <w:left w:val="single" w:sz="6" w:space="0" w:color="auto"/>
+              <w:bottom w:val="single" w:sz="6" w:space="0" w:color="auto"/>
+              <w:right w:val="single" w:sz="6" w:space="0" w:color="auto"/>
+            </w:tcBorders>
+          </w:tcPr>
+          <w:p>
+            <w:pPr>
+              <w:pStyle w:val="Tabletext"/>
+            </w:pPr>
+            <w:r>
+              <w:t>25/03/2014</w:t>
+            </w:r>
+          </w:p>
+        </w:tc>
+        <w:tc>
+          <w:tcPr>
+            <w:tcW w:w="1152" w:type="dxa"/>
+            <w:tcBorders>
+              <w:top w:val="single" w:sz="6" w:space="0" w:color="auto"/>
+              <w:left w:val="single" w:sz="6" w:space="0" w:color="auto"/>
+              <w:bottom w:val="single" w:sz="6" w:space="0" w:color="auto"/>
+              <w:right w:val="single" w:sz="6" w:space="0" w:color="auto"/>
+            </w:tcBorders>
+          </w:tcPr>
+          <w:p>
+            <w:pPr>
+              <w:pStyle w:val="Tabletext"/>
+            </w:pPr>
+            <w:r>
+              <w:t>2.3</w:t>
+            </w:r>
+          </w:p>
+        </w:tc>
+        <w:tc>
+          <w:tcPr>
+            <w:tcW w:w="3243" w:type="dxa"/>
+            <w:tcBorders>
+              <w:top w:val="single" w:sz="6" w:space="0" w:color="auto"/>
+              <w:left w:val="single" w:sz="6" w:space="0" w:color="auto"/>
+              <w:bottom w:val="single" w:sz="6" w:space="0" w:color="auto"/>
+              <w:right w:val="single" w:sz="6" w:space="0" w:color="auto"/>
+            </w:tcBorders>
+          </w:tcPr>
+          <w:p>
+            <w:pPr>
+              <w:pStyle w:val="Tabletext"/>
+            </w:pPr>
+            <w:r>
+              <w:t>Update Network components</w:t>
+            </w:r>
+          </w:p>
+        </w:tc>
+        <w:tc>
+          <w:tcPr>
+            <w:tcW w:w="2096" w:type="dxa"/>
+            <w:tcBorders>
+              <w:top w:val="single" w:sz="6" w:space="0" w:color="auto"/>
+              <w:left w:val="single" w:sz="6" w:space="0" w:color="auto"/>
+              <w:bottom w:val="single" w:sz="6" w:space="0" w:color="auto"/>
+              <w:right w:val="single" w:sz="6" w:space="0" w:color="auto"/>
+            </w:tcBorders>
+          </w:tcPr>
+          <w:p>
+            <w:pPr>
+              <w:pStyle w:val="Tabletext"/>
+            </w:pPr>
+            <w:r>
+              <w:t>Deniz Sökmen</w:t>
+            </w:r>
+            <w:bookmarkStart w:id="3" w:name="_GoBack"/>
+            <w:bookmarkEnd w:id="3"/>
+          </w:p>
+        </w:tc>
+      </w:tr>
     </w:tbl>
     <w:p>
       <w:pPr>
@@ -2774,7 +2857,7 @@
       <w:pPr>
         <w:pStyle w:val="Heading1"/>
       </w:pPr>
-      <w:bookmarkStart w:id="3" w:name="_Toc257327653"/>
+      <w:bookmarkStart w:id="4" w:name="_Toc257327653"/>
       <w:r>
         <w:lastRenderedPageBreak/>
         <w:t>Introduction</w:t>
@@ -2782,7 +2865,7 @@
       <w:r>
         <w:t xml:space="preserve"> [EREN]</w:t>
       </w:r>
-      <w:bookmarkEnd w:id="3"/>
+      <w:bookmarkEnd w:id="4"/>
     </w:p>
     <w:p/>
     <w:p>
@@ -2826,25 +2909,25 @@
       <w:pPr>
         <w:pStyle w:val="Heading2"/>
       </w:pPr>
-      <w:bookmarkStart w:id="4" w:name="_Toc115956199"/>
-      <w:bookmarkStart w:id="5" w:name="_Toc126126697"/>
-      <w:bookmarkStart w:id="6" w:name="_Toc257327654"/>
+      <w:bookmarkStart w:id="5" w:name="_Toc115956199"/>
+      <w:bookmarkStart w:id="6" w:name="_Toc126126697"/>
+      <w:bookmarkStart w:id="7" w:name="_Toc257327654"/>
       <w:r>
         <w:t>References</w:t>
       </w:r>
-      <w:bookmarkEnd w:id="4"/>
       <w:bookmarkEnd w:id="5"/>
       <w:bookmarkEnd w:id="6"/>
+      <w:bookmarkEnd w:id="7"/>
     </w:p>
     <w:p>
       <w:pPr>
         <w:pStyle w:val="Heading3"/>
       </w:pPr>
-      <w:bookmarkStart w:id="7" w:name="_Toc257327655"/>
+      <w:bookmarkStart w:id="8" w:name="_Toc257327655"/>
       <w:r>
         <w:t>Project References</w:t>
       </w:r>
-      <w:bookmarkEnd w:id="7"/>
+      <w:bookmarkEnd w:id="8"/>
     </w:p>
     <w:p/>
     <w:tbl>
@@ -2914,13 +2997,13 @@
                 <w:highlight w:val="lightGray"/>
               </w:rPr>
             </w:pPr>
-            <w:bookmarkStart w:id="8" w:name="_Ref210901804"/>
+            <w:bookmarkStart w:id="9" w:name="_Ref210901804"/>
             <w:r>
               <w:t>[R1]</w:t>
             </w:r>
           </w:p>
         </w:tc>
-        <w:bookmarkEnd w:id="8"/>
+        <w:bookmarkEnd w:id="9"/>
         <w:tc>
           <w:tcPr>
             <w:tcW w:w="2271" w:type="dxa"/>
@@ -2953,7 +3036,7 @@
       <w:pPr>
         <w:pStyle w:val="Heading1"/>
       </w:pPr>
-      <w:bookmarkStart w:id="9" w:name="_Toc257327656"/>
+      <w:bookmarkStart w:id="10" w:name="_Toc257327656"/>
       <w:r>
         <w:lastRenderedPageBreak/>
         <w:t>Software Architecture overview</w:t>
@@ -2961,7 +3044,7 @@
       <w:r>
         <w:t xml:space="preserve"> [EREN]</w:t>
       </w:r>
-      <w:bookmarkEnd w:id="9"/>
+      <w:bookmarkEnd w:id="10"/>
     </w:p>
     <w:p>
       <w:pPr>
@@ -3005,177 +3088,177 @@
       <w:pPr>
         <w:pStyle w:val="Heading1"/>
       </w:pPr>
-      <w:bookmarkStart w:id="10" w:name="_Toc126390257"/>
-      <w:bookmarkStart w:id="11" w:name="_Toc257327657"/>
+      <w:bookmarkStart w:id="11" w:name="_Toc126390257"/>
+      <w:bookmarkStart w:id="12" w:name="_Toc257327657"/>
       <w:r>
         <w:lastRenderedPageBreak/>
         <w:t>Software design description</w:t>
       </w:r>
-      <w:bookmarkEnd w:id="10"/>
       <w:bookmarkEnd w:id="11"/>
-    </w:p>
-    <w:p>
-      <w:pPr>
-        <w:rPr>
-          <w:highlight w:val="lightGray"/>
-        </w:rPr>
-      </w:pPr>
-      <w:r>
-        <w:rPr>
-          <w:highlight w:val="lightGray"/>
-        </w:rPr>
-        <w:t>D</w:t>
-      </w:r>
-      <w:r>
-        <w:rPr>
-          <w:highlight w:val="lightGray"/>
-        </w:rPr>
-        <w:t xml:space="preserve">escribe each </w:t>
-      </w:r>
-      <w:r>
-        <w:rPr>
-          <w:highlight w:val="lightGray"/>
-        </w:rPr>
-        <w:t>top level package/</w:t>
-      </w:r>
-      <w:r>
-        <w:rPr>
-          <w:highlight w:val="lightGray"/>
-        </w:rPr>
-        <w:t xml:space="preserve">component </w:t>
-      </w:r>
-      <w:r>
-        <w:rPr>
-          <w:highlight w:val="lightGray"/>
-        </w:rPr>
-        <w:t>of your software and if necessary sub-components/sub packages.</w:t>
-      </w:r>
-    </w:p>
-    <w:p>
-      <w:pPr>
-        <w:rPr>
-          <w:highlight w:val="lightGray"/>
-        </w:rPr>
-      </w:pPr>
-    </w:p>
-    <w:p>
-      <w:pPr>
-        <w:rPr>
-          <w:highlight w:val="lightGray"/>
-        </w:rPr>
-      </w:pPr>
-    </w:p>
-    <w:p>
-      <w:pPr>
-        <w:rPr>
-          <w:highlight w:val="lightGray"/>
-        </w:rPr>
-      </w:pPr>
-      <w:r>
-        <w:rPr>
-          <w:highlight w:val="lightGray"/>
-        </w:rPr>
-        <w:t xml:space="preserve">Use </w:t>
-      </w:r>
-      <w:r>
-        <w:rPr>
-          <w:highlight w:val="lightGray"/>
-        </w:rPr>
-        <w:t>Class diagrams</w:t>
-      </w:r>
-      <w:r>
-        <w:rPr>
-          <w:highlight w:val="lightGray"/>
-        </w:rPr>
-        <w:t xml:space="preserve">, </w:t>
-      </w:r>
-      <w:r>
-        <w:rPr>
-          <w:highlight w:val="lightGray"/>
-        </w:rPr>
-        <w:t>sequence diagrams</w:t>
-      </w:r>
-      <w:r>
-        <w:rPr>
-          <w:highlight w:val="lightGray"/>
-        </w:rPr>
-        <w:t xml:space="preserve"> and</w:t>
-      </w:r>
-      <w:r>
-        <w:rPr>
-          <w:highlight w:val="lightGray"/>
-        </w:rPr>
-        <w:t xml:space="preserve"> </w:t>
-      </w:r>
-      <w:r>
-        <w:rPr>
-          <w:highlight w:val="lightGray"/>
-        </w:rPr>
-        <w:t>d</w:t>
-      </w:r>
-      <w:r>
-        <w:rPr>
-          <w:highlight w:val="lightGray"/>
-        </w:rPr>
-        <w:t>eployment</w:t>
-      </w:r>
-      <w:r>
-        <w:rPr>
-          <w:highlight w:val="lightGray"/>
-        </w:rPr>
-        <w:t xml:space="preserve"> diagrams</w:t>
-      </w:r>
-      <w:r>
-        <w:rPr>
-          <w:highlight w:val="lightGray"/>
-        </w:rPr>
-        <w:t xml:space="preserve"> to illustrate your description.</w:t>
-      </w:r>
-    </w:p>
-    <w:p>
-      <w:pPr>
-        <w:jc w:val="left"/>
-        <w:rPr>
-          <w:highlight w:val="lightGray"/>
-        </w:rPr>
-      </w:pPr>
-      <w:r>
-        <w:rPr>
-          <w:highlight w:val="lightGray"/>
-        </w:rPr>
-        <w:br w:type="page"/>
-      </w:r>
-    </w:p>
-    <w:p>
-      <w:pPr>
-        <w:pStyle w:val="Heading2"/>
-      </w:pPr>
-      <w:bookmarkStart w:id="12" w:name="_Toc257327658"/>
-      <w:r>
-        <w:lastRenderedPageBreak/>
-        <w:t>Graphical User Interface</w:t>
-      </w:r>
       <w:bookmarkEnd w:id="12"/>
     </w:p>
     <w:p>
       <w:pPr>
-        <w:pStyle w:val="Heading3"/>
-      </w:pPr>
-      <w:bookmarkStart w:id="13" w:name="_Toc126390261"/>
-      <w:bookmarkStart w:id="14" w:name="_Toc257327659"/>
-      <w:r>
-        <w:t>Component</w:t>
-      </w:r>
-      <w:r>
-        <w:t xml:space="preserve"> </w:t>
-      </w:r>
-      <w:r>
-        <w:t>interfaces</w:t>
-      </w:r>
-      <w:bookmarkEnd w:id="13"/>
-      <w:bookmarkEnd w:id="14"/>
+        <w:rPr>
+          <w:highlight w:val="lightGray"/>
+        </w:rPr>
+      </w:pPr>
+      <w:r>
+        <w:rPr>
+          <w:highlight w:val="lightGray"/>
+        </w:rPr>
+        <w:t>D</w:t>
+      </w:r>
+      <w:r>
+        <w:rPr>
+          <w:highlight w:val="lightGray"/>
+        </w:rPr>
+        <w:t xml:space="preserve">escribe each </w:t>
+      </w:r>
+      <w:r>
+        <w:rPr>
+          <w:highlight w:val="lightGray"/>
+        </w:rPr>
+        <w:t>top level package/</w:t>
+      </w:r>
+      <w:r>
+        <w:rPr>
+          <w:highlight w:val="lightGray"/>
+        </w:rPr>
+        <w:t xml:space="preserve">component </w:t>
+      </w:r>
+      <w:r>
+        <w:rPr>
+          <w:highlight w:val="lightGray"/>
+        </w:rPr>
+        <w:t>of your software and if necessary sub-components/sub packages.</w:t>
+      </w:r>
     </w:p>
     <w:p>
+      <w:pPr>
+        <w:rPr>
+          <w:highlight w:val="lightGray"/>
+        </w:rPr>
+      </w:pPr>
+    </w:p>
+    <w:p>
+      <w:pPr>
+        <w:rPr>
+          <w:highlight w:val="lightGray"/>
+        </w:rPr>
+      </w:pPr>
+    </w:p>
+    <w:p>
+      <w:pPr>
+        <w:rPr>
+          <w:highlight w:val="lightGray"/>
+        </w:rPr>
+      </w:pPr>
+      <w:r>
+        <w:rPr>
+          <w:highlight w:val="lightGray"/>
+        </w:rPr>
+        <w:t xml:space="preserve">Use </w:t>
+      </w:r>
+      <w:r>
+        <w:rPr>
+          <w:highlight w:val="lightGray"/>
+        </w:rPr>
+        <w:t>Class diagrams</w:t>
+      </w:r>
+      <w:r>
+        <w:rPr>
+          <w:highlight w:val="lightGray"/>
+        </w:rPr>
+        <w:t xml:space="preserve">, </w:t>
+      </w:r>
+      <w:r>
+        <w:rPr>
+          <w:highlight w:val="lightGray"/>
+        </w:rPr>
+        <w:t>sequence diagrams</w:t>
+      </w:r>
+      <w:r>
+        <w:rPr>
+          <w:highlight w:val="lightGray"/>
+        </w:rPr>
+        <w:t xml:space="preserve"> and</w:t>
+      </w:r>
+      <w:r>
+        <w:rPr>
+          <w:highlight w:val="lightGray"/>
+        </w:rPr>
+        <w:t xml:space="preserve"> </w:t>
+      </w:r>
+      <w:r>
+        <w:rPr>
+          <w:highlight w:val="lightGray"/>
+        </w:rPr>
+        <w:t>d</w:t>
+      </w:r>
+      <w:r>
+        <w:rPr>
+          <w:highlight w:val="lightGray"/>
+        </w:rPr>
+        <w:t>eployment</w:t>
+      </w:r>
+      <w:r>
+        <w:rPr>
+          <w:highlight w:val="lightGray"/>
+        </w:rPr>
+        <w:t xml:space="preserve"> diagrams</w:t>
+      </w:r>
+      <w:r>
+        <w:rPr>
+          <w:highlight w:val="lightGray"/>
+        </w:rPr>
+        <w:t xml:space="preserve"> to illustrate your description.</w:t>
+      </w:r>
+    </w:p>
+    <w:p>
+      <w:pPr>
+        <w:jc w:val="left"/>
+        <w:rPr>
+          <w:highlight w:val="lightGray"/>
+        </w:rPr>
+      </w:pPr>
+      <w:r>
+        <w:rPr>
+          <w:highlight w:val="lightGray"/>
+        </w:rPr>
+        <w:br w:type="page"/>
+      </w:r>
+    </w:p>
+    <w:p>
+      <w:pPr>
+        <w:pStyle w:val="Heading2"/>
+      </w:pPr>
+      <w:bookmarkStart w:id="13" w:name="_Toc257327658"/>
+      <w:r>
+        <w:lastRenderedPageBreak/>
+        <w:t>Graphical User Interface</w:t>
+      </w:r>
+      <w:bookmarkEnd w:id="13"/>
+    </w:p>
+    <w:p>
+      <w:pPr>
+        <w:pStyle w:val="Heading3"/>
+      </w:pPr>
+      <w:bookmarkStart w:id="14" w:name="_Toc126390261"/>
+      <w:bookmarkStart w:id="15" w:name="_Toc257327659"/>
+      <w:r>
+        <w:t>Component</w:t>
+      </w:r>
+      <w:r>
+        <w:t xml:space="preserve"> </w:t>
+      </w:r>
+      <w:r>
+        <w:t>interfaces</w:t>
+      </w:r>
+      <w:bookmarkEnd w:id="14"/>
+      <w:bookmarkEnd w:id="15"/>
+    </w:p>
+    <w:p>
       <w:r>
         <w:t>The user interface of TicTacToe game consists of 4 different components which are MainMenuPanel, NetworkMenuPanel, GameBoard and BoardButton.</w:t>
       </w:r>
@@ -3212,14 +3295,14 @@
         <w:pStyle w:val="Heading3"/>
         <w:ind w:left="567" w:hanging="567"/>
       </w:pPr>
-      <w:bookmarkStart w:id="15" w:name="_Toc257327660"/>
+      <w:bookmarkStart w:id="16" w:name="_Toc257327660"/>
       <w:r>
         <w:t xml:space="preserve">Component design </w:t>
       </w:r>
       <w:r>
         <w:t>description</w:t>
       </w:r>
-      <w:bookmarkEnd w:id="15"/>
+      <w:bookmarkEnd w:id="16"/>
     </w:p>
     <w:p>
       <w:pPr>
@@ -3235,7 +3318,7 @@
       <w:r>
         <w:rPr>
           <w:noProof/>
-          <w:lang w:eastAsia="en-US"/>
+          <w:lang w:val="tr-TR" w:eastAsia="tr-TR"/>
         </w:rPr>
         <w:drawing>
           <wp:inline distT="0" distB="0" distL="0" distR="0" wp14:anchorId="0DE0EBA7" wp14:editId="4E9827F1">
@@ -3334,17 +3417,17 @@
       <w:r>
         <w:t xml:space="preserve"> </w:t>
       </w:r>
-      <w:bookmarkStart w:id="16" w:name="_Toc257327661"/>
+      <w:bookmarkStart w:id="17" w:name="_Toc257327661"/>
       <w:r>
         <w:t>Workflows and algorithms</w:t>
       </w:r>
-      <w:bookmarkEnd w:id="16"/>
+      <w:bookmarkEnd w:id="17"/>
     </w:p>
     <w:p>
       <w:r>
         <w:rPr>
           <w:noProof/>
-          <w:lang w:eastAsia="en-US"/>
+          <w:lang w:val="tr-TR" w:eastAsia="tr-TR"/>
         </w:rPr>
         <w:drawing>
           <wp:inline distT="0" distB="0" distL="0" distR="0" wp14:anchorId="39BBFD00" wp14:editId="05C6F43C">
@@ -3400,17 +3483,17 @@
       <w:pPr>
         <w:pStyle w:val="Heading3"/>
       </w:pPr>
-      <w:bookmarkStart w:id="17" w:name="_Toc126390260"/>
-      <w:bookmarkStart w:id="18" w:name="_Toc257327662"/>
-      <w:bookmarkStart w:id="19" w:name="_Toc126390264"/>
+      <w:bookmarkStart w:id="18" w:name="_Toc126390260"/>
+      <w:bookmarkStart w:id="19" w:name="_Toc257327662"/>
+      <w:bookmarkStart w:id="20" w:name="_Toc126390264"/>
       <w:r>
         <w:t xml:space="preserve">Software requirements </w:t>
       </w:r>
-      <w:bookmarkEnd w:id="17"/>
+      <w:bookmarkEnd w:id="18"/>
       <w:r>
         <w:t>mapping</w:t>
       </w:r>
-      <w:bookmarkEnd w:id="18"/>
+      <w:bookmarkEnd w:id="19"/>
     </w:p>
     <w:p>
       <w:r>
@@ -3457,30 +3540,30 @@
       <w:pPr>
         <w:pStyle w:val="Heading2"/>
       </w:pPr>
-      <w:bookmarkStart w:id="20" w:name="_Toc257327663"/>
+      <w:bookmarkStart w:id="21" w:name="_Toc257327663"/>
       <w:r>
         <w:lastRenderedPageBreak/>
         <w:t>Controller</w:t>
-      </w:r>
-      <w:bookmarkEnd w:id="20"/>
-    </w:p>
-    <w:p>
-      <w:pPr>
-        <w:pStyle w:val="Heading3"/>
-      </w:pPr>
-      <w:bookmarkStart w:id="21" w:name="_Toc257327664"/>
-      <w:r>
-        <w:t>Component</w:t>
-      </w:r>
-      <w:r>
-        <w:t xml:space="preserve"> </w:t>
-      </w:r>
-      <w:r>
-        <w:t>interfaces</w:t>
       </w:r>
       <w:bookmarkEnd w:id="21"/>
     </w:p>
     <w:p>
+      <w:pPr>
+        <w:pStyle w:val="Heading3"/>
+      </w:pPr>
+      <w:bookmarkStart w:id="22" w:name="_Toc257327664"/>
+      <w:r>
+        <w:t>Component</w:t>
+      </w:r>
+      <w:r>
+        <w:t xml:space="preserve"> </w:t>
+      </w:r>
+      <w:r>
+        <w:t>interfaces</w:t>
+      </w:r>
+      <w:bookmarkEnd w:id="22"/>
+    </w:p>
+    <w:p>
       <w:r>
         <w:t>Controller class creates, uses, manages and destroys each and every other component part of the TicTacToe game software.</w:t>
       </w:r>
@@ -3495,17 +3578,17 @@
       <w:pPr>
         <w:pStyle w:val="Heading3"/>
       </w:pPr>
-      <w:bookmarkStart w:id="22" w:name="_Toc257327665"/>
+      <w:bookmarkStart w:id="23" w:name="_Toc257327665"/>
       <w:r>
         <w:t>Component design description</w:t>
       </w:r>
-      <w:bookmarkEnd w:id="22"/>
+      <w:bookmarkEnd w:id="23"/>
     </w:p>
     <w:p>
       <w:r>
         <w:rPr>
           <w:noProof/>
-          <w:lang w:eastAsia="en-US"/>
+          <w:lang w:val="tr-TR" w:eastAsia="tr-TR"/>
         </w:rPr>
         <w:drawing>
           <wp:inline distT="0" distB="0" distL="0" distR="0" wp14:anchorId="38513E20" wp14:editId="3CCAB7E5">
@@ -3561,28 +3644,28 @@
       <w:pPr>
         <w:pStyle w:val="Heading3"/>
       </w:pPr>
-      <w:bookmarkStart w:id="23" w:name="_Toc257327666"/>
+      <w:bookmarkStart w:id="24" w:name="_Toc257327666"/>
       <w:r>
         <w:t xml:space="preserve"> </w:t>
       </w:r>
       <w:r>
         <w:t>Workflows and algorithms</w:t>
       </w:r>
-      <w:bookmarkEnd w:id="23"/>
+      <w:bookmarkEnd w:id="24"/>
     </w:p>
     <w:p/>
     <w:p>
       <w:pPr>
         <w:pStyle w:val="Heading3"/>
       </w:pPr>
-      <w:bookmarkStart w:id="24" w:name="_Toc257327667"/>
+      <w:bookmarkStart w:id="25" w:name="_Toc257327667"/>
       <w:r>
         <w:t xml:space="preserve">Software requirements </w:t>
       </w:r>
       <w:r>
         <w:t>mapping</w:t>
       </w:r>
-      <w:bookmarkEnd w:id="24"/>
+      <w:bookmarkEnd w:id="25"/>
     </w:p>
     <w:p>
       <w:r>
@@ -3662,24 +3745,21 @@
       </w:r>
     </w:p>
     <w:p/>
+    <w:p/>
     <w:p>
-      <w:bookmarkStart w:id="25" w:name="_GoBack"/>
-      <w:bookmarkEnd w:id="25"/>
+      <w:pPr>
+        <w:jc w:val="left"/>
+      </w:pPr>
+      <w:r>
+        <w:br w:type="page"/>
+      </w:r>
     </w:p>
     <w:p>
       <w:pPr>
-        <w:jc w:val="left"/>
-      </w:pPr>
-      <w:r>
-        <w:br w:type="page"/>
-      </w:r>
-    </w:p>
-    <w:p>
-      <w:pPr>
         <w:pStyle w:val="Heading2"/>
       </w:pPr>
       <w:bookmarkStart w:id="26" w:name="_Toc257327668"/>
-      <w:bookmarkEnd w:id="19"/>
+      <w:bookmarkEnd w:id="20"/>
       <w:r>
         <w:lastRenderedPageBreak/>
         <w:t>Network [DENIZ</w:t>
@@ -3736,7 +3816,7 @@
       <w:r>
         <w:rPr>
           <w:noProof/>
-          <w:lang w:eastAsia="en-US"/>
+          <w:lang w:val="tr-TR" w:eastAsia="tr-TR"/>
         </w:rPr>
         <w:drawing>
           <wp:inline distT="0" distB="0" distL="0" distR="0" wp14:anchorId="2A0E4D59" wp14:editId="5B1A79FF">
@@ -3791,37 +3871,13 @@
     <w:p/>
     <w:p>
       <w:r>
-        <w:t xml:space="preserve">NetworkAdapter: Controls all of the network flow and provides all network-related actions in the game. It can </w:t>
-      </w:r>
-      <w:r>
-        <w:t>host</w:t>
-      </w:r>
-      <w:r>
-        <w:t xml:space="preserve"> or </w:t>
-      </w:r>
-      <w:r>
-        <w:t>connect</w:t>
-      </w:r>
-      <w:r>
-        <w:t xml:space="preserve"> a game, send packets through the network to the peer or listen to the peer to receive a packet. </w:t>
+        <w:t xml:space="preserve">NetworkAdapter: Controls all of the network flow and provides all network-related actions in the game. It can host or connect a game, send packets through the network to the peer or listen to the peer to receive a packet. </w:t>
       </w:r>
     </w:p>
     <w:p/>
     <w:p>
       <w:r>
-        <w:t xml:space="preserve">Packet: </w:t>
-      </w:r>
-      <w:r>
-        <w:t xml:space="preserve">Serializable network packets which are </w:t>
-      </w:r>
-      <w:r>
-        <w:t xml:space="preserve">serialized and </w:t>
-      </w:r>
-      <w:r>
-        <w:t xml:space="preserve">sent through the network and deserialized on receive. </w:t>
-      </w:r>
-      <w:r>
-        <w:t xml:space="preserve">Carries information about the action. </w:t>
+        <w:t xml:space="preserve">Packet: Serializable network packets which are serialized and sent through the network and deserialized on receive. Carries information about the action. </w:t>
       </w:r>
     </w:p>
     <w:p>
@@ -3835,24 +3891,28 @@
       <w:bookmarkEnd w:id="29"/>
     </w:p>
     <w:p>
+      <w:r>
+        <w:t xml:space="preserve">NetworkAdapter itself does not have a task except creating and closing client and server sockets. Any other actions like receiving and sending packets will be applied by the Controller. Therefore the network module does not have its own sequence diagram. Packets and the NetworkAdapter does not have a direct relationship, all of the components of the network module are managed by </w:t>
+      </w:r>
+      <w:r>
+        <w:t>the Controller.</w:t>
+      </w:r>
+    </w:p>
+    <w:p/>
+    <w:p>
       <w:pPr>
         <w:rPr>
           <w:highlight w:val="lightGray"/>
         </w:rPr>
       </w:pPr>
       <w:r>
+        <w:t xml:space="preserve">After creating the NetworkAdapter, if the game is hosted, it will block the game until it accepts a connection. Receiving and sending a packet will also block the thread until a packet is arrived or a packet is sent successfully. </w:t>
+      </w:r>
+      <w:r>
         <w:rPr>
           <w:highlight w:val="lightGray"/>
         </w:rPr>
-        <w:t>Use sequence diagrams to show the workflows of components/packages/classes inside the component.</w:t>
-      </w:r>
-    </w:p>
-    <w:p>
-      <w:r>
-        <w:rPr>
-          <w:highlight w:val="lightGray"/>
-        </w:rPr>
-        <w:t>Describe algorithms, if possible. An algorithm may be described outside this document, in this case, add the reference to that document.</w:t>
+        <w:t xml:space="preserve"> </w:t>
       </w:r>
     </w:p>
     <w:p>
@@ -3869,22 +3929,8 @@
       <w:bookmarkEnd w:id="30"/>
     </w:p>
     <w:p>
-      <w:pPr>
-        <w:rPr>
-          <w:highlight w:val="lightGray"/>
-        </w:rPr>
-      </w:pPr>
-      <w:r>
-        <w:rPr>
-          <w:highlight w:val="lightGray"/>
-        </w:rPr>
-        <w:t>L</w:t>
-      </w:r>
-      <w:r>
-        <w:rPr>
-          <w:highlight w:val="lightGray"/>
-        </w:rPr>
-        <w:t>ist the SRS requirements handled by this component</w:t>
+      <w:r>
+        <w:t>NetworkAdapter handles these requirements listed: SRS-REQ-004, SRS-REQ-005, SRS-REQ-006, SRS-REQ-007.</w:t>
       </w:r>
     </w:p>
     <w:p>
@@ -4061,7 +4107,7 @@
 </file>
 
 <file path=word/endnotes.xml><?xml version="1.0" encoding="utf-8"?>
-<w:endnotes xmlns:wpc="http://schemas.microsoft.com/office/word/2010/wordprocessingCanvas" xmlns:mo="http://schemas.microsoft.com/office/mac/office/2008/main" xmlns:mc="http://schemas.openxmlformats.org/markup-compatibility/2006" xmlns:mv="urn:schemas-microsoft-com:mac:vml" xmlns:o="urn:schemas-microsoft-com:office:office" xmlns:r="http://schemas.openxmlformats.org/officeDocument/2006/relationships" xmlns:m="http://schemas.openxmlformats.org/officeDocument/2006/math" xmlns:v="urn:schemas-microsoft-com:vml" xmlns:wp14="http://schemas.microsoft.com/office/word/2010/wordprocessingDrawing" xmlns:wp="http://schemas.openxmlformats.org/drawingml/2006/wordprocessingDrawing" xmlns:w10="urn:schemas-microsoft-com:office:word" xmlns:w="http://schemas.openxmlformats.org/wordprocessingml/2006/main" xmlns:w14="http://schemas.microsoft.com/office/word/2010/wordml" xmlns:wpg="http://schemas.microsoft.com/office/word/2010/wordprocessingGroup" xmlns:wpi="http://schemas.microsoft.com/office/word/2010/wordprocessingInk" xmlns:wne="http://schemas.microsoft.com/office/word/2006/wordml" xmlns:wps="http://schemas.microsoft.com/office/word/2010/wordprocessingShape" mc:Ignorable="w14 wp14">
+<w:endnotes xmlns:wpc="http://schemas.microsoft.com/office/word/2010/wordprocessingCanvas" xmlns:mc="http://schemas.openxmlformats.org/markup-compatibility/2006" xmlns:o="urn:schemas-microsoft-com:office:office" xmlns:r="http://schemas.openxmlformats.org/officeDocument/2006/relationships" xmlns:m="http://schemas.openxmlformats.org/officeDocument/2006/math" xmlns:v="urn:schemas-microsoft-com:vml" xmlns:wp14="http://schemas.microsoft.com/office/word/2010/wordprocessingDrawing" xmlns:wp="http://schemas.openxmlformats.org/drawingml/2006/wordprocessingDrawing" xmlns:w10="urn:schemas-microsoft-com:office:word" xmlns:w="http://schemas.openxmlformats.org/wordprocessingml/2006/main" xmlns:w14="http://schemas.microsoft.com/office/word/2010/wordml" xmlns:wpg="http://schemas.microsoft.com/office/word/2010/wordprocessingGroup" xmlns:wpi="http://schemas.microsoft.com/office/word/2010/wordprocessingInk" xmlns:wne="http://schemas.microsoft.com/office/word/2006/wordml" xmlns:wps="http://schemas.microsoft.com/office/word/2010/wordprocessingShape" mc:Ignorable="w14 wp14">
   <w:endnote w:type="separator" w:id="-1">
     <w:p>
       <w:r>
@@ -4080,7 +4126,7 @@
 </file>
 
 <file path=word/footer1.xml><?xml version="1.0" encoding="utf-8"?>
-<w:ftr xmlns:wpc="http://schemas.microsoft.com/office/word/2010/wordprocessingCanvas" xmlns:mo="http://schemas.microsoft.com/office/mac/office/2008/main" xmlns:mc="http://schemas.openxmlformats.org/markup-compatibility/2006" xmlns:mv="urn:schemas-microsoft-com:mac:vml" xmlns:o="urn:schemas-microsoft-com:office:office" xmlns:r="http://schemas.openxmlformats.org/officeDocument/2006/relationships" xmlns:m="http://schemas.openxmlformats.org/officeDocument/2006/math" xmlns:v="urn:schemas-microsoft-com:vml" xmlns:wp14="http://schemas.microsoft.com/office/word/2010/wordprocessingDrawing" xmlns:wp="http://schemas.openxmlformats.org/drawingml/2006/wordprocessingDrawing" xmlns:w10="urn:schemas-microsoft-com:office:word" xmlns:w="http://schemas.openxmlformats.org/wordprocessingml/2006/main" xmlns:w14="http://schemas.microsoft.com/office/word/2010/wordml" xmlns:wpg="http://schemas.microsoft.com/office/word/2010/wordprocessingGroup" xmlns:wpi="http://schemas.microsoft.com/office/word/2010/wordprocessingInk" xmlns:wne="http://schemas.microsoft.com/office/word/2006/wordml" xmlns:wps="http://schemas.microsoft.com/office/word/2010/wordprocessingShape" mc:Ignorable="w14 wp14">
+<w:ftr xmlns:wpc="http://schemas.microsoft.com/office/word/2010/wordprocessingCanvas" xmlns:mc="http://schemas.openxmlformats.org/markup-compatibility/2006" xmlns:o="urn:schemas-microsoft-com:office:office" xmlns:r="http://schemas.openxmlformats.org/officeDocument/2006/relationships" xmlns:m="http://schemas.openxmlformats.org/officeDocument/2006/math" xmlns:v="urn:schemas-microsoft-com:vml" xmlns:wp14="http://schemas.microsoft.com/office/word/2010/wordprocessingDrawing" xmlns:wp="http://schemas.openxmlformats.org/drawingml/2006/wordprocessingDrawing" xmlns:w10="urn:schemas-microsoft-com:office:word" xmlns:w="http://schemas.openxmlformats.org/wordprocessingml/2006/main" xmlns:w14="http://schemas.microsoft.com/office/word/2010/wordml" xmlns:wpg="http://schemas.microsoft.com/office/word/2010/wordprocessingGroup" xmlns:wpi="http://schemas.microsoft.com/office/word/2010/wordprocessingInk" xmlns:wne="http://schemas.microsoft.com/office/word/2006/wordml" xmlns:wps="http://schemas.microsoft.com/office/word/2010/wordprocessingShape" mc:Ignorable="w14 wp14">
   <w:p>
     <w:pPr>
       <w:jc w:val="center"/>
@@ -4127,7 +4173,7 @@
 </file>
 
 <file path=word/footnotes.xml><?xml version="1.0" encoding="utf-8"?>
-<w:footnotes xmlns:wpc="http://schemas.microsoft.com/office/word/2010/wordprocessingCanvas" xmlns:mo="http://schemas.microsoft.com/office/mac/office/2008/main" xmlns:mc="http://schemas.openxmlformats.org/markup-compatibility/2006" xmlns:mv="urn:schemas-microsoft-com:mac:vml" xmlns:o="urn:schemas-microsoft-com:office:office" xmlns:r="http://schemas.openxmlformats.org/officeDocument/2006/relationships" xmlns:m="http://schemas.openxmlformats.org/officeDocument/2006/math" xmlns:v="urn:schemas-microsoft-com:vml" xmlns:wp14="http://schemas.microsoft.com/office/word/2010/wordprocessingDrawing" xmlns:wp="http://schemas.openxmlformats.org/drawingml/2006/wordprocessingDrawing" xmlns:w10="urn:schemas-microsoft-com:office:word" xmlns:w="http://schemas.openxmlformats.org/wordprocessingml/2006/main" xmlns:w14="http://schemas.microsoft.com/office/word/2010/wordml" xmlns:wpg="http://schemas.microsoft.com/office/word/2010/wordprocessingGroup" xmlns:wpi="http://schemas.microsoft.com/office/word/2010/wordprocessingInk" xmlns:wne="http://schemas.microsoft.com/office/word/2006/wordml" xmlns:wps="http://schemas.microsoft.com/office/word/2010/wordprocessingShape" mc:Ignorable="w14 wp14">
+<w:footnotes xmlns:wpc="http://schemas.microsoft.com/office/word/2010/wordprocessingCanvas" xmlns:mc="http://schemas.openxmlformats.org/markup-compatibility/2006" xmlns:o="urn:schemas-microsoft-com:office:office" xmlns:r="http://schemas.openxmlformats.org/officeDocument/2006/relationships" xmlns:m="http://schemas.openxmlformats.org/officeDocument/2006/math" xmlns:v="urn:schemas-microsoft-com:vml" xmlns:wp14="http://schemas.microsoft.com/office/word/2010/wordprocessingDrawing" xmlns:wp="http://schemas.openxmlformats.org/drawingml/2006/wordprocessingDrawing" xmlns:w10="urn:schemas-microsoft-com:office:word" xmlns:w="http://schemas.openxmlformats.org/wordprocessingml/2006/main" xmlns:w14="http://schemas.microsoft.com/office/word/2010/wordml" xmlns:wpg="http://schemas.microsoft.com/office/word/2010/wordprocessingGroup" xmlns:wpi="http://schemas.microsoft.com/office/word/2010/wordprocessingInk" xmlns:wne="http://schemas.microsoft.com/office/word/2006/wordml" xmlns:wps="http://schemas.microsoft.com/office/word/2010/wordprocessingShape" mc:Ignorable="w14 wp14">
   <w:footnote w:type="separator" w:id="-1">
     <w:p>
       <w:r>
@@ -4146,7 +4192,7 @@
 </file>
 
 <file path=word/header1.xml><?xml version="1.0" encoding="utf-8"?>
-<w:hdr xmlns:wpc="http://schemas.microsoft.com/office/word/2010/wordprocessingCanvas" xmlns:mo="http://schemas.microsoft.com/office/mac/office/2008/main" xmlns:mc="http://schemas.openxmlformats.org/markup-compatibility/2006" xmlns:mv="urn:schemas-microsoft-com:mac:vml" xmlns:o="urn:schemas-microsoft-com:office:office" xmlns:r="http://schemas.openxmlformats.org/officeDocument/2006/relationships" xmlns:m="http://schemas.openxmlformats.org/officeDocument/2006/math" xmlns:v="urn:schemas-microsoft-com:vml" xmlns:wp14="http://schemas.microsoft.com/office/word/2010/wordprocessingDrawing" xmlns:wp="http://schemas.openxmlformats.org/drawingml/2006/wordprocessingDrawing" xmlns:w10="urn:schemas-microsoft-com:office:word" xmlns:w="http://schemas.openxmlformats.org/wordprocessingml/2006/main" xmlns:w14="http://schemas.microsoft.com/office/word/2010/wordml" xmlns:wpg="http://schemas.microsoft.com/office/word/2010/wordprocessingGroup" xmlns:wpi="http://schemas.microsoft.com/office/word/2010/wordprocessingInk" xmlns:wne="http://schemas.microsoft.com/office/word/2006/wordml" xmlns:wps="http://schemas.microsoft.com/office/word/2010/wordprocessingShape" mc:Ignorable="w14 wp14">
+<w:hdr xmlns:wpc="http://schemas.microsoft.com/office/word/2010/wordprocessingCanvas" xmlns:mc="http://schemas.openxmlformats.org/markup-compatibility/2006" xmlns:o="urn:schemas-microsoft-com:office:office" xmlns:r="http://schemas.openxmlformats.org/officeDocument/2006/relationships" xmlns:m="http://schemas.openxmlformats.org/officeDocument/2006/math" xmlns:v="urn:schemas-microsoft-com:vml" xmlns:wp14="http://schemas.microsoft.com/office/word/2010/wordprocessingDrawing" xmlns:wp="http://schemas.openxmlformats.org/drawingml/2006/wordprocessingDrawing" xmlns:w10="urn:schemas-microsoft-com:office:word" xmlns:w="http://schemas.openxmlformats.org/wordprocessingml/2006/main" xmlns:w14="http://schemas.microsoft.com/office/word/2010/wordml" xmlns:wpg="http://schemas.microsoft.com/office/word/2010/wordprocessingGroup" xmlns:wpi="http://schemas.microsoft.com/office/word/2010/wordprocessingInk" xmlns:wne="http://schemas.microsoft.com/office/word/2006/wordml" xmlns:wps="http://schemas.microsoft.com/office/word/2010/wordprocessingShape" mc:Ignorable="w14 wp14">
   <w:tbl>
     <w:tblPr>
       <w:tblW w:w="9356" w:type="dxa"/>
@@ -4320,7 +4366,7 @@
               <w:noProof/>
               <w:snapToGrid w:val="0"/>
             </w:rPr>
-            <w:t>8</w:t>
+            <w:t>1</w:t>
           </w:r>
           <w:r>
             <w:rPr>
@@ -4395,7 +4441,7 @@
 </file>
 
 <file path=word/numbering.xml><?xml version="1.0" encoding="utf-8"?>
-<w:numbering xmlns:wpc="http://schemas.microsoft.com/office/word/2010/wordprocessingCanvas" xmlns:mo="http://schemas.microsoft.com/office/mac/office/2008/main" xmlns:mc="http://schemas.openxmlformats.org/markup-compatibility/2006" xmlns:mv="urn:schemas-microsoft-com:mac:vml" xmlns:o="urn:schemas-microsoft-com:office:office" xmlns:r="http://schemas.openxmlformats.org/officeDocument/2006/relationships" xmlns:m="http://schemas.openxmlformats.org/officeDocument/2006/math" xmlns:v="urn:schemas-microsoft-com:vml" xmlns:wp14="http://schemas.microsoft.com/office/word/2010/wordprocessingDrawing" xmlns:wp="http://schemas.openxmlformats.org/drawingml/2006/wordprocessingDrawing" xmlns:w10="urn:schemas-microsoft-com:office:word" xmlns:w="http://schemas.openxmlformats.org/wordprocessingml/2006/main" xmlns:w14="http://schemas.microsoft.com/office/word/2010/wordml" xmlns:wpg="http://schemas.microsoft.com/office/word/2010/wordprocessingGroup" xmlns:wpi="http://schemas.microsoft.com/office/word/2010/wordprocessingInk" xmlns:wne="http://schemas.microsoft.com/office/word/2006/wordml" xmlns:wps="http://schemas.microsoft.com/office/word/2010/wordprocessingShape" mc:Ignorable="w14 wp14">
+<w:numbering xmlns:wpc="http://schemas.microsoft.com/office/word/2010/wordprocessingCanvas" xmlns:mc="http://schemas.openxmlformats.org/markup-compatibility/2006" xmlns:o="urn:schemas-microsoft-com:office:office" xmlns:r="http://schemas.openxmlformats.org/officeDocument/2006/relationships" xmlns:m="http://schemas.openxmlformats.org/officeDocument/2006/math" xmlns:v="urn:schemas-microsoft-com:vml" xmlns:wp14="http://schemas.microsoft.com/office/word/2010/wordprocessingDrawing" xmlns:wp="http://schemas.openxmlformats.org/drawingml/2006/wordprocessingDrawing" xmlns:w10="urn:schemas-microsoft-com:office:word" xmlns:w="http://schemas.openxmlformats.org/wordprocessingml/2006/main" xmlns:w14="http://schemas.microsoft.com/office/word/2010/wordml" xmlns:wpg="http://schemas.microsoft.com/office/word/2010/wordprocessingGroup" xmlns:wpi="http://schemas.microsoft.com/office/word/2010/wordprocessingInk" xmlns:wne="http://schemas.microsoft.com/office/word/2006/wordml" xmlns:wps="http://schemas.microsoft.com/office/word/2010/wordprocessingShape" mc:Ignorable="w14 wp14">
   <w:abstractNum w:abstractNumId="0">
     <w:nsid w:val="FFFFFF1D"/>
     <w:multiLevelType w:val="multilevel"/>
@@ -9137,172 +9183,272 @@
     </w:rPrDefault>
     <w:pPrDefault/>
   </w:docDefaults>
-  <w:latentStyles w:defLockedState="0" w:defUIPriority="0" w:defSemiHidden="0" w:defUnhideWhenUsed="0" w:defQFormat="0" w:count="276">
-    <w:lsdException w:name="Normal" w:qFormat="1"/>
-    <w:lsdException w:name="heading 1" w:qFormat="1"/>
-    <w:lsdException w:name="heading 2" w:qFormat="1"/>
-    <w:lsdException w:name="heading 3" w:qFormat="1"/>
-    <w:lsdException w:name="heading 4" w:qFormat="1"/>
-    <w:lsdException w:name="heading 5" w:qFormat="1"/>
-    <w:lsdException w:name="heading 6" w:qFormat="1"/>
-    <w:lsdException w:name="heading 7" w:qFormat="1"/>
-    <w:lsdException w:name="heading 8" w:qFormat="1"/>
-    <w:lsdException w:name="heading 9" w:qFormat="1"/>
-    <w:lsdException w:name="index 1" w:semiHidden="1" w:unhideWhenUsed="1"/>
-    <w:lsdException w:name="index 7" w:semiHidden="1" w:unhideWhenUsed="1"/>
-    <w:lsdException w:name="index 8" w:semiHidden="1" w:unhideWhenUsed="1"/>
-    <w:lsdException w:name="index 9" w:semiHidden="1" w:unhideWhenUsed="1"/>
-    <w:lsdException w:name="toc 1" w:semiHidden="1" w:uiPriority="39" w:unhideWhenUsed="1"/>
-    <w:lsdException w:name="toc 2" w:semiHidden="1" w:uiPriority="39" w:unhideWhenUsed="1"/>
-    <w:lsdException w:name="toc 3" w:semiHidden="1" w:uiPriority="39" w:unhideWhenUsed="1"/>
-    <w:lsdException w:name="toc 4" w:semiHidden="1" w:unhideWhenUsed="1"/>
-    <w:lsdException w:name="toc 5" w:semiHidden="1" w:unhideWhenUsed="1"/>
-    <w:lsdException w:name="toc 6" w:semiHidden="1" w:unhideWhenUsed="1"/>
-    <w:lsdException w:name="toc 7" w:semiHidden="1" w:unhideWhenUsed="1"/>
-    <w:lsdException w:name="toc 8" w:semiHidden="1" w:unhideWhenUsed="1"/>
-    <w:lsdException w:name="toc 9" w:semiHidden="1" w:unhideWhenUsed="1"/>
-    <w:lsdException w:name="Normal Indent" w:semiHidden="1" w:unhideWhenUsed="1"/>
-    <w:lsdException w:name="footnote text" w:semiHidden="1" w:unhideWhenUsed="1"/>
-    <w:lsdException w:name="annotation text" w:semiHidden="1" w:unhideWhenUsed="1"/>
-    <w:lsdException w:name="header" w:semiHidden="1" w:unhideWhenUsed="1"/>
-    <w:lsdException w:name="footer" w:semiHidden="1" w:unhideWhenUsed="1"/>
-    <w:lsdException w:name="index heading" w:semiHidden="1" w:unhideWhenUsed="1"/>
-    <w:lsdException w:name="caption" w:semiHidden="1" w:unhideWhenUsed="1" w:qFormat="1"/>
-    <w:lsdException w:name="table of figures" w:semiHidden="1" w:unhideWhenUsed="1"/>
-    <w:lsdException w:name="envelope address" w:semiHidden="1" w:unhideWhenUsed="1"/>
-    <w:lsdException w:name="envelope return" w:semiHidden="1" w:unhideWhenUsed="1"/>
-    <w:lsdException w:name="footnote reference" w:semiHidden="1" w:unhideWhenUsed="1"/>
-    <w:lsdException w:name="annotation reference" w:semiHidden="1" w:unhideWhenUsed="1"/>
-    <w:lsdException w:name="line number" w:semiHidden="1" w:unhideWhenUsed="1"/>
-    <w:lsdException w:name="page number" w:semiHidden="1" w:unhideWhenUsed="1"/>
-    <w:lsdException w:name="endnote reference" w:semiHidden="1" w:unhideWhenUsed="1"/>
-    <w:lsdException w:name="endnote text" w:semiHidden="1" w:unhideWhenUsed="1"/>
-    <w:lsdException w:name="table of authorities" w:semiHidden="1" w:unhideWhenUsed="1"/>
-    <w:lsdException w:name="macro" w:semiHidden="1" w:unhideWhenUsed="1"/>
-    <w:lsdException w:name="toa heading" w:semiHidden="1" w:unhideWhenUsed="1"/>
-    <w:lsdException w:name="List" w:semiHidden="1" w:unhideWhenUsed="1"/>
-    <w:lsdException w:name="List Bullet" w:semiHidden="1" w:unhideWhenUsed="1"/>
-    <w:lsdException w:name="List Number" w:semiHidden="1" w:unhideWhenUsed="1"/>
-    <w:lsdException w:name="List 2" w:semiHidden="1" w:unhideWhenUsed="1"/>
-    <w:lsdException w:name="List 3" w:semiHidden="1" w:unhideWhenUsed="1"/>
-    <w:lsdException w:name="List 4" w:semiHidden="1" w:unhideWhenUsed="1"/>
-    <w:lsdException w:name="List 5" w:semiHidden="1" w:unhideWhenUsed="1"/>
-    <w:lsdException w:name="List Bullet 2" w:semiHidden="1" w:unhideWhenUsed="1"/>
-    <w:lsdException w:name="List Bullet 3" w:semiHidden="1" w:unhideWhenUsed="1"/>
-    <w:lsdException w:name="List Bullet 4" w:semiHidden="1" w:unhideWhenUsed="1"/>
-    <w:lsdException w:name="List Bullet 5" w:semiHidden="1" w:unhideWhenUsed="1"/>
-    <w:lsdException w:name="List Number 3" w:semiHidden="1" w:unhideWhenUsed="1"/>
-    <w:lsdException w:name="List Number 4" w:semiHidden="1" w:unhideWhenUsed="1"/>
-    <w:lsdException w:name="Title" w:qFormat="1"/>
-    <w:lsdException w:name="Closing" w:semiHidden="1" w:unhideWhenUsed="1"/>
-    <w:lsdException w:name="Signature" w:semiHidden="1" w:unhideWhenUsed="1"/>
-    <w:lsdException w:name="Default Paragraph Font" w:semiHidden="1" w:unhideWhenUsed="1"/>
-    <w:lsdException w:name="Body Text" w:semiHidden="1" w:unhideWhenUsed="1"/>
-    <w:lsdException w:name="Body Text Indent" w:semiHidden="1" w:unhideWhenUsed="1"/>
-    <w:lsdException w:name="List Continue" w:semiHidden="1" w:unhideWhenUsed="1"/>
-    <w:lsdException w:name="List Continue 2" w:semiHidden="1" w:unhideWhenUsed="1"/>
-    <w:lsdException w:name="List Continue 3" w:semiHidden="1" w:unhideWhenUsed="1"/>
-    <w:lsdException w:name="List Continue 4" w:semiHidden="1" w:unhideWhenUsed="1"/>
-    <w:lsdException w:name="List Continue 5" w:semiHidden="1" w:unhideWhenUsed="1"/>
-    <w:lsdException w:name="Message Header" w:semiHidden="1" w:unhideWhenUsed="1"/>
-    <w:lsdException w:name="Subtitle" w:qFormat="1"/>
-    <w:lsdException w:name="Salutation" w:semiHidden="1" w:unhideWhenUsed="1"/>
-    <w:lsdException w:name="Date" w:semiHidden="1" w:unhideWhenUsed="1"/>
-    <w:lsdException w:name="Body Text First Indent" w:semiHidden="1" w:unhideWhenUsed="1"/>
-    <w:lsdException w:name="Body Text First Indent 2" w:semiHidden="1" w:unhideWhenUsed="1"/>
-    <w:lsdException w:name="Note Heading" w:semiHidden="1" w:unhideWhenUsed="1"/>
-    <w:lsdException w:name="Body Text 2" w:semiHidden="1" w:unhideWhenUsed="1"/>
-    <w:lsdException w:name="Body Text 3" w:semiHidden="1" w:unhideWhenUsed="1"/>
-    <w:lsdException w:name="Body Text Indent 2" w:semiHidden="1" w:unhideWhenUsed="1"/>
-    <w:lsdException w:name="Strong" w:qFormat="1"/>
-    <w:lsdException w:name="Emphasis" w:qFormat="1"/>
-    <w:lsdException w:name="Document Map" w:semiHidden="1" w:unhideWhenUsed="1"/>
-    <w:lsdException w:name="Plain Text" w:semiHidden="1" w:unhideWhenUsed="1"/>
-    <w:lsdException w:name="E-mail Signature" w:semiHidden="1" w:unhideWhenUsed="1"/>
-    <w:lsdException w:name="HTML Top of Form" w:semiHidden="1" w:unhideWhenUsed="1"/>
-    <w:lsdException w:name="HTML Bottom of Form" w:semiHidden="1" w:unhideWhenUsed="1"/>
-    <w:lsdException w:name="Normal (Web)" w:semiHidden="1" w:unhideWhenUsed="1"/>
-    <w:lsdException w:name="HTML Acronym" w:semiHidden="1" w:unhideWhenUsed="1"/>
-    <w:lsdException w:name="HTML Address" w:semiHidden="1" w:unhideWhenUsed="1"/>
-    <w:lsdException w:name="HTML Cite" w:semiHidden="1" w:unhideWhenUsed="1"/>
-    <w:lsdException w:name="HTML Code" w:semiHidden="1" w:unhideWhenUsed="1"/>
-    <w:lsdException w:name="HTML Definition" w:semiHidden="1" w:unhideWhenUsed="1"/>
-    <w:lsdException w:name="HTML Keyboard" w:semiHidden="1" w:unhideWhenUsed="1"/>
-    <w:lsdException w:name="HTML Preformatted" w:semiHidden="1" w:unhideWhenUsed="1"/>
-    <w:lsdException w:name="HTML Sample" w:semiHidden="1" w:unhideWhenUsed="1"/>
-    <w:lsdException w:name="HTML Typewriter" w:semiHidden="1" w:unhideWhenUsed="1"/>
-    <w:lsdException w:name="HTML Variable" w:semiHidden="1" w:unhideWhenUsed="1"/>
-    <w:lsdException w:name="Normal Table" w:semiHidden="1" w:unhideWhenUsed="1"/>
-    <w:lsdException w:name="annotation subject" w:semiHidden="1" w:unhideWhenUsed="1"/>
-    <w:lsdException w:name="No List" w:semiHidden="1" w:unhideWhenUsed="1"/>
-    <w:lsdException w:name="Outline List 1" w:semiHidden="1" w:unhideWhenUsed="1"/>
-    <w:lsdException w:name="Outline List 2" w:semiHidden="1" w:unhideWhenUsed="1"/>
-    <w:lsdException w:name="Outline List 3" w:semiHidden="1" w:unhideWhenUsed="1"/>
-    <w:lsdException w:name="Table Simple 1" w:semiHidden="1" w:unhideWhenUsed="1"/>
-    <w:lsdException w:name="Table Simple 2" w:semiHidden="1" w:unhideWhenUsed="1"/>
-    <w:lsdException w:name="Table Simple 3" w:semiHidden="1" w:unhideWhenUsed="1"/>
-    <w:lsdException w:name="Table Classic 1" w:semiHidden="1" w:unhideWhenUsed="1"/>
-    <w:lsdException w:name="Table Classic 2" w:semiHidden="1" w:unhideWhenUsed="1"/>
-    <w:lsdException w:name="Table Classic 3" w:semiHidden="1" w:unhideWhenUsed="1"/>
-    <w:lsdException w:name="Table Classic 4" w:semiHidden="1" w:unhideWhenUsed="1"/>
-    <w:lsdException w:name="Table Colorful 1" w:semiHidden="1" w:unhideWhenUsed="1"/>
-    <w:lsdException w:name="Table Colorful 2" w:semiHidden="1" w:unhideWhenUsed="1"/>
-    <w:lsdException w:name="Table Colorful 3" w:semiHidden="1" w:unhideWhenUsed="1"/>
-    <w:lsdException w:name="Table Columns 1" w:semiHidden="1" w:unhideWhenUsed="1"/>
-    <w:lsdException w:name="Table Columns 2" w:semiHidden="1" w:unhideWhenUsed="1"/>
-    <w:lsdException w:name="Table Columns 3" w:semiHidden="1" w:unhideWhenUsed="1"/>
-    <w:lsdException w:name="Table Columns 4" w:semiHidden="1" w:unhideWhenUsed="1"/>
-    <w:lsdException w:name="Table Columns 5" w:semiHidden="1" w:unhideWhenUsed="1"/>
-    <w:lsdException w:name="Table Grid 1" w:semiHidden="1" w:unhideWhenUsed="1"/>
-    <w:lsdException w:name="Table Grid 2" w:semiHidden="1" w:unhideWhenUsed="1"/>
-    <w:lsdException w:name="Table Grid 3" w:semiHidden="1" w:unhideWhenUsed="1"/>
-    <w:lsdException w:name="Table Grid 4" w:semiHidden="1" w:unhideWhenUsed="1"/>
-    <w:lsdException w:name="Table Grid 5" w:semiHidden="1" w:unhideWhenUsed="1"/>
-    <w:lsdException w:name="Table Grid 6" w:semiHidden="1" w:unhideWhenUsed="1"/>
-    <w:lsdException w:name="Table Grid 7" w:semiHidden="1" w:unhideWhenUsed="1"/>
-    <w:lsdException w:name="Table Grid 8" w:semiHidden="1" w:unhideWhenUsed="1"/>
-    <w:lsdException w:name="Table List 1" w:semiHidden="1" w:unhideWhenUsed="1"/>
-    <w:lsdException w:name="Table List 2" w:semiHidden="1" w:unhideWhenUsed="1"/>
-    <w:lsdException w:name="Table List 3" w:semiHidden="1" w:unhideWhenUsed="1"/>
-    <w:lsdException w:name="Table List 4" w:semiHidden="1" w:unhideWhenUsed="1"/>
-    <w:lsdException w:name="Table List 5" w:semiHidden="1" w:unhideWhenUsed="1"/>
-    <w:lsdException w:name="Table List 6" w:semiHidden="1" w:unhideWhenUsed="1"/>
-    <w:lsdException w:name="Table List 7" w:semiHidden="1" w:unhideWhenUsed="1"/>
-    <w:lsdException w:name="Table List 8" w:semiHidden="1" w:unhideWhenUsed="1"/>
-    <w:lsdException w:name="Table 3D effects 1" w:semiHidden="1" w:unhideWhenUsed="1"/>
-    <w:lsdException w:name="Table 3D effects 2" w:semiHidden="1" w:unhideWhenUsed="1"/>
-    <w:lsdException w:name="Table 3D effects 3" w:semiHidden="1" w:unhideWhenUsed="1"/>
-    <w:lsdException w:name="Table Contemporary" w:semiHidden="1" w:unhideWhenUsed="1"/>
-    <w:lsdException w:name="Table Elegant" w:semiHidden="1" w:unhideWhenUsed="1"/>
-    <w:lsdException w:name="Table Professional" w:semiHidden="1" w:unhideWhenUsed="1"/>
-    <w:lsdException w:name="Table Subtle 1" w:semiHidden="1" w:unhideWhenUsed="1"/>
-    <w:lsdException w:name="Table Subtle 2" w:semiHidden="1" w:unhideWhenUsed="1"/>
-    <w:lsdException w:name="Table Web 1" w:semiHidden="1" w:unhideWhenUsed="1"/>
-    <w:lsdException w:name="Table Web 2" w:semiHidden="1" w:unhideWhenUsed="1"/>
-    <w:lsdException w:name="Table Web 3" w:semiHidden="1" w:unhideWhenUsed="1"/>
-    <w:lsdException w:name="Balloon Text" w:semiHidden="1" w:unhideWhenUsed="1"/>
-    <w:lsdException w:name="Table Theme" w:semiHidden="1" w:unhideWhenUsed="1"/>
-    <w:lsdException w:name="Placeholder Text" w:semiHidden="1"/>
-    <w:lsdException w:name="Colorful List" w:qFormat="1"/>
-    <w:lsdException w:name="Colorful Grid" w:qFormat="1"/>
-    <w:lsdException w:name="Light Shading Accent 1" w:qFormat="1"/>
-    <w:lsdException w:name="Revision" w:semiHidden="1"/>
-    <w:lsdException w:name="List Paragraph" w:qFormat="1"/>
-    <w:lsdException w:name="Medium List 1 Accent 6" w:qFormat="1"/>
-    <w:lsdException w:name="Medium List 2 Accent 6" w:qFormat="1"/>
-    <w:lsdException w:name="Medium Grid 1 Accent 6" w:qFormat="1"/>
-    <w:lsdException w:name="Medium Grid 2 Accent 6" w:qFormat="1"/>
-    <w:lsdException w:name="Medium Grid 3 Accent 6" w:qFormat="1"/>
-    <w:lsdException w:name="Colorful Shading Accent 6" w:qFormat="1"/>
-    <w:lsdException w:name="Colorful List Accent 6" w:uiPriority="72"/>
-    <w:lsdException w:name="Colorful Grid Accent 6" w:uiPriority="73"/>
-    <w:lsdException w:name="Subtle Emphasis" w:uiPriority="19" w:qFormat="1"/>
-    <w:lsdException w:name="Intense Emphasis" w:uiPriority="21" w:qFormat="1"/>
-    <w:lsdException w:name="Subtle Reference" w:uiPriority="31" w:qFormat="1"/>
-    <w:lsdException w:name="Intense Reference" w:uiPriority="32" w:qFormat="1"/>
-    <w:lsdException w:name="Book Title" w:uiPriority="33" w:qFormat="1"/>
-    <w:lsdException w:name="Bibliography" w:semiHidden="1" w:uiPriority="37" w:unhideWhenUsed="1"/>
-    <w:lsdException w:name="TOC Heading" w:semiHidden="1" w:uiPriority="39" w:unhideWhenUsed="1" w:qFormat="1"/>
+  <w:latentStyles w:defLockedState="0" w:defUIPriority="0" w:defSemiHidden="1" w:defUnhideWhenUsed="0" w:defQFormat="0" w:count="267">
+    <w:lsdException w:name="Normal" w:semiHidden="0" w:qFormat="1"/>
+    <w:lsdException w:name="heading 1" w:semiHidden="0" w:qFormat="1"/>
+    <w:lsdException w:name="heading 2" w:semiHidden="0" w:qFormat="1"/>
+    <w:lsdException w:name="heading 3" w:semiHidden="0" w:qFormat="1"/>
+    <w:lsdException w:name="heading 4" w:semiHidden="0" w:qFormat="1"/>
+    <w:lsdException w:name="heading 5" w:semiHidden="0" w:qFormat="1"/>
+    <w:lsdException w:name="heading 6" w:semiHidden="0" w:qFormat="1"/>
+    <w:lsdException w:name="heading 7" w:semiHidden="0" w:qFormat="1"/>
+    <w:lsdException w:name="heading 8" w:semiHidden="0" w:qFormat="1"/>
+    <w:lsdException w:name="heading 9" w:semiHidden="0" w:qFormat="1"/>
+    <w:lsdException w:name="index 1" w:unhideWhenUsed="1"/>
+    <w:lsdException w:name="index 2" w:semiHidden="0"/>
+    <w:lsdException w:name="index 3" w:semiHidden="0"/>
+    <w:lsdException w:name="index 4" w:semiHidden="0"/>
+    <w:lsdException w:name="index 5" w:semiHidden="0"/>
+    <w:lsdException w:name="index 6" w:semiHidden="0"/>
+    <w:lsdException w:name="index 7" w:unhideWhenUsed="1"/>
+    <w:lsdException w:name="index 8" w:unhideWhenUsed="1"/>
+    <w:lsdException w:name="index 9" w:unhideWhenUsed="1"/>
+    <w:lsdException w:name="toc 1" w:uiPriority="39" w:unhideWhenUsed="1"/>
+    <w:lsdException w:name="toc 2" w:uiPriority="39" w:unhideWhenUsed="1"/>
+    <w:lsdException w:name="toc 3" w:uiPriority="39" w:unhideWhenUsed="1"/>
+    <w:lsdException w:name="toc 4" w:unhideWhenUsed="1"/>
+    <w:lsdException w:name="toc 5" w:unhideWhenUsed="1"/>
+    <w:lsdException w:name="toc 6" w:unhideWhenUsed="1"/>
+    <w:lsdException w:name="toc 7" w:unhideWhenUsed="1"/>
+    <w:lsdException w:name="toc 8" w:unhideWhenUsed="1"/>
+    <w:lsdException w:name="toc 9" w:unhideWhenUsed="1"/>
+    <w:lsdException w:name="Normal Indent" w:unhideWhenUsed="1"/>
+    <w:lsdException w:name="footnote text" w:unhideWhenUsed="1"/>
+    <w:lsdException w:name="annotation text" w:unhideWhenUsed="1"/>
+    <w:lsdException w:name="header" w:unhideWhenUsed="1"/>
+    <w:lsdException w:name="footer" w:unhideWhenUsed="1"/>
+    <w:lsdException w:name="index heading" w:unhideWhenUsed="1"/>
+    <w:lsdException w:name="caption" w:unhideWhenUsed="1" w:qFormat="1"/>
+    <w:lsdException w:name="table of figures" w:unhideWhenUsed="1"/>
+    <w:lsdException w:name="envelope address" w:unhideWhenUsed="1"/>
+    <w:lsdException w:name="envelope return" w:unhideWhenUsed="1"/>
+    <w:lsdException w:name="footnote reference" w:unhideWhenUsed="1"/>
+    <w:lsdException w:name="annotation reference" w:unhideWhenUsed="1"/>
+    <w:lsdException w:name="line number" w:unhideWhenUsed="1"/>
+    <w:lsdException w:name="page number" w:unhideWhenUsed="1"/>
+    <w:lsdException w:name="endnote reference" w:unhideWhenUsed="1"/>
+    <w:lsdException w:name="endnote text" w:unhideWhenUsed="1"/>
+    <w:lsdException w:name="table of authorities" w:unhideWhenUsed="1"/>
+    <w:lsdException w:name="macro" w:unhideWhenUsed="1"/>
+    <w:lsdException w:name="toa heading" w:unhideWhenUsed="1"/>
+    <w:lsdException w:name="List" w:unhideWhenUsed="1"/>
+    <w:lsdException w:name="List Bullet" w:unhideWhenUsed="1"/>
+    <w:lsdException w:name="List Number" w:unhideWhenUsed="1"/>
+    <w:lsdException w:name="List 2" w:unhideWhenUsed="1"/>
+    <w:lsdException w:name="List 3" w:unhideWhenUsed="1"/>
+    <w:lsdException w:name="List 4" w:unhideWhenUsed="1"/>
+    <w:lsdException w:name="List 5" w:unhideWhenUsed="1"/>
+    <w:lsdException w:name="List Bullet 2" w:unhideWhenUsed="1"/>
+    <w:lsdException w:name="List Bullet 3" w:unhideWhenUsed="1"/>
+    <w:lsdException w:name="List Bullet 4" w:unhideWhenUsed="1"/>
+    <w:lsdException w:name="List Bullet 5" w:unhideWhenUsed="1"/>
+    <w:lsdException w:name="List Number 2" w:semiHidden="0"/>
+    <w:lsdException w:name="List Number 3" w:unhideWhenUsed="1"/>
+    <w:lsdException w:name="List Number 4" w:unhideWhenUsed="1"/>
+    <w:lsdException w:name="List Number 5" w:semiHidden="0"/>
+    <w:lsdException w:name="Title" w:semiHidden="0" w:qFormat="1"/>
+    <w:lsdException w:name="Closing" w:unhideWhenUsed="1"/>
+    <w:lsdException w:name="Signature" w:unhideWhenUsed="1"/>
+    <w:lsdException w:name="Default Paragraph Font" w:unhideWhenUsed="1"/>
+    <w:lsdException w:name="Body Text" w:unhideWhenUsed="1"/>
+    <w:lsdException w:name="Body Text Indent" w:unhideWhenUsed="1"/>
+    <w:lsdException w:name="List Continue" w:unhideWhenUsed="1"/>
+    <w:lsdException w:name="List Continue 2" w:unhideWhenUsed="1"/>
+    <w:lsdException w:name="List Continue 3" w:unhideWhenUsed="1"/>
+    <w:lsdException w:name="List Continue 4" w:unhideWhenUsed="1"/>
+    <w:lsdException w:name="List Continue 5" w:unhideWhenUsed="1"/>
+    <w:lsdException w:name="Message Header" w:unhideWhenUsed="1"/>
+    <w:lsdException w:name="Subtitle" w:semiHidden="0" w:qFormat="1"/>
+    <w:lsdException w:name="Salutation" w:unhideWhenUsed="1"/>
+    <w:lsdException w:name="Date" w:unhideWhenUsed="1"/>
+    <w:lsdException w:name="Body Text First Indent" w:unhideWhenUsed="1"/>
+    <w:lsdException w:name="Body Text First Indent 2" w:unhideWhenUsed="1"/>
+    <w:lsdException w:name="Note Heading" w:unhideWhenUsed="1"/>
+    <w:lsdException w:name="Body Text 2" w:unhideWhenUsed="1"/>
+    <w:lsdException w:name="Body Text 3" w:unhideWhenUsed="1"/>
+    <w:lsdException w:name="Body Text Indent 2" w:unhideWhenUsed="1"/>
+    <w:lsdException w:name="Body Text Indent 3" w:semiHidden="0"/>
+    <w:lsdException w:name="Block Text" w:semiHidden="0"/>
+    <w:lsdException w:name="Hyperlink" w:semiHidden="0"/>
+    <w:lsdException w:name="FollowedHyperlink" w:semiHidden="0"/>
+    <w:lsdException w:name="Strong" w:semiHidden="0" w:qFormat="1"/>
+    <w:lsdException w:name="Emphasis" w:semiHidden="0" w:qFormat="1"/>
+    <w:lsdException w:name="Document Map" w:unhideWhenUsed="1"/>
+    <w:lsdException w:name="Plain Text" w:unhideWhenUsed="1"/>
+    <w:lsdException w:name="E-mail Signature" w:unhideWhenUsed="1"/>
+    <w:lsdException w:name="HTML Top of Form" w:unhideWhenUsed="1"/>
+    <w:lsdException w:name="HTML Bottom of Form" w:unhideWhenUsed="1"/>
+    <w:lsdException w:name="Normal (Web)" w:unhideWhenUsed="1"/>
+    <w:lsdException w:name="HTML Acronym" w:unhideWhenUsed="1"/>
+    <w:lsdException w:name="HTML Address" w:unhideWhenUsed="1"/>
+    <w:lsdException w:name="HTML Cite" w:unhideWhenUsed="1"/>
+    <w:lsdException w:name="HTML Code" w:unhideWhenUsed="1"/>
+    <w:lsdException w:name="HTML Definition" w:unhideWhenUsed="1"/>
+    <w:lsdException w:name="HTML Keyboard" w:unhideWhenUsed="1"/>
+    <w:lsdException w:name="HTML Preformatted" w:unhideWhenUsed="1"/>
+    <w:lsdException w:name="HTML Sample" w:unhideWhenUsed="1"/>
+    <w:lsdException w:name="HTML Typewriter" w:unhideWhenUsed="1"/>
+    <w:lsdException w:name="HTML Variable" w:unhideWhenUsed="1"/>
+    <w:lsdException w:name="Normal Table" w:unhideWhenUsed="1"/>
+    <w:lsdException w:name="annotation subject" w:unhideWhenUsed="1"/>
+    <w:lsdException w:name="No List" w:unhideWhenUsed="1"/>
+    <w:lsdException w:name="Outline List 1" w:unhideWhenUsed="1"/>
+    <w:lsdException w:name="Outline List 2" w:unhideWhenUsed="1"/>
+    <w:lsdException w:name="Outline List 3" w:unhideWhenUsed="1"/>
+    <w:lsdException w:name="Table Simple 1" w:unhideWhenUsed="1"/>
+    <w:lsdException w:name="Table Simple 2" w:unhideWhenUsed="1"/>
+    <w:lsdException w:name="Table Simple 3" w:unhideWhenUsed="1"/>
+    <w:lsdException w:name="Table Classic 1" w:unhideWhenUsed="1"/>
+    <w:lsdException w:name="Table Classic 2" w:unhideWhenUsed="1"/>
+    <w:lsdException w:name="Table Classic 3" w:unhideWhenUsed="1"/>
+    <w:lsdException w:name="Table Classic 4" w:unhideWhenUsed="1"/>
+    <w:lsdException w:name="Table Colorful 1" w:unhideWhenUsed="1"/>
+    <w:lsdException w:name="Table Colorful 2" w:unhideWhenUsed="1"/>
+    <w:lsdException w:name="Table Colorful 3" w:unhideWhenUsed="1"/>
+    <w:lsdException w:name="Table Columns 1" w:unhideWhenUsed="1"/>
+    <w:lsdException w:name="Table Columns 2" w:unhideWhenUsed="1"/>
+    <w:lsdException w:name="Table Columns 3" w:unhideWhenUsed="1"/>
+    <w:lsdException w:name="Table Columns 4" w:unhideWhenUsed="1"/>
+    <w:lsdException w:name="Table Columns 5" w:unhideWhenUsed="1"/>
+    <w:lsdException w:name="Table Grid 1" w:unhideWhenUsed="1"/>
+    <w:lsdException w:name="Table Grid 2" w:unhideWhenUsed="1"/>
+    <w:lsdException w:name="Table Grid 3" w:unhideWhenUsed="1"/>
+    <w:lsdException w:name="Table Grid 4" w:unhideWhenUsed="1"/>
+    <w:lsdException w:name="Table Grid 5" w:unhideWhenUsed="1"/>
+    <w:lsdException w:name="Table Grid 6" w:unhideWhenUsed="1"/>
+    <w:lsdException w:name="Table Grid 7" w:unhideWhenUsed="1"/>
+    <w:lsdException w:name="Table Grid 8" w:unhideWhenUsed="1"/>
+    <w:lsdException w:name="Table List 1" w:unhideWhenUsed="1"/>
+    <w:lsdException w:name="Table List 2" w:unhideWhenUsed="1"/>
+    <w:lsdException w:name="Table List 3" w:unhideWhenUsed="1"/>
+    <w:lsdException w:name="Table List 4" w:unhideWhenUsed="1"/>
+    <w:lsdException w:name="Table List 5" w:unhideWhenUsed="1"/>
+    <w:lsdException w:name="Table List 6" w:unhideWhenUsed="1"/>
+    <w:lsdException w:name="Table List 7" w:unhideWhenUsed="1"/>
+    <w:lsdException w:name="Table List 8" w:unhideWhenUsed="1"/>
+    <w:lsdException w:name="Table 3D effects 1" w:unhideWhenUsed="1"/>
+    <w:lsdException w:name="Table 3D effects 2" w:unhideWhenUsed="1"/>
+    <w:lsdException w:name="Table 3D effects 3" w:unhideWhenUsed="1"/>
+    <w:lsdException w:name="Table Contemporary" w:unhideWhenUsed="1"/>
+    <w:lsdException w:name="Table Elegant" w:unhideWhenUsed="1"/>
+    <w:lsdException w:name="Table Professional" w:unhideWhenUsed="1"/>
+    <w:lsdException w:name="Table Subtle 1" w:unhideWhenUsed="1"/>
+    <w:lsdException w:name="Table Subtle 2" w:unhideWhenUsed="1"/>
+    <w:lsdException w:name="Table Web 1" w:unhideWhenUsed="1"/>
+    <w:lsdException w:name="Table Web 2" w:unhideWhenUsed="1"/>
+    <w:lsdException w:name="Table Web 3" w:unhideWhenUsed="1"/>
+    <w:lsdException w:name="Balloon Text" w:unhideWhenUsed="1"/>
+    <w:lsdException w:name="Table Grid" w:semiHidden="0"/>
+    <w:lsdException w:name="Table Theme" w:unhideWhenUsed="1"/>
+    <w:lsdException w:name="No Spacing" w:semiHidden="0"/>
+    <w:lsdException w:name="Light Shading" w:semiHidden="0"/>
+    <w:lsdException w:name="Light List" w:semiHidden="0"/>
+    <w:lsdException w:name="Light Grid" w:semiHidden="0"/>
+    <w:lsdException w:name="Medium Shading 1" w:semiHidden="0"/>
+    <w:lsdException w:name="Medium Shading 2" w:semiHidden="0"/>
+    <w:lsdException w:name="Medium List 1" w:semiHidden="0"/>
+    <w:lsdException w:name="Medium List 2" w:semiHidden="0"/>
+    <w:lsdException w:name="Medium Grid 1" w:semiHidden="0"/>
+    <w:lsdException w:name="Medium Grid 2" w:semiHidden="0"/>
+    <w:lsdException w:name="Medium Grid 3" w:semiHidden="0"/>
+    <w:lsdException w:name="Dark List" w:semiHidden="0"/>
+    <w:lsdException w:name="Colorful Shading" w:semiHidden="0"/>
+    <w:lsdException w:name="Colorful List" w:semiHidden="0" w:qFormat="1"/>
+    <w:lsdException w:name="Colorful Grid" w:semiHidden="0" w:qFormat="1"/>
+    <w:lsdException w:name="Light Shading Accent 1" w:semiHidden="0" w:qFormat="1"/>
+    <w:lsdException w:name="Light List Accent 1" w:semiHidden="0"/>
+    <w:lsdException w:name="Light Grid Accent 1" w:semiHidden="0"/>
+    <w:lsdException w:name="Medium Shading 1 Accent 1" w:semiHidden="0"/>
+    <w:lsdException w:name="Medium Shading 2 Accent 1" w:semiHidden="0"/>
+    <w:lsdException w:name="Medium List 1 Accent 1" w:semiHidden="0"/>
+    <w:lsdException w:name="List Paragraph" w:semiHidden="0" w:qFormat="1"/>
+    <w:lsdException w:name="Quote" w:semiHidden="0"/>
+    <w:lsdException w:name="Intense Quote" w:semiHidden="0"/>
+    <w:lsdException w:name="Medium List 2 Accent 1" w:semiHidden="0"/>
+    <w:lsdException w:name="Medium Grid 1 Accent 1" w:semiHidden="0"/>
+    <w:lsdException w:name="Medium Grid 2 Accent 1" w:semiHidden="0"/>
+    <w:lsdException w:name="Medium Grid 3 Accent 1" w:semiHidden="0"/>
+    <w:lsdException w:name="Dark List Accent 1" w:semiHidden="0"/>
+    <w:lsdException w:name="Colorful Shading Accent 1" w:semiHidden="0"/>
+    <w:lsdException w:name="Colorful List Accent 1" w:semiHidden="0"/>
+    <w:lsdException w:name="Colorful Grid Accent 1" w:semiHidden="0"/>
+    <w:lsdException w:name="Light Shading Accent 2" w:semiHidden="0"/>
+    <w:lsdException w:name="Light List Accent 2" w:semiHidden="0"/>
+    <w:lsdException w:name="Light Grid Accent 2" w:semiHidden="0"/>
+    <w:lsdException w:name="Medium Shading 1 Accent 2" w:semiHidden="0"/>
+    <w:lsdException w:name="Medium Shading 2 Accent 2" w:semiHidden="0"/>
+    <w:lsdException w:name="Medium List 1 Accent 2" w:semiHidden="0"/>
+    <w:lsdException w:name="Medium List 2 Accent 2" w:semiHidden="0"/>
+    <w:lsdException w:name="Medium Grid 1 Accent 2" w:semiHidden="0"/>
+    <w:lsdException w:name="Medium Grid 2 Accent 2" w:semiHidden="0"/>
+    <w:lsdException w:name="Medium Grid 3 Accent 2" w:semiHidden="0"/>
+    <w:lsdException w:name="Dark List Accent 2" w:semiHidden="0"/>
+    <w:lsdException w:name="Colorful Shading Accent 2" w:semiHidden="0"/>
+    <w:lsdException w:name="Colorful List Accent 2" w:semiHidden="0"/>
+    <w:lsdException w:name="Colorful Grid Accent 2" w:semiHidden="0"/>
+    <w:lsdException w:name="Light Shading Accent 3" w:semiHidden="0"/>
+    <w:lsdException w:name="Light List Accent 3" w:semiHidden="0"/>
+    <w:lsdException w:name="Light Grid Accent 3" w:semiHidden="0"/>
+    <w:lsdException w:name="Medium Shading 1 Accent 3" w:semiHidden="0"/>
+    <w:lsdException w:name="Medium Shading 2 Accent 3" w:semiHidden="0"/>
+    <w:lsdException w:name="Medium List 1 Accent 3" w:semiHidden="0"/>
+    <w:lsdException w:name="Medium List 2 Accent 3" w:semiHidden="0"/>
+    <w:lsdException w:name="Medium Grid 1 Accent 3" w:semiHidden="0"/>
+    <w:lsdException w:name="Medium Grid 2 Accent 3" w:semiHidden="0"/>
+    <w:lsdException w:name="Medium Grid 3 Accent 3" w:semiHidden="0"/>
+    <w:lsdException w:name="Dark List Accent 3" w:semiHidden="0"/>
+    <w:lsdException w:name="Colorful Shading Accent 3" w:semiHidden="0"/>
+    <w:lsdException w:name="Colorful List Accent 3" w:semiHidden="0"/>
+    <w:lsdException w:name="Colorful Grid Accent 3" w:semiHidden="0"/>
+    <w:lsdException w:name="Light Shading Accent 4" w:semiHidden="0"/>
+    <w:lsdException w:name="Light List Accent 4" w:semiHidden="0"/>
+    <w:lsdException w:name="Light Grid Accent 4" w:semiHidden="0"/>
+    <w:lsdException w:name="Medium Shading 1 Accent 4" w:semiHidden="0"/>
+    <w:lsdException w:name="Medium Shading 2 Accent 4" w:semiHidden="0"/>
+    <w:lsdException w:name="Medium List 1 Accent 4" w:semiHidden="0"/>
+    <w:lsdException w:name="Medium List 2 Accent 4" w:semiHidden="0"/>
+    <w:lsdException w:name="Medium Grid 1 Accent 4" w:semiHidden="0"/>
+    <w:lsdException w:name="Medium Grid 2 Accent 4" w:semiHidden="0"/>
+    <w:lsdException w:name="Medium Grid 3 Accent 4" w:semiHidden="0"/>
+    <w:lsdException w:name="Dark List Accent 4" w:semiHidden="0"/>
+    <w:lsdException w:name="Colorful Shading Accent 4" w:semiHidden="0"/>
+    <w:lsdException w:name="Colorful List Accent 4" w:semiHidden="0"/>
+    <w:lsdException w:name="Colorful Grid Accent 4" w:semiHidden="0"/>
+    <w:lsdException w:name="Light Shading Accent 5" w:semiHidden="0"/>
+    <w:lsdException w:name="Light List Accent 5" w:semiHidden="0"/>
+    <w:lsdException w:name="Light Grid Accent 5" w:semiHidden="0"/>
+    <w:lsdException w:name="Medium Shading 1 Accent 5" w:semiHidden="0"/>
+    <w:lsdException w:name="Medium Shading 2 Accent 5" w:semiHidden="0"/>
+    <w:lsdException w:name="Medium List 1 Accent 5" w:semiHidden="0"/>
+    <w:lsdException w:name="Medium List 2 Accent 5" w:semiHidden="0"/>
+    <w:lsdException w:name="Medium Grid 1 Accent 5" w:semiHidden="0"/>
+    <w:lsdException w:name="Medium Grid 2 Accent 5" w:semiHidden="0"/>
+    <w:lsdException w:name="Medium Grid 3 Accent 5" w:semiHidden="0"/>
+    <w:lsdException w:name="Dark List Accent 5" w:semiHidden="0"/>
+    <w:lsdException w:name="Colorful Shading Accent 5" w:semiHidden="0"/>
+    <w:lsdException w:name="Colorful List Accent 5" w:semiHidden="0"/>
+    <w:lsdException w:name="Colorful Grid Accent 5" w:semiHidden="0"/>
+    <w:lsdException w:name="Light Shading Accent 6" w:semiHidden="0"/>
+    <w:lsdException w:name="Light List Accent 6" w:semiHidden="0"/>
+    <w:lsdException w:name="Light Grid Accent 6" w:semiHidden="0"/>
+    <w:lsdException w:name="Medium Shading 1 Accent 6" w:semiHidden="0"/>
+    <w:lsdException w:name="Medium Shading 2 Accent 6" w:semiHidden="0"/>
+    <w:lsdException w:name="Medium List 1 Accent 6" w:semiHidden="0" w:qFormat="1"/>
+    <w:lsdException w:name="Medium List 2 Accent 6" w:semiHidden="0" w:qFormat="1"/>
+    <w:lsdException w:name="Medium Grid 1 Accent 6" w:semiHidden="0" w:qFormat="1"/>
+    <w:lsdException w:name="Medium Grid 2 Accent 6" w:semiHidden="0" w:qFormat="1"/>
+    <w:lsdException w:name="Medium Grid 3 Accent 6" w:semiHidden="0" w:qFormat="1"/>
+    <w:lsdException w:name="Dark List Accent 6" w:semiHidden="0"/>
+    <w:lsdException w:name="Colorful Shading Accent 6" w:semiHidden="0" w:qFormat="1"/>
+    <w:lsdException w:name="Colorful List Accent 6" w:semiHidden="0" w:uiPriority="72"/>
+    <w:lsdException w:name="Colorful Grid Accent 6" w:semiHidden="0" w:uiPriority="73"/>
+    <w:lsdException w:name="Subtle Emphasis" w:semiHidden="0" w:uiPriority="19" w:qFormat="1"/>
+    <w:lsdException w:name="Intense Emphasis" w:semiHidden="0" w:uiPriority="21" w:qFormat="1"/>
+    <w:lsdException w:name="Subtle Reference" w:semiHidden="0" w:uiPriority="31" w:qFormat="1"/>
+    <w:lsdException w:name="Intense Reference" w:semiHidden="0" w:uiPriority="32" w:qFormat="1"/>
+    <w:lsdException w:name="Book Title" w:semiHidden="0" w:uiPriority="33" w:qFormat="1"/>
+    <w:lsdException w:name="Bibliography" w:uiPriority="37" w:unhideWhenUsed="1"/>
+    <w:lsdException w:name="TOC Heading" w:uiPriority="39" w:unhideWhenUsed="1" w:qFormat="1"/>
   </w:latentStyles>
   <w:style w:type="paragraph" w:default="1" w:styleId="Normal">
     <w:name w:val="Normal"/>
@@ -9877,7 +10023,7 @@
 </file>
 
 <file path=word/stylesWithEffects.xml><?xml version="1.0" encoding="utf-8"?>
-<w:styles xmlns:wpc="http://schemas.microsoft.com/office/word/2010/wordprocessingCanvas" xmlns:mo="http://schemas.microsoft.com/office/mac/office/2008/main" xmlns:mc="http://schemas.openxmlformats.org/markup-compatibility/2006" xmlns:mv="urn:schemas-microsoft-com:mac:vml" xmlns:o="urn:schemas-microsoft-com:office:office" xmlns:r="http://schemas.openxmlformats.org/officeDocument/2006/relationships" xmlns:m="http://schemas.openxmlformats.org/officeDocument/2006/math" xmlns:v="urn:schemas-microsoft-com:vml" xmlns:wp14="http://schemas.microsoft.com/office/word/2010/wordprocessingDrawing" xmlns:wp="http://schemas.openxmlformats.org/drawingml/2006/wordprocessingDrawing" xmlns:w10="urn:schemas-microsoft-com:office:word" xmlns:w="http://schemas.openxmlformats.org/wordprocessingml/2006/main" xmlns:w14="http://schemas.microsoft.com/office/word/2010/wordml" xmlns:wpg="http://schemas.microsoft.com/office/word/2010/wordprocessingGroup" xmlns:wpi="http://schemas.microsoft.com/office/word/2010/wordprocessingInk" xmlns:wne="http://schemas.microsoft.com/office/word/2006/wordml" xmlns:wps="http://schemas.microsoft.com/office/word/2010/wordprocessingShape" mc:Ignorable="w14 wp14">
+<w:styles xmlns:wpc="http://schemas.microsoft.com/office/word/2010/wordprocessingCanvas" xmlns:mc="http://schemas.openxmlformats.org/markup-compatibility/2006" xmlns:o="urn:schemas-microsoft-com:office:office" xmlns:r="http://schemas.openxmlformats.org/officeDocument/2006/relationships" xmlns:m="http://schemas.openxmlformats.org/officeDocument/2006/math" xmlns:v="urn:schemas-microsoft-com:vml" xmlns:wp14="http://schemas.microsoft.com/office/word/2010/wordprocessingDrawing" xmlns:wp="http://schemas.openxmlformats.org/drawingml/2006/wordprocessingDrawing" xmlns:w10="urn:schemas-microsoft-com:office:word" xmlns:w="http://schemas.openxmlformats.org/wordprocessingml/2006/main" xmlns:w14="http://schemas.microsoft.com/office/word/2010/wordml" xmlns:wpg="http://schemas.microsoft.com/office/word/2010/wordprocessingGroup" xmlns:wpi="http://schemas.microsoft.com/office/word/2010/wordprocessingInk" xmlns:wne="http://schemas.microsoft.com/office/word/2006/wordml" xmlns:wps="http://schemas.microsoft.com/office/word/2010/wordprocessingShape" mc:Ignorable="w14 wp14">
   <w:docDefaults>
     <w:rPrDefault>
       <w:rPr>
@@ -9887,172 +10033,272 @@
     </w:rPrDefault>
     <w:pPrDefault/>
   </w:docDefaults>
-  <w:latentStyles w:defLockedState="0" w:defUIPriority="0" w:defSemiHidden="0" w:defUnhideWhenUsed="0" w:defQFormat="0" w:count="276">
-    <w:lsdException w:name="Normal" w:qFormat="1"/>
-    <w:lsdException w:name="heading 1" w:qFormat="1"/>
-    <w:lsdException w:name="heading 2" w:qFormat="1"/>
-    <w:lsdException w:name="heading 3" w:qFormat="1"/>
-    <w:lsdException w:name="heading 4" w:qFormat="1"/>
-    <w:lsdException w:name="heading 5" w:qFormat="1"/>
-    <w:lsdException w:name="heading 6" w:qFormat="1"/>
-    <w:lsdException w:name="heading 7" w:qFormat="1"/>
-    <w:lsdException w:name="heading 8" w:qFormat="1"/>
-    <w:lsdException w:name="heading 9" w:qFormat="1"/>
-    <w:lsdException w:name="index 1" w:semiHidden="1" w:unhideWhenUsed="1"/>
-    <w:lsdException w:name="index 7" w:semiHidden="1" w:unhideWhenUsed="1"/>
-    <w:lsdException w:name="index 8" w:semiHidden="1" w:unhideWhenUsed="1"/>
-    <w:lsdException w:name="index 9" w:semiHidden="1" w:unhideWhenUsed="1"/>
-    <w:lsdException w:name="toc 1" w:semiHidden="1" w:uiPriority="39" w:unhideWhenUsed="1"/>
-    <w:lsdException w:name="toc 2" w:semiHidden="1" w:uiPriority="39" w:unhideWhenUsed="1"/>
-    <w:lsdException w:name="toc 3" w:semiHidden="1" w:uiPriority="39" w:unhideWhenUsed="1"/>
-    <w:lsdException w:name="toc 4" w:semiHidden="1" w:unhideWhenUsed="1"/>
-    <w:lsdException w:name="toc 5" w:semiHidden="1" w:unhideWhenUsed="1"/>
-    <w:lsdException w:name="toc 6" w:semiHidden="1" w:unhideWhenUsed="1"/>
-    <w:lsdException w:name="toc 7" w:semiHidden="1" w:unhideWhenUsed="1"/>
-    <w:lsdException w:name="toc 8" w:semiHidden="1" w:unhideWhenUsed="1"/>
-    <w:lsdException w:name="toc 9" w:semiHidden="1" w:unhideWhenUsed="1"/>
-    <w:lsdException w:name="Normal Indent" w:semiHidden="1" w:unhideWhenUsed="1"/>
-    <w:lsdException w:name="footnote text" w:semiHidden="1" w:unhideWhenUsed="1"/>
-    <w:lsdException w:name="annotation text" w:semiHidden="1" w:unhideWhenUsed="1"/>
-    <w:lsdException w:name="header" w:semiHidden="1" w:unhideWhenUsed="1"/>
-    <w:lsdException w:name="footer" w:semiHidden="1" w:unhideWhenUsed="1"/>
-    <w:lsdException w:name="index heading" w:semiHidden="1" w:unhideWhenUsed="1"/>
-    <w:lsdException w:name="caption" w:semiHidden="1" w:unhideWhenUsed="1" w:qFormat="1"/>
-    <w:lsdException w:name="table of figures" w:semiHidden="1" w:unhideWhenUsed="1"/>
-    <w:lsdException w:name="envelope address" w:semiHidden="1" w:unhideWhenUsed="1"/>
-    <w:lsdException w:name="envelope return" w:semiHidden="1" w:unhideWhenUsed="1"/>
-    <w:lsdException w:name="footnote reference" w:semiHidden="1" w:unhideWhenUsed="1"/>
-    <w:lsdException w:name="annotation reference" w:semiHidden="1" w:unhideWhenUsed="1"/>
-    <w:lsdException w:name="line number" w:semiHidden="1" w:unhideWhenUsed="1"/>
-    <w:lsdException w:name="page number" w:semiHidden="1" w:unhideWhenUsed="1"/>
-    <w:lsdException w:name="endnote reference" w:semiHidden="1" w:unhideWhenUsed="1"/>
-    <w:lsdException w:name="endnote text" w:semiHidden="1" w:unhideWhenUsed="1"/>
-    <w:lsdException w:name="table of authorities" w:semiHidden="1" w:unhideWhenUsed="1"/>
-    <w:lsdException w:name="macro" w:semiHidden="1" w:unhideWhenUsed="1"/>
-    <w:lsdException w:name="toa heading" w:semiHidden="1" w:unhideWhenUsed="1"/>
-    <w:lsdException w:name="List" w:semiHidden="1" w:unhideWhenUsed="1"/>
-    <w:lsdException w:name="List Bullet" w:semiHidden="1" w:unhideWhenUsed="1"/>
-    <w:lsdException w:name="List Number" w:semiHidden="1" w:unhideWhenUsed="1"/>
-    <w:lsdException w:name="List 2" w:semiHidden="1" w:unhideWhenUsed="1"/>
-    <w:lsdException w:name="List 3" w:semiHidden="1" w:unhideWhenUsed="1"/>
-    <w:lsdException w:name="List 4" w:semiHidden="1" w:unhideWhenUsed="1"/>
-    <w:lsdException w:name="List 5" w:semiHidden="1" w:unhideWhenUsed="1"/>
-    <w:lsdException w:name="List Bullet 2" w:semiHidden="1" w:unhideWhenUsed="1"/>
-    <w:lsdException w:name="List Bullet 3" w:semiHidden="1" w:unhideWhenUsed="1"/>
-    <w:lsdException w:name="List Bullet 4" w:semiHidden="1" w:unhideWhenUsed="1"/>
-    <w:lsdException w:name="List Bullet 5" w:semiHidden="1" w:unhideWhenUsed="1"/>
-    <w:lsdException w:name="List Number 3" w:semiHidden="1" w:unhideWhenUsed="1"/>
-    <w:lsdException w:name="List Number 4" w:semiHidden="1" w:unhideWhenUsed="1"/>
-    <w:lsdException w:name="Title" w:qFormat="1"/>
-    <w:lsdException w:name="Closing" w:semiHidden="1" w:unhideWhenUsed="1"/>
-    <w:lsdException w:name="Signature" w:semiHidden="1" w:unhideWhenUsed="1"/>
-    <w:lsdException w:name="Default Paragraph Font" w:semiHidden="1" w:unhideWhenUsed="1"/>
-    <w:lsdException w:name="Body Text" w:semiHidden="1" w:unhideWhenUsed="1"/>
-    <w:lsdException w:name="Body Text Indent" w:semiHidden="1" w:unhideWhenUsed="1"/>
-    <w:lsdException w:name="List Continue" w:semiHidden="1" w:unhideWhenUsed="1"/>
-    <w:lsdException w:name="List Continue 2" w:semiHidden="1" w:unhideWhenUsed="1"/>
-    <w:lsdException w:name="List Continue 3" w:semiHidden="1" w:unhideWhenUsed="1"/>
-    <w:lsdException w:name="List Continue 4" w:semiHidden="1" w:unhideWhenUsed="1"/>
-    <w:lsdException w:name="List Continue 5" w:semiHidden="1" w:unhideWhenUsed="1"/>
-    <w:lsdException w:name="Message Header" w:semiHidden="1" w:unhideWhenUsed="1"/>
-    <w:lsdException w:name="Subtitle" w:qFormat="1"/>
-    <w:lsdException w:name="Salutation" w:semiHidden="1" w:unhideWhenUsed="1"/>
-    <w:lsdException w:name="Date" w:semiHidden="1" w:unhideWhenUsed="1"/>
-    <w:lsdException w:name="Body Text First Indent" w:semiHidden="1" w:unhideWhenUsed="1"/>
-    <w:lsdException w:name="Body Text First Indent 2" w:semiHidden="1" w:unhideWhenUsed="1"/>
-    <w:lsdException w:name="Note Heading" w:semiHidden="1" w:unhideWhenUsed="1"/>
-    <w:lsdException w:name="Body Text 2" w:semiHidden="1" w:unhideWhenUsed="1"/>
-    <w:lsdException w:name="Body Text 3" w:semiHidden="1" w:unhideWhenUsed="1"/>
-    <w:lsdException w:name="Body Text Indent 2" w:semiHidden="1" w:unhideWhenUsed="1"/>
-    <w:lsdException w:name="Strong" w:qFormat="1"/>
-    <w:lsdException w:name="Emphasis" w:qFormat="1"/>
-    <w:lsdException w:name="Document Map" w:semiHidden="1" w:unhideWhenUsed="1"/>
-    <w:lsdException w:name="Plain Text" w:semiHidden="1" w:unhideWhenUsed="1"/>
-    <w:lsdException w:name="E-mail Signature" w:semiHidden="1" w:unhideWhenUsed="1"/>
-    <w:lsdException w:name="HTML Top of Form" w:semiHidden="1" w:unhideWhenUsed="1"/>
-    <w:lsdException w:name="HTML Bottom of Form" w:semiHidden="1" w:unhideWhenUsed="1"/>
-    <w:lsdException w:name="Normal (Web)" w:semiHidden="1" w:unhideWhenUsed="1"/>
-    <w:lsdException w:name="HTML Acronym" w:semiHidden="1" w:unhideWhenUsed="1"/>
-    <w:lsdException w:name="HTML Address" w:semiHidden="1" w:unhideWhenUsed="1"/>
-    <w:lsdException w:name="HTML Cite" w:semiHidden="1" w:unhideWhenUsed="1"/>
-    <w:lsdException w:name="HTML Code" w:semiHidden="1" w:unhideWhenUsed="1"/>
-    <w:lsdException w:name="HTML Definition" w:semiHidden="1" w:unhideWhenUsed="1"/>
-    <w:lsdException w:name="HTML Keyboard" w:semiHidden="1" w:unhideWhenUsed="1"/>
-    <w:lsdException w:name="HTML Preformatted" w:semiHidden="1" w:unhideWhenUsed="1"/>
-    <w:lsdException w:name="HTML Sample" w:semiHidden="1" w:unhideWhenUsed="1"/>
-    <w:lsdException w:name="HTML Typewriter" w:semiHidden="1" w:unhideWhenUsed="1"/>
-    <w:lsdException w:name="HTML Variable" w:semiHidden="1" w:unhideWhenUsed="1"/>
-    <w:lsdException w:name="Normal Table" w:semiHidden="1" w:unhideWhenUsed="1"/>
-    <w:lsdException w:name="annotation subject" w:semiHidden="1" w:unhideWhenUsed="1"/>
-    <w:lsdException w:name="No List" w:semiHidden="1" w:unhideWhenUsed="1"/>
-    <w:lsdException w:name="Outline List 1" w:semiHidden="1" w:unhideWhenUsed="1"/>
-    <w:lsdException w:name="Outline List 2" w:semiHidden="1" w:unhideWhenUsed="1"/>
-    <w:lsdException w:name="Outline List 3" w:semiHidden="1" w:unhideWhenUsed="1"/>
-    <w:lsdException w:name="Table Simple 1" w:semiHidden="1" w:unhideWhenUsed="1"/>
-    <w:lsdException w:name="Table Simple 2" w:semiHidden="1" w:unhideWhenUsed="1"/>
-    <w:lsdException w:name="Table Simple 3" w:semiHidden="1" w:unhideWhenUsed="1"/>
-    <w:lsdException w:name="Table Classic 1" w:semiHidden="1" w:unhideWhenUsed="1"/>
-    <w:lsdException w:name="Table Classic 2" w:semiHidden="1" w:unhideWhenUsed="1"/>
-    <w:lsdException w:name="Table Classic 3" w:semiHidden="1" w:unhideWhenUsed="1"/>
-    <w:lsdException w:name="Table Classic 4" w:semiHidden="1" w:unhideWhenUsed="1"/>
-    <w:lsdException w:name="Table Colorful 1" w:semiHidden="1" w:unhideWhenUsed="1"/>
-    <w:lsdException w:name="Table Colorful 2" w:semiHidden="1" w:unhideWhenUsed="1"/>
-    <w:lsdException w:name="Table Colorful 3" w:semiHidden="1" w:unhideWhenUsed="1"/>
-    <w:lsdException w:name="Table Columns 1" w:semiHidden="1" w:unhideWhenUsed="1"/>
-    <w:lsdException w:name="Table Columns 2" w:semiHidden="1" w:unhideWhenUsed="1"/>
-    <w:lsdException w:name="Table Columns 3" w:semiHidden="1" w:unhideWhenUsed="1"/>
-    <w:lsdException w:name="Table Columns 4" w:semiHidden="1" w:unhideWhenUsed="1"/>
-    <w:lsdException w:name="Table Columns 5" w:semiHidden="1" w:unhideWhenUsed="1"/>
-    <w:lsdException w:name="Table Grid 1" w:semiHidden="1" w:unhideWhenUsed="1"/>
-    <w:lsdException w:name="Table Grid 2" w:semiHidden="1" w:unhideWhenUsed="1"/>
-    <w:lsdException w:name="Table Grid 3" w:semiHidden="1" w:unhideWhenUsed="1"/>
-    <w:lsdException w:name="Table Grid 4" w:semiHidden="1" w:unhideWhenUsed="1"/>
-    <w:lsdException w:name="Table Grid 5" w:semiHidden="1" w:unhideWhenUsed="1"/>
-    <w:lsdException w:name="Table Grid 6" w:semiHidden="1" w:unhideWhenUsed="1"/>
-    <w:lsdException w:name="Table Grid 7" w:semiHidden="1" w:unhideWhenUsed="1"/>
-    <w:lsdException w:name="Table Grid 8" w:semiHidden="1" w:unhideWhenUsed="1"/>
-    <w:lsdException w:name="Table List 1" w:semiHidden="1" w:unhideWhenUsed="1"/>
-    <w:lsdException w:name="Table List 2" w:semiHidden="1" w:unhideWhenUsed="1"/>
-    <w:lsdException w:name="Table List 3" w:semiHidden="1" w:unhideWhenUsed="1"/>
-    <w:lsdException w:name="Table List 4" w:semiHidden="1" w:unhideWhenUsed="1"/>
-    <w:lsdException w:name="Table List 5" w:semiHidden="1" w:unhideWhenUsed="1"/>
-    <w:lsdException w:name="Table List 6" w:semiHidden="1" w:unhideWhenUsed="1"/>
-    <w:lsdException w:name="Table List 7" w:semiHidden="1" w:unhideWhenUsed="1"/>
-    <w:lsdException w:name="Table List 8" w:semiHidden="1" w:unhideWhenUsed="1"/>
-    <w:lsdException w:name="Table 3D effects 1" w:semiHidden="1" w:unhideWhenUsed="1"/>
-    <w:lsdException w:name="Table 3D effects 2" w:semiHidden="1" w:unhideWhenUsed="1"/>
-    <w:lsdException w:name="Table 3D effects 3" w:semiHidden="1" w:unhideWhenUsed="1"/>
-    <w:lsdException w:name="Table Contemporary" w:semiHidden="1" w:unhideWhenUsed="1"/>
-    <w:lsdException w:name="Table Elegant" w:semiHidden="1" w:unhideWhenUsed="1"/>
-    <w:lsdException w:name="Table Professional" w:semiHidden="1" w:unhideWhenUsed="1"/>
-    <w:lsdException w:name="Table Subtle 1" w:semiHidden="1" w:unhideWhenUsed="1"/>
-    <w:lsdException w:name="Table Subtle 2" w:semiHidden="1" w:unhideWhenUsed="1"/>
-    <w:lsdException w:name="Table Web 1" w:semiHidden="1" w:unhideWhenUsed="1"/>
-    <w:lsdException w:name="Table Web 2" w:semiHidden="1" w:unhideWhenUsed="1"/>
-    <w:lsdException w:name="Table Web 3" w:semiHidden="1" w:unhideWhenUsed="1"/>
-    <w:lsdException w:name="Balloon Text" w:semiHidden="1" w:unhideWhenUsed="1"/>
-    <w:lsdException w:name="Table Theme" w:semiHidden="1" w:unhideWhenUsed="1"/>
-    <w:lsdException w:name="Placeholder Text" w:semiHidden="1"/>
-    <w:lsdException w:name="Colorful List" w:qFormat="1"/>
-    <w:lsdException w:name="Colorful Grid" w:qFormat="1"/>
-    <w:lsdException w:name="Light Shading Accent 1" w:qFormat="1"/>
-    <w:lsdException w:name="Revision" w:semiHidden="1"/>
-    <w:lsdException w:name="List Paragraph" w:qFormat="1"/>
-    <w:lsdException w:name="Medium List 1 Accent 6" w:qFormat="1"/>
-    <w:lsdException w:name="Medium List 2 Accent 6" w:qFormat="1"/>
-    <w:lsdException w:name="Medium Grid 1 Accent 6" w:qFormat="1"/>
-    <w:lsdException w:name="Medium Grid 2 Accent 6" w:qFormat="1"/>
-    <w:lsdException w:name="Medium Grid 3 Accent 6" w:qFormat="1"/>
-    <w:lsdException w:name="Colorful Shading Accent 6" w:qFormat="1"/>
-    <w:lsdException w:name="Colorful List Accent 6" w:uiPriority="72"/>
-    <w:lsdException w:name="Colorful Grid Accent 6" w:uiPriority="73"/>
-    <w:lsdException w:name="Subtle Emphasis" w:uiPriority="19" w:qFormat="1"/>
-    <w:lsdException w:name="Intense Emphasis" w:uiPriority="21" w:qFormat="1"/>
-    <w:lsdException w:name="Subtle Reference" w:uiPriority="31" w:qFormat="1"/>
-    <w:lsdException w:name="Intense Reference" w:uiPriority="32" w:qFormat="1"/>
-    <w:lsdException w:name="Book Title" w:uiPriority="33" w:qFormat="1"/>
-    <w:lsdException w:name="Bibliography" w:semiHidden="1" w:uiPriority="37" w:unhideWhenUsed="1"/>
-    <w:lsdException w:name="TOC Heading" w:semiHidden="1" w:uiPriority="39" w:unhideWhenUsed="1" w:qFormat="1"/>
+  <w:latentStyles w:defLockedState="0" w:defUIPriority="0" w:defSemiHidden="1" w:defUnhideWhenUsed="0" w:defQFormat="0" w:count="267">
+    <w:lsdException w:name="Normal" w:semiHidden="0" w:qFormat="1"/>
+    <w:lsdException w:name="heading 1" w:semiHidden="0" w:qFormat="1"/>
+    <w:lsdException w:name="heading 2" w:semiHidden="0" w:qFormat="1"/>
+    <w:lsdException w:name="heading 3" w:semiHidden="0" w:qFormat="1"/>
+    <w:lsdException w:name="heading 4" w:semiHidden="0" w:qFormat="1"/>
+    <w:lsdException w:name="heading 5" w:semiHidden="0" w:qFormat="1"/>
+    <w:lsdException w:name="heading 6" w:semiHidden="0" w:qFormat="1"/>
+    <w:lsdException w:name="heading 7" w:semiHidden="0" w:qFormat="1"/>
+    <w:lsdException w:name="heading 8" w:semiHidden="0" w:qFormat="1"/>
+    <w:lsdException w:name="heading 9" w:semiHidden="0" w:qFormat="1"/>
+    <w:lsdException w:name="index 1" w:unhideWhenUsed="1"/>
+    <w:lsdException w:name="index 2" w:semiHidden="0"/>
+    <w:lsdException w:name="index 3" w:semiHidden="0"/>
+    <w:lsdException w:name="index 4" w:semiHidden="0"/>
+    <w:lsdException w:name="index 5" w:semiHidden="0"/>
+    <w:lsdException w:name="index 6" w:semiHidden="0"/>
+    <w:lsdException w:name="index 7" w:unhideWhenUsed="1"/>
+    <w:lsdException w:name="index 8" w:unhideWhenUsed="1"/>
+    <w:lsdException w:name="index 9" w:unhideWhenUsed="1"/>
+    <w:lsdException w:name="toc 1" w:uiPriority="39" w:unhideWhenUsed="1"/>
+    <w:lsdException w:name="toc 2" w:uiPriority="39" w:unhideWhenUsed="1"/>
+    <w:lsdException w:name="toc 3" w:uiPriority="39" w:unhideWhenUsed="1"/>
+    <w:lsdException w:name="toc 4" w:unhideWhenUsed="1"/>
+    <w:lsdException w:name="toc 5" w:unhideWhenUsed="1"/>
+    <w:lsdException w:name="toc 6" w:unhideWhenUsed="1"/>
+    <w:lsdException w:name="toc 7" w:unhideWhenUsed="1"/>
+    <w:lsdException w:name="toc 8" w:unhideWhenUsed="1"/>
+    <w:lsdException w:name="toc 9" w:unhideWhenUsed="1"/>
+    <w:lsdException w:name="Normal Indent" w:unhideWhenUsed="1"/>
+    <w:lsdException w:name="footnote text" w:unhideWhenUsed="1"/>
+    <w:lsdException w:name="annotation text" w:unhideWhenUsed="1"/>
+    <w:lsdException w:name="header" w:unhideWhenUsed="1"/>
+    <w:lsdException w:name="footer" w:unhideWhenUsed="1"/>
+    <w:lsdException w:name="index heading" w:unhideWhenUsed="1"/>
+    <w:lsdException w:name="caption" w:unhideWhenUsed="1" w:qFormat="1"/>
+    <w:lsdException w:name="table of figures" w:unhideWhenUsed="1"/>
+    <w:lsdException w:name="envelope address" w:unhideWhenUsed="1"/>
+    <w:lsdException w:name="envelope return" w:unhideWhenUsed="1"/>
+    <w:lsdException w:name="footnote reference" w:unhideWhenUsed="1"/>
+    <w:lsdException w:name="annotation reference" w:unhideWhenUsed="1"/>
+    <w:lsdException w:name="line number" w:unhideWhenUsed="1"/>
+    <w:lsdException w:name="page number" w:unhideWhenUsed="1"/>
+    <w:lsdException w:name="endnote reference" w:unhideWhenUsed="1"/>
+    <w:lsdException w:name="endnote text" w:unhideWhenUsed="1"/>
+    <w:lsdException w:name="table of authorities" w:unhideWhenUsed="1"/>
+    <w:lsdException w:name="macro" w:unhideWhenUsed="1"/>
+    <w:lsdException w:name="toa heading" w:unhideWhenUsed="1"/>
+    <w:lsdException w:name="List" w:unhideWhenUsed="1"/>
+    <w:lsdException w:name="List Bullet" w:unhideWhenUsed="1"/>
+    <w:lsdException w:name="List Number" w:unhideWhenUsed="1"/>
+    <w:lsdException w:name="List 2" w:unhideWhenUsed="1"/>
+    <w:lsdException w:name="List 3" w:unhideWhenUsed="1"/>
+    <w:lsdException w:name="List 4" w:unhideWhenUsed="1"/>
+    <w:lsdException w:name="List 5" w:unhideWhenUsed="1"/>
+    <w:lsdException w:name="List Bullet 2" w:unhideWhenUsed="1"/>
+    <w:lsdException w:name="List Bullet 3" w:unhideWhenUsed="1"/>
+    <w:lsdException w:name="List Bullet 4" w:unhideWhenUsed="1"/>
+    <w:lsdException w:name="List Bullet 5" w:unhideWhenUsed="1"/>
+    <w:lsdException w:name="List Number 2" w:semiHidden="0"/>
+    <w:lsdException w:name="List Number 3" w:unhideWhenUsed="1"/>
+    <w:lsdException w:name="List Number 4" w:unhideWhenUsed="1"/>
+    <w:lsdException w:name="List Number 5" w:semiHidden="0"/>
+    <w:lsdException w:name="Title" w:semiHidden="0" w:qFormat="1"/>
+    <w:lsdException w:name="Closing" w:unhideWhenUsed="1"/>
+    <w:lsdException w:name="Signature" w:unhideWhenUsed="1"/>
+    <w:lsdException w:name="Default Paragraph Font" w:unhideWhenUsed="1"/>
+    <w:lsdException w:name="Body Text" w:unhideWhenUsed="1"/>
+    <w:lsdException w:name="Body Text Indent" w:unhideWhenUsed="1"/>
+    <w:lsdException w:name="List Continue" w:unhideWhenUsed="1"/>
+    <w:lsdException w:name="List Continue 2" w:unhideWhenUsed="1"/>
+    <w:lsdException w:name="List Continue 3" w:unhideWhenUsed="1"/>
+    <w:lsdException w:name="List Continue 4" w:unhideWhenUsed="1"/>
+    <w:lsdException w:name="List Continue 5" w:unhideWhenUsed="1"/>
+    <w:lsdException w:name="Message Header" w:unhideWhenUsed="1"/>
+    <w:lsdException w:name="Subtitle" w:semiHidden="0" w:qFormat="1"/>
+    <w:lsdException w:name="Salutation" w:unhideWhenUsed="1"/>
+    <w:lsdException w:name="Date" w:unhideWhenUsed="1"/>
+    <w:lsdException w:name="Body Text First Indent" w:unhideWhenUsed="1"/>
+    <w:lsdException w:name="Body Text First Indent 2" w:unhideWhenUsed="1"/>
+    <w:lsdException w:name="Note Heading" w:unhideWhenUsed="1"/>
+    <w:lsdException w:name="Body Text 2" w:unhideWhenUsed="1"/>
+    <w:lsdException w:name="Body Text 3" w:unhideWhenUsed="1"/>
+    <w:lsdException w:name="Body Text Indent 2" w:unhideWhenUsed="1"/>
+    <w:lsdException w:name="Body Text Indent 3" w:semiHidden="0"/>
+    <w:lsdException w:name="Block Text" w:semiHidden="0"/>
+    <w:lsdException w:name="Hyperlink" w:semiHidden="0"/>
+    <w:lsdException w:name="FollowedHyperlink" w:semiHidden="0"/>
+    <w:lsdException w:name="Strong" w:semiHidden="0" w:qFormat="1"/>
+    <w:lsdException w:name="Emphasis" w:semiHidden="0" w:qFormat="1"/>
+    <w:lsdException w:name="Document Map" w:unhideWhenUsed="1"/>
+    <w:lsdException w:name="Plain Text" w:unhideWhenUsed="1"/>
+    <w:lsdException w:name="E-mail Signature" w:unhideWhenUsed="1"/>
+    <w:lsdException w:name="HTML Top of Form" w:unhideWhenUsed="1"/>
+    <w:lsdException w:name="HTML Bottom of Form" w:unhideWhenUsed="1"/>
+    <w:lsdException w:name="Normal (Web)" w:unhideWhenUsed="1"/>
+    <w:lsdException w:name="HTML Acronym" w:unhideWhenUsed="1"/>
+    <w:lsdException w:name="HTML Address" w:unhideWhenUsed="1"/>
+    <w:lsdException w:name="HTML Cite" w:unhideWhenUsed="1"/>
+    <w:lsdException w:name="HTML Code" w:unhideWhenUsed="1"/>
+    <w:lsdException w:name="HTML Definition" w:unhideWhenUsed="1"/>
+    <w:lsdException w:name="HTML Keyboard" w:unhideWhenUsed="1"/>
+    <w:lsdException w:name="HTML Preformatted" w:unhideWhenUsed="1"/>
+    <w:lsdException w:name="HTML Sample" w:unhideWhenUsed="1"/>
+    <w:lsdException w:name="HTML Typewriter" w:unhideWhenUsed="1"/>
+    <w:lsdException w:name="HTML Variable" w:unhideWhenUsed="1"/>
+    <w:lsdException w:name="Normal Table" w:unhideWhenUsed="1"/>
+    <w:lsdException w:name="annotation subject" w:unhideWhenUsed="1"/>
+    <w:lsdException w:name="No List" w:unhideWhenUsed="1"/>
+    <w:lsdException w:name="Outline List 1" w:unhideWhenUsed="1"/>
+    <w:lsdException w:name="Outline List 2" w:unhideWhenUsed="1"/>
+    <w:lsdException w:name="Outline List 3" w:unhideWhenUsed="1"/>
+    <w:lsdException w:name="Table Simple 1" w:unhideWhenUsed="1"/>
+    <w:lsdException w:name="Table Simple 2" w:unhideWhenUsed="1"/>
+    <w:lsdException w:name="Table Simple 3" w:unhideWhenUsed="1"/>
+    <w:lsdException w:name="Table Classic 1" w:unhideWhenUsed="1"/>
+    <w:lsdException w:name="Table Classic 2" w:unhideWhenUsed="1"/>
+    <w:lsdException w:name="Table Classic 3" w:unhideWhenUsed="1"/>
+    <w:lsdException w:name="Table Classic 4" w:unhideWhenUsed="1"/>
+    <w:lsdException w:name="Table Colorful 1" w:unhideWhenUsed="1"/>
+    <w:lsdException w:name="Table Colorful 2" w:unhideWhenUsed="1"/>
+    <w:lsdException w:name="Table Colorful 3" w:unhideWhenUsed="1"/>
+    <w:lsdException w:name="Table Columns 1" w:unhideWhenUsed="1"/>
+    <w:lsdException w:name="Table Columns 2" w:unhideWhenUsed="1"/>
+    <w:lsdException w:name="Table Columns 3" w:unhideWhenUsed="1"/>
+    <w:lsdException w:name="Table Columns 4" w:unhideWhenUsed="1"/>
+    <w:lsdException w:name="Table Columns 5" w:unhideWhenUsed="1"/>
+    <w:lsdException w:name="Table Grid 1" w:unhideWhenUsed="1"/>
+    <w:lsdException w:name="Table Grid 2" w:unhideWhenUsed="1"/>
+    <w:lsdException w:name="Table Grid 3" w:unhideWhenUsed="1"/>
+    <w:lsdException w:name="Table Grid 4" w:unhideWhenUsed="1"/>
+    <w:lsdException w:name="Table Grid 5" w:unhideWhenUsed="1"/>
+    <w:lsdException w:name="Table Grid 6" w:unhideWhenUsed="1"/>
+    <w:lsdException w:name="Table Grid 7" w:unhideWhenUsed="1"/>
+    <w:lsdException w:name="Table Grid 8" w:unhideWhenUsed="1"/>
+    <w:lsdException w:name="Table List 1" w:unhideWhenUsed="1"/>
+    <w:lsdException w:name="Table List 2" w:unhideWhenUsed="1"/>
+    <w:lsdException w:name="Table List 3" w:unhideWhenUsed="1"/>
+    <w:lsdException w:name="Table List 4" w:unhideWhenUsed="1"/>
+    <w:lsdException w:name="Table List 5" w:unhideWhenUsed="1"/>
+    <w:lsdException w:name="Table List 6" w:unhideWhenUsed="1"/>
+    <w:lsdException w:name="Table List 7" w:unhideWhenUsed="1"/>
+    <w:lsdException w:name="Table List 8" w:unhideWhenUsed="1"/>
+    <w:lsdException w:name="Table 3D effects 1" w:unhideWhenUsed="1"/>
+    <w:lsdException w:name="Table 3D effects 2" w:unhideWhenUsed="1"/>
+    <w:lsdException w:name="Table 3D effects 3" w:unhideWhenUsed="1"/>
+    <w:lsdException w:name="Table Contemporary" w:unhideWhenUsed="1"/>
+    <w:lsdException w:name="Table Elegant" w:unhideWhenUsed="1"/>
+    <w:lsdException w:name="Table Professional" w:unhideWhenUsed="1"/>
+    <w:lsdException w:name="Table Subtle 1" w:unhideWhenUsed="1"/>
+    <w:lsdException w:name="Table Subtle 2" w:unhideWhenUsed="1"/>
+    <w:lsdException w:name="Table Web 1" w:unhideWhenUsed="1"/>
+    <w:lsdException w:name="Table Web 2" w:unhideWhenUsed="1"/>
+    <w:lsdException w:name="Table Web 3" w:unhideWhenUsed="1"/>
+    <w:lsdException w:name="Balloon Text" w:unhideWhenUsed="1"/>
+    <w:lsdException w:name="Table Grid" w:semiHidden="0"/>
+    <w:lsdException w:name="Table Theme" w:unhideWhenUsed="1"/>
+    <w:lsdException w:name="No Spacing" w:semiHidden="0"/>
+    <w:lsdException w:name="Light Shading" w:semiHidden="0"/>
+    <w:lsdException w:name="Light List" w:semiHidden="0"/>
+    <w:lsdException w:name="Light Grid" w:semiHidden="0"/>
+    <w:lsdException w:name="Medium Shading 1" w:semiHidden="0"/>
+    <w:lsdException w:name="Medium Shading 2" w:semiHidden="0"/>
+    <w:lsdException w:name="Medium List 1" w:semiHidden="0"/>
+    <w:lsdException w:name="Medium List 2" w:semiHidden="0"/>
+    <w:lsdException w:name="Medium Grid 1" w:semiHidden="0"/>
+    <w:lsdException w:name="Medium Grid 2" w:semiHidden="0"/>
+    <w:lsdException w:name="Medium Grid 3" w:semiHidden="0"/>
+    <w:lsdException w:name="Dark List" w:semiHidden="0"/>
+    <w:lsdException w:name="Colorful Shading" w:semiHidden="0"/>
+    <w:lsdException w:name="Colorful List" w:semiHidden="0" w:qFormat="1"/>
+    <w:lsdException w:name="Colorful Grid" w:semiHidden="0" w:qFormat="1"/>
+    <w:lsdException w:name="Light Shading Accent 1" w:semiHidden="0" w:qFormat="1"/>
+    <w:lsdException w:name="Light List Accent 1" w:semiHidden="0"/>
+    <w:lsdException w:name="Light Grid Accent 1" w:semiHidden="0"/>
+    <w:lsdException w:name="Medium Shading 1 Accent 1" w:semiHidden="0"/>
+    <w:lsdException w:name="Medium Shading 2 Accent 1" w:semiHidden="0"/>
+    <w:lsdException w:name="Medium List 1 Accent 1" w:semiHidden="0"/>
+    <w:lsdException w:name="List Paragraph" w:semiHidden="0" w:qFormat="1"/>
+    <w:lsdException w:name="Quote" w:semiHidden="0"/>
+    <w:lsdException w:name="Intense Quote" w:semiHidden="0"/>
+    <w:lsdException w:name="Medium List 2 Accent 1" w:semiHidden="0"/>
+    <w:lsdException w:name="Medium Grid 1 Accent 1" w:semiHidden="0"/>
+    <w:lsdException w:name="Medium Grid 2 Accent 1" w:semiHidden="0"/>
+    <w:lsdException w:name="Medium Grid 3 Accent 1" w:semiHidden="0"/>
+    <w:lsdException w:name="Dark List Accent 1" w:semiHidden="0"/>
+    <w:lsdException w:name="Colorful Shading Accent 1" w:semiHidden="0"/>
+    <w:lsdException w:name="Colorful List Accent 1" w:semiHidden="0"/>
+    <w:lsdException w:name="Colorful Grid Accent 1" w:semiHidden="0"/>
+    <w:lsdException w:name="Light Shading Accent 2" w:semiHidden="0"/>
+    <w:lsdException w:name="Light List Accent 2" w:semiHidden="0"/>
+    <w:lsdException w:name="Light Grid Accent 2" w:semiHidden="0"/>
+    <w:lsdException w:name="Medium Shading 1 Accent 2" w:semiHidden="0"/>
+    <w:lsdException w:name="Medium Shading 2 Accent 2" w:semiHidden="0"/>
+    <w:lsdException w:name="Medium List 1 Accent 2" w:semiHidden="0"/>
+    <w:lsdException w:name="Medium List 2 Accent 2" w:semiHidden="0"/>
+    <w:lsdException w:name="Medium Grid 1 Accent 2" w:semiHidden="0"/>
+    <w:lsdException w:name="Medium Grid 2 Accent 2" w:semiHidden="0"/>
+    <w:lsdException w:name="Medium Grid 3 Accent 2" w:semiHidden="0"/>
+    <w:lsdException w:name="Dark List Accent 2" w:semiHidden="0"/>
+    <w:lsdException w:name="Colorful Shading Accent 2" w:semiHidden="0"/>
+    <w:lsdException w:name="Colorful List Accent 2" w:semiHidden="0"/>
+    <w:lsdException w:name="Colorful Grid Accent 2" w:semiHidden="0"/>
+    <w:lsdException w:name="Light Shading Accent 3" w:semiHidden="0"/>
+    <w:lsdException w:name="Light List Accent 3" w:semiHidden="0"/>
+    <w:lsdException w:name="Light Grid Accent 3" w:semiHidden="0"/>
+    <w:lsdException w:name="Medium Shading 1 Accent 3" w:semiHidden="0"/>
+    <w:lsdException w:name="Medium Shading 2 Accent 3" w:semiHidden="0"/>
+    <w:lsdException w:name="Medium List 1 Accent 3" w:semiHidden="0"/>
+    <w:lsdException w:name="Medium List 2 Accent 3" w:semiHidden="0"/>
+    <w:lsdException w:name="Medium Grid 1 Accent 3" w:semiHidden="0"/>
+    <w:lsdException w:name="Medium Grid 2 Accent 3" w:semiHidden="0"/>
+    <w:lsdException w:name="Medium Grid 3 Accent 3" w:semiHidden="0"/>
+    <w:lsdException w:name="Dark List Accent 3" w:semiHidden="0"/>
+    <w:lsdException w:name="Colorful Shading Accent 3" w:semiHidden="0"/>
+    <w:lsdException w:name="Colorful List Accent 3" w:semiHidden="0"/>
+    <w:lsdException w:name="Colorful Grid Accent 3" w:semiHidden="0"/>
+    <w:lsdException w:name="Light Shading Accent 4" w:semiHidden="0"/>
+    <w:lsdException w:name="Light List Accent 4" w:semiHidden="0"/>
+    <w:lsdException w:name="Light Grid Accent 4" w:semiHidden="0"/>
+    <w:lsdException w:name="Medium Shading 1 Accent 4" w:semiHidden="0"/>
+    <w:lsdException w:name="Medium Shading 2 Accent 4" w:semiHidden="0"/>
+    <w:lsdException w:name="Medium List 1 Accent 4" w:semiHidden="0"/>
+    <w:lsdException w:name="Medium List 2 Accent 4" w:semiHidden="0"/>
+    <w:lsdException w:name="Medium Grid 1 Accent 4" w:semiHidden="0"/>
+    <w:lsdException w:name="Medium Grid 2 Accent 4" w:semiHidden="0"/>
+    <w:lsdException w:name="Medium Grid 3 Accent 4" w:semiHidden="0"/>
+    <w:lsdException w:name="Dark List Accent 4" w:semiHidden="0"/>
+    <w:lsdException w:name="Colorful Shading Accent 4" w:semiHidden="0"/>
+    <w:lsdException w:name="Colorful List Accent 4" w:semiHidden="0"/>
+    <w:lsdException w:name="Colorful Grid Accent 4" w:semiHidden="0"/>
+    <w:lsdException w:name="Light Shading Accent 5" w:semiHidden="0"/>
+    <w:lsdException w:name="Light List Accent 5" w:semiHidden="0"/>
+    <w:lsdException w:name="Light Grid Accent 5" w:semiHidden="0"/>
+    <w:lsdException w:name="Medium Shading 1 Accent 5" w:semiHidden="0"/>
+    <w:lsdException w:name="Medium Shading 2 Accent 5" w:semiHidden="0"/>
+    <w:lsdException w:name="Medium List 1 Accent 5" w:semiHidden="0"/>
+    <w:lsdException w:name="Medium List 2 Accent 5" w:semiHidden="0"/>
+    <w:lsdException w:name="Medium Grid 1 Accent 5" w:semiHidden="0"/>
+    <w:lsdException w:name="Medium Grid 2 Accent 5" w:semiHidden="0"/>
+    <w:lsdException w:name="Medium Grid 3 Accent 5" w:semiHidden="0"/>
+    <w:lsdException w:name="Dark List Accent 5" w:semiHidden="0"/>
+    <w:lsdException w:name="Colorful Shading Accent 5" w:semiHidden="0"/>
+    <w:lsdException w:name="Colorful List Accent 5" w:semiHidden="0"/>
+    <w:lsdException w:name="Colorful Grid Accent 5" w:semiHidden="0"/>
+    <w:lsdException w:name="Light Shading Accent 6" w:semiHidden="0"/>
+    <w:lsdException w:name="Light List Accent 6" w:semiHidden="0"/>
+    <w:lsdException w:name="Light Grid Accent 6" w:semiHidden="0"/>
+    <w:lsdException w:name="Medium Shading 1 Accent 6" w:semiHidden="0"/>
+    <w:lsdException w:name="Medium Shading 2 Accent 6" w:semiHidden="0"/>
+    <w:lsdException w:name="Medium List 1 Accent 6" w:semiHidden="0" w:qFormat="1"/>
+    <w:lsdException w:name="Medium List 2 Accent 6" w:semiHidden="0" w:qFormat="1"/>
+    <w:lsdException w:name="Medium Grid 1 Accent 6" w:semiHidden="0" w:qFormat="1"/>
+    <w:lsdException w:name="Medium Grid 2 Accent 6" w:semiHidden="0" w:qFormat="1"/>
+    <w:lsdException w:name="Medium Grid 3 Accent 6" w:semiHidden="0" w:qFormat="1"/>
+    <w:lsdException w:name="Dark List Accent 6" w:semiHidden="0"/>
+    <w:lsdException w:name="Colorful Shading Accent 6" w:semiHidden="0" w:qFormat="1"/>
+    <w:lsdException w:name="Colorful List Accent 6" w:semiHidden="0" w:uiPriority="72"/>
+    <w:lsdException w:name="Colorful Grid Accent 6" w:semiHidden="0" w:uiPriority="73"/>
+    <w:lsdException w:name="Subtle Emphasis" w:semiHidden="0" w:uiPriority="19" w:qFormat="1"/>
+    <w:lsdException w:name="Intense Emphasis" w:semiHidden="0" w:uiPriority="21" w:qFormat="1"/>
+    <w:lsdException w:name="Subtle Reference" w:semiHidden="0" w:uiPriority="31" w:qFormat="1"/>
+    <w:lsdException w:name="Intense Reference" w:semiHidden="0" w:uiPriority="32" w:qFormat="1"/>
+    <w:lsdException w:name="Book Title" w:semiHidden="0" w:uiPriority="33" w:qFormat="1"/>
+    <w:lsdException w:name="Bibliography" w:uiPriority="37" w:unhideWhenUsed="1"/>
+    <w:lsdException w:name="TOC Heading" w:uiPriority="39" w:unhideWhenUsed="1" w:qFormat="1"/>
   </w:latentStyles>
   <w:style w:type="paragraph" w:default="1" w:styleId="Normal">
     <w:name w:val="Normal"/>

</xml_diff>

<commit_message>
- Changed UML Diagram
</commit_message>
<xml_diff>
--- a/Software Detailed Design.docx
+++ b/Software Detailed Design.docx
@@ -235,9 +235,19 @@
             <w:pPr>
               <w:pStyle w:val="Tabletext"/>
             </w:pPr>
+            <w:proofErr w:type="spellStart"/>
             <w:r>
-              <w:t>Erdi Gültekin</w:t>
+              <w:t>Erdi</w:t>
             </w:r>
+            <w:proofErr w:type="spellEnd"/>
+            <w:r>
+              <w:t xml:space="preserve"> </w:t>
+            </w:r>
+            <w:proofErr w:type="spellStart"/>
+            <w:r>
+              <w:t>Gültekin</w:t>
+            </w:r>
+            <w:proofErr w:type="spellEnd"/>
           </w:p>
         </w:tc>
       </w:tr>
@@ -316,9 +326,19 @@
             <w:pPr>
               <w:pStyle w:val="Tabletext"/>
             </w:pPr>
+            <w:proofErr w:type="spellStart"/>
             <w:r>
-              <w:t>Erdi Gültekin</w:t>
+              <w:t>Erdi</w:t>
             </w:r>
+            <w:proofErr w:type="spellEnd"/>
+            <w:r>
+              <w:t xml:space="preserve"> </w:t>
+            </w:r>
+            <w:proofErr w:type="spellStart"/>
+            <w:r>
+              <w:t>Gültekin</w:t>
+            </w:r>
+            <w:proofErr w:type="spellEnd"/>
           </w:p>
         </w:tc>
       </w:tr>
@@ -398,8 +418,21 @@
               <w:pStyle w:val="Tabletext"/>
             </w:pPr>
             <w:r>
-              <w:t>A. Emre Ünal</w:t>
+              <w:t xml:space="preserve">A. </w:t>
             </w:r>
+            <w:proofErr w:type="spellStart"/>
+            <w:r>
+              <w:t>Emre</w:t>
+            </w:r>
+            <w:proofErr w:type="spellEnd"/>
+            <w:r>
+              <w:t xml:space="preserve"> </w:t>
+            </w:r>
+            <w:proofErr w:type="spellStart"/>
+            <w:r>
+              <w:t>Ünal</w:t>
+            </w:r>
+            <w:proofErr w:type="spellEnd"/>
           </w:p>
         </w:tc>
       </w:tr>
@@ -478,9 +511,19 @@
             <w:pPr>
               <w:pStyle w:val="Tabletext"/>
             </w:pPr>
+            <w:proofErr w:type="spellStart"/>
             <w:r>
-              <w:t>Erdi Gültekin</w:t>
+              <w:t>Erdi</w:t>
             </w:r>
+            <w:proofErr w:type="spellEnd"/>
+            <w:r>
+              <w:t xml:space="preserve"> </w:t>
+            </w:r>
+            <w:proofErr w:type="spellStart"/>
+            <w:r>
+              <w:t>Gültekin</w:t>
+            </w:r>
+            <w:proofErr w:type="spellEnd"/>
           </w:p>
         </w:tc>
       </w:tr>
@@ -560,8 +603,21 @@
               <w:pStyle w:val="Tabletext"/>
             </w:pPr>
             <w:r>
-              <w:t>A. Emre Ünal</w:t>
+              <w:t xml:space="preserve">A. </w:t>
             </w:r>
+            <w:proofErr w:type="spellStart"/>
+            <w:r>
+              <w:t>Emre</w:t>
+            </w:r>
+            <w:proofErr w:type="spellEnd"/>
+            <w:r>
+              <w:t xml:space="preserve"> </w:t>
+            </w:r>
+            <w:proofErr w:type="spellStart"/>
+            <w:r>
+              <w:t>Ünal</w:t>
+            </w:r>
+            <w:proofErr w:type="spellEnd"/>
           </w:p>
         </w:tc>
       </w:tr>
@@ -640,11 +696,19 @@
             <w:pPr>
               <w:pStyle w:val="Tabletext"/>
             </w:pPr>
+            <w:proofErr w:type="spellStart"/>
             <w:r>
-              <w:t>Deniz Sökmen</w:t>
+              <w:t>Deniz</w:t>
             </w:r>
-            <w:bookmarkStart w:id="3" w:name="_GoBack"/>
-            <w:bookmarkEnd w:id="3"/>
+            <w:proofErr w:type="spellEnd"/>
+            <w:r>
+              <w:t xml:space="preserve"> </w:t>
+            </w:r>
+            <w:proofErr w:type="spellStart"/>
+            <w:r>
+              <w:t>Sökmen</w:t>
+            </w:r>
+            <w:proofErr w:type="spellEnd"/>
           </w:p>
         </w:tc>
       </w:tr>
@@ -2857,7 +2921,7 @@
       <w:pPr>
         <w:pStyle w:val="Heading1"/>
       </w:pPr>
-      <w:bookmarkStart w:id="4" w:name="_Toc257327653"/>
+      <w:bookmarkStart w:id="3" w:name="_Toc257327653"/>
       <w:r>
         <w:lastRenderedPageBreak/>
         <w:t>Introduction</w:t>
@@ -2865,10 +2929,11 @@
       <w:r>
         <w:t xml:space="preserve"> [EREN]</w:t>
       </w:r>
-      <w:bookmarkEnd w:id="4"/>
+      <w:bookmarkEnd w:id="3"/>
     </w:p>
     <w:p/>
     <w:p>
+      <w:proofErr w:type="gramStart"/>
       <w:r>
         <w:rPr>
           <w:highlight w:val="lightGray"/>
@@ -2881,6 +2946,7 @@
         </w:rPr>
         <w:t>.</w:t>
       </w:r>
+      <w:proofErr w:type="gramEnd"/>
     </w:p>
     <w:p>
       <w:r>
@@ -2909,25 +2975,25 @@
       <w:pPr>
         <w:pStyle w:val="Heading2"/>
       </w:pPr>
-      <w:bookmarkStart w:id="5" w:name="_Toc115956199"/>
-      <w:bookmarkStart w:id="6" w:name="_Toc126126697"/>
-      <w:bookmarkStart w:id="7" w:name="_Toc257327654"/>
+      <w:bookmarkStart w:id="4" w:name="_Toc115956199"/>
+      <w:bookmarkStart w:id="5" w:name="_Toc126126697"/>
+      <w:bookmarkStart w:id="6" w:name="_Toc257327654"/>
       <w:r>
         <w:t>References</w:t>
       </w:r>
+      <w:bookmarkEnd w:id="4"/>
       <w:bookmarkEnd w:id="5"/>
       <w:bookmarkEnd w:id="6"/>
-      <w:bookmarkEnd w:id="7"/>
     </w:p>
     <w:p>
       <w:pPr>
         <w:pStyle w:val="Heading3"/>
       </w:pPr>
-      <w:bookmarkStart w:id="8" w:name="_Toc257327655"/>
+      <w:bookmarkStart w:id="7" w:name="_Toc257327655"/>
       <w:r>
         <w:t>Project References</w:t>
       </w:r>
-      <w:bookmarkEnd w:id="8"/>
+      <w:bookmarkEnd w:id="7"/>
     </w:p>
     <w:p/>
     <w:tbl>
@@ -2997,13 +3063,13 @@
                 <w:highlight w:val="lightGray"/>
               </w:rPr>
             </w:pPr>
-            <w:bookmarkStart w:id="9" w:name="_Ref210901804"/>
+            <w:bookmarkStart w:id="8" w:name="_Ref210901804"/>
             <w:r>
               <w:t>[R1]</w:t>
             </w:r>
           </w:p>
         </w:tc>
-        <w:bookmarkEnd w:id="9"/>
+        <w:bookmarkEnd w:id="8"/>
         <w:tc>
           <w:tcPr>
             <w:tcW w:w="2271" w:type="dxa"/>
@@ -3036,7 +3102,7 @@
       <w:pPr>
         <w:pStyle w:val="Heading1"/>
       </w:pPr>
-      <w:bookmarkStart w:id="10" w:name="_Toc257327656"/>
+      <w:bookmarkStart w:id="9" w:name="_Toc257327656"/>
       <w:r>
         <w:lastRenderedPageBreak/>
         <w:t>Software Architecture overview</w:t>
@@ -3044,7 +3110,7 @@
       <w:r>
         <w:t xml:space="preserve"> [EREN]</w:t>
       </w:r>
-      <w:bookmarkEnd w:id="10"/>
+      <w:bookmarkEnd w:id="9"/>
     </w:p>
     <w:p>
       <w:pPr>
@@ -3088,221 +3154,364 @@
       <w:pPr>
         <w:pStyle w:val="Heading1"/>
       </w:pPr>
-      <w:bookmarkStart w:id="11" w:name="_Toc126390257"/>
-      <w:bookmarkStart w:id="12" w:name="_Toc257327657"/>
+      <w:bookmarkStart w:id="10" w:name="_Toc126390257"/>
+      <w:bookmarkStart w:id="11" w:name="_Toc257327657"/>
       <w:r>
         <w:lastRenderedPageBreak/>
         <w:t>Software design description</w:t>
       </w:r>
+      <w:bookmarkEnd w:id="10"/>
       <w:bookmarkEnd w:id="11"/>
+    </w:p>
+    <w:p>
+      <w:pPr>
+        <w:rPr>
+          <w:highlight w:val="lightGray"/>
+        </w:rPr>
+      </w:pPr>
+      <w:r>
+        <w:rPr>
+          <w:highlight w:val="lightGray"/>
+        </w:rPr>
+        <w:t>D</w:t>
+      </w:r>
+      <w:r>
+        <w:rPr>
+          <w:highlight w:val="lightGray"/>
+        </w:rPr>
+        <w:t xml:space="preserve">escribe each </w:t>
+      </w:r>
+      <w:r>
+        <w:rPr>
+          <w:highlight w:val="lightGray"/>
+        </w:rPr>
+        <w:t>top level package/</w:t>
+      </w:r>
+      <w:r>
+        <w:rPr>
+          <w:highlight w:val="lightGray"/>
+        </w:rPr>
+        <w:t xml:space="preserve">component </w:t>
+      </w:r>
+      <w:r>
+        <w:rPr>
+          <w:highlight w:val="lightGray"/>
+        </w:rPr>
+        <w:t>of your software and if necessary sub-components/sub packages.</w:t>
+      </w:r>
+    </w:p>
+    <w:p>
+      <w:pPr>
+        <w:rPr>
+          <w:highlight w:val="lightGray"/>
+        </w:rPr>
+      </w:pPr>
+    </w:p>
+    <w:p>
+      <w:pPr>
+        <w:rPr>
+          <w:highlight w:val="lightGray"/>
+        </w:rPr>
+      </w:pPr>
+    </w:p>
+    <w:p>
+      <w:pPr>
+        <w:rPr>
+          <w:highlight w:val="lightGray"/>
+        </w:rPr>
+      </w:pPr>
+      <w:r>
+        <w:rPr>
+          <w:highlight w:val="lightGray"/>
+        </w:rPr>
+        <w:t xml:space="preserve">Use </w:t>
+      </w:r>
+      <w:r>
+        <w:rPr>
+          <w:highlight w:val="lightGray"/>
+        </w:rPr>
+        <w:t>Class diagrams</w:t>
+      </w:r>
+      <w:r>
+        <w:rPr>
+          <w:highlight w:val="lightGray"/>
+        </w:rPr>
+        <w:t xml:space="preserve">, </w:t>
+      </w:r>
+      <w:r>
+        <w:rPr>
+          <w:highlight w:val="lightGray"/>
+        </w:rPr>
+        <w:t>sequence diagrams</w:t>
+      </w:r>
+      <w:r>
+        <w:rPr>
+          <w:highlight w:val="lightGray"/>
+        </w:rPr>
+        <w:t xml:space="preserve"> and</w:t>
+      </w:r>
+      <w:r>
+        <w:rPr>
+          <w:highlight w:val="lightGray"/>
+        </w:rPr>
+        <w:t xml:space="preserve"> </w:t>
+      </w:r>
+      <w:r>
+        <w:rPr>
+          <w:highlight w:val="lightGray"/>
+        </w:rPr>
+        <w:t>d</w:t>
+      </w:r>
+      <w:r>
+        <w:rPr>
+          <w:highlight w:val="lightGray"/>
+        </w:rPr>
+        <w:t>eployment</w:t>
+      </w:r>
+      <w:r>
+        <w:rPr>
+          <w:highlight w:val="lightGray"/>
+        </w:rPr>
+        <w:t xml:space="preserve"> diagrams</w:t>
+      </w:r>
+      <w:r>
+        <w:rPr>
+          <w:highlight w:val="lightGray"/>
+        </w:rPr>
+        <w:t xml:space="preserve"> to illustrate your description.</w:t>
+      </w:r>
+    </w:p>
+    <w:p>
+      <w:pPr>
+        <w:jc w:val="left"/>
+        <w:rPr>
+          <w:highlight w:val="lightGray"/>
+        </w:rPr>
+      </w:pPr>
+      <w:r>
+        <w:rPr>
+          <w:highlight w:val="lightGray"/>
+        </w:rPr>
+        <w:br w:type="page"/>
+      </w:r>
+    </w:p>
+    <w:p>
+      <w:pPr>
+        <w:pStyle w:val="Heading2"/>
+      </w:pPr>
+      <w:bookmarkStart w:id="12" w:name="_Toc257327658"/>
+      <w:r>
+        <w:lastRenderedPageBreak/>
+        <w:t>Graphical User Interface</w:t>
+      </w:r>
       <w:bookmarkEnd w:id="12"/>
     </w:p>
     <w:p>
       <w:pPr>
-        <w:rPr>
-          <w:highlight w:val="lightGray"/>
-        </w:rPr>
-      </w:pPr>
-      <w:r>
-        <w:rPr>
-          <w:highlight w:val="lightGray"/>
-        </w:rPr>
-        <w:t>D</w:t>
-      </w:r>
-      <w:r>
-        <w:rPr>
-          <w:highlight w:val="lightGray"/>
-        </w:rPr>
-        <w:t xml:space="preserve">escribe each </w:t>
-      </w:r>
-      <w:r>
-        <w:rPr>
-          <w:highlight w:val="lightGray"/>
-        </w:rPr>
-        <w:t>top level package/</w:t>
-      </w:r>
-      <w:r>
-        <w:rPr>
-          <w:highlight w:val="lightGray"/>
-        </w:rPr>
-        <w:t xml:space="preserve">component </w:t>
-      </w:r>
-      <w:r>
-        <w:rPr>
-          <w:highlight w:val="lightGray"/>
-        </w:rPr>
-        <w:t>of your software and if necessary sub-components/sub packages.</w:t>
-      </w:r>
+        <w:pStyle w:val="Heading3"/>
+      </w:pPr>
+      <w:bookmarkStart w:id="13" w:name="_Toc126390261"/>
+      <w:bookmarkStart w:id="14" w:name="_Toc257327659"/>
+      <w:r>
+        <w:t>Component</w:t>
+      </w:r>
+      <w:r>
+        <w:t xml:space="preserve"> </w:t>
+      </w:r>
+      <w:r>
+        <w:t>interfaces</w:t>
+      </w:r>
+      <w:bookmarkEnd w:id="13"/>
+      <w:bookmarkEnd w:id="14"/>
     </w:p>
     <w:p>
-      <w:pPr>
-        <w:rPr>
-          <w:highlight w:val="lightGray"/>
-        </w:rPr>
-      </w:pPr>
+      <w:r>
+        <w:t xml:space="preserve">The user interface of </w:t>
+      </w:r>
+      <w:proofErr w:type="spellStart"/>
+      <w:r>
+        <w:t>TicTacToe</w:t>
+      </w:r>
+      <w:proofErr w:type="spellEnd"/>
+      <w:r>
+        <w:t xml:space="preserve"> game consists of 4 different components which are </w:t>
+      </w:r>
+      <w:proofErr w:type="spellStart"/>
+      <w:r>
+        <w:t>MainMenuPanel</w:t>
+      </w:r>
+      <w:proofErr w:type="spellEnd"/>
+      <w:r>
+        <w:t xml:space="preserve">, </w:t>
+      </w:r>
+      <w:proofErr w:type="spellStart"/>
+      <w:r>
+        <w:t>NetworkMenuPanel</w:t>
+      </w:r>
+      <w:proofErr w:type="spellEnd"/>
+      <w:r>
+        <w:t xml:space="preserve">, </w:t>
+      </w:r>
+      <w:proofErr w:type="spellStart"/>
+      <w:r>
+        <w:t>GameBoard</w:t>
+      </w:r>
+      <w:proofErr w:type="spellEnd"/>
+      <w:r>
+        <w:t xml:space="preserve"> and </w:t>
+      </w:r>
+      <w:proofErr w:type="spellStart"/>
+      <w:r>
+        <w:t>BoardButton</w:t>
+      </w:r>
+      <w:proofErr w:type="spellEnd"/>
+      <w:r>
+        <w:t>.</w:t>
+      </w:r>
+      <w:r>
+        <w:br/>
+      </w:r>
+      <w:r>
+        <w:br/>
+      </w:r>
+      <w:proofErr w:type="spellStart"/>
+      <w:r>
+        <w:t>MainMenuPanel</w:t>
+      </w:r>
+      <w:proofErr w:type="spellEnd"/>
+      <w:r>
+        <w:t xml:space="preserve"> is designed to catch the user decision about game type. It offers </w:t>
+      </w:r>
+      <w:proofErr w:type="spellStart"/>
+      <w:r>
+        <w:t>localGameButton</w:t>
+      </w:r>
+      <w:proofErr w:type="spellEnd"/>
+      <w:r>
+        <w:t xml:space="preserve"> and </w:t>
+      </w:r>
+      <w:proofErr w:type="spellStart"/>
+      <w:r>
+        <w:t>remoteGameButton</w:t>
+      </w:r>
+      <w:proofErr w:type="spellEnd"/>
+      <w:r>
+        <w:t xml:space="preserve"> components to the user.</w:t>
+      </w:r>
+      <w:r>
+        <w:br/>
+      </w:r>
+      <w:proofErr w:type="spellStart"/>
+      <w:r>
+        <w:t>NetworkMenuPanel</w:t>
+      </w:r>
+      <w:proofErr w:type="spellEnd"/>
+      <w:r>
+        <w:t xml:space="preserve"> catches </w:t>
+      </w:r>
+      <w:proofErr w:type="spellStart"/>
+      <w:r>
+        <w:t>remoteGameButton</w:t>
+      </w:r>
+      <w:proofErr w:type="spellEnd"/>
+      <w:r>
+        <w:t xml:space="preserve"> as an input via Controller. It offers </w:t>
+      </w:r>
+      <w:proofErr w:type="spellStart"/>
+      <w:r>
+        <w:t>joinGameButton</w:t>
+      </w:r>
+      <w:proofErr w:type="spellEnd"/>
+      <w:r>
+        <w:t xml:space="preserve"> and </w:t>
+      </w:r>
+      <w:proofErr w:type="spellStart"/>
+      <w:r>
+        <w:t>hostGameButton</w:t>
+      </w:r>
+      <w:proofErr w:type="spellEnd"/>
+      <w:r>
+        <w:t xml:space="preserve"> to</w:t>
+      </w:r>
+      <w:r>
+        <w:t xml:space="preserve"> the</w:t>
+      </w:r>
+      <w:r>
+        <w:t xml:space="preserve"> user.</w:t>
+      </w:r>
+      <w:r>
+        <w:br/>
+      </w:r>
+      <w:proofErr w:type="spellStart"/>
+      <w:r>
+        <w:t>GameBoard</w:t>
+      </w:r>
+      <w:proofErr w:type="spellEnd"/>
+      <w:r>
+        <w:t xml:space="preserve"> can take its input either from </w:t>
+      </w:r>
+      <w:proofErr w:type="spellStart"/>
+      <w:r>
+        <w:t>MainMenuPanel</w:t>
+      </w:r>
+      <w:proofErr w:type="spellEnd"/>
+      <w:r>
+        <w:t xml:space="preserve"> or </w:t>
+      </w:r>
+      <w:proofErr w:type="spellStart"/>
+      <w:r>
+        <w:t>NetworkMenuPanel</w:t>
+      </w:r>
+      <w:proofErr w:type="spellEnd"/>
+      <w:r>
+        <w:t xml:space="preserve"> via Controller. It is designed to capture the inputs from </w:t>
+      </w:r>
+      <w:proofErr w:type="spellStart"/>
+      <w:r>
+        <w:t>localGameButton</w:t>
+      </w:r>
+      <w:proofErr w:type="spellEnd"/>
+      <w:r>
+        <w:t xml:space="preserve">, </w:t>
+      </w:r>
+      <w:proofErr w:type="spellStart"/>
+      <w:r>
+        <w:t>joinGameButton</w:t>
+      </w:r>
+      <w:proofErr w:type="spellEnd"/>
+      <w:r>
+        <w:t xml:space="preserve"> and </w:t>
+      </w:r>
+      <w:proofErr w:type="spellStart"/>
+      <w:r>
+        <w:t>remoteGameButton</w:t>
+      </w:r>
+      <w:proofErr w:type="spellEnd"/>
+      <w:r>
+        <w:t xml:space="preserve"> to start to visualize the </w:t>
+      </w:r>
+      <w:proofErr w:type="spellStart"/>
+      <w:r>
+        <w:t>GameBoard</w:t>
+      </w:r>
+      <w:proofErr w:type="spellEnd"/>
+      <w:r>
+        <w:t>.</w:t>
+      </w:r>
     </w:p>
     <w:p>
       <w:pPr>
-        <w:rPr>
-          <w:highlight w:val="lightGray"/>
-        </w:rPr>
-      </w:pPr>
-    </w:p>
-    <w:p>
-      <w:pPr>
-        <w:rPr>
-          <w:highlight w:val="lightGray"/>
-        </w:rPr>
-      </w:pPr>
-      <w:r>
-        <w:rPr>
-          <w:highlight w:val="lightGray"/>
-        </w:rPr>
-        <w:t xml:space="preserve">Use </w:t>
-      </w:r>
-      <w:r>
-        <w:rPr>
-          <w:highlight w:val="lightGray"/>
-        </w:rPr>
-        <w:t>Class diagrams</w:t>
-      </w:r>
-      <w:r>
-        <w:rPr>
-          <w:highlight w:val="lightGray"/>
-        </w:rPr>
-        <w:t xml:space="preserve">, </w:t>
-      </w:r>
-      <w:r>
-        <w:rPr>
-          <w:highlight w:val="lightGray"/>
-        </w:rPr>
-        <w:t>sequence diagrams</w:t>
-      </w:r>
-      <w:r>
-        <w:rPr>
-          <w:highlight w:val="lightGray"/>
-        </w:rPr>
-        <w:t xml:space="preserve"> and</w:t>
-      </w:r>
-      <w:r>
-        <w:rPr>
-          <w:highlight w:val="lightGray"/>
-        </w:rPr>
-        <w:t xml:space="preserve"> </w:t>
-      </w:r>
-      <w:r>
-        <w:rPr>
-          <w:highlight w:val="lightGray"/>
-        </w:rPr>
-        <w:t>d</w:t>
-      </w:r>
-      <w:r>
-        <w:rPr>
-          <w:highlight w:val="lightGray"/>
-        </w:rPr>
-        <w:t>eployment</w:t>
-      </w:r>
-      <w:r>
-        <w:rPr>
-          <w:highlight w:val="lightGray"/>
-        </w:rPr>
-        <w:t xml:space="preserve"> diagrams</w:t>
-      </w:r>
-      <w:r>
-        <w:rPr>
-          <w:highlight w:val="lightGray"/>
-        </w:rPr>
-        <w:t xml:space="preserve"> to illustrate your description.</w:t>
-      </w:r>
-    </w:p>
-    <w:p>
-      <w:pPr>
-        <w:jc w:val="left"/>
-        <w:rPr>
-          <w:highlight w:val="lightGray"/>
-        </w:rPr>
-      </w:pPr>
-      <w:r>
-        <w:rPr>
-          <w:highlight w:val="lightGray"/>
-        </w:rPr>
-        <w:br w:type="page"/>
-      </w:r>
-    </w:p>
-    <w:p>
-      <w:pPr>
-        <w:pStyle w:val="Heading2"/>
-      </w:pPr>
-      <w:bookmarkStart w:id="13" w:name="_Toc257327658"/>
-      <w:r>
-        <w:lastRenderedPageBreak/>
-        <w:t>Graphical User Interface</w:t>
-      </w:r>
-      <w:bookmarkEnd w:id="13"/>
-    </w:p>
-    <w:p>
-      <w:pPr>
-        <w:pStyle w:val="Heading3"/>
-      </w:pPr>
-      <w:bookmarkStart w:id="14" w:name="_Toc126390261"/>
-      <w:bookmarkStart w:id="15" w:name="_Toc257327659"/>
-      <w:r>
-        <w:t>Component</w:t>
-      </w:r>
-      <w:r>
-        <w:t xml:space="preserve"> </w:t>
-      </w:r>
-      <w:r>
-        <w:t>interfaces</w:t>
-      </w:r>
-      <w:bookmarkEnd w:id="14"/>
-      <w:bookmarkEnd w:id="15"/>
-    </w:p>
-    <w:p>
-      <w:r>
-        <w:t>The user interface of TicTacToe game consists of 4 different components which are MainMenuPanel, NetworkMenuPanel, GameBoard and BoardButton.</w:t>
-      </w:r>
-      <w:r>
-        <w:br/>
-      </w:r>
-      <w:r>
-        <w:br/>
-        <w:t>MainMenuPanel is designed to catch the user decision about game type. It offers localGameButton and remoteGameButton components to the user.</w:t>
-      </w:r>
-      <w:r>
-        <w:br/>
-        <w:t>NetworkMenuPanel catches remoteGameButton as an input via Controller. It offers joinGameButton and hostGameButton to</w:t>
-      </w:r>
-      <w:r>
-        <w:t xml:space="preserve"> the</w:t>
-      </w:r>
-      <w:r>
-        <w:t xml:space="preserve"> user.</w:t>
-      </w:r>
-      <w:r>
-        <w:br/>
-        <w:t>GameBoard can take its input either from MainMenuPanel or NetworkMenuPanel via Controller. It is designed to capture the inputs from localGameButton, joinGameButton and remoteGameButton</w:t>
-      </w:r>
-      <w:r>
-        <w:t xml:space="preserve"> to start to visualize the GameBoard</w:t>
-      </w:r>
-      <w:r>
-        <w:t>.</w:t>
-      </w:r>
-    </w:p>
-    <w:p>
-      <w:pPr>
         <w:pStyle w:val="Heading3"/>
         <w:ind w:left="567" w:hanging="567"/>
       </w:pPr>
-      <w:bookmarkStart w:id="16" w:name="_Toc257327660"/>
+      <w:bookmarkStart w:id="15" w:name="_Toc257327660"/>
       <w:r>
         <w:t xml:space="preserve">Component design </w:t>
       </w:r>
       <w:r>
         <w:t>description</w:t>
       </w:r>
-      <w:bookmarkEnd w:id="16"/>
+      <w:bookmarkEnd w:id="15"/>
     </w:p>
     <w:p>
       <w:pPr>
@@ -3371,15 +3580,43 @@
       </w:r>
     </w:p>
     <w:p>
-      <w:r>
-        <w:t>MainMenuPanel: This component creates the main menu of the game. It has two buttons to redirect user either to a local game or to a network game.</w:t>
+      <w:proofErr w:type="spellStart"/>
+      <w:r>
+        <w:t>MainMenuPanel</w:t>
+      </w:r>
+      <w:proofErr w:type="spellEnd"/>
+      <w:r>
+        <w:t>: This component creates the main menu of the game. It has two buttons to redirect user either to a local game or to a network game.</w:t>
       </w:r>
       <w:r>
         <w:br/>
       </w:r>
       <w:r>
         <w:br/>
-        <w:t xml:space="preserve">NetworkMenuPanel: This component can be triggered by network game button on the MainMenuPanel. It presents host game and join game buttons to user in order to set up a network game. Join game option uses pop-up box to get IP address information. Host game option uses pop-ups to inform the user about </w:t>
+      </w:r>
+      <w:proofErr w:type="spellStart"/>
+      <w:r>
+        <w:t>NetworkMenuPanel</w:t>
+      </w:r>
+      <w:proofErr w:type="spellEnd"/>
+      <w:r>
+        <w:t xml:space="preserve">: This component can be triggered by network game button on the </w:t>
+      </w:r>
+      <w:proofErr w:type="spellStart"/>
+      <w:r>
+        <w:t>MainMenuPanel</w:t>
+      </w:r>
+      <w:proofErr w:type="spellEnd"/>
+      <w:r>
+        <w:t xml:space="preserve">. It presents host game and </w:t>
+      </w:r>
+      <w:proofErr w:type="gramStart"/>
+      <w:r>
+        <w:t>join</w:t>
+      </w:r>
+      <w:proofErr w:type="gramEnd"/>
+      <w:r>
+        <w:t xml:space="preserve"> game buttons to user in order to set up a network game. Join game option uses pop-up box to get IP address information. Host game option uses pop-ups to inform the user about </w:t>
       </w:r>
       <w:r>
         <w:t>status of remote play (e.g. player is connecting)</w:t>
@@ -3390,8 +3627,13 @@
     </w:p>
     <w:p/>
     <w:p>
-      <w:r>
-        <w:t xml:space="preserve">GameBoard: This component can be triggered by local game, join game </w:t>
+      <w:proofErr w:type="spellStart"/>
+      <w:r>
+        <w:t>GameBoard</w:t>
+      </w:r>
+      <w:proofErr w:type="spellEnd"/>
+      <w:r>
+        <w:t xml:space="preserve">: This component can be triggered by local game, join game </w:t>
       </w:r>
       <w:r>
         <w:t>or</w:t>
@@ -3400,14 +3642,35 @@
         <w:t xml:space="preserve"> host game buttons. It creates the </w:t>
       </w:r>
       <w:r>
-        <w:t>game board which has 9 “BoardButton”s and a player turn indicator. It is also creates pop-up boxes to inform the user about game results and the status of remote player (e.g. disconnection).</w:t>
+        <w:t>game board which has 9 “</w:t>
+      </w:r>
+      <w:proofErr w:type="spellStart"/>
+      <w:r>
+        <w:t>BoardButton”s</w:t>
+      </w:r>
+      <w:proofErr w:type="spellEnd"/>
+      <w:r>
+        <w:t xml:space="preserve"> and a player turn indicator. It is also creates pop-up boxes to inform the user about game results and the status of remote player (e.g. disconnection).</w:t>
       </w:r>
     </w:p>
     <w:p/>
     <w:p>
+      <w:proofErr w:type="spellStart"/>
       <w:r>
         <w:lastRenderedPageBreak/>
-        <w:t>BoardButton: This component is used by GameBoard. It includes fields that are required for game such as its status and its sign.</w:t>
+        <w:t>BoardButton</w:t>
+      </w:r>
+      <w:proofErr w:type="spellEnd"/>
+      <w:r>
+        <w:t xml:space="preserve">: This component is used by </w:t>
+      </w:r>
+      <w:proofErr w:type="spellStart"/>
+      <w:r>
+        <w:t>GameBoard</w:t>
+      </w:r>
+      <w:proofErr w:type="spellEnd"/>
+      <w:r>
+        <w:t>. It includes fields that are required for game such as its status and its sign.</w:t>
       </w:r>
     </w:p>
     <w:p>
@@ -3417,11 +3680,11 @@
       <w:r>
         <w:t xml:space="preserve"> </w:t>
       </w:r>
-      <w:bookmarkStart w:id="17" w:name="_Toc257327661"/>
+      <w:bookmarkStart w:id="16" w:name="_Toc257327661"/>
       <w:r>
         <w:t>Workflows and algorithms</w:t>
       </w:r>
-      <w:bookmarkEnd w:id="17"/>
+      <w:bookmarkEnd w:id="16"/>
     </w:p>
     <w:p>
       <w:r>
@@ -3483,17 +3746,17 @@
       <w:pPr>
         <w:pStyle w:val="Heading3"/>
       </w:pPr>
-      <w:bookmarkStart w:id="18" w:name="_Toc126390260"/>
-      <w:bookmarkStart w:id="19" w:name="_Toc257327662"/>
-      <w:bookmarkStart w:id="20" w:name="_Toc126390264"/>
+      <w:bookmarkStart w:id="17" w:name="_Toc126390260"/>
+      <w:bookmarkStart w:id="18" w:name="_Toc257327662"/>
+      <w:bookmarkStart w:id="19" w:name="_Toc126390264"/>
       <w:r>
         <w:t xml:space="preserve">Software requirements </w:t>
       </w:r>
+      <w:bookmarkEnd w:id="17"/>
+      <w:r>
+        <w:t>mapping</w:t>
+      </w:r>
       <w:bookmarkEnd w:id="18"/>
-      <w:r>
-        <w:t>mapping</w:t>
-      </w:r>
-      <w:bookmarkEnd w:id="19"/>
     </w:p>
     <w:p>
       <w:r>
@@ -3503,7 +3766,31 @@
         <w:t xml:space="preserve"> [R1]</w:t>
       </w:r>
       <w:r>
-        <w:t>: This requirement is handled by MainMenuPanel, GameBoard, BoardButton and relevant other Controller &amp; Logic units.</w:t>
+        <w:t xml:space="preserve">: This requirement is handled by </w:t>
+      </w:r>
+      <w:proofErr w:type="spellStart"/>
+      <w:r>
+        <w:t>MainMenuPanel</w:t>
+      </w:r>
+      <w:proofErr w:type="spellEnd"/>
+      <w:r>
+        <w:t xml:space="preserve">, </w:t>
+      </w:r>
+      <w:proofErr w:type="spellStart"/>
+      <w:r>
+        <w:t>GameBoard</w:t>
+      </w:r>
+      <w:proofErr w:type="spellEnd"/>
+      <w:r>
+        <w:t xml:space="preserve">, </w:t>
+      </w:r>
+      <w:proofErr w:type="spellStart"/>
+      <w:r>
+        <w:t>BoardButton</w:t>
+      </w:r>
+      <w:proofErr w:type="spellEnd"/>
+      <w:r>
+        <w:t xml:space="preserve"> and relevant other Controller &amp; Logic units.</w:t>
       </w:r>
     </w:p>
     <w:p>
@@ -3514,7 +3801,39 @@
         <w:t xml:space="preserve"> [R1]</w:t>
       </w:r>
       <w:r>
-        <w:t>: This requirement is handled by MainMenuPanel, NetworkMenuPanel GameBoard, BoardButton and relevant other Controller &amp; Logic units.</w:t>
+        <w:t xml:space="preserve">: This requirement is handled by </w:t>
+      </w:r>
+      <w:proofErr w:type="spellStart"/>
+      <w:r>
+        <w:t>MainMenuPanel</w:t>
+      </w:r>
+      <w:proofErr w:type="spellEnd"/>
+      <w:r>
+        <w:t xml:space="preserve">, </w:t>
+      </w:r>
+      <w:proofErr w:type="spellStart"/>
+      <w:r>
+        <w:t>NetworkMenuPanel</w:t>
+      </w:r>
+      <w:proofErr w:type="spellEnd"/>
+      <w:r>
+        <w:t xml:space="preserve"> </w:t>
+      </w:r>
+      <w:proofErr w:type="spellStart"/>
+      <w:r>
+        <w:t>GameBoard</w:t>
+      </w:r>
+      <w:proofErr w:type="spellEnd"/>
+      <w:r>
+        <w:t xml:space="preserve">, </w:t>
+      </w:r>
+      <w:proofErr w:type="spellStart"/>
+      <w:r>
+        <w:t>BoardButton</w:t>
+      </w:r>
+      <w:proofErr w:type="spellEnd"/>
+      <w:r>
+        <w:t xml:space="preserve"> and relevant other Controller &amp; Logic units.</w:t>
       </w:r>
     </w:p>
     <w:p>
@@ -3525,7 +3844,39 @@
         <w:t xml:space="preserve"> [R1]</w:t>
       </w:r>
       <w:r>
-        <w:t>: This requirement is handled by MainMenuPanel, NetworkMenuPanel GameBoard, BoardButton and relevant other Controller &amp; Logic units.</w:t>
+        <w:t xml:space="preserve">: This requirement is handled by </w:t>
+      </w:r>
+      <w:proofErr w:type="spellStart"/>
+      <w:r>
+        <w:t>MainMenuPanel</w:t>
+      </w:r>
+      <w:proofErr w:type="spellEnd"/>
+      <w:r>
+        <w:t xml:space="preserve">, </w:t>
+      </w:r>
+      <w:proofErr w:type="spellStart"/>
+      <w:r>
+        <w:t>NetworkMenuPanel</w:t>
+      </w:r>
+      <w:proofErr w:type="spellEnd"/>
+      <w:r>
+        <w:t xml:space="preserve"> </w:t>
+      </w:r>
+      <w:proofErr w:type="spellStart"/>
+      <w:r>
+        <w:t>GameBoard</w:t>
+      </w:r>
+      <w:proofErr w:type="spellEnd"/>
+      <w:r>
+        <w:t xml:space="preserve">, </w:t>
+      </w:r>
+      <w:proofErr w:type="spellStart"/>
+      <w:r>
+        <w:t>BoardButton</w:t>
+      </w:r>
+      <w:proofErr w:type="spellEnd"/>
+      <w:r>
+        <w:t xml:space="preserve"> and relevant other Controller &amp; Logic units.</w:t>
       </w:r>
     </w:p>
     <w:p>
@@ -3540,49 +3891,102 @@
       <w:pPr>
         <w:pStyle w:val="Heading2"/>
       </w:pPr>
-      <w:bookmarkStart w:id="21" w:name="_Toc257327663"/>
+      <w:bookmarkStart w:id="20" w:name="_Toc257327663"/>
       <w:r>
         <w:lastRenderedPageBreak/>
         <w:t>Controller</w:t>
+      </w:r>
+      <w:bookmarkEnd w:id="20"/>
+    </w:p>
+    <w:p>
+      <w:pPr>
+        <w:pStyle w:val="Heading3"/>
+      </w:pPr>
+      <w:bookmarkStart w:id="21" w:name="_Toc257327664"/>
+      <w:r>
+        <w:t>Component</w:t>
+      </w:r>
+      <w:r>
+        <w:t xml:space="preserve"> </w:t>
+      </w:r>
+      <w:r>
+        <w:t>interfaces</w:t>
       </w:r>
       <w:bookmarkEnd w:id="21"/>
     </w:p>
     <w:p>
-      <w:pPr>
-        <w:pStyle w:val="Heading3"/>
-      </w:pPr>
-      <w:bookmarkStart w:id="22" w:name="_Toc257327664"/>
-      <w:r>
-        <w:t>Component</w:t>
-      </w:r>
-      <w:r>
-        <w:t xml:space="preserve"> </w:t>
-      </w:r>
-      <w:r>
-        <w:t>interfaces</w:t>
-      </w:r>
-      <w:bookmarkEnd w:id="22"/>
-    </w:p>
-    <w:p>
-      <w:r>
-        <w:t>Controller class creates, uses, manages and destroys each and every other component part of the TicTacToe game software.</w:t>
+      <w:r>
+        <w:t xml:space="preserve">Controller class </w:t>
+      </w:r>
+      <w:proofErr w:type="gramStart"/>
+      <w:r>
+        <w:t>creates,</w:t>
+      </w:r>
+      <w:proofErr w:type="gramEnd"/>
+      <w:r>
+        <w:t xml:space="preserve"> uses, manages and destroys each and every other component part of the </w:t>
+      </w:r>
+      <w:proofErr w:type="spellStart"/>
+      <w:r>
+        <w:t>TicTacToe</w:t>
+      </w:r>
+      <w:proofErr w:type="spellEnd"/>
+      <w:r>
+        <w:t xml:space="preserve"> game software.</w:t>
       </w:r>
     </w:p>
     <w:p/>
     <w:p>
       <w:r>
-        <w:t>Controller class provides an interface for the buttons in the GUI. The buttons use the interface provided by the Controller as their event listeners. For example, the event listener for the localGameButton instance in the MainMenuPanel instance is the Controller::localGameButtonPressed() method. Thus, we can generalize this principle for every Controller::[*]Pressed() method by concluding that they each represent an interface for a specific button.</w:t>
+        <w:t xml:space="preserve">Controller class provides an interface for the buttons in the GUI. The buttons use the interface provided by the Controller as their event listeners. For example, the event listener for the </w:t>
+      </w:r>
+      <w:proofErr w:type="spellStart"/>
+      <w:r>
+        <w:t>localGameButton</w:t>
+      </w:r>
+      <w:proofErr w:type="spellEnd"/>
+      <w:r>
+        <w:t xml:space="preserve"> instance in the </w:t>
+      </w:r>
+      <w:proofErr w:type="spellStart"/>
+      <w:r>
+        <w:t>MainMenuPanel</w:t>
+      </w:r>
+      <w:proofErr w:type="spellEnd"/>
+      <w:r>
+        <w:t xml:space="preserve"> instance is the Controller::</w:t>
+      </w:r>
+      <w:proofErr w:type="spellStart"/>
+      <w:proofErr w:type="gramStart"/>
+      <w:r>
+        <w:t>localGameButtonPressed</w:t>
+      </w:r>
+      <w:proofErr w:type="spellEnd"/>
+      <w:r>
+        <w:t>(</w:t>
+      </w:r>
+      <w:proofErr w:type="gramEnd"/>
+      <w:r>
+        <w:t>) method. Thus, we can generalize this principle for every Controller:</w:t>
+      </w:r>
+      <w:proofErr w:type="gramStart"/>
+      <w:r>
+        <w:t>:[</w:t>
+      </w:r>
+      <w:proofErr w:type="gramEnd"/>
+      <w:r>
+        <w:t>*]Pressed() method by concluding that they each represent an interface for a specific button.</w:t>
       </w:r>
     </w:p>
     <w:p>
       <w:pPr>
         <w:pStyle w:val="Heading3"/>
       </w:pPr>
-      <w:bookmarkStart w:id="23" w:name="_Toc257327665"/>
+      <w:bookmarkStart w:id="22" w:name="_Toc257327665"/>
       <w:r>
         <w:t>Component design description</w:t>
       </w:r>
-      <w:bookmarkEnd w:id="23"/>
+      <w:bookmarkEnd w:id="22"/>
     </w:p>
     <w:p>
       <w:r>
@@ -3644,28 +4048,28 @@
       <w:pPr>
         <w:pStyle w:val="Heading3"/>
       </w:pPr>
-      <w:bookmarkStart w:id="24" w:name="_Toc257327666"/>
+      <w:bookmarkStart w:id="23" w:name="_Toc257327666"/>
       <w:r>
         <w:t xml:space="preserve"> </w:t>
       </w:r>
       <w:r>
         <w:t>Workflows and algorithms</w:t>
       </w:r>
-      <w:bookmarkEnd w:id="24"/>
+      <w:bookmarkEnd w:id="23"/>
     </w:p>
     <w:p/>
     <w:p>
       <w:pPr>
         <w:pStyle w:val="Heading3"/>
       </w:pPr>
-      <w:bookmarkStart w:id="25" w:name="_Toc257327667"/>
+      <w:bookmarkStart w:id="24" w:name="_Toc257327667"/>
       <w:r>
         <w:t xml:space="preserve">Software requirements </w:t>
       </w:r>
       <w:r>
         <w:t>mapping</w:t>
       </w:r>
-      <w:bookmarkEnd w:id="25"/>
+      <w:bookmarkEnd w:id="24"/>
     </w:p>
     <w:p>
       <w:r>
@@ -3758,71 +4162,71 @@
       <w:pPr>
         <w:pStyle w:val="Heading2"/>
       </w:pPr>
-      <w:bookmarkStart w:id="26" w:name="_Toc257327668"/>
-      <w:bookmarkEnd w:id="20"/>
+      <w:bookmarkStart w:id="25" w:name="_Toc257327668"/>
+      <w:bookmarkEnd w:id="19"/>
       <w:r>
         <w:lastRenderedPageBreak/>
         <w:t>Network [DENIZ</w:t>
       </w:r>
       <w:r>
         <w:t>]</w:t>
+      </w:r>
+      <w:bookmarkEnd w:id="25"/>
+    </w:p>
+    <w:p>
+      <w:pPr>
+        <w:pStyle w:val="Heading3"/>
+      </w:pPr>
+      <w:bookmarkStart w:id="26" w:name="_Toc257327669"/>
+      <w:r>
+        <w:t>Component</w:t>
+      </w:r>
+      <w:r>
+        <w:t xml:space="preserve"> </w:t>
+      </w:r>
+      <w:r>
+        <w:t>interfaces</w:t>
       </w:r>
       <w:bookmarkEnd w:id="26"/>
     </w:p>
     <w:p>
+      <w:r>
+        <w:t xml:space="preserve">The Network component </w:t>
+      </w:r>
+      <w:r>
+        <w:t>basically consists of two parts</w:t>
+      </w:r>
+      <w:r>
+        <w:t>: Network</w:t>
+      </w:r>
+      <w:r>
+        <w:t xml:space="preserve"> </w:t>
+      </w:r>
+      <w:r>
+        <w:t xml:space="preserve">Adapter and the Network Packets. </w:t>
+      </w:r>
+    </w:p>
+    <w:p>
       <w:pPr>
         <w:pStyle w:val="Heading3"/>
       </w:pPr>
-      <w:bookmarkStart w:id="27" w:name="_Toc257327669"/>
-      <w:r>
-        <w:t>Component</w:t>
-      </w:r>
-      <w:r>
-        <w:t xml:space="preserve"> </w:t>
-      </w:r>
-      <w:r>
-        <w:t>interfaces</w:t>
+      <w:bookmarkStart w:id="27" w:name="_Toc257327670"/>
+      <w:r>
+        <w:t>Component design description</w:t>
       </w:r>
       <w:bookmarkEnd w:id="27"/>
     </w:p>
     <w:p>
       <w:r>
-        <w:t xml:space="preserve">The Network component </w:t>
-      </w:r>
-      <w:r>
-        <w:t>basically consists of two parts</w:t>
-      </w:r>
-      <w:r>
-        <w:t>: Network</w:t>
-      </w:r>
-      <w:r>
-        <w:t xml:space="preserve"> </w:t>
-      </w:r>
-      <w:r>
-        <w:t xml:space="preserve">Adapter and the Network Packets. </w:t>
-      </w:r>
-    </w:p>
-    <w:p>
-      <w:pPr>
-        <w:pStyle w:val="Heading3"/>
-      </w:pPr>
-      <w:bookmarkStart w:id="28" w:name="_Toc257327670"/>
-      <w:r>
-        <w:t>Component design description</w:t>
-      </w:r>
-      <w:bookmarkEnd w:id="28"/>
-    </w:p>
-    <w:p>
-      <w:r>
         <w:rPr>
           <w:noProof/>
           <w:lang w:val="tr-TR" w:eastAsia="tr-TR"/>
         </w:rPr>
         <w:drawing>
-          <wp:inline distT="0" distB="0" distL="0" distR="0" wp14:anchorId="2A0E4D59" wp14:editId="5B1A79FF">
-            <wp:extent cx="5758180" cy="2721909"/>
-            <wp:effectExtent l="0" t="0" r="0" b="2540"/>
-            <wp:docPr id="3" name="Picture 3" descr="F:\programlama\CS320\CS320-Project1-TicTacToe\Class UML diagrams\Network UML.jpg"/>
+          <wp:inline distT="0" distB="0" distL="0" distR="0" wp14:anchorId="245C6BBE" wp14:editId="674B56D6">
+            <wp:extent cx="5499735" cy="3248025"/>
+            <wp:effectExtent l="0" t="0" r="5715" b="9525"/>
+            <wp:docPr id="2" name="Picture 2" descr="E:\Downloads\Untitled Diagram(1).jpg"/>
             <wp:cNvGraphicFramePr>
               <a:graphicFrameLocks xmlns:a="http://schemas.openxmlformats.org/drawingml/2006/main" noChangeAspect="1"/>
             </wp:cNvGraphicFramePr>
@@ -3830,7 +4234,7 @@
               <a:graphicData uri="http://schemas.openxmlformats.org/drawingml/2006/picture">
                 <pic:pic xmlns:pic="http://schemas.openxmlformats.org/drawingml/2006/picture">
                   <pic:nvPicPr>
-                    <pic:cNvPr id="0" name="Picture 2" descr="F:\programlama\CS320\CS320-Project1-TicTacToe\Class UML diagrams\Network UML.jpg"/>
+                    <pic:cNvPr id="0" name="Picture 1" descr="E:\Downloads\Untitled Diagram(1).jpg"/>
                     <pic:cNvPicPr>
                       <a:picLocks noChangeAspect="1" noChangeArrowheads="1"/>
                     </pic:cNvPicPr>
@@ -3851,7 +4255,7 @@
                   <pic:spPr bwMode="auto">
                     <a:xfrm>
                       <a:off x="0" y="0"/>
-                      <a:ext cx="5758180" cy="2721909"/>
+                      <a:ext cx="5499735" cy="3248025"/>
                     </a:xfrm>
                     <a:prstGeom prst="rect">
                       <a:avLst/>
@@ -3870,14 +4274,48 @@
     </w:p>
     <w:p/>
     <w:p>
-      <w:r>
-        <w:t xml:space="preserve">NetworkAdapter: Controls all of the network flow and provides all network-related actions in the game. It can host or connect a game, send packets through the network to the peer or listen to the peer to receive a packet. </w:t>
+      <w:proofErr w:type="spellStart"/>
+      <w:r>
+        <w:t>NetworkAdapter</w:t>
+      </w:r>
+      <w:proofErr w:type="spellEnd"/>
+      <w:r>
+        <w:t>: Controls all of the network flow and provides all network-related actions in the game. It can host or connect a game, send packets through the network to the peer or</w:t>
+      </w:r>
+      <w:bookmarkStart w:id="28" w:name="_GoBack"/>
+      <w:bookmarkEnd w:id="28"/>
+      <w:r>
+        <w:t xml:space="preserve"> listen to the peer to receive a packet. </w:t>
       </w:r>
     </w:p>
     <w:p/>
     <w:p>
       <w:r>
-        <w:t xml:space="preserve">Packet: Serializable network packets which are serialized and sent through the network and deserialized on receive. Carries information about the action. </w:t>
+        <w:t xml:space="preserve">Packet: </w:t>
+      </w:r>
+      <w:proofErr w:type="spellStart"/>
+      <w:r>
+        <w:t>Serializable</w:t>
+      </w:r>
+      <w:proofErr w:type="spellEnd"/>
+      <w:r>
+        <w:t xml:space="preserve"> network packets which are serialized and sent through the network and </w:t>
+      </w:r>
+      <w:proofErr w:type="spellStart"/>
+      <w:r>
+        <w:t>deserialized</w:t>
+      </w:r>
+      <w:proofErr w:type="spellEnd"/>
+      <w:r>
+        <w:t xml:space="preserve"> on receive. </w:t>
+      </w:r>
+      <w:proofErr w:type="gramStart"/>
+      <w:r>
+        <w:t>Carries information about the action.</w:t>
+      </w:r>
+      <w:proofErr w:type="gramEnd"/>
+      <w:r>
+        <w:t xml:space="preserve"> </w:t>
       </w:r>
     </w:p>
     <w:p>
@@ -3891,8 +4329,21 @@
       <w:bookmarkEnd w:id="29"/>
     </w:p>
     <w:p>
-      <w:r>
-        <w:t xml:space="preserve">NetworkAdapter itself does not have a task except creating and closing client and server sockets. Any other actions like receiving and sending packets will be applied by the Controller. Therefore the network module does not have its own sequence diagram. Packets and the NetworkAdapter does not have a direct relationship, all of the components of the network module are managed by </w:t>
+      <w:proofErr w:type="spellStart"/>
+      <w:r>
+        <w:t>NetworkAdapter</w:t>
+      </w:r>
+      <w:proofErr w:type="spellEnd"/>
+      <w:r>
+        <w:t xml:space="preserve"> itself does not have a task except creating and closing client and server sockets. Any other actions like receiving and sending packets will be applied by the Controller. Therefore the network module does not have its own sequence diagram. Packets and the </w:t>
+      </w:r>
+      <w:proofErr w:type="spellStart"/>
+      <w:r>
+        <w:t>NetworkAdapter</w:t>
+      </w:r>
+      <w:proofErr w:type="spellEnd"/>
+      <w:r>
+        <w:t xml:space="preserve"> does not have a direct relationship, all of the components of the network module are managed by </w:t>
       </w:r>
       <w:r>
         <w:t>the Controller.</w:t>
@@ -3906,7 +4357,15 @@
         </w:rPr>
       </w:pPr>
       <w:r>
-        <w:t xml:space="preserve">After creating the NetworkAdapter, if the game is hosted, it will block the game until it accepts a connection. Receiving and sending a packet will also block the thread until a packet is arrived or a packet is sent successfully. </w:t>
+        <w:t xml:space="preserve">After creating the </w:t>
+      </w:r>
+      <w:proofErr w:type="spellStart"/>
+      <w:r>
+        <w:t>NetworkAdapter</w:t>
+      </w:r>
+      <w:proofErr w:type="spellEnd"/>
+      <w:r>
+        <w:t xml:space="preserve">, if the game is hosted, it will block the game until it accepts a connection. Receiving and sending a packet will also block the thread until a packet is arrived or a packet is sent successfully. </w:t>
       </w:r>
       <w:r>
         <w:rPr>
@@ -3929,8 +4388,21 @@
       <w:bookmarkEnd w:id="30"/>
     </w:p>
     <w:p>
-      <w:r>
-        <w:t>NetworkAdapter handles these requirements listed: SRS-REQ-004, SRS-REQ-005, SRS-REQ-006, SRS-REQ-007.</w:t>
+      <w:proofErr w:type="spellStart"/>
+      <w:r>
+        <w:t>NetworkAdapter</w:t>
+      </w:r>
+      <w:proofErr w:type="spellEnd"/>
+      <w:r>
+        <w:t xml:space="preserve"> handles these requirements listed: SRS-REQ-004, SRS-REQ-005, SRS-REQ-006, </w:t>
+      </w:r>
+      <w:proofErr w:type="gramStart"/>
+      <w:r>
+        <w:t>SRS</w:t>
+      </w:r>
+      <w:proofErr w:type="gramEnd"/>
+      <w:r>
+        <w:t>-REQ-007.</w:t>
       </w:r>
     </w:p>
     <w:p>
@@ -3954,7 +4426,15 @@
       <w:bookmarkStart w:id="31" w:name="_Toc257327673"/>
       <w:r>
         <w:lastRenderedPageBreak/>
-        <w:t>Logic [Eren]</w:t>
+        <w:t>Logic [</w:t>
+      </w:r>
+      <w:proofErr w:type="spellStart"/>
+      <w:r>
+        <w:t>Eren</w:t>
+      </w:r>
+      <w:proofErr w:type="spellEnd"/>
+      <w:r>
+        <w:t>]</w:t>
       </w:r>
       <w:bookmarkEnd w:id="31"/>
     </w:p>
@@ -4088,12 +4568,14 @@
       <w:bookmarkEnd w:id="36"/>
     </w:p>
     <w:p>
+      <w:proofErr w:type="gramStart"/>
       <w:r>
         <w:t>Nothing other than the standard Java v1.7 library</w:t>
       </w:r>
       <w:r>
         <w:t>.</w:t>
       </w:r>
+      <w:proofErr w:type="gramEnd"/>
     </w:p>
     <w:sectPr>
       <w:headerReference w:type="default" r:id="rId12"/>
@@ -4134,11 +4616,19 @@
         <w:sz w:val="16"/>
       </w:rPr>
     </w:pPr>
+    <w:proofErr w:type="spellStart"/>
     <w:r>
       <w:rPr>
         <w:sz w:val="16"/>
       </w:rPr>
-      <w:t>Özyeğin University: School of Engineering</w:t>
+      <w:t>Özyeğin</w:t>
+    </w:r>
+    <w:proofErr w:type="spellEnd"/>
+    <w:r>
+      <w:rPr>
+        <w:sz w:val="16"/>
+      </w:rPr>
+      <w:t xml:space="preserve"> University: School of Engineering</w:t>
     </w:r>
   </w:p>
   <w:p>
@@ -4166,7 +4656,21 @@
       <w:rPr>
         <w:sz w:val="16"/>
       </w:rPr>
-      <w:t>(Template by Cyrille Michaud)</w:t>
+      <w:t xml:space="preserve">(Template by </w:t>
+    </w:r>
+    <w:proofErr w:type="spellStart"/>
+    <w:r>
+      <w:rPr>
+        <w:sz w:val="16"/>
+      </w:rPr>
+      <w:t>Cyrille</w:t>
+    </w:r>
+    <w:proofErr w:type="spellEnd"/>
+    <w:r>
+      <w:rPr>
+        <w:sz w:val="16"/>
+      </w:rPr>
+      <w:t xml:space="preserve"> Michaud)</w:t>
     </w:r>
   </w:p>
 </w:ftr>
@@ -4239,7 +4743,21 @@
             <w:rPr>
               <w:b/>
             </w:rPr>
-            <w:t>Design of the TicTacToe game software</w:t>
+            <w:t xml:space="preserve">Design of the </w:t>
+          </w:r>
+          <w:proofErr w:type="spellStart"/>
+          <w:r>
+            <w:rPr>
+              <w:b/>
+            </w:rPr>
+            <w:t>TicTacToe</w:t>
+          </w:r>
+          <w:proofErr w:type="spellEnd"/>
+          <w:r>
+            <w:rPr>
+              <w:b/>
+            </w:rPr>
+            <w:t xml:space="preserve"> game software</w:t>
           </w:r>
         </w:p>
       </w:tc>
@@ -4366,7 +4884,7 @@
               <w:noProof/>
               <w:snapToGrid w:val="0"/>
             </w:rPr>
-            <w:t>1</w:t>
+            <w:t>9</w:t>
           </w:r>
           <w:r>
             <w:rPr>

</xml_diff>

<commit_message>
- Change Network UML
</commit_message>
<xml_diff>
--- a/Software Detailed Design.docx
+++ b/Software Detailed Design.docx
@@ -4223,10 +4223,10 @@
           <w:lang w:val="tr-TR" w:eastAsia="tr-TR"/>
         </w:rPr>
         <w:drawing>
-          <wp:inline distT="0" distB="0" distL="0" distR="0" wp14:anchorId="245C6BBE" wp14:editId="674B56D6">
+          <wp:inline distT="0" distB="0" distL="0" distR="0" wp14:anchorId="3859EC6C" wp14:editId="7D85DBB0">
             <wp:extent cx="5499735" cy="3248025"/>
             <wp:effectExtent l="0" t="0" r="5715" b="9525"/>
-            <wp:docPr id="2" name="Picture 2" descr="E:\Downloads\Untitled Diagram(1).jpg"/>
+            <wp:docPr id="3" name="Picture 3" descr="E:\Downloads\Untitled Diagram(1)(1).jpg"/>
             <wp:cNvGraphicFramePr>
               <a:graphicFrameLocks xmlns:a="http://schemas.openxmlformats.org/drawingml/2006/main" noChangeAspect="1"/>
             </wp:cNvGraphicFramePr>
@@ -4234,7 +4234,7 @@
               <a:graphicData uri="http://schemas.openxmlformats.org/drawingml/2006/picture">
                 <pic:pic xmlns:pic="http://schemas.openxmlformats.org/drawingml/2006/picture">
                   <pic:nvPicPr>
-                    <pic:cNvPr id="0" name="Picture 1" descr="E:\Downloads\Untitled Diagram(1).jpg"/>
+                    <pic:cNvPr id="0" name="Picture 1" descr="E:\Downloads\Untitled Diagram(1)(1).jpg"/>
                     <pic:cNvPicPr>
                       <a:picLocks noChangeAspect="1" noChangeArrowheads="1"/>
                     </pic:cNvPicPr>
@@ -4271,6 +4271,8 @@
           </wp:inline>
         </w:drawing>
       </w:r>
+      <w:bookmarkStart w:id="28" w:name="_GoBack"/>
+      <w:bookmarkEnd w:id="28"/>
     </w:p>
     <w:p/>
     <w:p>
@@ -4280,12 +4282,7 @@
       </w:r>
       <w:proofErr w:type="spellEnd"/>
       <w:r>
-        <w:t>: Controls all of the network flow and provides all network-related actions in the game. It can host or connect a game, send packets through the network to the peer or</w:t>
-      </w:r>
-      <w:bookmarkStart w:id="28" w:name="_GoBack"/>
-      <w:bookmarkEnd w:id="28"/>
-      <w:r>
-        <w:t xml:space="preserve"> listen to the peer to receive a packet. </w:t>
+        <w:t xml:space="preserve">: Controls all of the network flow and provides all network-related actions in the game. It can host or connect a game, send packets through the network to the peer or listen to the peer to receive a packet. </w:t>
       </w:r>
     </w:p>
     <w:p/>

</xml_diff>

<commit_message>
Update Network component requirements.
</commit_message>
<xml_diff>
--- a/Software Detailed Design.docx
+++ b/Software Detailed Design.docx
@@ -1,6 +1,6 @@
 
 <file path=word/document.xml><?xml version="1.0" encoding="utf-8"?>
-<w:document xmlns:wpc="http://schemas.microsoft.com/office/word/2010/wordprocessingCanvas" xmlns:mc="http://schemas.openxmlformats.org/markup-compatibility/2006" xmlns:o="urn:schemas-microsoft-com:office:office" xmlns:r="http://schemas.openxmlformats.org/officeDocument/2006/relationships" xmlns:m="http://schemas.openxmlformats.org/officeDocument/2006/math" xmlns:v="urn:schemas-microsoft-com:vml" xmlns:wp14="http://schemas.microsoft.com/office/word/2010/wordprocessingDrawing" xmlns:wp="http://schemas.openxmlformats.org/drawingml/2006/wordprocessingDrawing" xmlns:w10="urn:schemas-microsoft-com:office:word" xmlns:w="http://schemas.openxmlformats.org/wordprocessingml/2006/main" xmlns:w14="http://schemas.microsoft.com/office/word/2010/wordml" xmlns:wpg="http://schemas.microsoft.com/office/word/2010/wordprocessingGroup" xmlns:wpi="http://schemas.microsoft.com/office/word/2010/wordprocessingInk" xmlns:wne="http://schemas.microsoft.com/office/word/2006/wordml" xmlns:wps="http://schemas.microsoft.com/office/word/2010/wordprocessingShape" mc:Ignorable="w14 wp14">
+<w:document xmlns:wpc="http://schemas.microsoft.com/office/word/2010/wordprocessingCanvas" xmlns:mo="http://schemas.microsoft.com/office/mac/office/2008/main" xmlns:mc="http://schemas.openxmlformats.org/markup-compatibility/2006" xmlns:mv="urn:schemas-microsoft-com:mac:vml" xmlns:o="urn:schemas-microsoft-com:office:office" xmlns:r="http://schemas.openxmlformats.org/officeDocument/2006/relationships" xmlns:m="http://schemas.openxmlformats.org/officeDocument/2006/math" xmlns:v="urn:schemas-microsoft-com:vml" xmlns:wp14="http://schemas.microsoft.com/office/word/2010/wordprocessingDrawing" xmlns:wp="http://schemas.openxmlformats.org/drawingml/2006/wordprocessingDrawing" xmlns:w10="urn:schemas-microsoft-com:office:word" xmlns:w="http://schemas.openxmlformats.org/wordprocessingml/2006/main" xmlns:w14="http://schemas.microsoft.com/office/word/2010/wordml" xmlns:wpg="http://schemas.microsoft.com/office/word/2010/wordprocessingGroup" xmlns:wpi="http://schemas.microsoft.com/office/word/2010/wordprocessingInk" xmlns:wne="http://schemas.microsoft.com/office/word/2006/wordml" xmlns:wps="http://schemas.microsoft.com/office/word/2010/wordprocessingShape" mc:Ignorable="w14 wp14">
   <w:body>
     <w:p>
       <w:pPr>
@@ -235,19 +235,9 @@
             <w:pPr>
               <w:pStyle w:val="Tabletext"/>
             </w:pPr>
-            <w:proofErr w:type="spellStart"/>
             <w:r>
-              <w:t>Erdi</w:t>
+              <w:t>Erdi Gültekin</w:t>
             </w:r>
-            <w:proofErr w:type="spellEnd"/>
-            <w:r>
-              <w:t xml:space="preserve"> </w:t>
-            </w:r>
-            <w:proofErr w:type="spellStart"/>
-            <w:r>
-              <w:t>Gültekin</w:t>
-            </w:r>
-            <w:proofErr w:type="spellEnd"/>
           </w:p>
         </w:tc>
       </w:tr>
@@ -326,19 +316,9 @@
             <w:pPr>
               <w:pStyle w:val="Tabletext"/>
             </w:pPr>
-            <w:proofErr w:type="spellStart"/>
             <w:r>
-              <w:t>Erdi</w:t>
+              <w:t>Erdi Gültekin</w:t>
             </w:r>
-            <w:proofErr w:type="spellEnd"/>
-            <w:r>
-              <w:t xml:space="preserve"> </w:t>
-            </w:r>
-            <w:proofErr w:type="spellStart"/>
-            <w:r>
-              <w:t>Gültekin</w:t>
-            </w:r>
-            <w:proofErr w:type="spellEnd"/>
           </w:p>
         </w:tc>
       </w:tr>
@@ -418,21 +398,8 @@
               <w:pStyle w:val="Tabletext"/>
             </w:pPr>
             <w:r>
-              <w:t xml:space="preserve">A. </w:t>
+              <w:t>A. Emre Ünal</w:t>
             </w:r>
-            <w:proofErr w:type="spellStart"/>
-            <w:r>
-              <w:t>Emre</w:t>
-            </w:r>
-            <w:proofErr w:type="spellEnd"/>
-            <w:r>
-              <w:t xml:space="preserve"> </w:t>
-            </w:r>
-            <w:proofErr w:type="spellStart"/>
-            <w:r>
-              <w:t>Ünal</w:t>
-            </w:r>
-            <w:proofErr w:type="spellEnd"/>
           </w:p>
         </w:tc>
       </w:tr>
@@ -511,19 +478,9 @@
             <w:pPr>
               <w:pStyle w:val="Tabletext"/>
             </w:pPr>
-            <w:proofErr w:type="spellStart"/>
             <w:r>
-              <w:t>Erdi</w:t>
+              <w:t>Erdi Gültekin</w:t>
             </w:r>
-            <w:proofErr w:type="spellEnd"/>
-            <w:r>
-              <w:t xml:space="preserve"> </w:t>
-            </w:r>
-            <w:proofErr w:type="spellStart"/>
-            <w:r>
-              <w:t>Gültekin</w:t>
-            </w:r>
-            <w:proofErr w:type="spellEnd"/>
           </w:p>
         </w:tc>
       </w:tr>
@@ -603,21 +560,8 @@
               <w:pStyle w:val="Tabletext"/>
             </w:pPr>
             <w:r>
-              <w:t xml:space="preserve">A. </w:t>
+              <w:t>A. Emre Ünal</w:t>
             </w:r>
-            <w:proofErr w:type="spellStart"/>
-            <w:r>
-              <w:t>Emre</w:t>
-            </w:r>
-            <w:proofErr w:type="spellEnd"/>
-            <w:r>
-              <w:t xml:space="preserve"> </w:t>
-            </w:r>
-            <w:proofErr w:type="spellStart"/>
-            <w:r>
-              <w:t>Ünal</w:t>
-            </w:r>
-            <w:proofErr w:type="spellEnd"/>
           </w:p>
         </w:tc>
       </w:tr>
@@ -696,19 +640,9 @@
             <w:pPr>
               <w:pStyle w:val="Tabletext"/>
             </w:pPr>
-            <w:proofErr w:type="spellStart"/>
             <w:r>
-              <w:t>Deniz</w:t>
+              <w:t>Deniz Sökmen</w:t>
             </w:r>
-            <w:proofErr w:type="spellEnd"/>
-            <w:r>
-              <w:t xml:space="preserve"> </w:t>
-            </w:r>
-            <w:proofErr w:type="spellStart"/>
-            <w:r>
-              <w:t>Sökmen</w:t>
-            </w:r>
-            <w:proofErr w:type="spellEnd"/>
           </w:p>
         </w:tc>
       </w:tr>
@@ -2933,7 +2867,6 @@
     </w:p>
     <w:p/>
     <w:p>
-      <w:proofErr w:type="gramStart"/>
       <w:r>
         <w:rPr>
           <w:highlight w:val="lightGray"/>
@@ -2946,7 +2879,6 @@
         </w:rPr>
         <w:t>.</w:t>
       </w:r>
-      <w:proofErr w:type="gramEnd"/>
     </w:p>
     <w:p>
       <w:r>
@@ -3326,112 +3258,18 @@
     </w:p>
     <w:p>
       <w:r>
-        <w:t xml:space="preserve">The user interface of </w:t>
-      </w:r>
-      <w:proofErr w:type="spellStart"/>
-      <w:r>
-        <w:t>TicTacToe</w:t>
-      </w:r>
-      <w:proofErr w:type="spellEnd"/>
-      <w:r>
-        <w:t xml:space="preserve"> game consists of 4 different components which are </w:t>
-      </w:r>
-      <w:proofErr w:type="spellStart"/>
-      <w:r>
-        <w:t>MainMenuPanel</w:t>
-      </w:r>
-      <w:proofErr w:type="spellEnd"/>
-      <w:r>
-        <w:t xml:space="preserve">, </w:t>
-      </w:r>
-      <w:proofErr w:type="spellStart"/>
-      <w:r>
-        <w:t>NetworkMenuPanel</w:t>
-      </w:r>
-      <w:proofErr w:type="spellEnd"/>
-      <w:r>
-        <w:t xml:space="preserve">, </w:t>
-      </w:r>
-      <w:proofErr w:type="spellStart"/>
-      <w:r>
-        <w:t>GameBoard</w:t>
-      </w:r>
-      <w:proofErr w:type="spellEnd"/>
-      <w:r>
-        <w:t xml:space="preserve"> and </w:t>
-      </w:r>
-      <w:proofErr w:type="spellStart"/>
-      <w:r>
-        <w:t>BoardButton</w:t>
-      </w:r>
-      <w:proofErr w:type="spellEnd"/>
-      <w:r>
-        <w:t>.</w:t>
+        <w:t>The user interface of TicTacToe game consists of 4 different components which are MainMenuPanel, NetworkMenuPanel, GameBoard and BoardButton.</w:t>
       </w:r>
       <w:r>
         <w:br/>
       </w:r>
       <w:r>
         <w:br/>
-      </w:r>
-      <w:proofErr w:type="spellStart"/>
-      <w:r>
-        <w:t>MainMenuPanel</w:t>
-      </w:r>
-      <w:proofErr w:type="spellEnd"/>
-      <w:r>
-        <w:t xml:space="preserve"> is designed to catch the user decision about game type. It offers </w:t>
-      </w:r>
-      <w:proofErr w:type="spellStart"/>
-      <w:r>
-        <w:t>localGameButton</w:t>
-      </w:r>
-      <w:proofErr w:type="spellEnd"/>
-      <w:r>
-        <w:t xml:space="preserve"> and </w:t>
-      </w:r>
-      <w:proofErr w:type="spellStart"/>
-      <w:r>
-        <w:t>remoteGameButton</w:t>
-      </w:r>
-      <w:proofErr w:type="spellEnd"/>
-      <w:r>
-        <w:t xml:space="preserve"> components to the user.</w:t>
+        <w:t>MainMenuPanel is designed to catch the user decision about game type. It offers localGameButton and remoteGameButton components to the user.</w:t>
       </w:r>
       <w:r>
         <w:br/>
-      </w:r>
-      <w:proofErr w:type="spellStart"/>
-      <w:r>
-        <w:t>NetworkMenuPanel</w:t>
-      </w:r>
-      <w:proofErr w:type="spellEnd"/>
-      <w:r>
-        <w:t xml:space="preserve"> catches </w:t>
-      </w:r>
-      <w:proofErr w:type="spellStart"/>
-      <w:r>
-        <w:t>remoteGameButton</w:t>
-      </w:r>
-      <w:proofErr w:type="spellEnd"/>
-      <w:r>
-        <w:t xml:space="preserve"> as an input via Controller. It offers </w:t>
-      </w:r>
-      <w:proofErr w:type="spellStart"/>
-      <w:r>
-        <w:t>joinGameButton</w:t>
-      </w:r>
-      <w:proofErr w:type="spellEnd"/>
-      <w:r>
-        <w:t xml:space="preserve"> and </w:t>
-      </w:r>
-      <w:proofErr w:type="spellStart"/>
-      <w:r>
-        <w:t>hostGameButton</w:t>
-      </w:r>
-      <w:proofErr w:type="spellEnd"/>
-      <w:r>
-        <w:t xml:space="preserve"> to</w:t>
+        <w:t>NetworkMenuPanel catches remoteGameButton as an input via Controller. It offers joinGameButton and hostGameButton to</w:t>
       </w:r>
       <w:r>
         <w:t xml:space="preserve"> the</w:t>
@@ -3441,60 +3279,11 @@
       </w:r>
       <w:r>
         <w:br/>
-      </w:r>
-      <w:proofErr w:type="spellStart"/>
-      <w:r>
-        <w:t>GameBoard</w:t>
-      </w:r>
-      <w:proofErr w:type="spellEnd"/>
-      <w:r>
-        <w:t xml:space="preserve"> can take its input either from </w:t>
-      </w:r>
-      <w:proofErr w:type="spellStart"/>
-      <w:r>
-        <w:t>MainMenuPanel</w:t>
-      </w:r>
-      <w:proofErr w:type="spellEnd"/>
-      <w:r>
-        <w:t xml:space="preserve"> or </w:t>
-      </w:r>
-      <w:proofErr w:type="spellStart"/>
-      <w:r>
-        <w:t>NetworkMenuPanel</w:t>
-      </w:r>
-      <w:proofErr w:type="spellEnd"/>
-      <w:r>
-        <w:t xml:space="preserve"> via Controller. It is designed to capture the inputs from </w:t>
-      </w:r>
-      <w:proofErr w:type="spellStart"/>
-      <w:r>
-        <w:t>localGameButton</w:t>
-      </w:r>
-      <w:proofErr w:type="spellEnd"/>
-      <w:r>
-        <w:t xml:space="preserve">, </w:t>
-      </w:r>
-      <w:proofErr w:type="spellStart"/>
-      <w:r>
-        <w:t>joinGameButton</w:t>
-      </w:r>
-      <w:proofErr w:type="spellEnd"/>
-      <w:r>
-        <w:t xml:space="preserve"> and </w:t>
-      </w:r>
-      <w:proofErr w:type="spellStart"/>
-      <w:r>
-        <w:t>remoteGameButton</w:t>
-      </w:r>
-      <w:proofErr w:type="spellEnd"/>
-      <w:r>
-        <w:t xml:space="preserve"> to start to visualize the </w:t>
-      </w:r>
-      <w:proofErr w:type="spellStart"/>
-      <w:r>
-        <w:t>GameBoard</w:t>
-      </w:r>
-      <w:proofErr w:type="spellEnd"/>
+        <w:t>GameBoard can take its input either from MainMenuPanel or NetworkMenuPanel via Controller. It is designed to capture the inputs from localGameButton, joinGameButton and remoteGameButton</w:t>
+      </w:r>
+      <w:r>
+        <w:t xml:space="preserve"> to start to visualize the GameBoard</w:t>
+      </w:r>
       <w:r>
         <w:t>.</w:t>
       </w:r>
@@ -3527,7 +3316,7 @@
       <w:r>
         <w:rPr>
           <w:noProof/>
-          <w:lang w:val="tr-TR" w:eastAsia="tr-TR"/>
+          <w:lang w:eastAsia="en-US"/>
         </w:rPr>
         <w:drawing>
           <wp:inline distT="0" distB="0" distL="0" distR="0" wp14:anchorId="0DE0EBA7" wp14:editId="4E9827F1">
@@ -3580,43 +3369,15 @@
       </w:r>
     </w:p>
     <w:p>
-      <w:proofErr w:type="spellStart"/>
-      <w:r>
-        <w:t>MainMenuPanel</w:t>
-      </w:r>
-      <w:proofErr w:type="spellEnd"/>
-      <w:r>
-        <w:t>: This component creates the main menu of the game. It has two buttons to redirect user either to a local game or to a network game.</w:t>
+      <w:r>
+        <w:t>MainMenuPanel: This component creates the main menu of the game. It has two buttons to redirect user either to a local game or to a network game.</w:t>
       </w:r>
       <w:r>
         <w:br/>
       </w:r>
       <w:r>
         <w:br/>
-      </w:r>
-      <w:proofErr w:type="spellStart"/>
-      <w:r>
-        <w:t>NetworkMenuPanel</w:t>
-      </w:r>
-      <w:proofErr w:type="spellEnd"/>
-      <w:r>
-        <w:t xml:space="preserve">: This component can be triggered by network game button on the </w:t>
-      </w:r>
-      <w:proofErr w:type="spellStart"/>
-      <w:r>
-        <w:t>MainMenuPanel</w:t>
-      </w:r>
-      <w:proofErr w:type="spellEnd"/>
-      <w:r>
-        <w:t xml:space="preserve">. It presents host game and </w:t>
-      </w:r>
-      <w:proofErr w:type="gramStart"/>
-      <w:r>
-        <w:t>join</w:t>
-      </w:r>
-      <w:proofErr w:type="gramEnd"/>
-      <w:r>
-        <w:t xml:space="preserve"> game buttons to user in order to set up a network game. Join game option uses pop-up box to get IP address information. Host game option uses pop-ups to inform the user about </w:t>
+        <w:t xml:space="preserve">NetworkMenuPanel: This component can be triggered by network game button on the MainMenuPanel. It presents host game and join game buttons to user in order to set up a network game. Join game option uses pop-up box to get IP address information. Host game option uses pop-ups to inform the user about </w:t>
       </w:r>
       <w:r>
         <w:t>status of remote play (e.g. player is connecting)</w:t>
@@ -3627,13 +3388,8 @@
     </w:p>
     <w:p/>
     <w:p>
-      <w:proofErr w:type="spellStart"/>
-      <w:r>
-        <w:t>GameBoard</w:t>
-      </w:r>
-      <w:proofErr w:type="spellEnd"/>
-      <w:r>
-        <w:t xml:space="preserve">: This component can be triggered by local game, join game </w:t>
+      <w:r>
+        <w:t xml:space="preserve">GameBoard: This component can be triggered by local game, join game </w:t>
       </w:r>
       <w:r>
         <w:t>or</w:t>
@@ -3642,35 +3398,14 @@
         <w:t xml:space="preserve"> host game buttons. It creates the </w:t>
       </w:r>
       <w:r>
-        <w:t>game board which has 9 “</w:t>
-      </w:r>
-      <w:proofErr w:type="spellStart"/>
-      <w:r>
-        <w:t>BoardButton”s</w:t>
-      </w:r>
-      <w:proofErr w:type="spellEnd"/>
-      <w:r>
-        <w:t xml:space="preserve"> and a player turn indicator. It is also creates pop-up boxes to inform the user about game results and the status of remote player (e.g. disconnection).</w:t>
+        <w:t>game board which has 9 “BoardButton”s and a player turn indicator. It is also creates pop-up boxes to inform the user about game results and the status of remote player (e.g. disconnection).</w:t>
       </w:r>
     </w:p>
     <w:p/>
     <w:p>
-      <w:proofErr w:type="spellStart"/>
       <w:r>
         <w:lastRenderedPageBreak/>
-        <w:t>BoardButton</w:t>
-      </w:r>
-      <w:proofErr w:type="spellEnd"/>
-      <w:r>
-        <w:t xml:space="preserve">: This component is used by </w:t>
-      </w:r>
-      <w:proofErr w:type="spellStart"/>
-      <w:r>
-        <w:t>GameBoard</w:t>
-      </w:r>
-      <w:proofErr w:type="spellEnd"/>
-      <w:r>
-        <w:t>. It includes fields that are required for game such as its status and its sign.</w:t>
+        <w:t>BoardButton: This component is used by GameBoard. It includes fields that are required for game such as its status and its sign.</w:t>
       </w:r>
     </w:p>
     <w:p>
@@ -3690,7 +3425,7 @@
       <w:r>
         <w:rPr>
           <w:noProof/>
-          <w:lang w:val="tr-TR" w:eastAsia="tr-TR"/>
+          <w:lang w:eastAsia="en-US"/>
         </w:rPr>
         <w:drawing>
           <wp:inline distT="0" distB="0" distL="0" distR="0" wp14:anchorId="39BBFD00" wp14:editId="05C6F43C">
@@ -3766,31 +3501,7 @@
         <w:t xml:space="preserve"> [R1]</w:t>
       </w:r>
       <w:r>
-        <w:t xml:space="preserve">: This requirement is handled by </w:t>
-      </w:r>
-      <w:proofErr w:type="spellStart"/>
-      <w:r>
-        <w:t>MainMenuPanel</w:t>
-      </w:r>
-      <w:proofErr w:type="spellEnd"/>
-      <w:r>
-        <w:t xml:space="preserve">, </w:t>
-      </w:r>
-      <w:proofErr w:type="spellStart"/>
-      <w:r>
-        <w:t>GameBoard</w:t>
-      </w:r>
-      <w:proofErr w:type="spellEnd"/>
-      <w:r>
-        <w:t xml:space="preserve">, </w:t>
-      </w:r>
-      <w:proofErr w:type="spellStart"/>
-      <w:r>
-        <w:t>BoardButton</w:t>
-      </w:r>
-      <w:proofErr w:type="spellEnd"/>
-      <w:r>
-        <w:t xml:space="preserve"> and relevant other Controller &amp; Logic units.</w:t>
+        <w:t>: This requirement is handled by MainMenuPanel, GameBoard, BoardButton and relevant other Controller &amp; Logic units.</w:t>
       </w:r>
     </w:p>
     <w:p>
@@ -3801,39 +3512,7 @@
         <w:t xml:space="preserve"> [R1]</w:t>
       </w:r>
       <w:r>
-        <w:t xml:space="preserve">: This requirement is handled by </w:t>
-      </w:r>
-      <w:proofErr w:type="spellStart"/>
-      <w:r>
-        <w:t>MainMenuPanel</w:t>
-      </w:r>
-      <w:proofErr w:type="spellEnd"/>
-      <w:r>
-        <w:t xml:space="preserve">, </w:t>
-      </w:r>
-      <w:proofErr w:type="spellStart"/>
-      <w:r>
-        <w:t>NetworkMenuPanel</w:t>
-      </w:r>
-      <w:proofErr w:type="spellEnd"/>
-      <w:r>
-        <w:t xml:space="preserve"> </w:t>
-      </w:r>
-      <w:proofErr w:type="spellStart"/>
-      <w:r>
-        <w:t>GameBoard</w:t>
-      </w:r>
-      <w:proofErr w:type="spellEnd"/>
-      <w:r>
-        <w:t xml:space="preserve">, </w:t>
-      </w:r>
-      <w:proofErr w:type="spellStart"/>
-      <w:r>
-        <w:t>BoardButton</w:t>
-      </w:r>
-      <w:proofErr w:type="spellEnd"/>
-      <w:r>
-        <w:t xml:space="preserve"> and relevant other Controller &amp; Logic units.</w:t>
+        <w:t>: This requirement is handled by MainMenuPanel, NetworkMenuPanel GameBoard, BoardButton and relevant other Controller &amp; Logic units.</w:t>
       </w:r>
     </w:p>
     <w:p>
@@ -3844,39 +3523,7 @@
         <w:t xml:space="preserve"> [R1]</w:t>
       </w:r>
       <w:r>
-        <w:t xml:space="preserve">: This requirement is handled by </w:t>
-      </w:r>
-      <w:proofErr w:type="spellStart"/>
-      <w:r>
-        <w:t>MainMenuPanel</w:t>
-      </w:r>
-      <w:proofErr w:type="spellEnd"/>
-      <w:r>
-        <w:t xml:space="preserve">, </w:t>
-      </w:r>
-      <w:proofErr w:type="spellStart"/>
-      <w:r>
-        <w:t>NetworkMenuPanel</w:t>
-      </w:r>
-      <w:proofErr w:type="spellEnd"/>
-      <w:r>
-        <w:t xml:space="preserve"> </w:t>
-      </w:r>
-      <w:proofErr w:type="spellStart"/>
-      <w:r>
-        <w:t>GameBoard</w:t>
-      </w:r>
-      <w:proofErr w:type="spellEnd"/>
-      <w:r>
-        <w:t xml:space="preserve">, </w:t>
-      </w:r>
-      <w:proofErr w:type="spellStart"/>
-      <w:r>
-        <w:t>BoardButton</w:t>
-      </w:r>
-      <w:proofErr w:type="spellEnd"/>
-      <w:r>
-        <w:t xml:space="preserve"> and relevant other Controller &amp; Logic units.</w:t>
+        <w:t>: This requirement is handled by MainMenuPanel, NetworkMenuPanel GameBoard, BoardButton and relevant other Controller &amp; Logic units.</w:t>
       </w:r>
     </w:p>
     <w:p>
@@ -3916,66 +3563,13 @@
     </w:p>
     <w:p>
       <w:r>
-        <w:t xml:space="preserve">Controller class </w:t>
-      </w:r>
-      <w:proofErr w:type="gramStart"/>
-      <w:r>
-        <w:t>creates,</w:t>
-      </w:r>
-      <w:proofErr w:type="gramEnd"/>
-      <w:r>
-        <w:t xml:space="preserve"> uses, manages and destroys each and every other component part of the </w:t>
-      </w:r>
-      <w:proofErr w:type="spellStart"/>
-      <w:r>
-        <w:t>TicTacToe</w:t>
-      </w:r>
-      <w:proofErr w:type="spellEnd"/>
-      <w:r>
-        <w:t xml:space="preserve"> game software.</w:t>
+        <w:t>Controller class creates, uses, manages and destroys each and every other component part of the TicTacToe game software.</w:t>
       </w:r>
     </w:p>
     <w:p/>
     <w:p>
       <w:r>
-        <w:t xml:space="preserve">Controller class provides an interface for the buttons in the GUI. The buttons use the interface provided by the Controller as their event listeners. For example, the event listener for the </w:t>
-      </w:r>
-      <w:proofErr w:type="spellStart"/>
-      <w:r>
-        <w:t>localGameButton</w:t>
-      </w:r>
-      <w:proofErr w:type="spellEnd"/>
-      <w:r>
-        <w:t xml:space="preserve"> instance in the </w:t>
-      </w:r>
-      <w:proofErr w:type="spellStart"/>
-      <w:r>
-        <w:t>MainMenuPanel</w:t>
-      </w:r>
-      <w:proofErr w:type="spellEnd"/>
-      <w:r>
-        <w:t xml:space="preserve"> instance is the Controller::</w:t>
-      </w:r>
-      <w:proofErr w:type="spellStart"/>
-      <w:proofErr w:type="gramStart"/>
-      <w:r>
-        <w:t>localGameButtonPressed</w:t>
-      </w:r>
-      <w:proofErr w:type="spellEnd"/>
-      <w:r>
-        <w:t>(</w:t>
-      </w:r>
-      <w:proofErr w:type="gramEnd"/>
-      <w:r>
-        <w:t>) method. Thus, we can generalize this principle for every Controller:</w:t>
-      </w:r>
-      <w:proofErr w:type="gramStart"/>
-      <w:r>
-        <w:t>:[</w:t>
-      </w:r>
-      <w:proofErr w:type="gramEnd"/>
-      <w:r>
-        <w:t>*]Pressed() method by concluding that they each represent an interface for a specific button.</w:t>
+        <w:t>Controller class provides an interface for the buttons in the GUI. The buttons use the interface provided by the Controller as their event listeners. For example, the event listener for the localGameButton instance in the MainMenuPanel instance is the Controller::localGameButtonPressed() method. Thus, we can generalize this principle for every Controller::[*]Pressed() method by concluding that they each represent an interface for a specific button.</w:t>
       </w:r>
     </w:p>
     <w:p>
@@ -3992,7 +3586,7 @@
       <w:r>
         <w:rPr>
           <w:noProof/>
-          <w:lang w:val="tr-TR" w:eastAsia="tr-TR"/>
+          <w:lang w:eastAsia="en-US"/>
         </w:rPr>
         <w:drawing>
           <wp:inline distT="0" distB="0" distL="0" distR="0" wp14:anchorId="38513E20" wp14:editId="3CCAB7E5">
@@ -4166,10 +3760,7 @@
       <w:bookmarkEnd w:id="19"/>
       <w:r>
         <w:lastRenderedPageBreak/>
-        <w:t>Network [DENIZ</w:t>
-      </w:r>
-      <w:r>
-        <w:t>]</w:t>
+        <w:t>Network</w:t>
       </w:r>
       <w:bookmarkEnd w:id="25"/>
     </w:p>
@@ -4212,20 +3803,22 @@
       </w:pPr>
       <w:bookmarkStart w:id="27" w:name="_Toc257327670"/>
       <w:r>
-        <w:t>Component design description</w:t>
-      </w:r>
-      <w:bookmarkEnd w:id="27"/>
-    </w:p>
-    <w:p>
-      <w:r>
-        <w:rPr>
-          <w:noProof/>
-          <w:lang w:val="tr-TR" w:eastAsia="tr-TR"/>
+        <w:rPr>
+          <w:noProof/>
+          <w:lang w:eastAsia="en-US"/>
         </w:rPr>
         <w:drawing>
-          <wp:inline distT="0" distB="0" distL="0" distR="0" wp14:anchorId="3859EC6C" wp14:editId="7D85DBB0">
+          <wp:anchor distT="0" distB="0" distL="114300" distR="114300" simplePos="0" relativeHeight="251658240" behindDoc="0" locked="0" layoutInCell="1" allowOverlap="1" wp14:anchorId="7CABA5C7" wp14:editId="547F0E62">
+            <wp:simplePos x="0" y="0"/>
+            <wp:positionH relativeFrom="column">
+              <wp:posOffset>65405</wp:posOffset>
+            </wp:positionH>
+            <wp:positionV relativeFrom="paragraph">
+              <wp:posOffset>466090</wp:posOffset>
+            </wp:positionV>
             <wp:extent cx="5499735" cy="3248025"/>
-            <wp:effectExtent l="0" t="0" r="5715" b="9525"/>
+            <wp:effectExtent l="0" t="0" r="12065" b="3175"/>
+            <wp:wrapTopAndBottom/>
             <wp:docPr id="3" name="Picture 3" descr="E:\Downloads\Untitled Diagram(1)(1).jpg"/>
             <wp:cNvGraphicFramePr>
               <a:graphicFrameLocks xmlns:a="http://schemas.openxmlformats.org/drawingml/2006/main" noChangeAspect="1"/>
@@ -4268,311 +3861,318 @@
                 </pic:pic>
               </a:graphicData>
             </a:graphic>
-          </wp:inline>
+            <wp14:sizeRelH relativeFrom="page">
+              <wp14:pctWidth>0</wp14:pctWidth>
+            </wp14:sizeRelH>
+            <wp14:sizeRelV relativeFrom="page">
+              <wp14:pctHeight>0</wp14:pctHeight>
+            </wp14:sizeRelV>
+          </wp:anchor>
         </w:drawing>
       </w:r>
-      <w:bookmarkStart w:id="28" w:name="_GoBack"/>
-      <w:bookmarkEnd w:id="28"/>
+      <w:r>
+        <w:t>Component design description</w:t>
+      </w:r>
+      <w:bookmarkEnd w:id="27"/>
     </w:p>
     <w:p/>
     <w:p>
-      <w:proofErr w:type="spellStart"/>
-      <w:r>
-        <w:t>NetworkAdapter</w:t>
-      </w:r>
-      <w:proofErr w:type="spellEnd"/>
-      <w:r>
-        <w:t xml:space="preserve">: Controls all of the network flow and provides all network-related actions in the game. It can host or connect a game, send packets through the network to the peer or listen to the peer to receive a packet. </w:t>
+      <w:r>
+        <w:t xml:space="preserve">NetworkAdapter: Controls all of the network flow and provides all network-related actions in the game. It can host or connect a game, send packets through the network to the peer or listen to the peer to receive a packet. </w:t>
       </w:r>
     </w:p>
     <w:p/>
     <w:p>
       <w:r>
-        <w:t xml:space="preserve">Packet: </w:t>
-      </w:r>
-      <w:proofErr w:type="spellStart"/>
-      <w:r>
-        <w:t>Serializable</w:t>
-      </w:r>
-      <w:proofErr w:type="spellEnd"/>
-      <w:r>
-        <w:t xml:space="preserve"> network packets which are serialized and sent through the network and </w:t>
-      </w:r>
-      <w:proofErr w:type="spellStart"/>
-      <w:r>
-        <w:t>deserialized</w:t>
-      </w:r>
-      <w:proofErr w:type="spellEnd"/>
-      <w:r>
-        <w:t xml:space="preserve"> on receive. </w:t>
-      </w:r>
-      <w:proofErr w:type="gramStart"/>
-      <w:r>
-        <w:t>Carries information about the action.</w:t>
-      </w:r>
-      <w:proofErr w:type="gramEnd"/>
-      <w:r>
-        <w:t xml:space="preserve"> </w:t>
+        <w:t xml:space="preserve">Packet: Serializable network packets which are serialized and sent through the network and deserialized on receive. Carries information about the action. </w:t>
       </w:r>
     </w:p>
     <w:p>
       <w:pPr>
         <w:pStyle w:val="Heading3"/>
       </w:pPr>
-      <w:bookmarkStart w:id="29" w:name="_Toc257327671"/>
+      <w:bookmarkStart w:id="28" w:name="_Toc257327671"/>
       <w:r>
         <w:t>Workflows and algorithms</w:t>
+      </w:r>
+      <w:bookmarkEnd w:id="28"/>
+    </w:p>
+    <w:p>
+      <w:r>
+        <w:t xml:space="preserve">NetworkAdapter itself does not have a task except creating and closing client and server sockets. </w:t>
+      </w:r>
+      <w:r>
+        <w:t>The Controller will call any other actions, like receiving and sending packets</w:t>
+      </w:r>
+      <w:r>
+        <w:t>. Therefore</w:t>
+      </w:r>
+      <w:r>
+        <w:t>,</w:t>
+      </w:r>
+      <w:r>
+        <w:t xml:space="preserve"> the network module does not have its own sequence diagram. Pac</w:t>
+      </w:r>
+      <w:r>
+        <w:t>kets are created by the controller and forwarded to the NetworkAdapter for transmission.</w:t>
+      </w:r>
+    </w:p>
+    <w:p/>
+    <w:p>
+      <w:pPr>
+        <w:rPr>
+          <w:highlight w:val="lightGray"/>
+        </w:rPr>
+      </w:pPr>
+      <w:r>
+        <w:t xml:space="preserve">After creating the NetworkAdapter, if the game is hosted, it will block the game until it accepts a connection. Receiving and sending a packet will also block the thread until a packet is arrived or a packet is sent successfully. </w:t>
+      </w:r>
+      <w:r>
+        <w:rPr>
+          <w:highlight w:val="lightGray"/>
+        </w:rPr>
+        <w:t xml:space="preserve"> </w:t>
+      </w:r>
+    </w:p>
+    <w:p>
+      <w:pPr>
+        <w:pStyle w:val="Heading3"/>
+      </w:pPr>
+      <w:bookmarkStart w:id="29" w:name="_Toc257327672"/>
+      <w:r>
+        <w:t xml:space="preserve">Software requirements </w:t>
+      </w:r>
+      <w:r>
+        <w:t>mapping</w:t>
       </w:r>
       <w:bookmarkEnd w:id="29"/>
     </w:p>
     <w:p>
-      <w:proofErr w:type="spellStart"/>
-      <w:r>
-        <w:t>NetworkAdapter</w:t>
-      </w:r>
-      <w:proofErr w:type="spellEnd"/>
-      <w:r>
-        <w:t xml:space="preserve"> itself does not have a task except creating and closing client and server sockets. Any other actions like receiving and sending packets will be applied by the Controller. Therefore the network module does not have its own sequence diagram. Packets and the </w:t>
-      </w:r>
-      <w:proofErr w:type="spellStart"/>
-      <w:r>
-        <w:t>NetworkAdapter</w:t>
-      </w:r>
-      <w:proofErr w:type="spellEnd"/>
-      <w:r>
-        <w:t xml:space="preserve"> does not have a direct relationship, all of the components of the network module are managed by </w:t>
-      </w:r>
-      <w:r>
-        <w:t>the Controller.</w:t>
+      <w:r>
+        <w:t>This component handles the following requirements</w:t>
+      </w:r>
+      <w:r>
+        <w:t xml:space="preserve">: </w:t>
+      </w:r>
+    </w:p>
+    <w:p>
+      <w:pPr>
+        <w:pStyle w:val="ListParagraph"/>
+        <w:numPr>
+          <w:ilvl w:val="0"/>
+          <w:numId w:val="46"/>
+        </w:numPr>
+      </w:pPr>
+      <w:r>
+        <w:t>SRS-REQ-004</w:t>
+      </w:r>
+    </w:p>
+    <w:p>
+      <w:pPr>
+        <w:pStyle w:val="ListParagraph"/>
+        <w:numPr>
+          <w:ilvl w:val="0"/>
+          <w:numId w:val="46"/>
+        </w:numPr>
+      </w:pPr>
+      <w:r>
+        <w:t>SRS-REQ-005</w:t>
+      </w:r>
+    </w:p>
+    <w:p>
+      <w:pPr>
+        <w:pStyle w:val="ListParagraph"/>
+        <w:numPr>
+          <w:ilvl w:val="0"/>
+          <w:numId w:val="46"/>
+        </w:numPr>
+      </w:pPr>
+      <w:r>
+        <w:t>SRS-REQ-006</w:t>
+      </w:r>
+    </w:p>
+    <w:p>
+      <w:pPr>
+        <w:pStyle w:val="ListParagraph"/>
+        <w:numPr>
+          <w:ilvl w:val="0"/>
+          <w:numId w:val="46"/>
+        </w:numPr>
+      </w:pPr>
+      <w:r>
+        <w:t>SRS-REQ-007</w:t>
+      </w:r>
+    </w:p>
+    <w:p>
+      <w:pPr>
+        <w:jc w:val="left"/>
+        <w:rPr>
+          <w:highlight w:val="lightGray"/>
+        </w:rPr>
+      </w:pPr>
+      <w:r>
+        <w:rPr>
+          <w:highlight w:val="lightGray"/>
+        </w:rPr>
+        <w:lastRenderedPageBreak/>
+        <w:br w:type="page"/>
+      </w:r>
+    </w:p>
+    <w:p>
+      <w:pPr>
+        <w:pStyle w:val="Heading2"/>
+      </w:pPr>
+      <w:bookmarkStart w:id="30" w:name="_Toc257327673"/>
+      <w:r>
+        <w:lastRenderedPageBreak/>
+        <w:t>Logic [Eren]</w:t>
+      </w:r>
+      <w:bookmarkEnd w:id="30"/>
+    </w:p>
+    <w:p>
+      <w:r>
+        <w:rPr>
+          <w:highlight w:val="darkGray"/>
+        </w:rPr>
+        <w:t>Repeat the pattern for each component.</w:t>
+      </w:r>
+    </w:p>
+    <w:p>
+      <w:pPr>
+        <w:pStyle w:val="Heading3"/>
+      </w:pPr>
+      <w:bookmarkStart w:id="31" w:name="_Toc257327674"/>
+      <w:r>
+        <w:t>Component</w:t>
+      </w:r>
+      <w:r>
+        <w:t xml:space="preserve"> </w:t>
+      </w:r>
+      <w:r>
+        <w:t>interfaces</w:t>
+      </w:r>
+      <w:bookmarkEnd w:id="31"/>
+    </w:p>
+    <w:p>
+      <w:r>
+        <w:rPr>
+          <w:highlight w:val="darkGray"/>
+        </w:rPr>
+        <w:t>Describe the interfaces of the component and input output data</w:t>
+      </w:r>
+    </w:p>
+    <w:p>
+      <w:pPr>
+        <w:pStyle w:val="Heading3"/>
+      </w:pPr>
+      <w:bookmarkStart w:id="32" w:name="_Toc257327675"/>
+      <w:r>
+        <w:t>Component design description</w:t>
+      </w:r>
+      <w:bookmarkEnd w:id="32"/>
+    </w:p>
+    <w:p>
+      <w:r>
+        <w:rPr>
+          <w:highlight w:val="darkGray"/>
+        </w:rPr>
+        <w:t>Describe the design of the component, Use class diagrams to show the links between sub-components/sub-packages and or classes inside the component.</w:t>
+      </w:r>
+    </w:p>
+    <w:p>
+      <w:pPr>
+        <w:pStyle w:val="Heading3"/>
+      </w:pPr>
+      <w:r>
+        <w:t xml:space="preserve"> </w:t>
+      </w:r>
+      <w:bookmarkStart w:id="33" w:name="_Toc257327676"/>
+      <w:r>
+        <w:t>Workflows and algorithms</w:t>
+      </w:r>
+      <w:bookmarkEnd w:id="33"/>
+    </w:p>
+    <w:p>
+      <w:pPr>
+        <w:rPr>
+          <w:highlight w:val="darkGray"/>
+        </w:rPr>
+      </w:pPr>
+      <w:r>
+        <w:rPr>
+          <w:highlight w:val="darkGray"/>
+        </w:rPr>
+        <w:t>Use sequence diagrams to show the workflows of components/packages/classes inside the component.</w:t>
+      </w:r>
+    </w:p>
+    <w:p>
+      <w:r>
+        <w:rPr>
+          <w:highlight w:val="darkGray"/>
+        </w:rPr>
+        <w:t>Describe algorithms, if possible. An algorithm may be described outside this document, in this case, add the reference to that document.</w:t>
+      </w:r>
+    </w:p>
+    <w:p>
+      <w:pPr>
+        <w:pStyle w:val="Heading3"/>
+      </w:pPr>
+      <w:bookmarkStart w:id="34" w:name="_Toc257327677"/>
+      <w:r>
+        <w:t xml:space="preserve">Software requirements </w:t>
+      </w:r>
+      <w:r>
+        <w:t>mapping</w:t>
+      </w:r>
+      <w:bookmarkEnd w:id="34"/>
+    </w:p>
+    <w:p>
+      <w:r>
+        <w:rPr>
+          <w:highlight w:val="darkGray"/>
+        </w:rPr>
+        <w:t>L</w:t>
+      </w:r>
+      <w:r>
+        <w:rPr>
+          <w:highlight w:val="darkGray"/>
+        </w:rPr>
+        <w:t>ist the SRS requirements handled by this component</w:t>
       </w:r>
     </w:p>
     <w:p/>
     <w:p>
       <w:pPr>
-        <w:rPr>
-          <w:highlight w:val="lightGray"/>
-        </w:rPr>
-      </w:pPr>
-      <w:r>
-        <w:t xml:space="preserve">After creating the </w:t>
-      </w:r>
-      <w:proofErr w:type="spellStart"/>
-      <w:r>
-        <w:t>NetworkAdapter</w:t>
-      </w:r>
-      <w:proofErr w:type="spellEnd"/>
-      <w:r>
-        <w:t xml:space="preserve">, if the game is hosted, it will block the game until it accepts a connection. Receiving and sending a packet will also block the thread until a packet is arrived or a packet is sent successfully. </w:t>
-      </w:r>
-      <w:r>
-        <w:rPr>
-          <w:highlight w:val="lightGray"/>
-        </w:rPr>
-        <w:t xml:space="preserve"> </w:t>
-      </w:r>
-    </w:p>
-    <w:p>
-      <w:pPr>
-        <w:pStyle w:val="Heading3"/>
-      </w:pPr>
-      <w:bookmarkStart w:id="30" w:name="_Toc257327672"/>
-      <w:r>
-        <w:t xml:space="preserve">Software requirements </w:t>
-      </w:r>
-      <w:r>
-        <w:t>mapping</w:t>
-      </w:r>
-      <w:bookmarkEnd w:id="30"/>
-    </w:p>
-    <w:p>
-      <w:proofErr w:type="spellStart"/>
-      <w:r>
-        <w:t>NetworkAdapter</w:t>
-      </w:r>
-      <w:proofErr w:type="spellEnd"/>
-      <w:r>
-        <w:t xml:space="preserve"> handles these requirements listed: SRS-REQ-004, SRS-REQ-005, SRS-REQ-006, </w:t>
-      </w:r>
-      <w:proofErr w:type="gramStart"/>
-      <w:r>
-        <w:t>SRS</w:t>
-      </w:r>
-      <w:proofErr w:type="gramEnd"/>
-      <w:r>
-        <w:t>-REQ-007.</w:t>
-      </w:r>
-    </w:p>
-    <w:p>
-      <w:pPr>
-        <w:jc w:val="left"/>
-        <w:rPr>
-          <w:highlight w:val="lightGray"/>
-        </w:rPr>
-      </w:pPr>
-      <w:r>
-        <w:rPr>
-          <w:highlight w:val="lightGray"/>
-        </w:rPr>
-        <w:br w:type="page"/>
-      </w:r>
-    </w:p>
-    <w:p>
-      <w:pPr>
-        <w:pStyle w:val="Heading2"/>
-      </w:pPr>
-      <w:bookmarkStart w:id="31" w:name="_Toc257327673"/>
+        <w:pStyle w:val="Heading1"/>
+      </w:pPr>
+      <w:bookmarkStart w:id="35" w:name="_Toc257327678"/>
       <w:r>
         <w:lastRenderedPageBreak/>
-        <w:t>Logic [</w:t>
-      </w:r>
-      <w:proofErr w:type="spellStart"/>
-      <w:r>
-        <w:t>Eren</w:t>
-      </w:r>
-      <w:proofErr w:type="spellEnd"/>
-      <w:r>
-        <w:t>]</w:t>
-      </w:r>
-      <w:bookmarkEnd w:id="31"/>
-    </w:p>
-    <w:p>
-      <w:r>
-        <w:rPr>
-          <w:highlight w:val="darkGray"/>
-        </w:rPr>
-        <w:t>Repeat the pattern for each component.</w:t>
-      </w:r>
-    </w:p>
-    <w:p>
-      <w:pPr>
-        <w:pStyle w:val="Heading3"/>
-      </w:pPr>
-      <w:bookmarkStart w:id="32" w:name="_Toc257327674"/>
-      <w:r>
-        <w:t>Component</w:t>
-      </w:r>
-      <w:r>
-        <w:t xml:space="preserve"> </w:t>
-      </w:r>
-      <w:r>
-        <w:t>interfaces</w:t>
-      </w:r>
-      <w:bookmarkEnd w:id="32"/>
-    </w:p>
-    <w:p>
-      <w:r>
-        <w:rPr>
-          <w:highlight w:val="darkGray"/>
-        </w:rPr>
-        <w:t>Describe the interfaces of the component and input output data</w:t>
-      </w:r>
-    </w:p>
-    <w:p>
-      <w:pPr>
-        <w:pStyle w:val="Heading3"/>
-      </w:pPr>
-      <w:bookmarkStart w:id="33" w:name="_Toc257327675"/>
-      <w:r>
-        <w:t>Component design description</w:t>
-      </w:r>
-      <w:bookmarkEnd w:id="33"/>
-    </w:p>
-    <w:p>
-      <w:r>
-        <w:rPr>
-          <w:highlight w:val="darkGray"/>
-        </w:rPr>
-        <w:t>Describe the design of the component, Use class diagrams to show the links between sub-components/sub-packages and or classes inside the component.</w:t>
-      </w:r>
-    </w:p>
-    <w:p>
-      <w:pPr>
-        <w:pStyle w:val="Heading3"/>
-      </w:pPr>
-      <w:r>
-        <w:t xml:space="preserve"> </w:t>
-      </w:r>
-      <w:bookmarkStart w:id="34" w:name="_Toc257327676"/>
-      <w:r>
-        <w:t>Workflows and algorithms</w:t>
-      </w:r>
-      <w:bookmarkEnd w:id="34"/>
-    </w:p>
-    <w:p>
-      <w:pPr>
-        <w:rPr>
-          <w:highlight w:val="darkGray"/>
-        </w:rPr>
-      </w:pPr>
-      <w:r>
-        <w:rPr>
-          <w:highlight w:val="darkGray"/>
-        </w:rPr>
-        <w:t>Use sequence diagrams to show the workflows of components/packages/classes inside the component.</w:t>
-      </w:r>
-    </w:p>
-    <w:p>
-      <w:r>
-        <w:rPr>
-          <w:highlight w:val="darkGray"/>
-        </w:rPr>
-        <w:t>Describe algorithms, if possible. An algorithm may be described outside this document, in this case, add the reference to that document.</w:t>
-      </w:r>
-    </w:p>
-    <w:p>
-      <w:pPr>
-        <w:pStyle w:val="Heading3"/>
-      </w:pPr>
-      <w:bookmarkStart w:id="35" w:name="_Toc257327677"/>
-      <w:r>
-        <w:t xml:space="preserve">Software requirements </w:t>
-      </w:r>
-      <w:r>
-        <w:t>mapping</w:t>
+        <w:t xml:space="preserve">COTS </w:t>
+      </w:r>
+      <w:r>
+        <w:t>I</w:t>
+      </w:r>
+      <w:r>
+        <w:t>dentification</w:t>
       </w:r>
       <w:bookmarkEnd w:id="35"/>
     </w:p>
     <w:p>
       <w:r>
-        <w:rPr>
-          <w:highlight w:val="darkGray"/>
-        </w:rPr>
-        <w:t>L</w:t>
-      </w:r>
-      <w:r>
-        <w:rPr>
-          <w:highlight w:val="darkGray"/>
-        </w:rPr>
-        <w:t>ist the SRS requirements handled by this component</w:t>
-      </w:r>
-    </w:p>
-    <w:p/>
-    <w:p>
-      <w:pPr>
-        <w:pStyle w:val="Heading1"/>
-      </w:pPr>
-      <w:bookmarkStart w:id="36" w:name="_Toc257327678"/>
-      <w:r>
-        <w:lastRenderedPageBreak/>
-        <w:t xml:space="preserve">COTS </w:t>
-      </w:r>
-      <w:r>
-        <w:t>I</w:t>
-      </w:r>
-      <w:r>
-        <w:t>dentification</w:t>
-      </w:r>
+        <w:t>No commercial library,</w:t>
+      </w:r>
+      <w:r>
+        <w:t xml:space="preserve"> other than the standard Java v1.7 library</w:t>
+      </w:r>
+      <w:r>
+        <w:t>, is used</w:t>
+      </w:r>
+      <w:bookmarkStart w:id="36" w:name="_GoBack"/>
       <w:bookmarkEnd w:id="36"/>
-    </w:p>
-    <w:p>
-      <w:proofErr w:type="gramStart"/>
-      <w:r>
-        <w:t>Nothing other than the standard Java v1.7 library</w:t>
-      </w:r>
       <w:r>
         <w:t>.</w:t>
       </w:r>
-      <w:proofErr w:type="gramEnd"/>
     </w:p>
     <w:sectPr>
       <w:headerReference w:type="default" r:id="rId12"/>
@@ -4586,7 +4186,7 @@
 </file>
 
 <file path=word/endnotes.xml><?xml version="1.0" encoding="utf-8"?>
-<w:endnotes xmlns:wpc="http://schemas.microsoft.com/office/word/2010/wordprocessingCanvas" xmlns:mc="http://schemas.openxmlformats.org/markup-compatibility/2006" xmlns:o="urn:schemas-microsoft-com:office:office" xmlns:r="http://schemas.openxmlformats.org/officeDocument/2006/relationships" xmlns:m="http://schemas.openxmlformats.org/officeDocument/2006/math" xmlns:v="urn:schemas-microsoft-com:vml" xmlns:wp14="http://schemas.microsoft.com/office/word/2010/wordprocessingDrawing" xmlns:wp="http://schemas.openxmlformats.org/drawingml/2006/wordprocessingDrawing" xmlns:w10="urn:schemas-microsoft-com:office:word" xmlns:w="http://schemas.openxmlformats.org/wordprocessingml/2006/main" xmlns:w14="http://schemas.microsoft.com/office/word/2010/wordml" xmlns:wpg="http://schemas.microsoft.com/office/word/2010/wordprocessingGroup" xmlns:wpi="http://schemas.microsoft.com/office/word/2010/wordprocessingInk" xmlns:wne="http://schemas.microsoft.com/office/word/2006/wordml" xmlns:wps="http://schemas.microsoft.com/office/word/2010/wordprocessingShape" mc:Ignorable="w14 wp14">
+<w:endnotes xmlns:wpc="http://schemas.microsoft.com/office/word/2010/wordprocessingCanvas" xmlns:mo="http://schemas.microsoft.com/office/mac/office/2008/main" xmlns:mc="http://schemas.openxmlformats.org/markup-compatibility/2006" xmlns:mv="urn:schemas-microsoft-com:mac:vml" xmlns:o="urn:schemas-microsoft-com:office:office" xmlns:r="http://schemas.openxmlformats.org/officeDocument/2006/relationships" xmlns:m="http://schemas.openxmlformats.org/officeDocument/2006/math" xmlns:v="urn:schemas-microsoft-com:vml" xmlns:wp14="http://schemas.microsoft.com/office/word/2010/wordprocessingDrawing" xmlns:wp="http://schemas.openxmlformats.org/drawingml/2006/wordprocessingDrawing" xmlns:w10="urn:schemas-microsoft-com:office:word" xmlns:w="http://schemas.openxmlformats.org/wordprocessingml/2006/main" xmlns:w14="http://schemas.microsoft.com/office/word/2010/wordml" xmlns:wpg="http://schemas.microsoft.com/office/word/2010/wordprocessingGroup" xmlns:wpi="http://schemas.microsoft.com/office/word/2010/wordprocessingInk" xmlns:wne="http://schemas.microsoft.com/office/word/2006/wordml" xmlns:wps="http://schemas.microsoft.com/office/word/2010/wordprocessingShape" mc:Ignorable="w14 wp14">
   <w:endnote w:type="separator" w:id="-1">
     <w:p>
       <w:r>
@@ -4605,7 +4205,7 @@
 </file>
 
 <file path=word/footer1.xml><?xml version="1.0" encoding="utf-8"?>
-<w:ftr xmlns:wpc="http://schemas.microsoft.com/office/word/2010/wordprocessingCanvas" xmlns:mc="http://schemas.openxmlformats.org/markup-compatibility/2006" xmlns:o="urn:schemas-microsoft-com:office:office" xmlns:r="http://schemas.openxmlformats.org/officeDocument/2006/relationships" xmlns:m="http://schemas.openxmlformats.org/officeDocument/2006/math" xmlns:v="urn:schemas-microsoft-com:vml" xmlns:wp14="http://schemas.microsoft.com/office/word/2010/wordprocessingDrawing" xmlns:wp="http://schemas.openxmlformats.org/drawingml/2006/wordprocessingDrawing" xmlns:w10="urn:schemas-microsoft-com:office:word" xmlns:w="http://schemas.openxmlformats.org/wordprocessingml/2006/main" xmlns:w14="http://schemas.microsoft.com/office/word/2010/wordml" xmlns:wpg="http://schemas.microsoft.com/office/word/2010/wordprocessingGroup" xmlns:wpi="http://schemas.microsoft.com/office/word/2010/wordprocessingInk" xmlns:wne="http://schemas.microsoft.com/office/word/2006/wordml" xmlns:wps="http://schemas.microsoft.com/office/word/2010/wordprocessingShape" mc:Ignorable="w14 wp14">
+<w:ftr xmlns:wpc="http://schemas.microsoft.com/office/word/2010/wordprocessingCanvas" xmlns:mo="http://schemas.microsoft.com/office/mac/office/2008/main" xmlns:mc="http://schemas.openxmlformats.org/markup-compatibility/2006" xmlns:mv="urn:schemas-microsoft-com:mac:vml" xmlns:o="urn:schemas-microsoft-com:office:office" xmlns:r="http://schemas.openxmlformats.org/officeDocument/2006/relationships" xmlns:m="http://schemas.openxmlformats.org/officeDocument/2006/math" xmlns:v="urn:schemas-microsoft-com:vml" xmlns:wp14="http://schemas.microsoft.com/office/word/2010/wordprocessingDrawing" xmlns:wp="http://schemas.openxmlformats.org/drawingml/2006/wordprocessingDrawing" xmlns:w10="urn:schemas-microsoft-com:office:word" xmlns:w="http://schemas.openxmlformats.org/wordprocessingml/2006/main" xmlns:w14="http://schemas.microsoft.com/office/word/2010/wordml" xmlns:wpg="http://schemas.microsoft.com/office/word/2010/wordprocessingGroup" xmlns:wpi="http://schemas.microsoft.com/office/word/2010/wordprocessingInk" xmlns:wne="http://schemas.microsoft.com/office/word/2006/wordml" xmlns:wps="http://schemas.microsoft.com/office/word/2010/wordprocessingShape" mc:Ignorable="w14 wp14">
   <w:p>
     <w:pPr>
       <w:jc w:val="center"/>
@@ -4613,19 +4213,11 @@
         <w:sz w:val="16"/>
       </w:rPr>
     </w:pPr>
-    <w:proofErr w:type="spellStart"/>
     <w:r>
       <w:rPr>
         <w:sz w:val="16"/>
       </w:rPr>
-      <w:t>Özyeğin</w:t>
-    </w:r>
-    <w:proofErr w:type="spellEnd"/>
-    <w:r>
-      <w:rPr>
-        <w:sz w:val="16"/>
-      </w:rPr>
-      <w:t xml:space="preserve"> University: School of Engineering</w:t>
+      <w:t>Özyeğin University: School of Engineering</w:t>
     </w:r>
   </w:p>
   <w:p>
@@ -4653,28 +4245,14 @@
       <w:rPr>
         <w:sz w:val="16"/>
       </w:rPr>
-      <w:t xml:space="preserve">(Template by </w:t>
-    </w:r>
-    <w:proofErr w:type="spellStart"/>
-    <w:r>
-      <w:rPr>
-        <w:sz w:val="16"/>
-      </w:rPr>
-      <w:t>Cyrille</w:t>
-    </w:r>
-    <w:proofErr w:type="spellEnd"/>
-    <w:r>
-      <w:rPr>
-        <w:sz w:val="16"/>
-      </w:rPr>
-      <w:t xml:space="preserve"> Michaud)</w:t>
+      <w:t>(Template by Cyrille Michaud)</w:t>
     </w:r>
   </w:p>
 </w:ftr>
 </file>
 
 <file path=word/footnotes.xml><?xml version="1.0" encoding="utf-8"?>
-<w:footnotes xmlns:wpc="http://schemas.microsoft.com/office/word/2010/wordprocessingCanvas" xmlns:mc="http://schemas.openxmlformats.org/markup-compatibility/2006" xmlns:o="urn:schemas-microsoft-com:office:office" xmlns:r="http://schemas.openxmlformats.org/officeDocument/2006/relationships" xmlns:m="http://schemas.openxmlformats.org/officeDocument/2006/math" xmlns:v="urn:schemas-microsoft-com:vml" xmlns:wp14="http://schemas.microsoft.com/office/word/2010/wordprocessingDrawing" xmlns:wp="http://schemas.openxmlformats.org/drawingml/2006/wordprocessingDrawing" xmlns:w10="urn:schemas-microsoft-com:office:word" xmlns:w="http://schemas.openxmlformats.org/wordprocessingml/2006/main" xmlns:w14="http://schemas.microsoft.com/office/word/2010/wordml" xmlns:wpg="http://schemas.microsoft.com/office/word/2010/wordprocessingGroup" xmlns:wpi="http://schemas.microsoft.com/office/word/2010/wordprocessingInk" xmlns:wne="http://schemas.microsoft.com/office/word/2006/wordml" xmlns:wps="http://schemas.microsoft.com/office/word/2010/wordprocessingShape" mc:Ignorable="w14 wp14">
+<w:footnotes xmlns:wpc="http://schemas.microsoft.com/office/word/2010/wordprocessingCanvas" xmlns:mo="http://schemas.microsoft.com/office/mac/office/2008/main" xmlns:mc="http://schemas.openxmlformats.org/markup-compatibility/2006" xmlns:mv="urn:schemas-microsoft-com:mac:vml" xmlns:o="urn:schemas-microsoft-com:office:office" xmlns:r="http://schemas.openxmlformats.org/officeDocument/2006/relationships" xmlns:m="http://schemas.openxmlformats.org/officeDocument/2006/math" xmlns:v="urn:schemas-microsoft-com:vml" xmlns:wp14="http://schemas.microsoft.com/office/word/2010/wordprocessingDrawing" xmlns:wp="http://schemas.openxmlformats.org/drawingml/2006/wordprocessingDrawing" xmlns:w10="urn:schemas-microsoft-com:office:word" xmlns:w="http://schemas.openxmlformats.org/wordprocessingml/2006/main" xmlns:w14="http://schemas.microsoft.com/office/word/2010/wordml" xmlns:wpg="http://schemas.microsoft.com/office/word/2010/wordprocessingGroup" xmlns:wpi="http://schemas.microsoft.com/office/word/2010/wordprocessingInk" xmlns:wne="http://schemas.microsoft.com/office/word/2006/wordml" xmlns:wps="http://schemas.microsoft.com/office/word/2010/wordprocessingShape" mc:Ignorable="w14 wp14">
   <w:footnote w:type="separator" w:id="-1">
     <w:p>
       <w:r>
@@ -4693,7 +4271,7 @@
 </file>
 
 <file path=word/header1.xml><?xml version="1.0" encoding="utf-8"?>
-<w:hdr xmlns:wpc="http://schemas.microsoft.com/office/word/2010/wordprocessingCanvas" xmlns:mc="http://schemas.openxmlformats.org/markup-compatibility/2006" xmlns:o="urn:schemas-microsoft-com:office:office" xmlns:r="http://schemas.openxmlformats.org/officeDocument/2006/relationships" xmlns:m="http://schemas.openxmlformats.org/officeDocument/2006/math" xmlns:v="urn:schemas-microsoft-com:vml" xmlns:wp14="http://schemas.microsoft.com/office/word/2010/wordprocessingDrawing" xmlns:wp="http://schemas.openxmlformats.org/drawingml/2006/wordprocessingDrawing" xmlns:w10="urn:schemas-microsoft-com:office:word" xmlns:w="http://schemas.openxmlformats.org/wordprocessingml/2006/main" xmlns:w14="http://schemas.microsoft.com/office/word/2010/wordml" xmlns:wpg="http://schemas.microsoft.com/office/word/2010/wordprocessingGroup" xmlns:wpi="http://schemas.microsoft.com/office/word/2010/wordprocessingInk" xmlns:wne="http://schemas.microsoft.com/office/word/2006/wordml" xmlns:wps="http://schemas.microsoft.com/office/word/2010/wordprocessingShape" mc:Ignorable="w14 wp14">
+<w:hdr xmlns:wpc="http://schemas.microsoft.com/office/word/2010/wordprocessingCanvas" xmlns:mo="http://schemas.microsoft.com/office/mac/office/2008/main" xmlns:mc="http://schemas.openxmlformats.org/markup-compatibility/2006" xmlns:mv="urn:schemas-microsoft-com:mac:vml" xmlns:o="urn:schemas-microsoft-com:office:office" xmlns:r="http://schemas.openxmlformats.org/officeDocument/2006/relationships" xmlns:m="http://schemas.openxmlformats.org/officeDocument/2006/math" xmlns:v="urn:schemas-microsoft-com:vml" xmlns:wp14="http://schemas.microsoft.com/office/word/2010/wordprocessingDrawing" xmlns:wp="http://schemas.openxmlformats.org/drawingml/2006/wordprocessingDrawing" xmlns:w10="urn:schemas-microsoft-com:office:word" xmlns:w="http://schemas.openxmlformats.org/wordprocessingml/2006/main" xmlns:w14="http://schemas.microsoft.com/office/word/2010/wordml" xmlns:wpg="http://schemas.microsoft.com/office/word/2010/wordprocessingGroup" xmlns:wpi="http://schemas.microsoft.com/office/word/2010/wordprocessingInk" xmlns:wne="http://schemas.microsoft.com/office/word/2006/wordml" xmlns:wps="http://schemas.microsoft.com/office/word/2010/wordprocessingShape" mc:Ignorable="w14 wp14">
   <w:tbl>
     <w:tblPr>
       <w:tblW w:w="9356" w:type="dxa"/>
@@ -4740,21 +4318,7 @@
             <w:rPr>
               <w:b/>
             </w:rPr>
-            <w:t xml:space="preserve">Design of the </w:t>
-          </w:r>
-          <w:proofErr w:type="spellStart"/>
-          <w:r>
-            <w:rPr>
-              <w:b/>
-            </w:rPr>
-            <w:t>TicTacToe</w:t>
-          </w:r>
-          <w:proofErr w:type="spellEnd"/>
-          <w:r>
-            <w:rPr>
-              <w:b/>
-            </w:rPr>
-            <w:t xml:space="preserve"> game software</w:t>
+            <w:t>Design of the TicTacToe game software</w:t>
           </w:r>
         </w:p>
       </w:tc>
@@ -4819,7 +4383,7 @@
               <w:b/>
               <w:color w:val="C0C0C0"/>
             </w:rPr>
-            <w:t>2</w:t>
+            <w:t>3</w:t>
           </w:r>
         </w:p>
       </w:tc>
@@ -4881,7 +4445,7 @@
               <w:noProof/>
               <w:snapToGrid w:val="0"/>
             </w:rPr>
-            <w:t>9</w:t>
+            <w:t>12</w:t>
           </w:r>
           <w:r>
             <w:rPr>
@@ -4938,7 +4502,7 @@
               <w:noProof/>
               <w:snapToGrid w:val="0"/>
             </w:rPr>
-            <w:t>11</w:t>
+            <w:t>12</w:t>
           </w:r>
           <w:r>
             <w:rPr>
@@ -4956,7 +4520,7 @@
 </file>
 
 <file path=word/numbering.xml><?xml version="1.0" encoding="utf-8"?>
-<w:numbering xmlns:wpc="http://schemas.microsoft.com/office/word/2010/wordprocessingCanvas" xmlns:mc="http://schemas.openxmlformats.org/markup-compatibility/2006" xmlns:o="urn:schemas-microsoft-com:office:office" xmlns:r="http://schemas.openxmlformats.org/officeDocument/2006/relationships" xmlns:m="http://schemas.openxmlformats.org/officeDocument/2006/math" xmlns:v="urn:schemas-microsoft-com:vml" xmlns:wp14="http://schemas.microsoft.com/office/word/2010/wordprocessingDrawing" xmlns:wp="http://schemas.openxmlformats.org/drawingml/2006/wordprocessingDrawing" xmlns:w10="urn:schemas-microsoft-com:office:word" xmlns:w="http://schemas.openxmlformats.org/wordprocessingml/2006/main" xmlns:w14="http://schemas.microsoft.com/office/word/2010/wordml" xmlns:wpg="http://schemas.microsoft.com/office/word/2010/wordprocessingGroup" xmlns:wpi="http://schemas.microsoft.com/office/word/2010/wordprocessingInk" xmlns:wne="http://schemas.microsoft.com/office/word/2006/wordml" xmlns:wps="http://schemas.microsoft.com/office/word/2010/wordprocessingShape" mc:Ignorable="w14 wp14">
+<w:numbering xmlns:wpc="http://schemas.microsoft.com/office/word/2010/wordprocessingCanvas" xmlns:mo="http://schemas.microsoft.com/office/mac/office/2008/main" xmlns:mc="http://schemas.openxmlformats.org/markup-compatibility/2006" xmlns:mv="urn:schemas-microsoft-com:mac:vml" xmlns:o="urn:schemas-microsoft-com:office:office" xmlns:r="http://schemas.openxmlformats.org/officeDocument/2006/relationships" xmlns:m="http://schemas.openxmlformats.org/officeDocument/2006/math" xmlns:v="urn:schemas-microsoft-com:vml" xmlns:wp14="http://schemas.microsoft.com/office/word/2010/wordprocessingDrawing" xmlns:wp="http://schemas.openxmlformats.org/drawingml/2006/wordprocessingDrawing" xmlns:w10="urn:schemas-microsoft-com:office:word" xmlns:w="http://schemas.openxmlformats.org/wordprocessingml/2006/main" xmlns:w14="http://schemas.microsoft.com/office/word/2010/wordml" xmlns:wpg="http://schemas.microsoft.com/office/word/2010/wordprocessingGroup" xmlns:wpi="http://schemas.microsoft.com/office/word/2010/wordprocessingInk" xmlns:wne="http://schemas.microsoft.com/office/word/2006/wordml" xmlns:wps="http://schemas.microsoft.com/office/word/2010/wordprocessingShape" mc:Ignorable="w14 wp14">
   <w:abstractNum w:abstractNumId="0">
     <w:nsid w:val="FFFFFF1D"/>
     <w:multiLevelType w:val="multilevel"/>
@@ -8396,6 +7960,95 @@
     </w:lvl>
   </w:abstractNum>
   <w:abstractNum w:abstractNumId="35">
+    <w:nsid w:val="5DF96AC4"/>
+    <w:multiLevelType w:val="hybridMultilevel"/>
+    <w:tmpl w:val="39B2D174"/>
+    <w:lvl w:ilvl="0" w:tplc="04090011">
+      <w:start w:val="1"/>
+      <w:numFmt w:val="decimal"/>
+      <w:lvlText w:val="%1)"/>
+      <w:lvlJc w:val="left"/>
+      <w:pPr>
+        <w:ind w:left="720" w:hanging="360"/>
+      </w:pPr>
+      <w:rPr>
+        <w:rFonts w:hint="default"/>
+      </w:rPr>
+    </w:lvl>
+    <w:lvl w:ilvl="1" w:tplc="04090019" w:tentative="1">
+      <w:start w:val="1"/>
+      <w:numFmt w:val="lowerLetter"/>
+      <w:lvlText w:val="%2."/>
+      <w:lvlJc w:val="left"/>
+      <w:pPr>
+        <w:ind w:left="1440" w:hanging="360"/>
+      </w:pPr>
+    </w:lvl>
+    <w:lvl w:ilvl="2" w:tplc="0409001B" w:tentative="1">
+      <w:start w:val="1"/>
+      <w:numFmt w:val="lowerRoman"/>
+      <w:lvlText w:val="%3."/>
+      <w:lvlJc w:val="right"/>
+      <w:pPr>
+        <w:ind w:left="2160" w:hanging="180"/>
+      </w:pPr>
+    </w:lvl>
+    <w:lvl w:ilvl="3" w:tplc="0409000F" w:tentative="1">
+      <w:start w:val="1"/>
+      <w:numFmt w:val="decimal"/>
+      <w:lvlText w:val="%4."/>
+      <w:lvlJc w:val="left"/>
+      <w:pPr>
+        <w:ind w:left="2880" w:hanging="360"/>
+      </w:pPr>
+    </w:lvl>
+    <w:lvl w:ilvl="4" w:tplc="04090019" w:tentative="1">
+      <w:start w:val="1"/>
+      <w:numFmt w:val="lowerLetter"/>
+      <w:lvlText w:val="%5."/>
+      <w:lvlJc w:val="left"/>
+      <w:pPr>
+        <w:ind w:left="3600" w:hanging="360"/>
+      </w:pPr>
+    </w:lvl>
+    <w:lvl w:ilvl="5" w:tplc="0409001B" w:tentative="1">
+      <w:start w:val="1"/>
+      <w:numFmt w:val="lowerRoman"/>
+      <w:lvlText w:val="%6."/>
+      <w:lvlJc w:val="right"/>
+      <w:pPr>
+        <w:ind w:left="4320" w:hanging="180"/>
+      </w:pPr>
+    </w:lvl>
+    <w:lvl w:ilvl="6" w:tplc="0409000F" w:tentative="1">
+      <w:start w:val="1"/>
+      <w:numFmt w:val="decimal"/>
+      <w:lvlText w:val="%7."/>
+      <w:lvlJc w:val="left"/>
+      <w:pPr>
+        <w:ind w:left="5040" w:hanging="360"/>
+      </w:pPr>
+    </w:lvl>
+    <w:lvl w:ilvl="7" w:tplc="04090019" w:tentative="1">
+      <w:start w:val="1"/>
+      <w:numFmt w:val="lowerLetter"/>
+      <w:lvlText w:val="%8."/>
+      <w:lvlJc w:val="left"/>
+      <w:pPr>
+        <w:ind w:left="5760" w:hanging="360"/>
+      </w:pPr>
+    </w:lvl>
+    <w:lvl w:ilvl="8" w:tplc="0409001B" w:tentative="1">
+      <w:start w:val="1"/>
+      <w:numFmt w:val="lowerRoman"/>
+      <w:lvlText w:val="%9."/>
+      <w:lvlJc w:val="right"/>
+      <w:pPr>
+        <w:ind w:left="6480" w:hanging="180"/>
+      </w:pPr>
+    </w:lvl>
+  </w:abstractNum>
+  <w:abstractNum w:abstractNumId="36">
     <w:nsid w:val="5EBF08F1"/>
     <w:multiLevelType w:val="multilevel"/>
     <w:tmpl w:val="6D84F454"/>
@@ -8535,7 +8188,7 @@
       </w:rPr>
     </w:lvl>
   </w:abstractNum>
-  <w:abstractNum w:abstractNumId="36">
+  <w:abstractNum w:abstractNumId="37">
     <w:nsid w:val="5FA870B5"/>
     <w:multiLevelType w:val="hybridMultilevel"/>
     <w:tmpl w:val="B290B22C"/>
@@ -8677,7 +8330,7 @@
       </w:rPr>
     </w:lvl>
   </w:abstractNum>
-  <w:abstractNum w:abstractNumId="37">
+  <w:abstractNum w:abstractNumId="38">
     <w:nsid w:val="63A56AAC"/>
     <w:multiLevelType w:val="hybridMultilevel"/>
     <w:tmpl w:val="5F0E059C"/>
@@ -8763,7 +8416,7 @@
       </w:pPr>
     </w:lvl>
   </w:abstractNum>
-  <w:abstractNum w:abstractNumId="38">
+  <w:abstractNum w:abstractNumId="39">
     <w:nsid w:val="693C7828"/>
     <w:multiLevelType w:val="hybridMultilevel"/>
     <w:tmpl w:val="C6C86E70"/>
@@ -8876,7 +8529,7 @@
       </w:pPr>
     </w:lvl>
   </w:abstractNum>
-  <w:abstractNum w:abstractNumId="39">
+  <w:abstractNum w:abstractNumId="40">
     <w:nsid w:val="69CF7DA3"/>
     <w:multiLevelType w:val="hybridMultilevel"/>
     <w:tmpl w:val="6FB4CAF6"/>
@@ -9016,7 +8669,7 @@
       </w:rPr>
     </w:lvl>
   </w:abstractNum>
-  <w:abstractNum w:abstractNumId="40">
+  <w:abstractNum w:abstractNumId="41">
     <w:nsid w:val="69DB47D9"/>
     <w:multiLevelType w:val="hybridMultilevel"/>
     <w:tmpl w:val="85A0B430"/>
@@ -9156,7 +8809,7 @@
       </w:rPr>
     </w:lvl>
   </w:abstractNum>
-  <w:abstractNum w:abstractNumId="41">
+  <w:abstractNum w:abstractNumId="42">
     <w:nsid w:val="72531FC3"/>
     <w:multiLevelType w:val="hybridMultilevel"/>
     <w:tmpl w:val="8788EF40"/>
@@ -9296,7 +8949,7 @@
       </w:rPr>
     </w:lvl>
   </w:abstractNum>
-  <w:abstractNum w:abstractNumId="42">
+  <w:abstractNum w:abstractNumId="43">
     <w:nsid w:val="776F3DA9"/>
     <w:multiLevelType w:val="hybridMultilevel"/>
     <w:tmpl w:val="8CC28634"/>
@@ -9409,7 +9062,7 @@
       </w:rPr>
     </w:lvl>
   </w:abstractNum>
-  <w:abstractNum w:abstractNumId="43">
+  <w:abstractNum w:abstractNumId="44">
     <w:nsid w:val="7C1A4E58"/>
     <w:multiLevelType w:val="hybridMultilevel"/>
     <w:tmpl w:val="91063180"/>
@@ -9553,10 +9206,10 @@
     <w:abstractNumId w:val="5"/>
   </w:num>
   <w:num w:numId="11">
-    <w:abstractNumId w:val="35"/>
+    <w:abstractNumId w:val="36"/>
   </w:num>
   <w:num w:numId="12">
-    <w:abstractNumId w:val="36"/>
+    <w:abstractNumId w:val="37"/>
   </w:num>
   <w:num w:numId="13">
     <w:abstractNumId w:val="29"/>
@@ -9571,7 +9224,7 @@
     <w:abstractNumId w:val="30"/>
   </w:num>
   <w:num w:numId="17">
-    <w:abstractNumId w:val="41"/>
+    <w:abstractNumId w:val="42"/>
   </w:num>
   <w:num w:numId="18">
     <w:abstractNumId w:val="34"/>
@@ -9586,7 +9239,7 @@
     <w:abstractNumId w:val="19"/>
   </w:num>
   <w:num w:numId="22">
-    <w:abstractNumId w:val="40"/>
+    <w:abstractNumId w:val="41"/>
   </w:num>
   <w:num w:numId="23">
     <w:abstractNumId w:val="27"/>
@@ -9595,7 +9248,7 @@
     <w:abstractNumId w:val="18"/>
   </w:num>
   <w:num w:numId="25">
-    <w:abstractNumId w:val="38"/>
+    <w:abstractNumId w:val="39"/>
   </w:num>
   <w:num w:numId="26">
     <w:abstractNumId w:val="20"/>
@@ -9613,13 +9266,13 @@
     <w:abstractNumId w:val="17"/>
   </w:num>
   <w:num w:numId="31">
-    <w:abstractNumId w:val="39"/>
+    <w:abstractNumId w:val="40"/>
   </w:num>
   <w:num w:numId="32">
-    <w:abstractNumId w:val="42"/>
+    <w:abstractNumId w:val="43"/>
   </w:num>
   <w:num w:numId="33">
-    <w:abstractNumId w:val="43"/>
+    <w:abstractNumId w:val="44"/>
   </w:num>
   <w:num w:numId="34">
     <w:abstractNumId w:val="25"/>
@@ -9655,7 +9308,7 @@
     <w:abstractNumId w:val="31"/>
   </w:num>
   <w:num w:numId="45">
-    <w:abstractNumId w:val="37"/>
+    <w:abstractNumId w:val="38"/>
     <w:lvlOverride w:ilvl="0">
       <w:startOverride w:val="1"/>
     </w:lvlOverride>
@@ -9684,6 +9337,9 @@
       <w:startOverride w:val="1"/>
     </w:lvlOverride>
   </w:num>
+  <w:num w:numId="46">
+    <w:abstractNumId w:val="35"/>
+  </w:num>
 </w:numbering>
 </file>
 
@@ -9698,7 +9354,7 @@
     </w:rPrDefault>
     <w:pPrDefault/>
   </w:docDefaults>
-  <w:latentStyles w:defLockedState="0" w:defUIPriority="0" w:defSemiHidden="1" w:defUnhideWhenUsed="0" w:defQFormat="0" w:count="267">
+  <w:latentStyles w:defLockedState="0" w:defUIPriority="0" w:defSemiHidden="1" w:defUnhideWhenUsed="0" w:defQFormat="0" w:count="276">
     <w:lsdException w:name="Normal" w:semiHidden="0" w:qFormat="1"/>
     <w:lsdException w:name="heading 1" w:semiHidden="0" w:qFormat="1"/>
     <w:lsdException w:name="heading 2" w:semiHidden="0" w:qFormat="1"/>
@@ -10538,7 +10194,7 @@
 </file>
 
 <file path=word/stylesWithEffects.xml><?xml version="1.0" encoding="utf-8"?>
-<w:styles xmlns:wpc="http://schemas.microsoft.com/office/word/2010/wordprocessingCanvas" xmlns:mc="http://schemas.openxmlformats.org/markup-compatibility/2006" xmlns:o="urn:schemas-microsoft-com:office:office" xmlns:r="http://schemas.openxmlformats.org/officeDocument/2006/relationships" xmlns:m="http://schemas.openxmlformats.org/officeDocument/2006/math" xmlns:v="urn:schemas-microsoft-com:vml" xmlns:wp14="http://schemas.microsoft.com/office/word/2010/wordprocessingDrawing" xmlns:wp="http://schemas.openxmlformats.org/drawingml/2006/wordprocessingDrawing" xmlns:w10="urn:schemas-microsoft-com:office:word" xmlns:w="http://schemas.openxmlformats.org/wordprocessingml/2006/main" xmlns:w14="http://schemas.microsoft.com/office/word/2010/wordml" xmlns:wpg="http://schemas.microsoft.com/office/word/2010/wordprocessingGroup" xmlns:wpi="http://schemas.microsoft.com/office/word/2010/wordprocessingInk" xmlns:wne="http://schemas.microsoft.com/office/word/2006/wordml" xmlns:wps="http://schemas.microsoft.com/office/word/2010/wordprocessingShape" mc:Ignorable="w14 wp14">
+<w:styles xmlns:wpc="http://schemas.microsoft.com/office/word/2010/wordprocessingCanvas" xmlns:mo="http://schemas.microsoft.com/office/mac/office/2008/main" xmlns:mc="http://schemas.openxmlformats.org/markup-compatibility/2006" xmlns:mv="urn:schemas-microsoft-com:mac:vml" xmlns:o="urn:schemas-microsoft-com:office:office" xmlns:r="http://schemas.openxmlformats.org/officeDocument/2006/relationships" xmlns:m="http://schemas.openxmlformats.org/officeDocument/2006/math" xmlns:v="urn:schemas-microsoft-com:vml" xmlns:wp14="http://schemas.microsoft.com/office/word/2010/wordprocessingDrawing" xmlns:wp="http://schemas.openxmlformats.org/drawingml/2006/wordprocessingDrawing" xmlns:w10="urn:schemas-microsoft-com:office:word" xmlns:w="http://schemas.openxmlformats.org/wordprocessingml/2006/main" xmlns:w14="http://schemas.microsoft.com/office/word/2010/wordml" xmlns:wpg="http://schemas.microsoft.com/office/word/2010/wordprocessingGroup" xmlns:wpi="http://schemas.microsoft.com/office/word/2010/wordprocessingInk" xmlns:wne="http://schemas.microsoft.com/office/word/2006/wordml" xmlns:wps="http://schemas.microsoft.com/office/word/2010/wordprocessingShape" mc:Ignorable="w14 wp14">
   <w:docDefaults>
     <w:rPrDefault>
       <w:rPr>
@@ -10548,7 +10204,7 @@
     </w:rPrDefault>
     <w:pPrDefault/>
   </w:docDefaults>
-  <w:latentStyles w:defLockedState="0" w:defUIPriority="0" w:defSemiHidden="1" w:defUnhideWhenUsed="0" w:defQFormat="0" w:count="267">
+  <w:latentStyles w:defLockedState="0" w:defUIPriority="0" w:defSemiHidden="1" w:defUnhideWhenUsed="0" w:defQFormat="0" w:count="276">
     <w:lsdException w:name="Normal" w:semiHidden="0" w:qFormat="1"/>
     <w:lsdException w:name="heading 1" w:semiHidden="0" w:qFormat="1"/>
     <w:lsdException w:name="heading 2" w:semiHidden="0" w:qFormat="1"/>

</xml_diff>

<commit_message>
Add logic and system architecture diagrams
</commit_message>
<xml_diff>
--- a/Software Detailed Design.docx
+++ b/Software Detailed Design.docx
@@ -3046,40 +3046,54 @@
     </w:p>
     <w:p>
       <w:pPr>
-        <w:rPr>
-          <w:highlight w:val="lightGray"/>
-        </w:rPr>
-      </w:pPr>
-      <w:r>
-        <w:rPr>
-          <w:highlight w:val="lightGray"/>
-        </w:rPr>
-        <w:t xml:space="preserve">Describe </w:t>
-      </w:r>
-      <w:r>
-        <w:rPr>
-          <w:highlight w:val="lightGray"/>
-        </w:rPr>
-        <w:t xml:space="preserve">here </w:t>
-      </w:r>
-      <w:r>
-        <w:rPr>
-          <w:highlight w:val="lightGray"/>
-        </w:rPr>
-        <w:t>the top level software components and their interactions/relationships.</w:t>
-      </w:r>
-    </w:p>
-    <w:p>
-      <w:pPr>
-        <w:rPr>
-          <w:highlight w:val="lightGray"/>
-        </w:rPr>
-      </w:pPr>
-      <w:r>
-        <w:rPr>
-          <w:highlight w:val="lightGray"/>
-        </w:rPr>
-        <w:t>Use UML diagrams.</w:t>
+        <w:jc w:val="center"/>
+      </w:pPr>
+      <w:r>
+        <w:rPr>
+          <w:noProof/>
+          <w:lang w:eastAsia="en-US"/>
+        </w:rPr>
+        <w:drawing>
+          <wp:inline distT="0" distB="0" distL="0" distR="0" wp14:anchorId="02ADC480" wp14:editId="11FEF082">
+            <wp:extent cx="4423031" cy="4713737"/>
+            <wp:effectExtent l="0" t="0" r="0" b="10795"/>
+            <wp:docPr id="4" name="Picture 4"/>
+            <wp:cNvGraphicFramePr>
+              <a:graphicFrameLocks xmlns:a="http://schemas.openxmlformats.org/drawingml/2006/main" noChangeAspect="1"/>
+            </wp:cNvGraphicFramePr>
+            <a:graphic xmlns:a="http://schemas.openxmlformats.org/drawingml/2006/main">
+              <a:graphicData uri="http://schemas.openxmlformats.org/drawingml/2006/picture">
+                <pic:pic xmlns:pic="http://schemas.openxmlformats.org/drawingml/2006/picture">
+                  <pic:nvPicPr>
+                    <pic:cNvPr id="0" name="System_Architecture_Extended.jpg"/>
+                    <pic:cNvPicPr/>
+                  </pic:nvPicPr>
+                  <pic:blipFill>
+                    <a:blip r:embed="rId8">
+                      <a:extLst>
+                        <a:ext uri="{28A0092B-C50C-407E-A947-70E740481C1C}">
+                          <a14:useLocalDpi xmlns:a14="http://schemas.microsoft.com/office/drawing/2010/main" val="0"/>
+                        </a:ext>
+                      </a:extLst>
+                    </a:blip>
+                    <a:stretch>
+                      <a:fillRect/>
+                    </a:stretch>
+                  </pic:blipFill>
+                  <pic:spPr>
+                    <a:xfrm>
+                      <a:off x="0" y="0"/>
+                      <a:ext cx="4423031" cy="4713737"/>
+                    </a:xfrm>
+                    <a:prstGeom prst="rect">
+                      <a:avLst/>
+                    </a:prstGeom>
+                  </pic:spPr>
+                </pic:pic>
+              </a:graphicData>
+            </a:graphic>
+          </wp:inline>
+        </w:drawing>
       </w:r>
     </w:p>
     <w:p>
@@ -3336,7 +3350,7 @@
                     </pic:cNvPicPr>
                   </pic:nvPicPr>
                   <pic:blipFill>
-                    <a:blip r:embed="rId8">
+                    <a:blip r:embed="rId9">
                       <a:extLst>
                         <a:ext uri="{28A0092B-C50C-407E-A947-70E740481C1C}">
                           <a14:useLocalDpi xmlns:a14="http://schemas.microsoft.com/office/drawing/2010/main" val="0"/>
@@ -3445,7 +3459,7 @@
                     </pic:cNvPicPr>
                   </pic:nvPicPr>
                   <pic:blipFill>
-                    <a:blip r:embed="rId9">
+                    <a:blip r:embed="rId10">
                       <a:extLst>
                         <a:ext uri="{28A0092B-C50C-407E-A947-70E740481C1C}">
                           <a14:useLocalDpi xmlns:a14="http://schemas.microsoft.com/office/drawing/2010/main" val="0"/>
@@ -3606,7 +3620,7 @@
                     </pic:cNvPicPr>
                   </pic:nvPicPr>
                   <pic:blipFill>
-                    <a:blip r:embed="rId10">
+                    <a:blip r:embed="rId11">
                       <a:extLst>
                         <a:ext uri="{28A0092B-C50C-407E-A947-70E740481C1C}">
                           <a14:useLocalDpi xmlns:a14="http://schemas.microsoft.com/office/drawing/2010/main" val="0"/>
@@ -3833,7 +3847,7 @@
                     </pic:cNvPicPr>
                   </pic:nvPicPr>
                   <pic:blipFill>
-                    <a:blip r:embed="rId11">
+                    <a:blip r:embed="rId12">
                       <a:extLst>
                         <a:ext uri="{28A0092B-C50C-407E-A947-70E740481C1C}">
                           <a14:useLocalDpi xmlns:a14="http://schemas.microsoft.com/office/drawing/2010/main" val="0"/>
@@ -4074,18 +4088,56 @@
     <w:p>
       <w:r>
         <w:rPr>
-          <w:highlight w:val="darkGray"/>
-        </w:rPr>
-        <w:t>Describe the design of the component, Use class diagrams to show the links between sub-components/sub-packages and or classes inside the component.</w:t>
+          <w:noProof/>
+          <w:lang w:eastAsia="en-US"/>
+        </w:rPr>
+        <w:drawing>
+          <wp:inline distT="0" distB="0" distL="0" distR="0" wp14:anchorId="0178C307" wp14:editId="35686B63">
+            <wp:extent cx="5758180" cy="2835910"/>
+            <wp:effectExtent l="0" t="0" r="7620" b="8890"/>
+            <wp:docPr id="2" name="Picture 2"/>
+            <wp:cNvGraphicFramePr>
+              <a:graphicFrameLocks xmlns:a="http://schemas.openxmlformats.org/drawingml/2006/main" noChangeAspect="1"/>
+            </wp:cNvGraphicFramePr>
+            <a:graphic xmlns:a="http://schemas.openxmlformats.org/drawingml/2006/main">
+              <a:graphicData uri="http://schemas.openxmlformats.org/drawingml/2006/picture">
+                <pic:pic xmlns:pic="http://schemas.openxmlformats.org/drawingml/2006/picture">
+                  <pic:nvPicPr>
+                    <pic:cNvPr id="0" name="Logic.jpg"/>
+                    <pic:cNvPicPr/>
+                  </pic:nvPicPr>
+                  <pic:blipFill>
+                    <a:blip r:embed="rId13">
+                      <a:extLst>
+                        <a:ext uri="{28A0092B-C50C-407E-A947-70E740481C1C}">
+                          <a14:useLocalDpi xmlns:a14="http://schemas.microsoft.com/office/drawing/2010/main" val="0"/>
+                        </a:ext>
+                      </a:extLst>
+                    </a:blip>
+                    <a:stretch>
+                      <a:fillRect/>
+                    </a:stretch>
+                  </pic:blipFill>
+                  <pic:spPr>
+                    <a:xfrm>
+                      <a:off x="0" y="0"/>
+                      <a:ext cx="5758180" cy="2835910"/>
+                    </a:xfrm>
+                    <a:prstGeom prst="rect">
+                      <a:avLst/>
+                    </a:prstGeom>
+                  </pic:spPr>
+                </pic:pic>
+              </a:graphicData>
+            </a:graphic>
+          </wp:inline>
+        </w:drawing>
       </w:r>
     </w:p>
     <w:p>
       <w:pPr>
         <w:pStyle w:val="Heading3"/>
       </w:pPr>
-      <w:r>
-        <w:t xml:space="preserve"> </w:t>
-      </w:r>
       <w:bookmarkStart w:id="33" w:name="_Toc257327676"/>
       <w:r>
         <w:t>Workflows and algorithms</w:t>
@@ -4094,50 +4146,205 @@
     </w:p>
     <w:p>
       <w:pPr>
-        <w:rPr>
-          <w:highlight w:val="darkGray"/>
-        </w:rPr>
-      </w:pPr>
-      <w:r>
-        <w:rPr>
-          <w:highlight w:val="darkGray"/>
-        </w:rPr>
-        <w:t>Use sequence diagrams to show the workflows of components/packages/classes inside the component.</w:t>
-      </w:r>
-    </w:p>
-    <w:p>
-      <w:r>
-        <w:rPr>
-          <w:highlight w:val="darkGray"/>
-        </w:rPr>
-        <w:t>Describe algorithms, if possible. An algorithm may be described outside this document, in this case, add the reference to that document.</w:t>
-      </w:r>
-    </w:p>
+        <w:ind w:left="360"/>
+        <w:jc w:val="left"/>
+      </w:pPr>
+    </w:p>
+    <w:p>
+      <w:pPr>
+        <w:ind w:left="360"/>
+        <w:jc w:val="left"/>
+        <w:rPr>
+          <w:u w:val="single"/>
+        </w:rPr>
+      </w:pPr>
+      <w:r>
+        <w:rPr>
+          <w:u w:val="single"/>
+        </w:rPr>
+        <w:t>GameLogic</w:t>
+      </w:r>
+      <w:r>
+        <w:rPr>
+          <w:u w:val="single"/>
+        </w:rPr>
+        <w:t xml:space="preserve"> Algorithm</w:t>
+      </w:r>
+    </w:p>
+    <w:p>
+      <w:pPr>
+        <w:ind w:left="360"/>
+        <w:jc w:val="left"/>
+      </w:pPr>
+      <w:r>
+        <w:t>initialize the game</w:t>
+      </w:r>
+    </w:p>
+    <w:p>
+      <w:pPr>
+        <w:ind w:left="360"/>
+        <w:jc w:val="left"/>
+      </w:pPr>
+      <w:r>
+        <w:t>initialize the turn</w:t>
+      </w:r>
+    </w:p>
+    <w:p>
+      <w:pPr>
+        <w:ind w:left="360"/>
+        <w:jc w:val="left"/>
+      </w:pPr>
+      <w:r>
+        <w:t>while the game is not over</w:t>
+      </w:r>
+    </w:p>
+    <w:p>
+      <w:pPr>
+        <w:ind w:left="360"/>
+        <w:jc w:val="left"/>
+      </w:pPr>
+      <w:r>
+        <w:t>     let the player (wrt the turn) pick a square</w:t>
+      </w:r>
+    </w:p>
+    <w:p>
+      <w:pPr>
+        <w:ind w:left="360"/>
+        <w:jc w:val="left"/>
+      </w:pPr>
+      <w:r>
+        <w:t>     switch the turn</w:t>
+      </w:r>
+    </w:p>
+    <w:p>
+      <w:pPr>
+        <w:ind w:left="360"/>
+        <w:jc w:val="left"/>
+      </w:pPr>
+    </w:p>
+    <w:p>
+      <w:pPr>
+        <w:ind w:left="360"/>
+        <w:jc w:val="left"/>
+        <w:rPr>
+          <w:u w:val="single"/>
+        </w:rPr>
+      </w:pPr>
+      <w:r>
+        <w:rPr>
+          <w:u w:val="single"/>
+        </w:rPr>
+        <w:t>Is Game Over Algorithm</w:t>
+      </w:r>
+    </w:p>
+    <w:p>
+      <w:pPr>
+        <w:ind w:left="360"/>
+        <w:jc w:val="left"/>
+      </w:pPr>
+      <w:r>
+        <w:t>for all directions</w:t>
+      </w:r>
+    </w:p>
+    <w:p>
+      <w:pPr>
+        <w:ind w:left="360"/>
+        <w:jc w:val="left"/>
+      </w:pPr>
+      <w:r>
+        <w:tab/>
+        <w:t>if 3 cells of the direction are occupied by the same player</w:t>
+      </w:r>
+    </w:p>
+    <w:p>
+      <w:pPr>
+        <w:ind w:left="360"/>
+        <w:jc w:val="left"/>
+      </w:pPr>
+      <w:r>
+        <w:rPr>
+          <w:b/>
+          <w:i/>
+        </w:rPr>
+        <w:tab/>
+      </w:r>
+      <w:r>
+        <w:rPr>
+          <w:b/>
+          <w:i/>
+        </w:rPr>
+        <w:tab/>
+      </w:r>
+      <w:r>
+        <w:t>return true</w:t>
+      </w:r>
+    </w:p>
+    <w:p>
+      <w:pPr>
+        <w:ind w:left="360"/>
+        <w:jc w:val="left"/>
+      </w:pPr>
+      <w:r>
+        <w:t>return false</w:t>
+      </w:r>
+      <w:bookmarkStart w:id="34" w:name="_GoBack"/>
+      <w:bookmarkEnd w:id="34"/>
+    </w:p>
+    <w:p>
+      <w:pPr>
+        <w:widowControl w:val="0"/>
+        <w:autoSpaceDE w:val="0"/>
+        <w:autoSpaceDN w:val="0"/>
+        <w:adjustRightInd w:val="0"/>
+        <w:jc w:val="left"/>
+        <w:rPr>
+          <w:rFonts w:ascii="Arial" w:hAnsi="Arial" w:cs="Arial"/>
+          <w:sz w:val="24"/>
+          <w:lang w:eastAsia="en-US"/>
+        </w:rPr>
+      </w:pPr>
+    </w:p>
+    <w:p/>
     <w:p>
       <w:pPr>
         <w:pStyle w:val="Heading3"/>
       </w:pPr>
-      <w:bookmarkStart w:id="34" w:name="_Toc257327677"/>
+      <w:bookmarkStart w:id="35" w:name="_Toc257327677"/>
       <w:r>
         <w:t xml:space="preserve">Software requirements </w:t>
       </w:r>
       <w:r>
         <w:t>mapping</w:t>
       </w:r>
-      <w:bookmarkEnd w:id="34"/>
-    </w:p>
-    <w:p>
-      <w:r>
-        <w:rPr>
-          <w:highlight w:val="darkGray"/>
-        </w:rPr>
-        <w:t>L</w:t>
-      </w:r>
-      <w:r>
-        <w:rPr>
-          <w:highlight w:val="darkGray"/>
-        </w:rPr>
-        <w:t>ist the SRS requirements handled by this component</w:t>
+      <w:bookmarkEnd w:id="35"/>
+    </w:p>
+    <w:p>
+      <w:r>
+        <w:t xml:space="preserve">This component handles the following requirements: </w:t>
+      </w:r>
+    </w:p>
+    <w:p>
+      <w:pPr>
+        <w:ind w:left="360"/>
+      </w:pPr>
+      <w:r>
+        <w:t>1) SRS-REQ-001</w:t>
+      </w:r>
+    </w:p>
+    <w:p>
+      <w:pPr>
+        <w:ind w:left="360"/>
+      </w:pPr>
+      <w:r>
+        <w:t>2) SRS-REQ-002</w:t>
+      </w:r>
+    </w:p>
+    <w:p>
+      <w:pPr>
+        <w:ind w:left="360"/>
+      </w:pPr>
+      <w:r>
+        <w:t>3) SRS-REQ-003</w:t>
       </w:r>
     </w:p>
     <w:p/>
@@ -4145,7 +4352,7 @@
       <w:pPr>
         <w:pStyle w:val="Heading1"/>
       </w:pPr>
-      <w:bookmarkStart w:id="35" w:name="_Toc257327678"/>
+      <w:bookmarkStart w:id="36" w:name="_Toc257327678"/>
       <w:r>
         <w:lastRenderedPageBreak/>
         <w:t xml:space="preserve">COTS </w:t>
@@ -4156,7 +4363,7 @@
       <w:r>
         <w:t>dentification</w:t>
       </w:r>
-      <w:bookmarkEnd w:id="35"/>
+      <w:bookmarkEnd w:id="36"/>
     </w:p>
     <w:p>
       <w:r>
@@ -4168,15 +4375,13 @@
       <w:r>
         <w:t>, is used</w:t>
       </w:r>
-      <w:bookmarkStart w:id="36" w:name="_GoBack"/>
-      <w:bookmarkEnd w:id="36"/>
       <w:r>
         <w:t>.</w:t>
       </w:r>
     </w:p>
     <w:sectPr>
-      <w:headerReference w:type="default" r:id="rId12"/>
-      <w:footerReference w:type="default" r:id="rId13"/>
+      <w:headerReference w:type="default" r:id="rId14"/>
+      <w:footerReference w:type="default" r:id="rId15"/>
       <w:pgSz w:w="11904" w:h="16834"/>
       <w:pgMar w:top="1418" w:right="1418" w:bottom="1418" w:left="1418" w:header="709" w:footer="709" w:gutter="0"/>
       <w:cols w:space="708"/>
@@ -4445,7 +4650,7 @@
               <w:noProof/>
               <w:snapToGrid w:val="0"/>
             </w:rPr>
-            <w:t>12</w:t>
+            <w:t>11</w:t>
           </w:r>
           <w:r>
             <w:rPr>
@@ -9624,7 +9829,7 @@
   <w:style w:type="paragraph" w:default="1" w:styleId="Normal">
     <w:name w:val="Normal"/>
     <w:qFormat/>
-    <w:rsid w:val="00497BC1"/>
+    <w:rsid w:val="006F62FB"/>
     <w:pPr>
       <w:jc w:val="both"/>
     </w:pPr>
@@ -10474,7 +10679,7 @@
   <w:style w:type="paragraph" w:default="1" w:styleId="Normal">
     <w:name w:val="Normal"/>
     <w:qFormat/>
-    <w:rsid w:val="00497BC1"/>
+    <w:rsid w:val="006F62FB"/>
     <w:pPr>
       <w:jc w:val="both"/>
     </w:pPr>

</xml_diff>

<commit_message>
Update GUI component interface description.
</commit_message>
<xml_diff>
--- a/Software Detailed Design.docx
+++ b/Software Detailed Design.docx
@@ -8,7 +8,7 @@
       </w:pPr>
       <w:bookmarkStart w:id="0" w:name="_Toc381623397"/>
       <w:bookmarkStart w:id="1" w:name="_Toc381709602"/>
-      <w:bookmarkStart w:id="2" w:name="_Toc257327652"/>
+      <w:bookmarkStart w:id="2" w:name="_Toc257392528"/>
       <w:r>
         <w:t>Revision History</w:t>
       </w:r>
@@ -624,6 +624,9 @@
             <w:r>
               <w:t>Update Network components</w:t>
             </w:r>
+            <w:r>
+              <w:t>.</w:t>
+            </w:r>
           </w:p>
         </w:tc>
         <w:tc>
@@ -646,6 +649,87 @@
           </w:p>
         </w:tc>
       </w:tr>
+      <w:tr>
+        <w:trPr>
+          <w:jc w:val="center"/>
+        </w:trPr>
+        <w:tc>
+          <w:tcPr>
+            <w:tcW w:w="2530" w:type="dxa"/>
+            <w:tcBorders>
+              <w:top w:val="single" w:sz="6" w:space="0" w:color="auto"/>
+              <w:left w:val="single" w:sz="6" w:space="0" w:color="auto"/>
+              <w:bottom w:val="single" w:sz="6" w:space="0" w:color="auto"/>
+              <w:right w:val="single" w:sz="6" w:space="0" w:color="auto"/>
+            </w:tcBorders>
+          </w:tcPr>
+          <w:p>
+            <w:pPr>
+              <w:pStyle w:val="Tabletext"/>
+            </w:pPr>
+            <w:r>
+              <w:t>25/03/2014</w:t>
+            </w:r>
+          </w:p>
+        </w:tc>
+        <w:tc>
+          <w:tcPr>
+            <w:tcW w:w="1152" w:type="dxa"/>
+            <w:tcBorders>
+              <w:top w:val="single" w:sz="6" w:space="0" w:color="auto"/>
+              <w:left w:val="single" w:sz="6" w:space="0" w:color="auto"/>
+              <w:bottom w:val="single" w:sz="6" w:space="0" w:color="auto"/>
+              <w:right w:val="single" w:sz="6" w:space="0" w:color="auto"/>
+            </w:tcBorders>
+          </w:tcPr>
+          <w:p>
+            <w:pPr>
+              <w:pStyle w:val="Tabletext"/>
+            </w:pPr>
+            <w:r>
+              <w:t>2.4</w:t>
+            </w:r>
+          </w:p>
+        </w:tc>
+        <w:tc>
+          <w:tcPr>
+            <w:tcW w:w="3243" w:type="dxa"/>
+            <w:tcBorders>
+              <w:top w:val="single" w:sz="6" w:space="0" w:color="auto"/>
+              <w:left w:val="single" w:sz="6" w:space="0" w:color="auto"/>
+              <w:bottom w:val="single" w:sz="6" w:space="0" w:color="auto"/>
+              <w:right w:val="single" w:sz="6" w:space="0" w:color="auto"/>
+            </w:tcBorders>
+          </w:tcPr>
+          <w:p>
+            <w:pPr>
+              <w:pStyle w:val="Tabletext"/>
+            </w:pPr>
+            <w:r>
+              <w:t>Update GUI component interface.</w:t>
+            </w:r>
+          </w:p>
+        </w:tc>
+        <w:tc>
+          <w:tcPr>
+            <w:tcW w:w="2096" w:type="dxa"/>
+            <w:tcBorders>
+              <w:top w:val="single" w:sz="6" w:space="0" w:color="auto"/>
+              <w:left w:val="single" w:sz="6" w:space="0" w:color="auto"/>
+              <w:bottom w:val="single" w:sz="6" w:space="0" w:color="auto"/>
+              <w:right w:val="single" w:sz="6" w:space="0" w:color="auto"/>
+            </w:tcBorders>
+          </w:tcPr>
+          <w:p>
+            <w:pPr>
+              <w:pStyle w:val="Tabletext"/>
+            </w:pPr>
+            <w:r>
+              <w:t>A. Emre Ünal</w:t>
+            </w:r>
+          </w:p>
+        </w:tc>
+      </w:tr>
     </w:tbl>
     <w:p>
       <w:pPr>
@@ -669,6 +753,8 @@
         </w:rPr>
         <w:br w:type="page"/>
       </w:r>
+      <w:bookmarkStart w:id="3" w:name="_GoBack"/>
+      <w:bookmarkEnd w:id="3"/>
     </w:p>
     <w:p/>
     <w:p>
@@ -751,7 +837,7 @@
         <w:rPr>
           <w:noProof/>
         </w:rPr>
-        <w:instrText xml:space="preserve"> PAGEREF _Toc257327652 \h </w:instrText>
+        <w:instrText xml:space="preserve"> PAGEREF _Toc257392528 \h </w:instrText>
       </w:r>
       <w:r>
         <w:rPr>
@@ -830,7 +916,7 @@
         <w:rPr>
           <w:noProof/>
         </w:rPr>
-        <w:instrText xml:space="preserve"> PAGEREF _Toc257327653 \h </w:instrText>
+        <w:instrText xml:space="preserve"> PAGEREF _Toc257392529 \h </w:instrText>
       </w:r>
       <w:r>
         <w:rPr>
@@ -913,7 +999,7 @@
         <w:rPr>
           <w:noProof/>
         </w:rPr>
-        <w:instrText xml:space="preserve"> PAGEREF _Toc257327654 \h </w:instrText>
+        <w:instrText xml:space="preserve"> PAGEREF _Toc257392530 \h </w:instrText>
       </w:r>
       <w:r>
         <w:rPr>
@@ -990,7 +1076,7 @@
         <w:rPr>
           <w:noProof/>
         </w:rPr>
-        <w:instrText xml:space="preserve"> PAGEREF _Toc257327655 \h </w:instrText>
+        <w:instrText xml:space="preserve"> PAGEREF _Toc257392531 \h </w:instrText>
       </w:r>
       <w:r>
         <w:rPr>
@@ -1051,7 +1137,7 @@
         <w:rPr>
           <w:noProof/>
         </w:rPr>
-        <w:t>Software Architecture overview [EREN]</w:t>
+        <w:t>Software Architecture overview</w:t>
       </w:r>
       <w:r>
         <w:rPr>
@@ -1069,7 +1155,7 @@
         <w:rPr>
           <w:noProof/>
         </w:rPr>
-        <w:instrText xml:space="preserve"> PAGEREF _Toc257327656 \h </w:instrText>
+        <w:instrText xml:space="preserve"> PAGEREF _Toc257392532 \h </w:instrText>
       </w:r>
       <w:r>
         <w:rPr>
@@ -1148,7 +1234,7 @@
         <w:rPr>
           <w:noProof/>
         </w:rPr>
-        <w:instrText xml:space="preserve"> PAGEREF _Toc257327657 \h </w:instrText>
+        <w:instrText xml:space="preserve"> PAGEREF _Toc257392533 \h </w:instrText>
       </w:r>
       <w:r>
         <w:rPr>
@@ -1231,7 +1317,7 @@
         <w:rPr>
           <w:noProof/>
         </w:rPr>
-        <w:instrText xml:space="preserve"> PAGEREF _Toc257327658 \h </w:instrText>
+        <w:instrText xml:space="preserve"> PAGEREF _Toc257392534 \h </w:instrText>
       </w:r>
       <w:r>
         <w:rPr>
@@ -1248,7 +1334,7 @@
         <w:rPr>
           <w:noProof/>
         </w:rPr>
-        <w:t>6</w:t>
+        <w:t>5</w:t>
       </w:r>
       <w:r>
         <w:rPr>
@@ -1308,7 +1394,7 @@
         <w:rPr>
           <w:noProof/>
         </w:rPr>
-        <w:instrText xml:space="preserve"> PAGEREF _Toc257327659 \h </w:instrText>
+        <w:instrText xml:space="preserve"> PAGEREF _Toc257392535 \h </w:instrText>
       </w:r>
       <w:r>
         <w:rPr>
@@ -1325,7 +1411,7 @@
         <w:rPr>
           <w:noProof/>
         </w:rPr>
-        <w:t>6</w:t>
+        <w:t>5</w:t>
       </w:r>
       <w:r>
         <w:rPr>
@@ -1385,7 +1471,7 @@
         <w:rPr>
           <w:noProof/>
         </w:rPr>
-        <w:instrText xml:space="preserve"> PAGEREF _Toc257327660 \h </w:instrText>
+        <w:instrText xml:space="preserve"> PAGEREF _Toc257392536 \h </w:instrText>
       </w:r>
       <w:r>
         <w:rPr>
@@ -1402,7 +1488,7 @@
         <w:rPr>
           <w:noProof/>
         </w:rPr>
-        <w:t>6</w:t>
+        <w:t>5</w:t>
       </w:r>
       <w:r>
         <w:rPr>
@@ -1444,7 +1530,7 @@
         <w:rPr>
           <w:noProof/>
         </w:rPr>
-        <w:t>Workflows and algorithms</w:t>
+        <w:t xml:space="preserve"> Workflows and algorithms</w:t>
       </w:r>
       <w:r>
         <w:rPr>
@@ -1462,7 +1548,7 @@
         <w:rPr>
           <w:noProof/>
         </w:rPr>
-        <w:instrText xml:space="preserve"> PAGEREF _Toc257327661 \h </w:instrText>
+        <w:instrText xml:space="preserve"> PAGEREF _Toc257392537 \h </w:instrText>
       </w:r>
       <w:r>
         <w:rPr>
@@ -1539,7 +1625,7 @@
         <w:rPr>
           <w:noProof/>
         </w:rPr>
-        <w:instrText xml:space="preserve"> PAGEREF _Toc257327662 \h </w:instrText>
+        <w:instrText xml:space="preserve"> PAGEREF _Toc257392538 \h </w:instrText>
       </w:r>
       <w:r>
         <w:rPr>
@@ -1622,7 +1708,7 @@
         <w:rPr>
           <w:noProof/>
         </w:rPr>
-        <w:instrText xml:space="preserve"> PAGEREF _Toc257327663 \h </w:instrText>
+        <w:instrText xml:space="preserve"> PAGEREF _Toc257392539 \h </w:instrText>
       </w:r>
       <w:r>
         <w:rPr>
@@ -1639,7 +1725,7 @@
         <w:rPr>
           <w:noProof/>
         </w:rPr>
-        <w:t>8</w:t>
+        <w:t>7</w:t>
       </w:r>
       <w:r>
         <w:rPr>
@@ -1699,7 +1785,7 @@
         <w:rPr>
           <w:noProof/>
         </w:rPr>
-        <w:instrText xml:space="preserve"> PAGEREF _Toc257327664 \h </w:instrText>
+        <w:instrText xml:space="preserve"> PAGEREF _Toc257392540 \h </w:instrText>
       </w:r>
       <w:r>
         <w:rPr>
@@ -1716,7 +1802,7 @@
         <w:rPr>
           <w:noProof/>
         </w:rPr>
-        <w:t>8</w:t>
+        <w:t>7</w:t>
       </w:r>
       <w:r>
         <w:rPr>
@@ -1776,7 +1862,7 @@
         <w:rPr>
           <w:noProof/>
         </w:rPr>
-        <w:instrText xml:space="preserve"> PAGEREF _Toc257327665 \h </w:instrText>
+        <w:instrText xml:space="preserve"> PAGEREF _Toc257392541 \h </w:instrText>
       </w:r>
       <w:r>
         <w:rPr>
@@ -1793,7 +1879,7 @@
         <w:rPr>
           <w:noProof/>
         </w:rPr>
-        <w:t>8</w:t>
+        <w:t>7</w:t>
       </w:r>
       <w:r>
         <w:rPr>
@@ -1835,7 +1921,7 @@
         <w:rPr>
           <w:noProof/>
         </w:rPr>
-        <w:t xml:space="preserve"> Workflows and algorithms</w:t>
+        <w:t>Workflows and algorithms</w:t>
       </w:r>
       <w:r>
         <w:rPr>
@@ -1853,7 +1939,7 @@
         <w:rPr>
           <w:noProof/>
         </w:rPr>
-        <w:instrText xml:space="preserve"> PAGEREF _Toc257327666 \h </w:instrText>
+        <w:instrText xml:space="preserve"> PAGEREF _Toc257392542 \h </w:instrText>
       </w:r>
       <w:r>
         <w:rPr>
@@ -1870,7 +1956,7 @@
         <w:rPr>
           <w:noProof/>
         </w:rPr>
-        <w:t>8</w:t>
+        <w:t>7</w:t>
       </w:r>
       <w:r>
         <w:rPr>
@@ -1930,7 +2016,7 @@
         <w:rPr>
           <w:noProof/>
         </w:rPr>
-        <w:instrText xml:space="preserve"> PAGEREF _Toc257327667 \h </w:instrText>
+        <w:instrText xml:space="preserve"> PAGEREF _Toc257392543 \h </w:instrText>
       </w:r>
       <w:r>
         <w:rPr>
@@ -1947,7 +2033,7 @@
         <w:rPr>
           <w:noProof/>
         </w:rPr>
-        <w:t>9</w:t>
+        <w:t>7</w:t>
       </w:r>
       <w:r>
         <w:rPr>
@@ -1995,7 +2081,7 @@
         <w:rPr>
           <w:noProof/>
         </w:rPr>
-        <w:t>Network [DENIZ]</w:t>
+        <w:t>Network</w:t>
       </w:r>
       <w:r>
         <w:rPr>
@@ -2013,7 +2099,7 @@
         <w:rPr>
           <w:noProof/>
         </w:rPr>
-        <w:instrText xml:space="preserve"> PAGEREF _Toc257327668 \h </w:instrText>
+        <w:instrText xml:space="preserve"> PAGEREF _Toc257392544 \h </w:instrText>
       </w:r>
       <w:r>
         <w:rPr>
@@ -2030,7 +2116,7 @@
         <w:rPr>
           <w:noProof/>
         </w:rPr>
-        <w:t>10</w:t>
+        <w:t>8</w:t>
       </w:r>
       <w:r>
         <w:rPr>
@@ -2090,7 +2176,7 @@
         <w:rPr>
           <w:noProof/>
         </w:rPr>
-        <w:instrText xml:space="preserve"> PAGEREF _Toc257327669 \h </w:instrText>
+        <w:instrText xml:space="preserve"> PAGEREF _Toc257392545 \h </w:instrText>
       </w:r>
       <w:r>
         <w:rPr>
@@ -2107,7 +2193,7 @@
         <w:rPr>
           <w:noProof/>
         </w:rPr>
-        <w:t>10</w:t>
+        <w:t>8</w:t>
       </w:r>
       <w:r>
         <w:rPr>
@@ -2167,7 +2253,7 @@
         <w:rPr>
           <w:noProof/>
         </w:rPr>
-        <w:instrText xml:space="preserve"> PAGEREF _Toc257327670 \h </w:instrText>
+        <w:instrText xml:space="preserve"> PAGEREF _Toc257392546 \h </w:instrText>
       </w:r>
       <w:r>
         <w:rPr>
@@ -2184,7 +2270,7 @@
         <w:rPr>
           <w:noProof/>
         </w:rPr>
-        <w:t>10</w:t>
+        <w:t>8</w:t>
       </w:r>
       <w:r>
         <w:rPr>
@@ -2244,7 +2330,7 @@
         <w:rPr>
           <w:noProof/>
         </w:rPr>
-        <w:instrText xml:space="preserve"> PAGEREF _Toc257327671 \h </w:instrText>
+        <w:instrText xml:space="preserve"> PAGEREF _Toc257392547 \h </w:instrText>
       </w:r>
       <w:r>
         <w:rPr>
@@ -2261,7 +2347,7 @@
         <w:rPr>
           <w:noProof/>
         </w:rPr>
-        <w:t>10</w:t>
+        <w:t>8</w:t>
       </w:r>
       <w:r>
         <w:rPr>
@@ -2321,7 +2407,7 @@
         <w:rPr>
           <w:noProof/>
         </w:rPr>
-        <w:instrText xml:space="preserve"> PAGEREF _Toc257327672 \h </w:instrText>
+        <w:instrText xml:space="preserve"> PAGEREF _Toc257392548 \h </w:instrText>
       </w:r>
       <w:r>
         <w:rPr>
@@ -2338,7 +2424,7 @@
         <w:rPr>
           <w:noProof/>
         </w:rPr>
-        <w:t>10</w:t>
+        <w:t>8</w:t>
       </w:r>
       <w:r>
         <w:rPr>
@@ -2404,7 +2490,7 @@
         <w:rPr>
           <w:noProof/>
         </w:rPr>
-        <w:instrText xml:space="preserve"> PAGEREF _Toc257327673 \h </w:instrText>
+        <w:instrText xml:space="preserve"> PAGEREF _Toc257392549 \h </w:instrText>
       </w:r>
       <w:r>
         <w:rPr>
@@ -2421,7 +2507,7 @@
         <w:rPr>
           <w:noProof/>
         </w:rPr>
-        <w:t>11</w:t>
+        <w:t>9</w:t>
       </w:r>
       <w:r>
         <w:rPr>
@@ -2481,7 +2567,7 @@
         <w:rPr>
           <w:noProof/>
         </w:rPr>
-        <w:instrText xml:space="preserve"> PAGEREF _Toc257327674 \h </w:instrText>
+        <w:instrText xml:space="preserve"> PAGEREF _Toc257392550 \h </w:instrText>
       </w:r>
       <w:r>
         <w:rPr>
@@ -2498,7 +2584,7 @@
         <w:rPr>
           <w:noProof/>
         </w:rPr>
-        <w:t>11</w:t>
+        <w:t>9</w:t>
       </w:r>
       <w:r>
         <w:rPr>
@@ -2558,7 +2644,7 @@
         <w:rPr>
           <w:noProof/>
         </w:rPr>
-        <w:instrText xml:space="preserve"> PAGEREF _Toc257327675 \h </w:instrText>
+        <w:instrText xml:space="preserve"> PAGEREF _Toc257392551 \h </w:instrText>
       </w:r>
       <w:r>
         <w:rPr>
@@ -2575,7 +2661,7 @@
         <w:rPr>
           <w:noProof/>
         </w:rPr>
-        <w:t>11</w:t>
+        <w:t>9</w:t>
       </w:r>
       <w:r>
         <w:rPr>
@@ -2635,7 +2721,7 @@
         <w:rPr>
           <w:noProof/>
         </w:rPr>
-        <w:instrText xml:space="preserve"> PAGEREF _Toc257327676 \h </w:instrText>
+        <w:instrText xml:space="preserve"> PAGEREF _Toc257392552 \h </w:instrText>
       </w:r>
       <w:r>
         <w:rPr>
@@ -2652,7 +2738,7 @@
         <w:rPr>
           <w:noProof/>
         </w:rPr>
-        <w:t>11</w:t>
+        <w:t>9</w:t>
       </w:r>
       <w:r>
         <w:rPr>
@@ -2712,7 +2798,7 @@
         <w:rPr>
           <w:noProof/>
         </w:rPr>
-        <w:instrText xml:space="preserve"> PAGEREF _Toc257327677 \h </w:instrText>
+        <w:instrText xml:space="preserve"> PAGEREF _Toc257392553 \h </w:instrText>
       </w:r>
       <w:r>
         <w:rPr>
@@ -2729,7 +2815,7 @@
         <w:rPr>
           <w:noProof/>
         </w:rPr>
-        <w:t>11</w:t>
+        <w:t>9</w:t>
       </w:r>
       <w:r>
         <w:rPr>
@@ -2773,7 +2859,7 @@
         <w:rPr>
           <w:noProof/>
         </w:rPr>
-        <w:t>COTS Identification [ALL]</w:t>
+        <w:t>COTS Identification</w:t>
       </w:r>
       <w:r>
         <w:rPr>
@@ -2791,7 +2877,7 @@
         <w:rPr>
           <w:noProof/>
         </w:rPr>
-        <w:instrText xml:space="preserve"> PAGEREF _Toc257327678 \h </w:instrText>
+        <w:instrText xml:space="preserve"> PAGEREF _Toc257392554 \h </w:instrText>
       </w:r>
       <w:r>
         <w:rPr>
@@ -2808,7 +2894,7 @@
         <w:rPr>
           <w:noProof/>
         </w:rPr>
-        <w:t>12</w:t>
+        <w:t>10</w:t>
       </w:r>
       <w:r>
         <w:rPr>
@@ -2855,7 +2941,7 @@
       <w:pPr>
         <w:pStyle w:val="Heading1"/>
       </w:pPr>
-      <w:bookmarkStart w:id="3" w:name="_Toc257327653"/>
+      <w:bookmarkStart w:id="4" w:name="_Toc257392529"/>
       <w:r>
         <w:lastRenderedPageBreak/>
         <w:t>Introduction</w:t>
@@ -2863,10 +2949,11 @@
       <w:r>
         <w:t xml:space="preserve"> [EREN]</w:t>
       </w:r>
-      <w:bookmarkEnd w:id="3"/>
+      <w:bookmarkEnd w:id="4"/>
     </w:p>
     <w:p/>
     <w:p>
+      <w:proofErr w:type="gramStart"/>
       <w:r>
         <w:rPr>
           <w:highlight w:val="lightGray"/>
@@ -2879,6 +2966,7 @@
         </w:rPr>
         <w:t>.</w:t>
       </w:r>
+      <w:proofErr w:type="gramEnd"/>
     </w:p>
     <w:p>
       <w:r>
@@ -2907,25 +2995,25 @@
       <w:pPr>
         <w:pStyle w:val="Heading2"/>
       </w:pPr>
-      <w:bookmarkStart w:id="4" w:name="_Toc115956199"/>
-      <w:bookmarkStart w:id="5" w:name="_Toc126126697"/>
-      <w:bookmarkStart w:id="6" w:name="_Toc257327654"/>
+      <w:bookmarkStart w:id="5" w:name="_Toc115956199"/>
+      <w:bookmarkStart w:id="6" w:name="_Toc126126697"/>
+      <w:bookmarkStart w:id="7" w:name="_Toc257392530"/>
       <w:r>
         <w:t>References</w:t>
       </w:r>
-      <w:bookmarkEnd w:id="4"/>
       <w:bookmarkEnd w:id="5"/>
       <w:bookmarkEnd w:id="6"/>
+      <w:bookmarkEnd w:id="7"/>
     </w:p>
     <w:p>
       <w:pPr>
         <w:pStyle w:val="Heading3"/>
       </w:pPr>
-      <w:bookmarkStart w:id="7" w:name="_Toc257327655"/>
+      <w:bookmarkStart w:id="8" w:name="_Toc257392531"/>
       <w:r>
         <w:t>Project References</w:t>
       </w:r>
-      <w:bookmarkEnd w:id="7"/>
+      <w:bookmarkEnd w:id="8"/>
     </w:p>
     <w:p/>
     <w:tbl>
@@ -2995,13 +3083,13 @@
                 <w:highlight w:val="lightGray"/>
               </w:rPr>
             </w:pPr>
-            <w:bookmarkStart w:id="8" w:name="_Ref210901804"/>
+            <w:bookmarkStart w:id="9" w:name="_Ref210901804"/>
             <w:r>
               <w:t>[R1]</w:t>
             </w:r>
           </w:p>
         </w:tc>
-        <w:bookmarkEnd w:id="8"/>
+        <w:bookmarkEnd w:id="9"/>
         <w:tc>
           <w:tcPr>
             <w:tcW w:w="2271" w:type="dxa"/>
@@ -3034,15 +3122,15 @@
       <w:pPr>
         <w:pStyle w:val="Heading1"/>
       </w:pPr>
-      <w:bookmarkStart w:id="9" w:name="_Toc257327656"/>
+      <w:bookmarkStart w:id="10" w:name="_Toc257392532"/>
       <w:r>
         <w:lastRenderedPageBreak/>
         <w:t>Software Architecture overview</w:t>
       </w:r>
-      <w:r>
-        <w:t xml:space="preserve"> [EREN]</w:t>
-      </w:r>
-      <w:bookmarkEnd w:id="9"/>
+      <w:bookmarkEnd w:id="10"/>
+      <w:r>
+        <w:t xml:space="preserve"> </w:t>
+      </w:r>
     </w:p>
     <w:p>
       <w:pPr>
@@ -3100,206 +3188,127 @@
       <w:pPr>
         <w:pStyle w:val="Heading1"/>
       </w:pPr>
-      <w:bookmarkStart w:id="10" w:name="_Toc126390257"/>
-      <w:bookmarkStart w:id="11" w:name="_Toc257327657"/>
+      <w:bookmarkStart w:id="11" w:name="_Toc126390257"/>
+      <w:bookmarkStart w:id="12" w:name="_Toc257392533"/>
       <w:r>
         <w:lastRenderedPageBreak/>
         <w:t>Software design description</w:t>
       </w:r>
-      <w:bookmarkEnd w:id="10"/>
       <w:bookmarkEnd w:id="11"/>
-    </w:p>
-    <w:p>
-      <w:pPr>
-        <w:rPr>
-          <w:highlight w:val="lightGray"/>
-        </w:rPr>
-      </w:pPr>
-      <w:r>
-        <w:rPr>
-          <w:highlight w:val="lightGray"/>
-        </w:rPr>
-        <w:t>D</w:t>
-      </w:r>
-      <w:r>
-        <w:rPr>
-          <w:highlight w:val="lightGray"/>
-        </w:rPr>
-        <w:t xml:space="preserve">escribe each </w:t>
-      </w:r>
-      <w:r>
-        <w:rPr>
-          <w:highlight w:val="lightGray"/>
-        </w:rPr>
-        <w:t>top level package/</w:t>
-      </w:r>
-      <w:r>
-        <w:rPr>
-          <w:highlight w:val="lightGray"/>
-        </w:rPr>
-        <w:t xml:space="preserve">component </w:t>
-      </w:r>
-      <w:r>
-        <w:rPr>
-          <w:highlight w:val="lightGray"/>
-        </w:rPr>
-        <w:t>of your software and if necessary sub-components/sub packages.</w:t>
-      </w:r>
-    </w:p>
-    <w:p>
-      <w:pPr>
-        <w:rPr>
-          <w:highlight w:val="lightGray"/>
-        </w:rPr>
-      </w:pPr>
-    </w:p>
-    <w:p>
-      <w:pPr>
-        <w:rPr>
-          <w:highlight w:val="lightGray"/>
-        </w:rPr>
-      </w:pPr>
-    </w:p>
-    <w:p>
-      <w:pPr>
-        <w:rPr>
-          <w:highlight w:val="lightGray"/>
-        </w:rPr>
-      </w:pPr>
-      <w:r>
-        <w:rPr>
-          <w:highlight w:val="lightGray"/>
-        </w:rPr>
-        <w:t xml:space="preserve">Use </w:t>
-      </w:r>
-      <w:r>
-        <w:rPr>
-          <w:highlight w:val="lightGray"/>
-        </w:rPr>
-        <w:t>Class diagrams</w:t>
-      </w:r>
-      <w:r>
-        <w:rPr>
-          <w:highlight w:val="lightGray"/>
-        </w:rPr>
-        <w:t xml:space="preserve">, </w:t>
-      </w:r>
-      <w:r>
-        <w:rPr>
-          <w:highlight w:val="lightGray"/>
-        </w:rPr>
-        <w:t>sequence diagrams</w:t>
-      </w:r>
-      <w:r>
-        <w:rPr>
-          <w:highlight w:val="lightGray"/>
-        </w:rPr>
-        <w:t xml:space="preserve"> and</w:t>
-      </w:r>
-      <w:r>
-        <w:rPr>
-          <w:highlight w:val="lightGray"/>
-        </w:rPr>
+      <w:bookmarkEnd w:id="12"/>
+    </w:p>
+    <w:p>
+      <w:pPr>
+        <w:pStyle w:val="Heading2"/>
+      </w:pPr>
+      <w:bookmarkStart w:id="13" w:name="_Toc257392534"/>
+      <w:r>
+        <w:t>Graphical User Interface</w:t>
+      </w:r>
+      <w:bookmarkEnd w:id="13"/>
+    </w:p>
+    <w:p>
+      <w:pPr>
+        <w:pStyle w:val="Heading3"/>
+      </w:pPr>
+      <w:bookmarkStart w:id="14" w:name="_Toc126390261"/>
+      <w:bookmarkStart w:id="15" w:name="_Toc257392535"/>
+      <w:r>
+        <w:t>Component</w:t>
+      </w:r>
+      <w:r>
         <w:t xml:space="preserve"> </w:t>
       </w:r>
       <w:r>
-        <w:rPr>
-          <w:highlight w:val="lightGray"/>
-        </w:rPr>
-        <w:t>d</w:t>
-      </w:r>
-      <w:r>
-        <w:rPr>
-          <w:highlight w:val="lightGray"/>
-        </w:rPr>
-        <w:t>eployment</w:t>
-      </w:r>
-      <w:r>
-        <w:rPr>
-          <w:highlight w:val="lightGray"/>
-        </w:rPr>
-        <w:t xml:space="preserve"> diagrams</w:t>
-      </w:r>
-      <w:r>
-        <w:rPr>
-          <w:highlight w:val="lightGray"/>
-        </w:rPr>
-        <w:t xml:space="preserve"> to illustrate your description.</w:t>
-      </w:r>
-    </w:p>
-    <w:p>
-      <w:pPr>
-        <w:jc w:val="left"/>
-        <w:rPr>
-          <w:highlight w:val="lightGray"/>
-        </w:rPr>
-      </w:pPr>
-      <w:r>
-        <w:rPr>
-          <w:highlight w:val="lightGray"/>
-        </w:rPr>
-        <w:br w:type="page"/>
-      </w:r>
-    </w:p>
-    <w:p>
-      <w:pPr>
-        <w:pStyle w:val="Heading2"/>
-      </w:pPr>
-      <w:bookmarkStart w:id="12" w:name="_Toc257327658"/>
-      <w:r>
-        <w:lastRenderedPageBreak/>
-        <w:t>Graphical User Interface</w:t>
-      </w:r>
-      <w:bookmarkEnd w:id="12"/>
-    </w:p>
-    <w:p>
-      <w:pPr>
-        <w:pStyle w:val="Heading3"/>
-      </w:pPr>
-      <w:bookmarkStart w:id="13" w:name="_Toc126390261"/>
-      <w:bookmarkStart w:id="14" w:name="_Toc257327659"/>
-      <w:r>
-        <w:t>Component</w:t>
-      </w:r>
-      <w:r>
-        <w:t xml:space="preserve"> </w:t>
-      </w:r>
-      <w:r>
         <w:t>interfaces</w:t>
       </w:r>
-      <w:bookmarkEnd w:id="13"/>
       <w:bookmarkEnd w:id="14"/>
-    </w:p>
-    <w:p>
-      <w:r>
-        <w:t>The user interface of TicTacToe game consists of 4 different components which are MainMenuPanel, NetworkMenuPanel, GameBoard and BoardButton.</w:t>
-      </w:r>
+      <w:bookmarkEnd w:id="15"/>
+    </w:p>
+    <w:p>
+      <w:r>
+        <w:t>The user interface of TicTacToe game con</w:t>
+      </w:r>
+      <w:r>
+        <w:t>sists of 4 different components:</w:t>
+      </w:r>
+    </w:p>
+    <w:p>
+      <w:pPr>
+        <w:pStyle w:val="ListParagraph"/>
+        <w:numPr>
+          <w:ilvl w:val="0"/>
+          <w:numId w:val="47"/>
+        </w:numPr>
+      </w:pPr>
+      <w:proofErr w:type="spellStart"/>
+      <w:r>
+        <w:t>MainMenuPanel</w:t>
+      </w:r>
+      <w:proofErr w:type="spellEnd"/>
+    </w:p>
+    <w:p>
+      <w:pPr>
+        <w:pStyle w:val="ListParagraph"/>
+        <w:numPr>
+          <w:ilvl w:val="0"/>
+          <w:numId w:val="47"/>
+        </w:numPr>
+      </w:pPr>
+      <w:proofErr w:type="spellStart"/>
+      <w:r>
+        <w:t>NetworkMenuPanel</w:t>
+      </w:r>
+      <w:proofErr w:type="spellEnd"/>
+    </w:p>
+    <w:p>
+      <w:pPr>
+        <w:pStyle w:val="ListParagraph"/>
+        <w:numPr>
+          <w:ilvl w:val="0"/>
+          <w:numId w:val="47"/>
+        </w:numPr>
+      </w:pPr>
+      <w:proofErr w:type="spellStart"/>
+      <w:r>
+        <w:t>GameBoard</w:t>
+      </w:r>
+      <w:proofErr w:type="spellEnd"/>
+    </w:p>
+    <w:p>
+      <w:pPr>
+        <w:pStyle w:val="ListParagraph"/>
+        <w:numPr>
+          <w:ilvl w:val="0"/>
+          <w:numId w:val="47"/>
+        </w:numPr>
+      </w:pPr>
+      <w:proofErr w:type="spellStart"/>
+      <w:r>
+        <w:t>BoardButton</w:t>
+      </w:r>
+      <w:proofErr w:type="spellEnd"/>
       <w:r>
         <w:br/>
       </w:r>
-      <w:r>
-        <w:br/>
-        <w:t>MainMenuPanel is designed to catch the user decision about game type. It offers localGameButton and remoteGameButton components to the user.</w:t>
-      </w:r>
-      <w:r>
-        <w:br/>
-        <w:t>NetworkMenuPanel catches remoteGameButton as an input via Controller. It offers joinGameButton and hostGameButton to</w:t>
-      </w:r>
-      <w:r>
-        <w:t xml:space="preserve"> the</w:t>
-      </w:r>
-      <w:r>
-        <w:t xml:space="preserve"> user.</w:t>
-      </w:r>
-      <w:r>
-        <w:br/>
-        <w:t>GameBoard can take its input either from MainMenuPanel or NetworkMenuPanel via Controller. It is designed to capture the inputs from localGameButton, joinGameButton and remoteGameButton</w:t>
-      </w:r>
-      <w:r>
-        <w:t xml:space="preserve"> to start to visualize the GameBoard</w:t>
-      </w:r>
-      <w:r>
-        <w:t>.</w:t>
+    </w:p>
+    <w:p>
+      <w:r>
+        <w:t xml:space="preserve">The </w:t>
+      </w:r>
+      <w:proofErr w:type="spellStart"/>
+      <w:r>
+        <w:t>BoardButton</w:t>
+      </w:r>
+      <w:proofErr w:type="spellEnd"/>
+      <w:r>
+        <w:t xml:space="preserve"> has an interface to set the button text and the button state (enabled or disabled).</w:t>
+      </w:r>
+    </w:p>
+    <w:p/>
+    <w:p>
+      <w:r>
+        <w:t>No other component defines an interface.</w:t>
       </w:r>
     </w:p>
     <w:p>
@@ -3307,14 +3316,14 @@
         <w:pStyle w:val="Heading3"/>
         <w:ind w:left="567" w:hanging="567"/>
       </w:pPr>
-      <w:bookmarkStart w:id="15" w:name="_Toc257327660"/>
+      <w:bookmarkStart w:id="16" w:name="_Toc257392536"/>
       <w:r>
         <w:t xml:space="preserve">Component design </w:t>
       </w:r>
       <w:r>
         <w:t>description</w:t>
       </w:r>
-      <w:bookmarkEnd w:id="15"/>
+      <w:bookmarkEnd w:id="16"/>
     </w:p>
     <w:p>
       <w:pPr>
@@ -3383,15 +3392,43 @@
       </w:r>
     </w:p>
     <w:p>
-      <w:r>
-        <w:t>MainMenuPanel: This component creates the main menu of the game. It has two buttons to redirect user either to a local game or to a network game.</w:t>
+      <w:proofErr w:type="spellStart"/>
+      <w:r>
+        <w:t>MainMenuPanel</w:t>
+      </w:r>
+      <w:proofErr w:type="spellEnd"/>
+      <w:r>
+        <w:t>: This component creates the main menu of the game. It has two buttons to redirect user either to a local game or to a network game.</w:t>
       </w:r>
       <w:r>
         <w:br/>
       </w:r>
       <w:r>
         <w:br/>
-        <w:t xml:space="preserve">NetworkMenuPanel: This component can be triggered by network game button on the MainMenuPanel. It presents host game and join game buttons to user in order to set up a network game. Join game option uses pop-up box to get IP address information. Host game option uses pop-ups to inform the user about </w:t>
+      </w:r>
+      <w:proofErr w:type="spellStart"/>
+      <w:r>
+        <w:t>NetworkMenuPanel</w:t>
+      </w:r>
+      <w:proofErr w:type="spellEnd"/>
+      <w:r>
+        <w:t xml:space="preserve">: This component can be triggered by network game button on the </w:t>
+      </w:r>
+      <w:proofErr w:type="spellStart"/>
+      <w:r>
+        <w:t>MainMenuPanel</w:t>
+      </w:r>
+      <w:proofErr w:type="spellEnd"/>
+      <w:r>
+        <w:t xml:space="preserve">. It presents host game and </w:t>
+      </w:r>
+      <w:proofErr w:type="gramStart"/>
+      <w:r>
+        <w:t>join</w:t>
+      </w:r>
+      <w:proofErr w:type="gramEnd"/>
+      <w:r>
+        <w:t xml:space="preserve"> game buttons to user in order to set up a network game. Join game option uses pop-up box to get IP address information. Host game option uses pop-ups to inform the user about </w:t>
       </w:r>
       <w:r>
         <w:t>status of remote play (e.g. player is connecting)</w:t>
@@ -3402,49 +3439,98 @@
     </w:p>
     <w:p/>
     <w:p>
-      <w:r>
-        <w:t xml:space="preserve">GameBoard: This component can be triggered by local game, join game </w:t>
+      <w:proofErr w:type="spellStart"/>
+      <w:r>
+        <w:t>GameBoard</w:t>
+      </w:r>
+      <w:proofErr w:type="spellEnd"/>
+      <w:r>
+        <w:t xml:space="preserve">: </w:t>
+      </w:r>
+      <w:proofErr w:type="gramStart"/>
+      <w:r>
+        <w:t xml:space="preserve">This component can be triggered by local game, join game </w:t>
       </w:r>
       <w:r>
         <w:t>or</w:t>
       </w:r>
       <w:r>
-        <w:t xml:space="preserve"> host game buttons. It creates the </w:t>
-      </w:r>
-      <w:r>
-        <w:t>game board which has 9 “BoardButton”s and a player turn indicator. It is also creates pop-up boxes to inform the user about game results and the status of remote player (e.g. disconnection).</w:t>
+        <w:t xml:space="preserve"> host game buttons</w:t>
+      </w:r>
+      <w:proofErr w:type="gramEnd"/>
+      <w:r>
+        <w:t xml:space="preserve">. It creates the </w:t>
+      </w:r>
+      <w:r>
+        <w:t xml:space="preserve">game </w:t>
+      </w:r>
+      <w:proofErr w:type="gramStart"/>
+      <w:r>
+        <w:t>board which</w:t>
+      </w:r>
+      <w:proofErr w:type="gramEnd"/>
+      <w:r>
+        <w:t xml:space="preserve"> has 9 “</w:t>
+      </w:r>
+      <w:proofErr w:type="spellStart"/>
+      <w:r>
+        <w:t>BoardButton”s</w:t>
+      </w:r>
+      <w:proofErr w:type="spellEnd"/>
+      <w:r>
+        <w:t xml:space="preserve"> and a player turn indicator. It is also creates </w:t>
+      </w:r>
+      <w:r>
+        <w:lastRenderedPageBreak/>
+        <w:t>pop-up boxes to inform the user about game results and the status of remote player (e.g. disconnection).</w:t>
       </w:r>
     </w:p>
     <w:p/>
     <w:p>
-      <w:r>
-        <w:lastRenderedPageBreak/>
-        <w:t>BoardButton: This component is used by GameBoard. It includes fields that are required for game such as its status and its sign.</w:t>
+      <w:proofErr w:type="spellStart"/>
+      <w:r>
+        <w:t>BoardButton</w:t>
+      </w:r>
+      <w:proofErr w:type="spellEnd"/>
+      <w:r>
+        <w:t xml:space="preserve">: </w:t>
+      </w:r>
+      <w:proofErr w:type="gramStart"/>
+      <w:r>
+        <w:t xml:space="preserve">This component is used by </w:t>
+      </w:r>
+      <w:proofErr w:type="spellStart"/>
+      <w:r>
+        <w:t>GameBoard</w:t>
+      </w:r>
+      <w:proofErr w:type="spellEnd"/>
+      <w:proofErr w:type="gramEnd"/>
+      <w:r>
+        <w:t>. It includes fields that are required for game such as its status and its sign.</w:t>
       </w:r>
     </w:p>
     <w:p>
       <w:pPr>
         <w:pStyle w:val="Heading3"/>
       </w:pPr>
-      <w:r>
-        <w:t xml:space="preserve"> </w:t>
-      </w:r>
-      <w:bookmarkStart w:id="16" w:name="_Toc257327661"/>
-      <w:r>
-        <w:t>Workflows and algorithms</w:t>
-      </w:r>
-      <w:bookmarkEnd w:id="16"/>
-    </w:p>
-    <w:p>
+      <w:bookmarkStart w:id="17" w:name="_Toc257392537"/>
       <w:r>
         <w:rPr>
           <w:noProof/>
           <w:lang w:eastAsia="en-US"/>
         </w:rPr>
         <w:drawing>
-          <wp:inline distT="0" distB="0" distL="0" distR="0" wp14:anchorId="39BBFD00" wp14:editId="05C6F43C">
+          <wp:anchor distT="0" distB="0" distL="114300" distR="114300" simplePos="0" relativeHeight="251659264" behindDoc="0" locked="0" layoutInCell="1" allowOverlap="1" wp14:anchorId="737D8489" wp14:editId="6C620596">
+            <wp:simplePos x="0" y="0"/>
+            <wp:positionH relativeFrom="column">
+              <wp:posOffset>1094105</wp:posOffset>
+            </wp:positionH>
+            <wp:positionV relativeFrom="paragraph">
+              <wp:posOffset>492760</wp:posOffset>
+            </wp:positionV>
             <wp:extent cx="3924300" cy="4695825"/>
-            <wp:effectExtent l="0" t="0" r="0" b="9525"/>
+            <wp:effectExtent l="0" t="0" r="12700" b="3175"/>
+            <wp:wrapTopAndBottom/>
             <wp:docPr id="5" name="Picture 5"/>
             <wp:cNvGraphicFramePr>
               <a:graphicFrameLocks xmlns:a="http://schemas.openxmlformats.org/drawingml/2006/main" noChangeAspect="1"/>
@@ -3487,57 +3573,78 @@
                 </pic:pic>
               </a:graphicData>
             </a:graphic>
-          </wp:inline>
+            <wp14:sizeRelH relativeFrom="page">
+              <wp14:pctWidth>0</wp14:pctWidth>
+            </wp14:sizeRelH>
+            <wp14:sizeRelV relativeFrom="page">
+              <wp14:pctHeight>0</wp14:pctHeight>
+            </wp14:sizeRelV>
+          </wp:anchor>
         </w:drawing>
       </w:r>
+      <w:r>
+        <w:t xml:space="preserve"> </w:t>
+      </w:r>
+      <w:r>
+        <w:t>Workflows and algorithms</w:t>
+      </w:r>
+      <w:bookmarkEnd w:id="17"/>
     </w:p>
     <w:p>
       <w:pPr>
         <w:pStyle w:val="Heading3"/>
       </w:pPr>
-      <w:bookmarkStart w:id="17" w:name="_Toc126390260"/>
-      <w:bookmarkStart w:id="18" w:name="_Toc257327662"/>
+      <w:bookmarkStart w:id="18" w:name="_Toc126390260"/>
       <w:bookmarkStart w:id="19" w:name="_Toc126390264"/>
+      <w:bookmarkStart w:id="20" w:name="_Toc257392538"/>
       <w:r>
         <w:t xml:space="preserve">Software requirements </w:t>
       </w:r>
-      <w:bookmarkEnd w:id="17"/>
+      <w:bookmarkEnd w:id="18"/>
       <w:r>
         <w:t>mapping</w:t>
       </w:r>
-      <w:bookmarkEnd w:id="18"/>
-    </w:p>
-    <w:p>
-      <w:r>
-        <w:t>SRS-REQ-101</w:t>
-      </w:r>
-      <w:r>
-        <w:t xml:space="preserve"> [R1]</w:t>
-      </w:r>
-      <w:r>
-        <w:t>: This requirement is handled by MainMenuPanel, GameBoard, BoardButton and relevant other Controller &amp; Logic units.</w:t>
-      </w:r>
-    </w:p>
-    <w:p>
-      <w:r>
-        <w:t>SRS-REQ-102</w:t>
-      </w:r>
-      <w:r>
-        <w:t xml:space="preserve"> [R1]</w:t>
-      </w:r>
-      <w:r>
-        <w:t>: This requirement is handled by MainMenuPanel, NetworkMenuPanel GameBoard, BoardButton and relevant other Controller &amp; Logic units.</w:t>
-      </w:r>
-    </w:p>
-    <w:p>
-      <w:r>
-        <w:t>SRS-REQ-103</w:t>
-      </w:r>
-      <w:r>
-        <w:t xml:space="preserve"> [R1]</w:t>
-      </w:r>
-      <w:r>
-        <w:t>: This requirement is handled by MainMenuPanel, NetworkMenuPanel GameBoard, BoardButton and relevant other Controller &amp; Logic units.</w:t>
+      <w:bookmarkEnd w:id="20"/>
+    </w:p>
+    <w:p>
+      <w:r>
+        <w:t xml:space="preserve">This component handles the following requirements: </w:t>
+      </w:r>
+    </w:p>
+    <w:p>
+      <w:pPr>
+        <w:pStyle w:val="ListParagraph"/>
+        <w:numPr>
+          <w:ilvl w:val="0"/>
+          <w:numId w:val="45"/>
+        </w:numPr>
+      </w:pPr>
+      <w:r>
+        <w:t>SRS-REQ-101 LOCAL</w:t>
+      </w:r>
+    </w:p>
+    <w:p>
+      <w:pPr>
+        <w:pStyle w:val="ListParagraph"/>
+        <w:numPr>
+          <w:ilvl w:val="0"/>
+          <w:numId w:val="45"/>
+        </w:numPr>
+      </w:pPr>
+      <w:r>
+        <w:t>SRS-REQ-102 JOIN</w:t>
+      </w:r>
+    </w:p>
+    <w:p>
+      <w:pPr>
+        <w:pStyle w:val="ListParagraph"/>
+        <w:numPr>
+          <w:ilvl w:val="0"/>
+          <w:numId w:val="45"/>
+        </w:numPr>
+      </w:pPr>
+      <w:r>
+        <w:t>SRS-REQ-103 HOST</w:t>
       </w:r>
     </w:p>
     <w:p>
@@ -3552,18 +3659,18 @@
       <w:pPr>
         <w:pStyle w:val="Heading2"/>
       </w:pPr>
-      <w:bookmarkStart w:id="20" w:name="_Toc257327663"/>
+      <w:bookmarkStart w:id="21" w:name="_Toc257392539"/>
       <w:r>
         <w:lastRenderedPageBreak/>
         <w:t>Controller</w:t>
       </w:r>
-      <w:bookmarkEnd w:id="20"/>
+      <w:bookmarkEnd w:id="21"/>
     </w:p>
     <w:p>
       <w:pPr>
         <w:pStyle w:val="Heading3"/>
       </w:pPr>
-      <w:bookmarkStart w:id="21" w:name="_Toc257327664"/>
+      <w:bookmarkStart w:id="22" w:name="_Toc257392540"/>
       <w:r>
         <w:t>Component</w:t>
       </w:r>
@@ -3573,7 +3680,7 @@
       <w:r>
         <w:t>interfaces</w:t>
       </w:r>
-      <w:bookmarkEnd w:id="21"/>
+      <w:bookmarkEnd w:id="22"/>
     </w:p>
     <w:p>
       <w:r>
@@ -3583,18 +3690,55 @@
     <w:p/>
     <w:p>
       <w:r>
-        <w:t>Controller class provides an interface for the buttons in the GUI. The buttons use the interface provided by the Controller as their event listeners. For example, the event listener for the localGameButton instance in the MainMenuPanel instance is the Controller::localGameButtonPressed() method. Thus, we can generalize this principle for every Controller::[*]Pressed() method by concluding that they each represent an interface for a specific button.</w:t>
+        <w:t xml:space="preserve">Controller class provides an interface for the buttons in the GUI. The buttons use the interface provided by the Controller as their event listeners. For example, the event listener for the </w:t>
+      </w:r>
+      <w:proofErr w:type="spellStart"/>
+      <w:r>
+        <w:t>localGameButton</w:t>
+      </w:r>
+      <w:proofErr w:type="spellEnd"/>
+      <w:r>
+        <w:t xml:space="preserve"> instance in the </w:t>
+      </w:r>
+      <w:proofErr w:type="spellStart"/>
+      <w:r>
+        <w:t>MainMenuPanel</w:t>
+      </w:r>
+      <w:proofErr w:type="spellEnd"/>
+      <w:r>
+        <w:t xml:space="preserve"> instance is the Controller</w:t>
+      </w:r>
+      <w:proofErr w:type="gramStart"/>
+      <w:r>
+        <w:t>::</w:t>
+      </w:r>
+      <w:proofErr w:type="spellStart"/>
+      <w:proofErr w:type="gramEnd"/>
+      <w:r>
+        <w:t>localGameButtonPressed</w:t>
+      </w:r>
+      <w:proofErr w:type="spellEnd"/>
+      <w:r>
+        <w:t>() method. Thus, we can generalize this principle for every Controller</w:t>
+      </w:r>
+      <w:proofErr w:type="gramStart"/>
+      <w:r>
+        <w:t>::</w:t>
+      </w:r>
+      <w:proofErr w:type="gramEnd"/>
+      <w:r>
+        <w:t>[*]Pressed() method by concluding that they each represent an interface for a specific button.</w:t>
       </w:r>
     </w:p>
     <w:p>
       <w:pPr>
         <w:pStyle w:val="Heading3"/>
       </w:pPr>
-      <w:bookmarkStart w:id="22" w:name="_Toc257327665"/>
+      <w:bookmarkStart w:id="23" w:name="_Toc257392541"/>
       <w:r>
         <w:t>Component design description</w:t>
       </w:r>
-      <w:bookmarkEnd w:id="22"/>
+      <w:bookmarkEnd w:id="23"/>
     </w:p>
     <w:p>
       <w:r>
@@ -3656,28 +3800,28 @@
       <w:pPr>
         <w:pStyle w:val="Heading3"/>
       </w:pPr>
-      <w:bookmarkStart w:id="23" w:name="_Toc257327666"/>
       <w:r>
         <w:t xml:space="preserve"> </w:t>
       </w:r>
+      <w:bookmarkStart w:id="24" w:name="_Toc257392542"/>
       <w:r>
         <w:t>Workflows and algorithms</w:t>
       </w:r>
-      <w:bookmarkEnd w:id="23"/>
+      <w:bookmarkEnd w:id="24"/>
     </w:p>
     <w:p/>
     <w:p>
       <w:pPr>
         <w:pStyle w:val="Heading3"/>
       </w:pPr>
-      <w:bookmarkStart w:id="24" w:name="_Toc257327667"/>
+      <w:bookmarkStart w:id="25" w:name="_Toc257392543"/>
       <w:r>
         <w:t xml:space="preserve">Software requirements </w:t>
       </w:r>
       <w:r>
         <w:t>mapping</w:t>
       </w:r>
-      <w:bookmarkEnd w:id="24"/>
+      <w:bookmarkEnd w:id="25"/>
     </w:p>
     <w:p>
       <w:r>
@@ -3770,19 +3914,19 @@
       <w:pPr>
         <w:pStyle w:val="Heading2"/>
       </w:pPr>
-      <w:bookmarkStart w:id="25" w:name="_Toc257327668"/>
+      <w:bookmarkStart w:id="26" w:name="_Toc257392544"/>
       <w:bookmarkEnd w:id="19"/>
       <w:r>
         <w:lastRenderedPageBreak/>
         <w:t>Network</w:t>
       </w:r>
-      <w:bookmarkEnd w:id="25"/>
+      <w:bookmarkEnd w:id="26"/>
     </w:p>
     <w:p>
       <w:pPr>
         <w:pStyle w:val="Heading3"/>
       </w:pPr>
-      <w:bookmarkStart w:id="26" w:name="_Toc257327669"/>
+      <w:bookmarkStart w:id="27" w:name="_Toc257392545"/>
       <w:r>
         <w:t>Component</w:t>
       </w:r>
@@ -3792,7 +3936,7 @@
       <w:r>
         <w:t>interfaces</w:t>
       </w:r>
-      <w:bookmarkEnd w:id="26"/>
+      <w:bookmarkEnd w:id="27"/>
     </w:p>
     <w:p>
       <w:r>
@@ -3815,17 +3959,17 @@
       <w:pPr>
         <w:pStyle w:val="Heading3"/>
       </w:pPr>
-      <w:bookmarkStart w:id="27" w:name="_Toc257327670"/>
+      <w:bookmarkStart w:id="28" w:name="_Toc257392546"/>
       <w:r>
         <w:rPr>
           <w:noProof/>
           <w:lang w:eastAsia="en-US"/>
         </w:rPr>
         <w:drawing>
-          <wp:anchor distT="0" distB="0" distL="114300" distR="114300" simplePos="0" relativeHeight="251658240" behindDoc="0" locked="0" layoutInCell="1" allowOverlap="1" wp14:anchorId="7CABA5C7" wp14:editId="547F0E62">
+          <wp:anchor distT="0" distB="0" distL="114300" distR="114300" simplePos="0" relativeHeight="251658240" behindDoc="0" locked="0" layoutInCell="1" allowOverlap="1" wp14:anchorId="7CABA5C7" wp14:editId="754272A4">
             <wp:simplePos x="0" y="0"/>
             <wp:positionH relativeFrom="column">
-              <wp:posOffset>65405</wp:posOffset>
+              <wp:posOffset>179705</wp:posOffset>
             </wp:positionH>
             <wp:positionV relativeFrom="paragraph">
               <wp:posOffset>466090</wp:posOffset>
@@ -3887,36 +4031,98 @@
       <w:r>
         <w:t>Component design description</w:t>
       </w:r>
-      <w:bookmarkEnd w:id="27"/>
+      <w:bookmarkEnd w:id="28"/>
     </w:p>
     <w:p/>
     <w:p>
-      <w:r>
-        <w:t xml:space="preserve">NetworkAdapter: Controls all of the network flow and provides all network-related actions in the game. It can host or connect a game, send packets through the network to the peer or listen to the peer to receive a packet. </w:t>
+      <w:proofErr w:type="spellStart"/>
+      <w:r>
+        <w:t>NetworkAdapter</w:t>
+      </w:r>
+      <w:proofErr w:type="spellEnd"/>
+      <w:r>
+        <w:t xml:space="preserve">: Controls all of the network flow and provides all network-related actions in the game. It can host or connect a game, send packets through the network to the peer or listen to the peer to receive a packet. </w:t>
       </w:r>
     </w:p>
     <w:p/>
     <w:p>
       <w:r>
-        <w:t xml:space="preserve">Packet: Serializable network packets which are serialized and sent through the network and deserialized on receive. Carries information about the action. </w:t>
+        <w:t xml:space="preserve">Packet: </w:t>
+      </w:r>
+      <w:proofErr w:type="spellStart"/>
+      <w:r>
+        <w:t>Serializable</w:t>
+      </w:r>
+      <w:proofErr w:type="spellEnd"/>
+      <w:r>
+        <w:t xml:space="preserve"> network packets</w:t>
+      </w:r>
+      <w:r>
+        <w:t>,</w:t>
+      </w:r>
+      <w:r>
+        <w:t xml:space="preserve"> which are serialized and sent through the network and </w:t>
+      </w:r>
+      <w:proofErr w:type="spellStart"/>
+      <w:r>
+        <w:t>deserialized</w:t>
+      </w:r>
+      <w:proofErr w:type="spellEnd"/>
+      <w:r>
+        <w:t xml:space="preserve"> </w:t>
+      </w:r>
+      <w:r>
+        <w:t>when</w:t>
+      </w:r>
+      <w:r>
+        <w:t xml:space="preserve"> receive</w:t>
+      </w:r>
+      <w:r>
+        <w:t>d</w:t>
+      </w:r>
+      <w:r>
+        <w:t xml:space="preserve">. Carries information about the action. </w:t>
       </w:r>
     </w:p>
     <w:p>
       <w:pPr>
         <w:pStyle w:val="Heading3"/>
       </w:pPr>
-      <w:bookmarkStart w:id="28" w:name="_Toc257327671"/>
+      <w:bookmarkStart w:id="29" w:name="_Toc257392547"/>
       <w:r>
         <w:t>Workflows and algorithms</w:t>
       </w:r>
-      <w:bookmarkEnd w:id="28"/>
-    </w:p>
-    <w:p>
-      <w:r>
-        <w:t xml:space="preserve">NetworkAdapter itself does not have a task except creating and closing client and server sockets. </w:t>
-      </w:r>
-      <w:r>
-        <w:t>The Controller will call any other actions, like receiving and sending packets</w:t>
+      <w:bookmarkEnd w:id="29"/>
+    </w:p>
+    <w:p>
+      <w:proofErr w:type="spellStart"/>
+      <w:r>
+        <w:t>NetworkAdapter</w:t>
+      </w:r>
+      <w:proofErr w:type="spellEnd"/>
+      <w:r>
+        <w:t xml:space="preserve"> </w:t>
+      </w:r>
+      <w:r>
+        <w:t>is responsible of</w:t>
+      </w:r>
+      <w:r>
+        <w:t xml:space="preserve"> creating</w:t>
+      </w:r>
+      <w:r>
+        <w:t>, opening</w:t>
+      </w:r>
+      <w:r>
+        <w:t xml:space="preserve"> and closing client and server sockets. </w:t>
+      </w:r>
+      <w:r>
+        <w:t xml:space="preserve">The Controller will </w:t>
+      </w:r>
+      <w:r>
+        <w:t>initiate actions</w:t>
+      </w:r>
+      <w:r>
+        <w:t xml:space="preserve"> like receiving and sending packets</w:t>
       </w:r>
       <w:r>
         <w:t>. Therefore</w:t>
@@ -3928,7 +4134,15 @@
         <w:t xml:space="preserve"> the network module does not have its own sequence diagram. Pac</w:t>
       </w:r>
       <w:r>
-        <w:t>kets are created by the controller and forwarded to the NetworkAdapter for transmission.</w:t>
+        <w:t xml:space="preserve">kets are created by the controller and forwarded to the </w:t>
+      </w:r>
+      <w:proofErr w:type="spellStart"/>
+      <w:r>
+        <w:t>NetworkAdapter</w:t>
+      </w:r>
+      <w:proofErr w:type="spellEnd"/>
+      <w:r>
+        <w:t xml:space="preserve"> for transmission.</w:t>
       </w:r>
     </w:p>
     <w:p/>
@@ -3939,7 +4153,15 @@
         </w:rPr>
       </w:pPr>
       <w:r>
-        <w:t xml:space="preserve">After creating the NetworkAdapter, if the game is hosted, it will block the game until it accepts a connection. Receiving and sending a packet will also block the thread until a packet is arrived or a packet is sent successfully. </w:t>
+        <w:t xml:space="preserve">After creating the </w:t>
+      </w:r>
+      <w:proofErr w:type="spellStart"/>
+      <w:r>
+        <w:t>NetworkAdapter</w:t>
+      </w:r>
+      <w:proofErr w:type="spellEnd"/>
+      <w:r>
+        <w:t xml:space="preserve">, if the game is hosted, it will block the game until it accepts a connection. Receiving and sending a packet will also block the thread until a packet is arrived or a packet is sent successfully. </w:t>
       </w:r>
       <w:r>
         <w:rPr>
@@ -3952,14 +4174,14 @@
       <w:pPr>
         <w:pStyle w:val="Heading3"/>
       </w:pPr>
-      <w:bookmarkStart w:id="29" w:name="_Toc257327672"/>
+      <w:bookmarkStart w:id="30" w:name="_Toc257392548"/>
       <w:r>
         <w:t xml:space="preserve">Software requirements </w:t>
       </w:r>
       <w:r>
         <w:t>mapping</w:t>
       </w:r>
-      <w:bookmarkEnd w:id="29"/>
+      <w:bookmarkEnd w:id="30"/>
     </w:p>
     <w:p>
       <w:r>
@@ -4012,23 +4234,18 @@
           <w:ilvl w:val="0"/>
           <w:numId w:val="46"/>
         </w:numPr>
+        <w:jc w:val="left"/>
+        <w:rPr>
+          <w:highlight w:val="lightGray"/>
+        </w:rPr>
       </w:pPr>
       <w:r>
         <w:t>SRS-REQ-007</w:t>
       </w:r>
-    </w:p>
-    <w:p>
-      <w:pPr>
-        <w:jc w:val="left"/>
+      <w:r>
         <w:rPr>
           <w:highlight w:val="lightGray"/>
         </w:rPr>
-      </w:pPr>
-      <w:r>
-        <w:rPr>
-          <w:highlight w:val="lightGray"/>
-        </w:rPr>
-        <w:lastRenderedPageBreak/>
         <w:br w:type="page"/>
       </w:r>
     </w:p>
@@ -4036,12 +4253,12 @@
       <w:pPr>
         <w:pStyle w:val="Heading2"/>
       </w:pPr>
-      <w:bookmarkStart w:id="30" w:name="_Toc257327673"/>
+      <w:bookmarkStart w:id="31" w:name="_Toc257392549"/>
       <w:r>
         <w:lastRenderedPageBreak/>
         <w:t>Logic [Eren]</w:t>
       </w:r>
-      <w:bookmarkEnd w:id="30"/>
+      <w:bookmarkEnd w:id="31"/>
     </w:p>
     <w:p>
       <w:r>
@@ -4055,7 +4272,7 @@
       <w:pPr>
         <w:pStyle w:val="Heading3"/>
       </w:pPr>
-      <w:bookmarkStart w:id="31" w:name="_Toc257327674"/>
+      <w:bookmarkStart w:id="32" w:name="_Toc257392550"/>
       <w:r>
         <w:t>Component</w:t>
       </w:r>
@@ -4065,7 +4282,7 @@
       <w:r>
         <w:t>interfaces</w:t>
       </w:r>
-      <w:bookmarkEnd w:id="31"/>
+      <w:bookmarkEnd w:id="32"/>
     </w:p>
     <w:p>
       <w:r>
@@ -4079,11 +4296,11 @@
       <w:pPr>
         <w:pStyle w:val="Heading3"/>
       </w:pPr>
-      <w:bookmarkStart w:id="32" w:name="_Toc257327675"/>
+      <w:bookmarkStart w:id="33" w:name="_Toc257392551"/>
       <w:r>
         <w:t>Component design description</w:t>
       </w:r>
-      <w:bookmarkEnd w:id="32"/>
+      <w:bookmarkEnd w:id="33"/>
     </w:p>
     <w:p>
       <w:r>
@@ -4138,11 +4355,11 @@
       <w:pPr>
         <w:pStyle w:val="Heading3"/>
       </w:pPr>
-      <w:bookmarkStart w:id="33" w:name="_Toc257327676"/>
+      <w:bookmarkStart w:id="34" w:name="_Toc257392552"/>
       <w:r>
         <w:t>Workflows and algorithms</w:t>
       </w:r>
-      <w:bookmarkEnd w:id="33"/>
+      <w:bookmarkEnd w:id="34"/>
     </w:p>
     <w:p>
       <w:pPr>
@@ -4158,12 +4375,14 @@
           <w:u w:val="single"/>
         </w:rPr>
       </w:pPr>
+      <w:proofErr w:type="spellStart"/>
       <w:r>
         <w:rPr>
           <w:u w:val="single"/>
         </w:rPr>
         <w:t>GameLogic</w:t>
       </w:r>
+      <w:proofErr w:type="spellEnd"/>
       <w:r>
         <w:rPr>
           <w:u w:val="single"/>
@@ -4176,8 +4395,13 @@
         <w:ind w:left="360"/>
         <w:jc w:val="left"/>
       </w:pPr>
-      <w:r>
-        <w:t>initialize the game</w:t>
+      <w:proofErr w:type="gramStart"/>
+      <w:r>
+        <w:t>initialize</w:t>
+      </w:r>
+      <w:proofErr w:type="gramEnd"/>
+      <w:r>
+        <w:t xml:space="preserve"> the game</w:t>
       </w:r>
     </w:p>
     <w:p>
@@ -4185,8 +4409,13 @@
         <w:ind w:left="360"/>
         <w:jc w:val="left"/>
       </w:pPr>
-      <w:r>
-        <w:t>initialize the turn</w:t>
+      <w:proofErr w:type="gramStart"/>
+      <w:r>
+        <w:t>initialize</w:t>
+      </w:r>
+      <w:proofErr w:type="gramEnd"/>
+      <w:r>
+        <w:t xml:space="preserve"> the turn</w:t>
       </w:r>
     </w:p>
     <w:p>
@@ -4194,8 +4423,13 @@
         <w:ind w:left="360"/>
         <w:jc w:val="left"/>
       </w:pPr>
-      <w:r>
-        <w:t>while the game is not over</w:t>
+      <w:proofErr w:type="gramStart"/>
+      <w:r>
+        <w:t>while</w:t>
+      </w:r>
+      <w:proofErr w:type="gramEnd"/>
+      <w:r>
+        <w:t xml:space="preserve"> the game is not over</w:t>
       </w:r>
     </w:p>
     <w:p>
@@ -4204,7 +4438,23 @@
         <w:jc w:val="left"/>
       </w:pPr>
       <w:r>
-        <w:t>     let the player (wrt the turn) pick a square</w:t>
+        <w:t>     </w:t>
+      </w:r>
+      <w:proofErr w:type="gramStart"/>
+      <w:r>
+        <w:t>let</w:t>
+      </w:r>
+      <w:proofErr w:type="gramEnd"/>
+      <w:r>
+        <w:t xml:space="preserve"> the player (</w:t>
+      </w:r>
+      <w:proofErr w:type="spellStart"/>
+      <w:r>
+        <w:t>wrt</w:t>
+      </w:r>
+      <w:proofErr w:type="spellEnd"/>
+      <w:r>
+        <w:t xml:space="preserve"> the turn) pick a square</w:t>
       </w:r>
     </w:p>
     <w:p>
@@ -4213,7 +4463,15 @@
         <w:jc w:val="left"/>
       </w:pPr>
       <w:r>
-        <w:t>     switch the turn</w:t>
+        <w:t>     </w:t>
+      </w:r>
+      <w:proofErr w:type="gramStart"/>
+      <w:r>
+        <w:t>switch</w:t>
+      </w:r>
+      <w:proofErr w:type="gramEnd"/>
+      <w:r>
+        <w:t xml:space="preserve"> the turn</w:t>
       </w:r>
     </w:p>
     <w:p>
@@ -4242,8 +4500,13 @@
         <w:ind w:left="360"/>
         <w:jc w:val="left"/>
       </w:pPr>
-      <w:r>
-        <w:t>for all directions</w:t>
+      <w:proofErr w:type="gramStart"/>
+      <w:r>
+        <w:t>for</w:t>
+      </w:r>
+      <w:proofErr w:type="gramEnd"/>
+      <w:r>
+        <w:t xml:space="preserve"> all directions</w:t>
       </w:r>
     </w:p>
     <w:p>
@@ -4253,7 +4516,14 @@
       </w:pPr>
       <w:r>
         <w:tab/>
-        <w:t>if 3 cells of the direction are occupied by the same player</w:t>
+      </w:r>
+      <w:proofErr w:type="gramStart"/>
+      <w:r>
+        <w:t>if</w:t>
+      </w:r>
+      <w:proofErr w:type="gramEnd"/>
+      <w:r>
+        <w:t xml:space="preserve"> 3 cells of the direction are occupied by the same player</w:t>
       </w:r>
     </w:p>
     <w:p>
@@ -4275,8 +4545,13 @@
         </w:rPr>
         <w:tab/>
       </w:r>
-      <w:r>
-        <w:t>return true</w:t>
+      <w:proofErr w:type="gramStart"/>
+      <w:r>
+        <w:t>return</w:t>
+      </w:r>
+      <w:proofErr w:type="gramEnd"/>
+      <w:r>
+        <w:t xml:space="preserve"> true</w:t>
       </w:r>
     </w:p>
     <w:p>
@@ -4284,11 +4559,14 @@
         <w:ind w:left="360"/>
         <w:jc w:val="left"/>
       </w:pPr>
-      <w:r>
-        <w:t>return false</w:t>
-      </w:r>
-      <w:bookmarkStart w:id="34" w:name="_GoBack"/>
-      <w:bookmarkEnd w:id="34"/>
+      <w:proofErr w:type="gramStart"/>
+      <w:r>
+        <w:t>return</w:t>
+      </w:r>
+      <w:proofErr w:type="gramEnd"/>
+      <w:r>
+        <w:t xml:space="preserve"> false</w:t>
+      </w:r>
     </w:p>
     <w:p>
       <w:pPr>
@@ -4309,7 +4587,7 @@
       <w:pPr>
         <w:pStyle w:val="Heading3"/>
       </w:pPr>
-      <w:bookmarkStart w:id="35" w:name="_Toc257327677"/>
+      <w:bookmarkStart w:id="35" w:name="_Toc257392553"/>
       <w:r>
         <w:t xml:space="preserve">Software requirements </w:t>
       </w:r>
@@ -4352,7 +4630,7 @@
       <w:pPr>
         <w:pStyle w:val="Heading1"/>
       </w:pPr>
-      <w:bookmarkStart w:id="36" w:name="_Toc257327678"/>
+      <w:bookmarkStart w:id="36" w:name="_Toc257392554"/>
       <w:r>
         <w:lastRenderedPageBreak/>
         <w:t xml:space="preserve">COTS </w:t>
@@ -4588,7 +4866,7 @@
               <w:b/>
               <w:color w:val="C0C0C0"/>
             </w:rPr>
-            <w:t>3</w:t>
+            <w:t>4</w:t>
           </w:r>
         </w:p>
       </w:tc>
@@ -4650,7 +4928,7 @@
               <w:noProof/>
               <w:snapToGrid w:val="0"/>
             </w:rPr>
-            <w:t>11</w:t>
+            <w:t>1</w:t>
           </w:r>
           <w:r>
             <w:rPr>
@@ -4707,7 +4985,7 @@
               <w:noProof/>
               <w:snapToGrid w:val="0"/>
             </w:rPr>
-            <w:t>12</w:t>
+            <w:t>10</w:t>
           </w:r>
           <w:r>
             <w:rPr>
@@ -7799,6 +8077,95 @@
     </w:lvl>
   </w:abstractNum>
   <w:abstractNum w:abstractNumId="32">
+    <w:nsid w:val="5825391D"/>
+    <w:multiLevelType w:val="hybridMultilevel"/>
+    <w:tmpl w:val="333E2682"/>
+    <w:lvl w:ilvl="0" w:tplc="04090011">
+      <w:start w:val="1"/>
+      <w:numFmt w:val="decimal"/>
+      <w:lvlText w:val="%1)"/>
+      <w:lvlJc w:val="left"/>
+      <w:pPr>
+        <w:ind w:left="720" w:hanging="360"/>
+      </w:pPr>
+      <w:rPr>
+        <w:rFonts w:hint="default"/>
+      </w:rPr>
+    </w:lvl>
+    <w:lvl w:ilvl="1" w:tplc="04090019" w:tentative="1">
+      <w:start w:val="1"/>
+      <w:numFmt w:val="lowerLetter"/>
+      <w:lvlText w:val="%2."/>
+      <w:lvlJc w:val="left"/>
+      <w:pPr>
+        <w:ind w:left="1440" w:hanging="360"/>
+      </w:pPr>
+    </w:lvl>
+    <w:lvl w:ilvl="2" w:tplc="0409001B" w:tentative="1">
+      <w:start w:val="1"/>
+      <w:numFmt w:val="lowerRoman"/>
+      <w:lvlText w:val="%3."/>
+      <w:lvlJc w:val="right"/>
+      <w:pPr>
+        <w:ind w:left="2160" w:hanging="180"/>
+      </w:pPr>
+    </w:lvl>
+    <w:lvl w:ilvl="3" w:tplc="0409000F" w:tentative="1">
+      <w:start w:val="1"/>
+      <w:numFmt w:val="decimal"/>
+      <w:lvlText w:val="%4."/>
+      <w:lvlJc w:val="left"/>
+      <w:pPr>
+        <w:ind w:left="2880" w:hanging="360"/>
+      </w:pPr>
+    </w:lvl>
+    <w:lvl w:ilvl="4" w:tplc="04090019" w:tentative="1">
+      <w:start w:val="1"/>
+      <w:numFmt w:val="lowerLetter"/>
+      <w:lvlText w:val="%5."/>
+      <w:lvlJc w:val="left"/>
+      <w:pPr>
+        <w:ind w:left="3600" w:hanging="360"/>
+      </w:pPr>
+    </w:lvl>
+    <w:lvl w:ilvl="5" w:tplc="0409001B" w:tentative="1">
+      <w:start w:val="1"/>
+      <w:numFmt w:val="lowerRoman"/>
+      <w:lvlText w:val="%6."/>
+      <w:lvlJc w:val="right"/>
+      <w:pPr>
+        <w:ind w:left="4320" w:hanging="180"/>
+      </w:pPr>
+    </w:lvl>
+    <w:lvl w:ilvl="6" w:tplc="0409000F" w:tentative="1">
+      <w:start w:val="1"/>
+      <w:numFmt w:val="decimal"/>
+      <w:lvlText w:val="%7."/>
+      <w:lvlJc w:val="left"/>
+      <w:pPr>
+        <w:ind w:left="5040" w:hanging="360"/>
+      </w:pPr>
+    </w:lvl>
+    <w:lvl w:ilvl="7" w:tplc="04090019" w:tentative="1">
+      <w:start w:val="1"/>
+      <w:numFmt w:val="lowerLetter"/>
+      <w:lvlText w:val="%8."/>
+      <w:lvlJc w:val="left"/>
+      <w:pPr>
+        <w:ind w:left="5760" w:hanging="360"/>
+      </w:pPr>
+    </w:lvl>
+    <w:lvl w:ilvl="8" w:tplc="0409001B" w:tentative="1">
+      <w:start w:val="1"/>
+      <w:numFmt w:val="lowerRoman"/>
+      <w:lvlText w:val="%9."/>
+      <w:lvlJc w:val="right"/>
+      <w:pPr>
+        <w:ind w:left="6480" w:hanging="180"/>
+      </w:pPr>
+    </w:lvl>
+  </w:abstractNum>
+  <w:abstractNum w:abstractNumId="33">
     <w:nsid w:val="59E02889"/>
     <w:multiLevelType w:val="hybridMultilevel"/>
     <w:tmpl w:val="B4105BDE"/>
@@ -7911,7 +8278,7 @@
       </w:rPr>
     </w:lvl>
   </w:abstractNum>
-  <w:abstractNum w:abstractNumId="33">
+  <w:abstractNum w:abstractNumId="34">
     <w:nsid w:val="5AA47C1D"/>
     <w:multiLevelType w:val="hybridMultilevel"/>
     <w:tmpl w:val="66C62DBA"/>
@@ -8024,7 +8391,7 @@
       </w:rPr>
     </w:lvl>
   </w:abstractNum>
-  <w:abstractNum w:abstractNumId="34">
+  <w:abstractNum w:abstractNumId="35">
     <w:nsid w:val="5D345577"/>
     <w:multiLevelType w:val="hybridMultilevel"/>
     <w:tmpl w:val="FF0290A4"/>
@@ -8164,7 +8531,7 @@
       </w:rPr>
     </w:lvl>
   </w:abstractNum>
-  <w:abstractNum w:abstractNumId="35">
+  <w:abstractNum w:abstractNumId="36">
     <w:nsid w:val="5DF96AC4"/>
     <w:multiLevelType w:val="hybridMultilevel"/>
     <w:tmpl w:val="39B2D174"/>
@@ -8253,7 +8620,7 @@
       </w:pPr>
     </w:lvl>
   </w:abstractNum>
-  <w:abstractNum w:abstractNumId="36">
+  <w:abstractNum w:abstractNumId="37">
     <w:nsid w:val="5EBF08F1"/>
     <w:multiLevelType w:val="multilevel"/>
     <w:tmpl w:val="6D84F454"/>
@@ -8393,7 +8760,7 @@
       </w:rPr>
     </w:lvl>
   </w:abstractNum>
-  <w:abstractNum w:abstractNumId="37">
+  <w:abstractNum w:abstractNumId="38">
     <w:nsid w:val="5FA870B5"/>
     <w:multiLevelType w:val="hybridMultilevel"/>
     <w:tmpl w:val="B290B22C"/>
@@ -8535,7 +8902,7 @@
       </w:rPr>
     </w:lvl>
   </w:abstractNum>
-  <w:abstractNum w:abstractNumId="38">
+  <w:abstractNum w:abstractNumId="39">
     <w:nsid w:val="63A56AAC"/>
     <w:multiLevelType w:val="hybridMultilevel"/>
     <w:tmpl w:val="5F0E059C"/>
@@ -8621,7 +8988,7 @@
       </w:pPr>
     </w:lvl>
   </w:abstractNum>
-  <w:abstractNum w:abstractNumId="39">
+  <w:abstractNum w:abstractNumId="40">
     <w:nsid w:val="693C7828"/>
     <w:multiLevelType w:val="hybridMultilevel"/>
     <w:tmpl w:val="C6C86E70"/>
@@ -8734,7 +9101,7 @@
       </w:pPr>
     </w:lvl>
   </w:abstractNum>
-  <w:abstractNum w:abstractNumId="40">
+  <w:abstractNum w:abstractNumId="41">
     <w:nsid w:val="69CF7DA3"/>
     <w:multiLevelType w:val="hybridMultilevel"/>
     <w:tmpl w:val="6FB4CAF6"/>
@@ -8874,7 +9241,7 @@
       </w:rPr>
     </w:lvl>
   </w:abstractNum>
-  <w:abstractNum w:abstractNumId="41">
+  <w:abstractNum w:abstractNumId="42">
     <w:nsid w:val="69DB47D9"/>
     <w:multiLevelType w:val="hybridMultilevel"/>
     <w:tmpl w:val="85A0B430"/>
@@ -9014,7 +9381,7 @@
       </w:rPr>
     </w:lvl>
   </w:abstractNum>
-  <w:abstractNum w:abstractNumId="42">
+  <w:abstractNum w:abstractNumId="43">
     <w:nsid w:val="72531FC3"/>
     <w:multiLevelType w:val="hybridMultilevel"/>
     <w:tmpl w:val="8788EF40"/>
@@ -9154,7 +9521,7 @@
       </w:rPr>
     </w:lvl>
   </w:abstractNum>
-  <w:abstractNum w:abstractNumId="43">
+  <w:abstractNum w:abstractNumId="44">
     <w:nsid w:val="776F3DA9"/>
     <w:multiLevelType w:val="hybridMultilevel"/>
     <w:tmpl w:val="8CC28634"/>
@@ -9267,7 +9634,7 @@
       </w:rPr>
     </w:lvl>
   </w:abstractNum>
-  <w:abstractNum w:abstractNumId="44">
+  <w:abstractNum w:abstractNumId="45">
     <w:nsid w:val="7C1A4E58"/>
     <w:multiLevelType w:val="hybridMultilevel"/>
     <w:tmpl w:val="91063180"/>
@@ -9411,10 +9778,10 @@
     <w:abstractNumId w:val="5"/>
   </w:num>
   <w:num w:numId="11">
-    <w:abstractNumId w:val="36"/>
+    <w:abstractNumId w:val="37"/>
   </w:num>
   <w:num w:numId="12">
-    <w:abstractNumId w:val="37"/>
+    <w:abstractNumId w:val="38"/>
   </w:num>
   <w:num w:numId="13">
     <w:abstractNumId w:val="29"/>
@@ -9429,10 +9796,10 @@
     <w:abstractNumId w:val="30"/>
   </w:num>
   <w:num w:numId="17">
-    <w:abstractNumId w:val="42"/>
+    <w:abstractNumId w:val="43"/>
   </w:num>
   <w:num w:numId="18">
-    <w:abstractNumId w:val="34"/>
+    <w:abstractNumId w:val="35"/>
   </w:num>
   <w:num w:numId="19">
     <w:abstractNumId w:val="15"/>
@@ -9444,7 +9811,7 @@
     <w:abstractNumId w:val="19"/>
   </w:num>
   <w:num w:numId="22">
-    <w:abstractNumId w:val="41"/>
+    <w:abstractNumId w:val="42"/>
   </w:num>
   <w:num w:numId="23">
     <w:abstractNumId w:val="27"/>
@@ -9453,7 +9820,7 @@
     <w:abstractNumId w:val="18"/>
   </w:num>
   <w:num w:numId="25">
-    <w:abstractNumId w:val="39"/>
+    <w:abstractNumId w:val="40"/>
   </w:num>
   <w:num w:numId="26">
     <w:abstractNumId w:val="20"/>
@@ -9471,19 +9838,19 @@
     <w:abstractNumId w:val="17"/>
   </w:num>
   <w:num w:numId="31">
-    <w:abstractNumId w:val="40"/>
+    <w:abstractNumId w:val="41"/>
   </w:num>
   <w:num w:numId="32">
-    <w:abstractNumId w:val="43"/>
+    <w:abstractNumId w:val="44"/>
   </w:num>
   <w:num w:numId="33">
-    <w:abstractNumId w:val="44"/>
+    <w:abstractNumId w:val="45"/>
   </w:num>
   <w:num w:numId="34">
     <w:abstractNumId w:val="25"/>
   </w:num>
   <w:num w:numId="35">
-    <w:abstractNumId w:val="32"/>
+    <w:abstractNumId w:val="33"/>
   </w:num>
   <w:num w:numId="36">
     <w:abstractNumId w:val="12"/>
@@ -9501,7 +9868,7 @@
     <w:abstractNumId w:val="14"/>
   </w:num>
   <w:num w:numId="41">
-    <w:abstractNumId w:val="33"/>
+    <w:abstractNumId w:val="34"/>
   </w:num>
   <w:num w:numId="42">
     <w:abstractNumId w:val="0"/>
@@ -9513,7 +9880,7 @@
     <w:abstractNumId w:val="31"/>
   </w:num>
   <w:num w:numId="45">
-    <w:abstractNumId w:val="38"/>
+    <w:abstractNumId w:val="39"/>
     <w:lvlOverride w:ilvl="0">
       <w:startOverride w:val="1"/>
     </w:lvlOverride>
@@ -9543,7 +9910,10 @@
     </w:lvlOverride>
   </w:num>
   <w:num w:numId="46">
-    <w:abstractNumId w:val="35"/>
+    <w:abstractNumId w:val="36"/>
+  </w:num>
+  <w:num w:numId="47">
+    <w:abstractNumId w:val="32"/>
   </w:num>
 </w:numbering>
 </file>

</xml_diff>

<commit_message>
Add intro to SDD.
</commit_message>
<xml_diff>
--- a/Software Detailed Design.docx
+++ b/Software Detailed Design.docx
@@ -730,6 +730,87 @@
           </w:p>
         </w:tc>
       </w:tr>
+      <w:tr>
+        <w:trPr>
+          <w:jc w:val="center"/>
+        </w:trPr>
+        <w:tc>
+          <w:tcPr>
+            <w:tcW w:w="2530" w:type="dxa"/>
+            <w:tcBorders>
+              <w:top w:val="single" w:sz="6" w:space="0" w:color="auto"/>
+              <w:left w:val="single" w:sz="6" w:space="0" w:color="auto"/>
+              <w:bottom w:val="single" w:sz="6" w:space="0" w:color="auto"/>
+              <w:right w:val="single" w:sz="6" w:space="0" w:color="auto"/>
+            </w:tcBorders>
+          </w:tcPr>
+          <w:p>
+            <w:pPr>
+              <w:pStyle w:val="Tabletext"/>
+            </w:pPr>
+            <w:r>
+              <w:t>25/03/2014</w:t>
+            </w:r>
+          </w:p>
+        </w:tc>
+        <w:tc>
+          <w:tcPr>
+            <w:tcW w:w="1152" w:type="dxa"/>
+            <w:tcBorders>
+              <w:top w:val="single" w:sz="6" w:space="0" w:color="auto"/>
+              <w:left w:val="single" w:sz="6" w:space="0" w:color="auto"/>
+              <w:bottom w:val="single" w:sz="6" w:space="0" w:color="auto"/>
+              <w:right w:val="single" w:sz="6" w:space="0" w:color="auto"/>
+            </w:tcBorders>
+          </w:tcPr>
+          <w:p>
+            <w:pPr>
+              <w:pStyle w:val="Tabletext"/>
+            </w:pPr>
+            <w:r>
+              <w:t>3.0</w:t>
+            </w:r>
+          </w:p>
+        </w:tc>
+        <w:tc>
+          <w:tcPr>
+            <w:tcW w:w="3243" w:type="dxa"/>
+            <w:tcBorders>
+              <w:top w:val="single" w:sz="6" w:space="0" w:color="auto"/>
+              <w:left w:val="single" w:sz="6" w:space="0" w:color="auto"/>
+              <w:bottom w:val="single" w:sz="6" w:space="0" w:color="auto"/>
+              <w:right w:val="single" w:sz="6" w:space="0" w:color="auto"/>
+            </w:tcBorders>
+          </w:tcPr>
+          <w:p>
+            <w:pPr>
+              <w:pStyle w:val="Tabletext"/>
+            </w:pPr>
+            <w:r>
+              <w:t>Add intro.</w:t>
+            </w:r>
+          </w:p>
+        </w:tc>
+        <w:tc>
+          <w:tcPr>
+            <w:tcW w:w="2096" w:type="dxa"/>
+            <w:tcBorders>
+              <w:top w:val="single" w:sz="6" w:space="0" w:color="auto"/>
+              <w:left w:val="single" w:sz="6" w:space="0" w:color="auto"/>
+              <w:bottom w:val="single" w:sz="6" w:space="0" w:color="auto"/>
+              <w:right w:val="single" w:sz="6" w:space="0" w:color="auto"/>
+            </w:tcBorders>
+          </w:tcPr>
+          <w:p>
+            <w:pPr>
+              <w:pStyle w:val="Tabletext"/>
+            </w:pPr>
+            <w:r>
+              <w:t>Erdi Gültekin</w:t>
+            </w:r>
+          </w:p>
+        </w:tc>
+      </w:tr>
     </w:tbl>
     <w:p>
       <w:pPr>
@@ -739,8 +820,11 @@
         </w:rPr>
       </w:pPr>
     </w:p>
+    <w:p>
+      <w:bookmarkStart w:id="3" w:name="_GoBack"/>
+    </w:p>
+    <w:bookmarkEnd w:id="3"/>
     <w:p/>
-    <w:p/>
     <w:p>
       <w:pPr>
         <w:rPr>
@@ -753,8 +837,6 @@
         </w:rPr>
         <w:br w:type="page"/>
       </w:r>
-      <w:bookmarkStart w:id="3" w:name="_GoBack"/>
-      <w:bookmarkEnd w:id="3"/>
     </w:p>
     <w:p/>
     <w:p>
@@ -2946,58 +3028,27 @@
         <w:lastRenderedPageBreak/>
         <w:t>Introduction</w:t>
       </w:r>
-      <w:r>
-        <w:t xml:space="preserve"> [EREN]</w:t>
-      </w:r>
       <w:bookmarkEnd w:id="4"/>
     </w:p>
     <w:p/>
     <w:p>
-      <w:proofErr w:type="gramStart"/>
-      <w:r>
-        <w:rPr>
-          <w:highlight w:val="lightGray"/>
-        </w:rPr>
-        <w:t>Brief description of the software system and the purpose of the document</w:t>
-      </w:r>
-      <w:r>
-        <w:rPr>
-          <w:highlight w:val="lightGray"/>
-        </w:rPr>
-        <w:t>.</w:t>
-      </w:r>
-      <w:proofErr w:type="gramEnd"/>
-    </w:p>
-    <w:p>
-      <w:r>
-        <w:t xml:space="preserve">This document </w:t>
-      </w:r>
-      <w:r>
-        <w:t xml:space="preserve">describes the design of </w:t>
-      </w:r>
-      <w:r>
-        <w:t xml:space="preserve">the </w:t>
-      </w:r>
-      <w:r>
-        <w:t xml:space="preserve">XXX </w:t>
-      </w:r>
-      <w:r>
-        <w:t xml:space="preserve">software </w:t>
-      </w:r>
-      <w:r>
-        <w:t>system</w:t>
-      </w:r>
-      <w:r>
-        <w:t>.</w:t>
-      </w:r>
-    </w:p>
-    <w:p>
-      <w:pPr>
-        <w:pStyle w:val="Heading2"/>
-      </w:pPr>
       <w:bookmarkStart w:id="5" w:name="_Toc115956199"/>
       <w:bookmarkStart w:id="6" w:name="_Toc126126697"/>
       <w:bookmarkStart w:id="7" w:name="_Toc257392530"/>
+      <w:r>
+        <w:t>TicTacToe software is a traditional game that can be played by two players.  The software has 2 different game types: local and remote game. Local game can be played on the same computer with 2 players. Remote game consists of two remote computers, which are the host and the client, that are used by 2 remote players.</w:t>
+      </w:r>
+    </w:p>
+    <w:p/>
+    <w:p>
+      <w:r>
+        <w:t>In this Software Detailed Design document, details of TicTacToe software is explained and visualized. The software is formed by 4 components. These are GUI, Controller, Network and Logic.</w:t>
+      </w:r>
+    </w:p>
+    <w:p>
+      <w:pPr>
+        <w:pStyle w:val="Heading2"/>
+      </w:pPr>
       <w:r>
         <w:t>References</w:t>
       </w:r>
@@ -3595,8 +3646,8 @@
         <w:pStyle w:val="Heading3"/>
       </w:pPr>
       <w:bookmarkStart w:id="18" w:name="_Toc126390260"/>
-      <w:bookmarkStart w:id="19" w:name="_Toc126390264"/>
-      <w:bookmarkStart w:id="20" w:name="_Toc257392538"/>
+      <w:bookmarkStart w:id="19" w:name="_Toc257392538"/>
+      <w:bookmarkStart w:id="20" w:name="_Toc126390264"/>
       <w:r>
         <w:t xml:space="preserve">Software requirements </w:t>
       </w:r>
@@ -3604,7 +3655,7 @@
       <w:r>
         <w:t>mapping</w:t>
       </w:r>
-      <w:bookmarkEnd w:id="20"/>
+      <w:bookmarkEnd w:id="19"/>
     </w:p>
     <w:p>
       <w:r>
@@ -3915,7 +3966,7 @@
         <w:pStyle w:val="Heading2"/>
       </w:pPr>
       <w:bookmarkStart w:id="26" w:name="_Toc257392544"/>
-      <w:bookmarkEnd w:id="19"/>
+      <w:bookmarkEnd w:id="20"/>
       <w:r>
         <w:lastRenderedPageBreak/>
         <w:t>Network</w:t>
@@ -4859,14 +4910,7 @@
               <w:b/>
               <w:color w:val="C0C0C0"/>
             </w:rPr>
-            <w:t>2.</w:t>
-          </w:r>
-          <w:r>
-            <w:rPr>
-              <w:b/>
-              <w:color w:val="C0C0C0"/>
-            </w:rPr>
-            <w:t>4</w:t>
+            <w:t>3.0</w:t>
           </w:r>
         </w:p>
       </w:tc>

</xml_diff>

<commit_message>
Update controller workflow for SDD.
</commit_message>
<xml_diff>
--- a/Software Detailed Design.docx
+++ b/Software Detailed Design.docx
@@ -8,7 +8,7 @@
       </w:pPr>
       <w:bookmarkStart w:id="0" w:name="_Toc381623397"/>
       <w:bookmarkStart w:id="1" w:name="_Toc381709602"/>
-      <w:bookmarkStart w:id="2" w:name="_Toc257393495"/>
+      <w:bookmarkStart w:id="2" w:name="_Toc257394513"/>
       <w:r>
         <w:t>Revision History</w:t>
       </w:r>
@@ -811,6 +811,87 @@
           </w:p>
         </w:tc>
       </w:tr>
+      <w:tr>
+        <w:trPr>
+          <w:jc w:val="center"/>
+        </w:trPr>
+        <w:tc>
+          <w:tcPr>
+            <w:tcW w:w="2530" w:type="dxa"/>
+            <w:tcBorders>
+              <w:top w:val="single" w:sz="6" w:space="0" w:color="auto"/>
+              <w:left w:val="single" w:sz="6" w:space="0" w:color="auto"/>
+              <w:bottom w:val="single" w:sz="6" w:space="0" w:color="auto"/>
+              <w:right w:val="single" w:sz="6" w:space="0" w:color="auto"/>
+            </w:tcBorders>
+          </w:tcPr>
+          <w:p>
+            <w:pPr>
+              <w:pStyle w:val="Tabletext"/>
+            </w:pPr>
+            <w:r>
+              <w:t>25/03/2014</w:t>
+            </w:r>
+          </w:p>
+        </w:tc>
+        <w:tc>
+          <w:tcPr>
+            <w:tcW w:w="1152" w:type="dxa"/>
+            <w:tcBorders>
+              <w:top w:val="single" w:sz="6" w:space="0" w:color="auto"/>
+              <w:left w:val="single" w:sz="6" w:space="0" w:color="auto"/>
+              <w:bottom w:val="single" w:sz="6" w:space="0" w:color="auto"/>
+              <w:right w:val="single" w:sz="6" w:space="0" w:color="auto"/>
+            </w:tcBorders>
+          </w:tcPr>
+          <w:p>
+            <w:pPr>
+              <w:pStyle w:val="Tabletext"/>
+            </w:pPr>
+            <w:r>
+              <w:t>4.0</w:t>
+            </w:r>
+          </w:p>
+        </w:tc>
+        <w:tc>
+          <w:tcPr>
+            <w:tcW w:w="3243" w:type="dxa"/>
+            <w:tcBorders>
+              <w:top w:val="single" w:sz="6" w:space="0" w:color="auto"/>
+              <w:left w:val="single" w:sz="6" w:space="0" w:color="auto"/>
+              <w:bottom w:val="single" w:sz="6" w:space="0" w:color="auto"/>
+              <w:right w:val="single" w:sz="6" w:space="0" w:color="auto"/>
+            </w:tcBorders>
+          </w:tcPr>
+          <w:p>
+            <w:pPr>
+              <w:pStyle w:val="Tabletext"/>
+            </w:pPr>
+            <w:r>
+              <w:t>Add Controller workflow.</w:t>
+            </w:r>
+          </w:p>
+        </w:tc>
+        <w:tc>
+          <w:tcPr>
+            <w:tcW w:w="2096" w:type="dxa"/>
+            <w:tcBorders>
+              <w:top w:val="single" w:sz="6" w:space="0" w:color="auto"/>
+              <w:left w:val="single" w:sz="6" w:space="0" w:color="auto"/>
+              <w:bottom w:val="single" w:sz="6" w:space="0" w:color="auto"/>
+              <w:right w:val="single" w:sz="6" w:space="0" w:color="auto"/>
+            </w:tcBorders>
+          </w:tcPr>
+          <w:p>
+            <w:pPr>
+              <w:pStyle w:val="Tabletext"/>
+            </w:pPr>
+            <w:r>
+              <w:t>A. Emre Ünal</w:t>
+            </w:r>
+          </w:p>
+        </w:tc>
+      </w:tr>
     </w:tbl>
     <w:p>
       <w:pPr>
@@ -916,7 +997,7 @@
         <w:rPr>
           <w:noProof/>
         </w:rPr>
-        <w:instrText xml:space="preserve"> PAGEREF _Toc257393495 \h </w:instrText>
+        <w:instrText xml:space="preserve"> PAGEREF _Toc257394513 \h </w:instrText>
       </w:r>
       <w:r>
         <w:rPr>
@@ -995,7 +1076,7 @@
         <w:rPr>
           <w:noProof/>
         </w:rPr>
-        <w:instrText xml:space="preserve"> PAGEREF _Toc257393496 \h </w:instrText>
+        <w:instrText xml:space="preserve"> PAGEREF _Toc257394514 \h </w:instrText>
       </w:r>
       <w:r>
         <w:rPr>
@@ -1078,7 +1159,7 @@
         <w:rPr>
           <w:noProof/>
         </w:rPr>
-        <w:instrText xml:space="preserve"> PAGEREF _Toc257393497 \h </w:instrText>
+        <w:instrText xml:space="preserve"> PAGEREF _Toc257394515 \h </w:instrText>
       </w:r>
       <w:r>
         <w:rPr>
@@ -1155,7 +1236,7 @@
         <w:rPr>
           <w:noProof/>
         </w:rPr>
-        <w:instrText xml:space="preserve"> PAGEREF _Toc257393498 \h </w:instrText>
+        <w:instrText xml:space="preserve"> PAGEREF _Toc257394516 \h </w:instrText>
       </w:r>
       <w:r>
         <w:rPr>
@@ -1234,7 +1315,7 @@
         <w:rPr>
           <w:noProof/>
         </w:rPr>
-        <w:instrText xml:space="preserve"> PAGEREF _Toc257393499 \h </w:instrText>
+        <w:instrText xml:space="preserve"> PAGEREF _Toc257394517 \h </w:instrText>
       </w:r>
       <w:r>
         <w:rPr>
@@ -1313,7 +1394,7 @@
         <w:rPr>
           <w:noProof/>
         </w:rPr>
-        <w:instrText xml:space="preserve"> PAGEREF _Toc257393500 \h </w:instrText>
+        <w:instrText xml:space="preserve"> PAGEREF _Toc257394518 \h </w:instrText>
       </w:r>
       <w:r>
         <w:rPr>
@@ -1396,7 +1477,7 @@
         <w:rPr>
           <w:noProof/>
         </w:rPr>
-        <w:instrText xml:space="preserve"> PAGEREF _Toc257393501 \h </w:instrText>
+        <w:instrText xml:space="preserve"> PAGEREF _Toc257394519 \h </w:instrText>
       </w:r>
       <w:r>
         <w:rPr>
@@ -1473,7 +1554,7 @@
         <w:rPr>
           <w:noProof/>
         </w:rPr>
-        <w:instrText xml:space="preserve"> PAGEREF _Toc257393502 \h </w:instrText>
+        <w:instrText xml:space="preserve"> PAGEREF _Toc257394520 \h </w:instrText>
       </w:r>
       <w:r>
         <w:rPr>
@@ -1550,7 +1631,7 @@
         <w:rPr>
           <w:noProof/>
         </w:rPr>
-        <w:instrText xml:space="preserve"> PAGEREF _Toc257393503 \h </w:instrText>
+        <w:instrText xml:space="preserve"> PAGEREF _Toc257394521 \h </w:instrText>
       </w:r>
       <w:r>
         <w:rPr>
@@ -1627,7 +1708,7 @@
         <w:rPr>
           <w:noProof/>
         </w:rPr>
-        <w:instrText xml:space="preserve"> PAGEREF _Toc257393504 \h </w:instrText>
+        <w:instrText xml:space="preserve"> PAGEREF _Toc257394522 \h </w:instrText>
       </w:r>
       <w:r>
         <w:rPr>
@@ -1704,7 +1785,7 @@
         <w:rPr>
           <w:noProof/>
         </w:rPr>
-        <w:instrText xml:space="preserve"> PAGEREF _Toc257393505 \h </w:instrText>
+        <w:instrText xml:space="preserve"> PAGEREF _Toc257394523 \h </w:instrText>
       </w:r>
       <w:r>
         <w:rPr>
@@ -1787,7 +1868,7 @@
         <w:rPr>
           <w:noProof/>
         </w:rPr>
-        <w:instrText xml:space="preserve"> PAGEREF _Toc257393506 \h </w:instrText>
+        <w:instrText xml:space="preserve"> PAGEREF _Toc257394524 \h </w:instrText>
       </w:r>
       <w:r>
         <w:rPr>
@@ -1864,7 +1945,7 @@
         <w:rPr>
           <w:noProof/>
         </w:rPr>
-        <w:instrText xml:space="preserve"> PAGEREF _Toc257393507 \h </w:instrText>
+        <w:instrText xml:space="preserve"> PAGEREF _Toc257394525 \h </w:instrText>
       </w:r>
       <w:r>
         <w:rPr>
@@ -1941,7 +2022,7 @@
         <w:rPr>
           <w:noProof/>
         </w:rPr>
-        <w:instrText xml:space="preserve"> PAGEREF _Toc257393508 \h </w:instrText>
+        <w:instrText xml:space="preserve"> PAGEREF _Toc257394526 \h </w:instrText>
       </w:r>
       <w:r>
         <w:rPr>
@@ -2018,7 +2099,7 @@
         <w:rPr>
           <w:noProof/>
         </w:rPr>
-        <w:instrText xml:space="preserve"> PAGEREF _Toc257393509 \h </w:instrText>
+        <w:instrText xml:space="preserve"> PAGEREF _Toc257394527 \h </w:instrText>
       </w:r>
       <w:r>
         <w:rPr>
@@ -2095,7 +2176,7 @@
         <w:rPr>
           <w:noProof/>
         </w:rPr>
-        <w:instrText xml:space="preserve"> PAGEREF _Toc257393510 \h </w:instrText>
+        <w:instrText xml:space="preserve"> PAGEREF _Toc257394528 \h </w:instrText>
       </w:r>
       <w:r>
         <w:rPr>
@@ -2112,7 +2193,7 @@
         <w:rPr>
           <w:noProof/>
         </w:rPr>
-        <w:t>7</w:t>
+        <w:t>8</w:t>
       </w:r>
       <w:r>
         <w:rPr>
@@ -2178,7 +2259,7 @@
         <w:rPr>
           <w:noProof/>
         </w:rPr>
-        <w:instrText xml:space="preserve"> PAGEREF _Toc257393511 \h </w:instrText>
+        <w:instrText xml:space="preserve"> PAGEREF _Toc257394529 \h </w:instrText>
       </w:r>
       <w:r>
         <w:rPr>
@@ -2195,7 +2276,7 @@
         <w:rPr>
           <w:noProof/>
         </w:rPr>
-        <w:t>8</w:t>
+        <w:t>9</w:t>
       </w:r>
       <w:r>
         <w:rPr>
@@ -2255,7 +2336,7 @@
         <w:rPr>
           <w:noProof/>
         </w:rPr>
-        <w:instrText xml:space="preserve"> PAGEREF _Toc257393512 \h </w:instrText>
+        <w:instrText xml:space="preserve"> PAGEREF _Toc257394530 \h </w:instrText>
       </w:r>
       <w:r>
         <w:rPr>
@@ -2272,7 +2353,7 @@
         <w:rPr>
           <w:noProof/>
         </w:rPr>
-        <w:t>8</w:t>
+        <w:t>9</w:t>
       </w:r>
       <w:r>
         <w:rPr>
@@ -2332,7 +2413,7 @@
         <w:rPr>
           <w:noProof/>
         </w:rPr>
-        <w:instrText xml:space="preserve"> PAGEREF _Toc257393513 \h </w:instrText>
+        <w:instrText xml:space="preserve"> PAGEREF _Toc257394531 \h </w:instrText>
       </w:r>
       <w:r>
         <w:rPr>
@@ -2349,7 +2430,7 @@
         <w:rPr>
           <w:noProof/>
         </w:rPr>
-        <w:t>8</w:t>
+        <w:t>9</w:t>
       </w:r>
       <w:r>
         <w:rPr>
@@ -2409,7 +2490,7 @@
         <w:rPr>
           <w:noProof/>
         </w:rPr>
-        <w:instrText xml:space="preserve"> PAGEREF _Toc257393514 \h </w:instrText>
+        <w:instrText xml:space="preserve"> PAGEREF _Toc257394532 \h </w:instrText>
       </w:r>
       <w:r>
         <w:rPr>
@@ -2426,7 +2507,7 @@
         <w:rPr>
           <w:noProof/>
         </w:rPr>
-        <w:t>8</w:t>
+        <w:t>9</w:t>
       </w:r>
       <w:r>
         <w:rPr>
@@ -2486,7 +2567,7 @@
         <w:rPr>
           <w:noProof/>
         </w:rPr>
-        <w:instrText xml:space="preserve"> PAGEREF _Toc257393515 \h </w:instrText>
+        <w:instrText xml:space="preserve"> PAGEREF _Toc257394533 \h </w:instrText>
       </w:r>
       <w:r>
         <w:rPr>
@@ -2503,7 +2584,7 @@
         <w:rPr>
           <w:noProof/>
         </w:rPr>
-        <w:t>8</w:t>
+        <w:t>9</w:t>
       </w:r>
       <w:r>
         <w:rPr>
@@ -2569,7 +2650,7 @@
         <w:rPr>
           <w:noProof/>
         </w:rPr>
-        <w:instrText xml:space="preserve"> PAGEREF _Toc257393516 \h </w:instrText>
+        <w:instrText xml:space="preserve"> PAGEREF _Toc257394534 \h </w:instrText>
       </w:r>
       <w:r>
         <w:rPr>
@@ -2586,7 +2667,7 @@
         <w:rPr>
           <w:noProof/>
         </w:rPr>
-        <w:t>9</w:t>
+        <w:t>10</w:t>
       </w:r>
       <w:r>
         <w:rPr>
@@ -2646,7 +2727,7 @@
         <w:rPr>
           <w:noProof/>
         </w:rPr>
-        <w:instrText xml:space="preserve"> PAGEREF _Toc257393517 \h </w:instrText>
+        <w:instrText xml:space="preserve"> PAGEREF _Toc257394535 \h </w:instrText>
       </w:r>
       <w:r>
         <w:rPr>
@@ -2663,7 +2744,7 @@
         <w:rPr>
           <w:noProof/>
         </w:rPr>
-        <w:t>9</w:t>
+        <w:t>10</w:t>
       </w:r>
       <w:r>
         <w:rPr>
@@ -2723,7 +2804,7 @@
         <w:rPr>
           <w:noProof/>
         </w:rPr>
-        <w:instrText xml:space="preserve"> PAGEREF _Toc257393518 \h </w:instrText>
+        <w:instrText xml:space="preserve"> PAGEREF _Toc257394536 \h </w:instrText>
       </w:r>
       <w:r>
         <w:rPr>
@@ -2740,7 +2821,7 @@
         <w:rPr>
           <w:noProof/>
         </w:rPr>
-        <w:t>9</w:t>
+        <w:t>10</w:t>
       </w:r>
       <w:r>
         <w:rPr>
@@ -2800,7 +2881,7 @@
         <w:rPr>
           <w:noProof/>
         </w:rPr>
-        <w:instrText xml:space="preserve"> PAGEREF _Toc257393519 \h </w:instrText>
+        <w:instrText xml:space="preserve"> PAGEREF _Toc257394537 \h </w:instrText>
       </w:r>
       <w:r>
         <w:rPr>
@@ -2817,7 +2898,7 @@
         <w:rPr>
           <w:noProof/>
         </w:rPr>
-        <w:t>9</w:t>
+        <w:t>10</w:t>
       </w:r>
       <w:r>
         <w:rPr>
@@ -2877,7 +2958,7 @@
         <w:rPr>
           <w:noProof/>
         </w:rPr>
-        <w:instrText xml:space="preserve"> PAGEREF _Toc257393520 \h </w:instrText>
+        <w:instrText xml:space="preserve"> PAGEREF _Toc257394538 \h </w:instrText>
       </w:r>
       <w:r>
         <w:rPr>
@@ -2894,7 +2975,7 @@
         <w:rPr>
           <w:noProof/>
         </w:rPr>
-        <w:t>9</w:t>
+        <w:t>10</w:t>
       </w:r>
       <w:r>
         <w:rPr>
@@ -2956,7 +3037,7 @@
         <w:rPr>
           <w:noProof/>
         </w:rPr>
-        <w:instrText xml:space="preserve"> PAGEREF _Toc257393521 \h </w:instrText>
+        <w:instrText xml:space="preserve"> PAGEREF _Toc257394539 \h </w:instrText>
       </w:r>
       <w:r>
         <w:rPr>
@@ -2973,7 +3054,7 @@
         <w:rPr>
           <w:noProof/>
         </w:rPr>
-        <w:t>10</w:t>
+        <w:t>11</w:t>
       </w:r>
       <w:r>
         <w:rPr>
@@ -3020,7 +3101,7 @@
       <w:pPr>
         <w:pStyle w:val="Heading1"/>
       </w:pPr>
-      <w:bookmarkStart w:id="3" w:name="_Toc257393496"/>
+      <w:bookmarkStart w:id="3" w:name="_Toc257394514"/>
       <w:r>
         <w:lastRenderedPageBreak/>
         <w:t>Introduction</w:t>
@@ -3045,7 +3126,7 @@
       <w:pPr>
         <w:pStyle w:val="Heading2"/>
       </w:pPr>
-      <w:bookmarkStart w:id="6" w:name="_Toc257393497"/>
+      <w:bookmarkStart w:id="6" w:name="_Toc257394515"/>
       <w:r>
         <w:t>References</w:t>
       </w:r>
@@ -3057,7 +3138,7 @@
       <w:pPr>
         <w:pStyle w:val="Heading3"/>
       </w:pPr>
-      <w:bookmarkStart w:id="7" w:name="_Toc257393498"/>
+      <w:bookmarkStart w:id="7" w:name="_Toc257394516"/>
       <w:r>
         <w:t>Project References</w:t>
       </w:r>
@@ -3170,7 +3251,7 @@
       <w:pPr>
         <w:pStyle w:val="Heading1"/>
       </w:pPr>
-      <w:bookmarkStart w:id="9" w:name="_Toc257393499"/>
+      <w:bookmarkStart w:id="9" w:name="_Toc257394517"/>
       <w:r>
         <w:lastRenderedPageBreak/>
         <w:t>Software Architecture overview</w:t>
@@ -3237,7 +3318,7 @@
         <w:pStyle w:val="Heading1"/>
       </w:pPr>
       <w:bookmarkStart w:id="10" w:name="_Toc126390257"/>
-      <w:bookmarkStart w:id="11" w:name="_Toc257393500"/>
+      <w:bookmarkStart w:id="11" w:name="_Toc257394518"/>
       <w:r>
         <w:lastRenderedPageBreak/>
         <w:t>Software design description</w:t>
@@ -3249,7 +3330,7 @@
       <w:pPr>
         <w:pStyle w:val="Heading2"/>
       </w:pPr>
-      <w:bookmarkStart w:id="12" w:name="_Toc257393501"/>
+      <w:bookmarkStart w:id="12" w:name="_Toc257394519"/>
       <w:r>
         <w:t>Graphical User Interface</w:t>
       </w:r>
@@ -3260,7 +3341,7 @@
         <w:pStyle w:val="Heading3"/>
       </w:pPr>
       <w:bookmarkStart w:id="13" w:name="_Toc126390261"/>
-      <w:bookmarkStart w:id="14" w:name="_Toc257393502"/>
+      <w:bookmarkStart w:id="14" w:name="_Toc257394520"/>
       <w:r>
         <w:t>Component</w:t>
       </w:r>
@@ -3348,7 +3429,7 @@
         <w:pStyle w:val="Heading3"/>
         <w:ind w:left="567" w:hanging="567"/>
       </w:pPr>
-      <w:bookmarkStart w:id="15" w:name="_Toc257393503"/>
+      <w:bookmarkStart w:id="15" w:name="_Toc257394521"/>
       <w:r>
         <w:t xml:space="preserve">Component design </w:t>
       </w:r>
@@ -3438,7 +3519,15 @@
       </w:r>
       <w:r>
         <w:br/>
-        <w:t xml:space="preserve">NetworkMenuPanel: This component can be triggered by network game button on the MainMenuPanel. It presents host game and join game buttons to user in order to set up a network game. Join game option uses pop-up box to get IP address information. Host game option uses pop-ups to inform the user about </w:t>
+        <w:t xml:space="preserve">NetworkMenuPanel: This component can be triggered by network game button on the MainMenuPanel. It presents host game and </w:t>
+      </w:r>
+      <w:proofErr w:type="gramStart"/>
+      <w:r>
+        <w:t>join</w:t>
+      </w:r>
+      <w:proofErr w:type="gramEnd"/>
+      <w:r>
+        <w:t xml:space="preserve"> game buttons to user in order to set up a network game. Join game option uses pop-up box to get IP address information. Host game option uses pop-ups to inform the user about </w:t>
       </w:r>
       <w:r>
         <w:t>status of remote play (e.g. player is connecting)</w:t>
@@ -3502,20 +3591,20 @@
       <w:pPr>
         <w:pStyle w:val="Heading3"/>
       </w:pPr>
-      <w:bookmarkStart w:id="16" w:name="_Toc257393504"/>
+      <w:bookmarkStart w:id="16" w:name="_Toc257394522"/>
       <w:r>
         <w:rPr>
           <w:noProof/>
           <w:lang w:eastAsia="en-US"/>
         </w:rPr>
         <w:drawing>
-          <wp:anchor distT="0" distB="0" distL="114300" distR="114300" simplePos="0" relativeHeight="251659264" behindDoc="0" locked="0" layoutInCell="1" allowOverlap="1" wp14:anchorId="737D8489" wp14:editId="6C620596">
+          <wp:anchor distT="0" distB="0" distL="114300" distR="114300" simplePos="0" relativeHeight="251659264" behindDoc="0" locked="0" layoutInCell="1" allowOverlap="1" wp14:anchorId="737D8489" wp14:editId="1CFDD97B">
             <wp:simplePos x="0" y="0"/>
             <wp:positionH relativeFrom="column">
-              <wp:posOffset>1094105</wp:posOffset>
+              <wp:posOffset>865505</wp:posOffset>
             </wp:positionH>
             <wp:positionV relativeFrom="paragraph">
-              <wp:posOffset>492760</wp:posOffset>
+              <wp:posOffset>427990</wp:posOffset>
             </wp:positionV>
             <wp:extent cx="3924300" cy="4695825"/>
             <wp:effectExtent l="0" t="0" r="12700" b="3175"/>
@@ -3585,7 +3674,7 @@
       </w:pPr>
       <w:bookmarkStart w:id="17" w:name="_Toc126390260"/>
       <w:bookmarkStart w:id="18" w:name="_Toc126390264"/>
-      <w:bookmarkStart w:id="19" w:name="_Toc257393505"/>
+      <w:bookmarkStart w:id="19" w:name="_Toc257394523"/>
       <w:r>
         <w:t xml:space="preserve">Software requirements </w:t>
       </w:r>
@@ -3611,6 +3700,8 @@
       <w:r>
         <w:t>SRS-REQ-101 LOCAL</w:t>
       </w:r>
+      <w:bookmarkStart w:id="20" w:name="_GoBack"/>
+      <w:bookmarkEnd w:id="20"/>
     </w:p>
     <w:p>
       <w:pPr>
@@ -3648,18 +3739,18 @@
       <w:pPr>
         <w:pStyle w:val="Heading2"/>
       </w:pPr>
-      <w:bookmarkStart w:id="20" w:name="_Toc257393506"/>
+      <w:bookmarkStart w:id="21" w:name="_Toc257394524"/>
       <w:r>
         <w:lastRenderedPageBreak/>
         <w:t>Controller</w:t>
       </w:r>
-      <w:bookmarkEnd w:id="20"/>
+      <w:bookmarkEnd w:id="21"/>
     </w:p>
     <w:p>
       <w:pPr>
         <w:pStyle w:val="Heading3"/>
       </w:pPr>
-      <w:bookmarkStart w:id="21" w:name="_Toc257393507"/>
+      <w:bookmarkStart w:id="22" w:name="_Toc257394525"/>
       <w:r>
         <w:t>Component</w:t>
       </w:r>
@@ -3669,7 +3760,7 @@
       <w:r>
         <w:t>interfaces</w:t>
       </w:r>
-      <w:bookmarkEnd w:id="21"/>
+      <w:bookmarkEnd w:id="22"/>
     </w:p>
     <w:p>
       <w:r>
@@ -3679,18 +3770,34 @@
     <w:p/>
     <w:p>
       <w:r>
-        <w:t>Controller class provides an interface for the buttons in the GUI. The buttons use the interface provided by the Controller as their event listeners. For example, the event listener for the localGameButton instance in the MainMenuPanel instance is the Controller::localGameButtonPressed() method. Thus, we can generalize this principle for every Controller::[*]Pressed() method by concluding that they each represent an interface for a specific button.</w:t>
+        <w:t>Controller class provides an interface for the buttons in the GUI. The buttons use the interface provided by the Controller as their event listeners. For example, the event listener for the localGameButton instance in the MainMenuPanel instance is the Controller::</w:t>
+      </w:r>
+      <w:proofErr w:type="gramStart"/>
+      <w:r>
+        <w:t>localGameButtonPressed(</w:t>
+      </w:r>
+      <w:proofErr w:type="gramEnd"/>
+      <w:r>
+        <w:t>) method. Thus, we can generalize this principle for every Controller:</w:t>
+      </w:r>
+      <w:proofErr w:type="gramStart"/>
+      <w:r>
+        <w:t>:[</w:t>
+      </w:r>
+      <w:proofErr w:type="gramEnd"/>
+      <w:r>
+        <w:t>*]Pressed() method by concluding that they each represent an interface for a specific button.</w:t>
       </w:r>
     </w:p>
     <w:p>
       <w:pPr>
         <w:pStyle w:val="Heading3"/>
       </w:pPr>
-      <w:bookmarkStart w:id="22" w:name="_Toc257393508"/>
+      <w:bookmarkStart w:id="23" w:name="_Toc257394526"/>
       <w:r>
         <w:t>Component design description</w:t>
       </w:r>
-      <w:bookmarkEnd w:id="22"/>
+      <w:bookmarkEnd w:id="23"/>
     </w:p>
     <w:p>
       <w:r>
@@ -3755,25 +3862,104 @@
       <w:r>
         <w:t xml:space="preserve"> </w:t>
       </w:r>
-      <w:bookmarkStart w:id="23" w:name="_Toc257393509"/>
+      <w:bookmarkStart w:id="24" w:name="_Toc257394527"/>
       <w:r>
         <w:t>Workflows and algorithms</w:t>
       </w:r>
-      <w:bookmarkEnd w:id="23"/>
-    </w:p>
-    <w:p/>
+      <w:bookmarkEnd w:id="24"/>
+    </w:p>
+    <w:p>
+      <w:r>
+        <w:rPr>
+          <w:noProof/>
+          <w:lang w:eastAsia="en-US"/>
+        </w:rPr>
+        <w:lastRenderedPageBreak/>
+        <w:drawing>
+          <wp:anchor distT="0" distB="0" distL="114300" distR="114300" simplePos="0" relativeHeight="251660288" behindDoc="0" locked="0" layoutInCell="1" allowOverlap="1" wp14:anchorId="6D731349" wp14:editId="65CF98B6">
+            <wp:simplePos x="0" y="0"/>
+            <wp:positionH relativeFrom="column">
+              <wp:posOffset>65405</wp:posOffset>
+            </wp:positionH>
+            <wp:positionV relativeFrom="paragraph">
+              <wp:posOffset>626110</wp:posOffset>
+            </wp:positionV>
+            <wp:extent cx="5748655" cy="4590415"/>
+            <wp:effectExtent l="0" t="0" r="0" b="0"/>
+            <wp:wrapTopAndBottom/>
+            <wp:docPr id="7" name="Picture 7" descr="Macintosh HD:Users:aemreunal:Documents:GitHub:CS320-Project1-TicTacToe:Class UML diagrams:Controller workflow.png"/>
+            <wp:cNvGraphicFramePr>
+              <a:graphicFrameLocks xmlns:a="http://schemas.openxmlformats.org/drawingml/2006/main" noChangeAspect="1"/>
+            </wp:cNvGraphicFramePr>
+            <a:graphic xmlns:a="http://schemas.openxmlformats.org/drawingml/2006/main">
+              <a:graphicData uri="http://schemas.openxmlformats.org/drawingml/2006/picture">
+                <pic:pic xmlns:pic="http://schemas.openxmlformats.org/drawingml/2006/picture">
+                  <pic:nvPicPr>
+                    <pic:cNvPr id="0" name="Picture 1" descr="Macintosh HD:Users:aemreunal:Documents:GitHub:CS320-Project1-TicTacToe:Class UML diagrams:Controller workflow.png"/>
+                    <pic:cNvPicPr>
+                      <a:picLocks noChangeAspect="1" noChangeArrowheads="1"/>
+                    </pic:cNvPicPr>
+                  </pic:nvPicPr>
+                  <pic:blipFill>
+                    <a:blip r:embed="rId12">
+                      <a:extLst>
+                        <a:ext uri="{28A0092B-C50C-407E-A947-70E740481C1C}">
+                          <a14:useLocalDpi xmlns:a14="http://schemas.microsoft.com/office/drawing/2010/main" val="0"/>
+                        </a:ext>
+                      </a:extLst>
+                    </a:blip>
+                    <a:srcRect/>
+                    <a:stretch>
+                      <a:fillRect/>
+                    </a:stretch>
+                  </pic:blipFill>
+                  <pic:spPr bwMode="auto">
+                    <a:xfrm>
+                      <a:off x="0" y="0"/>
+                      <a:ext cx="5748655" cy="4590415"/>
+                    </a:xfrm>
+                    <a:prstGeom prst="rect">
+                      <a:avLst/>
+                    </a:prstGeom>
+                    <a:noFill/>
+                    <a:ln>
+                      <a:noFill/>
+                    </a:ln>
+                  </pic:spPr>
+                </pic:pic>
+              </a:graphicData>
+            </a:graphic>
+            <wp14:sizeRelH relativeFrom="page">
+              <wp14:pctWidth>0</wp14:pctWidth>
+            </wp14:sizeRelH>
+            <wp14:sizeRelV relativeFrom="page">
+              <wp14:pctHeight>0</wp14:pctHeight>
+            </wp14:sizeRelV>
+          </wp:anchor>
+        </w:drawing>
+      </w:r>
+      <w:r>
+        <w:t>The Controller manages the whole software. It contains the main method, instantiates and manages the lifetime of every other component accordingly.</w:t>
+      </w:r>
+      <w:r>
+        <w:t xml:space="preserve"> Th</w:t>
+      </w:r>
+      <w:r>
+        <w:t>e workflow of the controller for a local game is shown in a high-level fashion below:</w:t>
+      </w:r>
+    </w:p>
     <w:p>
       <w:pPr>
         <w:pStyle w:val="Heading3"/>
       </w:pPr>
-      <w:bookmarkStart w:id="24" w:name="_Toc257393510"/>
+      <w:bookmarkStart w:id="25" w:name="_Toc257394528"/>
       <w:r>
         <w:t xml:space="preserve">Software requirements </w:t>
       </w:r>
       <w:r>
         <w:t>mapping</w:t>
       </w:r>
-      <w:bookmarkEnd w:id="24"/>
+      <w:bookmarkEnd w:id="25"/>
     </w:p>
     <w:p>
       <w:r>
@@ -3866,19 +4052,19 @@
       <w:pPr>
         <w:pStyle w:val="Heading2"/>
       </w:pPr>
-      <w:bookmarkStart w:id="25" w:name="_Toc257393511"/>
+      <w:bookmarkStart w:id="26" w:name="_Toc257394529"/>
       <w:bookmarkEnd w:id="18"/>
       <w:r>
         <w:lastRenderedPageBreak/>
         <w:t>Network</w:t>
       </w:r>
-      <w:bookmarkEnd w:id="25"/>
+      <w:bookmarkEnd w:id="26"/>
     </w:p>
     <w:p>
       <w:pPr>
         <w:pStyle w:val="Heading3"/>
       </w:pPr>
-      <w:bookmarkStart w:id="26" w:name="_Toc257393512"/>
+      <w:bookmarkStart w:id="27" w:name="_Toc257394530"/>
       <w:r>
         <w:t>Component</w:t>
       </w:r>
@@ -3888,7 +4074,7 @@
       <w:r>
         <w:t>interfaces</w:t>
       </w:r>
-      <w:bookmarkEnd w:id="26"/>
+      <w:bookmarkEnd w:id="27"/>
     </w:p>
     <w:p>
       <w:r>
@@ -3911,7 +4097,7 @@
       <w:pPr>
         <w:pStyle w:val="Heading3"/>
       </w:pPr>
-      <w:bookmarkStart w:id="27" w:name="_Toc257393513"/>
+      <w:bookmarkStart w:id="28" w:name="_Toc257394531"/>
       <w:r>
         <w:rPr>
           <w:noProof/>
@@ -3943,7 +4129,7 @@
                     </pic:cNvPicPr>
                   </pic:nvPicPr>
                   <pic:blipFill>
-                    <a:blip r:embed="rId12">
+                    <a:blip r:embed="rId13">
                       <a:extLst>
                         <a:ext uri="{28A0092B-C50C-407E-A947-70E740481C1C}">
                           <a14:useLocalDpi xmlns:a14="http://schemas.microsoft.com/office/drawing/2010/main" val="0"/>
@@ -3983,7 +4169,7 @@
       <w:r>
         <w:t>Component design description</w:t>
       </w:r>
-      <w:bookmarkEnd w:id="27"/>
+      <w:bookmarkEnd w:id="28"/>
     </w:p>
     <w:p/>
     <w:p>
@@ -4019,11 +4205,11 @@
       <w:pPr>
         <w:pStyle w:val="Heading3"/>
       </w:pPr>
-      <w:bookmarkStart w:id="28" w:name="_Toc257393514"/>
+      <w:bookmarkStart w:id="29" w:name="_Toc257394532"/>
       <w:r>
         <w:t>Workflows and algorithms</w:t>
       </w:r>
-      <w:bookmarkEnd w:id="28"/>
+      <w:bookmarkEnd w:id="29"/>
     </w:p>
     <w:p>
       <w:r>
@@ -4084,14 +4270,14 @@
       <w:pPr>
         <w:pStyle w:val="Heading3"/>
       </w:pPr>
-      <w:bookmarkStart w:id="29" w:name="_Toc257393515"/>
+      <w:bookmarkStart w:id="30" w:name="_Toc257394533"/>
       <w:r>
         <w:t xml:space="preserve">Software requirements </w:t>
       </w:r>
       <w:r>
         <w:t>mapping</w:t>
       </w:r>
-      <w:bookmarkEnd w:id="29"/>
+      <w:bookmarkEnd w:id="30"/>
     </w:p>
     <w:p>
       <w:r>
@@ -4124,9 +4310,7 @@
       <w:r>
         <w:t>SRS-REQ-005</w:t>
       </w:r>
-      <w:bookmarkStart w:id="30" w:name="_GoBack"/>
-    </w:p>
-    <w:bookmarkEnd w:id="30"/>
+    </w:p>
     <w:p>
       <w:pPr>
         <w:pStyle w:val="ListParagraph"/>
@@ -4164,7 +4348,7 @@
       <w:pPr>
         <w:pStyle w:val="Heading2"/>
       </w:pPr>
-      <w:bookmarkStart w:id="31" w:name="_Toc257393516"/>
+      <w:bookmarkStart w:id="31" w:name="_Toc257394534"/>
       <w:r>
         <w:lastRenderedPageBreak/>
         <w:t>Logic [Eren]</w:t>
@@ -4183,7 +4367,7 @@
       <w:pPr>
         <w:pStyle w:val="Heading3"/>
       </w:pPr>
-      <w:bookmarkStart w:id="32" w:name="_Toc257393517"/>
+      <w:bookmarkStart w:id="32" w:name="_Toc257394535"/>
       <w:r>
         <w:t>Component</w:t>
       </w:r>
@@ -4207,7 +4391,7 @@
       <w:pPr>
         <w:pStyle w:val="Heading3"/>
       </w:pPr>
-      <w:bookmarkStart w:id="33" w:name="_Toc257393518"/>
+      <w:bookmarkStart w:id="33" w:name="_Toc257394536"/>
       <w:r>
         <w:t>Component design description</w:t>
       </w:r>
@@ -4235,7 +4419,7 @@
                     <pic:cNvPicPr/>
                   </pic:nvPicPr>
                   <pic:blipFill>
-                    <a:blip r:embed="rId13">
+                    <a:blip r:embed="rId14">
                       <a:extLst>
                         <a:ext uri="{28A0092B-C50C-407E-A947-70E740481C1C}">
                           <a14:useLocalDpi xmlns:a14="http://schemas.microsoft.com/office/drawing/2010/main" val="0"/>
@@ -4266,7 +4450,7 @@
       <w:pPr>
         <w:pStyle w:val="Heading3"/>
       </w:pPr>
-      <w:bookmarkStart w:id="34" w:name="_Toc257393519"/>
+      <w:bookmarkStart w:id="34" w:name="_Toc257394537"/>
       <w:r>
         <w:t>Workflows and algorithms</w:t>
       </w:r>
@@ -4286,12 +4470,14 @@
           <w:u w:val="single"/>
         </w:rPr>
       </w:pPr>
+      <w:proofErr w:type="spellStart"/>
       <w:r>
         <w:rPr>
           <w:u w:val="single"/>
         </w:rPr>
         <w:t>GameLogic</w:t>
       </w:r>
+      <w:proofErr w:type="spellEnd"/>
       <w:r>
         <w:rPr>
           <w:u w:val="single"/>
@@ -4304,8 +4490,13 @@
         <w:ind w:left="360"/>
         <w:jc w:val="left"/>
       </w:pPr>
-      <w:r>
-        <w:t>initialize the game</w:t>
+      <w:proofErr w:type="gramStart"/>
+      <w:r>
+        <w:t>initialize</w:t>
+      </w:r>
+      <w:proofErr w:type="gramEnd"/>
+      <w:r>
+        <w:t xml:space="preserve"> the game</w:t>
       </w:r>
     </w:p>
     <w:p>
@@ -4313,8 +4504,13 @@
         <w:ind w:left="360"/>
         <w:jc w:val="left"/>
       </w:pPr>
-      <w:r>
-        <w:t>initialize the turn</w:t>
+      <w:proofErr w:type="gramStart"/>
+      <w:r>
+        <w:t>initialize</w:t>
+      </w:r>
+      <w:proofErr w:type="gramEnd"/>
+      <w:r>
+        <w:t xml:space="preserve"> the turn</w:t>
       </w:r>
     </w:p>
     <w:p>
@@ -4322,8 +4518,13 @@
         <w:ind w:left="360"/>
         <w:jc w:val="left"/>
       </w:pPr>
-      <w:r>
-        <w:t>while the game is not over</w:t>
+      <w:proofErr w:type="gramStart"/>
+      <w:r>
+        <w:t>while</w:t>
+      </w:r>
+      <w:proofErr w:type="gramEnd"/>
+      <w:r>
+        <w:t xml:space="preserve"> the game is not over</w:t>
       </w:r>
     </w:p>
     <w:p>
@@ -4332,7 +4533,23 @@
         <w:jc w:val="left"/>
       </w:pPr>
       <w:r>
-        <w:t>     let the player (wrt the turn) pick a square</w:t>
+        <w:t>     </w:t>
+      </w:r>
+      <w:proofErr w:type="gramStart"/>
+      <w:r>
+        <w:t>let</w:t>
+      </w:r>
+      <w:proofErr w:type="gramEnd"/>
+      <w:r>
+        <w:t xml:space="preserve"> the player (</w:t>
+      </w:r>
+      <w:proofErr w:type="spellStart"/>
+      <w:r>
+        <w:t>wrt</w:t>
+      </w:r>
+      <w:proofErr w:type="spellEnd"/>
+      <w:r>
+        <w:t xml:space="preserve"> the turn) pick a square</w:t>
       </w:r>
     </w:p>
     <w:p>
@@ -4341,7 +4558,15 @@
         <w:jc w:val="left"/>
       </w:pPr>
       <w:r>
-        <w:t>     switch the turn</w:t>
+        <w:t>     </w:t>
+      </w:r>
+      <w:proofErr w:type="gramStart"/>
+      <w:r>
+        <w:t>switch</w:t>
+      </w:r>
+      <w:proofErr w:type="gramEnd"/>
+      <w:r>
+        <w:t xml:space="preserve"> the turn</w:t>
       </w:r>
     </w:p>
     <w:p>
@@ -4370,8 +4595,13 @@
         <w:ind w:left="360"/>
         <w:jc w:val="left"/>
       </w:pPr>
-      <w:r>
-        <w:t>for all directions</w:t>
+      <w:proofErr w:type="gramStart"/>
+      <w:r>
+        <w:t>for</w:t>
+      </w:r>
+      <w:proofErr w:type="gramEnd"/>
+      <w:r>
+        <w:t xml:space="preserve"> all directions</w:t>
       </w:r>
     </w:p>
     <w:p>
@@ -4381,7 +4611,14 @@
       </w:pPr>
       <w:r>
         <w:tab/>
-        <w:t>if 3 cells of the direction are occupied by the same player</w:t>
+      </w:r>
+      <w:proofErr w:type="gramStart"/>
+      <w:r>
+        <w:t>if</w:t>
+      </w:r>
+      <w:proofErr w:type="gramEnd"/>
+      <w:r>
+        <w:t xml:space="preserve"> 3 cells of the direction are occupied by the same player</w:t>
       </w:r>
     </w:p>
     <w:p>
@@ -4403,8 +4640,13 @@
         </w:rPr>
         <w:tab/>
       </w:r>
-      <w:r>
-        <w:t>return true</w:t>
+      <w:proofErr w:type="gramStart"/>
+      <w:r>
+        <w:t>return</w:t>
+      </w:r>
+      <w:proofErr w:type="gramEnd"/>
+      <w:r>
+        <w:t xml:space="preserve"> true</w:t>
       </w:r>
     </w:p>
     <w:p>
@@ -4412,8 +4654,13 @@
         <w:ind w:left="360"/>
         <w:jc w:val="left"/>
       </w:pPr>
-      <w:r>
-        <w:t>return false</w:t>
+      <w:proofErr w:type="gramStart"/>
+      <w:r>
+        <w:t>return</w:t>
+      </w:r>
+      <w:proofErr w:type="gramEnd"/>
+      <w:r>
+        <w:t xml:space="preserve"> false</w:t>
       </w:r>
     </w:p>
     <w:p>
@@ -4435,7 +4682,7 @@
       <w:pPr>
         <w:pStyle w:val="Heading3"/>
       </w:pPr>
-      <w:bookmarkStart w:id="35" w:name="_Toc257393520"/>
+      <w:bookmarkStart w:id="35" w:name="_Toc257394538"/>
       <w:r>
         <w:t xml:space="preserve">Software requirements </w:t>
       </w:r>
@@ -4478,7 +4725,7 @@
       <w:pPr>
         <w:pStyle w:val="Heading1"/>
       </w:pPr>
-      <w:bookmarkStart w:id="36" w:name="_Toc257393521"/>
+      <w:bookmarkStart w:id="36" w:name="_Toc257394539"/>
       <w:r>
         <w:lastRenderedPageBreak/>
         <w:t xml:space="preserve">COTS </w:t>
@@ -4506,8 +4753,8 @@
       </w:r>
     </w:p>
     <w:sectPr>
-      <w:headerReference w:type="default" r:id="rId14"/>
-      <w:footerReference w:type="default" r:id="rId15"/>
+      <w:headerReference w:type="default" r:id="rId15"/>
+      <w:footerReference w:type="default" r:id="rId16"/>
       <w:pgSz w:w="11904" w:h="16834"/>
       <w:pgMar w:top="1418" w:right="1418" w:bottom="1418" w:left="1418" w:header="709" w:footer="709" w:gutter="0"/>
       <w:cols w:space="708"/>
@@ -4707,7 +4954,14 @@
               <w:b/>
               <w:color w:val="C0C0C0"/>
             </w:rPr>
-            <w:t>3.0</w:t>
+            <w:t>4</w:t>
+          </w:r>
+          <w:r>
+            <w:rPr>
+              <w:b/>
+              <w:color w:val="C0C0C0"/>
+            </w:rPr>
+            <w:t>.0</w:t>
           </w:r>
         </w:p>
       </w:tc>
@@ -4769,7 +5023,7 @@
               <w:noProof/>
               <w:snapToGrid w:val="0"/>
             </w:rPr>
-            <w:t>9</w:t>
+            <w:t>6</w:t>
           </w:r>
           <w:r>
             <w:rPr>
@@ -4826,7 +5080,7 @@
               <w:noProof/>
               <w:snapToGrid w:val="0"/>
             </w:rPr>
-            <w:t>10</w:t>
+            <w:t>11</w:t>
           </w:r>
           <w:r>
             <w:rPr>

</xml_diff>

<commit_message>
Fix GameLogic workflow font.
</commit_message>
<xml_diff>
--- a/Software Detailed Design.docx
+++ b/Software Detailed Design.docx
@@ -8,7 +8,7 @@
       </w:pPr>
       <w:bookmarkStart w:id="0" w:name="_Toc381623397"/>
       <w:bookmarkStart w:id="1" w:name="_Toc381709602"/>
-      <w:bookmarkStart w:id="2" w:name="_Toc257394513"/>
+      <w:bookmarkStart w:id="2" w:name="_Toc257395170"/>
       <w:r>
         <w:t>Revision History</w:t>
       </w:r>
@@ -930,7 +930,10 @@
               <w:pStyle w:val="Tabletext"/>
             </w:pPr>
             <w:r>
-              <w:t>7.0</w:t>
+              <w:t>5</w:t>
+            </w:r>
+            <w:r>
+              <w:t>.0</w:t>
             </w:r>
           </w:p>
         </w:tc>
@@ -949,7 +952,7 @@
               <w:pStyle w:val="Tabletext"/>
             </w:pPr>
             <w:r>
-              <w:t>Finalize</w:t>
+              <w:t>Add GameLogic workflow.</w:t>
             </w:r>
           </w:p>
         </w:tc>
@@ -970,8 +973,6 @@
             <w:r>
               <w:t>Eren Sezener</w:t>
             </w:r>
-            <w:bookmarkStart w:id="3" w:name="_GoBack"/>
-            <w:bookmarkEnd w:id="3"/>
           </w:p>
         </w:tc>
       </w:tr>
@@ -1080,7 +1081,7 @@
         <w:rPr>
           <w:noProof/>
         </w:rPr>
-        <w:instrText xml:space="preserve"> PAGEREF _Toc257394513 \h </w:instrText>
+        <w:instrText xml:space="preserve"> PAGEREF _Toc257395170 \h </w:instrText>
       </w:r>
       <w:r>
         <w:rPr>
@@ -1159,7 +1160,7 @@
         <w:rPr>
           <w:noProof/>
         </w:rPr>
-        <w:instrText xml:space="preserve"> PAGEREF _Toc257394514 \h </w:instrText>
+        <w:instrText xml:space="preserve"> PAGEREF _Toc257395171 \h </w:instrText>
       </w:r>
       <w:r>
         <w:rPr>
@@ -1242,7 +1243,7 @@
         <w:rPr>
           <w:noProof/>
         </w:rPr>
-        <w:instrText xml:space="preserve"> PAGEREF _Toc257394515 \h </w:instrText>
+        <w:instrText xml:space="preserve"> PAGEREF _Toc257395172 \h </w:instrText>
       </w:r>
       <w:r>
         <w:rPr>
@@ -1319,7 +1320,7 @@
         <w:rPr>
           <w:noProof/>
         </w:rPr>
-        <w:instrText xml:space="preserve"> PAGEREF _Toc257394516 \h </w:instrText>
+        <w:instrText xml:space="preserve"> PAGEREF _Toc257395173 \h </w:instrText>
       </w:r>
       <w:r>
         <w:rPr>
@@ -1398,7 +1399,7 @@
         <w:rPr>
           <w:noProof/>
         </w:rPr>
-        <w:instrText xml:space="preserve"> PAGEREF _Toc257394517 \h </w:instrText>
+        <w:instrText xml:space="preserve"> PAGEREF _Toc257395174 \h </w:instrText>
       </w:r>
       <w:r>
         <w:rPr>
@@ -1477,7 +1478,7 @@
         <w:rPr>
           <w:noProof/>
         </w:rPr>
-        <w:instrText xml:space="preserve"> PAGEREF _Toc257394518 \h </w:instrText>
+        <w:instrText xml:space="preserve"> PAGEREF _Toc257395175 \h </w:instrText>
       </w:r>
       <w:r>
         <w:rPr>
@@ -1560,7 +1561,7 @@
         <w:rPr>
           <w:noProof/>
         </w:rPr>
-        <w:instrText xml:space="preserve"> PAGEREF _Toc257394519 \h </w:instrText>
+        <w:instrText xml:space="preserve"> PAGEREF _Toc257395176 \h </w:instrText>
       </w:r>
       <w:r>
         <w:rPr>
@@ -1637,7 +1638,7 @@
         <w:rPr>
           <w:noProof/>
         </w:rPr>
-        <w:instrText xml:space="preserve"> PAGEREF _Toc257394520 \h </w:instrText>
+        <w:instrText xml:space="preserve"> PAGEREF _Toc257395177 \h </w:instrText>
       </w:r>
       <w:r>
         <w:rPr>
@@ -1714,7 +1715,7 @@
         <w:rPr>
           <w:noProof/>
         </w:rPr>
-        <w:instrText xml:space="preserve"> PAGEREF _Toc257394521 \h </w:instrText>
+        <w:instrText xml:space="preserve"> PAGEREF _Toc257395178 \h </w:instrText>
       </w:r>
       <w:r>
         <w:rPr>
@@ -1791,7 +1792,7 @@
         <w:rPr>
           <w:noProof/>
         </w:rPr>
-        <w:instrText xml:space="preserve"> PAGEREF _Toc257394522 \h </w:instrText>
+        <w:instrText xml:space="preserve"> PAGEREF _Toc257395179 \h </w:instrText>
       </w:r>
       <w:r>
         <w:rPr>
@@ -1868,7 +1869,7 @@
         <w:rPr>
           <w:noProof/>
         </w:rPr>
-        <w:instrText xml:space="preserve"> PAGEREF _Toc257394523 \h </w:instrText>
+        <w:instrText xml:space="preserve"> PAGEREF _Toc257395180 \h </w:instrText>
       </w:r>
       <w:r>
         <w:rPr>
@@ -1951,7 +1952,7 @@
         <w:rPr>
           <w:noProof/>
         </w:rPr>
-        <w:instrText xml:space="preserve"> PAGEREF _Toc257394524 \h </w:instrText>
+        <w:instrText xml:space="preserve"> PAGEREF _Toc257395181 \h </w:instrText>
       </w:r>
       <w:r>
         <w:rPr>
@@ -2028,7 +2029,7 @@
         <w:rPr>
           <w:noProof/>
         </w:rPr>
-        <w:instrText xml:space="preserve"> PAGEREF _Toc257394525 \h </w:instrText>
+        <w:instrText xml:space="preserve"> PAGEREF _Toc257395182 \h </w:instrText>
       </w:r>
       <w:r>
         <w:rPr>
@@ -2105,7 +2106,7 @@
         <w:rPr>
           <w:noProof/>
         </w:rPr>
-        <w:instrText xml:space="preserve"> PAGEREF _Toc257394526 \h </w:instrText>
+        <w:instrText xml:space="preserve"> PAGEREF _Toc257395183 \h </w:instrText>
       </w:r>
       <w:r>
         <w:rPr>
@@ -2182,7 +2183,7 @@
         <w:rPr>
           <w:noProof/>
         </w:rPr>
-        <w:instrText xml:space="preserve"> PAGEREF _Toc257394527 \h </w:instrText>
+        <w:instrText xml:space="preserve"> PAGEREF _Toc257395184 \h </w:instrText>
       </w:r>
       <w:r>
         <w:rPr>
@@ -2259,7 +2260,7 @@
         <w:rPr>
           <w:noProof/>
         </w:rPr>
-        <w:instrText xml:space="preserve"> PAGEREF _Toc257394528 \h </w:instrText>
+        <w:instrText xml:space="preserve"> PAGEREF _Toc257395185 \h </w:instrText>
       </w:r>
       <w:r>
         <w:rPr>
@@ -2342,7 +2343,7 @@
         <w:rPr>
           <w:noProof/>
         </w:rPr>
-        <w:instrText xml:space="preserve"> PAGEREF _Toc257394529 \h </w:instrText>
+        <w:instrText xml:space="preserve"> PAGEREF _Toc257395186 \h </w:instrText>
       </w:r>
       <w:r>
         <w:rPr>
@@ -2419,7 +2420,7 @@
         <w:rPr>
           <w:noProof/>
         </w:rPr>
-        <w:instrText xml:space="preserve"> PAGEREF _Toc257394530 \h </w:instrText>
+        <w:instrText xml:space="preserve"> PAGEREF _Toc257395187 \h </w:instrText>
       </w:r>
       <w:r>
         <w:rPr>
@@ -2496,7 +2497,7 @@
         <w:rPr>
           <w:noProof/>
         </w:rPr>
-        <w:instrText xml:space="preserve"> PAGEREF _Toc257394531 \h </w:instrText>
+        <w:instrText xml:space="preserve"> PAGEREF _Toc257395188 \h </w:instrText>
       </w:r>
       <w:r>
         <w:rPr>
@@ -2573,7 +2574,7 @@
         <w:rPr>
           <w:noProof/>
         </w:rPr>
-        <w:instrText xml:space="preserve"> PAGEREF _Toc257394532 \h </w:instrText>
+        <w:instrText xml:space="preserve"> PAGEREF _Toc257395189 \h </w:instrText>
       </w:r>
       <w:r>
         <w:rPr>
@@ -2650,7 +2651,7 @@
         <w:rPr>
           <w:noProof/>
         </w:rPr>
-        <w:instrText xml:space="preserve"> PAGEREF _Toc257394533 \h </w:instrText>
+        <w:instrText xml:space="preserve"> PAGEREF _Toc257395190 \h </w:instrText>
       </w:r>
       <w:r>
         <w:rPr>
@@ -2715,7 +2716,7 @@
         <w:rPr>
           <w:noProof/>
         </w:rPr>
-        <w:t>Logic [Eren]</w:t>
+        <w:t>Logic</w:t>
       </w:r>
       <w:r>
         <w:rPr>
@@ -2733,7 +2734,7 @@
         <w:rPr>
           <w:noProof/>
         </w:rPr>
-        <w:instrText xml:space="preserve"> PAGEREF _Toc257394534 \h </w:instrText>
+        <w:instrText xml:space="preserve"> PAGEREF _Toc257395191 \h </w:instrText>
       </w:r>
       <w:r>
         <w:rPr>
@@ -2810,7 +2811,7 @@
         <w:rPr>
           <w:noProof/>
         </w:rPr>
-        <w:instrText xml:space="preserve"> PAGEREF _Toc257394535 \h </w:instrText>
+        <w:instrText xml:space="preserve"> PAGEREF _Toc257395192 \h </w:instrText>
       </w:r>
       <w:r>
         <w:rPr>
@@ -2887,7 +2888,7 @@
         <w:rPr>
           <w:noProof/>
         </w:rPr>
-        <w:instrText xml:space="preserve"> PAGEREF _Toc257394536 \h </w:instrText>
+        <w:instrText xml:space="preserve"> PAGEREF _Toc257395193 \h </w:instrText>
       </w:r>
       <w:r>
         <w:rPr>
@@ -2964,7 +2965,7 @@
         <w:rPr>
           <w:noProof/>
         </w:rPr>
-        <w:instrText xml:space="preserve"> PAGEREF _Toc257394537 \h </w:instrText>
+        <w:instrText xml:space="preserve"> PAGEREF _Toc257395194 \h </w:instrText>
       </w:r>
       <w:r>
         <w:rPr>
@@ -3041,7 +3042,7 @@
         <w:rPr>
           <w:noProof/>
         </w:rPr>
-        <w:instrText xml:space="preserve"> PAGEREF _Toc257394538 \h </w:instrText>
+        <w:instrText xml:space="preserve"> PAGEREF _Toc257395195 \h </w:instrText>
       </w:r>
       <w:r>
         <w:rPr>
@@ -3120,7 +3121,7 @@
         <w:rPr>
           <w:noProof/>
         </w:rPr>
-        <w:instrText xml:space="preserve"> PAGEREF _Toc257394539 \h </w:instrText>
+        <w:instrText xml:space="preserve"> PAGEREF _Toc257395196 \h </w:instrText>
       </w:r>
       <w:r>
         <w:rPr>
@@ -3184,17 +3185,17 @@
       <w:pPr>
         <w:pStyle w:val="Heading1"/>
       </w:pPr>
-      <w:bookmarkStart w:id="4" w:name="_Toc257394514"/>
+      <w:bookmarkStart w:id="3" w:name="_Toc257395171"/>
       <w:r>
         <w:lastRenderedPageBreak/>
         <w:t>Introduction</w:t>
       </w:r>
-      <w:bookmarkEnd w:id="4"/>
+      <w:bookmarkEnd w:id="3"/>
     </w:p>
     <w:p/>
     <w:p>
-      <w:bookmarkStart w:id="5" w:name="_Toc115956199"/>
-      <w:bookmarkStart w:id="6" w:name="_Toc126126697"/>
+      <w:bookmarkStart w:id="4" w:name="_Toc115956199"/>
+      <w:bookmarkStart w:id="5" w:name="_Toc126126697"/>
       <w:r>
         <w:t>TicTacToe software is a traditional game that can be played by two players.  The software has 2 different game types: local and remote game. Local game can be played on the same computer with 2 players. Remote game consists of two remote computers, which are the host and the client, that are used by 2 remote players.</w:t>
       </w:r>
@@ -3209,23 +3210,23 @@
       <w:pPr>
         <w:pStyle w:val="Heading2"/>
       </w:pPr>
-      <w:bookmarkStart w:id="7" w:name="_Toc257394515"/>
+      <w:bookmarkStart w:id="6" w:name="_Toc257395172"/>
       <w:r>
         <w:t>References</w:t>
       </w:r>
+      <w:bookmarkEnd w:id="4"/>
       <w:bookmarkEnd w:id="5"/>
       <w:bookmarkEnd w:id="6"/>
-      <w:bookmarkEnd w:id="7"/>
     </w:p>
     <w:p>
       <w:pPr>
         <w:pStyle w:val="Heading3"/>
       </w:pPr>
-      <w:bookmarkStart w:id="8" w:name="_Toc257394516"/>
+      <w:bookmarkStart w:id="7" w:name="_Toc257395173"/>
       <w:r>
         <w:t>Project References</w:t>
       </w:r>
-      <w:bookmarkEnd w:id="8"/>
+      <w:bookmarkEnd w:id="7"/>
     </w:p>
     <w:p/>
     <w:tbl>
@@ -3295,13 +3296,13 @@
                 <w:highlight w:val="lightGray"/>
               </w:rPr>
             </w:pPr>
-            <w:bookmarkStart w:id="9" w:name="_Ref210901804"/>
+            <w:bookmarkStart w:id="8" w:name="_Ref210901804"/>
             <w:r>
               <w:t>[R1]</w:t>
             </w:r>
           </w:p>
         </w:tc>
-        <w:bookmarkEnd w:id="9"/>
+        <w:bookmarkEnd w:id="8"/>
         <w:tc>
           <w:tcPr>
             <w:tcW w:w="2271" w:type="dxa"/>
@@ -3334,12 +3335,12 @@
       <w:pPr>
         <w:pStyle w:val="Heading1"/>
       </w:pPr>
-      <w:bookmarkStart w:id="10" w:name="_Toc257394517"/>
+      <w:bookmarkStart w:id="9" w:name="_Toc257395174"/>
       <w:r>
         <w:lastRenderedPageBreak/>
         <w:t>Software Architecture overview</w:t>
       </w:r>
-      <w:bookmarkEnd w:id="10"/>
+      <w:bookmarkEnd w:id="9"/>
       <w:r>
         <w:t xml:space="preserve"> </w:t>
       </w:r>
@@ -3400,42 +3401,42 @@
       <w:pPr>
         <w:pStyle w:val="Heading1"/>
       </w:pPr>
-      <w:bookmarkStart w:id="11" w:name="_Toc126390257"/>
-      <w:bookmarkStart w:id="12" w:name="_Toc257394518"/>
+      <w:bookmarkStart w:id="10" w:name="_Toc126390257"/>
+      <w:bookmarkStart w:id="11" w:name="_Toc257395175"/>
       <w:r>
         <w:lastRenderedPageBreak/>
         <w:t>Software design description</w:t>
       </w:r>
+      <w:bookmarkEnd w:id="10"/>
       <w:bookmarkEnd w:id="11"/>
+    </w:p>
+    <w:p>
+      <w:pPr>
+        <w:pStyle w:val="Heading2"/>
+      </w:pPr>
+      <w:bookmarkStart w:id="12" w:name="_Toc257395176"/>
+      <w:r>
+        <w:t>Graphical User Interface</w:t>
+      </w:r>
       <w:bookmarkEnd w:id="12"/>
     </w:p>
     <w:p>
       <w:pPr>
-        <w:pStyle w:val="Heading2"/>
-      </w:pPr>
-      <w:bookmarkStart w:id="13" w:name="_Toc257394519"/>
-      <w:r>
-        <w:t>Graphical User Interface</w:t>
+        <w:pStyle w:val="Heading3"/>
+      </w:pPr>
+      <w:bookmarkStart w:id="13" w:name="_Toc126390261"/>
+      <w:bookmarkStart w:id="14" w:name="_Toc257395177"/>
+      <w:r>
+        <w:t>Component</w:t>
+      </w:r>
+      <w:r>
+        <w:t xml:space="preserve"> </w:t>
+      </w:r>
+      <w:r>
+        <w:t>interfaces</w:t>
       </w:r>
       <w:bookmarkEnd w:id="13"/>
-    </w:p>
-    <w:p>
-      <w:pPr>
-        <w:pStyle w:val="Heading3"/>
-      </w:pPr>
-      <w:bookmarkStart w:id="14" w:name="_Toc126390261"/>
-      <w:bookmarkStart w:id="15" w:name="_Toc257394520"/>
-      <w:r>
-        <w:t>Component</w:t>
-      </w:r>
-      <w:r>
-        <w:t xml:space="preserve"> </w:t>
-      </w:r>
-      <w:r>
-        <w:t>interfaces</w:t>
-      </w:r>
       <w:bookmarkEnd w:id="14"/>
-      <w:bookmarkEnd w:id="15"/>
     </w:p>
     <w:p>
       <w:r>
@@ -3512,14 +3513,14 @@
         <w:pStyle w:val="Heading3"/>
         <w:ind w:left="567" w:hanging="567"/>
       </w:pPr>
-      <w:bookmarkStart w:id="16" w:name="_Toc257394521"/>
+      <w:bookmarkStart w:id="15" w:name="_Toc257395178"/>
       <w:r>
         <w:t xml:space="preserve">Component design </w:t>
       </w:r>
       <w:r>
         <w:t>description</w:t>
       </w:r>
-      <w:bookmarkEnd w:id="16"/>
+      <w:bookmarkEnd w:id="15"/>
     </w:p>
     <w:p>
       <w:pPr>
@@ -3666,7 +3667,7 @@
       <w:pPr>
         <w:pStyle w:val="Heading3"/>
       </w:pPr>
-      <w:bookmarkStart w:id="17" w:name="_Toc257394522"/>
+      <w:bookmarkStart w:id="16" w:name="_Toc257395179"/>
       <w:r>
         <w:rPr>
           <w:noProof/>
@@ -3741,19 +3742,19 @@
       <w:r>
         <w:t>Workflows and algorithms</w:t>
       </w:r>
-      <w:bookmarkEnd w:id="17"/>
+      <w:bookmarkEnd w:id="16"/>
     </w:p>
     <w:p>
       <w:pPr>
         <w:pStyle w:val="Heading3"/>
       </w:pPr>
-      <w:bookmarkStart w:id="18" w:name="_Toc126390260"/>
-      <w:bookmarkStart w:id="19" w:name="_Toc257394523"/>
-      <w:bookmarkStart w:id="20" w:name="_Toc126390264"/>
+      <w:bookmarkStart w:id="17" w:name="_Toc126390260"/>
+      <w:bookmarkStart w:id="18" w:name="_Toc126390264"/>
+      <w:bookmarkStart w:id="19" w:name="_Toc257395180"/>
       <w:r>
         <w:t xml:space="preserve">Software requirements </w:t>
       </w:r>
-      <w:bookmarkEnd w:id="18"/>
+      <w:bookmarkEnd w:id="17"/>
       <w:r>
         <w:t>mapping</w:t>
       </w:r>
@@ -3812,30 +3813,30 @@
       <w:pPr>
         <w:pStyle w:val="Heading2"/>
       </w:pPr>
-      <w:bookmarkStart w:id="21" w:name="_Toc257394524"/>
+      <w:bookmarkStart w:id="20" w:name="_Toc257395181"/>
       <w:r>
         <w:lastRenderedPageBreak/>
         <w:t>Controller</w:t>
+      </w:r>
+      <w:bookmarkEnd w:id="20"/>
+    </w:p>
+    <w:p>
+      <w:pPr>
+        <w:pStyle w:val="Heading3"/>
+      </w:pPr>
+      <w:bookmarkStart w:id="21" w:name="_Toc257395182"/>
+      <w:r>
+        <w:t>Component</w:t>
+      </w:r>
+      <w:r>
+        <w:t xml:space="preserve"> </w:t>
+      </w:r>
+      <w:r>
+        <w:t>interfaces</w:t>
       </w:r>
       <w:bookmarkEnd w:id="21"/>
     </w:p>
     <w:p>
-      <w:pPr>
-        <w:pStyle w:val="Heading3"/>
-      </w:pPr>
-      <w:bookmarkStart w:id="22" w:name="_Toc257394525"/>
-      <w:r>
-        <w:t>Component</w:t>
-      </w:r>
-      <w:r>
-        <w:t xml:space="preserve"> </w:t>
-      </w:r>
-      <w:r>
-        <w:t>interfaces</w:t>
-      </w:r>
-      <w:bookmarkEnd w:id="22"/>
-    </w:p>
-    <w:p>
       <w:r>
         <w:t>Controller class creates, uses, manages and destroys each and every other component part of the TicTacToe game software.</w:t>
       </w:r>
@@ -3850,11 +3851,11 @@
       <w:pPr>
         <w:pStyle w:val="Heading3"/>
       </w:pPr>
-      <w:bookmarkStart w:id="23" w:name="_Toc257394526"/>
+      <w:bookmarkStart w:id="22" w:name="_Toc257395183"/>
       <w:r>
         <w:t>Component design description</w:t>
       </w:r>
-      <w:bookmarkEnd w:id="23"/>
+      <w:bookmarkEnd w:id="22"/>
     </w:p>
     <w:p>
       <w:r>
@@ -3919,11 +3920,11 @@
       <w:r>
         <w:t xml:space="preserve"> </w:t>
       </w:r>
-      <w:bookmarkStart w:id="24" w:name="_Toc257394527"/>
+      <w:bookmarkStart w:id="23" w:name="_Toc257395184"/>
       <w:r>
         <w:t>Workflows and algorithms</w:t>
       </w:r>
-      <w:bookmarkEnd w:id="24"/>
+      <w:bookmarkEnd w:id="23"/>
     </w:p>
     <w:p>
       <w:r>
@@ -4009,14 +4010,14 @@
       <w:pPr>
         <w:pStyle w:val="Heading3"/>
       </w:pPr>
-      <w:bookmarkStart w:id="25" w:name="_Toc257394528"/>
+      <w:bookmarkStart w:id="24" w:name="_Toc257395185"/>
       <w:r>
         <w:t xml:space="preserve">Software requirements </w:t>
       </w:r>
       <w:r>
         <w:t>mapping</w:t>
       </w:r>
-      <w:bookmarkEnd w:id="25"/>
+      <w:bookmarkEnd w:id="24"/>
     </w:p>
     <w:p>
       <w:r>
@@ -4109,52 +4110,52 @@
       <w:pPr>
         <w:pStyle w:val="Heading2"/>
       </w:pPr>
-      <w:bookmarkStart w:id="26" w:name="_Toc257394529"/>
-      <w:bookmarkEnd w:id="20"/>
+      <w:bookmarkStart w:id="25" w:name="_Toc257395186"/>
+      <w:bookmarkEnd w:id="18"/>
       <w:r>
         <w:lastRenderedPageBreak/>
         <w:t>Network</w:t>
+      </w:r>
+      <w:bookmarkEnd w:id="25"/>
+    </w:p>
+    <w:p>
+      <w:pPr>
+        <w:pStyle w:val="Heading3"/>
+      </w:pPr>
+      <w:bookmarkStart w:id="26" w:name="_Toc257395187"/>
+      <w:r>
+        <w:t>Component</w:t>
+      </w:r>
+      <w:r>
+        <w:t xml:space="preserve"> </w:t>
+      </w:r>
+      <w:r>
+        <w:t>interfaces</w:t>
       </w:r>
       <w:bookmarkEnd w:id="26"/>
     </w:p>
     <w:p>
-      <w:pPr>
-        <w:pStyle w:val="Heading3"/>
-      </w:pPr>
-      <w:bookmarkStart w:id="27" w:name="_Toc257394530"/>
-      <w:r>
-        <w:t>Component</w:t>
+      <w:r>
+        <w:t xml:space="preserve">The Network component </w:t>
+      </w:r>
+      <w:r>
+        <w:t>basically consists of two parts</w:t>
+      </w:r>
+      <w:r>
+        <w:t>: Network</w:t>
       </w:r>
       <w:r>
         <w:t xml:space="preserve"> </w:t>
       </w:r>
       <w:r>
-        <w:t>interfaces</w:t>
-      </w:r>
-      <w:bookmarkEnd w:id="27"/>
+        <w:t xml:space="preserve">Adapter and the Network Packets. </w:t>
+      </w:r>
     </w:p>
     <w:p>
-      <w:r>
-        <w:t xml:space="preserve">The Network component </w:t>
-      </w:r>
-      <w:r>
-        <w:t>basically consists of two parts</w:t>
-      </w:r>
-      <w:r>
-        <w:t>: Network</w:t>
-      </w:r>
-      <w:r>
-        <w:t xml:space="preserve"> </w:t>
-      </w:r>
-      <w:r>
-        <w:t xml:space="preserve">Adapter and the Network Packets. </w:t>
-      </w:r>
-    </w:p>
-    <w:p>
       <w:pPr>
         <w:pStyle w:val="Heading3"/>
       </w:pPr>
-      <w:bookmarkStart w:id="28" w:name="_Toc257394531"/>
+      <w:bookmarkStart w:id="27" w:name="_Toc257395188"/>
       <w:r>
         <w:rPr>
           <w:noProof/>
@@ -4226,7 +4227,7 @@
       <w:r>
         <w:t>Component design description</w:t>
       </w:r>
-      <w:bookmarkEnd w:id="28"/>
+      <w:bookmarkEnd w:id="27"/>
     </w:p>
     <w:p/>
     <w:p>
@@ -4262,11 +4263,11 @@
       <w:pPr>
         <w:pStyle w:val="Heading3"/>
       </w:pPr>
-      <w:bookmarkStart w:id="29" w:name="_Toc257394532"/>
+      <w:bookmarkStart w:id="28" w:name="_Toc257395189"/>
       <w:r>
         <w:t>Workflows and algorithms</w:t>
       </w:r>
-      <w:bookmarkEnd w:id="29"/>
+      <w:bookmarkEnd w:id="28"/>
     </w:p>
     <w:p>
       <w:r>
@@ -4327,14 +4328,14 @@
       <w:pPr>
         <w:pStyle w:val="Heading3"/>
       </w:pPr>
-      <w:bookmarkStart w:id="30" w:name="_Toc257394533"/>
+      <w:bookmarkStart w:id="29" w:name="_Toc257395190"/>
       <w:r>
         <w:t xml:space="preserve">Software requirements </w:t>
       </w:r>
       <w:r>
         <w:t>mapping</w:t>
       </w:r>
-      <w:bookmarkEnd w:id="30"/>
+      <w:bookmarkEnd w:id="29"/>
     </w:p>
     <w:p>
       <w:r>
@@ -4405,43 +4406,103 @@
       <w:pPr>
         <w:pStyle w:val="Heading2"/>
       </w:pPr>
-      <w:bookmarkStart w:id="31" w:name="_Toc257394534"/>
+      <w:bookmarkStart w:id="30" w:name="_Toc257395191"/>
       <w:r>
         <w:lastRenderedPageBreak/>
         <w:t>Logic</w:t>
+      </w:r>
+      <w:bookmarkEnd w:id="30"/>
+    </w:p>
+    <w:p>
+      <w:pPr>
+        <w:pStyle w:val="Heading3"/>
+      </w:pPr>
+      <w:bookmarkStart w:id="31" w:name="_Toc257395192"/>
+      <w:r>
+        <w:t>Component</w:t>
+      </w:r>
+      <w:r>
+        <w:t xml:space="preserve"> </w:t>
+      </w:r>
+      <w:r>
+        <w:t>interfaces</w:t>
       </w:r>
       <w:bookmarkEnd w:id="31"/>
     </w:p>
     <w:p>
-      <w:pPr>
-        <w:pStyle w:val="Heading3"/>
-      </w:pPr>
-      <w:bookmarkStart w:id="32" w:name="_Toc257394535"/>
-      <w:r>
-        <w:t>Component</w:t>
+      <w:r>
+        <w:t>GameLogic conta</w:t>
+      </w:r>
+      <w:r>
+        <w:t>ins the data related to the TicTac</w:t>
+      </w:r>
+      <w:r>
+        <w:t xml:space="preserve">Toe game, such as player, turn, and board values. It also handles the game rules with methods such as </w:t>
+      </w:r>
+      <w:r>
+        <w:t>GameLogic::</w:t>
+      </w:r>
+      <w:r>
+        <w:t>checkForAWin(),</w:t>
       </w:r>
       <w:r>
         <w:t xml:space="preserve"> </w:t>
       </w:r>
       <w:r>
-        <w:t>interfaces</w:t>
-      </w:r>
-      <w:bookmarkEnd w:id="32"/>
+        <w:t>GameLogic::</w:t>
+      </w:r>
+      <w:r>
+        <w:t>setPiece(),</w:t>
+      </w:r>
+      <w:r>
+        <w:t xml:space="preserve"> </w:t>
+      </w:r>
+      <w:r>
+        <w:t>GameLogic::</w:t>
+      </w:r>
+      <w:r>
+        <w:t>changeTurn()</w:t>
+      </w:r>
+      <w:r>
+        <w:t>, etc. GameLogic::</w:t>
+      </w:r>
+      <w:r>
+        <w:t xml:space="preserve">checkForAWin() </w:t>
+      </w:r>
+      <w:r>
+        <w:t xml:space="preserve">method </w:t>
+      </w:r>
+      <w:r>
+        <w:t xml:space="preserve">uses </w:t>
+      </w:r>
+      <w:r>
+        <w:t>a d</w:t>
+      </w:r>
+      <w:r>
+        <w:t xml:space="preserve">irection </w:t>
+      </w:r>
+      <w:r>
+        <w:t>Java Enum</w:t>
+      </w:r>
+      <w:r>
+        <w:t xml:space="preserve"> to check every direction for three cells of the same kind; it returns a Winner </w:t>
+      </w:r>
+      <w:r>
+        <w:t>Java Enum</w:t>
+      </w:r>
+      <w:r>
+        <w:t>.</w:t>
+      </w:r>
     </w:p>
     <w:p>
-      <w:bookmarkStart w:id="33" w:name="_Toc257394536"/>
-      <w:r>
-        <w:t>GameLogic contains the data related to the Tic Tac Toe game, such as player, turn, and board values. It also handles the game rules with methods such as checkForAWin(), setPiece(), changeTurn() etc.  checkForAWin() uses Direction enum to check every direction for three cells of the same kind; it returns a Winner enum.</w:t>
-      </w:r>
-    </w:p>
-    <w:p>
       <w:pPr>
         <w:pStyle w:val="Heading3"/>
       </w:pPr>
+      <w:bookmarkStart w:id="32" w:name="_Toc257395193"/>
       <w:r>
         <w:t>Component design description</w:t>
       </w:r>
-      <w:bookmarkEnd w:id="33"/>
+      <w:bookmarkEnd w:id="32"/>
     </w:p>
     <w:p>
       <w:r>
@@ -4496,233 +4557,272 @@
       <w:pPr>
         <w:pStyle w:val="Heading3"/>
       </w:pPr>
-      <w:bookmarkStart w:id="34" w:name="_Toc257394537"/>
+      <w:bookmarkStart w:id="33" w:name="_Toc257395194"/>
       <w:r>
         <w:t>Workflows and algorithms</w:t>
+      </w:r>
+      <w:bookmarkEnd w:id="33"/>
+    </w:p>
+    <w:p>
+      <w:pPr>
+        <w:jc w:val="left"/>
+      </w:pPr>
+    </w:p>
+    <w:p>
+      <w:pPr>
+        <w:jc w:val="left"/>
+        <w:rPr>
+          <w:u w:val="single"/>
+        </w:rPr>
+      </w:pPr>
+      <w:r>
+        <w:rPr>
+          <w:u w:val="single"/>
+        </w:rPr>
+        <w:t>GameLogic</w:t>
+      </w:r>
+      <w:r>
+        <w:rPr>
+          <w:u w:val="single"/>
+        </w:rPr>
+        <w:t xml:space="preserve"> Algorithm</w:t>
+      </w:r>
+    </w:p>
+    <w:p>
+      <w:pPr>
+        <w:jc w:val="left"/>
+        <w:rPr>
+          <w:rFonts w:ascii="Courier New" w:hAnsi="Courier New" w:cs="Courier New"/>
+        </w:rPr>
+      </w:pPr>
+      <w:r>
+        <w:rPr>
+          <w:rFonts w:ascii="Courier New" w:hAnsi="Courier New" w:cs="Courier New"/>
+        </w:rPr>
+        <w:t>initialize the game</w:t>
+      </w:r>
+    </w:p>
+    <w:p>
+      <w:pPr>
+        <w:jc w:val="left"/>
+        <w:rPr>
+          <w:rFonts w:ascii="Courier New" w:hAnsi="Courier New" w:cs="Courier New"/>
+        </w:rPr>
+      </w:pPr>
+      <w:r>
+        <w:rPr>
+          <w:rFonts w:ascii="Courier New" w:hAnsi="Courier New" w:cs="Courier New"/>
+        </w:rPr>
+        <w:t xml:space="preserve">while: </w:t>
+      </w:r>
+      <w:r>
+        <w:rPr>
+          <w:rFonts w:ascii="Courier New" w:hAnsi="Courier New" w:cs="Courier New"/>
+        </w:rPr>
+        <w:t>game is not over</w:t>
+      </w:r>
+    </w:p>
+    <w:p>
+      <w:pPr>
+        <w:jc w:val="left"/>
+        <w:rPr>
+          <w:rFonts w:ascii="Courier New" w:hAnsi="Courier New" w:cs="Courier New"/>
+        </w:rPr>
+      </w:pPr>
+      <w:r>
+        <w:rPr>
+          <w:rFonts w:ascii="Courier New" w:hAnsi="Courier New" w:cs="Courier New"/>
+        </w:rPr>
+        <w:t>     let the player (</w:t>
+      </w:r>
+      <w:r>
+        <w:rPr>
+          <w:rFonts w:ascii="Courier New" w:hAnsi="Courier New" w:cs="Courier New"/>
+        </w:rPr>
+        <w:t>w/ respect to</w:t>
+      </w:r>
+      <w:r>
+        <w:rPr>
+          <w:rFonts w:ascii="Courier New" w:hAnsi="Courier New" w:cs="Courier New"/>
+        </w:rPr>
+        <w:t xml:space="preserve"> the turn) </w:t>
+      </w:r>
+      <w:r>
+        <w:rPr>
+          <w:rFonts w:ascii="Courier New" w:hAnsi="Courier New" w:cs="Courier New"/>
+        </w:rPr>
+        <w:t>make a move</w:t>
+      </w:r>
+    </w:p>
+    <w:p>
+      <w:pPr>
+        <w:jc w:val="left"/>
+        <w:rPr>
+          <w:rFonts w:ascii="Courier New" w:hAnsi="Courier New" w:cs="Courier New"/>
+        </w:rPr>
+      </w:pPr>
+      <w:r>
+        <w:rPr>
+          <w:rFonts w:ascii="Courier New" w:hAnsi="Courier New" w:cs="Courier New"/>
+        </w:rPr>
+        <w:t>     switch the turn</w:t>
+      </w:r>
+    </w:p>
+    <w:p>
+      <w:pPr>
+        <w:jc w:val="left"/>
+      </w:pPr>
+    </w:p>
+    <w:p>
+      <w:pPr>
+        <w:jc w:val="left"/>
+        <w:rPr>
+          <w:u w:val="single"/>
+        </w:rPr>
+      </w:pPr>
+      <w:r>
+        <w:rPr>
+          <w:u w:val="single"/>
+        </w:rPr>
+        <w:t>Is Game Over Algorithm</w:t>
+      </w:r>
+    </w:p>
+    <w:p>
+      <w:pPr>
+        <w:jc w:val="left"/>
+        <w:rPr>
+          <w:rFonts w:ascii="Courier New" w:hAnsi="Courier New" w:cs="Courier New"/>
+        </w:rPr>
+      </w:pPr>
+      <w:r>
+        <w:rPr>
+          <w:rFonts w:ascii="Courier New" w:hAnsi="Courier New" w:cs="Courier New"/>
+        </w:rPr>
+        <w:t>for all directions</w:t>
+      </w:r>
+    </w:p>
+    <w:p>
+      <w:pPr>
+        <w:jc w:val="left"/>
+        <w:rPr>
+          <w:rFonts w:ascii="Courier New" w:hAnsi="Courier New" w:cs="Courier New"/>
+        </w:rPr>
+      </w:pPr>
+      <w:r>
+        <w:rPr>
+          <w:rFonts w:ascii="Courier New" w:hAnsi="Courier New" w:cs="Courier New"/>
+        </w:rPr>
+        <w:tab/>
+        <w:t>if 3 cells of the direction are occupied by the same player</w:t>
+      </w:r>
+    </w:p>
+    <w:p>
+      <w:pPr>
+        <w:jc w:val="left"/>
+        <w:rPr>
+          <w:rFonts w:ascii="Courier New" w:hAnsi="Courier New" w:cs="Courier New"/>
+        </w:rPr>
+      </w:pPr>
+      <w:r>
+        <w:rPr>
+          <w:rFonts w:ascii="Courier New" w:hAnsi="Courier New" w:cs="Courier New"/>
+          <w:b/>
+          <w:i/>
+        </w:rPr>
+        <w:tab/>
+      </w:r>
+      <w:r>
+        <w:rPr>
+          <w:rFonts w:ascii="Courier New" w:hAnsi="Courier New" w:cs="Courier New"/>
+          <w:b/>
+          <w:i/>
+        </w:rPr>
+        <w:tab/>
+      </w:r>
+      <w:r>
+        <w:rPr>
+          <w:rFonts w:ascii="Courier New" w:hAnsi="Courier New" w:cs="Courier New"/>
+        </w:rPr>
+        <w:t>return true</w:t>
+      </w:r>
+    </w:p>
+    <w:p>
+      <w:pPr>
+        <w:jc w:val="left"/>
+        <w:rPr>
+          <w:rFonts w:ascii="Courier New" w:hAnsi="Courier New" w:cs="Courier New"/>
+        </w:rPr>
+      </w:pPr>
+      <w:r>
+        <w:rPr>
+          <w:rFonts w:ascii="Courier New" w:hAnsi="Courier New" w:cs="Courier New"/>
+        </w:rPr>
+        <w:t>return false</w:t>
+      </w:r>
+    </w:p>
+    <w:p/>
+    <w:p>
+      <w:pPr>
+        <w:pStyle w:val="Heading3"/>
+      </w:pPr>
+      <w:bookmarkStart w:id="34" w:name="_Toc257395195"/>
+      <w:r>
+        <w:t xml:space="preserve">Software requirements </w:t>
+      </w:r>
+      <w:r>
+        <w:t>mapping</w:t>
       </w:r>
       <w:bookmarkEnd w:id="34"/>
     </w:p>
     <w:p>
-      <w:pPr>
-        <w:ind w:left="360"/>
-        <w:jc w:val="left"/>
-      </w:pPr>
+      <w:r>
+        <w:t xml:space="preserve">This component handles the following requirements: </w:t>
+      </w:r>
     </w:p>
     <w:p>
       <w:pPr>
         <w:ind w:left="360"/>
-        <w:jc w:val="left"/>
-        <w:rPr>
-          <w:u w:val="single"/>
-        </w:rPr>
-      </w:pPr>
-      <w:r>
-        <w:rPr>
-          <w:u w:val="single"/>
-        </w:rPr>
-        <w:t>GameLogic</w:t>
-      </w:r>
-      <w:r>
-        <w:rPr>
-          <w:u w:val="single"/>
-        </w:rPr>
-        <w:t xml:space="preserve"> Algorithm</w:t>
+      </w:pPr>
+      <w:r>
+        <w:t>1) SRS-REQ-001</w:t>
       </w:r>
     </w:p>
     <w:p>
       <w:pPr>
         <w:ind w:left="360"/>
-        <w:jc w:val="left"/>
-      </w:pPr>
-      <w:r>
-        <w:t>initialize the game</w:t>
+      </w:pPr>
+      <w:r>
+        <w:t>2) SRS-REQ-002</w:t>
       </w:r>
     </w:p>
     <w:p>
       <w:pPr>
         <w:ind w:left="360"/>
-        <w:jc w:val="left"/>
-      </w:pPr>
-      <w:r>
-        <w:t>initialize the turn</w:t>
-      </w:r>
-    </w:p>
-    <w:p>
-      <w:pPr>
-        <w:ind w:left="360"/>
-        <w:jc w:val="left"/>
-      </w:pPr>
-      <w:r>
-        <w:t>while the game is not over</w:t>
-      </w:r>
-    </w:p>
-    <w:p>
-      <w:pPr>
-        <w:ind w:left="360"/>
-        <w:jc w:val="left"/>
-      </w:pPr>
-      <w:r>
-        <w:t>     let the player (wrt the turn) pick a square</w:t>
-      </w:r>
-    </w:p>
-    <w:p>
-      <w:pPr>
-        <w:ind w:left="360"/>
-        <w:jc w:val="left"/>
-      </w:pPr>
-      <w:r>
-        <w:t>     switch the turn</w:t>
-      </w:r>
-    </w:p>
-    <w:p>
-      <w:pPr>
-        <w:ind w:left="360"/>
-        <w:jc w:val="left"/>
-      </w:pPr>
-    </w:p>
-    <w:p>
-      <w:pPr>
-        <w:ind w:left="360"/>
-        <w:jc w:val="left"/>
-        <w:rPr>
-          <w:u w:val="single"/>
-        </w:rPr>
-      </w:pPr>
-      <w:r>
-        <w:rPr>
-          <w:u w:val="single"/>
-        </w:rPr>
-        <w:t>Is Game Over Algorithm</w:t>
-      </w:r>
-    </w:p>
-    <w:p>
-      <w:pPr>
-        <w:ind w:left="360"/>
-        <w:jc w:val="left"/>
-      </w:pPr>
-      <w:r>
-        <w:t>for all directions</w:t>
-      </w:r>
-    </w:p>
-    <w:p>
-      <w:pPr>
-        <w:ind w:left="360"/>
-        <w:jc w:val="left"/>
-      </w:pPr>
-      <w:r>
-        <w:tab/>
-        <w:t>if 3 cells of the direction are occupied by the same player</w:t>
-      </w:r>
-    </w:p>
-    <w:p>
-      <w:pPr>
-        <w:ind w:left="360"/>
-        <w:jc w:val="left"/>
-      </w:pPr>
-      <w:r>
-        <w:rPr>
-          <w:b/>
-          <w:i/>
-        </w:rPr>
-        <w:tab/>
-      </w:r>
-      <w:r>
-        <w:rPr>
-          <w:b/>
-          <w:i/>
-        </w:rPr>
-        <w:tab/>
-      </w:r>
-      <w:r>
-        <w:t>return true</w:t>
-      </w:r>
-    </w:p>
-    <w:p>
-      <w:pPr>
-        <w:ind w:left="360"/>
-        <w:jc w:val="left"/>
-      </w:pPr>
-      <w:r>
-        <w:t>return false</w:t>
-      </w:r>
-    </w:p>
-    <w:p>
-      <w:pPr>
-        <w:widowControl w:val="0"/>
-        <w:autoSpaceDE w:val="0"/>
-        <w:autoSpaceDN w:val="0"/>
-        <w:adjustRightInd w:val="0"/>
-        <w:jc w:val="left"/>
-        <w:rPr>
-          <w:rFonts w:ascii="Arial" w:hAnsi="Arial" w:cs="Arial"/>
-          <w:sz w:val="24"/>
-          <w:lang w:eastAsia="en-US"/>
-        </w:rPr>
-      </w:pPr>
+      </w:pPr>
+      <w:r>
+        <w:t>3) SRS-REQ-003</w:t>
+      </w:r>
     </w:p>
     <w:p/>
     <w:p>
       <w:pPr>
-        <w:pStyle w:val="Heading3"/>
-      </w:pPr>
-      <w:bookmarkStart w:id="35" w:name="_Toc257394538"/>
-      <w:r>
-        <w:t xml:space="preserve">Software requirements </w:t>
-      </w:r>
-      <w:r>
-        <w:t>mapping</w:t>
+        <w:pStyle w:val="Heading1"/>
+      </w:pPr>
+      <w:bookmarkStart w:id="35" w:name="_Toc257395196"/>
+      <w:r>
+        <w:lastRenderedPageBreak/>
+        <w:t xml:space="preserve">COTS </w:t>
+      </w:r>
+      <w:r>
+        <w:t>I</w:t>
+      </w:r>
+      <w:r>
+        <w:t>dentification</w:t>
       </w:r>
       <w:bookmarkEnd w:id="35"/>
     </w:p>
     <w:p>
       <w:r>
-        <w:t xml:space="preserve">This component handles the following requirements: </w:t>
-      </w:r>
-    </w:p>
-    <w:p>
-      <w:pPr>
-        <w:ind w:left="360"/>
-      </w:pPr>
-      <w:r>
-        <w:t>1) SRS-REQ-001</w:t>
-      </w:r>
-    </w:p>
-    <w:p>
-      <w:pPr>
-        <w:ind w:left="360"/>
-      </w:pPr>
-      <w:r>
-        <w:t>2) SRS-REQ-002</w:t>
-      </w:r>
-    </w:p>
-    <w:p>
-      <w:pPr>
-        <w:ind w:left="360"/>
-      </w:pPr>
-      <w:r>
-        <w:t>3) SRS-REQ-003</w:t>
-      </w:r>
-    </w:p>
-    <w:p/>
-    <w:p>
-      <w:pPr>
-        <w:pStyle w:val="Heading1"/>
-      </w:pPr>
-      <w:bookmarkStart w:id="36" w:name="_Toc257394539"/>
-      <w:r>
-        <w:lastRenderedPageBreak/>
-        <w:t xml:space="preserve">COTS </w:t>
-      </w:r>
-      <w:r>
-        <w:t>I</w:t>
-      </w:r>
-      <w:r>
-        <w:t>dentification</w:t>
-      </w:r>
-      <w:bookmarkEnd w:id="36"/>
-    </w:p>
-    <w:p>
-      <w:r>
         <w:t>No commercial library,</w:t>
       </w:r>
       <w:r>
@@ -4736,8 +4836,12 @@
       </w:r>
     </w:p>
     <w:sectPr>
-      <w:headerReference w:type="default" r:id="rId16"/>
-      <w:footerReference w:type="default" r:id="rId17"/>
+      <w:headerReference w:type="even" r:id="rId16"/>
+      <w:headerReference w:type="default" r:id="rId17"/>
+      <w:footerReference w:type="even" r:id="rId18"/>
+      <w:footerReference w:type="default" r:id="rId19"/>
+      <w:headerReference w:type="first" r:id="rId20"/>
+      <w:footerReference w:type="first" r:id="rId21"/>
       <w:pgSz w:w="11904" w:h="16834"/>
       <w:pgMar w:top="1418" w:right="1418" w:bottom="1418" w:left="1418" w:header="709" w:footer="709" w:gutter="0"/>
       <w:cols w:space="708"/>
@@ -4769,6 +4873,16 @@
 <w:ftr xmlns:wpc="http://schemas.microsoft.com/office/word/2010/wordprocessingCanvas" xmlns:mo="http://schemas.microsoft.com/office/mac/office/2008/main" xmlns:mc="http://schemas.openxmlformats.org/markup-compatibility/2006" xmlns:mv="urn:schemas-microsoft-com:mac:vml" xmlns:o="urn:schemas-microsoft-com:office:office" xmlns:r="http://schemas.openxmlformats.org/officeDocument/2006/relationships" xmlns:m="http://schemas.openxmlformats.org/officeDocument/2006/math" xmlns:v="urn:schemas-microsoft-com:vml" xmlns:wp14="http://schemas.microsoft.com/office/word/2010/wordprocessingDrawing" xmlns:wp="http://schemas.openxmlformats.org/drawingml/2006/wordprocessingDrawing" xmlns:w10="urn:schemas-microsoft-com:office:word" xmlns:w="http://schemas.openxmlformats.org/wordprocessingml/2006/main" xmlns:w14="http://schemas.microsoft.com/office/word/2010/wordml" xmlns:wpg="http://schemas.microsoft.com/office/word/2010/wordprocessingGroup" xmlns:wpi="http://schemas.microsoft.com/office/word/2010/wordprocessingInk" xmlns:wne="http://schemas.microsoft.com/office/word/2006/wordml" xmlns:wps="http://schemas.microsoft.com/office/word/2010/wordprocessingShape" mc:Ignorable="w14 wp14">
   <w:p>
     <w:pPr>
+      <w:pStyle w:val="Footer"/>
+    </w:pPr>
+  </w:p>
+</w:ftr>
+</file>
+
+<file path=word/footer2.xml><?xml version="1.0" encoding="utf-8"?>
+<w:ftr xmlns:wpc="http://schemas.microsoft.com/office/word/2010/wordprocessingCanvas" xmlns:mo="http://schemas.microsoft.com/office/mac/office/2008/main" xmlns:mc="http://schemas.openxmlformats.org/markup-compatibility/2006" xmlns:mv="urn:schemas-microsoft-com:mac:vml" xmlns:o="urn:schemas-microsoft-com:office:office" xmlns:r="http://schemas.openxmlformats.org/officeDocument/2006/relationships" xmlns:m="http://schemas.openxmlformats.org/officeDocument/2006/math" xmlns:v="urn:schemas-microsoft-com:vml" xmlns:wp14="http://schemas.microsoft.com/office/word/2010/wordprocessingDrawing" xmlns:wp="http://schemas.openxmlformats.org/drawingml/2006/wordprocessingDrawing" xmlns:w10="urn:schemas-microsoft-com:office:word" xmlns:w="http://schemas.openxmlformats.org/wordprocessingml/2006/main" xmlns:w14="http://schemas.microsoft.com/office/word/2010/wordml" xmlns:wpg="http://schemas.microsoft.com/office/word/2010/wordprocessingGroup" xmlns:wpi="http://schemas.microsoft.com/office/word/2010/wordprocessingInk" xmlns:wne="http://schemas.microsoft.com/office/word/2006/wordml" xmlns:wps="http://schemas.microsoft.com/office/word/2010/wordprocessingShape" mc:Ignorable="w14 wp14">
+  <w:p>
+    <w:pPr>
       <w:jc w:val="center"/>
       <w:rPr>
         <w:sz w:val="16"/>
@@ -4808,6 +4922,16 @@
       </w:rPr>
       <w:t>(Template by Cyrille Michaud)</w:t>
     </w:r>
+  </w:p>
+</w:ftr>
+</file>
+
+<file path=word/footer3.xml><?xml version="1.0" encoding="utf-8"?>
+<w:ftr xmlns:wpc="http://schemas.microsoft.com/office/word/2010/wordprocessingCanvas" xmlns:mo="http://schemas.microsoft.com/office/mac/office/2008/main" xmlns:mc="http://schemas.openxmlformats.org/markup-compatibility/2006" xmlns:mv="urn:schemas-microsoft-com:mac:vml" xmlns:o="urn:schemas-microsoft-com:office:office" xmlns:r="http://schemas.openxmlformats.org/officeDocument/2006/relationships" xmlns:m="http://schemas.openxmlformats.org/officeDocument/2006/math" xmlns:v="urn:schemas-microsoft-com:vml" xmlns:wp14="http://schemas.microsoft.com/office/word/2010/wordprocessingDrawing" xmlns:wp="http://schemas.openxmlformats.org/drawingml/2006/wordprocessingDrawing" xmlns:w10="urn:schemas-microsoft-com:office:word" xmlns:w="http://schemas.openxmlformats.org/wordprocessingml/2006/main" xmlns:w14="http://schemas.microsoft.com/office/word/2010/wordml" xmlns:wpg="http://schemas.microsoft.com/office/word/2010/wordprocessingGroup" xmlns:wpi="http://schemas.microsoft.com/office/word/2010/wordprocessingInk" xmlns:wne="http://schemas.microsoft.com/office/word/2006/wordml" xmlns:wps="http://schemas.microsoft.com/office/word/2010/wordprocessingShape" mc:Ignorable="w14 wp14">
+  <w:p>
+    <w:pPr>
+      <w:pStyle w:val="Footer"/>
+    </w:pPr>
   </w:p>
 </w:ftr>
 </file>
@@ -4832,6 +4956,16 @@
 </file>
 
 <file path=word/header1.xml><?xml version="1.0" encoding="utf-8"?>
+<w:hdr xmlns:wpc="http://schemas.microsoft.com/office/word/2010/wordprocessingCanvas" xmlns:mo="http://schemas.microsoft.com/office/mac/office/2008/main" xmlns:mc="http://schemas.openxmlformats.org/markup-compatibility/2006" xmlns:mv="urn:schemas-microsoft-com:mac:vml" xmlns:o="urn:schemas-microsoft-com:office:office" xmlns:r="http://schemas.openxmlformats.org/officeDocument/2006/relationships" xmlns:m="http://schemas.openxmlformats.org/officeDocument/2006/math" xmlns:v="urn:schemas-microsoft-com:vml" xmlns:wp14="http://schemas.microsoft.com/office/word/2010/wordprocessingDrawing" xmlns:wp="http://schemas.openxmlformats.org/drawingml/2006/wordprocessingDrawing" xmlns:w10="urn:schemas-microsoft-com:office:word" xmlns:w="http://schemas.openxmlformats.org/wordprocessingml/2006/main" xmlns:w14="http://schemas.microsoft.com/office/word/2010/wordml" xmlns:wpg="http://schemas.microsoft.com/office/word/2010/wordprocessingGroup" xmlns:wpi="http://schemas.microsoft.com/office/word/2010/wordprocessingInk" xmlns:wne="http://schemas.microsoft.com/office/word/2006/wordml" xmlns:wps="http://schemas.microsoft.com/office/word/2010/wordprocessingShape" mc:Ignorable="w14 wp14">
+  <w:p>
+    <w:pPr>
+      <w:pStyle w:val="Header"/>
+    </w:pPr>
+  </w:p>
+</w:hdr>
+</file>
+
+<file path=word/header2.xml><?xml version="1.0" encoding="utf-8"?>
 <w:hdr xmlns:wpc="http://schemas.microsoft.com/office/word/2010/wordprocessingCanvas" xmlns:mo="http://schemas.microsoft.com/office/mac/office/2008/main" xmlns:mc="http://schemas.openxmlformats.org/markup-compatibility/2006" xmlns:mv="urn:schemas-microsoft-com:mac:vml" xmlns:o="urn:schemas-microsoft-com:office:office" xmlns:r="http://schemas.openxmlformats.org/officeDocument/2006/relationships" xmlns:m="http://schemas.openxmlformats.org/officeDocument/2006/math" xmlns:v="urn:schemas-microsoft-com:vml" xmlns:wp14="http://schemas.microsoft.com/office/word/2010/wordprocessingDrawing" xmlns:wp="http://schemas.openxmlformats.org/drawingml/2006/wordprocessingDrawing" xmlns:w10="urn:schemas-microsoft-com:office:word" xmlns:w="http://schemas.openxmlformats.org/wordprocessingml/2006/main" xmlns:w14="http://schemas.microsoft.com/office/word/2010/wordml" xmlns:wpg="http://schemas.microsoft.com/office/word/2010/wordprocessingGroup" xmlns:wpi="http://schemas.microsoft.com/office/word/2010/wordprocessingInk" xmlns:wne="http://schemas.microsoft.com/office/word/2006/wordml" xmlns:wps="http://schemas.microsoft.com/office/word/2010/wordprocessingShape" mc:Ignorable="w14 wp14">
   <w:tbl>
     <w:tblPr>
@@ -4937,8 +5071,10 @@
               <w:b/>
               <w:color w:val="C0C0C0"/>
             </w:rPr>
-            <w:t>4</w:t>
+            <w:t>5</w:t>
           </w:r>
+          <w:bookmarkStart w:id="36" w:name="_GoBack"/>
+          <w:bookmarkEnd w:id="36"/>
           <w:r>
             <w:rPr>
               <w:b/>
@@ -5077,6 +5213,16 @@
     </w:tr>
   </w:tbl>
   <w:p/>
+</w:hdr>
+</file>
+
+<file path=word/header3.xml><?xml version="1.0" encoding="utf-8"?>
+<w:hdr xmlns:wpc="http://schemas.microsoft.com/office/word/2010/wordprocessingCanvas" xmlns:mo="http://schemas.microsoft.com/office/mac/office/2008/main" xmlns:mc="http://schemas.openxmlformats.org/markup-compatibility/2006" xmlns:mv="urn:schemas-microsoft-com:mac:vml" xmlns:o="urn:schemas-microsoft-com:office:office" xmlns:r="http://schemas.openxmlformats.org/officeDocument/2006/relationships" xmlns:m="http://schemas.openxmlformats.org/officeDocument/2006/math" xmlns:v="urn:schemas-microsoft-com:vml" xmlns:wp14="http://schemas.microsoft.com/office/word/2010/wordprocessingDrawing" xmlns:wp="http://schemas.openxmlformats.org/drawingml/2006/wordprocessingDrawing" xmlns:w10="urn:schemas-microsoft-com:office:word" xmlns:w="http://schemas.openxmlformats.org/wordprocessingml/2006/main" xmlns:w14="http://schemas.microsoft.com/office/word/2010/wordml" xmlns:wpg="http://schemas.microsoft.com/office/word/2010/wordprocessingGroup" xmlns:wpi="http://schemas.microsoft.com/office/word/2010/wordprocessingInk" xmlns:wne="http://schemas.microsoft.com/office/word/2006/wordml" xmlns:wps="http://schemas.microsoft.com/office/word/2010/wordprocessingShape" mc:Ignorable="w14 wp14">
+  <w:p>
+    <w:pPr>
+      <w:pStyle w:val="Header"/>
+    </w:pPr>
+  </w:p>
 </w:hdr>
 </file>
 
@@ -12113,7 +12259,7 @@
 </file>
 
 <file path=customXml/itemProps1.xml><?xml version="1.0" encoding="utf-8"?>
-<ds:datastoreItem xmlns:ds="http://schemas.openxmlformats.org/officeDocument/2006/customXml" ds:itemID="{7CA122B4-195A-CB47-A5EB-FC764D5406DA}">
+<ds:datastoreItem xmlns:ds="http://schemas.openxmlformats.org/officeDocument/2006/customXml" ds:itemID="{CDE2DEDF-7CDA-6145-B08B-499ECE952BF4}">
   <ds:schemaRefs>
     <ds:schemaRef ds:uri="http://schemas.openxmlformats.org/officeDocument/2006/bibliography"/>
   </ds:schemaRefs>

</xml_diff>

<commit_message>
Update System Architecture Diagram
</commit_message>
<xml_diff>
--- a/Software Detailed Design.docx
+++ b/Software Detailed Design.docx
@@ -235,9 +235,19 @@
             <w:pPr>
               <w:pStyle w:val="Tabletext"/>
             </w:pPr>
+            <w:proofErr w:type="spellStart"/>
             <w:r>
-              <w:t>Erdi Gültekin</w:t>
+              <w:t>Erdi</w:t>
             </w:r>
+            <w:proofErr w:type="spellEnd"/>
+            <w:r>
+              <w:t xml:space="preserve"> </w:t>
+            </w:r>
+            <w:proofErr w:type="spellStart"/>
+            <w:r>
+              <w:t>Gültekin</w:t>
+            </w:r>
+            <w:proofErr w:type="spellEnd"/>
           </w:p>
         </w:tc>
       </w:tr>
@@ -316,9 +326,19 @@
             <w:pPr>
               <w:pStyle w:val="Tabletext"/>
             </w:pPr>
+            <w:proofErr w:type="spellStart"/>
             <w:r>
-              <w:t>Erdi Gültekin</w:t>
+              <w:t>Erdi</w:t>
             </w:r>
+            <w:proofErr w:type="spellEnd"/>
+            <w:r>
+              <w:t xml:space="preserve"> </w:t>
+            </w:r>
+            <w:proofErr w:type="spellStart"/>
+            <w:r>
+              <w:t>Gültekin</w:t>
+            </w:r>
+            <w:proofErr w:type="spellEnd"/>
           </w:p>
         </w:tc>
       </w:tr>
@@ -398,8 +418,21 @@
               <w:pStyle w:val="Tabletext"/>
             </w:pPr>
             <w:r>
-              <w:t>A. Emre Ünal</w:t>
+              <w:t xml:space="preserve">A. </w:t>
             </w:r>
+            <w:proofErr w:type="spellStart"/>
+            <w:r>
+              <w:t>Emre</w:t>
+            </w:r>
+            <w:proofErr w:type="spellEnd"/>
+            <w:r>
+              <w:t xml:space="preserve"> </w:t>
+            </w:r>
+            <w:proofErr w:type="spellStart"/>
+            <w:r>
+              <w:t>Ünal</w:t>
+            </w:r>
+            <w:proofErr w:type="spellEnd"/>
           </w:p>
         </w:tc>
       </w:tr>
@@ -478,9 +511,19 @@
             <w:pPr>
               <w:pStyle w:val="Tabletext"/>
             </w:pPr>
+            <w:proofErr w:type="spellStart"/>
             <w:r>
-              <w:t>Erdi Gültekin</w:t>
+              <w:t>Erdi</w:t>
             </w:r>
+            <w:proofErr w:type="spellEnd"/>
+            <w:r>
+              <w:t xml:space="preserve"> </w:t>
+            </w:r>
+            <w:proofErr w:type="spellStart"/>
+            <w:r>
+              <w:t>Gültekin</w:t>
+            </w:r>
+            <w:proofErr w:type="spellEnd"/>
           </w:p>
         </w:tc>
       </w:tr>
@@ -560,8 +603,21 @@
               <w:pStyle w:val="Tabletext"/>
             </w:pPr>
             <w:r>
-              <w:t>A. Emre Ünal</w:t>
+              <w:t xml:space="preserve">A. </w:t>
             </w:r>
+            <w:proofErr w:type="spellStart"/>
+            <w:r>
+              <w:t>Emre</w:t>
+            </w:r>
+            <w:proofErr w:type="spellEnd"/>
+            <w:r>
+              <w:t xml:space="preserve"> </w:t>
+            </w:r>
+            <w:proofErr w:type="spellStart"/>
+            <w:r>
+              <w:t>Ünal</w:t>
+            </w:r>
+            <w:proofErr w:type="spellEnd"/>
           </w:p>
         </w:tc>
       </w:tr>
@@ -643,9 +699,19 @@
             <w:pPr>
               <w:pStyle w:val="Tabletext"/>
             </w:pPr>
+            <w:proofErr w:type="spellStart"/>
             <w:r>
-              <w:t>Deniz Sökmen</w:t>
+              <w:t>Deniz</w:t>
             </w:r>
+            <w:proofErr w:type="spellEnd"/>
+            <w:r>
+              <w:t xml:space="preserve"> </w:t>
+            </w:r>
+            <w:proofErr w:type="spellStart"/>
+            <w:r>
+              <w:t>Sökmen</w:t>
+            </w:r>
+            <w:proofErr w:type="spellEnd"/>
           </w:p>
         </w:tc>
       </w:tr>
@@ -725,8 +791,21 @@
               <w:pStyle w:val="Tabletext"/>
             </w:pPr>
             <w:r>
-              <w:t>A. Emre Ünal</w:t>
+              <w:t xml:space="preserve">A. </w:t>
             </w:r>
+            <w:proofErr w:type="spellStart"/>
+            <w:r>
+              <w:t>Emre</w:t>
+            </w:r>
+            <w:proofErr w:type="spellEnd"/>
+            <w:r>
+              <w:t xml:space="preserve"> </w:t>
+            </w:r>
+            <w:proofErr w:type="spellStart"/>
+            <w:r>
+              <w:t>Ünal</w:t>
+            </w:r>
+            <w:proofErr w:type="spellEnd"/>
           </w:p>
         </w:tc>
       </w:tr>
@@ -805,9 +884,19 @@
             <w:pPr>
               <w:pStyle w:val="Tabletext"/>
             </w:pPr>
+            <w:proofErr w:type="spellStart"/>
             <w:r>
-              <w:t>Erdi Gültekin</w:t>
+              <w:t>Erdi</w:t>
             </w:r>
+            <w:proofErr w:type="spellEnd"/>
+            <w:r>
+              <w:t xml:space="preserve"> </w:t>
+            </w:r>
+            <w:proofErr w:type="spellStart"/>
+            <w:r>
+              <w:t>Gültekin</w:t>
+            </w:r>
+            <w:proofErr w:type="spellEnd"/>
           </w:p>
         </w:tc>
       </w:tr>
@@ -887,8 +976,21 @@
               <w:pStyle w:val="Tabletext"/>
             </w:pPr>
             <w:r>
-              <w:t>A. Emre Ünal</w:t>
+              <w:t xml:space="preserve">A. </w:t>
             </w:r>
+            <w:proofErr w:type="spellStart"/>
+            <w:r>
+              <w:t>Emre</w:t>
+            </w:r>
+            <w:proofErr w:type="spellEnd"/>
+            <w:r>
+              <w:t xml:space="preserve"> </w:t>
+            </w:r>
+            <w:proofErr w:type="spellStart"/>
+            <w:r>
+              <w:t>Ünal</w:t>
+            </w:r>
+            <w:proofErr w:type="spellEnd"/>
           </w:p>
         </w:tc>
       </w:tr>
@@ -952,7 +1054,15 @@
               <w:pStyle w:val="Tabletext"/>
             </w:pPr>
             <w:r>
-              <w:t>Add GameLogic workflow.</w:t>
+              <w:t xml:space="preserve">Add </w:t>
+            </w:r>
+            <w:proofErr w:type="spellStart"/>
+            <w:r>
+              <w:t>GameLogic</w:t>
+            </w:r>
+            <w:proofErr w:type="spellEnd"/>
+            <w:r>
+              <w:t xml:space="preserve"> workflow.</w:t>
             </w:r>
           </w:p>
         </w:tc>
@@ -3196,14 +3306,27 @@
     <w:p>
       <w:bookmarkStart w:id="4" w:name="_Toc115956199"/>
       <w:bookmarkStart w:id="5" w:name="_Toc126126697"/>
-      <w:r>
-        <w:t>TicTacToe software is a traditional game that can be played by two players.  The software has 2 different game types: local and remote game. Local game can be played on the same computer with 2 players. Remote game consists of two remote computers, which are the host and the client, that are used by 2 remote players.</w:t>
+      <w:proofErr w:type="spellStart"/>
+      <w:r>
+        <w:t>TicTacToe</w:t>
+      </w:r>
+      <w:proofErr w:type="spellEnd"/>
+      <w:r>
+        <w:t xml:space="preserve"> software is a traditional game that can be played by two players.  The software has 2 different game types: local and remote game. Local game can be played on the same computer with 2 players. Remote game consists of two remote computers, which are the host and the client, that are used by 2 remote players.</w:t>
       </w:r>
     </w:p>
     <w:p/>
     <w:p>
       <w:r>
-        <w:t>In this Software Detailed Design document, details of TicTacToe software is explained and visualized. The software is formed by 4 components. These are GUI, Controller, Network and Logic.</w:t>
+        <w:t xml:space="preserve">In this Software Detailed Design document, details of </w:t>
+      </w:r>
+      <w:proofErr w:type="spellStart"/>
+      <w:r>
+        <w:t>TicTacToe</w:t>
+      </w:r>
+      <w:proofErr w:type="spellEnd"/>
+      <w:r>
+        <w:t xml:space="preserve"> software is explained and visualized. The software is formed by 4 components. These are GUI, Controller, Network and Logic.</w:t>
       </w:r>
     </w:p>
     <w:p>
@@ -3349,16 +3472,17 @@
       <w:pPr>
         <w:jc w:val="center"/>
       </w:pPr>
+      <w:bookmarkStart w:id="10" w:name="_GoBack"/>
       <w:r>
         <w:rPr>
           <w:noProof/>
           <w:lang w:eastAsia="en-US"/>
         </w:rPr>
         <w:drawing>
-          <wp:inline distT="0" distB="0" distL="0" distR="0" wp14:anchorId="02ADC480" wp14:editId="11FEF082">
-            <wp:extent cx="4423031" cy="4713737"/>
-            <wp:effectExtent l="0" t="0" r="0" b="10795"/>
-            <wp:docPr id="4" name="Picture 4"/>
+          <wp:inline distT="0" distB="0" distL="0" distR="0" wp14:anchorId="2865C2C4" wp14:editId="14E5B63A">
+            <wp:extent cx="5758180" cy="6254115"/>
+            <wp:effectExtent l="0" t="0" r="7620" b="0"/>
+            <wp:docPr id="9" name="Picture 9"/>
             <wp:cNvGraphicFramePr>
               <a:graphicFrameLocks xmlns:a="http://schemas.openxmlformats.org/drawingml/2006/main" noChangeAspect="1"/>
             </wp:cNvGraphicFramePr>
@@ -3366,7 +3490,7 @@
               <a:graphicData uri="http://schemas.openxmlformats.org/drawingml/2006/picture">
                 <pic:pic xmlns:pic="http://schemas.openxmlformats.org/drawingml/2006/picture">
                   <pic:nvPicPr>
-                    <pic:cNvPr id="0" name="System_Architecture_Extended.jpg"/>
+                    <pic:cNvPr id="0" name="System_Architecture_Extended.png"/>
                     <pic:cNvPicPr/>
                   </pic:nvPicPr>
                   <pic:blipFill>
@@ -3384,7 +3508,7 @@
                   <pic:spPr>
                     <a:xfrm>
                       <a:off x="0" y="0"/>
-                      <a:ext cx="4423031" cy="4713737"/>
+                      <a:ext cx="5758180" cy="6254115"/>
                     </a:xfrm>
                     <a:prstGeom prst="rect">
                       <a:avLst/>
@@ -3396,51 +3520,60 @@
           </wp:inline>
         </w:drawing>
       </w:r>
+      <w:bookmarkEnd w:id="10"/>
     </w:p>
     <w:p>
       <w:pPr>
         <w:pStyle w:val="Heading1"/>
       </w:pPr>
-      <w:bookmarkStart w:id="10" w:name="_Toc126390257"/>
-      <w:bookmarkStart w:id="11" w:name="_Toc257395175"/>
+      <w:bookmarkStart w:id="11" w:name="_Toc126390257"/>
+      <w:bookmarkStart w:id="12" w:name="_Toc257395175"/>
       <w:r>
         <w:lastRenderedPageBreak/>
         <w:t>Software design description</w:t>
       </w:r>
-      <w:bookmarkEnd w:id="10"/>
       <w:bookmarkEnd w:id="11"/>
-    </w:p>
-    <w:p>
-      <w:pPr>
-        <w:pStyle w:val="Heading2"/>
-      </w:pPr>
-      <w:bookmarkStart w:id="12" w:name="_Toc257395176"/>
-      <w:r>
-        <w:t>Graphical User Interface</w:t>
-      </w:r>
       <w:bookmarkEnd w:id="12"/>
     </w:p>
     <w:p>
       <w:pPr>
-        <w:pStyle w:val="Heading3"/>
-      </w:pPr>
-      <w:bookmarkStart w:id="13" w:name="_Toc126390261"/>
-      <w:bookmarkStart w:id="14" w:name="_Toc257395177"/>
-      <w:r>
-        <w:t>Component</w:t>
-      </w:r>
-      <w:r>
-        <w:t xml:space="preserve"> </w:t>
-      </w:r>
-      <w:r>
-        <w:t>interfaces</w:t>
+        <w:pStyle w:val="Heading2"/>
+      </w:pPr>
+      <w:bookmarkStart w:id="13" w:name="_Toc257395176"/>
+      <w:r>
+        <w:t>Graphical User Interface</w:t>
       </w:r>
       <w:bookmarkEnd w:id="13"/>
-      <w:bookmarkEnd w:id="14"/>
     </w:p>
     <w:p>
-      <w:r>
-        <w:t>The user interface of TicTacToe game con</w:t>
+      <w:pPr>
+        <w:pStyle w:val="Heading3"/>
+      </w:pPr>
+      <w:bookmarkStart w:id="14" w:name="_Toc126390261"/>
+      <w:bookmarkStart w:id="15" w:name="_Toc257395177"/>
+      <w:r>
+        <w:t>Component</w:t>
+      </w:r>
+      <w:r>
+        <w:t xml:space="preserve"> </w:t>
+      </w:r>
+      <w:r>
+        <w:t>interfaces</w:t>
+      </w:r>
+      <w:bookmarkEnd w:id="14"/>
+      <w:bookmarkEnd w:id="15"/>
+    </w:p>
+    <w:p>
+      <w:r>
+        <w:t xml:space="preserve">The user interface of </w:t>
+      </w:r>
+      <w:proofErr w:type="spellStart"/>
+      <w:r>
+        <w:t>TicTacToe</w:t>
+      </w:r>
+      <w:proofErr w:type="spellEnd"/>
+      <w:r>
+        <w:t xml:space="preserve"> game con</w:t>
       </w:r>
       <w:r>
         <w:t>sists of 4 different components:</w:t>
@@ -3454,9 +3587,11 @@
           <w:numId w:val="47"/>
         </w:numPr>
       </w:pPr>
+      <w:proofErr w:type="spellStart"/>
       <w:r>
         <w:t>MainMenuPanel</w:t>
       </w:r>
+      <w:proofErr w:type="spellEnd"/>
     </w:p>
     <w:p>
       <w:pPr>
@@ -3466,9 +3601,11 @@
           <w:numId w:val="47"/>
         </w:numPr>
       </w:pPr>
+      <w:proofErr w:type="spellStart"/>
       <w:r>
         <w:t>NetworkMenuPanel</w:t>
       </w:r>
+      <w:proofErr w:type="spellEnd"/>
     </w:p>
     <w:p>
       <w:pPr>
@@ -3478,9 +3615,11 @@
           <w:numId w:val="47"/>
         </w:numPr>
       </w:pPr>
+      <w:proofErr w:type="spellStart"/>
       <w:r>
         <w:t>GameBoard</w:t>
       </w:r>
+      <w:proofErr w:type="spellEnd"/>
     </w:p>
     <w:p>
       <w:pPr>
@@ -3490,16 +3629,26 @@
           <w:numId w:val="47"/>
         </w:numPr>
       </w:pPr>
+      <w:proofErr w:type="spellStart"/>
       <w:r>
         <w:t>BoardButton</w:t>
       </w:r>
+      <w:proofErr w:type="spellEnd"/>
       <w:r>
         <w:br/>
       </w:r>
     </w:p>
     <w:p>
       <w:r>
-        <w:t>The BoardButton has an interface to set the button text and the button state (enabled or disabled).</w:t>
+        <w:t xml:space="preserve">The </w:t>
+      </w:r>
+      <w:proofErr w:type="spellStart"/>
+      <w:r>
+        <w:t>BoardButton</w:t>
+      </w:r>
+      <w:proofErr w:type="spellEnd"/>
+      <w:r>
+        <w:t xml:space="preserve"> has an interface to set the button text and the button state (enabled or disabled).</w:t>
       </w:r>
     </w:p>
     <w:p/>
@@ -3513,14 +3662,14 @@
         <w:pStyle w:val="Heading3"/>
         <w:ind w:left="567" w:hanging="567"/>
       </w:pPr>
-      <w:bookmarkStart w:id="15" w:name="_Toc257395178"/>
+      <w:bookmarkStart w:id="16" w:name="_Toc257395178"/>
       <w:r>
         <w:t xml:space="preserve">Component design </w:t>
       </w:r>
       <w:r>
         <w:t>description</w:t>
       </w:r>
-      <w:bookmarkEnd w:id="15"/>
+      <w:bookmarkEnd w:id="16"/>
     </w:p>
     <w:p>
       <w:pPr>
@@ -3589,8 +3738,13 @@
       </w:r>
     </w:p>
     <w:p>
-      <w:r>
-        <w:t>MainMenuPanel: This component creates the main menu of the game. It has two buttons to redirect user</w:t>
+      <w:proofErr w:type="spellStart"/>
+      <w:r>
+        <w:t>MainMenuPanel</w:t>
+      </w:r>
+      <w:proofErr w:type="spellEnd"/>
+      <w:r>
+        <w:t>: This component creates the main menu of the game. It has two buttons to redirect user</w:t>
       </w:r>
       <w:r>
         <w:t>,</w:t>
@@ -3603,7 +3757,30 @@
       </w:r>
       <w:r>
         <w:br/>
-        <w:t xml:space="preserve">NetworkMenuPanel: This component can be triggered by network game button on the MainMenuPanel. It presents host game and join game buttons to user in order to set up a network game. Join game option uses pop-up box to get IP address information. Host game option uses pop-ups to inform the user about </w:t>
+      </w:r>
+      <w:proofErr w:type="spellStart"/>
+      <w:r>
+        <w:t>NetworkMenuPanel</w:t>
+      </w:r>
+      <w:proofErr w:type="spellEnd"/>
+      <w:r>
+        <w:t xml:space="preserve">: This component can be triggered by network game button on the </w:t>
+      </w:r>
+      <w:proofErr w:type="spellStart"/>
+      <w:r>
+        <w:t>MainMenuPanel</w:t>
+      </w:r>
+      <w:proofErr w:type="spellEnd"/>
+      <w:r>
+        <w:t xml:space="preserve">. It presents host game and </w:t>
+      </w:r>
+      <w:proofErr w:type="gramStart"/>
+      <w:r>
+        <w:t>join</w:t>
+      </w:r>
+      <w:proofErr w:type="gramEnd"/>
+      <w:r>
+        <w:t xml:space="preserve"> game buttons to user in order to set up a network game. Join game option uses pop-up box to get IP address information. Host game option uses pop-ups to inform the user about </w:t>
       </w:r>
       <w:r>
         <w:t>status of remote play (e.g. player is connecting)</w:t>
@@ -3614,8 +3791,13 @@
     </w:p>
     <w:p/>
     <w:p>
-      <w:r>
-        <w:t xml:space="preserve">GameBoard: </w:t>
+      <w:proofErr w:type="spellStart"/>
+      <w:r>
+        <w:t>GameBoard</w:t>
+      </w:r>
+      <w:proofErr w:type="spellEnd"/>
+      <w:r>
+        <w:t xml:space="preserve">: </w:t>
       </w:r>
       <w:r>
         <w:t>This component is created whenever a game is started.</w:t>
@@ -3633,7 +3815,15 @@
         <w:t xml:space="preserve">game board </w:t>
       </w:r>
       <w:r>
-        <w:t>consists of 9 instances of the BoardButton class</w:t>
+        <w:t xml:space="preserve">consists of 9 instances of the </w:t>
+      </w:r>
+      <w:proofErr w:type="spellStart"/>
+      <w:r>
+        <w:t>BoardButton</w:t>
+      </w:r>
+      <w:proofErr w:type="spellEnd"/>
+      <w:r>
+        <w:t xml:space="preserve"> class</w:t>
       </w:r>
       <w:r>
         <w:t xml:space="preserve"> and a turn indicator. It also creates pop-up </w:t>
@@ -3647,17 +3837,35 @@
     </w:p>
     <w:p/>
     <w:p>
-      <w:r>
-        <w:t xml:space="preserve">BoardButton: This component is </w:t>
-      </w:r>
-      <w:r>
-        <w:t>instantiated by the GameBoard</w:t>
-      </w:r>
+      <w:proofErr w:type="spellStart"/>
+      <w:r>
+        <w:t>BoardButton</w:t>
+      </w:r>
+      <w:proofErr w:type="spellEnd"/>
+      <w:r>
+        <w:t xml:space="preserve">: This component is </w:t>
+      </w:r>
+      <w:r>
+        <w:t xml:space="preserve">instantiated by the </w:t>
+      </w:r>
+      <w:proofErr w:type="spellStart"/>
+      <w:r>
+        <w:t>GameBoard</w:t>
+      </w:r>
+      <w:proofErr w:type="spellEnd"/>
       <w:r>
         <w:t xml:space="preserve">. It </w:t>
       </w:r>
       <w:r>
-        <w:t>is the most basic element of the TicTacToe game.</w:t>
+        <w:t xml:space="preserve">is the most basic element of the </w:t>
+      </w:r>
+      <w:proofErr w:type="spellStart"/>
+      <w:r>
+        <w:t>TicTacToe</w:t>
+      </w:r>
+      <w:proofErr w:type="spellEnd"/>
+      <w:r>
+        <w:t xml:space="preserve"> game.</w:t>
       </w:r>
       <w:r>
         <w:t xml:space="preserve"> It gets enabled/disabled depending on the game’s status. The text of the button is set according to players’ turns.</w:t>
@@ -3667,7 +3875,7 @@
       <w:pPr>
         <w:pStyle w:val="Heading3"/>
       </w:pPr>
-      <w:bookmarkStart w:id="16" w:name="_Toc257395179"/>
+      <w:bookmarkStart w:id="17" w:name="_Toc257395179"/>
       <w:r>
         <w:rPr>
           <w:noProof/>
@@ -3742,23 +3950,23 @@
       <w:r>
         <w:t>Workflows and algorithms</w:t>
       </w:r>
-      <w:bookmarkEnd w:id="16"/>
+      <w:bookmarkEnd w:id="17"/>
     </w:p>
     <w:p>
       <w:pPr>
         <w:pStyle w:val="Heading3"/>
       </w:pPr>
-      <w:bookmarkStart w:id="17" w:name="_Toc126390260"/>
-      <w:bookmarkStart w:id="18" w:name="_Toc257395180"/>
-      <w:bookmarkStart w:id="19" w:name="_Toc126390264"/>
+      <w:bookmarkStart w:id="18" w:name="_Toc126390260"/>
+      <w:bookmarkStart w:id="19" w:name="_Toc257395180"/>
+      <w:bookmarkStart w:id="20" w:name="_Toc126390264"/>
       <w:r>
         <w:t xml:space="preserve">Software requirements </w:t>
       </w:r>
-      <w:bookmarkEnd w:id="17"/>
+      <w:bookmarkEnd w:id="18"/>
       <w:r>
         <w:t>mapping</w:t>
       </w:r>
-      <w:bookmarkEnd w:id="18"/>
+      <w:bookmarkEnd w:id="19"/>
     </w:p>
     <w:p>
       <w:r>
@@ -3813,49 +4021,94 @@
       <w:pPr>
         <w:pStyle w:val="Heading2"/>
       </w:pPr>
-      <w:bookmarkStart w:id="20" w:name="_Toc257395181"/>
+      <w:bookmarkStart w:id="21" w:name="_Toc257395181"/>
       <w:r>
         <w:lastRenderedPageBreak/>
         <w:t>Controller</w:t>
-      </w:r>
-      <w:bookmarkEnd w:id="20"/>
-    </w:p>
-    <w:p>
-      <w:pPr>
-        <w:pStyle w:val="Heading3"/>
-      </w:pPr>
-      <w:bookmarkStart w:id="21" w:name="_Toc257395182"/>
-      <w:r>
-        <w:t>Component</w:t>
-      </w:r>
-      <w:r>
-        <w:t xml:space="preserve"> </w:t>
-      </w:r>
-      <w:r>
-        <w:t>interfaces</w:t>
       </w:r>
       <w:bookmarkEnd w:id="21"/>
     </w:p>
     <w:p>
-      <w:r>
-        <w:t>Controller class creates, uses, manages and destroys each and every other component part of the TicTacToe game software.</w:t>
+      <w:pPr>
+        <w:pStyle w:val="Heading3"/>
+      </w:pPr>
+      <w:bookmarkStart w:id="22" w:name="_Toc257395182"/>
+      <w:r>
+        <w:t>Component</w:t>
+      </w:r>
+      <w:r>
+        <w:t xml:space="preserve"> </w:t>
+      </w:r>
+      <w:r>
+        <w:t>interfaces</w:t>
+      </w:r>
+      <w:bookmarkEnd w:id="22"/>
+    </w:p>
+    <w:p>
+      <w:r>
+        <w:t xml:space="preserve">Controller class creates, uses, manages and destroys each and every other component part of the </w:t>
+      </w:r>
+      <w:proofErr w:type="spellStart"/>
+      <w:r>
+        <w:t>TicTacToe</w:t>
+      </w:r>
+      <w:proofErr w:type="spellEnd"/>
+      <w:r>
+        <w:t xml:space="preserve"> game software.</w:t>
       </w:r>
     </w:p>
     <w:p/>
     <w:p>
       <w:r>
-        <w:t>Controller class provides an interface for the buttons in the GUI. The buttons use the interface provided by the Controller as their event listeners. For example, the event listener for the localGameButton instance in the MainMenuPanel instance is the Controller::localGameButtonPressed() method. Thus, we can generalize this principle for every Controller::[*]Pressed() method by concluding that they each represent an interface for a specific button.</w:t>
+        <w:t xml:space="preserve">Controller class provides an interface for the buttons in the GUI. The buttons use the interface provided by the Controller as their event listeners. For example, the event listener for the </w:t>
+      </w:r>
+      <w:proofErr w:type="spellStart"/>
+      <w:r>
+        <w:t>localGameButton</w:t>
+      </w:r>
+      <w:proofErr w:type="spellEnd"/>
+      <w:r>
+        <w:t xml:space="preserve"> instance in the </w:t>
+      </w:r>
+      <w:proofErr w:type="spellStart"/>
+      <w:r>
+        <w:t>MainMenuPanel</w:t>
+      </w:r>
+      <w:proofErr w:type="spellEnd"/>
+      <w:r>
+        <w:t xml:space="preserve"> instance is the Controller</w:t>
+      </w:r>
+      <w:proofErr w:type="gramStart"/>
+      <w:r>
+        <w:t>::</w:t>
+      </w:r>
+      <w:proofErr w:type="spellStart"/>
+      <w:proofErr w:type="gramEnd"/>
+      <w:r>
+        <w:t>localGameButtonPressed</w:t>
+      </w:r>
+      <w:proofErr w:type="spellEnd"/>
+      <w:r>
+        <w:t>() method. Thus, we can generalize this principle for every Controller</w:t>
+      </w:r>
+      <w:proofErr w:type="gramStart"/>
+      <w:r>
+        <w:t>::</w:t>
+      </w:r>
+      <w:proofErr w:type="gramEnd"/>
+      <w:r>
+        <w:t>[*]Pressed() method by concluding that they each represent an interface for a specific button.</w:t>
       </w:r>
     </w:p>
     <w:p>
       <w:pPr>
         <w:pStyle w:val="Heading3"/>
       </w:pPr>
-      <w:bookmarkStart w:id="22" w:name="_Toc257395183"/>
+      <w:bookmarkStart w:id="23" w:name="_Toc257395183"/>
       <w:r>
         <w:t>Component design description</w:t>
       </w:r>
-      <w:bookmarkEnd w:id="22"/>
+      <w:bookmarkEnd w:id="23"/>
     </w:p>
     <w:p>
       <w:r>
@@ -3920,11 +4173,11 @@
       <w:r>
         <w:t xml:space="preserve"> </w:t>
       </w:r>
-      <w:bookmarkStart w:id="23" w:name="_Toc257395184"/>
+      <w:bookmarkStart w:id="24" w:name="_Toc257395184"/>
       <w:r>
         <w:t>Workflows and algorithms</w:t>
       </w:r>
-      <w:bookmarkEnd w:id="23"/>
+      <w:bookmarkEnd w:id="24"/>
     </w:p>
     <w:p>
       <w:r>
@@ -4010,14 +4263,14 @@
       <w:pPr>
         <w:pStyle w:val="Heading3"/>
       </w:pPr>
-      <w:bookmarkStart w:id="24" w:name="_Toc257395185"/>
+      <w:bookmarkStart w:id="25" w:name="_Toc257395185"/>
       <w:r>
         <w:t xml:space="preserve">Software requirements </w:t>
       </w:r>
       <w:r>
         <w:t>mapping</w:t>
       </w:r>
-      <w:bookmarkEnd w:id="24"/>
+      <w:bookmarkEnd w:id="25"/>
     </w:p>
     <w:p>
       <w:r>
@@ -4110,52 +4363,52 @@
       <w:pPr>
         <w:pStyle w:val="Heading2"/>
       </w:pPr>
-      <w:bookmarkStart w:id="25" w:name="_Toc257395186"/>
-      <w:bookmarkEnd w:id="19"/>
+      <w:bookmarkStart w:id="26" w:name="_Toc257395186"/>
+      <w:bookmarkEnd w:id="20"/>
       <w:r>
         <w:lastRenderedPageBreak/>
         <w:t>Network</w:t>
-      </w:r>
-      <w:bookmarkEnd w:id="25"/>
-    </w:p>
-    <w:p>
-      <w:pPr>
-        <w:pStyle w:val="Heading3"/>
-      </w:pPr>
-      <w:bookmarkStart w:id="26" w:name="_Toc257395187"/>
-      <w:r>
-        <w:t>Component</w:t>
-      </w:r>
-      <w:r>
-        <w:t xml:space="preserve"> </w:t>
-      </w:r>
-      <w:r>
-        <w:t>interfaces</w:t>
       </w:r>
       <w:bookmarkEnd w:id="26"/>
     </w:p>
     <w:p>
-      <w:r>
-        <w:t xml:space="preserve">The Network component </w:t>
-      </w:r>
-      <w:r>
-        <w:t>basically consists of two parts</w:t>
-      </w:r>
-      <w:r>
-        <w:t>: Network</w:t>
+      <w:pPr>
+        <w:pStyle w:val="Heading3"/>
+      </w:pPr>
+      <w:bookmarkStart w:id="27" w:name="_Toc257395187"/>
+      <w:r>
+        <w:t>Component</w:t>
       </w:r>
       <w:r>
         <w:t xml:space="preserve"> </w:t>
       </w:r>
       <w:r>
-        <w:t xml:space="preserve">Adapter and the Network Packets. </w:t>
-      </w:r>
+        <w:t>interfaces</w:t>
+      </w:r>
+      <w:bookmarkEnd w:id="27"/>
     </w:p>
     <w:p>
+      <w:r>
+        <w:t xml:space="preserve">The Network component </w:t>
+      </w:r>
+      <w:r>
+        <w:t>basically consists of two parts</w:t>
+      </w:r>
+      <w:r>
+        <w:t>: Network</w:t>
+      </w:r>
+      <w:r>
+        <w:t xml:space="preserve"> </w:t>
+      </w:r>
+      <w:r>
+        <w:t xml:space="preserve">Adapter and the Network Packets. </w:t>
+      </w:r>
+    </w:p>
+    <w:p>
       <w:pPr>
         <w:pStyle w:val="Heading3"/>
       </w:pPr>
-      <w:bookmarkStart w:id="27" w:name="_Toc257395188"/>
+      <w:bookmarkStart w:id="28" w:name="_Toc257395188"/>
       <w:r>
         <w:rPr>
           <w:noProof/>
@@ -4227,24 +4480,45 @@
       <w:r>
         <w:t>Component design description</w:t>
       </w:r>
-      <w:bookmarkEnd w:id="27"/>
+      <w:bookmarkEnd w:id="28"/>
     </w:p>
     <w:p/>
     <w:p>
-      <w:r>
-        <w:t xml:space="preserve">NetworkAdapter: Controls all of the network flow and provides all network-related actions in the game. It can host or connect a game, send packets through the network to the peer or listen to the peer to receive a packet. </w:t>
+      <w:proofErr w:type="spellStart"/>
+      <w:r>
+        <w:t>NetworkAdapter</w:t>
+      </w:r>
+      <w:proofErr w:type="spellEnd"/>
+      <w:r>
+        <w:t xml:space="preserve">: Controls all of the network flow and provides all network-related actions in the game. It can host or connect a game, send packets through the network to the peer or listen to the peer to receive a packet. </w:t>
       </w:r>
     </w:p>
     <w:p/>
     <w:p>
       <w:r>
-        <w:t>Packet: Serializable network packets</w:t>
+        <w:t xml:space="preserve">Packet: </w:t>
+      </w:r>
+      <w:proofErr w:type="spellStart"/>
+      <w:r>
+        <w:t>Serializable</w:t>
+      </w:r>
+      <w:proofErr w:type="spellEnd"/>
+      <w:r>
+        <w:t xml:space="preserve"> network packets</w:t>
       </w:r>
       <w:r>
         <w:t>,</w:t>
       </w:r>
       <w:r>
-        <w:t xml:space="preserve"> which are serialized and sent through the network and deserialized </w:t>
+        <w:t xml:space="preserve"> which are serialized and sent through the network and </w:t>
+      </w:r>
+      <w:proofErr w:type="spellStart"/>
+      <w:r>
+        <w:t>deserialized</w:t>
+      </w:r>
+      <w:proofErr w:type="spellEnd"/>
+      <w:r>
+        <w:t xml:space="preserve"> </w:t>
       </w:r>
       <w:r>
         <w:t>when</w:t>
@@ -4263,15 +4537,20 @@
       <w:pPr>
         <w:pStyle w:val="Heading3"/>
       </w:pPr>
-      <w:bookmarkStart w:id="28" w:name="_Toc257395189"/>
+      <w:bookmarkStart w:id="29" w:name="_Toc257395189"/>
       <w:r>
         <w:t>Workflows and algorithms</w:t>
       </w:r>
-      <w:bookmarkEnd w:id="28"/>
+      <w:bookmarkEnd w:id="29"/>
     </w:p>
     <w:p>
-      <w:r>
-        <w:t xml:space="preserve">NetworkAdapter </w:t>
+      <w:proofErr w:type="spellStart"/>
+      <w:r>
+        <w:t>NetworkAdapter</w:t>
+      </w:r>
+      <w:proofErr w:type="spellEnd"/>
+      <w:r>
+        <w:t xml:space="preserve"> </w:t>
       </w:r>
       <w:r>
         <w:t>is responsible of</w:t>
@@ -4304,7 +4583,15 @@
         <w:t xml:space="preserve"> the network module does not have its own sequence diagram. Pac</w:t>
       </w:r>
       <w:r>
-        <w:t>kets are created by the controller and forwarded to the NetworkAdapter for transmission.</w:t>
+        <w:t xml:space="preserve">kets are created by the controller and forwarded to the </w:t>
+      </w:r>
+      <w:proofErr w:type="spellStart"/>
+      <w:r>
+        <w:t>NetworkAdapter</w:t>
+      </w:r>
+      <w:proofErr w:type="spellEnd"/>
+      <w:r>
+        <w:t xml:space="preserve"> for transmission.</w:t>
       </w:r>
     </w:p>
     <w:p/>
@@ -4315,7 +4602,15 @@
         </w:rPr>
       </w:pPr>
       <w:r>
-        <w:t xml:space="preserve">After creating the NetworkAdapter, if the game is hosted, it will block the game until it accepts a connection. Receiving and sending a packet will also block the thread until a packet is arrived or a packet is sent successfully. </w:t>
+        <w:t xml:space="preserve">After creating the </w:t>
+      </w:r>
+      <w:proofErr w:type="spellStart"/>
+      <w:r>
+        <w:t>NetworkAdapter</w:t>
+      </w:r>
+      <w:proofErr w:type="spellEnd"/>
+      <w:r>
+        <w:t xml:space="preserve">, if the game is hosted, it will block the game until it accepts a connection. Receiving and sending a packet will also block the thread until a packet is arrived or a packet is sent successfully. </w:t>
       </w:r>
       <w:r>
         <w:rPr>
@@ -4328,14 +4623,14 @@
       <w:pPr>
         <w:pStyle w:val="Heading3"/>
       </w:pPr>
-      <w:bookmarkStart w:id="29" w:name="_Toc257395190"/>
+      <w:bookmarkStart w:id="30" w:name="_Toc257395190"/>
       <w:r>
         <w:t xml:space="preserve">Software requirements </w:t>
       </w:r>
       <w:r>
         <w:t>mapping</w:t>
       </w:r>
-      <w:bookmarkEnd w:id="29"/>
+      <w:bookmarkEnd w:id="30"/>
     </w:p>
     <w:p>
       <w:r>
@@ -4406,97 +4701,173 @@
       <w:pPr>
         <w:pStyle w:val="Heading2"/>
       </w:pPr>
-      <w:bookmarkStart w:id="30" w:name="_Toc257395191"/>
+      <w:bookmarkStart w:id="31" w:name="_Toc257395191"/>
       <w:r>
         <w:lastRenderedPageBreak/>
         <w:t>Logic</w:t>
-      </w:r>
-      <w:bookmarkEnd w:id="30"/>
-    </w:p>
-    <w:p>
-      <w:pPr>
-        <w:pStyle w:val="Heading3"/>
-      </w:pPr>
-      <w:bookmarkStart w:id="31" w:name="_Toc257395192"/>
-      <w:r>
-        <w:t>Component</w:t>
-      </w:r>
-      <w:r>
-        <w:t xml:space="preserve"> </w:t>
-      </w:r>
-      <w:r>
-        <w:t>interfaces</w:t>
       </w:r>
       <w:bookmarkEnd w:id="31"/>
     </w:p>
     <w:p>
-      <w:r>
-        <w:t>GameLogic conta</w:t>
-      </w:r>
-      <w:r>
-        <w:t>ins the data related to the TicTac</w:t>
-      </w:r>
-      <w:r>
-        <w:t xml:space="preserve">Toe game, such as player, turn, and board values. It also handles the game rules with methods such as </w:t>
-      </w:r>
-      <w:r>
-        <w:t>GameLogic::</w:t>
-      </w:r>
-      <w:r>
-        <w:t>checkForAWin(),</w:t>
-      </w:r>
-      <w:r>
-        <w:t xml:space="preserve"> GameLogic::</w:t>
-      </w:r>
-      <w:r>
-        <w:t>setPiece(),</w:t>
-      </w:r>
-      <w:r>
-        <w:t xml:space="preserve"> GameLogic::</w:t>
-      </w:r>
-      <w:r>
-        <w:t>changeTurn()</w:t>
-      </w:r>
-      <w:r>
-        <w:t>, etc. GameLogic::</w:t>
-      </w:r>
-      <w:r>
-        <w:t xml:space="preserve">checkForAWin() </w:t>
-      </w:r>
-      <w:r>
-        <w:t xml:space="preserve">method </w:t>
-      </w:r>
-      <w:r>
-        <w:t xml:space="preserve">uses </w:t>
-      </w:r>
-      <w:r>
-        <w:t>a d</w:t>
-      </w:r>
-      <w:r>
-        <w:t xml:space="preserve">irection </w:t>
-      </w:r>
-      <w:r>
-        <w:t>Java Enum</w:t>
-      </w:r>
-      <w:r>
-        <w:t xml:space="preserve"> to check every direction for three cells of the same kind; it returns a Winner </w:t>
-      </w:r>
-      <w:r>
-        <w:t>Java Enum</w:t>
-      </w:r>
-      <w:r>
-        <w:t>.</w:t>
-      </w:r>
+      <w:pPr>
+        <w:pStyle w:val="Heading3"/>
+      </w:pPr>
+      <w:bookmarkStart w:id="32" w:name="_Toc257395192"/>
+      <w:r>
+        <w:t>Component</w:t>
+      </w:r>
+      <w:r>
+        <w:t xml:space="preserve"> </w:t>
+      </w:r>
+      <w:r>
+        <w:t>interfaces</w:t>
+      </w:r>
+      <w:bookmarkEnd w:id="32"/>
     </w:p>
     <w:p>
+      <w:proofErr w:type="spellStart"/>
+      <w:r>
+        <w:t>GameLogic</w:t>
+      </w:r>
+      <w:proofErr w:type="spellEnd"/>
+      <w:r>
+        <w:t xml:space="preserve"> conta</w:t>
+      </w:r>
+      <w:r>
+        <w:t xml:space="preserve">ins the data related to the </w:t>
+      </w:r>
+      <w:proofErr w:type="spellStart"/>
+      <w:r>
+        <w:t>TicTac</w:t>
+      </w:r>
+      <w:r>
+        <w:t>Toe</w:t>
+      </w:r>
+      <w:proofErr w:type="spellEnd"/>
+      <w:r>
+        <w:t xml:space="preserve"> game, such as player, turn, and board values. It also handles the game rules with methods such as </w:t>
+      </w:r>
+      <w:proofErr w:type="spellStart"/>
+      <w:r>
+        <w:t>GameLogic</w:t>
+      </w:r>
+      <w:proofErr w:type="spellEnd"/>
+      <w:proofErr w:type="gramStart"/>
+      <w:r>
+        <w:t>::</w:t>
+      </w:r>
+      <w:proofErr w:type="spellStart"/>
+      <w:proofErr w:type="gramEnd"/>
+      <w:r>
+        <w:t>checkForAWin</w:t>
+      </w:r>
+      <w:proofErr w:type="spellEnd"/>
+      <w:r>
+        <w:t>(),</w:t>
+      </w:r>
+      <w:r>
+        <w:t xml:space="preserve"> </w:t>
+      </w:r>
+      <w:proofErr w:type="spellStart"/>
+      <w:r>
+        <w:t>GameLogic</w:t>
+      </w:r>
+      <w:proofErr w:type="spellEnd"/>
+      <w:r>
+        <w:t>::</w:t>
+      </w:r>
+      <w:proofErr w:type="spellStart"/>
+      <w:r>
+        <w:t>setPiece</w:t>
+      </w:r>
+      <w:proofErr w:type="spellEnd"/>
+      <w:r>
+        <w:t>(),</w:t>
+      </w:r>
+      <w:r>
+        <w:t xml:space="preserve"> </w:t>
+      </w:r>
+      <w:proofErr w:type="spellStart"/>
+      <w:r>
+        <w:t>GameLogic</w:t>
+      </w:r>
+      <w:proofErr w:type="spellEnd"/>
+      <w:r>
+        <w:t>::</w:t>
+      </w:r>
+      <w:proofErr w:type="spellStart"/>
+      <w:r>
+        <w:t>changeTurn</w:t>
+      </w:r>
+      <w:proofErr w:type="spellEnd"/>
+      <w:r>
+        <w:t>()</w:t>
+      </w:r>
+      <w:r>
+        <w:t xml:space="preserve">, etc. </w:t>
+      </w:r>
+      <w:proofErr w:type="spellStart"/>
+      <w:r>
+        <w:t>GameLogic</w:t>
+      </w:r>
+      <w:proofErr w:type="spellEnd"/>
+      <w:proofErr w:type="gramStart"/>
+      <w:r>
+        <w:t>::</w:t>
+      </w:r>
+      <w:proofErr w:type="spellStart"/>
+      <w:proofErr w:type="gramEnd"/>
+      <w:r>
+        <w:t>checkForAWin</w:t>
+      </w:r>
+      <w:proofErr w:type="spellEnd"/>
+      <w:r>
+        <w:t xml:space="preserve">() </w:t>
+      </w:r>
+      <w:r>
+        <w:t xml:space="preserve">method </w:t>
+      </w:r>
+      <w:r>
+        <w:t xml:space="preserve">uses </w:t>
+      </w:r>
+      <w:r>
+        <w:t>a d</w:t>
+      </w:r>
+      <w:r>
+        <w:t xml:space="preserve">irection </w:t>
+      </w:r>
+      <w:r>
+        <w:t xml:space="preserve">Java </w:t>
+      </w:r>
+      <w:proofErr w:type="spellStart"/>
+      <w:r>
+        <w:t>Enum</w:t>
+      </w:r>
+      <w:proofErr w:type="spellEnd"/>
+      <w:r>
+        <w:t xml:space="preserve"> to check every direction for three cells of the same kind; it returns a Winner </w:t>
+      </w:r>
+      <w:r>
+        <w:t xml:space="preserve">Java </w:t>
+      </w:r>
+      <w:proofErr w:type="spellStart"/>
+      <w:r>
+        <w:t>Enum</w:t>
+      </w:r>
+      <w:proofErr w:type="spellEnd"/>
+      <w:r>
+        <w:t>.</w:t>
+      </w:r>
+    </w:p>
+    <w:p>
       <w:pPr>
         <w:pStyle w:val="Heading3"/>
       </w:pPr>
-      <w:bookmarkStart w:id="32" w:name="_Toc257395193"/>
+      <w:bookmarkStart w:id="33" w:name="_Toc257395193"/>
       <w:r>
         <w:t>Component design description</w:t>
       </w:r>
-      <w:bookmarkEnd w:id="32"/>
+      <w:bookmarkEnd w:id="33"/>
     </w:p>
     <w:p>
       <w:r>
@@ -4546,8 +4917,6 @@
           </wp:inline>
         </w:drawing>
       </w:r>
-      <w:bookmarkStart w:id="33" w:name="_GoBack"/>
-      <w:bookmarkEnd w:id="33"/>
     </w:p>
     <w:p>
       <w:pPr>
@@ -4571,12 +4940,14 @@
           <w:u w:val="single"/>
         </w:rPr>
       </w:pPr>
+      <w:proofErr w:type="spellStart"/>
       <w:r>
         <w:rPr>
           <w:u w:val="single"/>
         </w:rPr>
         <w:t>GameLogic</w:t>
       </w:r>
+      <w:proofErr w:type="spellEnd"/>
       <w:r>
         <w:rPr>
           <w:u w:val="single"/>
@@ -4591,11 +4962,19 @@
           <w:rFonts w:ascii="Courier New" w:hAnsi="Courier New" w:cs="Courier New"/>
         </w:rPr>
       </w:pPr>
+      <w:proofErr w:type="gramStart"/>
       <w:r>
         <w:rPr>
           <w:rFonts w:ascii="Courier New" w:hAnsi="Courier New" w:cs="Courier New"/>
         </w:rPr>
-        <w:t>initialize the game</w:t>
+        <w:t>initialize</w:t>
+      </w:r>
+      <w:proofErr w:type="gramEnd"/>
+      <w:r>
+        <w:rPr>
+          <w:rFonts w:ascii="Courier New" w:hAnsi="Courier New" w:cs="Courier New"/>
+        </w:rPr>
+        <w:t xml:space="preserve"> the game</w:t>
       </w:r>
     </w:p>
     <w:p>
@@ -4605,11 +4984,19 @@
           <w:rFonts w:ascii="Courier New" w:hAnsi="Courier New" w:cs="Courier New"/>
         </w:rPr>
       </w:pPr>
+      <w:proofErr w:type="gramStart"/>
       <w:r>
         <w:rPr>
           <w:rFonts w:ascii="Courier New" w:hAnsi="Courier New" w:cs="Courier New"/>
         </w:rPr>
-        <w:t xml:space="preserve">while: </w:t>
+        <w:t>while</w:t>
+      </w:r>
+      <w:proofErr w:type="gramEnd"/>
+      <w:r>
+        <w:rPr>
+          <w:rFonts w:ascii="Courier New" w:hAnsi="Courier New" w:cs="Courier New"/>
+        </w:rPr>
+        <w:t xml:space="preserve">: </w:t>
       </w:r>
       <w:r>
         <w:rPr>
@@ -4629,7 +5016,21 @@
         <w:rPr>
           <w:rFonts w:ascii="Courier New" w:hAnsi="Courier New" w:cs="Courier New"/>
         </w:rPr>
-        <w:t>     let the player (</w:t>
+        <w:t>     </w:t>
+      </w:r>
+      <w:proofErr w:type="gramStart"/>
+      <w:r>
+        <w:rPr>
+          <w:rFonts w:ascii="Courier New" w:hAnsi="Courier New" w:cs="Courier New"/>
+        </w:rPr>
+        <w:t>let</w:t>
+      </w:r>
+      <w:proofErr w:type="gramEnd"/>
+      <w:r>
+        <w:rPr>
+          <w:rFonts w:ascii="Courier New" w:hAnsi="Courier New" w:cs="Courier New"/>
+        </w:rPr>
+        <w:t xml:space="preserve"> the player (</w:t>
       </w:r>
       <w:r>
         <w:rPr>
@@ -4661,7 +5062,21 @@
         <w:rPr>
           <w:rFonts w:ascii="Courier New" w:hAnsi="Courier New" w:cs="Courier New"/>
         </w:rPr>
-        <w:t>     switch the turn</w:t>
+        <w:t>     </w:t>
+      </w:r>
+      <w:proofErr w:type="gramStart"/>
+      <w:r>
+        <w:rPr>
+          <w:rFonts w:ascii="Courier New" w:hAnsi="Courier New" w:cs="Courier New"/>
+        </w:rPr>
+        <w:t>switch</w:t>
+      </w:r>
+      <w:proofErr w:type="gramEnd"/>
+      <w:r>
+        <w:rPr>
+          <w:rFonts w:ascii="Courier New" w:hAnsi="Courier New" w:cs="Courier New"/>
+        </w:rPr>
+        <w:t xml:space="preserve"> the turn</w:t>
       </w:r>
     </w:p>
     <w:p>
@@ -4690,11 +5105,19 @@
           <w:rFonts w:ascii="Courier New" w:hAnsi="Courier New" w:cs="Courier New"/>
         </w:rPr>
       </w:pPr>
+      <w:proofErr w:type="gramStart"/>
       <w:r>
         <w:rPr>
           <w:rFonts w:ascii="Courier New" w:hAnsi="Courier New" w:cs="Courier New"/>
         </w:rPr>
-        <w:t>for all directions</w:t>
+        <w:t>for</w:t>
+      </w:r>
+      <w:proofErr w:type="gramEnd"/>
+      <w:r>
+        <w:rPr>
+          <w:rFonts w:ascii="Courier New" w:hAnsi="Courier New" w:cs="Courier New"/>
+        </w:rPr>
+        <w:t xml:space="preserve"> all directions</w:t>
       </w:r>
     </w:p>
     <w:p>
@@ -4709,7 +5132,20 @@
           <w:rFonts w:ascii="Courier New" w:hAnsi="Courier New" w:cs="Courier New"/>
         </w:rPr>
         <w:tab/>
-        <w:t>if 3 cells of the direction are occupied by the same player</w:t>
+      </w:r>
+      <w:proofErr w:type="gramStart"/>
+      <w:r>
+        <w:rPr>
+          <w:rFonts w:ascii="Courier New" w:hAnsi="Courier New" w:cs="Courier New"/>
+        </w:rPr>
+        <w:t>if</w:t>
+      </w:r>
+      <w:proofErr w:type="gramEnd"/>
+      <w:r>
+        <w:rPr>
+          <w:rFonts w:ascii="Courier New" w:hAnsi="Courier New" w:cs="Courier New"/>
+        </w:rPr>
+        <w:t xml:space="preserve"> 3 cells of the direction are occupied by the same player</w:t>
       </w:r>
     </w:p>
     <w:p>
@@ -4735,11 +5171,19 @@
         </w:rPr>
         <w:tab/>
       </w:r>
+      <w:proofErr w:type="gramStart"/>
       <w:r>
         <w:rPr>
           <w:rFonts w:ascii="Courier New" w:hAnsi="Courier New" w:cs="Courier New"/>
         </w:rPr>
-        <w:t>return true</w:t>
+        <w:t>return</w:t>
+      </w:r>
+      <w:proofErr w:type="gramEnd"/>
+      <w:r>
+        <w:rPr>
+          <w:rFonts w:ascii="Courier New" w:hAnsi="Courier New" w:cs="Courier New"/>
+        </w:rPr>
+        <w:t xml:space="preserve"> true</w:t>
       </w:r>
     </w:p>
     <w:p>
@@ -4749,11 +5193,19 @@
           <w:rFonts w:ascii="Courier New" w:hAnsi="Courier New" w:cs="Courier New"/>
         </w:rPr>
       </w:pPr>
+      <w:proofErr w:type="gramStart"/>
       <w:r>
         <w:rPr>
           <w:rFonts w:ascii="Courier New" w:hAnsi="Courier New" w:cs="Courier New"/>
         </w:rPr>
-        <w:t>return false</w:t>
+        <w:t>return</w:t>
+      </w:r>
+      <w:proofErr w:type="gramEnd"/>
+      <w:r>
+        <w:rPr>
+          <w:rFonts w:ascii="Courier New" w:hAnsi="Courier New" w:cs="Courier New"/>
+        </w:rPr>
+        <w:t xml:space="preserve"> false</w:t>
       </w:r>
     </w:p>
     <w:p/>
@@ -4884,11 +5336,19 @@
         <w:sz w:val="16"/>
       </w:rPr>
     </w:pPr>
+    <w:proofErr w:type="spellStart"/>
     <w:r>
       <w:rPr>
         <w:sz w:val="16"/>
       </w:rPr>
-      <w:t>Özyeğin University: School of Engineering</w:t>
+      <w:t>Özyeğin</w:t>
+    </w:r>
+    <w:proofErr w:type="spellEnd"/>
+    <w:r>
+      <w:rPr>
+        <w:sz w:val="16"/>
+      </w:rPr>
+      <w:t xml:space="preserve"> University: School of Engineering</w:t>
     </w:r>
   </w:p>
   <w:p>
@@ -4916,7 +5376,21 @@
       <w:rPr>
         <w:sz w:val="16"/>
       </w:rPr>
-      <w:t>(Template by Cyrille Michaud)</w:t>
+      <w:t xml:space="preserve">(Template by </w:t>
+    </w:r>
+    <w:proofErr w:type="spellStart"/>
+    <w:r>
+      <w:rPr>
+        <w:sz w:val="16"/>
+      </w:rPr>
+      <w:t>Cyrille</w:t>
+    </w:r>
+    <w:proofErr w:type="spellEnd"/>
+    <w:r>
+      <w:rPr>
+        <w:sz w:val="16"/>
+      </w:rPr>
+      <w:t xml:space="preserve"> Michaud)</w:t>
     </w:r>
   </w:p>
 </w:ftr>
@@ -5009,7 +5483,21 @@
             <w:rPr>
               <w:b/>
             </w:rPr>
-            <w:t>Design of the TicTacToe game software</w:t>
+            <w:t xml:space="preserve">Design of the </w:t>
+          </w:r>
+          <w:proofErr w:type="spellStart"/>
+          <w:r>
+            <w:rPr>
+              <w:b/>
+            </w:rPr>
+            <w:t>TicTacToe</w:t>
+          </w:r>
+          <w:proofErr w:type="spellEnd"/>
+          <w:r>
+            <w:rPr>
+              <w:b/>
+            </w:rPr>
+            <w:t xml:space="preserve"> game software</w:t>
           </w:r>
         </w:p>
       </w:tc>
@@ -5136,7 +5624,7 @@
               <w:noProof/>
               <w:snapToGrid w:val="0"/>
             </w:rPr>
-            <w:t>7</w:t>
+            <w:t>4</w:t>
           </w:r>
           <w:r>
             <w:rPr>
@@ -12253,7 +12741,7 @@
 </file>
 
 <file path=customXml/itemProps1.xml><?xml version="1.0" encoding="utf-8"?>
-<ds:datastoreItem xmlns:ds="http://schemas.openxmlformats.org/officeDocument/2006/customXml" ds:itemID="{C5111B5B-7032-4B4D-BE0F-7A13841C3FDD}">
+<ds:datastoreItem xmlns:ds="http://schemas.openxmlformats.org/officeDocument/2006/customXml" ds:itemID="{B1A2DD80-DDD5-EA47-BC50-866310230A5D}">
   <ds:schemaRefs>
     <ds:schemaRef ds:uri="http://schemas.openxmlformats.org/officeDocument/2006/bibliography"/>
   </ds:schemaRefs>

</xml_diff>